<commit_message>
Update : autoloader > Venus2 + composer + independent file with Const.conf Add : filter method to apply a filter on all read method
</commit_message>
<xml_diff>
--- a/Venus_Framework_tutoriel.docx
+++ b/Venus_Framework_tutoriel.docx
@@ -31907,9 +31907,18 @@
           <w:rFonts w:ascii="Consolas" w:eastAsiaTheme="minorEastAsia" w:hAnsi="Consolas" w:cs="Consolas"/>
           <w:color w:val="4C483D" w:themeColor="text2"/>
           <w:kern w:val="0"/>
+          <w:lang w:val="fr-FR" w:eastAsia="ja-JP"/>
+        </w:rPr>
+        <w:t xml:space="preserve">                        </w:t>
+      </w:r>
+      <w:r>
+        <w:rPr>
+          <w:rFonts w:ascii="Consolas" w:eastAsiaTheme="minorEastAsia" w:hAnsi="Consolas" w:cs="Consolas"/>
+          <w:color w:val="4C483D" w:themeColor="text2"/>
+          <w:kern w:val="0"/>
           <w:lang w:eastAsia="ja-JP"/>
         </w:rPr>
-        <w:t xml:space="preserve">                        "id_product": {</w:t>
+        <w:t>"id_product": {</w:t>
       </w:r>
     </w:p>
     <w:p>
@@ -32043,7 +32052,7 @@
           <w:rFonts w:ascii="Consolas" w:eastAsiaTheme="minorEastAsia" w:hAnsi="Consolas" w:cs="Consolas"/>
           <w:color w:val="4C483D" w:themeColor="text2"/>
           <w:kern w:val="0"/>
-          <w:lang w:val="fr-FR" w:eastAsia="ja-JP"/>
+          <w:lang w:eastAsia="ja-JP"/>
         </w:rPr>
         <w:t xml:space="preserve">                     </w:t>
       </w:r>
@@ -32083,7 +32092,7 @@
         <w:shd w:val="clear" w:color="auto" w:fill="FFFFFF"/>
         <w:spacing w:before="0" w:after="255"/>
         <w:rPr>
-          <w:rFonts w:cs="Miriam"/>
+          <w:rFonts w:asciiTheme="minorHAnsi" w:hAnsiTheme="minorHAnsi" w:cs="Miriam"/>
           <w:szCs w:val="24"/>
           <w:lang w:val="fr-FR"/>
         </w:rPr>
@@ -32096,8 +32105,85 @@
         </w:rPr>
         <w:t xml:space="preserve">La jointure se fait automatiquement sur les deux tables donc il est inutile de la déclarer sur les deux tables. </w:t>
       </w:r>
-      <w:bookmarkStart w:id="24" w:name="_GoBack"/>
-      <w:bookmarkEnd w:id="24"/>
+    </w:p>
+    <w:p>
+      <w:pPr>
+        <w:pStyle w:val="Titre2"/>
+        <w:rPr>
+          <w:lang w:val="fr-FR"/>
+        </w:rPr>
+      </w:pPr>
+      <w:r>
+        <w:rPr>
+          <w:rFonts w:cs="Miriam"/>
+          <w:sz w:val="24"/>
+          <w:szCs w:val="24"/>
+          <w:lang w:val="fr-FR"/>
+        </w:rPr>
+        <w:t>3 types d’autoloader possibles dans Venus 2</w:t>
+      </w:r>
+      <w:r>
+        <w:rPr>
+          <w:lang w:val="fr-FR"/>
+        </w:rPr>
+        <w:t xml:space="preserve"> </w:t>
+      </w:r>
+    </w:p>
+    <w:p>
+      <w:pPr>
+        <w:rPr>
+          <w:rFonts w:cs="Miriam"/>
+          <w:b/>
+          <w:color w:val="FF0000"/>
+          <w:lang w:val="fr-FR"/>
+        </w:rPr>
+      </w:pPr>
+      <w:r>
+        <w:rPr>
+          <w:rFonts w:cs="Miriam"/>
+          <w:b/>
+          <w:color w:val="FF0000"/>
+          <w:lang w:val="fr-FR"/>
+        </w:rPr>
+        <w:t>Disponibilité</w:t>
+      </w:r>
+      <w:r>
+        <w:rPr>
+          <w:rFonts w:cs="Miriam"/>
+          <w:b/>
+          <w:color w:val="FF0000"/>
+          <w:lang w:val="fr-FR"/>
+        </w:rPr>
+        <w:t xml:space="preserve"> : </w:t>
+      </w:r>
+      <w:r>
+        <w:rPr>
+          <w:rFonts w:cs="Miriam"/>
+          <w:b/>
+          <w:color w:val="FF0000"/>
+          <w:lang w:val="fr-FR"/>
+        </w:rPr>
+        <w:t>Venus2</w:t>
+      </w:r>
+      <w:r>
+        <w:rPr>
+          <w:rFonts w:cs="Miriam"/>
+          <w:b/>
+          <w:color w:val="FF0000"/>
+          <w:lang w:val="fr-FR"/>
+        </w:rPr>
+        <w:t xml:space="preserve"> 1.0.0-beta2</w:t>
+      </w:r>
+    </w:p>
+    <w:p>
+      <w:pPr>
+        <w:pStyle w:val="Titre2"/>
+        <w:rPr>
+          <w:sz w:val="24"/>
+          <w:szCs w:val="24"/>
+          <w:lang w:val="fr-FR"/>
+        </w:rPr>
+      </w:pPr>
     </w:p>
     <w:p>
       <w:pPr>
@@ -32105,6 +32191,1206 @@
         <w:shd w:val="clear" w:color="auto" w:fill="FFFFFF"/>
         <w:spacing w:before="0" w:after="255"/>
         <w:rPr>
+          <w:rFonts w:asciiTheme="minorHAnsi" w:hAnsiTheme="minorHAnsi" w:cs="Miriam"/>
+          <w:szCs w:val="24"/>
+          <w:lang w:val="fr-FR"/>
+        </w:rPr>
+      </w:pPr>
+      <w:r>
+        <w:rPr>
+          <w:rFonts w:asciiTheme="minorHAnsi" w:hAnsiTheme="minorHAnsi" w:cs="Miriam"/>
+          <w:szCs w:val="24"/>
+          <w:lang w:val="fr-FR"/>
+        </w:rPr>
+        <w:t>Tous les autoloader sont gérés dans le fichier /private/conf/Autoload.php.</w:t>
+      </w:r>
+    </w:p>
+    <w:p>
+      <w:pPr>
+        <w:pStyle w:val="NormalWeb"/>
+        <w:shd w:val="clear" w:color="auto" w:fill="FFFFFF"/>
+        <w:spacing w:before="0" w:after="255"/>
+        <w:rPr>
+          <w:rFonts w:asciiTheme="minorHAnsi" w:hAnsiTheme="minorHAnsi" w:cs="Miriam"/>
+          <w:szCs w:val="24"/>
+          <w:lang w:val="fr-FR"/>
+        </w:rPr>
+      </w:pPr>
+      <w:r>
+        <w:rPr>
+          <w:rFonts w:asciiTheme="minorHAnsi" w:hAnsiTheme="minorHAnsi" w:cs="Miriam"/>
+          <w:szCs w:val="24"/>
+          <w:lang w:val="fr-FR"/>
+        </w:rPr>
+        <w:t>Le premier Autoload est la fonction classique qui intègre l’ensemble du framework Venus2.</w:t>
+      </w:r>
+    </w:p>
+    <w:p>
+      <w:pPr>
+        <w:pStyle w:val="NormalWeb"/>
+        <w:shd w:val="clear" w:color="auto" w:fill="FFFFFF"/>
+        <w:spacing w:before="0" w:after="255"/>
+        <w:rPr>
+          <w:rFonts w:asciiTheme="minorHAnsi" w:hAnsiTheme="minorHAnsi" w:cs="Miriam"/>
+          <w:szCs w:val="24"/>
+          <w:lang w:val="fr-FR"/>
+        </w:rPr>
+      </w:pPr>
+      <w:r>
+        <w:rPr>
+          <w:rFonts w:asciiTheme="minorHAnsi" w:hAnsiTheme="minorHAnsi" w:cs="Miriam"/>
+          <w:szCs w:val="24"/>
+          <w:lang w:val="fr-FR"/>
+        </w:rPr>
+        <w:t>Le deuxième autoload intègre le fichier autoloader de composer.json. En cas de besoin, vous pouvez ajouter un package dans /private/ext/composer.json et qui sera automatiquement pris en charge par Venus2 après avoir joué composer install ou composer update.</w:t>
+      </w:r>
+    </w:p>
+    <w:p>
+      <w:pPr>
+        <w:pStyle w:val="NormalWeb"/>
+        <w:shd w:val="clear" w:color="auto" w:fill="FFFFFF"/>
+        <w:spacing w:before="0" w:after="255"/>
+        <w:rPr>
+          <w:rFonts w:asciiTheme="minorHAnsi" w:hAnsiTheme="minorHAnsi" w:cs="Miriam"/>
+          <w:szCs w:val="24"/>
+          <w:lang w:val="fr-FR"/>
+        </w:rPr>
+      </w:pPr>
+      <w:r>
+        <w:rPr>
+          <w:rFonts w:asciiTheme="minorHAnsi" w:hAnsiTheme="minorHAnsi" w:cs="Miriam"/>
+          <w:szCs w:val="24"/>
+          <w:lang w:val="fr-FR"/>
+        </w:rPr>
+        <w:t>Le troisième autoload intègre les fichiers autoload (ou fichiers simples) définit dans le fichier /private/conf/Const.conf comme ceci :</w:t>
+      </w:r>
+    </w:p>
+    <w:tbl>
+      <w:tblPr>
+        <w:tblStyle w:val="Grilledutableau"/>
+        <w:tblW w:w="0" w:type="auto"/>
+        <w:shd w:val="clear" w:color="auto" w:fill="000000" w:themeFill="text1"/>
+        <w:tblLook w:val="04A0" w:firstRow="1" w:lastRow="0" w:firstColumn="1" w:lastColumn="0" w:noHBand="0" w:noVBand="1"/>
+      </w:tblPr>
+      <w:tblGrid>
+        <w:gridCol w:w="9211"/>
+      </w:tblGrid>
+      <w:tr>
+        <w:tc>
+          <w:tcPr>
+            <w:tcW w:w="9211" w:type="dxa"/>
+            <w:shd w:val="clear" w:color="auto" w:fill="000000" w:themeFill="text1"/>
+          </w:tcPr>
+          <w:p>
+            <w:pPr>
+              <w:autoSpaceDE w:val="0"/>
+              <w:autoSpaceDN w:val="0"/>
+              <w:adjustRightInd w:val="0"/>
+              <w:spacing w:before="0" w:after="0" w:line="240" w:lineRule="auto"/>
+              <w:rPr>
+                <w:rFonts w:ascii="Courier New" w:eastAsiaTheme="minorEastAsia" w:hAnsi="Courier New" w:cs="Courier New"/>
+                <w:color w:val="FFFFFF" w:themeColor="background1"/>
+                <w:kern w:val="0"/>
+                <w:sz w:val="16"/>
+                <w:szCs w:val="16"/>
+                <w:lang w:eastAsia="ja-JP"/>
+              </w:rPr>
+            </w:pPr>
+            <w:r>
+              <w:rPr>
+                <w:rFonts w:ascii="Courier New" w:eastAsiaTheme="minorEastAsia" w:hAnsi="Courier New" w:cs="Courier New"/>
+                <w:color w:val="FFFFFF" w:themeColor="background1"/>
+                <w:kern w:val="0"/>
+                <w:sz w:val="16"/>
+                <w:szCs w:val="16"/>
+                <w:lang w:eastAsia="ja-JP"/>
+              </w:rPr>
+              <w:t>{</w:t>
+            </w:r>
+          </w:p>
+          <w:p>
+            <w:pPr>
+              <w:autoSpaceDE w:val="0"/>
+              <w:autoSpaceDN w:val="0"/>
+              <w:adjustRightInd w:val="0"/>
+              <w:spacing w:before="0" w:after="0" w:line="240" w:lineRule="auto"/>
+              <w:rPr>
+                <w:rFonts w:ascii="Courier New" w:eastAsiaTheme="minorEastAsia" w:hAnsi="Courier New" w:cs="Courier New"/>
+                <w:color w:val="FFFFFF" w:themeColor="background1"/>
+                <w:kern w:val="0"/>
+                <w:sz w:val="16"/>
+                <w:szCs w:val="16"/>
+                <w:lang w:eastAsia="ja-JP"/>
+              </w:rPr>
+            </w:pPr>
+            <w:r>
+              <w:rPr>
+                <w:rFonts w:ascii="Courier New" w:eastAsiaTheme="minorEastAsia" w:hAnsi="Courier New" w:cs="Courier New"/>
+                <w:color w:val="FFFFFF" w:themeColor="background1"/>
+                <w:kern w:val="0"/>
+                <w:sz w:val="16"/>
+                <w:szCs w:val="16"/>
+                <w:lang w:eastAsia="ja-JP"/>
+              </w:rPr>
+              <w:tab/>
+              <w:t>"</w:t>
+            </w:r>
+            <w:r>
+              <w:rPr>
+                <w:rFonts w:ascii="Courier New" w:eastAsiaTheme="minorEastAsia" w:hAnsi="Courier New" w:cs="Courier New"/>
+                <w:color w:val="FFFFFF" w:themeColor="background1"/>
+                <w:kern w:val="0"/>
+                <w:sz w:val="16"/>
+                <w:szCs w:val="16"/>
+                <w:highlight w:val="blue"/>
+                <w:lang w:eastAsia="ja-JP"/>
+              </w:rPr>
+              <w:t>autoload</w:t>
+            </w:r>
+            <w:r>
+              <w:rPr>
+                <w:rFonts w:ascii="Courier New" w:eastAsiaTheme="minorEastAsia" w:hAnsi="Courier New" w:cs="Courier New"/>
+                <w:color w:val="FFFFFF" w:themeColor="background1"/>
+                <w:kern w:val="0"/>
+                <w:sz w:val="16"/>
+                <w:szCs w:val="16"/>
+                <w:lang w:eastAsia="ja-JP"/>
+              </w:rPr>
+              <w:t>": [</w:t>
+            </w:r>
+          </w:p>
+          <w:p>
+            <w:pPr>
+              <w:autoSpaceDE w:val="0"/>
+              <w:autoSpaceDN w:val="0"/>
+              <w:adjustRightInd w:val="0"/>
+              <w:spacing w:before="0" w:after="0" w:line="240" w:lineRule="auto"/>
+              <w:rPr>
+                <w:rFonts w:ascii="Courier New" w:eastAsiaTheme="minorEastAsia" w:hAnsi="Courier New" w:cs="Courier New"/>
+                <w:color w:val="FFFFFF" w:themeColor="background1"/>
+                <w:kern w:val="0"/>
+                <w:sz w:val="16"/>
+                <w:szCs w:val="16"/>
+                <w:lang w:eastAsia="ja-JP"/>
+              </w:rPr>
+            </w:pPr>
+            <w:r>
+              <w:rPr>
+                <w:rFonts w:ascii="Courier New" w:eastAsiaTheme="minorEastAsia" w:hAnsi="Courier New" w:cs="Courier New"/>
+                <w:color w:val="FFFFFF" w:themeColor="background1"/>
+                <w:kern w:val="0"/>
+                <w:sz w:val="16"/>
+                <w:szCs w:val="16"/>
+                <w:lang w:eastAsia="ja-JP"/>
+              </w:rPr>
+              <w:tab/>
+            </w:r>
+            <w:r>
+              <w:rPr>
+                <w:rFonts w:ascii="Courier New" w:eastAsiaTheme="minorEastAsia" w:hAnsi="Courier New" w:cs="Courier New"/>
+                <w:color w:val="FFFFFF" w:themeColor="background1"/>
+                <w:kern w:val="0"/>
+                <w:sz w:val="16"/>
+                <w:szCs w:val="16"/>
+                <w:lang w:eastAsia="ja-JP"/>
+              </w:rPr>
+              <w:tab/>
+              <w:t>"private/ext/vendor/facebook/base_facebook.php",</w:t>
+            </w:r>
+          </w:p>
+          <w:p>
+            <w:pPr>
+              <w:autoSpaceDE w:val="0"/>
+              <w:autoSpaceDN w:val="0"/>
+              <w:adjustRightInd w:val="0"/>
+              <w:spacing w:before="0" w:after="0" w:line="240" w:lineRule="auto"/>
+              <w:rPr>
+                <w:rFonts w:ascii="Courier New" w:eastAsiaTheme="minorEastAsia" w:hAnsi="Courier New" w:cs="Courier New"/>
+                <w:color w:val="FFFFFF" w:themeColor="background1"/>
+                <w:kern w:val="0"/>
+                <w:sz w:val="16"/>
+                <w:szCs w:val="16"/>
+                <w:lang w:eastAsia="ja-JP"/>
+              </w:rPr>
+            </w:pPr>
+            <w:r>
+              <w:rPr>
+                <w:rFonts w:ascii="Courier New" w:eastAsiaTheme="minorEastAsia" w:hAnsi="Courier New" w:cs="Courier New"/>
+                <w:color w:val="FFFFFF" w:themeColor="background1"/>
+                <w:kern w:val="0"/>
+                <w:sz w:val="16"/>
+                <w:szCs w:val="16"/>
+                <w:lang w:eastAsia="ja-JP"/>
+              </w:rPr>
+              <w:tab/>
+            </w:r>
+            <w:r>
+              <w:rPr>
+                <w:rFonts w:ascii="Courier New" w:eastAsiaTheme="minorEastAsia" w:hAnsi="Courier New" w:cs="Courier New"/>
+                <w:color w:val="FFFFFF" w:themeColor="background1"/>
+                <w:kern w:val="0"/>
+                <w:sz w:val="16"/>
+                <w:szCs w:val="16"/>
+                <w:lang w:eastAsia="ja-JP"/>
+              </w:rPr>
+              <w:tab/>
+              <w:t>"private/ext/vendor/facebook/facebook.php"</w:t>
+            </w:r>
+          </w:p>
+          <w:p>
+            <w:pPr>
+              <w:autoSpaceDE w:val="0"/>
+              <w:autoSpaceDN w:val="0"/>
+              <w:adjustRightInd w:val="0"/>
+              <w:spacing w:before="0" w:after="0" w:line="240" w:lineRule="auto"/>
+              <w:rPr>
+                <w:rFonts w:ascii="Courier New" w:eastAsiaTheme="minorEastAsia" w:hAnsi="Courier New" w:cs="Courier New"/>
+                <w:color w:val="FFFFFF" w:themeColor="background1"/>
+                <w:kern w:val="0"/>
+                <w:sz w:val="16"/>
+                <w:szCs w:val="16"/>
+                <w:lang w:eastAsia="ja-JP"/>
+              </w:rPr>
+            </w:pPr>
+            <w:r>
+              <w:rPr>
+                <w:rFonts w:ascii="Courier New" w:eastAsiaTheme="minorEastAsia" w:hAnsi="Courier New" w:cs="Courier New"/>
+                <w:color w:val="FFFFFF" w:themeColor="background1"/>
+                <w:kern w:val="0"/>
+                <w:sz w:val="16"/>
+                <w:szCs w:val="16"/>
+                <w:lang w:eastAsia="ja-JP"/>
+              </w:rPr>
+              <w:tab/>
+              <w:t>]</w:t>
+            </w:r>
+          </w:p>
+          <w:p>
+            <w:pPr>
+              <w:autoSpaceDE w:val="0"/>
+              <w:autoSpaceDN w:val="0"/>
+              <w:adjustRightInd w:val="0"/>
+              <w:spacing w:before="0" w:after="0" w:line="240" w:lineRule="auto"/>
+              <w:rPr>
+                <w:rFonts w:ascii="Courier New" w:hAnsi="Courier New" w:cs="Courier New"/>
+                <w:b/>
+                <w:sz w:val="16"/>
+                <w:szCs w:val="16"/>
+                <w:lang w:val="fr-FR"/>
+              </w:rPr>
+            </w:pPr>
+            <w:r>
+              <w:rPr>
+                <w:rFonts w:ascii="Courier New" w:eastAsiaTheme="minorEastAsia" w:hAnsi="Courier New" w:cs="Courier New"/>
+                <w:color w:val="FFFFFF" w:themeColor="background1"/>
+                <w:kern w:val="0"/>
+                <w:sz w:val="16"/>
+                <w:szCs w:val="16"/>
+                <w:lang w:val="fr-FR" w:eastAsia="ja-JP"/>
+              </w:rPr>
+              <w:t>}</w:t>
+            </w:r>
+          </w:p>
+        </w:tc>
+      </w:tr>
+    </w:tbl>
+    <w:p>
+      <w:pPr>
+        <w:pStyle w:val="NormalWeb"/>
+        <w:shd w:val="clear" w:color="auto" w:fill="FFFFFF"/>
+        <w:spacing w:before="0" w:after="255"/>
+        <w:rPr>
+          <w:rFonts w:asciiTheme="minorHAnsi" w:hAnsiTheme="minorHAnsi" w:cs="Miriam"/>
+          <w:szCs w:val="24"/>
+          <w:lang w:val="fr-FR"/>
+        </w:rPr>
+      </w:pPr>
+    </w:p>
+    <w:p>
+      <w:pPr>
+        <w:pStyle w:val="Titre2"/>
+        <w:rPr>
+          <w:lang w:val="fr-FR"/>
+        </w:rPr>
+      </w:pPr>
+      <w:r>
+        <w:rPr>
+          <w:rFonts w:cs="Miriam"/>
+          <w:sz w:val="24"/>
+          <w:szCs w:val="24"/>
+          <w:lang w:val="fr-FR"/>
+        </w:rPr>
+        <w:t>Utiliser un package composer</w:t>
+      </w:r>
+    </w:p>
+    <w:p>
+      <w:pPr>
+        <w:rPr>
+          <w:rFonts w:cs="Miriam"/>
+          <w:b/>
+          <w:color w:val="FF0000"/>
+          <w:lang w:val="fr-FR"/>
+        </w:rPr>
+      </w:pPr>
+      <w:r>
+        <w:rPr>
+          <w:rFonts w:cs="Miriam"/>
+          <w:b/>
+          <w:color w:val="FF0000"/>
+          <w:lang w:val="fr-FR"/>
+        </w:rPr>
+        <w:t>Disponibilité</w:t>
+      </w:r>
+      <w:r>
+        <w:rPr>
+          <w:rFonts w:cs="Miriam"/>
+          <w:b/>
+          <w:color w:val="FF0000"/>
+          <w:lang w:val="fr-FR"/>
+        </w:rPr>
+        <w:t xml:space="preserve"> : </w:t>
+      </w:r>
+      <w:r>
+        <w:rPr>
+          <w:rFonts w:cs="Miriam"/>
+          <w:b/>
+          <w:color w:val="FF0000"/>
+          <w:lang w:val="fr-FR"/>
+        </w:rPr>
+        <w:t>Venus2</w:t>
+      </w:r>
+      <w:r>
+        <w:rPr>
+          <w:rFonts w:cs="Miriam"/>
+          <w:b/>
+          <w:color w:val="FF0000"/>
+          <w:lang w:val="fr-FR"/>
+        </w:rPr>
+        <w:t xml:space="preserve"> 1.0.0</w:t>
+      </w:r>
+      <w:r>
+        <w:rPr>
+          <w:rFonts w:cs="Miriam"/>
+          <w:b/>
+          <w:color w:val="FF0000"/>
+          <w:lang w:val="fr-FR"/>
+        </w:rPr>
+        <w:t>-beta1</w:t>
+      </w:r>
+    </w:p>
+    <w:p>
+      <w:pPr>
+        <w:pStyle w:val="NormalWeb"/>
+        <w:shd w:val="clear" w:color="auto" w:fill="FFFFFF"/>
+        <w:spacing w:before="0" w:after="255"/>
+        <w:rPr>
+          <w:rFonts w:asciiTheme="minorHAnsi" w:hAnsiTheme="minorHAnsi" w:cs="Miriam"/>
+          <w:szCs w:val="24"/>
+          <w:lang w:val="fr-FR"/>
+        </w:rPr>
+      </w:pPr>
+      <w:r>
+        <w:rPr>
+          <w:rFonts w:asciiTheme="minorHAnsi" w:hAnsiTheme="minorHAnsi" w:cs="Miriam"/>
+          <w:szCs w:val="24"/>
+          <w:lang w:val="fr-FR"/>
+        </w:rPr>
+        <w:t>Venus 2 permet d’ajouter des packages composer pour alimenter le Framework de nouvelles fonctionnalités.</w:t>
+      </w:r>
+      <w:bookmarkStart w:id="24" w:name="_GoBack"/>
+      <w:bookmarkEnd w:id="24"/>
+    </w:p>
+    <w:p>
+      <w:pPr>
+        <w:pStyle w:val="NormalWeb"/>
+        <w:shd w:val="clear" w:color="auto" w:fill="FFFFFF"/>
+        <w:spacing w:before="0" w:after="255"/>
+        <w:rPr>
+          <w:rFonts w:asciiTheme="minorHAnsi" w:hAnsiTheme="minorHAnsi" w:cs="Miriam"/>
+          <w:szCs w:val="24"/>
+          <w:lang w:val="fr-FR"/>
+        </w:rPr>
+      </w:pPr>
+      <w:r>
+        <w:rPr>
+          <w:rFonts w:asciiTheme="minorHAnsi" w:hAnsiTheme="minorHAnsi" w:cs="Miriam"/>
+          <w:szCs w:val="24"/>
+          <w:lang w:val="fr-FR"/>
+        </w:rPr>
+        <w:t>D’ailleurs pour ceux qui préfèrent Twig ou Smarty, ils peuvent rajouter ce gestionnaire de templating par composer. Dans Venus 2, le gestionnaire de templating est devenu indépendant et proposé sous composer sous le nom d’Apollina.</w:t>
+      </w:r>
+    </w:p>
+    <w:p>
+      <w:pPr>
+        <w:pStyle w:val="NormalWeb"/>
+        <w:shd w:val="clear" w:color="auto" w:fill="FFFFFF"/>
+        <w:spacing w:before="0" w:after="255"/>
+        <w:rPr>
+          <w:rFonts w:asciiTheme="minorHAnsi" w:hAnsiTheme="minorHAnsi" w:cs="Miriam"/>
+          <w:szCs w:val="24"/>
+          <w:lang w:val="fr-FR"/>
+        </w:rPr>
+      </w:pPr>
+      <w:r>
+        <w:rPr>
+          <w:rFonts w:asciiTheme="minorHAnsi" w:hAnsiTheme="minorHAnsi" w:cs="Miriam"/>
+          <w:szCs w:val="24"/>
+          <w:lang w:val="fr-FR"/>
+        </w:rPr>
+        <w:t>Vous pouvez ajouter votre package dans /private/ext/composer.json, relancer la machine en allant dans le dossier /private/ext/</w:t>
+      </w:r>
+      <w:r>
+        <w:rPr>
+          <w:rFonts w:asciiTheme="minorHAnsi" w:hAnsiTheme="minorHAnsi" w:cs="Miriam"/>
+          <w:szCs w:val="24"/>
+          <w:lang w:val="fr-FR"/>
+        </w:rPr>
+        <w:t xml:space="preserve"> et en faisant composer install (ou composer update).</w:t>
+      </w:r>
+    </w:p>
+    <w:p>
+      <w:pPr>
+        <w:pStyle w:val="Titre2"/>
+        <w:rPr>
+          <w:lang w:val="fr-FR"/>
+        </w:rPr>
+      </w:pPr>
+      <w:r>
+        <w:rPr>
+          <w:rFonts w:cs="Miriam"/>
+          <w:sz w:val="24"/>
+          <w:szCs w:val="24"/>
+          <w:lang w:val="fr-FR"/>
+        </w:rPr>
+        <w:t>Utiliser Smarty à la place d’Apollina</w:t>
+      </w:r>
+    </w:p>
+    <w:p>
+      <w:pPr>
+        <w:rPr>
+          <w:rFonts w:cs="Miriam"/>
+          <w:b/>
+          <w:color w:val="FF0000"/>
+          <w:lang w:val="fr-FR"/>
+        </w:rPr>
+      </w:pPr>
+      <w:r>
+        <w:rPr>
+          <w:rFonts w:cs="Miriam"/>
+          <w:b/>
+          <w:color w:val="FF0000"/>
+          <w:lang w:val="fr-FR"/>
+        </w:rPr>
+        <w:t>Disponibilité</w:t>
+      </w:r>
+      <w:r>
+        <w:rPr>
+          <w:rFonts w:cs="Miriam"/>
+          <w:b/>
+          <w:color w:val="FF0000"/>
+          <w:lang w:val="fr-FR"/>
+        </w:rPr>
+        <w:t xml:space="preserve"> : </w:t>
+      </w:r>
+      <w:r>
+        <w:rPr>
+          <w:rFonts w:cs="Miriam"/>
+          <w:b/>
+          <w:color w:val="FF0000"/>
+          <w:lang w:val="fr-FR"/>
+        </w:rPr>
+        <w:t>Venus2</w:t>
+      </w:r>
+      <w:r>
+        <w:rPr>
+          <w:rFonts w:cs="Miriam"/>
+          <w:b/>
+          <w:color w:val="FF0000"/>
+          <w:lang w:val="fr-FR"/>
+        </w:rPr>
+        <w:t xml:space="preserve"> 1.0.0</w:t>
+      </w:r>
+      <w:r>
+        <w:rPr>
+          <w:rFonts w:cs="Miriam"/>
+          <w:b/>
+          <w:color w:val="FF0000"/>
+          <w:lang w:val="fr-FR"/>
+        </w:rPr>
+        <w:t>-beta1</w:t>
+      </w:r>
+    </w:p>
+    <w:p>
+      <w:pPr>
+        <w:pStyle w:val="NormalWeb"/>
+        <w:shd w:val="clear" w:color="auto" w:fill="FFFFFF"/>
+        <w:spacing w:before="0" w:after="255"/>
+        <w:rPr>
+          <w:rFonts w:asciiTheme="minorHAnsi" w:hAnsiTheme="minorHAnsi" w:cs="Miriam"/>
+          <w:szCs w:val="24"/>
+          <w:lang w:val="fr-FR"/>
+        </w:rPr>
+      </w:pPr>
+      <w:r>
+        <w:rPr>
+          <w:rFonts w:asciiTheme="minorHAnsi" w:hAnsiTheme="minorHAnsi" w:cs="Miriam"/>
+          <w:szCs w:val="24"/>
+          <w:lang w:val="fr-FR"/>
+        </w:rPr>
+        <w:t>Pour utiliser Smarty à la place d’Apollina, vous pouvez ajouter le composer (smarty/smarty) [voir le point précédent] et vous pouvez adapter le fichier /private/lib/Vendor.php pour faire fonctionner Smarty à la place d’Apollina.</w:t>
+      </w:r>
+      <w:r>
+        <w:rPr>
+          <w:rFonts w:asciiTheme="minorHAnsi" w:hAnsiTheme="minorHAnsi" w:cs="Miriam"/>
+          <w:szCs w:val="24"/>
+          <w:lang w:val="fr-FR"/>
+        </w:rPr>
+        <w:t xml:space="preserve"> </w:t>
+      </w:r>
+    </w:p>
+    <w:p>
+      <w:pPr>
+        <w:pStyle w:val="Titre2"/>
+        <w:rPr>
+          <w:lang w:val="fr-FR"/>
+        </w:rPr>
+      </w:pPr>
+      <w:r>
+        <w:rPr>
+          <w:rFonts w:cs="Miriam"/>
+          <w:sz w:val="24"/>
+          <w:szCs w:val="24"/>
+          <w:lang w:val="fr-FR"/>
+        </w:rPr>
+        <w:t>Des filtres sur les résultats de l’ORM</w:t>
+      </w:r>
+    </w:p>
+    <w:p>
+      <w:pPr>
+        <w:rPr>
+          <w:rFonts w:cs="Miriam"/>
+          <w:b/>
+          <w:color w:val="FF0000"/>
+          <w:lang w:val="fr-FR"/>
+        </w:rPr>
+      </w:pPr>
+      <w:r>
+        <w:rPr>
+          <w:rFonts w:cs="Miriam"/>
+          <w:b/>
+          <w:color w:val="FF0000"/>
+          <w:lang w:val="fr-FR"/>
+        </w:rPr>
+        <w:t>Disponibilité</w:t>
+      </w:r>
+      <w:r>
+        <w:rPr>
+          <w:rFonts w:cs="Miriam"/>
+          <w:b/>
+          <w:color w:val="FF0000"/>
+          <w:lang w:val="fr-FR"/>
+        </w:rPr>
+        <w:t xml:space="preserve"> : </w:t>
+      </w:r>
+      <w:r>
+        <w:rPr>
+          <w:rFonts w:cs="Miriam"/>
+          <w:b/>
+          <w:color w:val="FF0000"/>
+          <w:lang w:val="fr-FR"/>
+        </w:rPr>
+        <w:t>Venus2</w:t>
+      </w:r>
+      <w:r>
+        <w:rPr>
+          <w:rFonts w:cs="Miriam"/>
+          <w:b/>
+          <w:color w:val="FF0000"/>
+          <w:lang w:val="fr-FR"/>
+        </w:rPr>
+        <w:t xml:space="preserve"> 1.0.0</w:t>
+      </w:r>
+      <w:r>
+        <w:rPr>
+          <w:rFonts w:cs="Miriam"/>
+          <w:b/>
+          <w:color w:val="FF0000"/>
+          <w:lang w:val="fr-FR"/>
+        </w:rPr>
+        <w:t>-beta2</w:t>
+      </w:r>
+    </w:p>
+    <w:p>
+      <w:pPr>
+        <w:pStyle w:val="NormalWeb"/>
+        <w:shd w:val="clear" w:color="auto" w:fill="FFFFFF"/>
+        <w:spacing w:before="0" w:after="255"/>
+        <w:rPr>
+          <w:rFonts w:asciiTheme="minorHAnsi" w:hAnsiTheme="minorHAnsi" w:cs="Miriam"/>
+          <w:szCs w:val="24"/>
+          <w:lang w:val="fr-FR"/>
+        </w:rPr>
+      </w:pPr>
+      <w:r>
+        <w:rPr>
+          <w:rFonts w:asciiTheme="minorHAnsi" w:hAnsiTheme="minorHAnsi" w:cs="Miriam"/>
+          <w:szCs w:val="24"/>
+          <w:lang w:val="fr-FR"/>
+        </w:rPr>
+        <w:t>Venus 2 vous propose de créer des filtres qui s’appliquent avant le retour des résultats au contrôleur.</w:t>
+      </w:r>
+    </w:p>
+    <w:tbl>
+      <w:tblPr>
+        <w:tblStyle w:val="Grilledutableau"/>
+        <w:tblW w:w="0" w:type="auto"/>
+        <w:shd w:val="clear" w:color="auto" w:fill="000000" w:themeFill="text1"/>
+        <w:tblLook w:val="04A0" w:firstRow="1" w:lastRow="0" w:firstColumn="1" w:lastColumn="0" w:noHBand="0" w:noVBand="1"/>
+      </w:tblPr>
+      <w:tblGrid>
+        <w:gridCol w:w="9211"/>
+      </w:tblGrid>
+      <w:tr>
+        <w:tc>
+          <w:tcPr>
+            <w:tcW w:w="9211" w:type="dxa"/>
+            <w:shd w:val="clear" w:color="auto" w:fill="000000" w:themeFill="text1"/>
+          </w:tcPr>
+          <w:p>
+            <w:pPr>
+              <w:autoSpaceDE w:val="0"/>
+              <w:autoSpaceDN w:val="0"/>
+              <w:adjustRightInd w:val="0"/>
+              <w:spacing w:before="0" w:after="0" w:line="240" w:lineRule="auto"/>
+              <w:rPr>
+                <w:rFonts w:ascii="Courier New" w:eastAsiaTheme="minorEastAsia" w:hAnsi="Courier New" w:cs="Courier New"/>
+                <w:color w:val="FFFFFF" w:themeColor="background1"/>
+                <w:kern w:val="0"/>
+                <w:sz w:val="16"/>
+                <w:szCs w:val="16"/>
+                <w:lang w:val="fr-FR" w:eastAsia="ja-JP"/>
+              </w:rPr>
+            </w:pPr>
+          </w:p>
+          <w:p>
+            <w:pPr>
+              <w:autoSpaceDE w:val="0"/>
+              <w:autoSpaceDN w:val="0"/>
+              <w:adjustRightInd w:val="0"/>
+              <w:spacing w:before="0" w:after="0" w:line="240" w:lineRule="auto"/>
+              <w:rPr>
+                <w:rFonts w:ascii="Courier New" w:eastAsiaTheme="minorEastAsia" w:hAnsi="Courier New" w:cs="Courier New"/>
+                <w:b/>
+                <w:color w:val="FFFFFF" w:themeColor="background1"/>
+                <w:kern w:val="0"/>
+                <w:sz w:val="16"/>
+                <w:szCs w:val="16"/>
+                <w:lang w:val="fr-FR" w:eastAsia="ja-JP"/>
+              </w:rPr>
+            </w:pPr>
+            <w:r>
+              <w:rPr>
+                <w:rFonts w:ascii="Courier New" w:eastAsiaTheme="minorEastAsia" w:hAnsi="Courier New" w:cs="Courier New"/>
+                <w:b/>
+                <w:color w:val="FFC000"/>
+                <w:kern w:val="0"/>
+                <w:sz w:val="16"/>
+                <w:szCs w:val="16"/>
+                <w:lang w:val="fr-FR" w:eastAsia="ja-JP"/>
+              </w:rPr>
+              <w:t xml:space="preserve">$cFilter </w:t>
+            </w:r>
+            <w:r>
+              <w:rPr>
+                <w:rFonts w:ascii="Courier New" w:eastAsiaTheme="minorEastAsia" w:hAnsi="Courier New" w:cs="Courier New"/>
+                <w:b/>
+                <w:color w:val="FFFFFF" w:themeColor="background1"/>
+                <w:kern w:val="0"/>
+                <w:sz w:val="16"/>
+                <w:szCs w:val="16"/>
+                <w:lang w:val="fr-FR" w:eastAsia="ja-JP"/>
+              </w:rPr>
+              <w:t xml:space="preserve">= </w:t>
+            </w:r>
+            <w:r>
+              <w:rPr>
+                <w:rFonts w:ascii="Courier New" w:eastAsiaTheme="minorEastAsia" w:hAnsi="Courier New" w:cs="Courier New"/>
+                <w:b/>
+                <w:color w:val="FFFF00"/>
+                <w:kern w:val="0"/>
+                <w:sz w:val="16"/>
+                <w:szCs w:val="16"/>
+                <w:lang w:val="fr-FR" w:eastAsia="ja-JP"/>
+              </w:rPr>
+              <w:t>function</w:t>
+            </w:r>
+            <w:r>
+              <w:rPr>
+                <w:rFonts w:ascii="Courier New" w:eastAsiaTheme="minorEastAsia" w:hAnsi="Courier New" w:cs="Courier New"/>
+                <w:b/>
+                <w:color w:val="FFFFFF" w:themeColor="background1"/>
+                <w:kern w:val="0"/>
+                <w:sz w:val="16"/>
+                <w:szCs w:val="16"/>
+                <w:lang w:val="fr-FR" w:eastAsia="ja-JP"/>
+              </w:rPr>
+              <w:t>(</w:t>
+            </w:r>
+            <w:r>
+              <w:rPr>
+                <w:rFonts w:ascii="Courier New" w:eastAsiaTheme="minorEastAsia" w:hAnsi="Courier New" w:cs="Courier New"/>
+                <w:b/>
+                <w:color w:val="FFC000"/>
+                <w:kern w:val="0"/>
+                <w:sz w:val="16"/>
+                <w:szCs w:val="16"/>
+                <w:lang w:val="fr-FR" w:eastAsia="ja-JP"/>
+              </w:rPr>
+              <w:t>$oArticle</w:t>
+            </w:r>
+            <w:r>
+              <w:rPr>
+                <w:rFonts w:ascii="Courier New" w:eastAsiaTheme="minorEastAsia" w:hAnsi="Courier New" w:cs="Courier New"/>
+                <w:b/>
+                <w:color w:val="FFFFFF" w:themeColor="background1"/>
+                <w:kern w:val="0"/>
+                <w:sz w:val="16"/>
+                <w:szCs w:val="16"/>
+                <w:lang w:val="fr-FR" w:eastAsia="ja-JP"/>
+              </w:rPr>
+              <w:t>) {</w:t>
+            </w:r>
+          </w:p>
+          <w:p>
+            <w:pPr>
+              <w:autoSpaceDE w:val="0"/>
+              <w:autoSpaceDN w:val="0"/>
+              <w:adjustRightInd w:val="0"/>
+              <w:spacing w:before="0" w:after="0" w:line="240" w:lineRule="auto"/>
+              <w:rPr>
+                <w:rFonts w:ascii="Courier New" w:eastAsiaTheme="minorEastAsia" w:hAnsi="Courier New" w:cs="Courier New"/>
+                <w:b/>
+                <w:color w:val="FFFFFF" w:themeColor="background1"/>
+                <w:kern w:val="0"/>
+                <w:sz w:val="16"/>
+                <w:szCs w:val="16"/>
+                <w:lang w:val="fr-FR" w:eastAsia="ja-JP"/>
+              </w:rPr>
+            </w:pPr>
+          </w:p>
+          <w:p>
+            <w:pPr>
+              <w:autoSpaceDE w:val="0"/>
+              <w:autoSpaceDN w:val="0"/>
+              <w:adjustRightInd w:val="0"/>
+              <w:spacing w:before="0" w:after="0" w:line="240" w:lineRule="auto"/>
+              <w:rPr>
+                <w:rFonts w:ascii="Courier New" w:eastAsiaTheme="minorEastAsia" w:hAnsi="Courier New" w:cs="Courier New"/>
+                <w:b/>
+                <w:color w:val="FFFFFF" w:themeColor="background1"/>
+                <w:kern w:val="0"/>
+                <w:sz w:val="16"/>
+                <w:szCs w:val="16"/>
+                <w:lang w:eastAsia="ja-JP"/>
+              </w:rPr>
+            </w:pPr>
+            <w:r>
+              <w:rPr>
+                <w:rFonts w:ascii="Courier New" w:eastAsiaTheme="minorEastAsia" w:hAnsi="Courier New" w:cs="Courier New"/>
+                <w:b/>
+                <w:color w:val="FFFFFF" w:themeColor="background1"/>
+                <w:kern w:val="0"/>
+                <w:sz w:val="16"/>
+                <w:szCs w:val="16"/>
+                <w:lang w:eastAsia="ja-JP"/>
+              </w:rPr>
+              <w:t xml:space="preserve">    </w:t>
+            </w:r>
+            <w:r>
+              <w:rPr>
+                <w:rFonts w:ascii="Courier New" w:eastAsiaTheme="minorEastAsia" w:hAnsi="Courier New" w:cs="Courier New"/>
+                <w:b/>
+                <w:color w:val="FFC000"/>
+                <w:kern w:val="0"/>
+                <w:sz w:val="16"/>
+                <w:szCs w:val="16"/>
+                <w:lang w:eastAsia="ja-JP"/>
+              </w:rPr>
+              <w:t>$oArticle</w:t>
+            </w:r>
+            <w:r>
+              <w:rPr>
+                <w:rFonts w:ascii="Courier New" w:eastAsiaTheme="minorEastAsia" w:hAnsi="Courier New" w:cs="Courier New"/>
+                <w:b/>
+                <w:color w:val="FFFFFF" w:themeColor="background1"/>
+                <w:kern w:val="0"/>
+                <w:sz w:val="16"/>
+                <w:szCs w:val="16"/>
+                <w:lang w:eastAsia="ja-JP"/>
+              </w:rPr>
+              <w:t>-&gt;</w:t>
+            </w:r>
+            <w:r>
+              <w:rPr>
+                <w:rFonts w:ascii="Courier New" w:eastAsiaTheme="minorEastAsia" w:hAnsi="Courier New" w:cs="Courier New"/>
+                <w:b/>
+                <w:color w:val="92D050"/>
+                <w:kern w:val="0"/>
+                <w:sz w:val="16"/>
+                <w:szCs w:val="16"/>
+                <w:lang w:eastAsia="ja-JP"/>
+              </w:rPr>
+              <w:t xml:space="preserve">title </w:t>
+            </w:r>
+            <w:r>
+              <w:rPr>
+                <w:rFonts w:ascii="Courier New" w:eastAsiaTheme="minorEastAsia" w:hAnsi="Courier New" w:cs="Courier New"/>
+                <w:b/>
+                <w:color w:val="FFFFFF" w:themeColor="background1"/>
+                <w:kern w:val="0"/>
+                <w:sz w:val="16"/>
+                <w:szCs w:val="16"/>
+                <w:lang w:eastAsia="ja-JP"/>
+              </w:rPr>
+              <w:t xml:space="preserve">= </w:t>
+            </w:r>
+            <w:r>
+              <w:rPr>
+                <w:rFonts w:ascii="Courier New" w:eastAsiaTheme="minorEastAsia" w:hAnsi="Courier New" w:cs="Courier New"/>
+                <w:b/>
+                <w:color w:val="00B0F0"/>
+                <w:kern w:val="0"/>
+                <w:sz w:val="16"/>
+                <w:szCs w:val="16"/>
+                <w:lang w:eastAsia="ja-JP"/>
+              </w:rPr>
+              <w:t>‘Monsite.com : ’</w:t>
+            </w:r>
+            <w:r>
+              <w:rPr>
+                <w:rFonts w:ascii="Courier New" w:eastAsiaTheme="minorEastAsia" w:hAnsi="Courier New" w:cs="Courier New"/>
+                <w:b/>
+                <w:color w:val="FFFFFF" w:themeColor="background1"/>
+                <w:kern w:val="0"/>
+                <w:sz w:val="16"/>
+                <w:szCs w:val="16"/>
+                <w:lang w:eastAsia="ja-JP"/>
+              </w:rPr>
+              <w:t>.</w:t>
+            </w:r>
+            <w:r>
+              <w:rPr>
+                <w:rFonts w:ascii="Courier New" w:eastAsiaTheme="minorEastAsia" w:hAnsi="Courier New" w:cs="Courier New"/>
+                <w:b/>
+                <w:color w:val="FFC000"/>
+                <w:kern w:val="0"/>
+                <w:sz w:val="16"/>
+                <w:szCs w:val="16"/>
+                <w:lang w:eastAsia="ja-JP"/>
+              </w:rPr>
+              <w:t>$oArticle</w:t>
+            </w:r>
+            <w:r>
+              <w:rPr>
+                <w:rFonts w:ascii="Courier New" w:eastAsiaTheme="minorEastAsia" w:hAnsi="Courier New" w:cs="Courier New"/>
+                <w:b/>
+                <w:color w:val="FFFFFF" w:themeColor="background1"/>
+                <w:kern w:val="0"/>
+                <w:sz w:val="16"/>
+                <w:szCs w:val="16"/>
+                <w:lang w:eastAsia="ja-JP"/>
+              </w:rPr>
+              <w:t>-&gt;</w:t>
+            </w:r>
+            <w:r>
+              <w:rPr>
+                <w:rFonts w:ascii="Courier New" w:eastAsiaTheme="minorEastAsia" w:hAnsi="Courier New" w:cs="Courier New"/>
+                <w:b/>
+                <w:color w:val="92D050"/>
+                <w:kern w:val="0"/>
+                <w:sz w:val="16"/>
+                <w:szCs w:val="16"/>
+                <w:lang w:eastAsia="ja-JP"/>
+              </w:rPr>
+              <w:t>title</w:t>
+            </w:r>
+            <w:r>
+              <w:rPr>
+                <w:rFonts w:ascii="Courier New" w:eastAsiaTheme="minorEastAsia" w:hAnsi="Courier New" w:cs="Courier New"/>
+                <w:b/>
+                <w:color w:val="FFFFFF" w:themeColor="background1"/>
+                <w:kern w:val="0"/>
+                <w:sz w:val="16"/>
+                <w:szCs w:val="16"/>
+                <w:lang w:eastAsia="ja-JP"/>
+              </w:rPr>
+              <w:t>;</w:t>
+            </w:r>
+          </w:p>
+          <w:p>
+            <w:pPr>
+              <w:autoSpaceDE w:val="0"/>
+              <w:autoSpaceDN w:val="0"/>
+              <w:adjustRightInd w:val="0"/>
+              <w:spacing w:before="0" w:after="0" w:line="240" w:lineRule="auto"/>
+              <w:rPr>
+                <w:rFonts w:ascii="Courier New" w:eastAsiaTheme="minorEastAsia" w:hAnsi="Courier New" w:cs="Courier New"/>
+                <w:b/>
+                <w:color w:val="FFFFFF" w:themeColor="background1"/>
+                <w:kern w:val="0"/>
+                <w:sz w:val="16"/>
+                <w:szCs w:val="16"/>
+                <w:lang w:eastAsia="ja-JP"/>
+              </w:rPr>
+            </w:pPr>
+            <w:r>
+              <w:rPr>
+                <w:rFonts w:ascii="Courier New" w:eastAsiaTheme="minorEastAsia" w:hAnsi="Courier New" w:cs="Courier New"/>
+                <w:b/>
+                <w:color w:val="FFFFFF" w:themeColor="background1"/>
+                <w:kern w:val="0"/>
+                <w:sz w:val="16"/>
+                <w:szCs w:val="16"/>
+                <w:lang w:eastAsia="ja-JP"/>
+              </w:rPr>
+              <w:t>}</w:t>
+            </w:r>
+          </w:p>
+          <w:p>
+            <w:pPr>
+              <w:autoSpaceDE w:val="0"/>
+              <w:autoSpaceDN w:val="0"/>
+              <w:adjustRightInd w:val="0"/>
+              <w:spacing w:before="0" w:after="0" w:line="240" w:lineRule="auto"/>
+              <w:rPr>
+                <w:rFonts w:ascii="Courier New" w:eastAsiaTheme="minorEastAsia" w:hAnsi="Courier New" w:cs="Courier New"/>
+                <w:b/>
+                <w:color w:val="FFFFFF" w:themeColor="background1"/>
+                <w:kern w:val="0"/>
+                <w:sz w:val="16"/>
+                <w:szCs w:val="16"/>
+                <w:lang w:eastAsia="ja-JP"/>
+              </w:rPr>
+            </w:pPr>
+          </w:p>
+          <w:p>
+            <w:pPr>
+              <w:autoSpaceDE w:val="0"/>
+              <w:autoSpaceDN w:val="0"/>
+              <w:adjustRightInd w:val="0"/>
+              <w:spacing w:before="0" w:after="0" w:line="240" w:lineRule="auto"/>
+              <w:rPr>
+                <w:rFonts w:ascii="Courier New" w:eastAsiaTheme="minorEastAsia" w:hAnsi="Courier New" w:cs="Courier New"/>
+                <w:b/>
+                <w:color w:val="FFFFFF" w:themeColor="background1"/>
+                <w:kern w:val="0"/>
+                <w:sz w:val="16"/>
+                <w:szCs w:val="16"/>
+                <w:lang w:eastAsia="ja-JP"/>
+              </w:rPr>
+            </w:pPr>
+            <w:r>
+              <w:rPr>
+                <w:rFonts w:ascii="Courier New" w:eastAsiaTheme="minorEastAsia" w:hAnsi="Courier New" w:cs="Courier New"/>
+                <w:b/>
+                <w:color w:val="FFC000"/>
+                <w:kern w:val="0"/>
+                <w:sz w:val="16"/>
+                <w:szCs w:val="16"/>
+                <w:lang w:eastAsia="ja-JP"/>
+              </w:rPr>
+              <w:t xml:space="preserve">$aResults </w:t>
+            </w:r>
+            <w:r>
+              <w:rPr>
+                <w:rFonts w:ascii="Courier New" w:eastAsiaTheme="minorEastAsia" w:hAnsi="Courier New" w:cs="Courier New"/>
+                <w:b/>
+                <w:color w:val="FFFFFF" w:themeColor="background1"/>
+                <w:kern w:val="0"/>
+                <w:sz w:val="16"/>
+                <w:szCs w:val="16"/>
+                <w:lang w:eastAsia="ja-JP"/>
+              </w:rPr>
+              <w:t xml:space="preserve">= </w:t>
+            </w:r>
+            <w:r>
+              <w:rPr>
+                <w:rFonts w:ascii="Courier New" w:eastAsiaTheme="minorEastAsia" w:hAnsi="Courier New" w:cs="Courier New"/>
+                <w:b/>
+                <w:color w:val="FFC000"/>
+                <w:kern w:val="0"/>
+                <w:sz w:val="16"/>
+                <w:szCs w:val="16"/>
+                <w:lang w:eastAsia="ja-JP"/>
+              </w:rPr>
+              <w:t>$oArticleModel</w:t>
+            </w:r>
+            <w:r>
+              <w:rPr>
+                <w:rFonts w:ascii="Courier New" w:eastAsiaTheme="minorEastAsia" w:hAnsi="Courier New" w:cs="Courier New"/>
+                <w:b/>
+                <w:color w:val="FFFFFF" w:themeColor="background1"/>
+                <w:kern w:val="0"/>
+                <w:sz w:val="16"/>
+                <w:szCs w:val="16"/>
+                <w:lang w:eastAsia="ja-JP"/>
+              </w:rPr>
+              <w:t>-&gt;</w:t>
+            </w:r>
+            <w:r>
+              <w:rPr>
+                <w:rFonts w:ascii="Courier New" w:eastAsiaTheme="minorEastAsia" w:hAnsi="Courier New" w:cs="Courier New"/>
+                <w:b/>
+                <w:color w:val="92D050"/>
+                <w:kern w:val="0"/>
+                <w:sz w:val="16"/>
+                <w:szCs w:val="16"/>
+                <w:lang w:eastAsia="ja-JP"/>
+              </w:rPr>
+              <w:t>filter</w:t>
+            </w:r>
+            <w:r>
+              <w:rPr>
+                <w:rFonts w:ascii="Courier New" w:eastAsiaTheme="minorEastAsia" w:hAnsi="Courier New" w:cs="Courier New"/>
+                <w:b/>
+                <w:color w:val="FFFFFF" w:themeColor="background1"/>
+                <w:kern w:val="0"/>
+                <w:sz w:val="16"/>
+                <w:szCs w:val="16"/>
+                <w:lang w:eastAsia="ja-JP"/>
+              </w:rPr>
+              <w:t>(</w:t>
+            </w:r>
+            <w:r>
+              <w:rPr>
+                <w:rFonts w:ascii="Courier New" w:eastAsiaTheme="minorEastAsia" w:hAnsi="Courier New" w:cs="Courier New"/>
+                <w:b/>
+                <w:color w:val="FFC000"/>
+                <w:kern w:val="0"/>
+                <w:sz w:val="16"/>
+                <w:szCs w:val="16"/>
+                <w:lang w:eastAsia="ja-JP"/>
+              </w:rPr>
+              <w:t>$cFilter</w:t>
+            </w:r>
+            <w:r>
+              <w:rPr>
+                <w:rFonts w:ascii="Courier New" w:eastAsiaTheme="minorEastAsia" w:hAnsi="Courier New" w:cs="Courier New"/>
+                <w:b/>
+                <w:color w:val="FFFFFF" w:themeColor="background1"/>
+                <w:kern w:val="0"/>
+                <w:sz w:val="16"/>
+                <w:szCs w:val="16"/>
+                <w:lang w:eastAsia="ja-JP"/>
+              </w:rPr>
+              <w:t>)</w:t>
+            </w:r>
+          </w:p>
+          <w:p>
+            <w:pPr>
+              <w:autoSpaceDE w:val="0"/>
+              <w:autoSpaceDN w:val="0"/>
+              <w:adjustRightInd w:val="0"/>
+              <w:spacing w:before="0" w:after="0" w:line="240" w:lineRule="auto"/>
+              <w:rPr>
+                <w:rFonts w:ascii="Courier New" w:hAnsi="Courier New" w:cs="Courier New"/>
+                <w:b/>
+                <w:sz w:val="16"/>
+                <w:szCs w:val="16"/>
+              </w:rPr>
+            </w:pPr>
+            <w:r>
+              <w:rPr>
+                <w:rFonts w:ascii="Courier New" w:eastAsiaTheme="minorEastAsia" w:hAnsi="Courier New" w:cs="Courier New"/>
+                <w:b/>
+                <w:color w:val="FFFFFF" w:themeColor="background1"/>
+                <w:kern w:val="0"/>
+                <w:sz w:val="16"/>
+                <w:szCs w:val="16"/>
+                <w:lang w:eastAsia="ja-JP"/>
+              </w:rPr>
+              <w:t xml:space="preserve">                          -&gt;</w:t>
+            </w:r>
+            <w:r>
+              <w:rPr>
+                <w:rFonts w:ascii="Courier New" w:eastAsiaTheme="minorEastAsia" w:hAnsi="Courier New" w:cs="Courier New"/>
+                <w:b/>
+                <w:color w:val="92D050"/>
+                <w:kern w:val="0"/>
+                <w:sz w:val="16"/>
+                <w:szCs w:val="16"/>
+                <w:lang w:eastAsia="ja-JP"/>
+              </w:rPr>
+              <w:t>find</w:t>
+            </w:r>
+            <w:r>
+              <w:rPr>
+                <w:rFonts w:ascii="Courier New" w:eastAsiaTheme="minorEastAsia" w:hAnsi="Courier New" w:cs="Courier New"/>
+                <w:b/>
+                <w:color w:val="FFFFFF" w:themeColor="background1"/>
+                <w:kern w:val="0"/>
+                <w:sz w:val="16"/>
+                <w:szCs w:val="16"/>
+                <w:lang w:eastAsia="ja-JP"/>
+              </w:rPr>
+              <w:t>();</w:t>
+            </w:r>
+            <w:r>
+              <w:rPr>
+                <w:rFonts w:ascii="Courier New" w:eastAsiaTheme="minorEastAsia" w:hAnsi="Courier New" w:cs="Courier New"/>
+                <w:color w:val="FFFFFF" w:themeColor="background1"/>
+                <w:kern w:val="0"/>
+                <w:sz w:val="16"/>
+                <w:szCs w:val="16"/>
+                <w:lang w:eastAsia="ja-JP"/>
+              </w:rPr>
+              <w:t xml:space="preserve">    </w:t>
+            </w:r>
+          </w:p>
+        </w:tc>
+      </w:tr>
+      <w:tr>
+        <w:tc>
+          <w:tcPr>
+            <w:tcW w:w="9211" w:type="dxa"/>
+            <w:shd w:val="clear" w:color="auto" w:fill="000000" w:themeFill="text1"/>
+          </w:tcPr>
+          <w:p>
+            <w:pPr>
+              <w:autoSpaceDE w:val="0"/>
+              <w:autoSpaceDN w:val="0"/>
+              <w:adjustRightInd w:val="0"/>
+              <w:spacing w:before="0" w:after="0" w:line="240" w:lineRule="auto"/>
+              <w:rPr>
+                <w:rFonts w:ascii="Courier New" w:eastAsiaTheme="minorEastAsia" w:hAnsi="Courier New" w:cs="Courier New"/>
+                <w:color w:val="FFFFFF" w:themeColor="background1"/>
+                <w:kern w:val="0"/>
+                <w:sz w:val="16"/>
+                <w:szCs w:val="16"/>
+                <w:lang w:eastAsia="ja-JP"/>
+              </w:rPr>
+            </w:pPr>
+          </w:p>
+        </w:tc>
+      </w:tr>
+    </w:tbl>
+    <w:p>
+      <w:pPr>
+        <w:pStyle w:val="NormalWeb"/>
+        <w:shd w:val="clear" w:color="auto" w:fill="FFFFFF"/>
+        <w:spacing w:before="0" w:after="255"/>
+        <w:rPr>
+          <w:rFonts w:asciiTheme="minorHAnsi" w:hAnsiTheme="minorHAnsi" w:cs="Miriam"/>
+          <w:szCs w:val="24"/>
+        </w:rPr>
+      </w:pPr>
+    </w:p>
+    <w:p>
+      <w:pPr>
+        <w:pStyle w:val="NormalWeb"/>
+        <w:shd w:val="clear" w:color="auto" w:fill="FFFFFF"/>
+        <w:spacing w:before="0" w:after="255"/>
+        <w:rPr>
           <w:rFonts w:asciiTheme="minorHAnsi" w:hAnsiTheme="minorHAnsi"/>
           <w:lang w:val="fr-FR"/>
         </w:rPr>
@@ -32113,7 +33399,6 @@
         <w:rPr>
           <w:rFonts w:asciiTheme="minorHAnsi" w:hAnsiTheme="minorHAnsi" w:cs="Miriam"/>
           <w:szCs w:val="24"/>
-          <w:lang w:val="fr-FR"/>
         </w:rPr>
         <w:t xml:space="preserve"> </w:t>
       </w:r>
@@ -34403,7 +35688,7 @@
 </file>
 
 <file path=customXml/itemProps3.xml><?xml version="1.0" encoding="utf-8"?>
-<ds:datastoreItem xmlns:ds="http://schemas.openxmlformats.org/officeDocument/2006/customXml" ds:itemID="{911763AF-3280-46D2-800E-6DF36F0404E4}">
+<ds:datastoreItem xmlns:ds="http://schemas.openxmlformats.org/officeDocument/2006/customXml" ds:itemID="{FA87D52C-78A9-4CF3-A85E-82328F253F6C}">
   <ds:schemaRefs>
     <ds:schemaRef ds:uri="http://schemas.openxmlformats.org/officeDocument/2006/bibliography"/>
   </ds:schemaRefs>

</xml_diff>

<commit_message>
Remove the model part (it is now in Attila) Clean the mother class Update Attila Update document
</commit_message>
<xml_diff>
--- a/Venus_Framework_tutoriel.docx
+++ b/Venus_Framework_tutoriel.docx
@@ -16,6 +16,7 @@
           <w:docPartUnique/>
         </w:docPartObj>
       </w:sdtPr>
+      <w:sdtEndPr/>
       <w:sdtContent>
         <w:sdt>
           <w:sdtPr>
@@ -31,6 +32,7 @@
               <w:docPartUnique/>
             </w:docPartObj>
           </w:sdtPr>
+          <w:sdtEndPr/>
           <w:sdtContent>
             <w:p>
               <w:pPr>
@@ -49,6 +51,7 @@
                   <w:id w:val="-759527637"/>
                   <w:picture/>
                 </w:sdtPr>
+                <w:sdtEndPr/>
                 <w:sdtContent>
                   <w:r>
                     <w:rPr>
@@ -188,6 +191,7 @@
                                           <w:dataBinding w:prefixMappings="xmlns:ns0='http://schemas.microsoft.com/office/2006/coverPageProps' " w:xpath="/ns0:CoverPageProperties[1]/ns0:CompanyAddress[1]" w:storeItemID="{55AF091B-3C7A-41E3-B477-F2FDAA23CFDA}"/>
                                           <w:text w:multiLine="1"/>
                                         </w:sdtPr>
+                                        <w:sdtEndPr/>
                                         <w:sdtContent>
                                           <w:tc>
                                             <w:tcPr>
@@ -265,6 +269,7 @@
                                             <w:dataBinding w:prefixMappings="xmlns:ns0='http://schemas.microsoft.com/office/2006/coverPageProps' " w:xpath="/ns0:CoverPageProperties[1]/ns0:CompanyEmail[1]" w:storeItemID="{55AF091B-3C7A-41E3-B477-F2FDAA23CFDA}"/>
                                             <w:text/>
                                           </w:sdtPr>
+                                          <w:sdtEndPr/>
                                           <w:sdtContent>
                                             <w:p>
                                               <w:pPr>
@@ -290,6 +295,7 @@
                                               <w:dataBinding w:prefixMappings="xmlns:ns0='http://purl.org/dc/elements/1.1/' xmlns:ns1='http://schemas.openxmlformats.org/package/2006/metadata/core-properties' " w:xpath="/ns1:coreProperties[1]/ns1:contentStatus[1]" w:storeItemID="{6C3C8BC8-F283-45AE-878A-BAB7291924A1}"/>
                                               <w:text/>
                                             </w:sdtPr>
+                                            <w:sdtEndPr/>
                                             <w:sdtContent>
                                               <w:r>
                                                 <w:t>https://github.com/las93</w:t>
@@ -360,6 +366,7 @@
                                     <w:dataBinding w:prefixMappings="xmlns:ns0='http://schemas.microsoft.com/office/2006/coverPageProps' " w:xpath="/ns0:CoverPageProperties[1]/ns0:CompanyAddress[1]" w:storeItemID="{55AF091B-3C7A-41E3-B477-F2FDAA23CFDA}"/>
                                     <w:text w:multiLine="1"/>
                                   </w:sdtPr>
+                                  <w:sdtEndPr/>
                                   <w:sdtContent>
                                     <w:tc>
                                       <w:tcPr>
@@ -437,6 +444,7 @@
                                       <w:dataBinding w:prefixMappings="xmlns:ns0='http://schemas.microsoft.com/office/2006/coverPageProps' " w:xpath="/ns0:CoverPageProperties[1]/ns0:CompanyEmail[1]" w:storeItemID="{55AF091B-3C7A-41E3-B477-F2FDAA23CFDA}"/>
                                       <w:text/>
                                     </w:sdtPr>
+                                    <w:sdtEndPr/>
                                     <w:sdtContent>
                                       <w:p>
                                         <w:pPr>
@@ -462,6 +470,7 @@
                                         <w:dataBinding w:prefixMappings="xmlns:ns0='http://purl.org/dc/elements/1.1/' xmlns:ns1='http://schemas.openxmlformats.org/package/2006/metadata/core-properties' " w:xpath="/ns1:coreProperties[1]/ns1:contentStatus[1]" w:storeItemID="{6C3C8BC8-F283-45AE-878A-BAB7291924A1}"/>
                                         <w:text/>
                                       </w:sdtPr>
+                                      <w:sdtEndPr/>
                                       <w:sdtContent>
                                         <w:r>
                                           <w:t>https://github.com/las93</w:t>
@@ -558,6 +567,7 @@
                                         <w:dataBinding w:prefixMappings="xmlns:ns0='http://purl.org/dc/elements/1.1/' xmlns:ns1='http://schemas.openxmlformats.org/package/2006/metadata/core-properties' " w:xpath="/ns1:coreProperties[1]/ns0:title[1]" w:storeItemID="{6C3C8BC8-F283-45AE-878A-BAB7291924A1}"/>
                                         <w:text/>
                                       </w:sdtPr>
+                                      <w:sdtEndPr/>
                                       <w:sdtContent>
                                         <w:r>
                                           <w:rPr>
@@ -586,6 +596,7 @@
                                         <w:dataBinding w:prefixMappings="xmlns:ns0='http://purl.org/dc/elements/1.1/' xmlns:ns1='http://schemas.openxmlformats.org/package/2006/metadata/core-properties' " w:xpath="/ns1:coreProperties[1]/ns0:subject[1]" w:storeItemID="{6C3C8BC8-F283-45AE-878A-BAB7291924A1}"/>
                                         <w:text/>
                                       </w:sdtPr>
+                                      <w:sdtEndPr/>
                                       <w:sdtContent>
                                         <w:r>
                                           <w:rPr>
@@ -639,6 +650,7 @@
                                   <w:dataBinding w:prefixMappings="xmlns:ns0='http://purl.org/dc/elements/1.1/' xmlns:ns1='http://schemas.openxmlformats.org/package/2006/metadata/core-properties' " w:xpath="/ns1:coreProperties[1]/ns0:title[1]" w:storeItemID="{6C3C8BC8-F283-45AE-878A-BAB7291924A1}"/>
                                   <w:text/>
                                 </w:sdtPr>
+                                <w:sdtEndPr/>
                                 <w:sdtContent>
                                   <w:r>
                                     <w:rPr>
@@ -667,6 +679,7 @@
                                   <w:dataBinding w:prefixMappings="xmlns:ns0='http://purl.org/dc/elements/1.1/' xmlns:ns1='http://schemas.openxmlformats.org/package/2006/metadata/core-properties' " w:xpath="/ns1:coreProperties[1]/ns0:subject[1]" w:storeItemID="{6C3C8BC8-F283-45AE-878A-BAB7291924A1}"/>
                                   <w:text/>
                                 </w:sdtPr>
+                                <w:sdtEndPr/>
                                 <w:sdtContent>
                                   <w:r>
                                     <w:rPr>
@@ -32597,8 +32610,6 @@
         </w:rPr>
         <w:t>Venus 2 permet d’ajouter des packages composer pour alimenter le Framework de nouvelles fonctionnalités.</w:t>
       </w:r>
-      <w:bookmarkStart w:id="24" w:name="_GoBack"/>
-      <w:bookmarkEnd w:id="24"/>
     </w:p>
     <w:p>
       <w:pPr>
@@ -32728,7 +32739,6 @@
         <w:rPr>
           <w:rFonts w:asciiTheme="minorHAnsi" w:hAnsiTheme="minorHAnsi" w:cs="Miriam"/>
           <w:szCs w:val="24"/>
-          <w:lang w:val="fr-FR"/>
         </w:rPr>
       </w:pPr>
       <w:r>
@@ -32747,643 +32757,8 @@
         </w:rPr>
         <w:t xml:space="preserve"> </w:t>
       </w:r>
-    </w:p>
-    <w:p>
-      <w:pPr>
-        <w:pStyle w:val="Titre2"/>
-        <w:rPr>
-          <w:lang w:val="fr-FR"/>
-        </w:rPr>
-      </w:pPr>
-      <w:r>
-        <w:rPr>
-          <w:rFonts w:cs="Miriam"/>
-          <w:sz w:val="24"/>
-          <w:szCs w:val="24"/>
-          <w:lang w:val="fr-FR"/>
-        </w:rPr>
-        <w:t>Des filtres sur les résultats de l’ORM</w:t>
-      </w:r>
-    </w:p>
-    <w:p>
-      <w:pPr>
-        <w:rPr>
-          <w:rFonts w:cs="Miriam"/>
-          <w:b/>
-          <w:color w:val="FF0000"/>
-          <w:lang w:val="fr-FR"/>
-        </w:rPr>
-      </w:pPr>
-      <w:r>
-        <w:rPr>
-          <w:rFonts w:cs="Miriam"/>
-          <w:b/>
-          <w:color w:val="FF0000"/>
-          <w:lang w:val="fr-FR"/>
-        </w:rPr>
-        <w:t>Disponibilité</w:t>
-      </w:r>
-      <w:r>
-        <w:rPr>
-          <w:rFonts w:cs="Miriam"/>
-          <w:b/>
-          <w:color w:val="FF0000"/>
-          <w:lang w:val="fr-FR"/>
-        </w:rPr>
-        <w:t xml:space="preserve"> : </w:t>
-      </w:r>
-      <w:r>
-        <w:rPr>
-          <w:rFonts w:cs="Miriam"/>
-          <w:b/>
-          <w:color w:val="FF0000"/>
-          <w:lang w:val="fr-FR"/>
-        </w:rPr>
-        <w:t>Venus2</w:t>
-      </w:r>
-      <w:r>
-        <w:rPr>
-          <w:rFonts w:cs="Miriam"/>
-          <w:b/>
-          <w:color w:val="FF0000"/>
-          <w:lang w:val="fr-FR"/>
-        </w:rPr>
-        <w:t xml:space="preserve"> 1.0.0</w:t>
-      </w:r>
-      <w:r>
-        <w:rPr>
-          <w:rFonts w:cs="Miriam"/>
-          <w:b/>
-          <w:color w:val="FF0000"/>
-          <w:lang w:val="fr-FR"/>
-        </w:rPr>
-        <w:t>-beta2</w:t>
-      </w:r>
-    </w:p>
-    <w:p>
-      <w:pPr>
-        <w:pStyle w:val="NormalWeb"/>
-        <w:shd w:val="clear" w:color="auto" w:fill="FFFFFF"/>
-        <w:spacing w:before="0" w:after="255"/>
-        <w:rPr>
-          <w:rFonts w:asciiTheme="minorHAnsi" w:hAnsiTheme="minorHAnsi" w:cs="Miriam"/>
-          <w:szCs w:val="24"/>
-          <w:lang w:val="fr-FR"/>
-        </w:rPr>
-      </w:pPr>
-      <w:r>
-        <w:rPr>
-          <w:rFonts w:asciiTheme="minorHAnsi" w:hAnsiTheme="minorHAnsi" w:cs="Miriam"/>
-          <w:szCs w:val="24"/>
-          <w:lang w:val="fr-FR"/>
-        </w:rPr>
-        <w:t>Venus 2 vous propose de créer des filtres qui s’appliquent avant le retour des résultats au contrôleur.</w:t>
-      </w:r>
-    </w:p>
-    <w:tbl>
-      <w:tblPr>
-        <w:tblStyle w:val="Grilledutableau"/>
-        <w:tblW w:w="0" w:type="auto"/>
-        <w:shd w:val="clear" w:color="auto" w:fill="000000" w:themeFill="text1"/>
-        <w:tblLook w:val="04A0" w:firstRow="1" w:lastRow="0" w:firstColumn="1" w:lastColumn="0" w:noHBand="0" w:noVBand="1"/>
-      </w:tblPr>
-      <w:tblGrid>
-        <w:gridCol w:w="9211"/>
-      </w:tblGrid>
-      <w:tr>
-        <w:tc>
-          <w:tcPr>
-            <w:tcW w:w="9211" w:type="dxa"/>
-            <w:shd w:val="clear" w:color="auto" w:fill="000000" w:themeFill="text1"/>
-          </w:tcPr>
-          <w:p>
-            <w:pPr>
-              <w:autoSpaceDE w:val="0"/>
-              <w:autoSpaceDN w:val="0"/>
-              <w:adjustRightInd w:val="0"/>
-              <w:spacing w:before="0" w:after="0" w:line="240" w:lineRule="auto"/>
-              <w:rPr>
-                <w:rFonts w:ascii="Courier New" w:eastAsiaTheme="minorEastAsia" w:hAnsi="Courier New" w:cs="Courier New"/>
-                <w:color w:val="FFFFFF" w:themeColor="background1"/>
-                <w:kern w:val="0"/>
-                <w:sz w:val="16"/>
-                <w:szCs w:val="16"/>
-                <w:lang w:val="fr-FR" w:eastAsia="ja-JP"/>
-              </w:rPr>
-            </w:pPr>
-          </w:p>
-          <w:p>
-            <w:pPr>
-              <w:autoSpaceDE w:val="0"/>
-              <w:autoSpaceDN w:val="0"/>
-              <w:adjustRightInd w:val="0"/>
-              <w:spacing w:before="0" w:after="0" w:line="240" w:lineRule="auto"/>
-              <w:rPr>
-                <w:rFonts w:ascii="Courier New" w:eastAsiaTheme="minorEastAsia" w:hAnsi="Courier New" w:cs="Courier New"/>
-                <w:b/>
-                <w:color w:val="FFFFFF" w:themeColor="background1"/>
-                <w:kern w:val="0"/>
-                <w:sz w:val="16"/>
-                <w:szCs w:val="16"/>
-                <w:lang w:val="fr-FR" w:eastAsia="ja-JP"/>
-              </w:rPr>
-            </w:pPr>
-            <w:r>
-              <w:rPr>
-                <w:rFonts w:ascii="Courier New" w:eastAsiaTheme="minorEastAsia" w:hAnsi="Courier New" w:cs="Courier New"/>
-                <w:b/>
-                <w:color w:val="FFC000"/>
-                <w:kern w:val="0"/>
-                <w:sz w:val="16"/>
-                <w:szCs w:val="16"/>
-                <w:lang w:val="fr-FR" w:eastAsia="ja-JP"/>
-              </w:rPr>
-              <w:t xml:space="preserve">$cFilter </w:t>
-            </w:r>
-            <w:r>
-              <w:rPr>
-                <w:rFonts w:ascii="Courier New" w:eastAsiaTheme="minorEastAsia" w:hAnsi="Courier New" w:cs="Courier New"/>
-                <w:b/>
-                <w:color w:val="FFFFFF" w:themeColor="background1"/>
-                <w:kern w:val="0"/>
-                <w:sz w:val="16"/>
-                <w:szCs w:val="16"/>
-                <w:lang w:val="fr-FR" w:eastAsia="ja-JP"/>
-              </w:rPr>
-              <w:t xml:space="preserve">= </w:t>
-            </w:r>
-            <w:r>
-              <w:rPr>
-                <w:rFonts w:ascii="Courier New" w:eastAsiaTheme="minorEastAsia" w:hAnsi="Courier New" w:cs="Courier New"/>
-                <w:b/>
-                <w:color w:val="FFFF00"/>
-                <w:kern w:val="0"/>
-                <w:sz w:val="16"/>
-                <w:szCs w:val="16"/>
-                <w:lang w:val="fr-FR" w:eastAsia="ja-JP"/>
-              </w:rPr>
-              <w:t>function</w:t>
-            </w:r>
-            <w:r>
-              <w:rPr>
-                <w:rFonts w:ascii="Courier New" w:eastAsiaTheme="minorEastAsia" w:hAnsi="Courier New" w:cs="Courier New"/>
-                <w:b/>
-                <w:color w:val="FFFFFF" w:themeColor="background1"/>
-                <w:kern w:val="0"/>
-                <w:sz w:val="16"/>
-                <w:szCs w:val="16"/>
-                <w:lang w:val="fr-FR" w:eastAsia="ja-JP"/>
-              </w:rPr>
-              <w:t>(</w:t>
-            </w:r>
-            <w:r>
-              <w:rPr>
-                <w:rFonts w:ascii="Courier New" w:eastAsiaTheme="minorEastAsia" w:hAnsi="Courier New" w:cs="Courier New"/>
-                <w:b/>
-                <w:color w:val="FFC000"/>
-                <w:kern w:val="0"/>
-                <w:sz w:val="16"/>
-                <w:szCs w:val="16"/>
-                <w:lang w:val="fr-FR" w:eastAsia="ja-JP"/>
-              </w:rPr>
-              <w:t>$oArticle</w:t>
-            </w:r>
-            <w:r>
-              <w:rPr>
-                <w:rFonts w:ascii="Courier New" w:eastAsiaTheme="minorEastAsia" w:hAnsi="Courier New" w:cs="Courier New"/>
-                <w:b/>
-                <w:color w:val="FFFFFF" w:themeColor="background1"/>
-                <w:kern w:val="0"/>
-                <w:sz w:val="16"/>
-                <w:szCs w:val="16"/>
-                <w:lang w:val="fr-FR" w:eastAsia="ja-JP"/>
-              </w:rPr>
-              <w:t>) {</w:t>
-            </w:r>
-          </w:p>
-          <w:p>
-            <w:pPr>
-              <w:autoSpaceDE w:val="0"/>
-              <w:autoSpaceDN w:val="0"/>
-              <w:adjustRightInd w:val="0"/>
-              <w:spacing w:before="0" w:after="0" w:line="240" w:lineRule="auto"/>
-              <w:rPr>
-                <w:rFonts w:ascii="Courier New" w:eastAsiaTheme="minorEastAsia" w:hAnsi="Courier New" w:cs="Courier New"/>
-                <w:b/>
-                <w:color w:val="FFFFFF" w:themeColor="background1"/>
-                <w:kern w:val="0"/>
-                <w:sz w:val="16"/>
-                <w:szCs w:val="16"/>
-                <w:lang w:val="fr-FR" w:eastAsia="ja-JP"/>
-              </w:rPr>
-            </w:pPr>
-          </w:p>
-          <w:p>
-            <w:pPr>
-              <w:autoSpaceDE w:val="0"/>
-              <w:autoSpaceDN w:val="0"/>
-              <w:adjustRightInd w:val="0"/>
-              <w:spacing w:before="0" w:after="0" w:line="240" w:lineRule="auto"/>
-              <w:rPr>
-                <w:rFonts w:ascii="Courier New" w:eastAsiaTheme="minorEastAsia" w:hAnsi="Courier New" w:cs="Courier New"/>
-                <w:b/>
-                <w:color w:val="FFFFFF" w:themeColor="background1"/>
-                <w:kern w:val="0"/>
-                <w:sz w:val="16"/>
-                <w:szCs w:val="16"/>
-                <w:lang w:eastAsia="ja-JP"/>
-              </w:rPr>
-            </w:pPr>
-            <w:r>
-              <w:rPr>
-                <w:rFonts w:ascii="Courier New" w:eastAsiaTheme="minorEastAsia" w:hAnsi="Courier New" w:cs="Courier New"/>
-                <w:b/>
-                <w:color w:val="FFFFFF" w:themeColor="background1"/>
-                <w:kern w:val="0"/>
-                <w:sz w:val="16"/>
-                <w:szCs w:val="16"/>
-                <w:lang w:eastAsia="ja-JP"/>
-              </w:rPr>
-              <w:t xml:space="preserve">    </w:t>
-            </w:r>
-            <w:r>
-              <w:rPr>
-                <w:rFonts w:ascii="Courier New" w:eastAsiaTheme="minorEastAsia" w:hAnsi="Courier New" w:cs="Courier New"/>
-                <w:b/>
-                <w:color w:val="FFC000"/>
-                <w:kern w:val="0"/>
-                <w:sz w:val="16"/>
-                <w:szCs w:val="16"/>
-                <w:lang w:eastAsia="ja-JP"/>
-              </w:rPr>
-              <w:t>$oArticle</w:t>
-            </w:r>
-            <w:r>
-              <w:rPr>
-                <w:rFonts w:ascii="Courier New" w:eastAsiaTheme="minorEastAsia" w:hAnsi="Courier New" w:cs="Courier New"/>
-                <w:b/>
-                <w:color w:val="FFFFFF" w:themeColor="background1"/>
-                <w:kern w:val="0"/>
-                <w:sz w:val="16"/>
-                <w:szCs w:val="16"/>
-                <w:lang w:eastAsia="ja-JP"/>
-              </w:rPr>
-              <w:t>-&gt;</w:t>
-            </w:r>
-            <w:r>
-              <w:rPr>
-                <w:rFonts w:ascii="Courier New" w:eastAsiaTheme="minorEastAsia" w:hAnsi="Courier New" w:cs="Courier New"/>
-                <w:b/>
-                <w:color w:val="92D050"/>
-                <w:kern w:val="0"/>
-                <w:sz w:val="16"/>
-                <w:szCs w:val="16"/>
-                <w:lang w:eastAsia="ja-JP"/>
-              </w:rPr>
-              <w:t xml:space="preserve">title </w:t>
-            </w:r>
-            <w:r>
-              <w:rPr>
-                <w:rFonts w:ascii="Courier New" w:eastAsiaTheme="minorEastAsia" w:hAnsi="Courier New" w:cs="Courier New"/>
-                <w:b/>
-                <w:color w:val="FFFFFF" w:themeColor="background1"/>
-                <w:kern w:val="0"/>
-                <w:sz w:val="16"/>
-                <w:szCs w:val="16"/>
-                <w:lang w:eastAsia="ja-JP"/>
-              </w:rPr>
-              <w:t xml:space="preserve">= </w:t>
-            </w:r>
-            <w:r>
-              <w:rPr>
-                <w:rFonts w:ascii="Courier New" w:eastAsiaTheme="minorEastAsia" w:hAnsi="Courier New" w:cs="Courier New"/>
-                <w:b/>
-                <w:color w:val="00B0F0"/>
-                <w:kern w:val="0"/>
-                <w:sz w:val="16"/>
-                <w:szCs w:val="16"/>
-                <w:lang w:eastAsia="ja-JP"/>
-              </w:rPr>
-              <w:t>‘Monsite.com : ’</w:t>
-            </w:r>
-            <w:r>
-              <w:rPr>
-                <w:rFonts w:ascii="Courier New" w:eastAsiaTheme="minorEastAsia" w:hAnsi="Courier New" w:cs="Courier New"/>
-                <w:b/>
-                <w:color w:val="FFFFFF" w:themeColor="background1"/>
-                <w:kern w:val="0"/>
-                <w:sz w:val="16"/>
-                <w:szCs w:val="16"/>
-                <w:lang w:eastAsia="ja-JP"/>
-              </w:rPr>
-              <w:t>.</w:t>
-            </w:r>
-            <w:r>
-              <w:rPr>
-                <w:rFonts w:ascii="Courier New" w:eastAsiaTheme="minorEastAsia" w:hAnsi="Courier New" w:cs="Courier New"/>
-                <w:b/>
-                <w:color w:val="FFC000"/>
-                <w:kern w:val="0"/>
-                <w:sz w:val="16"/>
-                <w:szCs w:val="16"/>
-                <w:lang w:eastAsia="ja-JP"/>
-              </w:rPr>
-              <w:t>$oArticle</w:t>
-            </w:r>
-            <w:r>
-              <w:rPr>
-                <w:rFonts w:ascii="Courier New" w:eastAsiaTheme="minorEastAsia" w:hAnsi="Courier New" w:cs="Courier New"/>
-                <w:b/>
-                <w:color w:val="FFFFFF" w:themeColor="background1"/>
-                <w:kern w:val="0"/>
-                <w:sz w:val="16"/>
-                <w:szCs w:val="16"/>
-                <w:lang w:eastAsia="ja-JP"/>
-              </w:rPr>
-              <w:t>-&gt;</w:t>
-            </w:r>
-            <w:r>
-              <w:rPr>
-                <w:rFonts w:ascii="Courier New" w:eastAsiaTheme="minorEastAsia" w:hAnsi="Courier New" w:cs="Courier New"/>
-                <w:b/>
-                <w:color w:val="92D050"/>
-                <w:kern w:val="0"/>
-                <w:sz w:val="16"/>
-                <w:szCs w:val="16"/>
-                <w:lang w:eastAsia="ja-JP"/>
-              </w:rPr>
-              <w:t>title</w:t>
-            </w:r>
-            <w:r>
-              <w:rPr>
-                <w:rFonts w:ascii="Courier New" w:eastAsiaTheme="minorEastAsia" w:hAnsi="Courier New" w:cs="Courier New"/>
-                <w:b/>
-                <w:color w:val="FFFFFF" w:themeColor="background1"/>
-                <w:kern w:val="0"/>
-                <w:sz w:val="16"/>
-                <w:szCs w:val="16"/>
-                <w:lang w:eastAsia="ja-JP"/>
-              </w:rPr>
-              <w:t>;</w:t>
-            </w:r>
-          </w:p>
-          <w:p>
-            <w:pPr>
-              <w:autoSpaceDE w:val="0"/>
-              <w:autoSpaceDN w:val="0"/>
-              <w:adjustRightInd w:val="0"/>
-              <w:spacing w:before="0" w:after="0" w:line="240" w:lineRule="auto"/>
-              <w:rPr>
-                <w:rFonts w:ascii="Courier New" w:eastAsiaTheme="minorEastAsia" w:hAnsi="Courier New" w:cs="Courier New"/>
-                <w:b/>
-                <w:color w:val="FFFFFF" w:themeColor="background1"/>
-                <w:kern w:val="0"/>
-                <w:sz w:val="16"/>
-                <w:szCs w:val="16"/>
-                <w:lang w:eastAsia="ja-JP"/>
-              </w:rPr>
-            </w:pPr>
-            <w:r>
-              <w:rPr>
-                <w:rFonts w:ascii="Courier New" w:eastAsiaTheme="minorEastAsia" w:hAnsi="Courier New" w:cs="Courier New"/>
-                <w:b/>
-                <w:color w:val="FFFFFF" w:themeColor="background1"/>
-                <w:kern w:val="0"/>
-                <w:sz w:val="16"/>
-                <w:szCs w:val="16"/>
-                <w:lang w:eastAsia="ja-JP"/>
-              </w:rPr>
-              <w:t>}</w:t>
-            </w:r>
-          </w:p>
-          <w:p>
-            <w:pPr>
-              <w:autoSpaceDE w:val="0"/>
-              <w:autoSpaceDN w:val="0"/>
-              <w:adjustRightInd w:val="0"/>
-              <w:spacing w:before="0" w:after="0" w:line="240" w:lineRule="auto"/>
-              <w:rPr>
-                <w:rFonts w:ascii="Courier New" w:eastAsiaTheme="minorEastAsia" w:hAnsi="Courier New" w:cs="Courier New"/>
-                <w:b/>
-                <w:color w:val="FFFFFF" w:themeColor="background1"/>
-                <w:kern w:val="0"/>
-                <w:sz w:val="16"/>
-                <w:szCs w:val="16"/>
-                <w:lang w:eastAsia="ja-JP"/>
-              </w:rPr>
-            </w:pPr>
-          </w:p>
-          <w:p>
-            <w:pPr>
-              <w:autoSpaceDE w:val="0"/>
-              <w:autoSpaceDN w:val="0"/>
-              <w:adjustRightInd w:val="0"/>
-              <w:spacing w:before="0" w:after="0" w:line="240" w:lineRule="auto"/>
-              <w:rPr>
-                <w:rFonts w:ascii="Courier New" w:eastAsiaTheme="minorEastAsia" w:hAnsi="Courier New" w:cs="Courier New"/>
-                <w:b/>
-                <w:color w:val="FFFFFF" w:themeColor="background1"/>
-                <w:kern w:val="0"/>
-                <w:sz w:val="16"/>
-                <w:szCs w:val="16"/>
-                <w:lang w:eastAsia="ja-JP"/>
-              </w:rPr>
-            </w:pPr>
-            <w:r>
-              <w:rPr>
-                <w:rFonts w:ascii="Courier New" w:eastAsiaTheme="minorEastAsia" w:hAnsi="Courier New" w:cs="Courier New"/>
-                <w:b/>
-                <w:color w:val="FFC000"/>
-                <w:kern w:val="0"/>
-                <w:sz w:val="16"/>
-                <w:szCs w:val="16"/>
-                <w:lang w:eastAsia="ja-JP"/>
-              </w:rPr>
-              <w:t xml:space="preserve">$aResults </w:t>
-            </w:r>
-            <w:r>
-              <w:rPr>
-                <w:rFonts w:ascii="Courier New" w:eastAsiaTheme="minorEastAsia" w:hAnsi="Courier New" w:cs="Courier New"/>
-                <w:b/>
-                <w:color w:val="FFFFFF" w:themeColor="background1"/>
-                <w:kern w:val="0"/>
-                <w:sz w:val="16"/>
-                <w:szCs w:val="16"/>
-                <w:lang w:eastAsia="ja-JP"/>
-              </w:rPr>
-              <w:t xml:space="preserve">= </w:t>
-            </w:r>
-            <w:r>
-              <w:rPr>
-                <w:rFonts w:ascii="Courier New" w:eastAsiaTheme="minorEastAsia" w:hAnsi="Courier New" w:cs="Courier New"/>
-                <w:b/>
-                <w:color w:val="FFC000"/>
-                <w:kern w:val="0"/>
-                <w:sz w:val="16"/>
-                <w:szCs w:val="16"/>
-                <w:lang w:eastAsia="ja-JP"/>
-              </w:rPr>
-              <w:t>$oArticleModel</w:t>
-            </w:r>
-            <w:r>
-              <w:rPr>
-                <w:rFonts w:ascii="Courier New" w:eastAsiaTheme="minorEastAsia" w:hAnsi="Courier New" w:cs="Courier New"/>
-                <w:b/>
-                <w:color w:val="FFFFFF" w:themeColor="background1"/>
-                <w:kern w:val="0"/>
-                <w:sz w:val="16"/>
-                <w:szCs w:val="16"/>
-                <w:lang w:eastAsia="ja-JP"/>
-              </w:rPr>
-              <w:t>-&gt;</w:t>
-            </w:r>
-            <w:r>
-              <w:rPr>
-                <w:rFonts w:ascii="Courier New" w:eastAsiaTheme="minorEastAsia" w:hAnsi="Courier New" w:cs="Courier New"/>
-                <w:b/>
-                <w:color w:val="92D050"/>
-                <w:kern w:val="0"/>
-                <w:sz w:val="16"/>
-                <w:szCs w:val="16"/>
-                <w:lang w:eastAsia="ja-JP"/>
-              </w:rPr>
-              <w:t>filter</w:t>
-            </w:r>
-            <w:r>
-              <w:rPr>
-                <w:rFonts w:ascii="Courier New" w:eastAsiaTheme="minorEastAsia" w:hAnsi="Courier New" w:cs="Courier New"/>
-                <w:b/>
-                <w:color w:val="FFFFFF" w:themeColor="background1"/>
-                <w:kern w:val="0"/>
-                <w:sz w:val="16"/>
-                <w:szCs w:val="16"/>
-                <w:lang w:eastAsia="ja-JP"/>
-              </w:rPr>
-              <w:t>(</w:t>
-            </w:r>
-            <w:r>
-              <w:rPr>
-                <w:rFonts w:ascii="Courier New" w:eastAsiaTheme="minorEastAsia" w:hAnsi="Courier New" w:cs="Courier New"/>
-                <w:b/>
-                <w:color w:val="FFC000"/>
-                <w:kern w:val="0"/>
-                <w:sz w:val="16"/>
-                <w:szCs w:val="16"/>
-                <w:lang w:eastAsia="ja-JP"/>
-              </w:rPr>
-              <w:t>$cFilter</w:t>
-            </w:r>
-            <w:r>
-              <w:rPr>
-                <w:rFonts w:ascii="Courier New" w:eastAsiaTheme="minorEastAsia" w:hAnsi="Courier New" w:cs="Courier New"/>
-                <w:b/>
-                <w:color w:val="FFFFFF" w:themeColor="background1"/>
-                <w:kern w:val="0"/>
-                <w:sz w:val="16"/>
-                <w:szCs w:val="16"/>
-                <w:lang w:eastAsia="ja-JP"/>
-              </w:rPr>
-              <w:t>)</w:t>
-            </w:r>
-          </w:p>
-          <w:p>
-            <w:pPr>
-              <w:autoSpaceDE w:val="0"/>
-              <w:autoSpaceDN w:val="0"/>
-              <w:adjustRightInd w:val="0"/>
-              <w:spacing w:before="0" w:after="0" w:line="240" w:lineRule="auto"/>
-              <w:rPr>
-                <w:rFonts w:ascii="Courier New" w:hAnsi="Courier New" w:cs="Courier New"/>
-                <w:b/>
-                <w:sz w:val="16"/>
-                <w:szCs w:val="16"/>
-              </w:rPr>
-            </w:pPr>
-            <w:r>
-              <w:rPr>
-                <w:rFonts w:ascii="Courier New" w:eastAsiaTheme="minorEastAsia" w:hAnsi="Courier New" w:cs="Courier New"/>
-                <w:b/>
-                <w:color w:val="FFFFFF" w:themeColor="background1"/>
-                <w:kern w:val="0"/>
-                <w:sz w:val="16"/>
-                <w:szCs w:val="16"/>
-                <w:lang w:eastAsia="ja-JP"/>
-              </w:rPr>
-              <w:t xml:space="preserve">                          -&gt;</w:t>
-            </w:r>
-            <w:r>
-              <w:rPr>
-                <w:rFonts w:ascii="Courier New" w:eastAsiaTheme="minorEastAsia" w:hAnsi="Courier New" w:cs="Courier New"/>
-                <w:b/>
-                <w:color w:val="92D050"/>
-                <w:kern w:val="0"/>
-                <w:sz w:val="16"/>
-                <w:szCs w:val="16"/>
-                <w:lang w:eastAsia="ja-JP"/>
-              </w:rPr>
-              <w:t>find</w:t>
-            </w:r>
-            <w:r>
-              <w:rPr>
-                <w:rFonts w:ascii="Courier New" w:eastAsiaTheme="minorEastAsia" w:hAnsi="Courier New" w:cs="Courier New"/>
-                <w:b/>
-                <w:color w:val="FFFFFF" w:themeColor="background1"/>
-                <w:kern w:val="0"/>
-                <w:sz w:val="16"/>
-                <w:szCs w:val="16"/>
-                <w:lang w:eastAsia="ja-JP"/>
-              </w:rPr>
-              <w:t>();</w:t>
-            </w:r>
-            <w:r>
-              <w:rPr>
-                <w:rFonts w:ascii="Courier New" w:eastAsiaTheme="minorEastAsia" w:hAnsi="Courier New" w:cs="Courier New"/>
-                <w:color w:val="FFFFFF" w:themeColor="background1"/>
-                <w:kern w:val="0"/>
-                <w:sz w:val="16"/>
-                <w:szCs w:val="16"/>
-                <w:lang w:eastAsia="ja-JP"/>
-              </w:rPr>
-              <w:t xml:space="preserve">    </w:t>
-            </w:r>
-          </w:p>
-        </w:tc>
-      </w:tr>
-      <w:tr>
-        <w:tc>
-          <w:tcPr>
-            <w:tcW w:w="9211" w:type="dxa"/>
-            <w:shd w:val="clear" w:color="auto" w:fill="000000" w:themeFill="text1"/>
-          </w:tcPr>
-          <w:p>
-            <w:pPr>
-              <w:autoSpaceDE w:val="0"/>
-              <w:autoSpaceDN w:val="0"/>
-              <w:adjustRightInd w:val="0"/>
-              <w:spacing w:before="0" w:after="0" w:line="240" w:lineRule="auto"/>
-              <w:rPr>
-                <w:rFonts w:ascii="Courier New" w:eastAsiaTheme="minorEastAsia" w:hAnsi="Courier New" w:cs="Courier New"/>
-                <w:color w:val="FFFFFF" w:themeColor="background1"/>
-                <w:kern w:val="0"/>
-                <w:sz w:val="16"/>
-                <w:szCs w:val="16"/>
-                <w:lang w:eastAsia="ja-JP"/>
-              </w:rPr>
-            </w:pPr>
-          </w:p>
-        </w:tc>
-      </w:tr>
-    </w:tbl>
-    <w:p>
-      <w:pPr>
-        <w:pStyle w:val="NormalWeb"/>
-        <w:shd w:val="clear" w:color="auto" w:fill="FFFFFF"/>
-        <w:spacing w:before="0" w:after="255"/>
-        <w:rPr>
-          <w:rFonts w:asciiTheme="minorHAnsi" w:hAnsiTheme="minorHAnsi" w:cs="Miriam"/>
-          <w:szCs w:val="24"/>
-        </w:rPr>
-      </w:pPr>
+      <w:bookmarkStart w:id="24" w:name="_GoBack"/>
+      <w:bookmarkEnd w:id="24"/>
     </w:p>
     <w:p>
       <w:pPr>
@@ -35688,7 +35063,7 @@
 </file>
 
 <file path=customXml/itemProps3.xml><?xml version="1.0" encoding="utf-8"?>
-<ds:datastoreItem xmlns:ds="http://schemas.openxmlformats.org/officeDocument/2006/customXml" ds:itemID="{FA87D52C-78A9-4CF3-A85E-82328F253F6C}">
+<ds:datastoreItem xmlns:ds="http://schemas.openxmlformats.org/officeDocument/2006/customXml" ds:itemID="{9A85FD1B-8019-4BC1-9D8D-5391BE9C4B52}">
   <ds:schemaRefs>
     <ds:schemaRef ds:uri="http://schemas.openxmlformats.org/officeDocument/2006/bibliography"/>
   </ds:schemaRefs>

</xml_diff>

<commit_message>
Add : $this->di in the controller Add : initialize and onContruct trigger on the controller Update : document Update : clean the Mother class Add : beforeExecuteRoute and afterExecuteRoute trigger on the controller action Update : Change the independence injector Update : Prepare the library Http to become deprecated Add : getPut(), getPost() and isPost() method in Request library Update : vendor library to pass a new parameters at Apollina
</commit_message>
<xml_diff>
--- a/Venus_Framework_tutoriel.docx
+++ b/Venus_Framework_tutoriel.docx
@@ -32739,6 +32739,7 @@
         <w:rPr>
           <w:rFonts w:asciiTheme="minorHAnsi" w:hAnsiTheme="minorHAnsi" w:cs="Miriam"/>
           <w:szCs w:val="24"/>
+          <w:lang w:val="fr-FR"/>
         </w:rPr>
       </w:pPr>
       <w:r>
@@ -32757,6 +32758,3124 @@
         </w:rPr>
         <w:t xml:space="preserve"> </w:t>
       </w:r>
+    </w:p>
+    <w:p>
+      <w:pPr>
+        <w:pStyle w:val="Titre2"/>
+        <w:rPr>
+          <w:lang w:val="fr-FR"/>
+        </w:rPr>
+      </w:pPr>
+      <w:r>
+        <w:rPr>
+          <w:rFonts w:cs="Miriam"/>
+          <w:sz w:val="24"/>
+          <w:szCs w:val="24"/>
+          <w:lang w:val="fr-FR"/>
+        </w:rPr>
+        <w:t>2 triggers d’initialisation sur les entités</w:t>
+      </w:r>
+    </w:p>
+    <w:p>
+      <w:pPr>
+        <w:rPr>
+          <w:rFonts w:cs="Miriam"/>
+          <w:b/>
+          <w:color w:val="FF0000"/>
+          <w:lang w:val="fr-FR"/>
+        </w:rPr>
+      </w:pPr>
+      <w:r>
+        <w:rPr>
+          <w:rFonts w:cs="Miriam"/>
+          <w:b/>
+          <w:color w:val="FF0000"/>
+          <w:lang w:val="fr-FR"/>
+        </w:rPr>
+        <w:t>Disponibilité</w:t>
+      </w:r>
+      <w:r>
+        <w:rPr>
+          <w:rFonts w:cs="Miriam"/>
+          <w:b/>
+          <w:color w:val="FF0000"/>
+          <w:lang w:val="fr-FR"/>
+        </w:rPr>
+        <w:t xml:space="preserve"> : </w:t>
+      </w:r>
+      <w:r>
+        <w:rPr>
+          <w:rFonts w:cs="Miriam"/>
+          <w:b/>
+          <w:color w:val="FF0000"/>
+          <w:lang w:val="fr-FR"/>
+        </w:rPr>
+        <w:t>Venus2</w:t>
+      </w:r>
+      <w:r>
+        <w:rPr>
+          <w:rFonts w:cs="Miriam"/>
+          <w:b/>
+          <w:color w:val="FF0000"/>
+          <w:lang w:val="fr-FR"/>
+        </w:rPr>
+        <w:t xml:space="preserve"> 1.0.0</w:t>
+      </w:r>
+      <w:r>
+        <w:rPr>
+          <w:rFonts w:cs="Miriam"/>
+          <w:b/>
+          <w:color w:val="FF0000"/>
+          <w:lang w:val="fr-FR"/>
+        </w:rPr>
+        <w:t>-beta2</w:t>
+      </w:r>
+    </w:p>
+    <w:p>
+      <w:pPr>
+        <w:pStyle w:val="NormalWeb"/>
+        <w:shd w:val="clear" w:color="auto" w:fill="FFFFFF"/>
+        <w:spacing w:before="0" w:after="255"/>
+        <w:rPr>
+          <w:rFonts w:asciiTheme="minorHAnsi" w:hAnsiTheme="minorHAnsi" w:cs="Miriam"/>
+          <w:szCs w:val="24"/>
+          <w:lang w:val="fr-FR"/>
+        </w:rPr>
+      </w:pPr>
+      <w:r>
+        <w:rPr>
+          <w:rFonts w:asciiTheme="minorHAnsi" w:hAnsiTheme="minorHAnsi" w:cs="Miriam"/>
+          <w:szCs w:val="24"/>
+          <w:lang w:val="fr-FR"/>
+        </w:rPr>
+        <w:t>Les contrôleurs ont deux triggers qui permettent d’être initialisé :</w:t>
+      </w:r>
+    </w:p>
+    <w:p>
+      <w:pPr>
+        <w:rPr>
+          <w:rFonts w:cs="Miriam"/>
+          <w:sz w:val="24"/>
+          <w:szCs w:val="24"/>
+          <w:lang w:val="fr-FR"/>
+        </w:rPr>
+      </w:pPr>
+      <w:r>
+        <w:rPr>
+          <w:rFonts w:cs="Miriam"/>
+          <w:sz w:val="24"/>
+          <w:szCs w:val="24"/>
+          <w:lang w:val="fr-FR"/>
+        </w:rPr>
+        <w:t>1/ La fonction initialize permet d’</w:t>
+      </w:r>
+      <w:r>
+        <w:rPr>
+          <w:rFonts w:cs="Miriam"/>
+          <w:sz w:val="24"/>
+          <w:szCs w:val="24"/>
+          <w:lang w:val="fr-FR"/>
+        </w:rPr>
+        <w:t xml:space="preserve">initialiser le contrôleur </w:t>
+      </w:r>
+      <w:r>
+        <w:rPr>
+          <w:rFonts w:cs="Miriam"/>
+          <w:sz w:val="24"/>
+          <w:szCs w:val="24"/>
+          <w:lang w:val="fr-FR"/>
+        </w:rPr>
+        <w:t>la première fois qu’</w:t>
+      </w:r>
+      <w:r>
+        <w:rPr>
+          <w:rFonts w:cs="Miriam"/>
+          <w:sz w:val="24"/>
+          <w:szCs w:val="24"/>
+          <w:lang w:val="fr-FR"/>
+        </w:rPr>
+        <w:t>il</w:t>
+      </w:r>
+      <w:r>
+        <w:rPr>
+          <w:rFonts w:cs="Miriam"/>
+          <w:sz w:val="24"/>
+          <w:szCs w:val="24"/>
+          <w:lang w:val="fr-FR"/>
+        </w:rPr>
+        <w:t xml:space="preserve"> est appelé et uniquement cette fois-là pendant tout le déroulement du script</w:t>
+      </w:r>
+      <w:r>
+        <w:rPr>
+          <w:rFonts w:cs="Miriam"/>
+          <w:sz w:val="24"/>
+          <w:szCs w:val="24"/>
+          <w:lang w:val="fr-FR"/>
+        </w:rPr>
+        <w:t xml:space="preserve"> :</w:t>
+      </w:r>
+    </w:p>
+    <w:tbl>
+      <w:tblPr>
+        <w:tblStyle w:val="Grilledutableau"/>
+        <w:tblW w:w="0" w:type="auto"/>
+        <w:shd w:val="clear" w:color="auto" w:fill="000000" w:themeFill="text1"/>
+        <w:tblLook w:val="04A0" w:firstRow="1" w:lastRow="0" w:firstColumn="1" w:lastColumn="0" w:noHBand="0" w:noVBand="1"/>
+      </w:tblPr>
+      <w:tblGrid>
+        <w:gridCol w:w="9211"/>
+      </w:tblGrid>
+      <w:tr>
+        <w:tc>
+          <w:tcPr>
+            <w:tcW w:w="9211" w:type="dxa"/>
+            <w:shd w:val="clear" w:color="auto" w:fill="000000" w:themeFill="text1"/>
+          </w:tcPr>
+          <w:p>
+            <w:pPr>
+              <w:autoSpaceDE w:val="0"/>
+              <w:autoSpaceDN w:val="0"/>
+              <w:adjustRightInd w:val="0"/>
+              <w:spacing w:before="0" w:after="0" w:line="240" w:lineRule="auto"/>
+              <w:rPr>
+                <w:rFonts w:ascii="Consolas" w:eastAsiaTheme="minorEastAsia" w:hAnsi="Consolas" w:cs="Consolas"/>
+                <w:color w:val="FFFFFF" w:themeColor="background1"/>
+                <w:kern w:val="0"/>
+                <w:lang w:val="fr-FR" w:eastAsia="ja-JP"/>
+              </w:rPr>
+            </w:pPr>
+          </w:p>
+          <w:p>
+            <w:pPr>
+              <w:autoSpaceDE w:val="0"/>
+              <w:autoSpaceDN w:val="0"/>
+              <w:adjustRightInd w:val="0"/>
+              <w:spacing w:before="0" w:after="0" w:line="240" w:lineRule="auto"/>
+              <w:rPr>
+                <w:rFonts w:ascii="Courier New" w:eastAsiaTheme="minorEastAsia" w:hAnsi="Courier New" w:cs="Courier New"/>
+                <w:color w:val="FFFFFF" w:themeColor="background1"/>
+                <w:kern w:val="0"/>
+                <w:sz w:val="16"/>
+                <w:szCs w:val="16"/>
+                <w:lang w:val="fr-FR" w:eastAsia="ja-JP"/>
+              </w:rPr>
+            </w:pPr>
+            <w:r>
+              <w:rPr>
+                <w:rFonts w:ascii="Courier New" w:eastAsiaTheme="minorEastAsia" w:hAnsi="Courier New" w:cs="Courier New"/>
+                <w:b/>
+                <w:bCs/>
+                <w:color w:val="FFFF00"/>
+                <w:kern w:val="0"/>
+                <w:sz w:val="16"/>
+                <w:szCs w:val="16"/>
+                <w:lang w:val="fr-FR" w:eastAsia="ja-JP"/>
+              </w:rPr>
+              <w:t xml:space="preserve">public function </w:t>
+            </w:r>
+            <w:r>
+              <w:rPr>
+                <w:rFonts w:ascii="Courier New" w:eastAsiaTheme="minorEastAsia" w:hAnsi="Courier New" w:cs="Courier New"/>
+                <w:color w:val="92D050"/>
+                <w:kern w:val="0"/>
+                <w:sz w:val="16"/>
+                <w:szCs w:val="16"/>
+                <w:lang w:val="fr-FR" w:eastAsia="ja-JP"/>
+              </w:rPr>
+              <w:t>initialize</w:t>
+            </w:r>
+            <w:r>
+              <w:rPr>
+                <w:rFonts w:ascii="Courier New" w:eastAsiaTheme="minorEastAsia" w:hAnsi="Courier New" w:cs="Courier New"/>
+                <w:color w:val="FFFFFF" w:themeColor="background1"/>
+                <w:kern w:val="0"/>
+                <w:sz w:val="16"/>
+                <w:szCs w:val="16"/>
+                <w:lang w:val="fr-FR" w:eastAsia="ja-JP"/>
+              </w:rPr>
+              <w:t>() { ; }</w:t>
+            </w:r>
+          </w:p>
+          <w:p>
+            <w:pPr>
+              <w:autoSpaceDE w:val="0"/>
+              <w:autoSpaceDN w:val="0"/>
+              <w:adjustRightInd w:val="0"/>
+              <w:spacing w:before="0" w:after="0" w:line="240" w:lineRule="auto"/>
+              <w:rPr>
+                <w:rFonts w:ascii="Courier New" w:hAnsi="Courier New" w:cs="Courier New"/>
+                <w:b/>
+                <w:sz w:val="16"/>
+                <w:szCs w:val="16"/>
+                <w:lang w:val="fr-FR"/>
+              </w:rPr>
+            </w:pPr>
+            <w:r>
+              <w:rPr>
+                <w:rFonts w:ascii="Consolas" w:eastAsiaTheme="minorEastAsia" w:hAnsi="Consolas" w:cs="Consolas"/>
+                <w:color w:val="FFFFFF" w:themeColor="background1"/>
+                <w:kern w:val="0"/>
+                <w:lang w:val="fr-FR" w:eastAsia="ja-JP"/>
+              </w:rPr>
+              <w:t xml:space="preserve">    </w:t>
+            </w:r>
+          </w:p>
+        </w:tc>
+      </w:tr>
+    </w:tbl>
+    <w:p>
+      <w:pPr>
+        <w:rPr>
+          <w:rFonts w:cs="Miriam"/>
+          <w:sz w:val="24"/>
+          <w:szCs w:val="24"/>
+          <w:lang w:val="fr-FR"/>
+        </w:rPr>
+      </w:pPr>
+      <w:r>
+        <w:rPr>
+          <w:rFonts w:cs="Miriam"/>
+          <w:sz w:val="24"/>
+          <w:szCs w:val="24"/>
+          <w:lang w:val="fr-FR"/>
+        </w:rPr>
+        <w:t>2</w:t>
+      </w:r>
+      <w:r>
+        <w:rPr>
+          <w:rFonts w:cs="Miriam"/>
+          <w:sz w:val="24"/>
+          <w:szCs w:val="24"/>
+          <w:lang w:val="fr-FR"/>
+        </w:rPr>
+        <w:t xml:space="preserve">/ La fonction </w:t>
+      </w:r>
+      <w:r>
+        <w:rPr>
+          <w:rFonts w:cs="Miriam"/>
+          <w:sz w:val="24"/>
+          <w:szCs w:val="24"/>
+          <w:lang w:val="fr-FR"/>
+        </w:rPr>
+        <w:t>onConstruct</w:t>
+      </w:r>
+      <w:r>
+        <w:rPr>
+          <w:rFonts w:cs="Miriam"/>
+          <w:sz w:val="24"/>
+          <w:szCs w:val="24"/>
+          <w:lang w:val="fr-FR"/>
+        </w:rPr>
+        <w:t xml:space="preserve"> permet d’</w:t>
+      </w:r>
+      <w:r>
+        <w:rPr>
+          <w:rFonts w:cs="Miriam"/>
+          <w:sz w:val="24"/>
+          <w:szCs w:val="24"/>
+          <w:lang w:val="fr-FR"/>
+        </w:rPr>
+        <w:t xml:space="preserve">initialiser le contrôleur à chaque fois </w:t>
+      </w:r>
+      <w:r>
+        <w:rPr>
+          <w:rFonts w:cs="Miriam"/>
+          <w:sz w:val="24"/>
+          <w:szCs w:val="24"/>
+          <w:lang w:val="fr-FR"/>
+        </w:rPr>
+        <w:t>qu’</w:t>
+      </w:r>
+      <w:r>
+        <w:rPr>
+          <w:rFonts w:cs="Miriam"/>
+          <w:sz w:val="24"/>
+          <w:szCs w:val="24"/>
+          <w:lang w:val="fr-FR"/>
+        </w:rPr>
+        <w:t>il</w:t>
+      </w:r>
+      <w:r>
+        <w:rPr>
+          <w:rFonts w:cs="Miriam"/>
+          <w:sz w:val="24"/>
+          <w:szCs w:val="24"/>
+          <w:lang w:val="fr-FR"/>
+        </w:rPr>
+        <w:t xml:space="preserve"> est </w:t>
+      </w:r>
+      <w:r>
+        <w:rPr>
+          <w:rFonts w:cs="Miriam"/>
+          <w:sz w:val="24"/>
+          <w:szCs w:val="24"/>
+          <w:lang w:val="fr-FR"/>
+        </w:rPr>
+        <w:t>instancié :</w:t>
+      </w:r>
+      <w:r>
+        <w:rPr>
+          <w:rFonts w:cs="Miriam"/>
+          <w:sz w:val="24"/>
+          <w:szCs w:val="24"/>
+          <w:lang w:val="fr-FR"/>
+        </w:rPr>
+        <w:t xml:space="preserve"> </w:t>
+      </w:r>
+    </w:p>
+    <w:tbl>
+      <w:tblPr>
+        <w:tblStyle w:val="Grilledutableau"/>
+        <w:tblW w:w="0" w:type="auto"/>
+        <w:shd w:val="clear" w:color="auto" w:fill="000000" w:themeFill="text1"/>
+        <w:tblLook w:val="04A0" w:firstRow="1" w:lastRow="0" w:firstColumn="1" w:lastColumn="0" w:noHBand="0" w:noVBand="1"/>
+      </w:tblPr>
+      <w:tblGrid>
+        <w:gridCol w:w="9211"/>
+      </w:tblGrid>
+      <w:tr>
+        <w:tc>
+          <w:tcPr>
+            <w:tcW w:w="9211" w:type="dxa"/>
+            <w:shd w:val="clear" w:color="auto" w:fill="000000" w:themeFill="text1"/>
+          </w:tcPr>
+          <w:p>
+            <w:pPr>
+              <w:autoSpaceDE w:val="0"/>
+              <w:autoSpaceDN w:val="0"/>
+              <w:adjustRightInd w:val="0"/>
+              <w:spacing w:before="0" w:after="0" w:line="240" w:lineRule="auto"/>
+              <w:rPr>
+                <w:rFonts w:ascii="Consolas" w:eastAsiaTheme="minorEastAsia" w:hAnsi="Consolas" w:cs="Consolas"/>
+                <w:color w:val="FFFFFF" w:themeColor="background1"/>
+                <w:kern w:val="0"/>
+                <w:lang w:val="fr-FR" w:eastAsia="ja-JP"/>
+              </w:rPr>
+            </w:pPr>
+          </w:p>
+          <w:p>
+            <w:pPr>
+              <w:autoSpaceDE w:val="0"/>
+              <w:autoSpaceDN w:val="0"/>
+              <w:adjustRightInd w:val="0"/>
+              <w:spacing w:before="0" w:after="0" w:line="240" w:lineRule="auto"/>
+              <w:rPr>
+                <w:rFonts w:ascii="Courier New" w:eastAsiaTheme="minorEastAsia" w:hAnsi="Courier New" w:cs="Courier New"/>
+                <w:color w:val="FFFFFF" w:themeColor="background1"/>
+                <w:kern w:val="0"/>
+                <w:sz w:val="16"/>
+                <w:szCs w:val="16"/>
+                <w:lang w:val="fr-FR" w:eastAsia="ja-JP"/>
+              </w:rPr>
+            </w:pPr>
+            <w:r>
+              <w:rPr>
+                <w:rFonts w:ascii="Courier New" w:eastAsiaTheme="minorEastAsia" w:hAnsi="Courier New" w:cs="Courier New"/>
+                <w:b/>
+                <w:bCs/>
+                <w:color w:val="FFFF00"/>
+                <w:kern w:val="0"/>
+                <w:sz w:val="16"/>
+                <w:szCs w:val="16"/>
+                <w:lang w:val="fr-FR" w:eastAsia="ja-JP"/>
+              </w:rPr>
+              <w:t xml:space="preserve">public function </w:t>
+            </w:r>
+            <w:r>
+              <w:rPr>
+                <w:rFonts w:ascii="Courier New" w:eastAsiaTheme="minorEastAsia" w:hAnsi="Courier New" w:cs="Courier New"/>
+                <w:color w:val="92D050"/>
+                <w:kern w:val="0"/>
+                <w:sz w:val="16"/>
+                <w:szCs w:val="16"/>
+                <w:lang w:val="fr-FR" w:eastAsia="ja-JP"/>
+              </w:rPr>
+              <w:t>onConstruct</w:t>
+            </w:r>
+            <w:r>
+              <w:rPr>
+                <w:rFonts w:ascii="Courier New" w:eastAsiaTheme="minorEastAsia" w:hAnsi="Courier New" w:cs="Courier New"/>
+                <w:color w:val="FFFFFF" w:themeColor="background1"/>
+                <w:kern w:val="0"/>
+                <w:sz w:val="16"/>
+                <w:szCs w:val="16"/>
+                <w:lang w:val="fr-FR" w:eastAsia="ja-JP"/>
+              </w:rPr>
+              <w:t>() { ; }</w:t>
+            </w:r>
+          </w:p>
+          <w:p>
+            <w:pPr>
+              <w:autoSpaceDE w:val="0"/>
+              <w:autoSpaceDN w:val="0"/>
+              <w:adjustRightInd w:val="0"/>
+              <w:spacing w:before="0" w:after="0" w:line="240" w:lineRule="auto"/>
+              <w:rPr>
+                <w:rFonts w:ascii="Courier New" w:hAnsi="Courier New" w:cs="Courier New"/>
+                <w:b/>
+                <w:sz w:val="16"/>
+                <w:szCs w:val="16"/>
+                <w:lang w:val="fr-FR"/>
+              </w:rPr>
+            </w:pPr>
+            <w:r>
+              <w:rPr>
+                <w:rFonts w:ascii="Consolas" w:eastAsiaTheme="minorEastAsia" w:hAnsi="Consolas" w:cs="Consolas"/>
+                <w:color w:val="FFFFFF" w:themeColor="background1"/>
+                <w:kern w:val="0"/>
+                <w:lang w:val="fr-FR" w:eastAsia="ja-JP"/>
+              </w:rPr>
+              <w:t xml:space="preserve">    </w:t>
+            </w:r>
+          </w:p>
+        </w:tc>
+      </w:tr>
+    </w:tbl>
+    <w:p>
+      <w:pPr>
+        <w:pStyle w:val="Titre2"/>
+        <w:rPr>
+          <w:lang w:val="fr-FR"/>
+        </w:rPr>
+      </w:pPr>
+      <w:r>
+        <w:rPr>
+          <w:rFonts w:cs="Miriam"/>
+          <w:sz w:val="24"/>
+          <w:szCs w:val="24"/>
+          <w:lang w:val="fr-FR"/>
+        </w:rPr>
+        <w:t>Service d’injection</w:t>
+      </w:r>
+    </w:p>
+    <w:p>
+      <w:pPr>
+        <w:rPr>
+          <w:rFonts w:cs="Miriam"/>
+          <w:b/>
+          <w:color w:val="FF0000"/>
+          <w:lang w:val="fr-FR"/>
+        </w:rPr>
+      </w:pPr>
+      <w:r>
+        <w:rPr>
+          <w:rFonts w:cs="Miriam"/>
+          <w:b/>
+          <w:color w:val="FF0000"/>
+          <w:lang w:val="fr-FR"/>
+        </w:rPr>
+        <w:t>Disponibilité</w:t>
+      </w:r>
+      <w:r>
+        <w:rPr>
+          <w:rFonts w:cs="Miriam"/>
+          <w:b/>
+          <w:color w:val="FF0000"/>
+          <w:lang w:val="fr-FR"/>
+        </w:rPr>
+        <w:t xml:space="preserve"> : </w:t>
+      </w:r>
+      <w:r>
+        <w:rPr>
+          <w:rFonts w:cs="Miriam"/>
+          <w:b/>
+          <w:color w:val="FF0000"/>
+          <w:lang w:val="fr-FR"/>
+        </w:rPr>
+        <w:t>Venus2</w:t>
+      </w:r>
+      <w:r>
+        <w:rPr>
+          <w:rFonts w:cs="Miriam"/>
+          <w:b/>
+          <w:color w:val="FF0000"/>
+          <w:lang w:val="fr-FR"/>
+        </w:rPr>
+        <w:t xml:space="preserve"> 1.0.0</w:t>
+      </w:r>
+      <w:r>
+        <w:rPr>
+          <w:rFonts w:cs="Miriam"/>
+          <w:b/>
+          <w:color w:val="FF0000"/>
+          <w:lang w:val="fr-FR"/>
+        </w:rPr>
+        <w:t>-beta2</w:t>
+      </w:r>
+    </w:p>
+    <w:p>
+      <w:pPr>
+        <w:pStyle w:val="NormalWeb"/>
+        <w:shd w:val="clear" w:color="auto" w:fill="FFFFFF"/>
+        <w:spacing w:before="0" w:after="255"/>
+        <w:rPr>
+          <w:rFonts w:asciiTheme="minorHAnsi" w:hAnsiTheme="minorHAnsi" w:cs="Miriam"/>
+          <w:szCs w:val="24"/>
+          <w:lang w:val="fr-FR"/>
+        </w:rPr>
+      </w:pPr>
+      <w:r>
+        <w:rPr>
+          <w:rFonts w:asciiTheme="minorHAnsi" w:hAnsiTheme="minorHAnsi" w:cs="Miriam"/>
+          <w:szCs w:val="24"/>
+          <w:lang w:val="fr-FR"/>
+        </w:rPr>
+        <w:t>Une grande nouveauté de Venus est de faire des services d’injection avec l’injection de dépendance.</w:t>
+      </w:r>
+    </w:p>
+    <w:p>
+      <w:pPr>
+        <w:rPr>
+          <w:rFonts w:cs="Miriam"/>
+          <w:sz w:val="24"/>
+          <w:szCs w:val="24"/>
+          <w:lang w:val="fr-FR"/>
+        </w:rPr>
+      </w:pPr>
+      <w:r>
+        <w:rPr>
+          <w:rFonts w:cs="Miriam"/>
+          <w:sz w:val="24"/>
+          <w:szCs w:val="24"/>
+          <w:lang w:val="fr-FR"/>
+        </w:rPr>
+        <w:t>Voici un exemple d’injection de service que l’on peut faire dans un contrôleur</w:t>
+      </w:r>
+      <w:r>
+        <w:rPr>
+          <w:rFonts w:cs="Miriam"/>
+          <w:sz w:val="24"/>
+          <w:szCs w:val="24"/>
+          <w:lang w:val="fr-FR"/>
+        </w:rPr>
+        <w:t xml:space="preserve"> :</w:t>
+      </w:r>
+    </w:p>
+    <w:tbl>
+      <w:tblPr>
+        <w:tblStyle w:val="Grilledutableau"/>
+        <w:tblW w:w="0" w:type="auto"/>
+        <w:shd w:val="clear" w:color="auto" w:fill="000000" w:themeFill="text1"/>
+        <w:tblLook w:val="04A0" w:firstRow="1" w:lastRow="0" w:firstColumn="1" w:lastColumn="0" w:noHBand="0" w:noVBand="1"/>
+      </w:tblPr>
+      <w:tblGrid>
+        <w:gridCol w:w="9211"/>
+      </w:tblGrid>
+      <w:tr>
+        <w:tc>
+          <w:tcPr>
+            <w:tcW w:w="9211" w:type="dxa"/>
+            <w:shd w:val="clear" w:color="auto" w:fill="000000" w:themeFill="text1"/>
+          </w:tcPr>
+          <w:p>
+            <w:pPr>
+              <w:autoSpaceDE w:val="0"/>
+              <w:autoSpaceDN w:val="0"/>
+              <w:adjustRightInd w:val="0"/>
+              <w:spacing w:before="0" w:after="0" w:line="240" w:lineRule="auto"/>
+              <w:rPr>
+                <w:rFonts w:ascii="Consolas" w:eastAsiaTheme="minorEastAsia" w:hAnsi="Consolas" w:cs="Consolas"/>
+                <w:color w:val="FFFFFF" w:themeColor="background1"/>
+                <w:kern w:val="0"/>
+                <w:lang w:val="fr-FR" w:eastAsia="ja-JP"/>
+              </w:rPr>
+            </w:pPr>
+          </w:p>
+          <w:p>
+            <w:pPr>
+              <w:tabs>
+                <w:tab w:val="left" w:pos="916"/>
+                <w:tab w:val="left" w:pos="1832"/>
+                <w:tab w:val="left" w:pos="2748"/>
+                <w:tab w:val="left" w:pos="3664"/>
+                <w:tab w:val="left" w:pos="4580"/>
+                <w:tab w:val="left" w:pos="5496"/>
+                <w:tab w:val="left" w:pos="6412"/>
+                <w:tab w:val="left" w:pos="7328"/>
+                <w:tab w:val="left" w:pos="8244"/>
+                <w:tab w:val="left" w:pos="9160"/>
+                <w:tab w:val="left" w:pos="10076"/>
+                <w:tab w:val="left" w:pos="10992"/>
+                <w:tab w:val="left" w:pos="11908"/>
+                <w:tab w:val="left" w:pos="12824"/>
+                <w:tab w:val="left" w:pos="13740"/>
+                <w:tab w:val="left" w:pos="14656"/>
+              </w:tabs>
+              <w:spacing w:before="0" w:after="0" w:line="285" w:lineRule="atLeast"/>
+              <w:rPr>
+                <w:rFonts w:ascii="Consolas" w:eastAsia="Times New Roman" w:hAnsi="Consolas" w:cs="Consolas"/>
+                <w:color w:val="F6F3E8"/>
+                <w:kern w:val="0"/>
+                <w:sz w:val="16"/>
+                <w:szCs w:val="16"/>
+                <w:lang w:eastAsia="fr-FR"/>
+              </w:rPr>
+            </w:pPr>
+            <w:r>
+              <w:rPr>
+                <w:rFonts w:ascii="Consolas" w:eastAsia="Times New Roman" w:hAnsi="Consolas" w:cs="Consolas"/>
+                <w:color w:val="CAE682"/>
+                <w:kern w:val="0"/>
+                <w:sz w:val="16"/>
+                <w:szCs w:val="16"/>
+                <w:lang w:eastAsia="fr-FR"/>
+              </w:rPr>
+              <w:t>$this</w:t>
+            </w:r>
+            <w:r>
+              <w:rPr>
+                <w:rFonts w:ascii="Consolas" w:eastAsia="Times New Roman" w:hAnsi="Consolas" w:cs="Consolas"/>
+                <w:color w:val="FFFFFF" w:themeColor="background1"/>
+                <w:kern w:val="0"/>
+                <w:sz w:val="16"/>
+                <w:szCs w:val="16"/>
+                <w:lang w:eastAsia="fr-FR"/>
+              </w:rPr>
+              <w:t>-&gt;</w:t>
+            </w:r>
+            <w:r>
+              <w:rPr>
+                <w:rFonts w:ascii="Consolas" w:eastAsia="Times New Roman" w:hAnsi="Consolas" w:cs="Consolas"/>
+                <w:color w:val="CAE682"/>
+                <w:kern w:val="0"/>
+                <w:sz w:val="16"/>
+                <w:szCs w:val="16"/>
+                <w:lang w:eastAsia="fr-FR"/>
+              </w:rPr>
+              <w:t>di</w:t>
+            </w:r>
+            <w:r>
+              <w:rPr>
+                <w:rFonts w:ascii="Consolas" w:eastAsia="Times New Roman" w:hAnsi="Consolas" w:cs="Consolas"/>
+                <w:color w:val="F6F3E8"/>
+                <w:kern w:val="0"/>
+                <w:sz w:val="16"/>
+                <w:szCs w:val="16"/>
+                <w:lang w:eastAsia="fr-FR"/>
+              </w:rPr>
+              <w:t>-&gt;</w:t>
+            </w:r>
+            <w:r>
+              <w:rPr>
+                <w:rFonts w:ascii="Consolas" w:eastAsia="Times New Roman" w:hAnsi="Consolas" w:cs="Consolas"/>
+                <w:color w:val="CAE682"/>
+                <w:kern w:val="0"/>
+                <w:sz w:val="16"/>
+                <w:szCs w:val="16"/>
+                <w:lang w:eastAsia="fr-FR"/>
+              </w:rPr>
+              <w:t>set</w:t>
+            </w:r>
+            <w:r>
+              <w:rPr>
+                <w:rFonts w:ascii="Consolas" w:eastAsia="Times New Roman" w:hAnsi="Consolas" w:cs="Consolas"/>
+                <w:color w:val="F6F3E8"/>
+                <w:kern w:val="0"/>
+                <w:sz w:val="16"/>
+                <w:szCs w:val="16"/>
+                <w:lang w:eastAsia="fr-FR"/>
+              </w:rPr>
+              <w:t>(</w:t>
+            </w:r>
+            <w:r>
+              <w:rPr>
+                <w:rFonts w:ascii="Consolas" w:eastAsia="Times New Roman" w:hAnsi="Consolas" w:cs="Consolas"/>
+                <w:color w:val="95E454"/>
+                <w:kern w:val="0"/>
+                <w:sz w:val="16"/>
+                <w:szCs w:val="16"/>
+                <w:lang w:eastAsia="fr-FR"/>
+              </w:rPr>
+              <w:t>mongo</w:t>
+            </w:r>
+            <w:r>
+              <w:rPr>
+                <w:rFonts w:ascii="Consolas" w:eastAsia="Times New Roman" w:hAnsi="Consolas" w:cs="Consolas"/>
+                <w:color w:val="F6F3E8"/>
+                <w:kern w:val="0"/>
+                <w:sz w:val="16"/>
+                <w:szCs w:val="16"/>
+                <w:lang w:eastAsia="fr-FR"/>
+              </w:rPr>
+              <w:t xml:space="preserve">, </w:t>
+            </w:r>
+            <w:r>
+              <w:rPr>
+                <w:rFonts w:ascii="Consolas" w:eastAsia="Times New Roman" w:hAnsi="Consolas" w:cs="Consolas"/>
+                <w:b/>
+                <w:bCs/>
+                <w:color w:val="8AC6F2"/>
+                <w:kern w:val="0"/>
+                <w:sz w:val="16"/>
+                <w:szCs w:val="16"/>
+                <w:lang w:eastAsia="fr-FR"/>
+              </w:rPr>
+              <w:t>function</w:t>
+            </w:r>
+            <w:r>
+              <w:rPr>
+                <w:rFonts w:ascii="Consolas" w:eastAsia="Times New Roman" w:hAnsi="Consolas" w:cs="Consolas"/>
+                <w:color w:val="F6F3E8"/>
+                <w:kern w:val="0"/>
+                <w:sz w:val="16"/>
+                <w:szCs w:val="16"/>
+                <w:lang w:eastAsia="fr-FR"/>
+              </w:rPr>
+              <w:t>() {</w:t>
+            </w:r>
+          </w:p>
+          <w:p>
+            <w:pPr>
+              <w:tabs>
+                <w:tab w:val="left" w:pos="916"/>
+                <w:tab w:val="left" w:pos="1832"/>
+                <w:tab w:val="left" w:pos="2748"/>
+                <w:tab w:val="left" w:pos="3664"/>
+                <w:tab w:val="left" w:pos="4580"/>
+                <w:tab w:val="left" w:pos="5496"/>
+                <w:tab w:val="left" w:pos="6412"/>
+                <w:tab w:val="left" w:pos="7328"/>
+                <w:tab w:val="left" w:pos="8244"/>
+                <w:tab w:val="left" w:pos="9160"/>
+                <w:tab w:val="left" w:pos="10076"/>
+                <w:tab w:val="left" w:pos="10992"/>
+                <w:tab w:val="left" w:pos="11908"/>
+                <w:tab w:val="left" w:pos="12824"/>
+                <w:tab w:val="left" w:pos="13740"/>
+                <w:tab w:val="left" w:pos="14656"/>
+              </w:tabs>
+              <w:spacing w:before="0" w:after="0" w:line="285" w:lineRule="atLeast"/>
+              <w:rPr>
+                <w:rFonts w:ascii="Consolas" w:eastAsia="Times New Roman" w:hAnsi="Consolas" w:cs="Consolas"/>
+                <w:color w:val="F6F3E8"/>
+                <w:kern w:val="0"/>
+                <w:sz w:val="16"/>
+                <w:szCs w:val="16"/>
+                <w:lang w:eastAsia="fr-FR"/>
+              </w:rPr>
+            </w:pPr>
+            <w:r>
+              <w:rPr>
+                <w:rFonts w:ascii="Consolas" w:eastAsia="Times New Roman" w:hAnsi="Consolas" w:cs="Consolas"/>
+                <w:color w:val="F6F3E8"/>
+                <w:kern w:val="0"/>
+                <w:sz w:val="16"/>
+                <w:szCs w:val="16"/>
+                <w:lang w:eastAsia="fr-FR"/>
+              </w:rPr>
+              <w:t xml:space="preserve">    </w:t>
+            </w:r>
+            <w:r>
+              <w:rPr>
+                <w:rFonts w:ascii="Consolas" w:eastAsia="Times New Roman" w:hAnsi="Consolas" w:cs="Consolas"/>
+                <w:b/>
+                <w:bCs/>
+                <w:color w:val="8AC6F2"/>
+                <w:kern w:val="0"/>
+                <w:sz w:val="16"/>
+                <w:szCs w:val="16"/>
+                <w:lang w:eastAsia="fr-FR"/>
+              </w:rPr>
+              <w:t>return</w:t>
+            </w:r>
+            <w:r>
+              <w:rPr>
+                <w:rFonts w:ascii="Consolas" w:eastAsia="Times New Roman" w:hAnsi="Consolas" w:cs="Consolas"/>
+                <w:color w:val="F6F3E8"/>
+                <w:kern w:val="0"/>
+                <w:sz w:val="16"/>
+                <w:szCs w:val="16"/>
+                <w:lang w:eastAsia="fr-FR"/>
+              </w:rPr>
+              <w:t xml:space="preserve"> </w:t>
+            </w:r>
+            <w:r>
+              <w:rPr>
+                <w:rFonts w:ascii="Consolas" w:eastAsia="Times New Roman" w:hAnsi="Consolas" w:cs="Consolas"/>
+                <w:b/>
+                <w:bCs/>
+                <w:color w:val="8AC6F2"/>
+                <w:kern w:val="0"/>
+                <w:sz w:val="16"/>
+                <w:szCs w:val="16"/>
+                <w:lang w:eastAsia="fr-FR"/>
+              </w:rPr>
+              <w:t>new</w:t>
+            </w:r>
+            <w:r>
+              <w:rPr>
+                <w:rFonts w:ascii="Consolas" w:eastAsia="Times New Roman" w:hAnsi="Consolas" w:cs="Consolas"/>
+                <w:color w:val="F6F3E8"/>
+                <w:kern w:val="0"/>
+                <w:sz w:val="16"/>
+                <w:szCs w:val="16"/>
+                <w:lang w:eastAsia="fr-FR"/>
+              </w:rPr>
+              <w:t xml:space="preserve"> </w:t>
+            </w:r>
+            <w:r>
+              <w:rPr>
+                <w:rFonts w:ascii="Consolas" w:eastAsia="Times New Roman" w:hAnsi="Consolas" w:cs="Consolas"/>
+                <w:color w:val="F6F3E8"/>
+                <w:kern w:val="0"/>
+                <w:sz w:val="16"/>
+                <w:szCs w:val="16"/>
+                <w:lang w:eastAsia="fr-FR"/>
+              </w:rPr>
+              <w:t>Mongo</w:t>
+            </w:r>
+            <w:r>
+              <w:rPr>
+                <w:rFonts w:ascii="Consolas" w:eastAsia="Times New Roman" w:hAnsi="Consolas" w:cs="Consolas"/>
+                <w:color w:val="F6F3E8"/>
+                <w:kern w:val="0"/>
+                <w:sz w:val="16"/>
+                <w:szCs w:val="16"/>
+                <w:lang w:eastAsia="fr-FR"/>
+              </w:rPr>
+              <w:t>();</w:t>
+            </w:r>
+          </w:p>
+          <w:p>
+            <w:pPr>
+              <w:tabs>
+                <w:tab w:val="left" w:pos="916"/>
+                <w:tab w:val="left" w:pos="1832"/>
+                <w:tab w:val="left" w:pos="2748"/>
+                <w:tab w:val="left" w:pos="3664"/>
+                <w:tab w:val="left" w:pos="4580"/>
+                <w:tab w:val="left" w:pos="5496"/>
+                <w:tab w:val="left" w:pos="6412"/>
+                <w:tab w:val="left" w:pos="7328"/>
+                <w:tab w:val="left" w:pos="8244"/>
+                <w:tab w:val="left" w:pos="9160"/>
+                <w:tab w:val="left" w:pos="10076"/>
+                <w:tab w:val="left" w:pos="10992"/>
+                <w:tab w:val="left" w:pos="11908"/>
+                <w:tab w:val="left" w:pos="12824"/>
+                <w:tab w:val="left" w:pos="13740"/>
+                <w:tab w:val="left" w:pos="14656"/>
+              </w:tabs>
+              <w:spacing w:before="0" w:after="0" w:line="285" w:lineRule="atLeast"/>
+              <w:rPr>
+                <w:rFonts w:ascii="Consolas" w:eastAsia="Times New Roman" w:hAnsi="Consolas" w:cs="Consolas"/>
+                <w:color w:val="F6F3E8"/>
+                <w:kern w:val="0"/>
+                <w:sz w:val="16"/>
+                <w:szCs w:val="16"/>
+                <w:lang w:val="fr-FR" w:eastAsia="fr-FR"/>
+              </w:rPr>
+            </w:pPr>
+            <w:r>
+              <w:rPr>
+                <w:rFonts w:ascii="Consolas" w:eastAsia="Times New Roman" w:hAnsi="Consolas" w:cs="Consolas"/>
+                <w:color w:val="F6F3E8"/>
+                <w:kern w:val="0"/>
+                <w:sz w:val="16"/>
+                <w:szCs w:val="16"/>
+                <w:lang w:val="fr-FR" w:eastAsia="fr-FR"/>
+              </w:rPr>
+              <w:t xml:space="preserve">}, </w:t>
+            </w:r>
+            <w:r>
+              <w:rPr>
+                <w:rFonts w:ascii="Consolas" w:eastAsia="Times New Roman" w:hAnsi="Consolas" w:cs="Consolas"/>
+                <w:b/>
+                <w:bCs/>
+                <w:color w:val="8AC6F2"/>
+                <w:kern w:val="0"/>
+                <w:sz w:val="16"/>
+                <w:szCs w:val="16"/>
+                <w:lang w:val="fr-FR" w:eastAsia="fr-FR"/>
+              </w:rPr>
+              <w:t>true</w:t>
+            </w:r>
+            <w:r>
+              <w:rPr>
+                <w:rFonts w:ascii="Consolas" w:eastAsia="Times New Roman" w:hAnsi="Consolas" w:cs="Consolas"/>
+                <w:color w:val="F6F3E8"/>
+                <w:kern w:val="0"/>
+                <w:sz w:val="16"/>
+                <w:szCs w:val="16"/>
+                <w:lang w:val="fr-FR" w:eastAsia="fr-FR"/>
+              </w:rPr>
+              <w:t>);</w:t>
+            </w:r>
+          </w:p>
+          <w:p>
+            <w:pPr>
+              <w:autoSpaceDE w:val="0"/>
+              <w:autoSpaceDN w:val="0"/>
+              <w:adjustRightInd w:val="0"/>
+              <w:spacing w:before="0" w:after="0" w:line="240" w:lineRule="auto"/>
+              <w:rPr>
+                <w:rFonts w:ascii="Courier New" w:eastAsiaTheme="minorEastAsia" w:hAnsi="Courier New" w:cs="Courier New"/>
+                <w:color w:val="FFFFFF" w:themeColor="background1"/>
+                <w:kern w:val="0"/>
+                <w:sz w:val="16"/>
+                <w:szCs w:val="16"/>
+                <w:lang w:val="fr-FR" w:eastAsia="ja-JP"/>
+              </w:rPr>
+            </w:pPr>
+          </w:p>
+          <w:p>
+            <w:pPr>
+              <w:autoSpaceDE w:val="0"/>
+              <w:autoSpaceDN w:val="0"/>
+              <w:adjustRightInd w:val="0"/>
+              <w:spacing w:before="0" w:after="0" w:line="240" w:lineRule="auto"/>
+              <w:rPr>
+                <w:rFonts w:ascii="Courier New" w:hAnsi="Courier New" w:cs="Courier New"/>
+                <w:b/>
+                <w:sz w:val="16"/>
+                <w:szCs w:val="16"/>
+                <w:lang w:val="fr-FR"/>
+              </w:rPr>
+            </w:pPr>
+            <w:r>
+              <w:rPr>
+                <w:rFonts w:ascii="Consolas" w:eastAsiaTheme="minorEastAsia" w:hAnsi="Consolas" w:cs="Consolas"/>
+                <w:color w:val="FFFFFF" w:themeColor="background1"/>
+                <w:kern w:val="0"/>
+                <w:lang w:val="fr-FR" w:eastAsia="ja-JP"/>
+              </w:rPr>
+              <w:t xml:space="preserve">    </w:t>
+            </w:r>
+          </w:p>
+        </w:tc>
+      </w:tr>
+    </w:tbl>
+    <w:p>
+      <w:pPr>
+        <w:pStyle w:val="NormalWeb"/>
+        <w:shd w:val="clear" w:color="auto" w:fill="FFFFFF"/>
+        <w:spacing w:before="0" w:after="255"/>
+        <w:rPr>
+          <w:rFonts w:asciiTheme="minorHAnsi" w:hAnsiTheme="minorHAnsi" w:cs="Miriam"/>
+          <w:szCs w:val="24"/>
+          <w:lang w:val="fr-FR"/>
+        </w:rPr>
+      </w:pPr>
+      <w:r>
+        <w:rPr>
+          <w:rFonts w:asciiTheme="minorHAnsi" w:hAnsiTheme="minorHAnsi" w:cs="Miriam"/>
+          <w:szCs w:val="24"/>
+          <w:lang w:val="fr-FR"/>
+        </w:rPr>
+        <w:t>Le true (on peut mettre false) permet de définir si on partage le service à toutes les instances ou uniquement à cette instance. (le true valide le partage pour tous).</w:t>
+      </w:r>
+    </w:p>
+    <w:p>
+      <w:pPr>
+        <w:rPr>
+          <w:rFonts w:cs="Miriam"/>
+          <w:sz w:val="24"/>
+          <w:szCs w:val="24"/>
+          <w:lang w:val="fr-FR"/>
+        </w:rPr>
+      </w:pPr>
+      <w:r>
+        <w:rPr>
+          <w:rFonts w:cs="Miriam"/>
+          <w:sz w:val="24"/>
+          <w:szCs w:val="24"/>
+          <w:lang w:val="fr-FR"/>
+        </w:rPr>
+        <w:t xml:space="preserve">Dans un contrôleur, pour l’appeler, il suffit d’utiliser l’une de ces deux méthodes : </w:t>
+      </w:r>
+    </w:p>
+    <w:tbl>
+      <w:tblPr>
+        <w:tblStyle w:val="Grilledutableau"/>
+        <w:tblW w:w="0" w:type="auto"/>
+        <w:shd w:val="clear" w:color="auto" w:fill="000000" w:themeFill="text1"/>
+        <w:tblLook w:val="04A0" w:firstRow="1" w:lastRow="0" w:firstColumn="1" w:lastColumn="0" w:noHBand="0" w:noVBand="1"/>
+      </w:tblPr>
+      <w:tblGrid>
+        <w:gridCol w:w="9211"/>
+      </w:tblGrid>
+      <w:tr>
+        <w:tc>
+          <w:tcPr>
+            <w:tcW w:w="9211" w:type="dxa"/>
+            <w:shd w:val="clear" w:color="auto" w:fill="000000" w:themeFill="text1"/>
+          </w:tcPr>
+          <w:p>
+            <w:pPr>
+              <w:tabs>
+                <w:tab w:val="left" w:pos="916"/>
+                <w:tab w:val="left" w:pos="1832"/>
+                <w:tab w:val="left" w:pos="2748"/>
+                <w:tab w:val="left" w:pos="3664"/>
+                <w:tab w:val="left" w:pos="4580"/>
+                <w:tab w:val="left" w:pos="5496"/>
+                <w:tab w:val="left" w:pos="6412"/>
+                <w:tab w:val="left" w:pos="7328"/>
+                <w:tab w:val="left" w:pos="8244"/>
+                <w:tab w:val="left" w:pos="9160"/>
+                <w:tab w:val="left" w:pos="10076"/>
+                <w:tab w:val="left" w:pos="10992"/>
+                <w:tab w:val="left" w:pos="11908"/>
+                <w:tab w:val="left" w:pos="12824"/>
+                <w:tab w:val="left" w:pos="13740"/>
+                <w:tab w:val="left" w:pos="14656"/>
+              </w:tabs>
+              <w:spacing w:before="0" w:after="0" w:line="285" w:lineRule="atLeast"/>
+              <w:rPr>
+                <w:rFonts w:ascii="Consolas" w:eastAsia="Times New Roman" w:hAnsi="Consolas" w:cs="Consolas"/>
+                <w:color w:val="BFBFBF" w:themeColor="background1" w:themeShade="BF"/>
+                <w:kern w:val="0"/>
+                <w:sz w:val="16"/>
+                <w:szCs w:val="16"/>
+                <w:lang w:val="fr-FR" w:eastAsia="fr-FR"/>
+              </w:rPr>
+            </w:pPr>
+            <w:r>
+              <w:rPr>
+                <w:rFonts w:ascii="Consolas" w:eastAsia="Times New Roman" w:hAnsi="Consolas" w:cs="Consolas"/>
+                <w:color w:val="BFBFBF" w:themeColor="background1" w:themeShade="BF"/>
+                <w:kern w:val="0"/>
+                <w:sz w:val="16"/>
+                <w:szCs w:val="16"/>
+                <w:lang w:val="fr-FR" w:eastAsia="fr-FR"/>
+              </w:rPr>
+              <w:t>// Directement en appelant mongo, le nom de l’injection</w:t>
+            </w:r>
+          </w:p>
+          <w:p>
+            <w:pPr>
+              <w:tabs>
+                <w:tab w:val="left" w:pos="916"/>
+                <w:tab w:val="left" w:pos="1832"/>
+                <w:tab w:val="left" w:pos="2748"/>
+                <w:tab w:val="left" w:pos="3664"/>
+                <w:tab w:val="left" w:pos="4580"/>
+                <w:tab w:val="left" w:pos="5496"/>
+                <w:tab w:val="left" w:pos="6412"/>
+                <w:tab w:val="left" w:pos="7328"/>
+                <w:tab w:val="left" w:pos="8244"/>
+                <w:tab w:val="left" w:pos="9160"/>
+                <w:tab w:val="left" w:pos="10076"/>
+                <w:tab w:val="left" w:pos="10992"/>
+                <w:tab w:val="left" w:pos="11908"/>
+                <w:tab w:val="left" w:pos="12824"/>
+                <w:tab w:val="left" w:pos="13740"/>
+                <w:tab w:val="left" w:pos="14656"/>
+              </w:tabs>
+              <w:spacing w:before="0" w:after="0" w:line="285" w:lineRule="atLeast"/>
+              <w:rPr>
+                <w:rFonts w:ascii="Consolas" w:eastAsia="Times New Roman" w:hAnsi="Consolas" w:cs="Consolas"/>
+                <w:color w:val="F6F3E8"/>
+                <w:kern w:val="0"/>
+                <w:sz w:val="16"/>
+                <w:szCs w:val="16"/>
+                <w:lang w:val="fr-FR" w:eastAsia="fr-FR"/>
+              </w:rPr>
+            </w:pPr>
+            <w:r>
+              <w:rPr>
+                <w:rFonts w:ascii="Consolas" w:eastAsia="Times New Roman" w:hAnsi="Consolas" w:cs="Consolas"/>
+                <w:color w:val="CAE682"/>
+                <w:kern w:val="0"/>
+                <w:sz w:val="16"/>
+                <w:szCs w:val="16"/>
+                <w:lang w:val="fr-FR" w:eastAsia="fr-FR"/>
+              </w:rPr>
+              <w:t>$this</w:t>
+            </w:r>
+            <w:r>
+              <w:rPr>
+                <w:rFonts w:ascii="Consolas" w:eastAsia="Times New Roman" w:hAnsi="Consolas" w:cs="Consolas"/>
+                <w:color w:val="FFFFFF" w:themeColor="background1"/>
+                <w:kern w:val="0"/>
+                <w:sz w:val="16"/>
+                <w:szCs w:val="16"/>
+                <w:lang w:val="fr-FR" w:eastAsia="fr-FR"/>
+              </w:rPr>
+              <w:t>-&gt;</w:t>
+            </w:r>
+            <w:r>
+              <w:rPr>
+                <w:rFonts w:ascii="Consolas" w:eastAsia="Times New Roman" w:hAnsi="Consolas" w:cs="Consolas"/>
+                <w:color w:val="CAE682"/>
+                <w:kern w:val="0"/>
+                <w:sz w:val="16"/>
+                <w:szCs w:val="16"/>
+                <w:lang w:val="fr-FR" w:eastAsia="fr-FR"/>
+              </w:rPr>
+              <w:t>mongo</w:t>
+            </w:r>
+            <w:r>
+              <w:rPr>
+                <w:rFonts w:ascii="Consolas" w:eastAsia="Times New Roman" w:hAnsi="Consolas" w:cs="Consolas"/>
+                <w:color w:val="FFFFFF" w:themeColor="background1"/>
+                <w:kern w:val="0"/>
+                <w:sz w:val="16"/>
+                <w:szCs w:val="16"/>
+                <w:lang w:val="fr-FR" w:eastAsia="fr-FR"/>
+              </w:rPr>
+              <w:t>-&gt;</w:t>
+            </w:r>
+            <w:r>
+              <w:rPr>
+                <w:rFonts w:ascii="Consolas" w:eastAsia="Times New Roman" w:hAnsi="Consolas" w:cs="Consolas"/>
+                <w:color w:val="CAE682"/>
+                <w:kern w:val="0"/>
+                <w:sz w:val="16"/>
+                <w:szCs w:val="16"/>
+                <w:lang w:val="fr-FR" w:eastAsia="fr-FR"/>
+              </w:rPr>
+              <w:t>connect()</w:t>
+            </w:r>
+            <w:r>
+              <w:rPr>
+                <w:rFonts w:ascii="Consolas" w:eastAsia="Times New Roman" w:hAnsi="Consolas" w:cs="Consolas"/>
+                <w:color w:val="F6F3E8"/>
+                <w:kern w:val="0"/>
+                <w:sz w:val="16"/>
+                <w:szCs w:val="16"/>
+                <w:lang w:val="fr-FR" w:eastAsia="fr-FR"/>
+              </w:rPr>
+              <w:t>;</w:t>
+            </w:r>
+          </w:p>
+          <w:p>
+            <w:pPr>
+              <w:autoSpaceDE w:val="0"/>
+              <w:autoSpaceDN w:val="0"/>
+              <w:adjustRightInd w:val="0"/>
+              <w:spacing w:before="0" w:after="0" w:line="240" w:lineRule="auto"/>
+              <w:rPr>
+                <w:rFonts w:ascii="Consolas" w:eastAsiaTheme="minorEastAsia" w:hAnsi="Consolas" w:cs="Consolas"/>
+                <w:color w:val="BFBFBF" w:themeColor="background1" w:themeShade="BF"/>
+                <w:kern w:val="0"/>
+                <w:sz w:val="16"/>
+                <w:szCs w:val="16"/>
+                <w:lang w:val="fr-FR" w:eastAsia="ja-JP"/>
+              </w:rPr>
+            </w:pPr>
+          </w:p>
+          <w:p>
+            <w:pPr>
+              <w:autoSpaceDE w:val="0"/>
+              <w:autoSpaceDN w:val="0"/>
+              <w:adjustRightInd w:val="0"/>
+              <w:spacing w:before="0" w:after="0" w:line="240" w:lineRule="auto"/>
+              <w:rPr>
+                <w:rFonts w:ascii="Consolas" w:eastAsiaTheme="minorEastAsia" w:hAnsi="Consolas" w:cs="Consolas"/>
+                <w:color w:val="BFBFBF" w:themeColor="background1" w:themeShade="BF"/>
+                <w:kern w:val="0"/>
+                <w:sz w:val="16"/>
+                <w:szCs w:val="16"/>
+                <w:lang w:val="fr-FR" w:eastAsia="ja-JP"/>
+              </w:rPr>
+            </w:pPr>
+            <w:r>
+              <w:rPr>
+                <w:rFonts w:ascii="Consolas" w:eastAsiaTheme="minorEastAsia" w:hAnsi="Consolas" w:cs="Consolas"/>
+                <w:color w:val="BFBFBF" w:themeColor="background1" w:themeShade="BF"/>
+                <w:kern w:val="0"/>
+                <w:sz w:val="16"/>
+                <w:szCs w:val="16"/>
+                <w:lang w:val="fr-FR" w:eastAsia="ja-JP"/>
+              </w:rPr>
+              <w:t>// En passant par le raccourcis de l’injection de dépendance</w:t>
+            </w:r>
+          </w:p>
+          <w:p>
+            <w:pPr>
+              <w:pStyle w:val="PrformatHTML"/>
+              <w:spacing w:line="285" w:lineRule="atLeast"/>
+              <w:rPr>
+                <w:rFonts w:ascii="Consolas" w:hAnsi="Consolas" w:cs="Consolas"/>
+                <w:color w:val="F6F3E8"/>
+                <w:lang w:val="en-US"/>
+              </w:rPr>
+            </w:pPr>
+            <w:r>
+              <w:rPr>
+                <w:rFonts w:ascii="Consolas" w:hAnsi="Consolas" w:cs="Consolas"/>
+                <w:color w:val="CAE682"/>
+                <w:sz w:val="16"/>
+                <w:szCs w:val="16"/>
+                <w:lang w:val="en-US"/>
+              </w:rPr>
+              <w:t>$this</w:t>
+            </w:r>
+            <w:r>
+              <w:rPr>
+                <w:rFonts w:ascii="Consolas" w:hAnsi="Consolas" w:cs="Consolas"/>
+                <w:color w:val="FFFFFF" w:themeColor="background1"/>
+                <w:sz w:val="16"/>
+                <w:szCs w:val="16"/>
+                <w:lang w:val="en-US"/>
+              </w:rPr>
+              <w:t>-&gt;</w:t>
+            </w:r>
+            <w:r>
+              <w:rPr>
+                <w:rFonts w:ascii="Consolas" w:hAnsi="Consolas" w:cs="Consolas"/>
+                <w:color w:val="CAE682"/>
+                <w:sz w:val="16"/>
+                <w:szCs w:val="16"/>
+                <w:lang w:val="en-US"/>
+              </w:rPr>
+              <w:t>di</w:t>
+            </w:r>
+            <w:r>
+              <w:rPr>
+                <w:rFonts w:ascii="Consolas" w:hAnsi="Consolas" w:cs="Consolas"/>
+                <w:color w:val="F6F3E8"/>
+                <w:sz w:val="16"/>
+                <w:szCs w:val="16"/>
+                <w:lang w:val="en-US"/>
+              </w:rPr>
+              <w:t>-&gt;</w:t>
+            </w:r>
+            <w:r>
+              <w:rPr>
+                <w:rFonts w:ascii="Consolas" w:hAnsi="Consolas" w:cs="Consolas"/>
+                <w:color w:val="CAE682"/>
+                <w:sz w:val="16"/>
+                <w:szCs w:val="16"/>
+                <w:lang w:val="en-US"/>
+              </w:rPr>
+              <w:t>get</w:t>
+            </w:r>
+            <w:r>
+              <w:rPr>
+                <w:rFonts w:ascii="Consolas" w:hAnsi="Consolas" w:cs="Consolas"/>
+                <w:color w:val="F6F3E8"/>
+                <w:sz w:val="16"/>
+                <w:szCs w:val="16"/>
+                <w:lang w:val="en-US"/>
+              </w:rPr>
+              <w:t>(</w:t>
+            </w:r>
+            <w:r>
+              <w:rPr>
+                <w:rFonts w:ascii="Consolas" w:hAnsi="Consolas" w:cs="Consolas"/>
+                <w:color w:val="95E454"/>
+                <w:sz w:val="16"/>
+                <w:szCs w:val="16"/>
+                <w:lang w:val="en-US"/>
+              </w:rPr>
+              <w:t>'</w:t>
+            </w:r>
+            <w:r>
+              <w:rPr>
+                <w:rFonts w:ascii="Consolas" w:hAnsi="Consolas" w:cs="Consolas"/>
+                <w:color w:val="95E454"/>
+                <w:sz w:val="16"/>
+                <w:szCs w:val="16"/>
+                <w:lang w:val="en-US"/>
+              </w:rPr>
+              <w:t>mongo</w:t>
+            </w:r>
+            <w:r>
+              <w:rPr>
+                <w:rFonts w:ascii="Consolas" w:hAnsi="Consolas" w:cs="Consolas"/>
+                <w:color w:val="95E454"/>
+                <w:sz w:val="16"/>
+                <w:szCs w:val="16"/>
+                <w:lang w:val="en-US"/>
+              </w:rPr>
+              <w:t>'</w:t>
+            </w:r>
+            <w:r>
+              <w:rPr>
+                <w:rFonts w:ascii="Consolas" w:hAnsi="Consolas" w:cs="Consolas"/>
+                <w:color w:val="F6F3E8"/>
+                <w:sz w:val="16"/>
+                <w:szCs w:val="16"/>
+                <w:lang w:val="en-US"/>
+              </w:rPr>
+              <w:t>)</w:t>
+            </w:r>
+            <w:r>
+              <w:rPr>
+                <w:rFonts w:ascii="Consolas" w:hAnsi="Consolas" w:cs="Consolas"/>
+                <w:color w:val="FFFFFF" w:themeColor="background1"/>
+                <w:sz w:val="16"/>
+                <w:szCs w:val="16"/>
+                <w:lang w:val="en-US"/>
+              </w:rPr>
+              <w:t>-&gt;</w:t>
+            </w:r>
+            <w:r>
+              <w:rPr>
+                <w:rFonts w:ascii="Consolas" w:hAnsi="Consolas" w:cs="Consolas"/>
+                <w:color w:val="CAE682"/>
+                <w:sz w:val="16"/>
+                <w:szCs w:val="16"/>
+                <w:lang w:val="en-US"/>
+              </w:rPr>
+              <w:t>connect()</w:t>
+            </w:r>
+            <w:r>
+              <w:rPr>
+                <w:rFonts w:ascii="Consolas" w:hAnsi="Consolas" w:cs="Consolas"/>
+                <w:color w:val="F6F3E8"/>
+                <w:sz w:val="16"/>
+                <w:szCs w:val="16"/>
+                <w:lang w:val="en-US"/>
+              </w:rPr>
+              <w:t>;</w:t>
+            </w:r>
+          </w:p>
+          <w:p>
+            <w:pPr>
+              <w:autoSpaceDE w:val="0"/>
+              <w:autoSpaceDN w:val="0"/>
+              <w:adjustRightInd w:val="0"/>
+              <w:spacing w:before="0" w:after="0" w:line="240" w:lineRule="auto"/>
+              <w:rPr>
+                <w:rFonts w:ascii="Courier New" w:eastAsiaTheme="minorEastAsia" w:hAnsi="Courier New" w:cs="Courier New"/>
+                <w:color w:val="FFFFFF" w:themeColor="background1"/>
+                <w:kern w:val="0"/>
+                <w:sz w:val="16"/>
+                <w:szCs w:val="16"/>
+                <w:lang w:eastAsia="ja-JP"/>
+              </w:rPr>
+            </w:pPr>
+          </w:p>
+          <w:p>
+            <w:pPr>
+              <w:autoSpaceDE w:val="0"/>
+              <w:autoSpaceDN w:val="0"/>
+              <w:adjustRightInd w:val="0"/>
+              <w:spacing w:before="0" w:after="0" w:line="240" w:lineRule="auto"/>
+              <w:rPr>
+                <w:rFonts w:ascii="Courier New" w:hAnsi="Courier New" w:cs="Courier New"/>
+                <w:b/>
+                <w:sz w:val="16"/>
+                <w:szCs w:val="16"/>
+              </w:rPr>
+            </w:pPr>
+            <w:r>
+              <w:rPr>
+                <w:rFonts w:ascii="Consolas" w:eastAsiaTheme="minorEastAsia" w:hAnsi="Consolas" w:cs="Consolas"/>
+                <w:color w:val="FFFFFF" w:themeColor="background1"/>
+                <w:kern w:val="0"/>
+                <w:lang w:eastAsia="ja-JP"/>
+              </w:rPr>
+              <w:t xml:space="preserve">    </w:t>
+            </w:r>
+          </w:p>
+        </w:tc>
+      </w:tr>
+    </w:tbl>
+    <w:p>
+      <w:pPr>
+        <w:pStyle w:val="Titre2"/>
+        <w:rPr>
+          <w:lang w:val="fr-FR"/>
+        </w:rPr>
+      </w:pPr>
+      <w:r>
+        <w:rPr>
+          <w:rFonts w:cs="Miriam"/>
+          <w:sz w:val="24"/>
+          <w:szCs w:val="24"/>
+          <w:lang w:val="fr-FR"/>
+        </w:rPr>
+        <w:t>Objet Request</w:t>
+      </w:r>
+      <w:r>
+        <w:rPr>
+          <w:rFonts w:cs="Miriam"/>
+          <w:sz w:val="24"/>
+          <w:szCs w:val="24"/>
+          <w:lang w:val="fr-FR"/>
+        </w:rPr>
+        <w:t xml:space="preserve"> pou récupérer les POST et les PUT</w:t>
+      </w:r>
+    </w:p>
+    <w:p>
+      <w:pPr>
+        <w:rPr>
+          <w:rFonts w:cs="Miriam"/>
+          <w:b/>
+          <w:color w:val="FF0000"/>
+          <w:lang w:val="fr-FR"/>
+        </w:rPr>
+      </w:pPr>
+      <w:r>
+        <w:rPr>
+          <w:rFonts w:cs="Miriam"/>
+          <w:b/>
+          <w:color w:val="FF0000"/>
+          <w:lang w:val="fr-FR"/>
+        </w:rPr>
+        <w:t>Disponibilité</w:t>
+      </w:r>
+      <w:r>
+        <w:rPr>
+          <w:rFonts w:cs="Miriam"/>
+          <w:b/>
+          <w:color w:val="FF0000"/>
+          <w:lang w:val="fr-FR"/>
+        </w:rPr>
+        <w:t xml:space="preserve"> : </w:t>
+      </w:r>
+      <w:r>
+        <w:rPr>
+          <w:rFonts w:cs="Miriam"/>
+          <w:b/>
+          <w:color w:val="FF0000"/>
+          <w:lang w:val="fr-FR"/>
+        </w:rPr>
+        <w:t>Venus2</w:t>
+      </w:r>
+      <w:r>
+        <w:rPr>
+          <w:rFonts w:cs="Miriam"/>
+          <w:b/>
+          <w:color w:val="FF0000"/>
+          <w:lang w:val="fr-FR"/>
+        </w:rPr>
+        <w:t xml:space="preserve"> 1.0.0</w:t>
+      </w:r>
+      <w:r>
+        <w:rPr>
+          <w:rFonts w:cs="Miriam"/>
+          <w:b/>
+          <w:color w:val="FF0000"/>
+          <w:lang w:val="fr-FR"/>
+        </w:rPr>
+        <w:t>-beta2</w:t>
+      </w:r>
+    </w:p>
+    <w:p>
+      <w:pPr>
+        <w:rPr>
+          <w:rFonts w:cs="Miriam"/>
+          <w:sz w:val="24"/>
+          <w:szCs w:val="24"/>
+          <w:lang w:val="fr-FR"/>
+        </w:rPr>
+      </w:pPr>
+      <w:r>
+        <w:rPr>
+          <w:rFonts w:cs="Miriam"/>
+          <w:sz w:val="24"/>
+          <w:szCs w:val="24"/>
+          <w:lang w:val="fr-FR"/>
+        </w:rPr>
+        <w:t>Vous pouvez récupérer le contenu des POST envoyé par formulaire voire tester si il y a un POST envoyé de cette façon :</w:t>
+      </w:r>
+    </w:p>
+    <w:tbl>
+      <w:tblPr>
+        <w:tblStyle w:val="Grilledutableau"/>
+        <w:tblW w:w="0" w:type="auto"/>
+        <w:shd w:val="clear" w:color="auto" w:fill="000000" w:themeFill="text1"/>
+        <w:tblLook w:val="04A0" w:firstRow="1" w:lastRow="0" w:firstColumn="1" w:lastColumn="0" w:noHBand="0" w:noVBand="1"/>
+      </w:tblPr>
+      <w:tblGrid>
+        <w:gridCol w:w="9211"/>
+      </w:tblGrid>
+      <w:tr>
+        <w:tc>
+          <w:tcPr>
+            <w:tcW w:w="9211" w:type="dxa"/>
+            <w:shd w:val="clear" w:color="auto" w:fill="000000" w:themeFill="text1"/>
+          </w:tcPr>
+          <w:p>
+            <w:pPr>
+              <w:autoSpaceDE w:val="0"/>
+              <w:autoSpaceDN w:val="0"/>
+              <w:adjustRightInd w:val="0"/>
+              <w:spacing w:before="0" w:after="0" w:line="240" w:lineRule="auto"/>
+              <w:rPr>
+                <w:rFonts w:ascii="Consolas" w:eastAsiaTheme="minorEastAsia" w:hAnsi="Consolas" w:cs="Consolas"/>
+                <w:color w:val="FFFFFF" w:themeColor="background1"/>
+                <w:kern w:val="0"/>
+                <w:lang w:val="fr-FR" w:eastAsia="ja-JP"/>
+              </w:rPr>
+            </w:pPr>
+          </w:p>
+          <w:p>
+            <w:pPr>
+              <w:tabs>
+                <w:tab w:val="left" w:pos="916"/>
+                <w:tab w:val="left" w:pos="1832"/>
+                <w:tab w:val="left" w:pos="2748"/>
+                <w:tab w:val="left" w:pos="3664"/>
+                <w:tab w:val="left" w:pos="4580"/>
+                <w:tab w:val="left" w:pos="5496"/>
+                <w:tab w:val="left" w:pos="6412"/>
+                <w:tab w:val="left" w:pos="7328"/>
+                <w:tab w:val="left" w:pos="8244"/>
+                <w:tab w:val="left" w:pos="9160"/>
+                <w:tab w:val="left" w:pos="10076"/>
+                <w:tab w:val="left" w:pos="10992"/>
+                <w:tab w:val="left" w:pos="11908"/>
+                <w:tab w:val="left" w:pos="12824"/>
+                <w:tab w:val="left" w:pos="13740"/>
+                <w:tab w:val="left" w:pos="14656"/>
+              </w:tabs>
+              <w:spacing w:before="0" w:after="0" w:line="285" w:lineRule="atLeast"/>
+              <w:rPr>
+                <w:rFonts w:ascii="Consolas" w:eastAsia="Times New Roman" w:hAnsi="Consolas" w:cs="Consolas"/>
+                <w:color w:val="F6F3E8"/>
+                <w:kern w:val="0"/>
+                <w:sz w:val="16"/>
+                <w:szCs w:val="16"/>
+                <w:lang w:eastAsia="fr-FR"/>
+              </w:rPr>
+            </w:pPr>
+            <w:r>
+              <w:rPr>
+                <w:rFonts w:ascii="Consolas" w:eastAsia="Times New Roman" w:hAnsi="Consolas" w:cs="Consolas"/>
+                <w:b/>
+                <w:bCs/>
+                <w:color w:val="8AC6F2"/>
+                <w:kern w:val="0"/>
+                <w:sz w:val="16"/>
+                <w:szCs w:val="16"/>
+                <w:lang w:eastAsia="fr-FR"/>
+              </w:rPr>
+              <w:t>if</w:t>
+            </w:r>
+            <w:r>
+              <w:rPr>
+                <w:rFonts w:ascii="Consolas" w:eastAsia="Times New Roman" w:hAnsi="Consolas" w:cs="Consolas"/>
+                <w:color w:val="F6F3E8"/>
+                <w:kern w:val="0"/>
+                <w:sz w:val="16"/>
+                <w:szCs w:val="16"/>
+                <w:lang w:eastAsia="fr-FR"/>
+              </w:rPr>
+              <w:t xml:space="preserve"> (</w:t>
+            </w:r>
+            <w:r>
+              <w:rPr>
+                <w:rFonts w:ascii="Consolas" w:eastAsia="Times New Roman" w:hAnsi="Consolas" w:cs="Consolas"/>
+                <w:color w:val="CAE682"/>
+                <w:kern w:val="0"/>
+                <w:sz w:val="16"/>
+                <w:szCs w:val="16"/>
+                <w:lang w:eastAsia="fr-FR"/>
+              </w:rPr>
+              <w:t>$this</w:t>
+            </w:r>
+            <w:r>
+              <w:rPr>
+                <w:rFonts w:ascii="Consolas" w:eastAsia="Times New Roman" w:hAnsi="Consolas" w:cs="Consolas"/>
+                <w:color w:val="F6F3E8"/>
+                <w:kern w:val="0"/>
+                <w:sz w:val="16"/>
+                <w:szCs w:val="16"/>
+                <w:lang w:eastAsia="fr-FR"/>
+              </w:rPr>
+              <w:t>-&gt;</w:t>
+            </w:r>
+            <w:r>
+              <w:rPr>
+                <w:rFonts w:ascii="Consolas" w:eastAsia="Times New Roman" w:hAnsi="Consolas" w:cs="Consolas"/>
+                <w:color w:val="CAE682"/>
+                <w:kern w:val="0"/>
+                <w:sz w:val="16"/>
+                <w:szCs w:val="16"/>
+                <w:lang w:eastAsia="fr-FR"/>
+              </w:rPr>
+              <w:t>request</w:t>
+            </w:r>
+            <w:r>
+              <w:rPr>
+                <w:rFonts w:ascii="Consolas" w:eastAsia="Times New Roman" w:hAnsi="Consolas" w:cs="Consolas"/>
+                <w:color w:val="F6F3E8"/>
+                <w:kern w:val="0"/>
+                <w:sz w:val="16"/>
+                <w:szCs w:val="16"/>
+                <w:lang w:eastAsia="fr-FR"/>
+              </w:rPr>
+              <w:t>-&gt;</w:t>
+            </w:r>
+            <w:r>
+              <w:rPr>
+                <w:rFonts w:ascii="Consolas" w:eastAsia="Times New Roman" w:hAnsi="Consolas" w:cs="Consolas"/>
+                <w:color w:val="CAE682"/>
+                <w:kern w:val="0"/>
+                <w:sz w:val="16"/>
+                <w:szCs w:val="16"/>
+                <w:lang w:eastAsia="fr-FR"/>
+              </w:rPr>
+              <w:t>isPost</w:t>
+            </w:r>
+            <w:r>
+              <w:rPr>
+                <w:rFonts w:ascii="Consolas" w:eastAsia="Times New Roman" w:hAnsi="Consolas" w:cs="Consolas"/>
+                <w:color w:val="F6F3E8"/>
+                <w:kern w:val="0"/>
+                <w:sz w:val="16"/>
+                <w:szCs w:val="16"/>
+                <w:lang w:eastAsia="fr-FR"/>
+              </w:rPr>
+              <w:t xml:space="preserve">() == </w:t>
+            </w:r>
+            <w:r>
+              <w:rPr>
+                <w:rFonts w:ascii="Consolas" w:eastAsia="Times New Roman" w:hAnsi="Consolas" w:cs="Consolas"/>
+                <w:b/>
+                <w:bCs/>
+                <w:color w:val="8AC6F2"/>
+                <w:kern w:val="0"/>
+                <w:sz w:val="16"/>
+                <w:szCs w:val="16"/>
+                <w:lang w:eastAsia="fr-FR"/>
+              </w:rPr>
+              <w:t>true</w:t>
+            </w:r>
+            <w:r>
+              <w:rPr>
+                <w:rFonts w:ascii="Consolas" w:eastAsia="Times New Roman" w:hAnsi="Consolas" w:cs="Consolas"/>
+                <w:color w:val="F6F3E8"/>
+                <w:kern w:val="0"/>
+                <w:sz w:val="16"/>
+                <w:szCs w:val="16"/>
+                <w:lang w:eastAsia="fr-FR"/>
+              </w:rPr>
+              <w:t>) {</w:t>
+            </w:r>
+          </w:p>
+          <w:p>
+            <w:pPr>
+              <w:tabs>
+                <w:tab w:val="left" w:pos="916"/>
+                <w:tab w:val="left" w:pos="1832"/>
+                <w:tab w:val="left" w:pos="2748"/>
+                <w:tab w:val="left" w:pos="3664"/>
+                <w:tab w:val="left" w:pos="4580"/>
+                <w:tab w:val="left" w:pos="5496"/>
+                <w:tab w:val="left" w:pos="6412"/>
+                <w:tab w:val="left" w:pos="7328"/>
+                <w:tab w:val="left" w:pos="8244"/>
+                <w:tab w:val="left" w:pos="9160"/>
+                <w:tab w:val="left" w:pos="10076"/>
+                <w:tab w:val="left" w:pos="10992"/>
+                <w:tab w:val="left" w:pos="11908"/>
+                <w:tab w:val="left" w:pos="12824"/>
+                <w:tab w:val="left" w:pos="13740"/>
+                <w:tab w:val="left" w:pos="14656"/>
+              </w:tabs>
+              <w:spacing w:before="0" w:after="0" w:line="285" w:lineRule="atLeast"/>
+              <w:rPr>
+                <w:rFonts w:ascii="Consolas" w:eastAsia="Times New Roman" w:hAnsi="Consolas" w:cs="Consolas"/>
+                <w:color w:val="F6F3E8"/>
+                <w:kern w:val="0"/>
+                <w:sz w:val="16"/>
+                <w:szCs w:val="16"/>
+                <w:lang w:eastAsia="fr-FR"/>
+              </w:rPr>
+            </w:pPr>
+            <w:r>
+              <w:rPr>
+                <w:rFonts w:ascii="Consolas" w:eastAsia="Times New Roman" w:hAnsi="Consolas" w:cs="Consolas"/>
+                <w:color w:val="F6F3E8"/>
+                <w:kern w:val="0"/>
+                <w:sz w:val="16"/>
+                <w:szCs w:val="16"/>
+                <w:lang w:eastAsia="fr-FR"/>
+              </w:rPr>
+              <w:t xml:space="preserve">    </w:t>
+            </w:r>
+            <w:r>
+              <w:rPr>
+                <w:rFonts w:ascii="Consolas" w:eastAsia="Times New Roman" w:hAnsi="Consolas" w:cs="Consolas"/>
+                <w:color w:val="CAE682"/>
+                <w:kern w:val="0"/>
+                <w:sz w:val="16"/>
+                <w:szCs w:val="16"/>
+                <w:lang w:eastAsia="fr-FR"/>
+              </w:rPr>
+              <w:t>$</w:t>
+            </w:r>
+            <w:r>
+              <w:rPr>
+                <w:rFonts w:ascii="Consolas" w:eastAsia="Times New Roman" w:hAnsi="Consolas" w:cs="Consolas"/>
+                <w:color w:val="CAE682"/>
+                <w:kern w:val="0"/>
+                <w:sz w:val="16"/>
+                <w:szCs w:val="16"/>
+                <w:lang w:eastAsia="fr-FR"/>
+              </w:rPr>
+              <w:t>sName</w:t>
+            </w:r>
+            <w:r>
+              <w:rPr>
+                <w:rFonts w:ascii="Consolas" w:eastAsia="Times New Roman" w:hAnsi="Consolas" w:cs="Consolas"/>
+                <w:color w:val="F6F3E8"/>
+                <w:kern w:val="0"/>
+                <w:sz w:val="16"/>
+                <w:szCs w:val="16"/>
+                <w:lang w:eastAsia="fr-FR"/>
+              </w:rPr>
+              <w:t xml:space="preserve"> = </w:t>
+            </w:r>
+            <w:r>
+              <w:rPr>
+                <w:rFonts w:ascii="Consolas" w:eastAsia="Times New Roman" w:hAnsi="Consolas" w:cs="Consolas"/>
+                <w:color w:val="CAE682"/>
+                <w:kern w:val="0"/>
+                <w:sz w:val="16"/>
+                <w:szCs w:val="16"/>
+                <w:lang w:eastAsia="fr-FR"/>
+              </w:rPr>
+              <w:t>$this</w:t>
+            </w:r>
+            <w:r>
+              <w:rPr>
+                <w:rFonts w:ascii="Consolas" w:eastAsia="Times New Roman" w:hAnsi="Consolas" w:cs="Consolas"/>
+                <w:color w:val="F6F3E8"/>
+                <w:kern w:val="0"/>
+                <w:sz w:val="16"/>
+                <w:szCs w:val="16"/>
+                <w:lang w:eastAsia="fr-FR"/>
+              </w:rPr>
+              <w:t>-&gt;</w:t>
+            </w:r>
+            <w:r>
+              <w:rPr>
+                <w:rFonts w:ascii="Consolas" w:eastAsia="Times New Roman" w:hAnsi="Consolas" w:cs="Consolas"/>
+                <w:color w:val="CAE682"/>
+                <w:kern w:val="0"/>
+                <w:sz w:val="16"/>
+                <w:szCs w:val="16"/>
+                <w:lang w:eastAsia="fr-FR"/>
+              </w:rPr>
+              <w:t>request</w:t>
+            </w:r>
+            <w:r>
+              <w:rPr>
+                <w:rFonts w:ascii="Consolas" w:eastAsia="Times New Roman" w:hAnsi="Consolas" w:cs="Consolas"/>
+                <w:color w:val="F6F3E8"/>
+                <w:kern w:val="0"/>
+                <w:sz w:val="16"/>
+                <w:szCs w:val="16"/>
+                <w:lang w:eastAsia="fr-FR"/>
+              </w:rPr>
+              <w:t>-&gt;</w:t>
+            </w:r>
+            <w:r>
+              <w:rPr>
+                <w:rFonts w:ascii="Consolas" w:eastAsia="Times New Roman" w:hAnsi="Consolas" w:cs="Consolas"/>
+                <w:color w:val="CAE682"/>
+                <w:kern w:val="0"/>
+                <w:sz w:val="16"/>
+                <w:szCs w:val="16"/>
+                <w:lang w:eastAsia="fr-FR"/>
+              </w:rPr>
+              <w:t>getPost</w:t>
+            </w:r>
+            <w:r>
+              <w:rPr>
+                <w:rFonts w:ascii="Consolas" w:eastAsia="Times New Roman" w:hAnsi="Consolas" w:cs="Consolas"/>
+                <w:color w:val="F6F3E8"/>
+                <w:kern w:val="0"/>
+                <w:sz w:val="16"/>
+                <w:szCs w:val="16"/>
+                <w:lang w:eastAsia="fr-FR"/>
+              </w:rPr>
+              <w:t>(</w:t>
+            </w:r>
+            <w:r>
+              <w:rPr>
+                <w:rFonts w:ascii="Consolas" w:eastAsia="Times New Roman" w:hAnsi="Consolas" w:cs="Consolas"/>
+                <w:color w:val="95E454"/>
+                <w:kern w:val="0"/>
+                <w:sz w:val="16"/>
+                <w:szCs w:val="16"/>
+                <w:lang w:eastAsia="fr-FR"/>
+              </w:rPr>
+              <w:t>"name"</w:t>
+            </w:r>
+            <w:r>
+              <w:rPr>
+                <w:rFonts w:ascii="Consolas" w:eastAsia="Times New Roman" w:hAnsi="Consolas" w:cs="Consolas"/>
+                <w:color w:val="F6F3E8"/>
+                <w:kern w:val="0"/>
+                <w:sz w:val="16"/>
+                <w:szCs w:val="16"/>
+                <w:lang w:eastAsia="fr-FR"/>
+              </w:rPr>
+              <w:t>);</w:t>
+            </w:r>
+          </w:p>
+          <w:p>
+            <w:pPr>
+              <w:tabs>
+                <w:tab w:val="left" w:pos="916"/>
+                <w:tab w:val="left" w:pos="1832"/>
+                <w:tab w:val="left" w:pos="2748"/>
+                <w:tab w:val="left" w:pos="3664"/>
+                <w:tab w:val="left" w:pos="4580"/>
+                <w:tab w:val="left" w:pos="5496"/>
+                <w:tab w:val="left" w:pos="6412"/>
+                <w:tab w:val="left" w:pos="7328"/>
+                <w:tab w:val="left" w:pos="8244"/>
+                <w:tab w:val="left" w:pos="9160"/>
+                <w:tab w:val="left" w:pos="10076"/>
+                <w:tab w:val="left" w:pos="10992"/>
+                <w:tab w:val="left" w:pos="11908"/>
+                <w:tab w:val="left" w:pos="12824"/>
+                <w:tab w:val="left" w:pos="13740"/>
+                <w:tab w:val="left" w:pos="14656"/>
+              </w:tabs>
+              <w:spacing w:before="0" w:after="0" w:line="285" w:lineRule="atLeast"/>
+              <w:rPr>
+                <w:rFonts w:ascii="Consolas" w:eastAsia="Times New Roman" w:hAnsi="Consolas" w:cs="Consolas"/>
+                <w:color w:val="F6F3E8"/>
+                <w:kern w:val="0"/>
+                <w:sz w:val="16"/>
+                <w:szCs w:val="16"/>
+                <w:lang w:eastAsia="fr-FR"/>
+              </w:rPr>
+            </w:pPr>
+            <w:r>
+              <w:rPr>
+                <w:rFonts w:ascii="Consolas" w:eastAsia="Times New Roman" w:hAnsi="Consolas" w:cs="Consolas"/>
+                <w:color w:val="F6F3E8"/>
+                <w:kern w:val="0"/>
+                <w:sz w:val="16"/>
+                <w:szCs w:val="16"/>
+                <w:lang w:eastAsia="fr-FR"/>
+              </w:rPr>
+              <w:t xml:space="preserve">    </w:t>
+            </w:r>
+            <w:r>
+              <w:rPr>
+                <w:rFonts w:ascii="Consolas" w:eastAsia="Times New Roman" w:hAnsi="Consolas" w:cs="Consolas"/>
+                <w:color w:val="CAE682"/>
+                <w:kern w:val="0"/>
+                <w:sz w:val="16"/>
+                <w:szCs w:val="16"/>
+                <w:lang w:eastAsia="fr-FR"/>
+              </w:rPr>
+              <w:t>$</w:t>
+            </w:r>
+            <w:r>
+              <w:rPr>
+                <w:rFonts w:ascii="Consolas" w:eastAsia="Times New Roman" w:hAnsi="Consolas" w:cs="Consolas"/>
+                <w:color w:val="CAE682"/>
+                <w:kern w:val="0"/>
+                <w:sz w:val="16"/>
+                <w:szCs w:val="16"/>
+                <w:lang w:eastAsia="fr-FR"/>
+              </w:rPr>
+              <w:t>sFirstname</w:t>
+            </w:r>
+            <w:r>
+              <w:rPr>
+                <w:rFonts w:ascii="Consolas" w:eastAsia="Times New Roman" w:hAnsi="Consolas" w:cs="Consolas"/>
+                <w:color w:val="F6F3E8"/>
+                <w:kern w:val="0"/>
+                <w:sz w:val="16"/>
+                <w:szCs w:val="16"/>
+                <w:lang w:eastAsia="fr-FR"/>
+              </w:rPr>
+              <w:t xml:space="preserve"> = </w:t>
+            </w:r>
+            <w:r>
+              <w:rPr>
+                <w:rFonts w:ascii="Consolas" w:eastAsia="Times New Roman" w:hAnsi="Consolas" w:cs="Consolas"/>
+                <w:color w:val="CAE682"/>
+                <w:kern w:val="0"/>
+                <w:sz w:val="16"/>
+                <w:szCs w:val="16"/>
+                <w:lang w:eastAsia="fr-FR"/>
+              </w:rPr>
+              <w:t>$this</w:t>
+            </w:r>
+            <w:r>
+              <w:rPr>
+                <w:rFonts w:ascii="Consolas" w:eastAsia="Times New Roman" w:hAnsi="Consolas" w:cs="Consolas"/>
+                <w:color w:val="F6F3E8"/>
+                <w:kern w:val="0"/>
+                <w:sz w:val="16"/>
+                <w:szCs w:val="16"/>
+                <w:lang w:eastAsia="fr-FR"/>
+              </w:rPr>
+              <w:t>-&gt;</w:t>
+            </w:r>
+            <w:r>
+              <w:rPr>
+                <w:rFonts w:ascii="Consolas" w:eastAsia="Times New Roman" w:hAnsi="Consolas" w:cs="Consolas"/>
+                <w:color w:val="CAE682"/>
+                <w:kern w:val="0"/>
+                <w:sz w:val="16"/>
+                <w:szCs w:val="16"/>
+                <w:lang w:eastAsia="fr-FR"/>
+              </w:rPr>
+              <w:t>request</w:t>
+            </w:r>
+            <w:r>
+              <w:rPr>
+                <w:rFonts w:ascii="Consolas" w:eastAsia="Times New Roman" w:hAnsi="Consolas" w:cs="Consolas"/>
+                <w:color w:val="F6F3E8"/>
+                <w:kern w:val="0"/>
+                <w:sz w:val="16"/>
+                <w:szCs w:val="16"/>
+                <w:lang w:eastAsia="fr-FR"/>
+              </w:rPr>
+              <w:t>-&gt;</w:t>
+            </w:r>
+            <w:r>
+              <w:rPr>
+                <w:rFonts w:ascii="Consolas" w:eastAsia="Times New Roman" w:hAnsi="Consolas" w:cs="Consolas"/>
+                <w:color w:val="CAE682"/>
+                <w:kern w:val="0"/>
+                <w:sz w:val="16"/>
+                <w:szCs w:val="16"/>
+                <w:lang w:eastAsia="fr-FR"/>
+              </w:rPr>
+              <w:t>getPost</w:t>
+            </w:r>
+            <w:r>
+              <w:rPr>
+                <w:rFonts w:ascii="Consolas" w:eastAsia="Times New Roman" w:hAnsi="Consolas" w:cs="Consolas"/>
+                <w:color w:val="F6F3E8"/>
+                <w:kern w:val="0"/>
+                <w:sz w:val="16"/>
+                <w:szCs w:val="16"/>
+                <w:lang w:eastAsia="fr-FR"/>
+              </w:rPr>
+              <w:t>(</w:t>
+            </w:r>
+            <w:r>
+              <w:rPr>
+                <w:rFonts w:ascii="Consolas" w:eastAsia="Times New Roman" w:hAnsi="Consolas" w:cs="Consolas"/>
+                <w:color w:val="95E454"/>
+                <w:kern w:val="0"/>
+                <w:sz w:val="16"/>
+                <w:szCs w:val="16"/>
+                <w:lang w:eastAsia="fr-FR"/>
+              </w:rPr>
+              <w:t>"</w:t>
+            </w:r>
+            <w:r>
+              <w:rPr>
+                <w:rFonts w:ascii="Consolas" w:eastAsia="Times New Roman" w:hAnsi="Consolas" w:cs="Consolas"/>
+                <w:color w:val="95E454"/>
+                <w:kern w:val="0"/>
+                <w:sz w:val="16"/>
+                <w:szCs w:val="16"/>
+                <w:lang w:eastAsia="fr-FR"/>
+              </w:rPr>
+              <w:t>firstname</w:t>
+            </w:r>
+            <w:r>
+              <w:rPr>
+                <w:rFonts w:ascii="Consolas" w:eastAsia="Times New Roman" w:hAnsi="Consolas" w:cs="Consolas"/>
+                <w:color w:val="95E454"/>
+                <w:kern w:val="0"/>
+                <w:sz w:val="16"/>
+                <w:szCs w:val="16"/>
+                <w:lang w:eastAsia="fr-FR"/>
+              </w:rPr>
+              <w:t>"</w:t>
+            </w:r>
+            <w:r>
+              <w:rPr>
+                <w:rFonts w:ascii="Consolas" w:eastAsia="Times New Roman" w:hAnsi="Consolas" w:cs="Consolas"/>
+                <w:color w:val="F6F3E8"/>
+                <w:kern w:val="0"/>
+                <w:sz w:val="16"/>
+                <w:szCs w:val="16"/>
+                <w:lang w:eastAsia="fr-FR"/>
+              </w:rPr>
+              <w:t>);</w:t>
+            </w:r>
+          </w:p>
+          <w:p>
+            <w:pPr>
+              <w:tabs>
+                <w:tab w:val="left" w:pos="916"/>
+                <w:tab w:val="left" w:pos="1832"/>
+                <w:tab w:val="left" w:pos="2748"/>
+                <w:tab w:val="left" w:pos="3664"/>
+                <w:tab w:val="left" w:pos="4580"/>
+                <w:tab w:val="left" w:pos="5496"/>
+                <w:tab w:val="left" w:pos="6412"/>
+                <w:tab w:val="left" w:pos="7328"/>
+                <w:tab w:val="left" w:pos="8244"/>
+                <w:tab w:val="left" w:pos="9160"/>
+                <w:tab w:val="left" w:pos="10076"/>
+                <w:tab w:val="left" w:pos="10992"/>
+                <w:tab w:val="left" w:pos="11908"/>
+                <w:tab w:val="left" w:pos="12824"/>
+                <w:tab w:val="left" w:pos="13740"/>
+                <w:tab w:val="left" w:pos="14656"/>
+              </w:tabs>
+              <w:spacing w:before="0" w:after="0" w:line="285" w:lineRule="atLeast"/>
+              <w:rPr>
+                <w:rFonts w:ascii="Consolas" w:eastAsia="Times New Roman" w:hAnsi="Consolas" w:cs="Consolas"/>
+                <w:color w:val="F6F3E8"/>
+                <w:kern w:val="0"/>
+                <w:sz w:val="16"/>
+                <w:szCs w:val="16"/>
+                <w:lang w:eastAsia="fr-FR"/>
+              </w:rPr>
+            </w:pPr>
+            <w:r>
+              <w:rPr>
+                <w:rFonts w:ascii="Consolas" w:eastAsia="Times New Roman" w:hAnsi="Consolas" w:cs="Consolas"/>
+                <w:color w:val="F6F3E8"/>
+                <w:kern w:val="0"/>
+                <w:sz w:val="16"/>
+                <w:szCs w:val="16"/>
+                <w:lang w:eastAsia="fr-FR"/>
+              </w:rPr>
+              <w:t>}</w:t>
+            </w:r>
+          </w:p>
+          <w:p>
+            <w:pPr>
+              <w:autoSpaceDE w:val="0"/>
+              <w:autoSpaceDN w:val="0"/>
+              <w:adjustRightInd w:val="0"/>
+              <w:spacing w:before="0" w:after="0" w:line="240" w:lineRule="auto"/>
+              <w:rPr>
+                <w:rFonts w:ascii="Courier New" w:eastAsiaTheme="minorEastAsia" w:hAnsi="Courier New" w:cs="Courier New"/>
+                <w:color w:val="FFFFFF" w:themeColor="background1"/>
+                <w:kern w:val="0"/>
+                <w:sz w:val="16"/>
+                <w:szCs w:val="16"/>
+                <w:lang w:eastAsia="ja-JP"/>
+              </w:rPr>
+            </w:pPr>
+          </w:p>
+          <w:p>
+            <w:pPr>
+              <w:autoSpaceDE w:val="0"/>
+              <w:autoSpaceDN w:val="0"/>
+              <w:adjustRightInd w:val="0"/>
+              <w:spacing w:before="0" w:after="0" w:line="240" w:lineRule="auto"/>
+              <w:rPr>
+                <w:rFonts w:ascii="Courier New" w:hAnsi="Courier New" w:cs="Courier New"/>
+                <w:b/>
+                <w:sz w:val="16"/>
+                <w:szCs w:val="16"/>
+              </w:rPr>
+            </w:pPr>
+            <w:r>
+              <w:rPr>
+                <w:rFonts w:ascii="Consolas" w:eastAsiaTheme="minorEastAsia" w:hAnsi="Consolas" w:cs="Consolas"/>
+                <w:color w:val="FFFFFF" w:themeColor="background1"/>
+                <w:kern w:val="0"/>
+                <w:lang w:eastAsia="ja-JP"/>
+              </w:rPr>
+              <w:t xml:space="preserve">    </w:t>
+            </w:r>
+          </w:p>
+        </w:tc>
+      </w:tr>
+    </w:tbl>
+    <w:p>
+      <w:pPr>
+        <w:rPr>
+          <w:rFonts w:cs="Miriam"/>
+          <w:sz w:val="24"/>
+          <w:szCs w:val="24"/>
+          <w:lang w:val="fr-FR"/>
+        </w:rPr>
+      </w:pPr>
+      <w:r>
+        <w:rPr>
+          <w:rFonts w:cs="Miriam"/>
+          <w:sz w:val="24"/>
+          <w:szCs w:val="24"/>
+          <w:lang w:val="fr-FR"/>
+        </w:rPr>
+        <w:t>Dans un car très particulier comme par exemple lors</w:t>
+      </w:r>
+      <w:r>
+        <w:rPr>
+          <w:rFonts w:cs="Miriam"/>
+          <w:sz w:val="24"/>
+          <w:szCs w:val="24"/>
+          <w:lang w:val="fr-FR"/>
+        </w:rPr>
+        <w:t> </w:t>
+      </w:r>
+      <w:r>
+        <w:rPr>
+          <w:rFonts w:cs="Miriam"/>
+          <w:sz w:val="24"/>
+          <w:szCs w:val="24"/>
+          <w:lang w:val="fr-FR"/>
+        </w:rPr>
+        <w:t xml:space="preserve">de la création de web service en Rest, vous pouvez récupérer le contenu du PUT </w:t>
+      </w:r>
+      <w:r>
+        <w:rPr>
+          <w:rFonts w:cs="Miriam"/>
+          <w:sz w:val="24"/>
+          <w:szCs w:val="24"/>
+          <w:lang w:val="fr-FR"/>
+        </w:rPr>
+        <w:t xml:space="preserve">: </w:t>
+      </w:r>
+    </w:p>
+    <w:tbl>
+      <w:tblPr>
+        <w:tblStyle w:val="Grilledutableau"/>
+        <w:tblW w:w="0" w:type="auto"/>
+        <w:shd w:val="clear" w:color="auto" w:fill="000000" w:themeFill="text1"/>
+        <w:tblLook w:val="04A0" w:firstRow="1" w:lastRow="0" w:firstColumn="1" w:lastColumn="0" w:noHBand="0" w:noVBand="1"/>
+      </w:tblPr>
+      <w:tblGrid>
+        <w:gridCol w:w="9211"/>
+      </w:tblGrid>
+      <w:tr>
+        <w:tc>
+          <w:tcPr>
+            <w:tcW w:w="9211" w:type="dxa"/>
+            <w:shd w:val="clear" w:color="auto" w:fill="000000" w:themeFill="text1"/>
+          </w:tcPr>
+          <w:p>
+            <w:pPr>
+              <w:tabs>
+                <w:tab w:val="left" w:pos="916"/>
+                <w:tab w:val="left" w:pos="1832"/>
+                <w:tab w:val="left" w:pos="2748"/>
+                <w:tab w:val="left" w:pos="3664"/>
+                <w:tab w:val="left" w:pos="4580"/>
+                <w:tab w:val="left" w:pos="5496"/>
+                <w:tab w:val="left" w:pos="6412"/>
+                <w:tab w:val="left" w:pos="7328"/>
+                <w:tab w:val="left" w:pos="8244"/>
+                <w:tab w:val="left" w:pos="9160"/>
+                <w:tab w:val="left" w:pos="10076"/>
+                <w:tab w:val="left" w:pos="10992"/>
+                <w:tab w:val="left" w:pos="11908"/>
+                <w:tab w:val="left" w:pos="12824"/>
+                <w:tab w:val="left" w:pos="13740"/>
+                <w:tab w:val="left" w:pos="14656"/>
+              </w:tabs>
+              <w:spacing w:before="0" w:after="0" w:line="285" w:lineRule="atLeast"/>
+              <w:rPr>
+                <w:rFonts w:ascii="Consolas" w:eastAsia="Times New Roman" w:hAnsi="Consolas" w:cs="Consolas"/>
+                <w:color w:val="F6F3E8"/>
+                <w:kern w:val="0"/>
+                <w:lang w:eastAsia="fr-FR"/>
+              </w:rPr>
+            </w:pPr>
+            <w:r>
+              <w:rPr>
+                <w:rFonts w:ascii="Consolas" w:eastAsia="Times New Roman" w:hAnsi="Consolas" w:cs="Consolas"/>
+                <w:color w:val="CAE682"/>
+                <w:kern w:val="0"/>
+                <w:sz w:val="16"/>
+                <w:szCs w:val="16"/>
+                <w:lang w:val="fr-FR" w:eastAsia="fr-FR"/>
+              </w:rPr>
+              <w:t>$this</w:t>
+            </w:r>
+            <w:r>
+              <w:rPr>
+                <w:rFonts w:ascii="Consolas" w:eastAsia="Times New Roman" w:hAnsi="Consolas" w:cs="Consolas"/>
+                <w:color w:val="FFFFFF" w:themeColor="background1"/>
+                <w:kern w:val="0"/>
+                <w:sz w:val="16"/>
+                <w:szCs w:val="16"/>
+                <w:lang w:val="fr-FR" w:eastAsia="fr-FR"/>
+              </w:rPr>
+              <w:t>-&gt;</w:t>
+            </w:r>
+            <w:r>
+              <w:rPr>
+                <w:rFonts w:ascii="Consolas" w:eastAsia="Times New Roman" w:hAnsi="Consolas" w:cs="Consolas"/>
+                <w:color w:val="CAE682"/>
+                <w:kern w:val="0"/>
+                <w:sz w:val="16"/>
+                <w:szCs w:val="16"/>
+                <w:lang w:val="fr-FR" w:eastAsia="fr-FR"/>
+              </w:rPr>
+              <w:t>request</w:t>
+            </w:r>
+            <w:r>
+              <w:rPr>
+                <w:rFonts w:ascii="Consolas" w:eastAsia="Times New Roman" w:hAnsi="Consolas" w:cs="Consolas"/>
+                <w:color w:val="FFFFFF" w:themeColor="background1"/>
+                <w:kern w:val="0"/>
+                <w:sz w:val="16"/>
+                <w:szCs w:val="16"/>
+                <w:lang w:val="fr-FR" w:eastAsia="fr-FR"/>
+              </w:rPr>
+              <w:t>-&gt;</w:t>
+            </w:r>
+            <w:r>
+              <w:rPr>
+                <w:rFonts w:ascii="Consolas" w:eastAsia="Times New Roman" w:hAnsi="Consolas" w:cs="Consolas"/>
+                <w:color w:val="92D050"/>
+                <w:kern w:val="0"/>
+                <w:sz w:val="16"/>
+                <w:szCs w:val="16"/>
+                <w:lang w:val="fr-FR" w:eastAsia="fr-FR"/>
+              </w:rPr>
+              <w:t>get</w:t>
+            </w:r>
+            <w:r>
+              <w:rPr>
+                <w:rFonts w:ascii="Consolas" w:eastAsia="Times New Roman" w:hAnsi="Consolas" w:cs="Consolas"/>
+                <w:color w:val="CAE682"/>
+                <w:kern w:val="0"/>
+                <w:sz w:val="16"/>
+                <w:szCs w:val="16"/>
+                <w:lang w:val="fr-FR" w:eastAsia="fr-FR"/>
+              </w:rPr>
+              <w:t>P</w:t>
+            </w:r>
+            <w:r>
+              <w:rPr>
+                <w:rFonts w:ascii="Consolas" w:eastAsia="Times New Roman" w:hAnsi="Consolas" w:cs="Consolas"/>
+                <w:color w:val="CAE682"/>
+                <w:kern w:val="0"/>
+                <w:sz w:val="16"/>
+                <w:szCs w:val="16"/>
+                <w:lang w:val="fr-FR" w:eastAsia="fr-FR"/>
+              </w:rPr>
+              <w:t>ut</w:t>
+            </w:r>
+            <w:r>
+              <w:rPr>
+                <w:rFonts w:ascii="Consolas" w:eastAsia="Times New Roman" w:hAnsi="Consolas" w:cs="Consolas"/>
+                <w:color w:val="CAE682"/>
+                <w:kern w:val="0"/>
+                <w:sz w:val="16"/>
+                <w:szCs w:val="16"/>
+                <w:lang w:val="fr-FR" w:eastAsia="fr-FR"/>
+              </w:rPr>
+              <w:t>()</w:t>
+            </w:r>
+            <w:r>
+              <w:rPr>
+                <w:rFonts w:ascii="Consolas" w:eastAsia="Times New Roman" w:hAnsi="Consolas" w:cs="Consolas"/>
+                <w:color w:val="F6F3E8"/>
+                <w:kern w:val="0"/>
+                <w:sz w:val="16"/>
+                <w:szCs w:val="16"/>
+                <w:lang w:val="fr-FR" w:eastAsia="fr-FR"/>
+              </w:rPr>
+              <w:t>;</w:t>
+            </w:r>
+          </w:p>
+          <w:p>
+            <w:pPr>
+              <w:autoSpaceDE w:val="0"/>
+              <w:autoSpaceDN w:val="0"/>
+              <w:adjustRightInd w:val="0"/>
+              <w:spacing w:before="0" w:after="0" w:line="240" w:lineRule="auto"/>
+              <w:rPr>
+                <w:rFonts w:ascii="Courier New" w:hAnsi="Courier New" w:cs="Courier New"/>
+                <w:b/>
+                <w:sz w:val="16"/>
+                <w:szCs w:val="16"/>
+              </w:rPr>
+            </w:pPr>
+            <w:r>
+              <w:rPr>
+                <w:rFonts w:ascii="Consolas" w:eastAsiaTheme="minorEastAsia" w:hAnsi="Consolas" w:cs="Consolas"/>
+                <w:color w:val="FFFFFF" w:themeColor="background1"/>
+                <w:kern w:val="0"/>
+                <w:lang w:eastAsia="ja-JP"/>
+              </w:rPr>
+              <w:t xml:space="preserve">    </w:t>
+            </w:r>
+          </w:p>
+        </w:tc>
+      </w:tr>
+    </w:tbl>
+    <w:p>
+      <w:pPr>
+        <w:pStyle w:val="Titre2"/>
+        <w:rPr>
+          <w:lang w:val="fr-FR"/>
+        </w:rPr>
+      </w:pPr>
+      <w:r>
+        <w:rPr>
+          <w:rFonts w:cs="Miriam"/>
+          <w:sz w:val="24"/>
+          <w:szCs w:val="24"/>
+          <w:lang w:val="fr-FR"/>
+        </w:rPr>
+        <w:t>2 triggers sur les contrôleurs</w:t>
+      </w:r>
+    </w:p>
+    <w:p>
+      <w:pPr>
+        <w:rPr>
+          <w:rFonts w:cs="Miriam"/>
+          <w:b/>
+          <w:color w:val="FF0000"/>
+          <w:lang w:val="fr-FR"/>
+        </w:rPr>
+      </w:pPr>
+      <w:r>
+        <w:rPr>
+          <w:rFonts w:cs="Miriam"/>
+          <w:b/>
+          <w:color w:val="FF0000"/>
+          <w:lang w:val="fr-FR"/>
+        </w:rPr>
+        <w:t>Disponibilité</w:t>
+      </w:r>
+      <w:r>
+        <w:rPr>
+          <w:rFonts w:cs="Miriam"/>
+          <w:b/>
+          <w:color w:val="FF0000"/>
+          <w:lang w:val="fr-FR"/>
+        </w:rPr>
+        <w:t xml:space="preserve"> : </w:t>
+      </w:r>
+      <w:r>
+        <w:rPr>
+          <w:rFonts w:cs="Miriam"/>
+          <w:b/>
+          <w:color w:val="FF0000"/>
+          <w:lang w:val="fr-FR"/>
+        </w:rPr>
+        <w:t>Venus2</w:t>
+      </w:r>
+      <w:r>
+        <w:rPr>
+          <w:rFonts w:cs="Miriam"/>
+          <w:b/>
+          <w:color w:val="FF0000"/>
+          <w:lang w:val="fr-FR"/>
+        </w:rPr>
+        <w:t xml:space="preserve"> 1.0.0</w:t>
+      </w:r>
+      <w:r>
+        <w:rPr>
+          <w:rFonts w:cs="Miriam"/>
+          <w:b/>
+          <w:color w:val="FF0000"/>
+          <w:lang w:val="fr-FR"/>
+        </w:rPr>
+        <w:t>-beta2</w:t>
+      </w:r>
+    </w:p>
+    <w:p>
+      <w:pPr>
+        <w:rPr>
+          <w:rFonts w:cs="Miriam"/>
+          <w:sz w:val="24"/>
+          <w:szCs w:val="24"/>
+          <w:lang w:val="fr-FR"/>
+        </w:rPr>
+      </w:pPr>
+      <w:r>
+        <w:rPr>
+          <w:rFonts w:cs="Miriam"/>
+          <w:sz w:val="24"/>
+          <w:szCs w:val="24"/>
+          <w:lang w:val="fr-FR"/>
+        </w:rPr>
+        <w:t>Venus 2 vous propose 2 triggers sur les contrôleurs qui se lancent juste avant et juste après l’appel de l’action</w:t>
+      </w:r>
+      <w:r>
+        <w:rPr>
+          <w:rFonts w:cs="Miriam"/>
+          <w:sz w:val="24"/>
+          <w:szCs w:val="24"/>
+          <w:lang w:val="fr-FR"/>
+        </w:rPr>
+        <w:t> :</w:t>
+      </w:r>
+    </w:p>
+    <w:tbl>
+      <w:tblPr>
+        <w:tblStyle w:val="Grilledutableau"/>
+        <w:tblW w:w="0" w:type="auto"/>
+        <w:shd w:val="clear" w:color="auto" w:fill="000000" w:themeFill="text1"/>
+        <w:tblLook w:val="04A0" w:firstRow="1" w:lastRow="0" w:firstColumn="1" w:lastColumn="0" w:noHBand="0" w:noVBand="1"/>
+      </w:tblPr>
+      <w:tblGrid>
+        <w:gridCol w:w="9211"/>
+      </w:tblGrid>
+      <w:tr>
+        <w:tc>
+          <w:tcPr>
+            <w:tcW w:w="9211" w:type="dxa"/>
+            <w:shd w:val="clear" w:color="auto" w:fill="000000" w:themeFill="text1"/>
+          </w:tcPr>
+          <w:p>
+            <w:pPr>
+              <w:autoSpaceDE w:val="0"/>
+              <w:autoSpaceDN w:val="0"/>
+              <w:adjustRightInd w:val="0"/>
+              <w:spacing w:before="0" w:after="0" w:line="240" w:lineRule="auto"/>
+              <w:rPr>
+                <w:rFonts w:ascii="Consolas" w:eastAsiaTheme="minorEastAsia" w:hAnsi="Consolas" w:cs="Consolas"/>
+                <w:color w:val="FFFFFF" w:themeColor="background1"/>
+                <w:kern w:val="0"/>
+                <w:lang w:val="fr-FR" w:eastAsia="ja-JP"/>
+              </w:rPr>
+            </w:pPr>
+          </w:p>
+          <w:p>
+            <w:pPr>
+              <w:tabs>
+                <w:tab w:val="left" w:pos="916"/>
+                <w:tab w:val="left" w:pos="1832"/>
+                <w:tab w:val="left" w:pos="2748"/>
+                <w:tab w:val="left" w:pos="3664"/>
+                <w:tab w:val="left" w:pos="4580"/>
+                <w:tab w:val="left" w:pos="5496"/>
+                <w:tab w:val="left" w:pos="6412"/>
+                <w:tab w:val="left" w:pos="7328"/>
+                <w:tab w:val="left" w:pos="8244"/>
+                <w:tab w:val="left" w:pos="9160"/>
+                <w:tab w:val="left" w:pos="10076"/>
+                <w:tab w:val="left" w:pos="10992"/>
+                <w:tab w:val="left" w:pos="11908"/>
+                <w:tab w:val="left" w:pos="12824"/>
+                <w:tab w:val="left" w:pos="13740"/>
+                <w:tab w:val="left" w:pos="14656"/>
+              </w:tabs>
+              <w:spacing w:before="0" w:after="0" w:line="285" w:lineRule="atLeast"/>
+              <w:rPr>
+                <w:rFonts w:ascii="Consolas" w:eastAsia="Times New Roman" w:hAnsi="Consolas" w:cs="Consolas"/>
+                <w:color w:val="F6F3E8"/>
+                <w:kern w:val="0"/>
+                <w:sz w:val="16"/>
+                <w:szCs w:val="16"/>
+                <w:lang w:eastAsia="fr-FR"/>
+              </w:rPr>
+            </w:pPr>
+            <w:r>
+              <w:rPr>
+                <w:rFonts w:ascii="Consolas" w:eastAsia="Times New Roman" w:hAnsi="Consolas" w:cs="Consolas"/>
+                <w:b/>
+                <w:bCs/>
+                <w:color w:val="8AC6F2"/>
+                <w:kern w:val="0"/>
+                <w:sz w:val="16"/>
+                <w:szCs w:val="16"/>
+                <w:lang w:eastAsia="fr-FR"/>
+              </w:rPr>
+              <w:t xml:space="preserve">    </w:t>
+            </w:r>
+            <w:r>
+              <w:rPr>
+                <w:rFonts w:ascii="Consolas" w:eastAsia="Times New Roman" w:hAnsi="Consolas" w:cs="Consolas"/>
+                <w:b/>
+                <w:bCs/>
+                <w:color w:val="8AC6F2"/>
+                <w:kern w:val="0"/>
+                <w:sz w:val="16"/>
+                <w:szCs w:val="16"/>
+                <w:lang w:eastAsia="fr-FR"/>
+              </w:rPr>
+              <w:t>public</w:t>
+            </w:r>
+            <w:r>
+              <w:rPr>
+                <w:rFonts w:ascii="Consolas" w:eastAsia="Times New Roman" w:hAnsi="Consolas" w:cs="Consolas"/>
+                <w:color w:val="F6F3E8"/>
+                <w:kern w:val="0"/>
+                <w:sz w:val="16"/>
+                <w:szCs w:val="16"/>
+                <w:lang w:eastAsia="fr-FR"/>
+              </w:rPr>
+              <w:t xml:space="preserve"> </w:t>
+            </w:r>
+            <w:r>
+              <w:rPr>
+                <w:rFonts w:ascii="Consolas" w:eastAsia="Times New Roman" w:hAnsi="Consolas" w:cs="Consolas"/>
+                <w:b/>
+                <w:bCs/>
+                <w:color w:val="8AC6F2"/>
+                <w:kern w:val="0"/>
+                <w:sz w:val="16"/>
+                <w:szCs w:val="16"/>
+                <w:lang w:eastAsia="fr-FR"/>
+              </w:rPr>
+              <w:t>function</w:t>
+            </w:r>
+            <w:r>
+              <w:rPr>
+                <w:rFonts w:ascii="Consolas" w:eastAsia="Times New Roman" w:hAnsi="Consolas" w:cs="Consolas"/>
+                <w:color w:val="F6F3E8"/>
+                <w:kern w:val="0"/>
+                <w:sz w:val="16"/>
+                <w:szCs w:val="16"/>
+                <w:lang w:eastAsia="fr-FR"/>
+              </w:rPr>
+              <w:t xml:space="preserve"> </w:t>
+            </w:r>
+            <w:r>
+              <w:rPr>
+                <w:rFonts w:ascii="Consolas" w:eastAsia="Times New Roman" w:hAnsi="Consolas" w:cs="Consolas"/>
+                <w:color w:val="CAE682"/>
+                <w:kern w:val="0"/>
+                <w:sz w:val="16"/>
+                <w:szCs w:val="16"/>
+                <w:lang w:eastAsia="fr-FR"/>
+              </w:rPr>
+              <w:t>beforeExecuteRoute</w:t>
+            </w:r>
+            <w:r>
+              <w:rPr>
+                <w:rFonts w:ascii="Consolas" w:eastAsia="Times New Roman" w:hAnsi="Consolas" w:cs="Consolas"/>
+                <w:color w:val="F6F3E8"/>
+                <w:kern w:val="0"/>
+                <w:sz w:val="16"/>
+                <w:szCs w:val="16"/>
+                <w:lang w:eastAsia="fr-FR"/>
+              </w:rPr>
+              <w:t>()</w:t>
+            </w:r>
+          </w:p>
+          <w:p>
+            <w:pPr>
+              <w:tabs>
+                <w:tab w:val="left" w:pos="916"/>
+                <w:tab w:val="left" w:pos="1832"/>
+                <w:tab w:val="left" w:pos="2748"/>
+                <w:tab w:val="left" w:pos="3664"/>
+                <w:tab w:val="left" w:pos="4580"/>
+                <w:tab w:val="left" w:pos="5496"/>
+                <w:tab w:val="left" w:pos="6412"/>
+                <w:tab w:val="left" w:pos="7328"/>
+                <w:tab w:val="left" w:pos="8244"/>
+                <w:tab w:val="left" w:pos="9160"/>
+                <w:tab w:val="left" w:pos="10076"/>
+                <w:tab w:val="left" w:pos="10992"/>
+                <w:tab w:val="left" w:pos="11908"/>
+                <w:tab w:val="left" w:pos="12824"/>
+                <w:tab w:val="left" w:pos="13740"/>
+                <w:tab w:val="left" w:pos="14656"/>
+              </w:tabs>
+              <w:spacing w:before="0" w:after="0" w:line="285" w:lineRule="atLeast"/>
+              <w:rPr>
+                <w:rFonts w:ascii="Consolas" w:eastAsia="Times New Roman" w:hAnsi="Consolas" w:cs="Consolas"/>
+                <w:color w:val="F6F3E8"/>
+                <w:kern w:val="0"/>
+                <w:sz w:val="16"/>
+                <w:szCs w:val="16"/>
+                <w:lang w:eastAsia="fr-FR"/>
+              </w:rPr>
+            </w:pPr>
+            <w:r>
+              <w:rPr>
+                <w:rFonts w:ascii="Consolas" w:eastAsia="Times New Roman" w:hAnsi="Consolas" w:cs="Consolas"/>
+                <w:color w:val="F6F3E8"/>
+                <w:kern w:val="0"/>
+                <w:sz w:val="16"/>
+                <w:szCs w:val="16"/>
+                <w:lang w:eastAsia="fr-FR"/>
+              </w:rPr>
+              <w:lastRenderedPageBreak/>
+              <w:t xml:space="preserve">    {</w:t>
+            </w:r>
+          </w:p>
+          <w:p>
+            <w:pPr>
+              <w:tabs>
+                <w:tab w:val="left" w:pos="916"/>
+                <w:tab w:val="left" w:pos="1832"/>
+                <w:tab w:val="left" w:pos="2748"/>
+                <w:tab w:val="left" w:pos="3664"/>
+                <w:tab w:val="left" w:pos="4580"/>
+                <w:tab w:val="left" w:pos="5496"/>
+                <w:tab w:val="left" w:pos="6412"/>
+                <w:tab w:val="left" w:pos="7328"/>
+                <w:tab w:val="left" w:pos="8244"/>
+                <w:tab w:val="left" w:pos="9160"/>
+                <w:tab w:val="left" w:pos="10076"/>
+                <w:tab w:val="left" w:pos="10992"/>
+                <w:tab w:val="left" w:pos="11908"/>
+                <w:tab w:val="left" w:pos="12824"/>
+                <w:tab w:val="left" w:pos="13740"/>
+                <w:tab w:val="left" w:pos="14656"/>
+              </w:tabs>
+              <w:spacing w:before="0" w:after="0" w:line="285" w:lineRule="atLeast"/>
+              <w:rPr>
+                <w:rFonts w:ascii="Consolas" w:eastAsia="Times New Roman" w:hAnsi="Consolas" w:cs="Consolas"/>
+                <w:color w:val="F6F3E8"/>
+                <w:kern w:val="0"/>
+                <w:sz w:val="16"/>
+                <w:szCs w:val="16"/>
+                <w:lang w:val="fr-FR" w:eastAsia="fr-FR"/>
+              </w:rPr>
+            </w:pPr>
+            <w:r>
+              <w:rPr>
+                <w:rFonts w:ascii="Consolas" w:eastAsia="Times New Roman" w:hAnsi="Consolas" w:cs="Consolas"/>
+                <w:color w:val="F6F3E8"/>
+                <w:kern w:val="0"/>
+                <w:sz w:val="16"/>
+                <w:szCs w:val="16"/>
+                <w:lang w:val="fr-FR" w:eastAsia="fr-FR"/>
+              </w:rPr>
+              <w:t xml:space="preserve">        </w:t>
+            </w:r>
+            <w:r>
+              <w:rPr>
+                <w:rFonts w:ascii="Consolas" w:eastAsia="Times New Roman" w:hAnsi="Consolas" w:cs="Consolas"/>
+                <w:color w:val="F6F3E8"/>
+                <w:kern w:val="0"/>
+                <w:sz w:val="16"/>
+                <w:szCs w:val="16"/>
+                <w:lang w:val="fr-FR" w:eastAsia="fr-FR"/>
+              </w:rPr>
+              <w:t xml:space="preserve"> </w:t>
+            </w:r>
+            <w:r>
+              <w:rPr>
+                <w:rFonts w:ascii="Consolas" w:eastAsia="Times New Roman" w:hAnsi="Consolas" w:cs="Consolas"/>
+                <w:i/>
+                <w:iCs/>
+                <w:color w:val="99968B"/>
+                <w:kern w:val="0"/>
+                <w:sz w:val="16"/>
+                <w:szCs w:val="16"/>
+                <w:lang w:val="fr-FR" w:eastAsia="fr-FR"/>
+              </w:rPr>
+              <w:t>// s’exécute juste avant l’appel de l’action</w:t>
+            </w:r>
+          </w:p>
+          <w:p>
+            <w:pPr>
+              <w:tabs>
+                <w:tab w:val="left" w:pos="916"/>
+                <w:tab w:val="left" w:pos="1832"/>
+                <w:tab w:val="left" w:pos="2748"/>
+                <w:tab w:val="left" w:pos="3664"/>
+                <w:tab w:val="left" w:pos="4580"/>
+                <w:tab w:val="left" w:pos="5496"/>
+                <w:tab w:val="left" w:pos="6412"/>
+                <w:tab w:val="left" w:pos="7328"/>
+                <w:tab w:val="left" w:pos="8244"/>
+                <w:tab w:val="left" w:pos="9160"/>
+                <w:tab w:val="left" w:pos="10076"/>
+                <w:tab w:val="left" w:pos="10992"/>
+                <w:tab w:val="left" w:pos="11908"/>
+                <w:tab w:val="left" w:pos="12824"/>
+                <w:tab w:val="left" w:pos="13740"/>
+                <w:tab w:val="left" w:pos="14656"/>
+              </w:tabs>
+              <w:spacing w:before="0" w:after="0" w:line="285" w:lineRule="atLeast"/>
+              <w:rPr>
+                <w:rFonts w:ascii="Consolas" w:eastAsia="Times New Roman" w:hAnsi="Consolas" w:cs="Consolas"/>
+                <w:color w:val="F6F3E8"/>
+                <w:kern w:val="0"/>
+                <w:sz w:val="16"/>
+                <w:szCs w:val="16"/>
+                <w:lang w:eastAsia="fr-FR"/>
+              </w:rPr>
+            </w:pPr>
+            <w:r>
+              <w:rPr>
+                <w:rFonts w:ascii="Consolas" w:eastAsia="Times New Roman" w:hAnsi="Consolas" w:cs="Consolas"/>
+                <w:color w:val="F6F3E8"/>
+                <w:kern w:val="0"/>
+                <w:sz w:val="16"/>
+                <w:szCs w:val="16"/>
+                <w:lang w:val="fr-FR" w:eastAsia="fr-FR"/>
+              </w:rPr>
+              <w:t xml:space="preserve">    </w:t>
+            </w:r>
+            <w:r>
+              <w:rPr>
+                <w:rFonts w:ascii="Consolas" w:eastAsia="Times New Roman" w:hAnsi="Consolas" w:cs="Consolas"/>
+                <w:color w:val="F6F3E8"/>
+                <w:kern w:val="0"/>
+                <w:sz w:val="16"/>
+                <w:szCs w:val="16"/>
+                <w:lang w:eastAsia="fr-FR"/>
+              </w:rPr>
+              <w:t>}</w:t>
+            </w:r>
+          </w:p>
+          <w:p>
+            <w:pPr>
+              <w:tabs>
+                <w:tab w:val="left" w:pos="916"/>
+                <w:tab w:val="left" w:pos="1832"/>
+                <w:tab w:val="left" w:pos="2748"/>
+                <w:tab w:val="left" w:pos="3664"/>
+                <w:tab w:val="left" w:pos="4580"/>
+                <w:tab w:val="left" w:pos="5496"/>
+                <w:tab w:val="left" w:pos="6412"/>
+                <w:tab w:val="left" w:pos="7328"/>
+                <w:tab w:val="left" w:pos="8244"/>
+                <w:tab w:val="left" w:pos="9160"/>
+                <w:tab w:val="left" w:pos="10076"/>
+                <w:tab w:val="left" w:pos="10992"/>
+                <w:tab w:val="left" w:pos="11908"/>
+                <w:tab w:val="left" w:pos="12824"/>
+                <w:tab w:val="left" w:pos="13740"/>
+                <w:tab w:val="left" w:pos="14656"/>
+              </w:tabs>
+              <w:spacing w:before="0" w:after="0" w:line="285" w:lineRule="atLeast"/>
+              <w:rPr>
+                <w:rFonts w:ascii="Consolas" w:eastAsia="Times New Roman" w:hAnsi="Consolas" w:cs="Consolas"/>
+                <w:color w:val="F6F3E8"/>
+                <w:kern w:val="0"/>
+                <w:sz w:val="16"/>
+                <w:szCs w:val="16"/>
+                <w:lang w:eastAsia="fr-FR"/>
+              </w:rPr>
+            </w:pPr>
+          </w:p>
+          <w:p>
+            <w:pPr>
+              <w:tabs>
+                <w:tab w:val="left" w:pos="916"/>
+                <w:tab w:val="left" w:pos="1832"/>
+                <w:tab w:val="left" w:pos="2748"/>
+                <w:tab w:val="left" w:pos="3664"/>
+                <w:tab w:val="left" w:pos="4580"/>
+                <w:tab w:val="left" w:pos="5496"/>
+                <w:tab w:val="left" w:pos="6412"/>
+                <w:tab w:val="left" w:pos="7328"/>
+                <w:tab w:val="left" w:pos="8244"/>
+                <w:tab w:val="left" w:pos="9160"/>
+                <w:tab w:val="left" w:pos="10076"/>
+                <w:tab w:val="left" w:pos="10992"/>
+                <w:tab w:val="left" w:pos="11908"/>
+                <w:tab w:val="left" w:pos="12824"/>
+                <w:tab w:val="left" w:pos="13740"/>
+                <w:tab w:val="left" w:pos="14656"/>
+              </w:tabs>
+              <w:spacing w:before="0" w:after="0" w:line="285" w:lineRule="atLeast"/>
+              <w:rPr>
+                <w:rFonts w:ascii="Consolas" w:eastAsia="Times New Roman" w:hAnsi="Consolas" w:cs="Consolas"/>
+                <w:color w:val="F6F3E8"/>
+                <w:kern w:val="0"/>
+                <w:sz w:val="16"/>
+                <w:szCs w:val="16"/>
+                <w:lang w:eastAsia="fr-FR"/>
+              </w:rPr>
+            </w:pPr>
+            <w:r>
+              <w:rPr>
+                <w:rFonts w:ascii="Consolas" w:eastAsia="Times New Roman" w:hAnsi="Consolas" w:cs="Consolas"/>
+                <w:color w:val="F6F3E8"/>
+                <w:kern w:val="0"/>
+                <w:sz w:val="16"/>
+                <w:szCs w:val="16"/>
+                <w:lang w:eastAsia="fr-FR"/>
+              </w:rPr>
+              <w:t xml:space="preserve">    </w:t>
+            </w:r>
+            <w:r>
+              <w:rPr>
+                <w:rFonts w:ascii="Consolas" w:eastAsia="Times New Roman" w:hAnsi="Consolas" w:cs="Consolas"/>
+                <w:b/>
+                <w:bCs/>
+                <w:color w:val="8AC6F2"/>
+                <w:kern w:val="0"/>
+                <w:sz w:val="16"/>
+                <w:szCs w:val="16"/>
+                <w:lang w:eastAsia="fr-FR"/>
+              </w:rPr>
+              <w:t>public</w:t>
+            </w:r>
+            <w:r>
+              <w:rPr>
+                <w:rFonts w:ascii="Consolas" w:eastAsia="Times New Roman" w:hAnsi="Consolas" w:cs="Consolas"/>
+                <w:color w:val="F6F3E8"/>
+                <w:kern w:val="0"/>
+                <w:sz w:val="16"/>
+                <w:szCs w:val="16"/>
+                <w:lang w:eastAsia="fr-FR"/>
+              </w:rPr>
+              <w:t xml:space="preserve"> </w:t>
+            </w:r>
+            <w:r>
+              <w:rPr>
+                <w:rFonts w:ascii="Consolas" w:eastAsia="Times New Roman" w:hAnsi="Consolas" w:cs="Consolas"/>
+                <w:b/>
+                <w:bCs/>
+                <w:color w:val="8AC6F2"/>
+                <w:kern w:val="0"/>
+                <w:sz w:val="16"/>
+                <w:szCs w:val="16"/>
+                <w:lang w:eastAsia="fr-FR"/>
+              </w:rPr>
+              <w:t>function</w:t>
+            </w:r>
+            <w:r>
+              <w:rPr>
+                <w:rFonts w:ascii="Consolas" w:eastAsia="Times New Roman" w:hAnsi="Consolas" w:cs="Consolas"/>
+                <w:color w:val="F6F3E8"/>
+                <w:kern w:val="0"/>
+                <w:sz w:val="16"/>
+                <w:szCs w:val="16"/>
+                <w:lang w:eastAsia="fr-FR"/>
+              </w:rPr>
+              <w:t xml:space="preserve"> </w:t>
+            </w:r>
+            <w:r>
+              <w:rPr>
+                <w:rFonts w:ascii="Consolas" w:eastAsia="Times New Roman" w:hAnsi="Consolas" w:cs="Consolas"/>
+                <w:color w:val="CAE682"/>
+                <w:kern w:val="0"/>
+                <w:sz w:val="16"/>
+                <w:szCs w:val="16"/>
+                <w:lang w:eastAsia="fr-FR"/>
+              </w:rPr>
+              <w:t>afterExecuteRoute</w:t>
+            </w:r>
+            <w:r>
+              <w:rPr>
+                <w:rFonts w:ascii="Consolas" w:eastAsia="Times New Roman" w:hAnsi="Consolas" w:cs="Consolas"/>
+                <w:color w:val="F6F3E8"/>
+                <w:kern w:val="0"/>
+                <w:sz w:val="16"/>
+                <w:szCs w:val="16"/>
+                <w:lang w:eastAsia="fr-FR"/>
+              </w:rPr>
+              <w:t>()</w:t>
+            </w:r>
+          </w:p>
+          <w:p>
+            <w:pPr>
+              <w:tabs>
+                <w:tab w:val="left" w:pos="916"/>
+                <w:tab w:val="left" w:pos="1832"/>
+                <w:tab w:val="left" w:pos="2748"/>
+                <w:tab w:val="left" w:pos="3664"/>
+                <w:tab w:val="left" w:pos="4580"/>
+                <w:tab w:val="left" w:pos="5496"/>
+                <w:tab w:val="left" w:pos="6412"/>
+                <w:tab w:val="left" w:pos="7328"/>
+                <w:tab w:val="left" w:pos="8244"/>
+                <w:tab w:val="left" w:pos="9160"/>
+                <w:tab w:val="left" w:pos="10076"/>
+                <w:tab w:val="left" w:pos="10992"/>
+                <w:tab w:val="left" w:pos="11908"/>
+                <w:tab w:val="left" w:pos="12824"/>
+                <w:tab w:val="left" w:pos="13740"/>
+                <w:tab w:val="left" w:pos="14656"/>
+              </w:tabs>
+              <w:spacing w:before="0" w:after="0" w:line="285" w:lineRule="atLeast"/>
+              <w:rPr>
+                <w:rFonts w:ascii="Consolas" w:eastAsia="Times New Roman" w:hAnsi="Consolas" w:cs="Consolas"/>
+                <w:color w:val="F6F3E8"/>
+                <w:kern w:val="0"/>
+                <w:sz w:val="16"/>
+                <w:szCs w:val="16"/>
+                <w:lang w:eastAsia="fr-FR"/>
+              </w:rPr>
+            </w:pPr>
+            <w:r>
+              <w:rPr>
+                <w:rFonts w:ascii="Consolas" w:eastAsia="Times New Roman" w:hAnsi="Consolas" w:cs="Consolas"/>
+                <w:color w:val="F6F3E8"/>
+                <w:kern w:val="0"/>
+                <w:sz w:val="16"/>
+                <w:szCs w:val="16"/>
+                <w:lang w:eastAsia="fr-FR"/>
+              </w:rPr>
+              <w:t xml:space="preserve">    {</w:t>
+            </w:r>
+          </w:p>
+          <w:p>
+            <w:pPr>
+              <w:tabs>
+                <w:tab w:val="left" w:pos="916"/>
+                <w:tab w:val="left" w:pos="1832"/>
+                <w:tab w:val="left" w:pos="2748"/>
+                <w:tab w:val="left" w:pos="3664"/>
+                <w:tab w:val="left" w:pos="4580"/>
+                <w:tab w:val="left" w:pos="5496"/>
+                <w:tab w:val="left" w:pos="6412"/>
+                <w:tab w:val="left" w:pos="7328"/>
+                <w:tab w:val="left" w:pos="8244"/>
+                <w:tab w:val="left" w:pos="9160"/>
+                <w:tab w:val="left" w:pos="10076"/>
+                <w:tab w:val="left" w:pos="10992"/>
+                <w:tab w:val="left" w:pos="11908"/>
+                <w:tab w:val="left" w:pos="12824"/>
+                <w:tab w:val="left" w:pos="13740"/>
+                <w:tab w:val="left" w:pos="14656"/>
+              </w:tabs>
+              <w:spacing w:before="0" w:after="0" w:line="285" w:lineRule="atLeast"/>
+              <w:rPr>
+                <w:rFonts w:ascii="Consolas" w:eastAsia="Times New Roman" w:hAnsi="Consolas" w:cs="Consolas"/>
+                <w:color w:val="F6F3E8"/>
+                <w:kern w:val="0"/>
+                <w:sz w:val="16"/>
+                <w:szCs w:val="16"/>
+                <w:lang w:val="fr-FR" w:eastAsia="fr-FR"/>
+              </w:rPr>
+            </w:pPr>
+            <w:r>
+              <w:rPr>
+                <w:rFonts w:ascii="Consolas" w:eastAsia="Times New Roman" w:hAnsi="Consolas" w:cs="Consolas"/>
+                <w:color w:val="F6F3E8"/>
+                <w:kern w:val="0"/>
+                <w:sz w:val="16"/>
+                <w:szCs w:val="16"/>
+                <w:lang w:val="fr-FR" w:eastAsia="fr-FR"/>
+              </w:rPr>
+              <w:t xml:space="preserve">     </w:t>
+            </w:r>
+            <w:r>
+              <w:rPr>
+                <w:rFonts w:ascii="Consolas" w:eastAsia="Times New Roman" w:hAnsi="Consolas" w:cs="Consolas"/>
+                <w:color w:val="F6F3E8"/>
+                <w:kern w:val="0"/>
+                <w:sz w:val="16"/>
+                <w:szCs w:val="16"/>
+                <w:lang w:val="fr-FR" w:eastAsia="fr-FR"/>
+              </w:rPr>
+              <w:t xml:space="preserve">    </w:t>
+            </w:r>
+            <w:r>
+              <w:rPr>
+                <w:rFonts w:ascii="Consolas" w:eastAsia="Times New Roman" w:hAnsi="Consolas" w:cs="Consolas"/>
+                <w:i/>
+                <w:iCs/>
+                <w:color w:val="99968B"/>
+                <w:kern w:val="0"/>
+                <w:sz w:val="16"/>
+                <w:szCs w:val="16"/>
+                <w:lang w:val="fr-FR" w:eastAsia="fr-FR"/>
+              </w:rPr>
+              <w:t xml:space="preserve">// s’exécute juste </w:t>
+            </w:r>
+            <w:r>
+              <w:rPr>
+                <w:rFonts w:ascii="Consolas" w:eastAsia="Times New Roman" w:hAnsi="Consolas" w:cs="Consolas"/>
+                <w:i/>
+                <w:iCs/>
+                <w:color w:val="99968B"/>
+                <w:kern w:val="0"/>
+                <w:sz w:val="16"/>
+                <w:szCs w:val="16"/>
+                <w:lang w:val="fr-FR" w:eastAsia="fr-FR"/>
+              </w:rPr>
+              <w:t>après</w:t>
+            </w:r>
+            <w:r>
+              <w:rPr>
+                <w:rFonts w:ascii="Consolas" w:eastAsia="Times New Roman" w:hAnsi="Consolas" w:cs="Consolas"/>
+                <w:i/>
+                <w:iCs/>
+                <w:color w:val="99968B"/>
+                <w:kern w:val="0"/>
+                <w:sz w:val="16"/>
+                <w:szCs w:val="16"/>
+                <w:lang w:val="fr-FR" w:eastAsia="fr-FR"/>
+              </w:rPr>
+              <w:t xml:space="preserve"> l’appel de l’action</w:t>
+            </w:r>
+          </w:p>
+          <w:p>
+            <w:pPr>
+              <w:tabs>
+                <w:tab w:val="left" w:pos="916"/>
+                <w:tab w:val="left" w:pos="1832"/>
+                <w:tab w:val="left" w:pos="2748"/>
+                <w:tab w:val="left" w:pos="3664"/>
+                <w:tab w:val="left" w:pos="4580"/>
+                <w:tab w:val="left" w:pos="5496"/>
+                <w:tab w:val="left" w:pos="6412"/>
+                <w:tab w:val="left" w:pos="7328"/>
+                <w:tab w:val="left" w:pos="8244"/>
+                <w:tab w:val="left" w:pos="9160"/>
+                <w:tab w:val="left" w:pos="10076"/>
+                <w:tab w:val="left" w:pos="10992"/>
+                <w:tab w:val="left" w:pos="11908"/>
+                <w:tab w:val="left" w:pos="12824"/>
+                <w:tab w:val="left" w:pos="13740"/>
+                <w:tab w:val="left" w:pos="14656"/>
+              </w:tabs>
+              <w:spacing w:before="0" w:after="0" w:line="285" w:lineRule="atLeast"/>
+              <w:rPr>
+                <w:rFonts w:ascii="Consolas" w:eastAsia="Times New Roman" w:hAnsi="Consolas" w:cs="Consolas"/>
+                <w:color w:val="F6F3E8"/>
+                <w:kern w:val="0"/>
+                <w:sz w:val="16"/>
+                <w:szCs w:val="16"/>
+                <w:lang w:eastAsia="fr-FR"/>
+              </w:rPr>
+            </w:pPr>
+            <w:r>
+              <w:rPr>
+                <w:rFonts w:ascii="Consolas" w:eastAsia="Times New Roman" w:hAnsi="Consolas" w:cs="Consolas"/>
+                <w:color w:val="F6F3E8"/>
+                <w:kern w:val="0"/>
+                <w:sz w:val="16"/>
+                <w:szCs w:val="16"/>
+                <w:lang w:val="fr-FR" w:eastAsia="fr-FR"/>
+              </w:rPr>
+              <w:t xml:space="preserve">    </w:t>
+            </w:r>
+            <w:r>
+              <w:rPr>
+                <w:rFonts w:ascii="Consolas" w:eastAsia="Times New Roman" w:hAnsi="Consolas" w:cs="Consolas"/>
+                <w:color w:val="F6F3E8"/>
+                <w:kern w:val="0"/>
+                <w:sz w:val="16"/>
+                <w:szCs w:val="16"/>
+                <w:lang w:eastAsia="fr-FR"/>
+              </w:rPr>
+              <w:t>}</w:t>
+            </w:r>
+          </w:p>
+          <w:p>
+            <w:pPr>
+              <w:autoSpaceDE w:val="0"/>
+              <w:autoSpaceDN w:val="0"/>
+              <w:adjustRightInd w:val="0"/>
+              <w:spacing w:before="0" w:after="0" w:line="240" w:lineRule="auto"/>
+              <w:rPr>
+                <w:rFonts w:ascii="Courier New" w:eastAsiaTheme="minorEastAsia" w:hAnsi="Courier New" w:cs="Courier New"/>
+                <w:color w:val="FFFFFF" w:themeColor="background1"/>
+                <w:kern w:val="0"/>
+                <w:sz w:val="16"/>
+                <w:szCs w:val="16"/>
+                <w:lang w:eastAsia="ja-JP"/>
+              </w:rPr>
+            </w:pPr>
+          </w:p>
+          <w:p>
+            <w:pPr>
+              <w:autoSpaceDE w:val="0"/>
+              <w:autoSpaceDN w:val="0"/>
+              <w:adjustRightInd w:val="0"/>
+              <w:spacing w:before="0" w:after="0" w:line="240" w:lineRule="auto"/>
+              <w:rPr>
+                <w:rFonts w:ascii="Courier New" w:hAnsi="Courier New" w:cs="Courier New"/>
+                <w:b/>
+                <w:sz w:val="16"/>
+                <w:szCs w:val="16"/>
+              </w:rPr>
+            </w:pPr>
+            <w:r>
+              <w:rPr>
+                <w:rFonts w:ascii="Consolas" w:eastAsiaTheme="minorEastAsia" w:hAnsi="Consolas" w:cs="Consolas"/>
+                <w:color w:val="FFFFFF" w:themeColor="background1"/>
+                <w:kern w:val="0"/>
+                <w:lang w:eastAsia="ja-JP"/>
+              </w:rPr>
+              <w:t xml:space="preserve">    </w:t>
+            </w:r>
+          </w:p>
+        </w:tc>
+      </w:tr>
+    </w:tbl>
+    <w:p>
+      <w:pPr>
+        <w:pStyle w:val="NormalWeb"/>
+        <w:shd w:val="clear" w:color="auto" w:fill="FFFFFF"/>
+        <w:spacing w:before="0" w:after="255"/>
+        <w:rPr>
+          <w:rFonts w:asciiTheme="minorHAnsi" w:hAnsiTheme="minorHAnsi" w:cs="Miriam"/>
+          <w:szCs w:val="24"/>
+        </w:rPr>
+      </w:pPr>
       <w:bookmarkStart w:id="24" w:name="_GoBack"/>
       <w:bookmarkEnd w:id="24"/>
     </w:p>
@@ -34686,7 +37805,6 @@
     <w:basedOn w:val="Normal"/>
     <w:link w:val="PrformatHTMLCar"/>
     <w:uiPriority w:val="99"/>
-    <w:semiHidden/>
     <w:unhideWhenUsed/>
     <w:rsid w:val="00F57905"/>
     <w:pPr>
@@ -34722,7 +37840,6 @@
     <w:basedOn w:val="Policepardfaut"/>
     <w:link w:val="PrformatHTML"/>
     <w:uiPriority w:val="99"/>
-    <w:semiHidden/>
     <w:rsid w:val="00F57905"/>
     <w:rPr>
       <w:rFonts w:ascii="Courier New" w:eastAsia="Times New Roman" w:hAnsi="Courier New" w:cs="Courier New"/>
@@ -34816,6 +37933,56 @@
         <w:b/>
       </w:rPr>
     </w:tblStylePr>
+  </w:style>
+  <w:style w:type="character" w:customStyle="1" w:styleId="nv">
+    <w:name w:val="nv"/>
+    <w:basedOn w:val="Policepardfaut"/>
+    <w:rsid w:val="001F7686"/>
+  </w:style>
+  <w:style w:type="character" w:customStyle="1" w:styleId="o">
+    <w:name w:val="o"/>
+    <w:basedOn w:val="Policepardfaut"/>
+    <w:rsid w:val="001F7686"/>
+  </w:style>
+  <w:style w:type="character" w:customStyle="1" w:styleId="k">
+    <w:name w:val="k"/>
+    <w:basedOn w:val="Policepardfaut"/>
+    <w:rsid w:val="001F7686"/>
+  </w:style>
+  <w:style w:type="character" w:customStyle="1" w:styleId="nx">
+    <w:name w:val="nx"/>
+    <w:basedOn w:val="Policepardfaut"/>
+    <w:rsid w:val="001F7686"/>
+  </w:style>
+  <w:style w:type="character" w:customStyle="1" w:styleId="p">
+    <w:name w:val="p"/>
+    <w:basedOn w:val="Policepardfaut"/>
+    <w:rsid w:val="001F7686"/>
+  </w:style>
+  <w:style w:type="character" w:customStyle="1" w:styleId="na">
+    <w:name w:val="na"/>
+    <w:basedOn w:val="Policepardfaut"/>
+    <w:rsid w:val="001F7686"/>
+  </w:style>
+  <w:style w:type="character" w:customStyle="1" w:styleId="s1">
+    <w:name w:val="s1"/>
+    <w:basedOn w:val="Policepardfaut"/>
+    <w:rsid w:val="001F7686"/>
+  </w:style>
+  <w:style w:type="character" w:customStyle="1" w:styleId="c1">
+    <w:name w:val="c1"/>
+    <w:basedOn w:val="Policepardfaut"/>
+    <w:rsid w:val="0084678B"/>
+  </w:style>
+  <w:style w:type="character" w:customStyle="1" w:styleId="s2">
+    <w:name w:val="s2"/>
+    <w:basedOn w:val="Policepardfaut"/>
+    <w:rsid w:val="0084678B"/>
+  </w:style>
+  <w:style w:type="character" w:customStyle="1" w:styleId="nf">
+    <w:name w:val="nf"/>
+    <w:basedOn w:val="Policepardfaut"/>
+    <w:rsid w:val="002F025F"/>
   </w:style>
 </w:styles>
 </file>
@@ -35063,7 +38230,7 @@
 </file>
 
 <file path=customXml/itemProps3.xml><?xml version="1.0" encoding="utf-8"?>
-<ds:datastoreItem xmlns:ds="http://schemas.openxmlformats.org/officeDocument/2006/customXml" ds:itemID="{9A85FD1B-8019-4BC1-9D8D-5391BE9C4B52}">
+<ds:datastoreItem xmlns:ds="http://schemas.openxmlformats.org/officeDocument/2006/customXml" ds:itemID="{E3400DA7-8AF5-4497-A4E3-B12B45B95C68}">
   <ds:schemaRefs>
     <ds:schemaRef ds:uri="http://schemas.openxmlformats.org/officeDocument/2006/bibliography"/>
   </ds:schemaRefs>

</xml_diff>

<commit_message>
Update doc Bug fixed on the AutoLoad Bug fixed on I18n (conf, gettext) Bug fixed on config Improve the controller Delete unused element in the mother class Add trigger after and before for action method Bug fixed on the parameters Update Apollina and Attila Improve DI and http library Bug Fixed on image library delete the i18n (it exists in Apollina)
</commit_message>
<xml_diff>
--- a/Venus_Framework_tutoriel.docx
+++ b/Venus_Framework_tutoriel.docx
@@ -35245,7 +35245,7 @@
                 <w:kern w:val="0"/>
                 <w:sz w:val="16"/>
                 <w:szCs w:val="16"/>
-                <w:lang w:eastAsia="fr-FR"/>
+                <w:lang w:val="fr-FR" w:eastAsia="fr-FR"/>
               </w:rPr>
             </w:pPr>
             <w:r>
@@ -35257,9 +35257,20 @@
                 <w:kern w:val="0"/>
                 <w:sz w:val="16"/>
                 <w:szCs w:val="16"/>
-                <w:lang w:eastAsia="fr-FR"/>
-              </w:rPr>
-              <w:t xml:space="preserve">    </w:t>
+                <w:lang w:val="fr-FR" w:eastAsia="fr-FR"/>
+              </w:rPr>
+              <w:t xml:space="preserve">    public</w:t>
+            </w:r>
+            <w:r>
+              <w:rPr>
+                <w:rFonts w:ascii="Consolas" w:eastAsia="Times New Roman" w:hAnsi="Consolas" w:cs="Consolas"/>
+                <w:color w:val="F6F3E8"/>
+                <w:kern w:val="0"/>
+                <w:sz w:val="16"/>
+                <w:szCs w:val="16"/>
+                <w:lang w:val="fr-FR" w:eastAsia="fr-FR"/>
+              </w:rPr>
+              <w:t xml:space="preserve"> </w:t>
             </w:r>
             <w:r>
               <w:rPr>
@@ -35270,9 +35281,9 @@
                 <w:kern w:val="0"/>
                 <w:sz w:val="16"/>
                 <w:szCs w:val="16"/>
-                <w:lang w:eastAsia="fr-FR"/>
-              </w:rPr>
-              <w:t>public</w:t>
+                <w:lang w:val="fr-FR" w:eastAsia="fr-FR"/>
+              </w:rPr>
+              <w:t>function</w:t>
             </w:r>
             <w:r>
               <w:rPr>
@@ -35281,31 +35292,7 @@
                 <w:kern w:val="0"/>
                 <w:sz w:val="16"/>
                 <w:szCs w:val="16"/>
-                <w:lang w:eastAsia="fr-FR"/>
-              </w:rPr>
-              <w:t xml:space="preserve"> </w:t>
-            </w:r>
-            <w:r>
-              <w:rPr>
-                <w:rFonts w:ascii="Consolas" w:eastAsia="Times New Roman" w:hAnsi="Consolas" w:cs="Consolas"/>
-                <w:b/>
-                <w:bCs/>
-                <w:color w:val="8AC6F2"/>
-                <w:kern w:val="0"/>
-                <w:sz w:val="16"/>
-                <w:szCs w:val="16"/>
-                <w:lang w:eastAsia="fr-FR"/>
-              </w:rPr>
-              <w:t>function</w:t>
-            </w:r>
-            <w:r>
-              <w:rPr>
-                <w:rFonts w:ascii="Consolas" w:eastAsia="Times New Roman" w:hAnsi="Consolas" w:cs="Consolas"/>
-                <w:color w:val="F6F3E8"/>
-                <w:kern w:val="0"/>
-                <w:sz w:val="16"/>
-                <w:szCs w:val="16"/>
-                <w:lang w:eastAsia="fr-FR"/>
+                <w:lang w:val="fr-FR" w:eastAsia="fr-FR"/>
               </w:rPr>
               <w:t xml:space="preserve"> </w:t>
             </w:r>
@@ -35316,7 +35303,7 @@
                 <w:kern w:val="0"/>
                 <w:sz w:val="16"/>
                 <w:szCs w:val="16"/>
-                <w:lang w:eastAsia="fr-FR"/>
+                <w:lang w:val="fr-FR" w:eastAsia="fr-FR"/>
               </w:rPr>
               <w:t>beforeExecuteRoute</w:t>
             </w:r>
@@ -35327,7 +35314,7 @@
                 <w:kern w:val="0"/>
                 <w:sz w:val="16"/>
                 <w:szCs w:val="16"/>
-                <w:lang w:eastAsia="fr-FR"/>
+                <w:lang w:val="fr-FR" w:eastAsia="fr-FR"/>
               </w:rPr>
               <w:t>()</w:t>
             </w:r>
@@ -35359,7 +35346,7 @@
                 <w:kern w:val="0"/>
                 <w:sz w:val="16"/>
                 <w:szCs w:val="16"/>
-                <w:lang w:eastAsia="fr-FR"/>
+                <w:lang w:val="fr-FR" w:eastAsia="fr-FR"/>
               </w:rPr>
             </w:pPr>
             <w:r>
@@ -35369,7 +35356,7 @@
                 <w:kern w:val="0"/>
                 <w:sz w:val="16"/>
                 <w:szCs w:val="16"/>
-                <w:lang w:eastAsia="fr-FR"/>
+                <w:lang w:val="fr-FR" w:eastAsia="fr-FR"/>
               </w:rPr>
               <w:lastRenderedPageBreak/>
               <w:t xml:space="preserve">    {</w:t>
@@ -35468,7 +35455,7 @@
                 <w:kern w:val="0"/>
                 <w:sz w:val="16"/>
                 <w:szCs w:val="16"/>
-                <w:lang w:eastAsia="fr-FR"/>
+                <w:lang w:val="fr-FR" w:eastAsia="fr-FR"/>
               </w:rPr>
             </w:pPr>
             <w:r>
@@ -35489,7 +35476,7 @@
                 <w:kern w:val="0"/>
                 <w:sz w:val="16"/>
                 <w:szCs w:val="16"/>
-                <w:lang w:eastAsia="fr-FR"/>
+                <w:lang w:val="fr-FR" w:eastAsia="fr-FR"/>
               </w:rPr>
               <w:t>}</w:t>
             </w:r>
@@ -35521,7 +35508,7 @@
                 <w:kern w:val="0"/>
                 <w:sz w:val="16"/>
                 <w:szCs w:val="16"/>
-                <w:lang w:eastAsia="fr-FR"/>
+                <w:lang w:val="fr-FR" w:eastAsia="fr-FR"/>
               </w:rPr>
             </w:pPr>
           </w:p>
@@ -35552,7 +35539,7 @@
                 <w:kern w:val="0"/>
                 <w:sz w:val="16"/>
                 <w:szCs w:val="16"/>
-                <w:lang w:eastAsia="fr-FR"/>
+                <w:lang w:val="fr-FR" w:eastAsia="fr-FR"/>
               </w:rPr>
             </w:pPr>
             <w:r>
@@ -35562,7 +35549,7 @@
                 <w:kern w:val="0"/>
                 <w:sz w:val="16"/>
                 <w:szCs w:val="16"/>
-                <w:lang w:eastAsia="fr-FR"/>
+                <w:lang w:val="fr-FR" w:eastAsia="fr-FR"/>
               </w:rPr>
               <w:t xml:space="preserve">    </w:t>
             </w:r>
@@ -35575,7 +35562,7 @@
                 <w:kern w:val="0"/>
                 <w:sz w:val="16"/>
                 <w:szCs w:val="16"/>
-                <w:lang w:eastAsia="fr-FR"/>
+                <w:lang w:val="fr-FR" w:eastAsia="fr-FR"/>
               </w:rPr>
               <w:t>public</w:t>
             </w:r>
@@ -35586,7 +35573,7 @@
                 <w:kern w:val="0"/>
                 <w:sz w:val="16"/>
                 <w:szCs w:val="16"/>
-                <w:lang w:eastAsia="fr-FR"/>
+                <w:lang w:val="fr-FR" w:eastAsia="fr-FR"/>
               </w:rPr>
               <w:t xml:space="preserve"> </w:t>
             </w:r>
@@ -35599,7 +35586,7 @@
                 <w:kern w:val="0"/>
                 <w:sz w:val="16"/>
                 <w:szCs w:val="16"/>
-                <w:lang w:eastAsia="fr-FR"/>
+                <w:lang w:val="fr-FR" w:eastAsia="fr-FR"/>
               </w:rPr>
               <w:t>function</w:t>
             </w:r>
@@ -35610,7 +35597,7 @@
                 <w:kern w:val="0"/>
                 <w:sz w:val="16"/>
                 <w:szCs w:val="16"/>
-                <w:lang w:eastAsia="fr-FR"/>
+                <w:lang w:val="fr-FR" w:eastAsia="fr-FR"/>
               </w:rPr>
               <w:t xml:space="preserve"> </w:t>
             </w:r>
@@ -35621,7 +35608,7 @@
                 <w:kern w:val="0"/>
                 <w:sz w:val="16"/>
                 <w:szCs w:val="16"/>
-                <w:lang w:eastAsia="fr-FR"/>
+                <w:lang w:val="fr-FR" w:eastAsia="fr-FR"/>
               </w:rPr>
               <w:t>afterExecuteRoute</w:t>
             </w:r>
@@ -35632,7 +35619,7 @@
                 <w:kern w:val="0"/>
                 <w:sz w:val="16"/>
                 <w:szCs w:val="16"/>
-                <w:lang w:eastAsia="fr-FR"/>
+                <w:lang w:val="fr-FR" w:eastAsia="fr-FR"/>
               </w:rPr>
               <w:t>()</w:t>
             </w:r>
@@ -35664,7 +35651,7 @@
                 <w:kern w:val="0"/>
                 <w:sz w:val="16"/>
                 <w:szCs w:val="16"/>
-                <w:lang w:eastAsia="fr-FR"/>
+                <w:lang w:val="fr-FR" w:eastAsia="fr-FR"/>
               </w:rPr>
             </w:pPr>
             <w:r>
@@ -35674,7 +35661,7 @@
                 <w:kern w:val="0"/>
                 <w:sz w:val="16"/>
                 <w:szCs w:val="16"/>
-                <w:lang w:eastAsia="fr-FR"/>
+                <w:lang w:val="fr-FR" w:eastAsia="fr-FR"/>
               </w:rPr>
               <w:t xml:space="preserve">    {</w:t>
             </w:r>
@@ -35868,16 +35855,559 @@
     </w:tbl>
     <w:p>
       <w:pPr>
+        <w:pStyle w:val="Titre2"/>
+        <w:rPr>
+          <w:lang w:val="fr-FR"/>
+        </w:rPr>
+      </w:pPr>
+      <w:r>
+        <w:rPr>
+          <w:rFonts w:cs="Miriam"/>
+          <w:sz w:val="24"/>
+          <w:szCs w:val="24"/>
+          <w:lang w:val="fr-FR"/>
+        </w:rPr>
+        <w:lastRenderedPageBreak/>
+        <w:t>Des clés étrangères</w:t>
+      </w:r>
+    </w:p>
+    <w:p>
+      <w:pPr>
+        <w:rPr>
+          <w:rFonts w:cs="Miriam"/>
+          <w:b/>
+          <w:color w:val="FF0000"/>
+          <w:lang w:val="fr-FR"/>
+        </w:rPr>
+      </w:pPr>
+      <w:r>
+        <w:rPr>
+          <w:rFonts w:cs="Miriam"/>
+          <w:b/>
+          <w:color w:val="FF0000"/>
+          <w:lang w:val="fr-FR"/>
+        </w:rPr>
+        <w:t>Disponibilité</w:t>
+      </w:r>
+      <w:r>
+        <w:rPr>
+          <w:rFonts w:cs="Miriam"/>
+          <w:b/>
+          <w:color w:val="FF0000"/>
+          <w:lang w:val="fr-FR"/>
+        </w:rPr>
+        <w:t xml:space="preserve"> : </w:t>
+      </w:r>
+      <w:r>
+        <w:rPr>
+          <w:rFonts w:cs="Miriam"/>
+          <w:b/>
+          <w:color w:val="FF0000"/>
+          <w:lang w:val="fr-FR"/>
+        </w:rPr>
+        <w:t>Venus2</w:t>
+      </w:r>
+      <w:r>
+        <w:rPr>
+          <w:rFonts w:cs="Miriam"/>
+          <w:b/>
+          <w:color w:val="FF0000"/>
+          <w:lang w:val="fr-FR"/>
+        </w:rPr>
+        <w:t xml:space="preserve"> 1.0.0</w:t>
+      </w:r>
+      <w:r>
+        <w:rPr>
+          <w:rFonts w:cs="Miriam"/>
+          <w:b/>
+          <w:color w:val="FF0000"/>
+          <w:lang w:val="fr-FR"/>
+        </w:rPr>
+        <w:t>-beta2</w:t>
+      </w:r>
+    </w:p>
+    <w:p>
+      <w:pPr>
         <w:pStyle w:val="NormalWeb"/>
         <w:shd w:val="clear" w:color="auto" w:fill="FFFFFF"/>
         <w:spacing w:before="0" w:after="255"/>
         <w:rPr>
-          <w:rFonts w:asciiTheme="minorHAnsi" w:hAnsiTheme="minorHAnsi" w:cs="Miriam"/>
-          <w:szCs w:val="24"/>
-        </w:rPr>
-      </w:pPr>
-      <w:bookmarkStart w:id="24" w:name="_GoBack"/>
-      <w:bookmarkEnd w:id="24"/>
+          <w:rFonts w:cs="Miriam"/>
+          <w:szCs w:val="24"/>
+          <w:lang w:val="fr-FR"/>
+        </w:rPr>
+      </w:pPr>
+      <w:r>
+        <w:rPr>
+          <w:rFonts w:cs="Miriam"/>
+          <w:szCs w:val="24"/>
+          <w:lang w:val="fr-FR"/>
+        </w:rPr>
+        <w:t xml:space="preserve">Venus 2 </w:t>
+      </w:r>
+      <w:r>
+        <w:rPr>
+          <w:rFonts w:cs="Miriam"/>
+          <w:szCs w:val="24"/>
+          <w:lang w:val="fr-FR"/>
+        </w:rPr>
+        <w:t>permet de définir des clés étrangères complètes dans les fichiers de configurations de bases de données. Voici un exemple complet :</w:t>
+      </w:r>
+    </w:p>
+    <w:tbl>
+      <w:tblPr>
+        <w:tblStyle w:val="Grilledutableau"/>
+        <w:tblW w:w="0" w:type="auto"/>
+        <w:shd w:val="clear" w:color="auto" w:fill="000000" w:themeFill="text1"/>
+        <w:tblLook w:val="04A0" w:firstRow="1" w:lastRow="0" w:firstColumn="1" w:lastColumn="0" w:noHBand="0" w:noVBand="1"/>
+      </w:tblPr>
+      <w:tblGrid>
+        <w:gridCol w:w="9211"/>
+      </w:tblGrid>
+      <w:tr>
+        <w:tc>
+          <w:tcPr>
+            <w:tcW w:w="9211" w:type="dxa"/>
+            <w:shd w:val="clear" w:color="auto" w:fill="000000" w:themeFill="text1"/>
+          </w:tcPr>
+          <w:p>
+            <w:pPr>
+              <w:autoSpaceDE w:val="0"/>
+              <w:autoSpaceDN w:val="0"/>
+              <w:adjustRightInd w:val="0"/>
+              <w:spacing w:before="0" w:after="0" w:line="240" w:lineRule="auto"/>
+              <w:rPr>
+                <w:rFonts w:ascii="Consolas" w:eastAsiaTheme="minorEastAsia" w:hAnsi="Consolas" w:cs="Consolas"/>
+                <w:color w:val="FFFFFF" w:themeColor="background1"/>
+                <w:kern w:val="0"/>
+                <w:sz w:val="16"/>
+                <w:szCs w:val="16"/>
+                <w:lang w:eastAsia="ja-JP"/>
+              </w:rPr>
+            </w:pPr>
+          </w:p>
+          <w:p>
+            <w:pPr>
+              <w:autoSpaceDE w:val="0"/>
+              <w:autoSpaceDN w:val="0"/>
+              <w:adjustRightInd w:val="0"/>
+              <w:spacing w:before="0" w:after="0" w:line="240" w:lineRule="auto"/>
+              <w:rPr>
+                <w:rFonts w:ascii="Consolas" w:eastAsiaTheme="minorEastAsia" w:hAnsi="Consolas" w:cs="Consolas"/>
+                <w:color w:val="FFFFFF" w:themeColor="background1"/>
+                <w:kern w:val="0"/>
+                <w:sz w:val="16"/>
+                <w:szCs w:val="16"/>
+                <w:lang w:eastAsia="ja-JP"/>
+              </w:rPr>
+            </w:pPr>
+            <w:r>
+              <w:rPr>
+                <w:rFonts w:ascii="Consolas" w:eastAsiaTheme="minorEastAsia" w:hAnsi="Consolas" w:cs="Consolas"/>
+                <w:color w:val="FFFFFF" w:themeColor="background1"/>
+                <w:kern w:val="0"/>
+                <w:sz w:val="16"/>
+                <w:szCs w:val="16"/>
+                <w:lang w:eastAsia="ja-JP"/>
+              </w:rPr>
+              <w:t>"id_role": {</w:t>
+            </w:r>
+          </w:p>
+          <w:p>
+            <w:pPr>
+              <w:autoSpaceDE w:val="0"/>
+              <w:autoSpaceDN w:val="0"/>
+              <w:adjustRightInd w:val="0"/>
+              <w:spacing w:before="0" w:after="0" w:line="240" w:lineRule="auto"/>
+              <w:rPr>
+                <w:rFonts w:ascii="Consolas" w:eastAsiaTheme="minorEastAsia" w:hAnsi="Consolas" w:cs="Consolas"/>
+                <w:color w:val="FFFFFF" w:themeColor="background1"/>
+                <w:kern w:val="0"/>
+                <w:sz w:val="16"/>
+                <w:szCs w:val="16"/>
+                <w:lang w:eastAsia="ja-JP"/>
+              </w:rPr>
+            </w:pPr>
+            <w:r>
+              <w:rPr>
+                <w:rFonts w:ascii="Consolas" w:eastAsiaTheme="minorEastAsia" w:hAnsi="Consolas" w:cs="Consolas"/>
+                <w:color w:val="FFFFFF" w:themeColor="background1"/>
+                <w:kern w:val="0"/>
+                <w:sz w:val="16"/>
+                <w:szCs w:val="16"/>
+                <w:lang w:eastAsia="ja-JP"/>
+              </w:rPr>
+              <w:t xml:space="preserve">    </w:t>
+            </w:r>
+            <w:r>
+              <w:rPr>
+                <w:rFonts w:ascii="Consolas" w:eastAsiaTheme="minorEastAsia" w:hAnsi="Consolas" w:cs="Consolas"/>
+                <w:color w:val="FFFFFF" w:themeColor="background1"/>
+                <w:kern w:val="0"/>
+                <w:sz w:val="16"/>
+                <w:szCs w:val="16"/>
+                <w:lang w:eastAsia="ja-JP"/>
+              </w:rPr>
+              <w:t>"type": "int",</w:t>
+            </w:r>
+          </w:p>
+          <w:p>
+            <w:pPr>
+              <w:autoSpaceDE w:val="0"/>
+              <w:autoSpaceDN w:val="0"/>
+              <w:adjustRightInd w:val="0"/>
+              <w:spacing w:before="0" w:after="0" w:line="240" w:lineRule="auto"/>
+              <w:rPr>
+                <w:rFonts w:ascii="Consolas" w:eastAsiaTheme="minorEastAsia" w:hAnsi="Consolas" w:cs="Consolas"/>
+                <w:color w:val="FFFFFF" w:themeColor="background1"/>
+                <w:kern w:val="0"/>
+                <w:sz w:val="16"/>
+                <w:szCs w:val="16"/>
+                <w:lang w:eastAsia="ja-JP"/>
+              </w:rPr>
+            </w:pPr>
+            <w:r>
+              <w:rPr>
+                <w:rFonts w:ascii="Consolas" w:eastAsiaTheme="minorEastAsia" w:hAnsi="Consolas" w:cs="Consolas"/>
+                <w:color w:val="FFFFFF" w:themeColor="background1"/>
+                <w:kern w:val="0"/>
+                <w:sz w:val="16"/>
+                <w:szCs w:val="16"/>
+                <w:lang w:eastAsia="ja-JP"/>
+              </w:rPr>
+              <w:t xml:space="preserve">    "value": "10",</w:t>
+            </w:r>
+          </w:p>
+          <w:p>
+            <w:pPr>
+              <w:autoSpaceDE w:val="0"/>
+              <w:autoSpaceDN w:val="0"/>
+              <w:adjustRightInd w:val="0"/>
+              <w:spacing w:before="0" w:after="0" w:line="240" w:lineRule="auto"/>
+              <w:rPr>
+                <w:rFonts w:ascii="Consolas" w:eastAsiaTheme="minorEastAsia" w:hAnsi="Consolas" w:cs="Consolas"/>
+                <w:color w:val="FFFFFF" w:themeColor="background1"/>
+                <w:kern w:val="0"/>
+                <w:sz w:val="16"/>
+                <w:szCs w:val="16"/>
+                <w:lang w:eastAsia="ja-JP"/>
+              </w:rPr>
+            </w:pPr>
+            <w:r>
+              <w:rPr>
+                <w:rFonts w:ascii="Consolas" w:eastAsiaTheme="minorEastAsia" w:hAnsi="Consolas" w:cs="Consolas"/>
+                <w:color w:val="FFFFFF" w:themeColor="background1"/>
+                <w:kern w:val="0"/>
+                <w:sz w:val="16"/>
+                <w:szCs w:val="16"/>
+                <w:lang w:eastAsia="ja-JP"/>
+              </w:rPr>
+              <w:t xml:space="preserve">    "null": false,</w:t>
+            </w:r>
+          </w:p>
+          <w:p>
+            <w:pPr>
+              <w:autoSpaceDE w:val="0"/>
+              <w:autoSpaceDN w:val="0"/>
+              <w:adjustRightInd w:val="0"/>
+              <w:spacing w:before="0" w:after="0" w:line="240" w:lineRule="auto"/>
+              <w:rPr>
+                <w:rFonts w:ascii="Consolas" w:eastAsiaTheme="minorEastAsia" w:hAnsi="Consolas" w:cs="Consolas"/>
+                <w:color w:val="FFFFFF" w:themeColor="background1"/>
+                <w:kern w:val="0"/>
+                <w:sz w:val="16"/>
+                <w:szCs w:val="16"/>
+                <w:lang w:eastAsia="ja-JP"/>
+              </w:rPr>
+            </w:pPr>
+            <w:r>
+              <w:rPr>
+                <w:rFonts w:ascii="Consolas" w:eastAsiaTheme="minorEastAsia" w:hAnsi="Consolas" w:cs="Consolas"/>
+                <w:color w:val="FFFFFF" w:themeColor="background1"/>
+                <w:kern w:val="0"/>
+                <w:sz w:val="16"/>
+                <w:szCs w:val="16"/>
+                <w:lang w:eastAsia="ja-JP"/>
+              </w:rPr>
+              <w:t xml:space="preserve">   </w:t>
+            </w:r>
+            <w:r>
+              <w:rPr>
+                <w:rFonts w:ascii="Consolas" w:eastAsiaTheme="minorEastAsia" w:hAnsi="Consolas" w:cs="Consolas"/>
+                <w:color w:val="FFFFFF" w:themeColor="background1"/>
+                <w:kern w:val="0"/>
+                <w:sz w:val="16"/>
+                <w:szCs w:val="16"/>
+                <w:lang w:eastAsia="ja-JP"/>
+              </w:rPr>
+              <w:t xml:space="preserve"> "join": "role",</w:t>
+            </w:r>
+          </w:p>
+          <w:p>
+            <w:pPr>
+              <w:autoSpaceDE w:val="0"/>
+              <w:autoSpaceDN w:val="0"/>
+              <w:adjustRightInd w:val="0"/>
+              <w:spacing w:before="0" w:after="0" w:line="240" w:lineRule="auto"/>
+              <w:rPr>
+                <w:rFonts w:ascii="Consolas" w:eastAsiaTheme="minorEastAsia" w:hAnsi="Consolas" w:cs="Consolas"/>
+                <w:color w:val="FFFFFF" w:themeColor="background1"/>
+                <w:kern w:val="0"/>
+                <w:sz w:val="16"/>
+                <w:szCs w:val="16"/>
+                <w:lang w:eastAsia="ja-JP"/>
+              </w:rPr>
+            </w:pPr>
+            <w:r>
+              <w:rPr>
+                <w:rFonts w:ascii="Consolas" w:eastAsiaTheme="minorEastAsia" w:hAnsi="Consolas" w:cs="Consolas"/>
+                <w:color w:val="FFFFFF" w:themeColor="background1"/>
+                <w:kern w:val="0"/>
+                <w:sz w:val="16"/>
+                <w:szCs w:val="16"/>
+                <w:lang w:eastAsia="ja-JP"/>
+              </w:rPr>
+              <w:t xml:space="preserve">    "join_by_field": "id",</w:t>
+            </w:r>
+          </w:p>
+          <w:p>
+            <w:pPr>
+              <w:autoSpaceDE w:val="0"/>
+              <w:autoSpaceDN w:val="0"/>
+              <w:adjustRightInd w:val="0"/>
+              <w:spacing w:before="0" w:after="0" w:line="240" w:lineRule="auto"/>
+              <w:rPr>
+                <w:rFonts w:ascii="Consolas" w:eastAsiaTheme="minorEastAsia" w:hAnsi="Consolas" w:cs="Consolas"/>
+                <w:color w:val="FFFFFF" w:themeColor="background1"/>
+                <w:kern w:val="0"/>
+                <w:sz w:val="16"/>
+                <w:szCs w:val="16"/>
+                <w:lang w:val="fr-FR" w:eastAsia="ja-JP"/>
+              </w:rPr>
+            </w:pPr>
+            <w:r>
+              <w:rPr>
+                <w:rFonts w:ascii="Consolas" w:eastAsiaTheme="minorEastAsia" w:hAnsi="Consolas" w:cs="Consolas"/>
+                <w:color w:val="FFFFFF" w:themeColor="background1"/>
+                <w:kern w:val="0"/>
+                <w:sz w:val="16"/>
+                <w:szCs w:val="16"/>
+                <w:lang w:eastAsia="ja-JP"/>
+              </w:rPr>
+              <w:t xml:space="preserve">    </w:t>
+            </w:r>
+            <w:r>
+              <w:rPr>
+                <w:rFonts w:ascii="Consolas" w:eastAsiaTheme="minorEastAsia" w:hAnsi="Consolas" w:cs="Consolas"/>
+                <w:color w:val="FFFFFF" w:themeColor="background1"/>
+                <w:kern w:val="0"/>
+                <w:sz w:val="16"/>
+                <w:szCs w:val="16"/>
+                <w:lang w:val="fr-FR" w:eastAsia="ja-JP"/>
+              </w:rPr>
+              <w:t>"join_delete": "cascade",</w:t>
+            </w:r>
+          </w:p>
+          <w:p>
+            <w:pPr>
+              <w:autoSpaceDE w:val="0"/>
+              <w:autoSpaceDN w:val="0"/>
+              <w:adjustRightInd w:val="0"/>
+              <w:spacing w:before="0" w:after="0" w:line="240" w:lineRule="auto"/>
+              <w:rPr>
+                <w:rFonts w:ascii="Consolas" w:eastAsiaTheme="minorEastAsia" w:hAnsi="Consolas" w:cs="Consolas"/>
+                <w:color w:val="FFFFFF" w:themeColor="background1"/>
+                <w:kern w:val="0"/>
+                <w:sz w:val="16"/>
+                <w:szCs w:val="16"/>
+                <w:lang w:val="fr-FR" w:eastAsia="ja-JP"/>
+              </w:rPr>
+            </w:pPr>
+            <w:r>
+              <w:rPr>
+                <w:rFonts w:ascii="Consolas" w:eastAsiaTheme="minorEastAsia" w:hAnsi="Consolas" w:cs="Consolas"/>
+                <w:color w:val="FFFFFF" w:themeColor="background1"/>
+                <w:kern w:val="0"/>
+                <w:sz w:val="16"/>
+                <w:szCs w:val="16"/>
+                <w:lang w:val="fr-FR" w:eastAsia="ja-JP"/>
+              </w:rPr>
+              <w:t xml:space="preserve">    "join_update": "cascade",</w:t>
+            </w:r>
+          </w:p>
+          <w:p>
+            <w:pPr>
+              <w:autoSpaceDE w:val="0"/>
+              <w:autoSpaceDN w:val="0"/>
+              <w:adjustRightInd w:val="0"/>
+              <w:spacing w:before="0" w:after="0" w:line="240" w:lineRule="auto"/>
+              <w:rPr>
+                <w:rFonts w:ascii="Consolas" w:eastAsiaTheme="minorEastAsia" w:hAnsi="Consolas" w:cs="Consolas"/>
+                <w:color w:val="FFFFFF" w:themeColor="background1"/>
+                <w:kern w:val="0"/>
+                <w:sz w:val="16"/>
+                <w:szCs w:val="16"/>
+                <w:lang w:val="fr-FR" w:eastAsia="ja-JP"/>
+              </w:rPr>
+            </w:pPr>
+            <w:r>
+              <w:rPr>
+                <w:rFonts w:ascii="Consolas" w:eastAsiaTheme="minorEastAsia" w:hAnsi="Consolas" w:cs="Consolas"/>
+                <w:color w:val="FFFFFF" w:themeColor="background1"/>
+                <w:kern w:val="0"/>
+                <w:sz w:val="16"/>
+                <w:szCs w:val="16"/>
+                <w:lang w:val="fr-FR" w:eastAsia="ja-JP"/>
+              </w:rPr>
+              <w:t xml:space="preserve">    "</w:t>
+            </w:r>
+            <w:r>
+              <w:rPr>
+                <w:rFonts w:ascii="Consolas" w:eastAsiaTheme="minorEastAsia" w:hAnsi="Consolas" w:cs="Consolas"/>
+                <w:color w:val="FFFFFF" w:themeColor="background1"/>
+                <w:kern w:val="0"/>
+                <w:sz w:val="16"/>
+                <w:szCs w:val="16"/>
+                <w:lang w:val="fr-FR" w:eastAsia="ja-JP"/>
+              </w:rPr>
+              <w:t>constraint</w:t>
+            </w:r>
+            <w:r>
+              <w:rPr>
+                <w:rFonts w:ascii="Consolas" w:eastAsiaTheme="minorEastAsia" w:hAnsi="Consolas" w:cs="Consolas"/>
+                <w:color w:val="FFFFFF" w:themeColor="background1"/>
+                <w:kern w:val="0"/>
+                <w:sz w:val="16"/>
+                <w:szCs w:val="16"/>
+                <w:lang w:val="fr-FR" w:eastAsia="ja-JP"/>
+              </w:rPr>
+              <w:t>": "role_fk"</w:t>
+            </w:r>
+          </w:p>
+          <w:p>
+            <w:pPr>
+              <w:autoSpaceDE w:val="0"/>
+              <w:autoSpaceDN w:val="0"/>
+              <w:adjustRightInd w:val="0"/>
+              <w:spacing w:before="0" w:after="0" w:line="240" w:lineRule="auto"/>
+              <w:rPr>
+                <w:rFonts w:ascii="Courier New" w:eastAsiaTheme="minorEastAsia" w:hAnsi="Courier New" w:cs="Courier New"/>
+                <w:color w:val="FFFFFF" w:themeColor="background1"/>
+                <w:kern w:val="0"/>
+                <w:sz w:val="16"/>
+                <w:szCs w:val="16"/>
+                <w:lang w:eastAsia="ja-JP"/>
+              </w:rPr>
+            </w:pPr>
+            <w:r>
+              <w:rPr>
+                <w:rFonts w:ascii="Consolas" w:eastAsiaTheme="minorEastAsia" w:hAnsi="Consolas" w:cs="Consolas"/>
+                <w:color w:val="FFFFFF" w:themeColor="background1"/>
+                <w:kern w:val="0"/>
+                <w:sz w:val="16"/>
+                <w:szCs w:val="16"/>
+                <w:lang w:val="fr-FR" w:eastAsia="ja-JP"/>
+              </w:rPr>
+              <w:t>},</w:t>
+            </w:r>
+          </w:p>
+          <w:p>
+            <w:pPr>
+              <w:autoSpaceDE w:val="0"/>
+              <w:autoSpaceDN w:val="0"/>
+              <w:adjustRightInd w:val="0"/>
+              <w:spacing w:before="0" w:after="0" w:line="240" w:lineRule="auto"/>
+              <w:rPr>
+                <w:rFonts w:ascii="Courier New" w:hAnsi="Courier New" w:cs="Courier New"/>
+                <w:b/>
+                <w:sz w:val="16"/>
+                <w:szCs w:val="16"/>
+              </w:rPr>
+            </w:pPr>
+            <w:r>
+              <w:rPr>
+                <w:rFonts w:ascii="Consolas" w:eastAsiaTheme="minorEastAsia" w:hAnsi="Consolas" w:cs="Consolas"/>
+                <w:color w:val="FFFFFF" w:themeColor="background1"/>
+                <w:kern w:val="0"/>
+                <w:lang w:eastAsia="ja-JP"/>
+              </w:rPr>
+              <w:t xml:space="preserve">    </w:t>
+            </w:r>
+          </w:p>
+        </w:tc>
+      </w:tr>
+    </w:tbl>
+    <w:p>
+      <w:pPr>
+        <w:pStyle w:val="Titre2"/>
+        <w:rPr>
+          <w:lang w:val="fr-FR"/>
+        </w:rPr>
+      </w:pPr>
+      <w:r>
+        <w:rPr>
+          <w:rFonts w:cs="Miriam"/>
+          <w:sz w:val="24"/>
+          <w:szCs w:val="24"/>
+          <w:lang w:val="fr-FR"/>
+        </w:rPr>
+        <w:t>Définir le moteur, l’auto-increment et le charset de la table</w:t>
+      </w:r>
+    </w:p>
+    <w:p>
+      <w:pPr>
+        <w:rPr>
+          <w:rFonts w:cs="Miriam"/>
+          <w:b/>
+          <w:color w:val="FF0000"/>
+          <w:lang w:val="fr-FR"/>
+        </w:rPr>
+      </w:pPr>
+      <w:r>
+        <w:rPr>
+          <w:rFonts w:cs="Miriam"/>
+          <w:b/>
+          <w:color w:val="FF0000"/>
+          <w:lang w:val="fr-FR"/>
+        </w:rPr>
+        <w:t>Disponibilité</w:t>
+      </w:r>
+      <w:r>
+        <w:rPr>
+          <w:rFonts w:cs="Miriam"/>
+          <w:b/>
+          <w:color w:val="FF0000"/>
+          <w:lang w:val="fr-FR"/>
+        </w:rPr>
+        <w:t xml:space="preserve"> : </w:t>
+      </w:r>
+      <w:r>
+        <w:rPr>
+          <w:rFonts w:cs="Miriam"/>
+          <w:b/>
+          <w:color w:val="FF0000"/>
+          <w:lang w:val="fr-FR"/>
+        </w:rPr>
+        <w:t>Venus2</w:t>
+      </w:r>
+      <w:r>
+        <w:rPr>
+          <w:rFonts w:cs="Miriam"/>
+          <w:b/>
+          <w:color w:val="FF0000"/>
+          <w:lang w:val="fr-FR"/>
+        </w:rPr>
+        <w:t xml:space="preserve"> 1.0.0</w:t>
+      </w:r>
+      <w:r>
+        <w:rPr>
+          <w:rFonts w:cs="Miriam"/>
+          <w:b/>
+          <w:color w:val="FF0000"/>
+          <w:lang w:val="fr-FR"/>
+        </w:rPr>
+        <w:t>-beta2</w:t>
+      </w:r>
     </w:p>
     <w:p>
       <w:pPr>
@@ -35885,17 +36415,2688 @@
         <w:shd w:val="clear" w:color="auto" w:fill="FFFFFF"/>
         <w:spacing w:before="0" w:after="255"/>
         <w:rPr>
+          <w:rFonts w:cs="Miriam"/>
+          <w:szCs w:val="24"/>
+          <w:lang w:val="fr-FR"/>
+        </w:rPr>
+      </w:pPr>
+      <w:r>
+        <w:rPr>
+          <w:rFonts w:cs="Miriam"/>
+          <w:szCs w:val="24"/>
+          <w:lang w:val="fr-FR"/>
+        </w:rPr>
+        <w:t xml:space="preserve">Venus 2 permet de définir </w:t>
+      </w:r>
+      <w:r>
+        <w:rPr>
+          <w:rFonts w:cs="Miriam"/>
+          <w:szCs w:val="24"/>
+          <w:lang w:val="fr-FR"/>
+        </w:rPr>
+        <w:t>des compléments d’information sur les tables que vous voulez créer comme le moteur utilisé, l’auto-increment de départ et le charset par défaut de la table. Voici un exemple de table avec ce type de définition</w:t>
+      </w:r>
+      <w:r>
+        <w:rPr>
+          <w:rFonts w:cs="Miriam"/>
+          <w:szCs w:val="24"/>
+          <w:lang w:val="fr-FR"/>
+        </w:rPr>
+        <w:t> :</w:t>
+      </w:r>
+    </w:p>
+    <w:tbl>
+      <w:tblPr>
+        <w:tblStyle w:val="Grilledutableau"/>
+        <w:tblW w:w="0" w:type="auto"/>
+        <w:shd w:val="clear" w:color="auto" w:fill="000000" w:themeFill="text1"/>
+        <w:tblLook w:val="04A0" w:firstRow="1" w:lastRow="0" w:firstColumn="1" w:lastColumn="0" w:noHBand="0" w:noVBand="1"/>
+      </w:tblPr>
+      <w:tblGrid>
+        <w:gridCol w:w="9211"/>
+      </w:tblGrid>
+      <w:tr>
+        <w:tc>
+          <w:tcPr>
+            <w:tcW w:w="9211" w:type="dxa"/>
+            <w:shd w:val="clear" w:color="auto" w:fill="000000" w:themeFill="text1"/>
+          </w:tcPr>
+          <w:p>
+            <w:pPr>
+              <w:autoSpaceDE w:val="0"/>
+              <w:autoSpaceDN w:val="0"/>
+              <w:adjustRightInd w:val="0"/>
+              <w:spacing w:before="0" w:after="0" w:line="240" w:lineRule="auto"/>
+              <w:rPr>
+                <w:rFonts w:ascii="Consolas" w:eastAsiaTheme="minorEastAsia" w:hAnsi="Consolas" w:cs="Consolas"/>
+                <w:color w:val="FFFFFF" w:themeColor="background1"/>
+                <w:kern w:val="0"/>
+                <w:sz w:val="16"/>
+                <w:szCs w:val="16"/>
+                <w:lang w:val="fr-FR" w:eastAsia="ja-JP"/>
+              </w:rPr>
+            </w:pPr>
+          </w:p>
+          <w:p>
+            <w:pPr>
+              <w:autoSpaceDE w:val="0"/>
+              <w:autoSpaceDN w:val="0"/>
+              <w:adjustRightInd w:val="0"/>
+              <w:spacing w:before="0" w:after="0" w:line="240" w:lineRule="auto"/>
+              <w:rPr>
+                <w:rFonts w:ascii="Consolas" w:eastAsiaTheme="minorEastAsia" w:hAnsi="Consolas" w:cs="Consolas"/>
+                <w:color w:val="FFFFFF" w:themeColor="background1"/>
+                <w:kern w:val="0"/>
+                <w:sz w:val="16"/>
+                <w:szCs w:val="16"/>
+                <w:lang w:eastAsia="ja-JP"/>
+              </w:rPr>
+            </w:pPr>
+            <w:r>
+              <w:rPr>
+                <w:rFonts w:ascii="Consolas" w:eastAsiaTheme="minorEastAsia" w:hAnsi="Consolas" w:cs="Consolas"/>
+                <w:color w:val="FFFFFF" w:themeColor="background1"/>
+                <w:kern w:val="0"/>
+                <w:sz w:val="16"/>
+                <w:szCs w:val="16"/>
+                <w:lang w:eastAsia="ja-JP"/>
+              </w:rPr>
+              <w:t xml:space="preserve">                "board": {</w:t>
+            </w:r>
+          </w:p>
+          <w:p>
+            <w:pPr>
+              <w:autoSpaceDE w:val="0"/>
+              <w:autoSpaceDN w:val="0"/>
+              <w:adjustRightInd w:val="0"/>
+              <w:spacing w:before="0" w:after="0" w:line="240" w:lineRule="auto"/>
+              <w:rPr>
+                <w:rFonts w:ascii="Consolas" w:eastAsiaTheme="minorEastAsia" w:hAnsi="Consolas" w:cs="Consolas"/>
+                <w:color w:val="FFFFFF" w:themeColor="background1"/>
+                <w:kern w:val="0"/>
+                <w:sz w:val="16"/>
+                <w:szCs w:val="16"/>
+                <w:lang w:eastAsia="ja-JP"/>
+              </w:rPr>
+            </w:pPr>
+            <w:r>
+              <w:rPr>
+                <w:rFonts w:ascii="Consolas" w:eastAsiaTheme="minorEastAsia" w:hAnsi="Consolas" w:cs="Consolas"/>
+                <w:color w:val="FFFFFF" w:themeColor="background1"/>
+                <w:kern w:val="0"/>
+                <w:sz w:val="16"/>
+                <w:szCs w:val="16"/>
+                <w:lang w:eastAsia="ja-JP"/>
+              </w:rPr>
+              <w:t xml:space="preserve">                    "fields": {</w:t>
+            </w:r>
+          </w:p>
+          <w:p>
+            <w:pPr>
+              <w:autoSpaceDE w:val="0"/>
+              <w:autoSpaceDN w:val="0"/>
+              <w:adjustRightInd w:val="0"/>
+              <w:spacing w:before="0" w:after="0" w:line="240" w:lineRule="auto"/>
+              <w:rPr>
+                <w:rFonts w:ascii="Consolas" w:eastAsiaTheme="minorEastAsia" w:hAnsi="Consolas" w:cs="Consolas"/>
+                <w:color w:val="FFFFFF" w:themeColor="background1"/>
+                <w:kern w:val="0"/>
+                <w:sz w:val="16"/>
+                <w:szCs w:val="16"/>
+                <w:lang w:eastAsia="ja-JP"/>
+              </w:rPr>
+            </w:pPr>
+            <w:r>
+              <w:rPr>
+                <w:rFonts w:ascii="Consolas" w:eastAsiaTheme="minorEastAsia" w:hAnsi="Consolas" w:cs="Consolas"/>
+                <w:color w:val="FFFFFF" w:themeColor="background1"/>
+                <w:kern w:val="0"/>
+                <w:sz w:val="16"/>
+                <w:szCs w:val="16"/>
+                <w:lang w:eastAsia="ja-JP"/>
+              </w:rPr>
+              <w:t xml:space="preserve">                        "id": {</w:t>
+            </w:r>
+          </w:p>
+          <w:p>
+            <w:pPr>
+              <w:autoSpaceDE w:val="0"/>
+              <w:autoSpaceDN w:val="0"/>
+              <w:adjustRightInd w:val="0"/>
+              <w:spacing w:before="0" w:after="0" w:line="240" w:lineRule="auto"/>
+              <w:rPr>
+                <w:rFonts w:ascii="Consolas" w:eastAsiaTheme="minorEastAsia" w:hAnsi="Consolas" w:cs="Consolas"/>
+                <w:color w:val="FFFFFF" w:themeColor="background1"/>
+                <w:kern w:val="0"/>
+                <w:sz w:val="16"/>
+                <w:szCs w:val="16"/>
+                <w:lang w:eastAsia="ja-JP"/>
+              </w:rPr>
+            </w:pPr>
+            <w:r>
+              <w:rPr>
+                <w:rFonts w:ascii="Consolas" w:eastAsiaTheme="minorEastAsia" w:hAnsi="Consolas" w:cs="Consolas"/>
+                <w:color w:val="FFFFFF" w:themeColor="background1"/>
+                <w:kern w:val="0"/>
+                <w:sz w:val="16"/>
+                <w:szCs w:val="16"/>
+                <w:lang w:eastAsia="ja-JP"/>
+              </w:rPr>
+              <w:t xml:space="preserve">                            "type": "int",</w:t>
+            </w:r>
+          </w:p>
+          <w:p>
+            <w:pPr>
+              <w:autoSpaceDE w:val="0"/>
+              <w:autoSpaceDN w:val="0"/>
+              <w:adjustRightInd w:val="0"/>
+              <w:spacing w:before="0" w:after="0" w:line="240" w:lineRule="auto"/>
+              <w:rPr>
+                <w:rFonts w:ascii="Consolas" w:eastAsiaTheme="minorEastAsia" w:hAnsi="Consolas" w:cs="Consolas"/>
+                <w:color w:val="FFFFFF" w:themeColor="background1"/>
+                <w:kern w:val="0"/>
+                <w:sz w:val="16"/>
+                <w:szCs w:val="16"/>
+                <w:lang w:eastAsia="ja-JP"/>
+              </w:rPr>
+            </w:pPr>
+            <w:r>
+              <w:rPr>
+                <w:rFonts w:ascii="Consolas" w:eastAsiaTheme="minorEastAsia" w:hAnsi="Consolas" w:cs="Consolas"/>
+                <w:color w:val="FFFFFF" w:themeColor="background1"/>
+                <w:kern w:val="0"/>
+                <w:sz w:val="16"/>
+                <w:szCs w:val="16"/>
+                <w:lang w:eastAsia="ja-JP"/>
+              </w:rPr>
+              <w:t xml:space="preserve">                            "key": "primary",</w:t>
+            </w:r>
+          </w:p>
+          <w:p>
+            <w:pPr>
+              <w:autoSpaceDE w:val="0"/>
+              <w:autoSpaceDN w:val="0"/>
+              <w:adjustRightInd w:val="0"/>
+              <w:spacing w:before="0" w:after="0" w:line="240" w:lineRule="auto"/>
+              <w:rPr>
+                <w:rFonts w:ascii="Consolas" w:eastAsiaTheme="minorEastAsia" w:hAnsi="Consolas" w:cs="Consolas"/>
+                <w:color w:val="FFFFFF" w:themeColor="background1"/>
+                <w:kern w:val="0"/>
+                <w:sz w:val="16"/>
+                <w:szCs w:val="16"/>
+                <w:lang w:eastAsia="ja-JP"/>
+              </w:rPr>
+            </w:pPr>
+            <w:r>
+              <w:rPr>
+                <w:rFonts w:ascii="Consolas" w:eastAsiaTheme="minorEastAsia" w:hAnsi="Consolas" w:cs="Consolas"/>
+                <w:color w:val="FFFFFF" w:themeColor="background1"/>
+                <w:kern w:val="0"/>
+                <w:sz w:val="16"/>
+                <w:szCs w:val="16"/>
+                <w:lang w:eastAsia="ja-JP"/>
+              </w:rPr>
+              <w:t xml:space="preserve">                            "null": false,</w:t>
+            </w:r>
+          </w:p>
+          <w:p>
+            <w:pPr>
+              <w:autoSpaceDE w:val="0"/>
+              <w:autoSpaceDN w:val="0"/>
+              <w:adjustRightInd w:val="0"/>
+              <w:spacing w:before="0" w:after="0" w:line="240" w:lineRule="auto"/>
+              <w:rPr>
+                <w:rFonts w:ascii="Consolas" w:eastAsiaTheme="minorEastAsia" w:hAnsi="Consolas" w:cs="Consolas"/>
+                <w:color w:val="FFFFFF" w:themeColor="background1"/>
+                <w:kern w:val="0"/>
+                <w:sz w:val="16"/>
+                <w:szCs w:val="16"/>
+                <w:lang w:eastAsia="ja-JP"/>
+              </w:rPr>
+            </w:pPr>
+            <w:r>
+              <w:rPr>
+                <w:rFonts w:ascii="Consolas" w:eastAsiaTheme="minorEastAsia" w:hAnsi="Consolas" w:cs="Consolas"/>
+                <w:color w:val="FFFFFF" w:themeColor="background1"/>
+                <w:kern w:val="0"/>
+                <w:sz w:val="16"/>
+                <w:szCs w:val="16"/>
+                <w:lang w:eastAsia="ja-JP"/>
+              </w:rPr>
+              <w:t xml:space="preserve">                            "unsigned": true,</w:t>
+            </w:r>
+          </w:p>
+          <w:p>
+            <w:pPr>
+              <w:autoSpaceDE w:val="0"/>
+              <w:autoSpaceDN w:val="0"/>
+              <w:adjustRightInd w:val="0"/>
+              <w:spacing w:before="0" w:after="0" w:line="240" w:lineRule="auto"/>
+              <w:rPr>
+                <w:rFonts w:ascii="Consolas" w:eastAsiaTheme="minorEastAsia" w:hAnsi="Consolas" w:cs="Consolas"/>
+                <w:color w:val="FFFFFF" w:themeColor="background1"/>
+                <w:kern w:val="0"/>
+                <w:sz w:val="16"/>
+                <w:szCs w:val="16"/>
+                <w:lang w:eastAsia="ja-JP"/>
+              </w:rPr>
+            </w:pPr>
+            <w:r>
+              <w:rPr>
+                <w:rFonts w:ascii="Consolas" w:eastAsiaTheme="minorEastAsia" w:hAnsi="Consolas" w:cs="Consolas"/>
+                <w:color w:val="FFFFFF" w:themeColor="background1"/>
+                <w:kern w:val="0"/>
+                <w:sz w:val="16"/>
+                <w:szCs w:val="16"/>
+                <w:lang w:eastAsia="ja-JP"/>
+              </w:rPr>
+              <w:t xml:space="preserve">                            "autoincrement": true</w:t>
+            </w:r>
+          </w:p>
+          <w:p>
+            <w:pPr>
+              <w:autoSpaceDE w:val="0"/>
+              <w:autoSpaceDN w:val="0"/>
+              <w:adjustRightInd w:val="0"/>
+              <w:spacing w:before="0" w:after="0" w:line="240" w:lineRule="auto"/>
+              <w:rPr>
+                <w:rFonts w:ascii="Consolas" w:eastAsiaTheme="minorEastAsia" w:hAnsi="Consolas" w:cs="Consolas"/>
+                <w:color w:val="FFFFFF" w:themeColor="background1"/>
+                <w:kern w:val="0"/>
+                <w:sz w:val="16"/>
+                <w:szCs w:val="16"/>
+                <w:lang w:eastAsia="ja-JP"/>
+              </w:rPr>
+            </w:pPr>
+            <w:r>
+              <w:rPr>
+                <w:rFonts w:ascii="Consolas" w:eastAsiaTheme="minorEastAsia" w:hAnsi="Consolas" w:cs="Consolas"/>
+                <w:color w:val="FFFFFF" w:themeColor="background1"/>
+                <w:kern w:val="0"/>
+                <w:sz w:val="16"/>
+                <w:szCs w:val="16"/>
+                <w:lang w:eastAsia="ja-JP"/>
+              </w:rPr>
+              <w:t xml:space="preserve">                        },</w:t>
+            </w:r>
+          </w:p>
+          <w:p>
+            <w:pPr>
+              <w:autoSpaceDE w:val="0"/>
+              <w:autoSpaceDN w:val="0"/>
+              <w:adjustRightInd w:val="0"/>
+              <w:spacing w:before="0" w:after="0" w:line="240" w:lineRule="auto"/>
+              <w:rPr>
+                <w:rFonts w:ascii="Consolas" w:eastAsiaTheme="minorEastAsia" w:hAnsi="Consolas" w:cs="Consolas"/>
+                <w:color w:val="FFFFFF" w:themeColor="background1"/>
+                <w:kern w:val="0"/>
+                <w:sz w:val="16"/>
+                <w:szCs w:val="16"/>
+                <w:lang w:eastAsia="ja-JP"/>
+              </w:rPr>
+            </w:pPr>
+            <w:r>
+              <w:rPr>
+                <w:rFonts w:ascii="Consolas" w:eastAsiaTheme="minorEastAsia" w:hAnsi="Consolas" w:cs="Consolas"/>
+                <w:color w:val="FFFFFF" w:themeColor="background1"/>
+                <w:kern w:val="0"/>
+                <w:sz w:val="16"/>
+                <w:szCs w:val="16"/>
+                <w:lang w:eastAsia="ja-JP"/>
+              </w:rPr>
+              <w:t xml:space="preserve">                        "name": {</w:t>
+            </w:r>
+          </w:p>
+          <w:p>
+            <w:pPr>
+              <w:autoSpaceDE w:val="0"/>
+              <w:autoSpaceDN w:val="0"/>
+              <w:adjustRightInd w:val="0"/>
+              <w:spacing w:before="0" w:after="0" w:line="240" w:lineRule="auto"/>
+              <w:rPr>
+                <w:rFonts w:ascii="Consolas" w:eastAsiaTheme="minorEastAsia" w:hAnsi="Consolas" w:cs="Consolas"/>
+                <w:color w:val="FFFFFF" w:themeColor="background1"/>
+                <w:kern w:val="0"/>
+                <w:sz w:val="16"/>
+                <w:szCs w:val="16"/>
+                <w:lang w:eastAsia="ja-JP"/>
+              </w:rPr>
+            </w:pPr>
+            <w:r>
+              <w:rPr>
+                <w:rFonts w:ascii="Consolas" w:eastAsiaTheme="minorEastAsia" w:hAnsi="Consolas" w:cs="Consolas"/>
+                <w:color w:val="FFFFFF" w:themeColor="background1"/>
+                <w:kern w:val="0"/>
+                <w:sz w:val="16"/>
+                <w:szCs w:val="16"/>
+                <w:lang w:eastAsia="ja-JP"/>
+              </w:rPr>
+              <w:t xml:space="preserve">                            "type": "varchar",</w:t>
+            </w:r>
+          </w:p>
+          <w:p>
+            <w:pPr>
+              <w:autoSpaceDE w:val="0"/>
+              <w:autoSpaceDN w:val="0"/>
+              <w:adjustRightInd w:val="0"/>
+              <w:spacing w:before="0" w:after="0" w:line="240" w:lineRule="auto"/>
+              <w:rPr>
+                <w:rFonts w:ascii="Consolas" w:eastAsiaTheme="minorEastAsia" w:hAnsi="Consolas" w:cs="Consolas"/>
+                <w:color w:val="FFFFFF" w:themeColor="background1"/>
+                <w:kern w:val="0"/>
+                <w:sz w:val="16"/>
+                <w:szCs w:val="16"/>
+                <w:lang w:eastAsia="ja-JP"/>
+              </w:rPr>
+            </w:pPr>
+            <w:r>
+              <w:rPr>
+                <w:rFonts w:ascii="Consolas" w:eastAsiaTheme="minorEastAsia" w:hAnsi="Consolas" w:cs="Consolas"/>
+                <w:color w:val="FFFFFF" w:themeColor="background1"/>
+                <w:kern w:val="0"/>
+                <w:sz w:val="16"/>
+                <w:szCs w:val="16"/>
+                <w:lang w:eastAsia="ja-JP"/>
+              </w:rPr>
+              <w:t xml:space="preserve">                            "value": "50",</w:t>
+            </w:r>
+          </w:p>
+          <w:p>
+            <w:pPr>
+              <w:autoSpaceDE w:val="0"/>
+              <w:autoSpaceDN w:val="0"/>
+              <w:adjustRightInd w:val="0"/>
+              <w:spacing w:before="0" w:after="0" w:line="240" w:lineRule="auto"/>
+              <w:rPr>
+                <w:rFonts w:ascii="Consolas" w:eastAsiaTheme="minorEastAsia" w:hAnsi="Consolas" w:cs="Consolas"/>
+                <w:color w:val="FFFFFF" w:themeColor="background1"/>
+                <w:kern w:val="0"/>
+                <w:sz w:val="16"/>
+                <w:szCs w:val="16"/>
+                <w:lang w:eastAsia="ja-JP"/>
+              </w:rPr>
+            </w:pPr>
+            <w:r>
+              <w:rPr>
+                <w:rFonts w:ascii="Consolas" w:eastAsiaTheme="minorEastAsia" w:hAnsi="Consolas" w:cs="Consolas"/>
+                <w:color w:val="FFFFFF" w:themeColor="background1"/>
+                <w:kern w:val="0"/>
+                <w:sz w:val="16"/>
+                <w:szCs w:val="16"/>
+                <w:lang w:eastAsia="ja-JP"/>
+              </w:rPr>
+              <w:t xml:space="preserve">                            "null": false</w:t>
+            </w:r>
+          </w:p>
+          <w:p>
+            <w:pPr>
+              <w:autoSpaceDE w:val="0"/>
+              <w:autoSpaceDN w:val="0"/>
+              <w:adjustRightInd w:val="0"/>
+              <w:spacing w:before="0" w:after="0" w:line="240" w:lineRule="auto"/>
+              <w:rPr>
+                <w:rFonts w:ascii="Consolas" w:eastAsiaTheme="minorEastAsia" w:hAnsi="Consolas" w:cs="Consolas"/>
+                <w:color w:val="FFFFFF" w:themeColor="background1"/>
+                <w:kern w:val="0"/>
+                <w:sz w:val="16"/>
+                <w:szCs w:val="16"/>
+                <w:lang w:eastAsia="ja-JP"/>
+              </w:rPr>
+            </w:pPr>
+            <w:r>
+              <w:rPr>
+                <w:rFonts w:ascii="Consolas" w:eastAsiaTheme="minorEastAsia" w:hAnsi="Consolas" w:cs="Consolas"/>
+                <w:color w:val="FFFFFF" w:themeColor="background1"/>
+                <w:kern w:val="0"/>
+                <w:sz w:val="16"/>
+                <w:szCs w:val="16"/>
+                <w:lang w:eastAsia="ja-JP"/>
+              </w:rPr>
+              <w:t xml:space="preserve">                        },</w:t>
+            </w:r>
+          </w:p>
+          <w:p>
+            <w:pPr>
+              <w:autoSpaceDE w:val="0"/>
+              <w:autoSpaceDN w:val="0"/>
+              <w:adjustRightInd w:val="0"/>
+              <w:spacing w:before="0" w:after="0" w:line="240" w:lineRule="auto"/>
+              <w:rPr>
+                <w:rFonts w:ascii="Consolas" w:eastAsiaTheme="minorEastAsia" w:hAnsi="Consolas" w:cs="Consolas"/>
+                <w:color w:val="FFFFFF" w:themeColor="background1"/>
+                <w:kern w:val="0"/>
+                <w:sz w:val="16"/>
+                <w:szCs w:val="16"/>
+                <w:lang w:eastAsia="ja-JP"/>
+              </w:rPr>
+            </w:pPr>
+            <w:r>
+              <w:rPr>
+                <w:rFonts w:ascii="Consolas" w:eastAsiaTheme="minorEastAsia" w:hAnsi="Consolas" w:cs="Consolas"/>
+                <w:color w:val="FFFFFF" w:themeColor="background1"/>
+                <w:kern w:val="0"/>
+                <w:sz w:val="16"/>
+                <w:szCs w:val="16"/>
+                <w:lang w:eastAsia="ja-JP"/>
+              </w:rPr>
+              <w:t xml:space="preserve">                        "id_role": {</w:t>
+            </w:r>
+          </w:p>
+          <w:p>
+            <w:pPr>
+              <w:autoSpaceDE w:val="0"/>
+              <w:autoSpaceDN w:val="0"/>
+              <w:adjustRightInd w:val="0"/>
+              <w:spacing w:before="0" w:after="0" w:line="240" w:lineRule="auto"/>
+              <w:rPr>
+                <w:rFonts w:ascii="Consolas" w:eastAsiaTheme="minorEastAsia" w:hAnsi="Consolas" w:cs="Consolas"/>
+                <w:color w:val="FFFFFF" w:themeColor="background1"/>
+                <w:kern w:val="0"/>
+                <w:sz w:val="16"/>
+                <w:szCs w:val="16"/>
+                <w:lang w:eastAsia="ja-JP"/>
+              </w:rPr>
+            </w:pPr>
+            <w:r>
+              <w:rPr>
+                <w:rFonts w:ascii="Consolas" w:eastAsiaTheme="minorEastAsia" w:hAnsi="Consolas" w:cs="Consolas"/>
+                <w:color w:val="FFFFFF" w:themeColor="background1"/>
+                <w:kern w:val="0"/>
+                <w:sz w:val="16"/>
+                <w:szCs w:val="16"/>
+                <w:lang w:eastAsia="ja-JP"/>
+              </w:rPr>
+              <w:t xml:space="preserve">                            "type": "int",</w:t>
+            </w:r>
+          </w:p>
+          <w:p>
+            <w:pPr>
+              <w:autoSpaceDE w:val="0"/>
+              <w:autoSpaceDN w:val="0"/>
+              <w:adjustRightInd w:val="0"/>
+              <w:spacing w:before="0" w:after="0" w:line="240" w:lineRule="auto"/>
+              <w:rPr>
+                <w:rFonts w:ascii="Consolas" w:eastAsiaTheme="minorEastAsia" w:hAnsi="Consolas" w:cs="Consolas"/>
+                <w:color w:val="FFFFFF" w:themeColor="background1"/>
+                <w:kern w:val="0"/>
+                <w:sz w:val="16"/>
+                <w:szCs w:val="16"/>
+                <w:lang w:eastAsia="ja-JP"/>
+              </w:rPr>
+            </w:pPr>
+            <w:r>
+              <w:rPr>
+                <w:rFonts w:ascii="Consolas" w:eastAsiaTheme="minorEastAsia" w:hAnsi="Consolas" w:cs="Consolas"/>
+                <w:color w:val="FFFFFF" w:themeColor="background1"/>
+                <w:kern w:val="0"/>
+                <w:sz w:val="16"/>
+                <w:szCs w:val="16"/>
+                <w:lang w:eastAsia="ja-JP"/>
+              </w:rPr>
+              <w:t xml:space="preserve">                            "value": "10",</w:t>
+            </w:r>
+          </w:p>
+          <w:p>
+            <w:pPr>
+              <w:autoSpaceDE w:val="0"/>
+              <w:autoSpaceDN w:val="0"/>
+              <w:adjustRightInd w:val="0"/>
+              <w:spacing w:before="0" w:after="0" w:line="240" w:lineRule="auto"/>
+              <w:rPr>
+                <w:rFonts w:ascii="Consolas" w:eastAsiaTheme="minorEastAsia" w:hAnsi="Consolas" w:cs="Consolas"/>
+                <w:color w:val="FFFFFF" w:themeColor="background1"/>
+                <w:kern w:val="0"/>
+                <w:sz w:val="16"/>
+                <w:szCs w:val="16"/>
+                <w:lang w:eastAsia="ja-JP"/>
+              </w:rPr>
+            </w:pPr>
+            <w:r>
+              <w:rPr>
+                <w:rFonts w:ascii="Consolas" w:eastAsiaTheme="minorEastAsia" w:hAnsi="Consolas" w:cs="Consolas"/>
+                <w:color w:val="FFFFFF" w:themeColor="background1"/>
+                <w:kern w:val="0"/>
+                <w:sz w:val="16"/>
+                <w:szCs w:val="16"/>
+                <w:lang w:eastAsia="ja-JP"/>
+              </w:rPr>
+              <w:t xml:space="preserve">                            "null": false,</w:t>
+            </w:r>
+          </w:p>
+          <w:p>
+            <w:pPr>
+              <w:autoSpaceDE w:val="0"/>
+              <w:autoSpaceDN w:val="0"/>
+              <w:adjustRightInd w:val="0"/>
+              <w:spacing w:before="0" w:after="0" w:line="240" w:lineRule="auto"/>
+              <w:rPr>
+                <w:rFonts w:ascii="Consolas" w:eastAsiaTheme="minorEastAsia" w:hAnsi="Consolas" w:cs="Consolas"/>
+                <w:color w:val="FFFFFF" w:themeColor="background1"/>
+                <w:kern w:val="0"/>
+                <w:sz w:val="16"/>
+                <w:szCs w:val="16"/>
+                <w:lang w:eastAsia="ja-JP"/>
+              </w:rPr>
+            </w:pPr>
+            <w:r>
+              <w:rPr>
+                <w:rFonts w:ascii="Consolas" w:eastAsiaTheme="minorEastAsia" w:hAnsi="Consolas" w:cs="Consolas"/>
+                <w:color w:val="FFFFFF" w:themeColor="background1"/>
+                <w:kern w:val="0"/>
+                <w:sz w:val="16"/>
+                <w:szCs w:val="16"/>
+                <w:lang w:eastAsia="ja-JP"/>
+              </w:rPr>
+              <w:t xml:space="preserve">                            "join": "role",</w:t>
+            </w:r>
+          </w:p>
+          <w:p>
+            <w:pPr>
+              <w:autoSpaceDE w:val="0"/>
+              <w:autoSpaceDN w:val="0"/>
+              <w:adjustRightInd w:val="0"/>
+              <w:spacing w:before="0" w:after="0" w:line="240" w:lineRule="auto"/>
+              <w:rPr>
+                <w:rFonts w:ascii="Consolas" w:eastAsiaTheme="minorEastAsia" w:hAnsi="Consolas" w:cs="Consolas"/>
+                <w:color w:val="FFFFFF" w:themeColor="background1"/>
+                <w:kern w:val="0"/>
+                <w:sz w:val="16"/>
+                <w:szCs w:val="16"/>
+                <w:lang w:eastAsia="ja-JP"/>
+              </w:rPr>
+            </w:pPr>
+            <w:r>
+              <w:rPr>
+                <w:rFonts w:ascii="Consolas" w:eastAsiaTheme="minorEastAsia" w:hAnsi="Consolas" w:cs="Consolas"/>
+                <w:color w:val="FFFFFF" w:themeColor="background1"/>
+                <w:kern w:val="0"/>
+                <w:sz w:val="16"/>
+                <w:szCs w:val="16"/>
+                <w:lang w:eastAsia="ja-JP"/>
+              </w:rPr>
+              <w:t xml:space="preserve">                            "join_by_field": "id",</w:t>
+            </w:r>
+          </w:p>
+          <w:p>
+            <w:pPr>
+              <w:autoSpaceDE w:val="0"/>
+              <w:autoSpaceDN w:val="0"/>
+              <w:adjustRightInd w:val="0"/>
+              <w:spacing w:before="0" w:after="0" w:line="240" w:lineRule="auto"/>
+              <w:rPr>
+                <w:rFonts w:ascii="Consolas" w:eastAsiaTheme="minorEastAsia" w:hAnsi="Consolas" w:cs="Consolas"/>
+                <w:color w:val="FFFFFF" w:themeColor="background1"/>
+                <w:kern w:val="0"/>
+                <w:sz w:val="16"/>
+                <w:szCs w:val="16"/>
+                <w:lang w:val="fr-FR" w:eastAsia="ja-JP"/>
+              </w:rPr>
+            </w:pPr>
+            <w:r>
+              <w:rPr>
+                <w:rFonts w:ascii="Consolas" w:eastAsiaTheme="minorEastAsia" w:hAnsi="Consolas" w:cs="Consolas"/>
+                <w:color w:val="FFFFFF" w:themeColor="background1"/>
+                <w:kern w:val="0"/>
+                <w:sz w:val="16"/>
+                <w:szCs w:val="16"/>
+                <w:lang w:eastAsia="ja-JP"/>
+              </w:rPr>
+              <w:t xml:space="preserve">                            </w:t>
+            </w:r>
+            <w:r>
+              <w:rPr>
+                <w:rFonts w:ascii="Consolas" w:eastAsiaTheme="minorEastAsia" w:hAnsi="Consolas" w:cs="Consolas"/>
+                <w:color w:val="FFFFFF" w:themeColor="background1"/>
+                <w:kern w:val="0"/>
+                <w:sz w:val="16"/>
+                <w:szCs w:val="16"/>
+                <w:lang w:val="fr-FR" w:eastAsia="ja-JP"/>
+              </w:rPr>
+              <w:t>"join_delete": "cascade",</w:t>
+            </w:r>
+          </w:p>
+          <w:p>
+            <w:pPr>
+              <w:autoSpaceDE w:val="0"/>
+              <w:autoSpaceDN w:val="0"/>
+              <w:adjustRightInd w:val="0"/>
+              <w:spacing w:before="0" w:after="0" w:line="240" w:lineRule="auto"/>
+              <w:rPr>
+                <w:rFonts w:ascii="Consolas" w:eastAsiaTheme="minorEastAsia" w:hAnsi="Consolas" w:cs="Consolas"/>
+                <w:color w:val="FFFFFF" w:themeColor="background1"/>
+                <w:kern w:val="0"/>
+                <w:sz w:val="16"/>
+                <w:szCs w:val="16"/>
+                <w:lang w:val="fr-FR" w:eastAsia="ja-JP"/>
+              </w:rPr>
+            </w:pPr>
+            <w:r>
+              <w:rPr>
+                <w:rFonts w:ascii="Consolas" w:eastAsiaTheme="minorEastAsia" w:hAnsi="Consolas" w:cs="Consolas"/>
+                <w:color w:val="FFFFFF" w:themeColor="background1"/>
+                <w:kern w:val="0"/>
+                <w:sz w:val="16"/>
+                <w:szCs w:val="16"/>
+                <w:lang w:val="fr-FR" w:eastAsia="ja-JP"/>
+              </w:rPr>
+              <w:t xml:space="preserve">                            "join_update": "cascade",</w:t>
+            </w:r>
+          </w:p>
+          <w:p>
+            <w:pPr>
+              <w:autoSpaceDE w:val="0"/>
+              <w:autoSpaceDN w:val="0"/>
+              <w:adjustRightInd w:val="0"/>
+              <w:spacing w:before="0" w:after="0" w:line="240" w:lineRule="auto"/>
+              <w:rPr>
+                <w:rFonts w:ascii="Consolas" w:eastAsiaTheme="minorEastAsia" w:hAnsi="Consolas" w:cs="Consolas"/>
+                <w:color w:val="FFFFFF" w:themeColor="background1"/>
+                <w:kern w:val="0"/>
+                <w:sz w:val="16"/>
+                <w:szCs w:val="16"/>
+                <w:lang w:eastAsia="ja-JP"/>
+              </w:rPr>
+            </w:pPr>
+            <w:r>
+              <w:rPr>
+                <w:rFonts w:ascii="Consolas" w:eastAsiaTheme="minorEastAsia" w:hAnsi="Consolas" w:cs="Consolas"/>
+                <w:color w:val="FFFFFF" w:themeColor="background1"/>
+                <w:kern w:val="0"/>
+                <w:sz w:val="16"/>
+                <w:szCs w:val="16"/>
+                <w:lang w:eastAsia="ja-JP"/>
+              </w:rPr>
+              <w:t xml:space="preserve">                            "constraint": "role_fk"</w:t>
+            </w:r>
+          </w:p>
+          <w:p>
+            <w:pPr>
+              <w:autoSpaceDE w:val="0"/>
+              <w:autoSpaceDN w:val="0"/>
+              <w:adjustRightInd w:val="0"/>
+              <w:spacing w:before="0" w:after="0" w:line="240" w:lineRule="auto"/>
+              <w:rPr>
+                <w:rFonts w:ascii="Consolas" w:eastAsiaTheme="minorEastAsia" w:hAnsi="Consolas" w:cs="Consolas"/>
+                <w:color w:val="FFFFFF" w:themeColor="background1"/>
+                <w:kern w:val="0"/>
+                <w:sz w:val="16"/>
+                <w:szCs w:val="16"/>
+                <w:lang w:eastAsia="ja-JP"/>
+              </w:rPr>
+            </w:pPr>
+            <w:r>
+              <w:rPr>
+                <w:rFonts w:ascii="Consolas" w:eastAsiaTheme="minorEastAsia" w:hAnsi="Consolas" w:cs="Consolas"/>
+                <w:color w:val="FFFFFF" w:themeColor="background1"/>
+                <w:kern w:val="0"/>
+                <w:sz w:val="16"/>
+                <w:szCs w:val="16"/>
+                <w:lang w:eastAsia="ja-JP"/>
+              </w:rPr>
+              <w:t xml:space="preserve">                        },</w:t>
+            </w:r>
+          </w:p>
+          <w:p>
+            <w:pPr>
+              <w:autoSpaceDE w:val="0"/>
+              <w:autoSpaceDN w:val="0"/>
+              <w:adjustRightInd w:val="0"/>
+              <w:spacing w:before="0" w:after="0" w:line="240" w:lineRule="auto"/>
+              <w:rPr>
+                <w:rFonts w:ascii="Consolas" w:eastAsiaTheme="minorEastAsia" w:hAnsi="Consolas" w:cs="Consolas"/>
+                <w:color w:val="FFFFFF" w:themeColor="background1"/>
+                <w:kern w:val="0"/>
+                <w:sz w:val="16"/>
+                <w:szCs w:val="16"/>
+                <w:lang w:eastAsia="ja-JP"/>
+              </w:rPr>
+            </w:pPr>
+            <w:r>
+              <w:rPr>
+                <w:rFonts w:ascii="Consolas" w:eastAsiaTheme="minorEastAsia" w:hAnsi="Consolas" w:cs="Consolas"/>
+                <w:color w:val="FFFFFF" w:themeColor="background1"/>
+                <w:kern w:val="0"/>
+                <w:sz w:val="16"/>
+                <w:szCs w:val="16"/>
+                <w:lang w:eastAsia="ja-JP"/>
+              </w:rPr>
+              <w:t xml:space="preserve">                        "id_user": {</w:t>
+            </w:r>
+          </w:p>
+          <w:p>
+            <w:pPr>
+              <w:autoSpaceDE w:val="0"/>
+              <w:autoSpaceDN w:val="0"/>
+              <w:adjustRightInd w:val="0"/>
+              <w:spacing w:before="0" w:after="0" w:line="240" w:lineRule="auto"/>
+              <w:rPr>
+                <w:rFonts w:ascii="Consolas" w:eastAsiaTheme="minorEastAsia" w:hAnsi="Consolas" w:cs="Consolas"/>
+                <w:color w:val="FFFFFF" w:themeColor="background1"/>
+                <w:kern w:val="0"/>
+                <w:sz w:val="16"/>
+                <w:szCs w:val="16"/>
+                <w:lang w:eastAsia="ja-JP"/>
+              </w:rPr>
+            </w:pPr>
+            <w:r>
+              <w:rPr>
+                <w:rFonts w:ascii="Consolas" w:eastAsiaTheme="minorEastAsia" w:hAnsi="Consolas" w:cs="Consolas"/>
+                <w:color w:val="FFFFFF" w:themeColor="background1"/>
+                <w:kern w:val="0"/>
+                <w:sz w:val="16"/>
+                <w:szCs w:val="16"/>
+                <w:lang w:eastAsia="ja-JP"/>
+              </w:rPr>
+              <w:t xml:space="preserve">                            "type": "int",</w:t>
+            </w:r>
+          </w:p>
+          <w:p>
+            <w:pPr>
+              <w:autoSpaceDE w:val="0"/>
+              <w:autoSpaceDN w:val="0"/>
+              <w:adjustRightInd w:val="0"/>
+              <w:spacing w:before="0" w:after="0" w:line="240" w:lineRule="auto"/>
+              <w:rPr>
+                <w:rFonts w:ascii="Consolas" w:eastAsiaTheme="minorEastAsia" w:hAnsi="Consolas" w:cs="Consolas"/>
+                <w:color w:val="FFFFFF" w:themeColor="background1"/>
+                <w:kern w:val="0"/>
+                <w:sz w:val="16"/>
+                <w:szCs w:val="16"/>
+                <w:lang w:eastAsia="ja-JP"/>
+              </w:rPr>
+            </w:pPr>
+            <w:r>
+              <w:rPr>
+                <w:rFonts w:ascii="Consolas" w:eastAsiaTheme="minorEastAsia" w:hAnsi="Consolas" w:cs="Consolas"/>
+                <w:color w:val="FFFFFF" w:themeColor="background1"/>
+                <w:kern w:val="0"/>
+                <w:sz w:val="16"/>
+                <w:szCs w:val="16"/>
+                <w:lang w:eastAsia="ja-JP"/>
+              </w:rPr>
+              <w:t xml:space="preserve">                            "value": "10",</w:t>
+            </w:r>
+          </w:p>
+          <w:p>
+            <w:pPr>
+              <w:autoSpaceDE w:val="0"/>
+              <w:autoSpaceDN w:val="0"/>
+              <w:adjustRightInd w:val="0"/>
+              <w:spacing w:before="0" w:after="0" w:line="240" w:lineRule="auto"/>
+              <w:rPr>
+                <w:rFonts w:ascii="Consolas" w:eastAsiaTheme="minorEastAsia" w:hAnsi="Consolas" w:cs="Consolas"/>
+                <w:color w:val="FFFFFF" w:themeColor="background1"/>
+                <w:kern w:val="0"/>
+                <w:sz w:val="16"/>
+                <w:szCs w:val="16"/>
+                <w:lang w:eastAsia="ja-JP"/>
+              </w:rPr>
+            </w:pPr>
+            <w:r>
+              <w:rPr>
+                <w:rFonts w:ascii="Consolas" w:eastAsiaTheme="minorEastAsia" w:hAnsi="Consolas" w:cs="Consolas"/>
+                <w:color w:val="FFFFFF" w:themeColor="background1"/>
+                <w:kern w:val="0"/>
+                <w:sz w:val="16"/>
+                <w:szCs w:val="16"/>
+                <w:lang w:eastAsia="ja-JP"/>
+              </w:rPr>
+              <w:t xml:space="preserve">                            "null": false,</w:t>
+            </w:r>
+          </w:p>
+          <w:p>
+            <w:pPr>
+              <w:autoSpaceDE w:val="0"/>
+              <w:autoSpaceDN w:val="0"/>
+              <w:adjustRightInd w:val="0"/>
+              <w:spacing w:before="0" w:after="0" w:line="240" w:lineRule="auto"/>
+              <w:rPr>
+                <w:rFonts w:ascii="Consolas" w:eastAsiaTheme="minorEastAsia" w:hAnsi="Consolas" w:cs="Consolas"/>
+                <w:color w:val="FFFFFF" w:themeColor="background1"/>
+                <w:kern w:val="0"/>
+                <w:sz w:val="16"/>
+                <w:szCs w:val="16"/>
+                <w:lang w:eastAsia="ja-JP"/>
+              </w:rPr>
+            </w:pPr>
+            <w:r>
+              <w:rPr>
+                <w:rFonts w:ascii="Consolas" w:eastAsiaTheme="minorEastAsia" w:hAnsi="Consolas" w:cs="Consolas"/>
+                <w:color w:val="FFFFFF" w:themeColor="background1"/>
+                <w:kern w:val="0"/>
+                <w:sz w:val="16"/>
+                <w:szCs w:val="16"/>
+                <w:lang w:eastAsia="ja-JP"/>
+              </w:rPr>
+              <w:lastRenderedPageBreak/>
+              <w:t xml:space="preserve">                            "join": "user",</w:t>
+            </w:r>
+          </w:p>
+          <w:p>
+            <w:pPr>
+              <w:autoSpaceDE w:val="0"/>
+              <w:autoSpaceDN w:val="0"/>
+              <w:adjustRightInd w:val="0"/>
+              <w:spacing w:before="0" w:after="0" w:line="240" w:lineRule="auto"/>
+              <w:rPr>
+                <w:rFonts w:ascii="Consolas" w:eastAsiaTheme="minorEastAsia" w:hAnsi="Consolas" w:cs="Consolas"/>
+                <w:color w:val="FFFFFF" w:themeColor="background1"/>
+                <w:kern w:val="0"/>
+                <w:sz w:val="16"/>
+                <w:szCs w:val="16"/>
+                <w:lang w:eastAsia="ja-JP"/>
+              </w:rPr>
+            </w:pPr>
+            <w:r>
+              <w:rPr>
+                <w:rFonts w:ascii="Consolas" w:eastAsiaTheme="minorEastAsia" w:hAnsi="Consolas" w:cs="Consolas"/>
+                <w:color w:val="FFFFFF" w:themeColor="background1"/>
+                <w:kern w:val="0"/>
+                <w:sz w:val="16"/>
+                <w:szCs w:val="16"/>
+                <w:lang w:eastAsia="ja-JP"/>
+              </w:rPr>
+              <w:t xml:space="preserve">                            "join_by_field": "id",</w:t>
+            </w:r>
+          </w:p>
+          <w:p>
+            <w:pPr>
+              <w:autoSpaceDE w:val="0"/>
+              <w:autoSpaceDN w:val="0"/>
+              <w:adjustRightInd w:val="0"/>
+              <w:spacing w:before="0" w:after="0" w:line="240" w:lineRule="auto"/>
+              <w:rPr>
+                <w:rFonts w:ascii="Consolas" w:eastAsiaTheme="minorEastAsia" w:hAnsi="Consolas" w:cs="Consolas"/>
+                <w:color w:val="FFFFFF" w:themeColor="background1"/>
+                <w:kern w:val="0"/>
+                <w:sz w:val="16"/>
+                <w:szCs w:val="16"/>
+                <w:lang w:val="fr-FR" w:eastAsia="ja-JP"/>
+              </w:rPr>
+            </w:pPr>
+            <w:r>
+              <w:rPr>
+                <w:rFonts w:ascii="Consolas" w:eastAsiaTheme="minorEastAsia" w:hAnsi="Consolas" w:cs="Consolas"/>
+                <w:color w:val="FFFFFF" w:themeColor="background1"/>
+                <w:kern w:val="0"/>
+                <w:sz w:val="16"/>
+                <w:szCs w:val="16"/>
+                <w:lang w:eastAsia="ja-JP"/>
+              </w:rPr>
+              <w:t xml:space="preserve">                            </w:t>
+            </w:r>
+            <w:r>
+              <w:rPr>
+                <w:rFonts w:ascii="Consolas" w:eastAsiaTheme="minorEastAsia" w:hAnsi="Consolas" w:cs="Consolas"/>
+                <w:color w:val="FFFFFF" w:themeColor="background1"/>
+                <w:kern w:val="0"/>
+                <w:sz w:val="16"/>
+                <w:szCs w:val="16"/>
+                <w:lang w:val="fr-FR" w:eastAsia="ja-JP"/>
+              </w:rPr>
+              <w:t>"join_delete": "cascade",</w:t>
+            </w:r>
+          </w:p>
+          <w:p>
+            <w:pPr>
+              <w:autoSpaceDE w:val="0"/>
+              <w:autoSpaceDN w:val="0"/>
+              <w:adjustRightInd w:val="0"/>
+              <w:spacing w:before="0" w:after="0" w:line="240" w:lineRule="auto"/>
+              <w:rPr>
+                <w:rFonts w:ascii="Consolas" w:eastAsiaTheme="minorEastAsia" w:hAnsi="Consolas" w:cs="Consolas"/>
+                <w:color w:val="FFFFFF" w:themeColor="background1"/>
+                <w:kern w:val="0"/>
+                <w:sz w:val="16"/>
+                <w:szCs w:val="16"/>
+                <w:lang w:val="fr-FR" w:eastAsia="ja-JP"/>
+              </w:rPr>
+            </w:pPr>
+            <w:r>
+              <w:rPr>
+                <w:rFonts w:ascii="Consolas" w:eastAsiaTheme="minorEastAsia" w:hAnsi="Consolas" w:cs="Consolas"/>
+                <w:color w:val="FFFFFF" w:themeColor="background1"/>
+                <w:kern w:val="0"/>
+                <w:sz w:val="16"/>
+                <w:szCs w:val="16"/>
+                <w:lang w:val="fr-FR" w:eastAsia="ja-JP"/>
+              </w:rPr>
+              <w:t xml:space="preserve">                            "join_update": "cascade",</w:t>
+            </w:r>
+          </w:p>
+          <w:p>
+            <w:pPr>
+              <w:autoSpaceDE w:val="0"/>
+              <w:autoSpaceDN w:val="0"/>
+              <w:adjustRightInd w:val="0"/>
+              <w:spacing w:before="0" w:after="0" w:line="240" w:lineRule="auto"/>
+              <w:rPr>
+                <w:rFonts w:ascii="Consolas" w:eastAsiaTheme="minorEastAsia" w:hAnsi="Consolas" w:cs="Consolas"/>
+                <w:color w:val="FFFFFF" w:themeColor="background1"/>
+                <w:kern w:val="0"/>
+                <w:sz w:val="16"/>
+                <w:szCs w:val="16"/>
+                <w:lang w:val="fr-FR" w:eastAsia="ja-JP"/>
+              </w:rPr>
+            </w:pPr>
+            <w:r>
+              <w:rPr>
+                <w:rFonts w:ascii="Consolas" w:eastAsiaTheme="minorEastAsia" w:hAnsi="Consolas" w:cs="Consolas"/>
+                <w:color w:val="FFFFFF" w:themeColor="background1"/>
+                <w:kern w:val="0"/>
+                <w:sz w:val="16"/>
+                <w:szCs w:val="16"/>
+                <w:lang w:val="fr-FR" w:eastAsia="ja-JP"/>
+              </w:rPr>
+              <w:t xml:space="preserve">                            "constraint": "user_fk"</w:t>
+            </w:r>
+          </w:p>
+          <w:p>
+            <w:pPr>
+              <w:autoSpaceDE w:val="0"/>
+              <w:autoSpaceDN w:val="0"/>
+              <w:adjustRightInd w:val="0"/>
+              <w:spacing w:before="0" w:after="0" w:line="240" w:lineRule="auto"/>
+              <w:rPr>
+                <w:rFonts w:ascii="Consolas" w:eastAsiaTheme="minorEastAsia" w:hAnsi="Consolas" w:cs="Consolas"/>
+                <w:color w:val="FFFFFF" w:themeColor="background1"/>
+                <w:kern w:val="0"/>
+                <w:sz w:val="16"/>
+                <w:szCs w:val="16"/>
+                <w:lang w:val="fr-FR" w:eastAsia="ja-JP"/>
+              </w:rPr>
+            </w:pPr>
+            <w:r>
+              <w:rPr>
+                <w:rFonts w:ascii="Consolas" w:eastAsiaTheme="minorEastAsia" w:hAnsi="Consolas" w:cs="Consolas"/>
+                <w:color w:val="FFFFFF" w:themeColor="background1"/>
+                <w:kern w:val="0"/>
+                <w:sz w:val="16"/>
+                <w:szCs w:val="16"/>
+                <w:lang w:val="fr-FR" w:eastAsia="ja-JP"/>
+              </w:rPr>
+              <w:t xml:space="preserve">                        }</w:t>
+            </w:r>
+          </w:p>
+          <w:p>
+            <w:pPr>
+              <w:autoSpaceDE w:val="0"/>
+              <w:autoSpaceDN w:val="0"/>
+              <w:adjustRightInd w:val="0"/>
+              <w:spacing w:before="0" w:after="0" w:line="240" w:lineRule="auto"/>
+              <w:rPr>
+                <w:rFonts w:ascii="Consolas" w:eastAsiaTheme="minorEastAsia" w:hAnsi="Consolas" w:cs="Consolas"/>
+                <w:color w:val="FFFFFF" w:themeColor="background1"/>
+                <w:kern w:val="0"/>
+                <w:sz w:val="16"/>
+                <w:szCs w:val="16"/>
+                <w:lang w:val="fr-FR" w:eastAsia="ja-JP"/>
+              </w:rPr>
+            </w:pPr>
+            <w:r>
+              <w:rPr>
+                <w:rFonts w:ascii="Consolas" w:eastAsiaTheme="minorEastAsia" w:hAnsi="Consolas" w:cs="Consolas"/>
+                <w:color w:val="FFFFFF" w:themeColor="background1"/>
+                <w:kern w:val="0"/>
+                <w:sz w:val="16"/>
+                <w:szCs w:val="16"/>
+                <w:lang w:val="fr-FR" w:eastAsia="ja-JP"/>
+              </w:rPr>
+              <w:t xml:space="preserve">                    },</w:t>
+            </w:r>
+          </w:p>
+          <w:p>
+            <w:pPr>
+              <w:autoSpaceDE w:val="0"/>
+              <w:autoSpaceDN w:val="0"/>
+              <w:adjustRightInd w:val="0"/>
+              <w:spacing w:before="0" w:after="0" w:line="240" w:lineRule="auto"/>
+              <w:rPr>
+                <w:rFonts w:ascii="Consolas" w:eastAsiaTheme="minorEastAsia" w:hAnsi="Consolas" w:cs="Consolas"/>
+                <w:color w:val="FFFFFF" w:themeColor="background1"/>
+                <w:kern w:val="0"/>
+                <w:sz w:val="16"/>
+                <w:szCs w:val="16"/>
+                <w:lang w:val="fr-FR" w:eastAsia="ja-JP"/>
+              </w:rPr>
+            </w:pPr>
+            <w:r>
+              <w:rPr>
+                <w:rFonts w:ascii="Consolas" w:eastAsiaTheme="minorEastAsia" w:hAnsi="Consolas" w:cs="Consolas"/>
+                <w:color w:val="FFFFFF" w:themeColor="background1"/>
+                <w:kern w:val="0"/>
+                <w:sz w:val="16"/>
+                <w:szCs w:val="16"/>
+                <w:lang w:val="fr-FR" w:eastAsia="ja-JP"/>
+              </w:rPr>
+              <w:t xml:space="preserve">                    "engine": "InnoDB",</w:t>
+            </w:r>
+          </w:p>
+          <w:p>
+            <w:pPr>
+              <w:autoSpaceDE w:val="0"/>
+              <w:autoSpaceDN w:val="0"/>
+              <w:adjustRightInd w:val="0"/>
+              <w:spacing w:before="0" w:after="0" w:line="240" w:lineRule="auto"/>
+              <w:rPr>
+                <w:rFonts w:ascii="Consolas" w:eastAsiaTheme="minorEastAsia" w:hAnsi="Consolas" w:cs="Consolas"/>
+                <w:color w:val="FFFFFF" w:themeColor="background1"/>
+                <w:kern w:val="0"/>
+                <w:sz w:val="16"/>
+                <w:szCs w:val="16"/>
+                <w:lang w:val="fr-FR" w:eastAsia="ja-JP"/>
+              </w:rPr>
+            </w:pPr>
+            <w:r>
+              <w:rPr>
+                <w:rFonts w:ascii="Consolas" w:eastAsiaTheme="minorEastAsia" w:hAnsi="Consolas" w:cs="Consolas"/>
+                <w:color w:val="FFFFFF" w:themeColor="background1"/>
+                <w:kern w:val="0"/>
+                <w:sz w:val="16"/>
+                <w:szCs w:val="16"/>
+                <w:lang w:val="fr-FR" w:eastAsia="ja-JP"/>
+              </w:rPr>
+              <w:t xml:space="preserve">                    "auto_increment": 3,</w:t>
+            </w:r>
+          </w:p>
+          <w:p>
+            <w:pPr>
+              <w:autoSpaceDE w:val="0"/>
+              <w:autoSpaceDN w:val="0"/>
+              <w:adjustRightInd w:val="0"/>
+              <w:spacing w:before="0" w:after="0" w:line="240" w:lineRule="auto"/>
+              <w:rPr>
+                <w:rFonts w:ascii="Consolas" w:eastAsiaTheme="minorEastAsia" w:hAnsi="Consolas" w:cs="Consolas"/>
+                <w:color w:val="FFFFFF" w:themeColor="background1"/>
+                <w:kern w:val="0"/>
+                <w:sz w:val="16"/>
+                <w:szCs w:val="16"/>
+                <w:lang w:val="fr-FR" w:eastAsia="ja-JP"/>
+              </w:rPr>
+            </w:pPr>
+            <w:r>
+              <w:rPr>
+                <w:rFonts w:ascii="Consolas" w:eastAsiaTheme="minorEastAsia" w:hAnsi="Consolas" w:cs="Consolas"/>
+                <w:color w:val="FFFFFF" w:themeColor="background1"/>
+                <w:kern w:val="0"/>
+                <w:sz w:val="16"/>
+                <w:szCs w:val="16"/>
+                <w:lang w:val="fr-FR" w:eastAsia="ja-JP"/>
+              </w:rPr>
+              <w:t xml:space="preserve">                    "default_charset": "utf8"</w:t>
+            </w:r>
+          </w:p>
+          <w:p>
+            <w:pPr>
+              <w:autoSpaceDE w:val="0"/>
+              <w:autoSpaceDN w:val="0"/>
+              <w:adjustRightInd w:val="0"/>
+              <w:spacing w:before="0" w:after="0" w:line="240" w:lineRule="auto"/>
+              <w:rPr>
+                <w:rFonts w:ascii="Courier New" w:hAnsi="Courier New" w:cs="Courier New"/>
+                <w:b/>
+                <w:sz w:val="16"/>
+                <w:szCs w:val="16"/>
+              </w:rPr>
+            </w:pPr>
+            <w:r>
+              <w:rPr>
+                <w:rFonts w:ascii="Consolas" w:eastAsiaTheme="minorEastAsia" w:hAnsi="Consolas" w:cs="Consolas"/>
+                <w:color w:val="FFFFFF" w:themeColor="background1"/>
+                <w:kern w:val="0"/>
+                <w:sz w:val="16"/>
+                <w:szCs w:val="16"/>
+                <w:lang w:val="fr-FR" w:eastAsia="ja-JP"/>
+              </w:rPr>
+              <w:t xml:space="preserve">                }</w:t>
+            </w:r>
+          </w:p>
+        </w:tc>
+      </w:tr>
+    </w:tbl>
+    <w:p>
+      <w:pPr>
+        <w:pStyle w:val="Titre2"/>
+        <w:rPr>
+          <w:lang w:val="fr-FR"/>
+        </w:rPr>
+      </w:pPr>
+      <w:r>
+        <w:rPr>
+          <w:rFonts w:cs="Miriam"/>
+          <w:sz w:val="24"/>
+          <w:szCs w:val="24"/>
+          <w:lang w:val="fr-FR"/>
+        </w:rPr>
+        <w:lastRenderedPageBreak/>
+        <w:t xml:space="preserve">Définir </w:t>
+      </w:r>
+      <w:r>
+        <w:rPr>
+          <w:rFonts w:cs="Miriam"/>
+          <w:sz w:val="24"/>
+          <w:szCs w:val="24"/>
+          <w:lang w:val="fr-FR"/>
+        </w:rPr>
+        <w:t>des index dans</w:t>
+      </w:r>
+      <w:r>
+        <w:rPr>
+          <w:rFonts w:cs="Miriam"/>
+          <w:sz w:val="24"/>
+          <w:szCs w:val="24"/>
+          <w:lang w:val="fr-FR"/>
+        </w:rPr>
+        <w:t xml:space="preserve"> la table</w:t>
+      </w:r>
+    </w:p>
+    <w:p>
+      <w:pPr>
+        <w:rPr>
+          <w:rFonts w:cs="Miriam"/>
+          <w:b/>
+          <w:color w:val="FF0000"/>
+          <w:lang w:val="fr-FR"/>
+        </w:rPr>
+      </w:pPr>
+      <w:r>
+        <w:rPr>
+          <w:rFonts w:cs="Miriam"/>
+          <w:b/>
+          <w:color w:val="FF0000"/>
+          <w:lang w:val="fr-FR"/>
+        </w:rPr>
+        <w:t>Disponibilité</w:t>
+      </w:r>
+      <w:r>
+        <w:rPr>
+          <w:rFonts w:cs="Miriam"/>
+          <w:b/>
+          <w:color w:val="FF0000"/>
+          <w:lang w:val="fr-FR"/>
+        </w:rPr>
+        <w:t xml:space="preserve"> : </w:t>
+      </w:r>
+      <w:r>
+        <w:rPr>
+          <w:rFonts w:cs="Miriam"/>
+          <w:b/>
+          <w:color w:val="FF0000"/>
+          <w:lang w:val="fr-FR"/>
+        </w:rPr>
+        <w:t>Venus2</w:t>
+      </w:r>
+      <w:r>
+        <w:rPr>
+          <w:rFonts w:cs="Miriam"/>
+          <w:b/>
+          <w:color w:val="FF0000"/>
+          <w:lang w:val="fr-FR"/>
+        </w:rPr>
+        <w:t xml:space="preserve"> 1.0.0</w:t>
+      </w:r>
+      <w:r>
+        <w:rPr>
+          <w:rFonts w:cs="Miriam"/>
+          <w:b/>
+          <w:color w:val="FF0000"/>
+          <w:lang w:val="fr-FR"/>
+        </w:rPr>
+        <w:t>-beta1</w:t>
+      </w:r>
+    </w:p>
+    <w:p>
+      <w:pPr>
+        <w:pStyle w:val="NormalWeb"/>
+        <w:shd w:val="clear" w:color="auto" w:fill="FFFFFF"/>
+        <w:spacing w:before="0" w:after="255"/>
+        <w:rPr>
+          <w:rFonts w:cs="Miriam"/>
+          <w:szCs w:val="24"/>
+          <w:lang w:val="fr-FR"/>
+        </w:rPr>
+      </w:pPr>
+      <w:r>
+        <w:rPr>
+          <w:rFonts w:cs="Miriam"/>
+          <w:szCs w:val="24"/>
+          <w:lang w:val="fr-FR"/>
+        </w:rPr>
+        <w:t xml:space="preserve">Venus 2 permet de définir des </w:t>
+      </w:r>
+      <w:r>
+        <w:rPr>
+          <w:rFonts w:cs="Miriam"/>
+          <w:szCs w:val="24"/>
+          <w:lang w:val="fr-FR"/>
+        </w:rPr>
+        <w:t>index de deux façons différentes (soit groupé, soit directement sur les champs en question)</w:t>
+      </w:r>
+      <w:r>
+        <w:rPr>
+          <w:rFonts w:cs="Miriam"/>
+          <w:szCs w:val="24"/>
+          <w:lang w:val="fr-FR"/>
+        </w:rPr>
+        <w:t xml:space="preserve">. </w:t>
+      </w:r>
+      <w:r>
+        <w:rPr>
+          <w:rFonts w:cs="Miriam"/>
+          <w:szCs w:val="24"/>
+          <w:lang w:val="fr-FR"/>
+        </w:rPr>
+        <w:t xml:space="preserve">On ne pourra créer des index multiple que dans la première façon de faire en revanche. </w:t>
+      </w:r>
+      <w:r>
+        <w:rPr>
+          <w:rFonts w:cs="Miriam"/>
+          <w:szCs w:val="24"/>
+          <w:lang w:val="fr-FR"/>
+        </w:rPr>
+        <w:t xml:space="preserve">Voici </w:t>
+      </w:r>
+      <w:r>
+        <w:rPr>
+          <w:rFonts w:cs="Miriam"/>
+          <w:szCs w:val="24"/>
+          <w:lang w:val="fr-FR"/>
+        </w:rPr>
+        <w:t>deux</w:t>
+      </w:r>
+      <w:r>
+        <w:rPr>
+          <w:rFonts w:cs="Miriam"/>
+          <w:szCs w:val="24"/>
+          <w:lang w:val="fr-FR"/>
+        </w:rPr>
+        <w:t xml:space="preserve"> exemple</w:t>
+      </w:r>
+      <w:r>
+        <w:rPr>
+          <w:rFonts w:cs="Miriam"/>
+          <w:szCs w:val="24"/>
+          <w:lang w:val="fr-FR"/>
+        </w:rPr>
+        <w:t>s</w:t>
+      </w:r>
+      <w:r>
+        <w:rPr>
+          <w:rFonts w:cs="Miriam"/>
+          <w:szCs w:val="24"/>
+          <w:lang w:val="fr-FR"/>
+        </w:rPr>
+        <w:t xml:space="preserve"> de table avec ce type de définition :</w:t>
+      </w:r>
+    </w:p>
+    <w:tbl>
+      <w:tblPr>
+        <w:tblStyle w:val="Grilledutableau"/>
+        <w:tblW w:w="0" w:type="auto"/>
+        <w:shd w:val="clear" w:color="auto" w:fill="000000" w:themeFill="text1"/>
+        <w:tblLook w:val="04A0" w:firstRow="1" w:lastRow="0" w:firstColumn="1" w:lastColumn="0" w:noHBand="0" w:noVBand="1"/>
+      </w:tblPr>
+      <w:tblGrid>
+        <w:gridCol w:w="9211"/>
+      </w:tblGrid>
+      <w:tr>
+        <w:tc>
+          <w:tcPr>
+            <w:tcW w:w="9211" w:type="dxa"/>
+            <w:shd w:val="clear" w:color="auto" w:fill="000000" w:themeFill="text1"/>
+          </w:tcPr>
+          <w:p>
+            <w:pPr>
+              <w:autoSpaceDE w:val="0"/>
+              <w:autoSpaceDN w:val="0"/>
+              <w:adjustRightInd w:val="0"/>
+              <w:spacing w:before="0" w:after="0" w:line="240" w:lineRule="auto"/>
+              <w:rPr>
+                <w:rFonts w:ascii="Consolas" w:eastAsiaTheme="minorEastAsia" w:hAnsi="Consolas" w:cs="Consolas"/>
+                <w:color w:val="FFFFFF" w:themeColor="background1"/>
+                <w:kern w:val="0"/>
+                <w:sz w:val="16"/>
+                <w:szCs w:val="16"/>
+                <w:lang w:val="fr-FR" w:eastAsia="ja-JP"/>
+              </w:rPr>
+            </w:pPr>
+          </w:p>
+          <w:p>
+            <w:pPr>
+              <w:autoSpaceDE w:val="0"/>
+              <w:autoSpaceDN w:val="0"/>
+              <w:adjustRightInd w:val="0"/>
+              <w:spacing w:before="0" w:after="0" w:line="240" w:lineRule="auto"/>
+              <w:rPr>
+                <w:rFonts w:ascii="Consolas" w:eastAsiaTheme="minorEastAsia" w:hAnsi="Consolas" w:cs="Consolas"/>
+                <w:color w:val="FFFFFF" w:themeColor="background1"/>
+                <w:kern w:val="0"/>
+                <w:sz w:val="16"/>
+                <w:szCs w:val="16"/>
+                <w:lang w:eastAsia="ja-JP"/>
+              </w:rPr>
+            </w:pPr>
+            <w:r>
+              <w:rPr>
+                <w:rFonts w:ascii="Consolas" w:eastAsiaTheme="minorEastAsia" w:hAnsi="Consolas" w:cs="Consolas"/>
+                <w:color w:val="FFFFFF" w:themeColor="background1"/>
+                <w:kern w:val="0"/>
+                <w:sz w:val="16"/>
+                <w:szCs w:val="16"/>
+                <w:lang w:eastAsia="ja-JP"/>
+              </w:rPr>
+              <w:t xml:space="preserve">                "user": {</w:t>
+            </w:r>
+          </w:p>
+          <w:p>
+            <w:pPr>
+              <w:autoSpaceDE w:val="0"/>
+              <w:autoSpaceDN w:val="0"/>
+              <w:adjustRightInd w:val="0"/>
+              <w:spacing w:before="0" w:after="0" w:line="240" w:lineRule="auto"/>
+              <w:rPr>
+                <w:rFonts w:ascii="Consolas" w:eastAsiaTheme="minorEastAsia" w:hAnsi="Consolas" w:cs="Consolas"/>
+                <w:color w:val="FFFFFF" w:themeColor="background1"/>
+                <w:kern w:val="0"/>
+                <w:sz w:val="16"/>
+                <w:szCs w:val="16"/>
+                <w:lang w:eastAsia="ja-JP"/>
+              </w:rPr>
+            </w:pPr>
+            <w:r>
+              <w:rPr>
+                <w:rFonts w:ascii="Consolas" w:eastAsiaTheme="minorEastAsia" w:hAnsi="Consolas" w:cs="Consolas"/>
+                <w:color w:val="FFFFFF" w:themeColor="background1"/>
+                <w:kern w:val="0"/>
+                <w:sz w:val="16"/>
+                <w:szCs w:val="16"/>
+                <w:lang w:eastAsia="ja-JP"/>
+              </w:rPr>
+              <w:t xml:space="preserve">                    "fields": {</w:t>
+            </w:r>
+          </w:p>
+          <w:p>
+            <w:pPr>
+              <w:autoSpaceDE w:val="0"/>
+              <w:autoSpaceDN w:val="0"/>
+              <w:adjustRightInd w:val="0"/>
+              <w:spacing w:before="0" w:after="0" w:line="240" w:lineRule="auto"/>
+              <w:rPr>
+                <w:rFonts w:ascii="Consolas" w:eastAsiaTheme="minorEastAsia" w:hAnsi="Consolas" w:cs="Consolas"/>
+                <w:color w:val="FFFFFF" w:themeColor="background1"/>
+                <w:kern w:val="0"/>
+                <w:sz w:val="16"/>
+                <w:szCs w:val="16"/>
+                <w:lang w:eastAsia="ja-JP"/>
+              </w:rPr>
+            </w:pPr>
+            <w:r>
+              <w:rPr>
+                <w:rFonts w:ascii="Consolas" w:eastAsiaTheme="minorEastAsia" w:hAnsi="Consolas" w:cs="Consolas"/>
+                <w:color w:val="FFFFFF" w:themeColor="background1"/>
+                <w:kern w:val="0"/>
+                <w:sz w:val="16"/>
+                <w:szCs w:val="16"/>
+                <w:lang w:eastAsia="ja-JP"/>
+              </w:rPr>
+              <w:t xml:space="preserve">                        "id": {</w:t>
+            </w:r>
+          </w:p>
+          <w:p>
+            <w:pPr>
+              <w:autoSpaceDE w:val="0"/>
+              <w:autoSpaceDN w:val="0"/>
+              <w:adjustRightInd w:val="0"/>
+              <w:spacing w:before="0" w:after="0" w:line="240" w:lineRule="auto"/>
+              <w:rPr>
+                <w:rFonts w:ascii="Consolas" w:eastAsiaTheme="minorEastAsia" w:hAnsi="Consolas" w:cs="Consolas"/>
+                <w:color w:val="FFFFFF" w:themeColor="background1"/>
+                <w:kern w:val="0"/>
+                <w:sz w:val="16"/>
+                <w:szCs w:val="16"/>
+                <w:lang w:eastAsia="ja-JP"/>
+              </w:rPr>
+            </w:pPr>
+            <w:r>
+              <w:rPr>
+                <w:rFonts w:ascii="Consolas" w:eastAsiaTheme="minorEastAsia" w:hAnsi="Consolas" w:cs="Consolas"/>
+                <w:color w:val="FFFFFF" w:themeColor="background1"/>
+                <w:kern w:val="0"/>
+                <w:sz w:val="16"/>
+                <w:szCs w:val="16"/>
+                <w:lang w:eastAsia="ja-JP"/>
+              </w:rPr>
+              <w:t xml:space="preserve">                            "type": "int",</w:t>
+            </w:r>
+          </w:p>
+          <w:p>
+            <w:pPr>
+              <w:autoSpaceDE w:val="0"/>
+              <w:autoSpaceDN w:val="0"/>
+              <w:adjustRightInd w:val="0"/>
+              <w:spacing w:before="0" w:after="0" w:line="240" w:lineRule="auto"/>
+              <w:rPr>
+                <w:rFonts w:ascii="Consolas" w:eastAsiaTheme="minorEastAsia" w:hAnsi="Consolas" w:cs="Consolas"/>
+                <w:color w:val="FFFFFF" w:themeColor="background1"/>
+                <w:kern w:val="0"/>
+                <w:sz w:val="16"/>
+                <w:szCs w:val="16"/>
+                <w:lang w:eastAsia="ja-JP"/>
+              </w:rPr>
+            </w:pPr>
+            <w:r>
+              <w:rPr>
+                <w:rFonts w:ascii="Consolas" w:eastAsiaTheme="minorEastAsia" w:hAnsi="Consolas" w:cs="Consolas"/>
+                <w:color w:val="FFFFFF" w:themeColor="background1"/>
+                <w:kern w:val="0"/>
+                <w:sz w:val="16"/>
+                <w:szCs w:val="16"/>
+                <w:lang w:eastAsia="ja-JP"/>
+              </w:rPr>
+              <w:t xml:space="preserve">                            "key": "primary",</w:t>
+            </w:r>
+          </w:p>
+          <w:p>
+            <w:pPr>
+              <w:autoSpaceDE w:val="0"/>
+              <w:autoSpaceDN w:val="0"/>
+              <w:adjustRightInd w:val="0"/>
+              <w:spacing w:before="0" w:after="0" w:line="240" w:lineRule="auto"/>
+              <w:rPr>
+                <w:rFonts w:ascii="Consolas" w:eastAsiaTheme="minorEastAsia" w:hAnsi="Consolas" w:cs="Consolas"/>
+                <w:color w:val="FFFFFF" w:themeColor="background1"/>
+                <w:kern w:val="0"/>
+                <w:sz w:val="16"/>
+                <w:szCs w:val="16"/>
+                <w:lang w:eastAsia="ja-JP"/>
+              </w:rPr>
+            </w:pPr>
+            <w:r>
+              <w:rPr>
+                <w:rFonts w:ascii="Consolas" w:eastAsiaTheme="minorEastAsia" w:hAnsi="Consolas" w:cs="Consolas"/>
+                <w:color w:val="FFFFFF" w:themeColor="background1"/>
+                <w:kern w:val="0"/>
+                <w:sz w:val="16"/>
+                <w:szCs w:val="16"/>
+                <w:lang w:eastAsia="ja-JP"/>
+              </w:rPr>
+              <w:t xml:space="preserve">                            "null": false,</w:t>
+            </w:r>
+          </w:p>
+          <w:p>
+            <w:pPr>
+              <w:autoSpaceDE w:val="0"/>
+              <w:autoSpaceDN w:val="0"/>
+              <w:adjustRightInd w:val="0"/>
+              <w:spacing w:before="0" w:after="0" w:line="240" w:lineRule="auto"/>
+              <w:rPr>
+                <w:rFonts w:ascii="Consolas" w:eastAsiaTheme="minorEastAsia" w:hAnsi="Consolas" w:cs="Consolas"/>
+                <w:color w:val="FFFFFF" w:themeColor="background1"/>
+                <w:kern w:val="0"/>
+                <w:sz w:val="16"/>
+                <w:szCs w:val="16"/>
+                <w:lang w:eastAsia="ja-JP"/>
+              </w:rPr>
+            </w:pPr>
+            <w:r>
+              <w:rPr>
+                <w:rFonts w:ascii="Consolas" w:eastAsiaTheme="minorEastAsia" w:hAnsi="Consolas" w:cs="Consolas"/>
+                <w:color w:val="FFFFFF" w:themeColor="background1"/>
+                <w:kern w:val="0"/>
+                <w:sz w:val="16"/>
+                <w:szCs w:val="16"/>
+                <w:lang w:eastAsia="ja-JP"/>
+              </w:rPr>
+              <w:t xml:space="preserve">                            "unsigned": true,</w:t>
+            </w:r>
+          </w:p>
+          <w:p>
+            <w:pPr>
+              <w:autoSpaceDE w:val="0"/>
+              <w:autoSpaceDN w:val="0"/>
+              <w:adjustRightInd w:val="0"/>
+              <w:spacing w:before="0" w:after="0" w:line="240" w:lineRule="auto"/>
+              <w:rPr>
+                <w:rFonts w:ascii="Consolas" w:eastAsiaTheme="minorEastAsia" w:hAnsi="Consolas" w:cs="Consolas"/>
+                <w:color w:val="FFFFFF" w:themeColor="background1"/>
+                <w:kern w:val="0"/>
+                <w:sz w:val="16"/>
+                <w:szCs w:val="16"/>
+                <w:lang w:eastAsia="ja-JP"/>
+              </w:rPr>
+            </w:pPr>
+            <w:r>
+              <w:rPr>
+                <w:rFonts w:ascii="Consolas" w:eastAsiaTheme="minorEastAsia" w:hAnsi="Consolas" w:cs="Consolas"/>
+                <w:color w:val="FFFFFF" w:themeColor="background1"/>
+                <w:kern w:val="0"/>
+                <w:sz w:val="16"/>
+                <w:szCs w:val="16"/>
+                <w:lang w:eastAsia="ja-JP"/>
+              </w:rPr>
+              <w:t xml:space="preserve">                            "autoincrement": true</w:t>
+            </w:r>
+          </w:p>
+          <w:p>
+            <w:pPr>
+              <w:autoSpaceDE w:val="0"/>
+              <w:autoSpaceDN w:val="0"/>
+              <w:adjustRightInd w:val="0"/>
+              <w:spacing w:before="0" w:after="0" w:line="240" w:lineRule="auto"/>
+              <w:rPr>
+                <w:rFonts w:ascii="Consolas" w:eastAsiaTheme="minorEastAsia" w:hAnsi="Consolas" w:cs="Consolas"/>
+                <w:color w:val="FFFFFF" w:themeColor="background1"/>
+                <w:kern w:val="0"/>
+                <w:sz w:val="16"/>
+                <w:szCs w:val="16"/>
+                <w:lang w:eastAsia="ja-JP"/>
+              </w:rPr>
+            </w:pPr>
+            <w:r>
+              <w:rPr>
+                <w:rFonts w:ascii="Consolas" w:eastAsiaTheme="minorEastAsia" w:hAnsi="Consolas" w:cs="Consolas"/>
+                <w:color w:val="FFFFFF" w:themeColor="background1"/>
+                <w:kern w:val="0"/>
+                <w:sz w:val="16"/>
+                <w:szCs w:val="16"/>
+                <w:lang w:eastAsia="ja-JP"/>
+              </w:rPr>
+              <w:t xml:space="preserve">                        },</w:t>
+            </w:r>
+          </w:p>
+          <w:p>
+            <w:pPr>
+              <w:autoSpaceDE w:val="0"/>
+              <w:autoSpaceDN w:val="0"/>
+              <w:adjustRightInd w:val="0"/>
+              <w:spacing w:before="0" w:after="0" w:line="240" w:lineRule="auto"/>
+              <w:rPr>
+                <w:rFonts w:ascii="Consolas" w:eastAsiaTheme="minorEastAsia" w:hAnsi="Consolas" w:cs="Consolas"/>
+                <w:color w:val="FFFFFF" w:themeColor="background1"/>
+                <w:kern w:val="0"/>
+                <w:sz w:val="16"/>
+                <w:szCs w:val="16"/>
+                <w:lang w:eastAsia="ja-JP"/>
+              </w:rPr>
+            </w:pPr>
+            <w:r>
+              <w:rPr>
+                <w:rFonts w:ascii="Consolas" w:eastAsiaTheme="minorEastAsia" w:hAnsi="Consolas" w:cs="Consolas"/>
+                <w:color w:val="FFFFFF" w:themeColor="background1"/>
+                <w:kern w:val="0"/>
+                <w:sz w:val="16"/>
+                <w:szCs w:val="16"/>
+                <w:lang w:eastAsia="ja-JP"/>
+              </w:rPr>
+              <w:t xml:space="preserve">                        "id_team": {</w:t>
+            </w:r>
+          </w:p>
+          <w:p>
+            <w:pPr>
+              <w:autoSpaceDE w:val="0"/>
+              <w:autoSpaceDN w:val="0"/>
+              <w:adjustRightInd w:val="0"/>
+              <w:spacing w:before="0" w:after="0" w:line="240" w:lineRule="auto"/>
+              <w:rPr>
+                <w:rFonts w:ascii="Consolas" w:eastAsiaTheme="minorEastAsia" w:hAnsi="Consolas" w:cs="Consolas"/>
+                <w:color w:val="FFFFFF" w:themeColor="background1"/>
+                <w:kern w:val="0"/>
+                <w:sz w:val="16"/>
+                <w:szCs w:val="16"/>
+                <w:lang w:eastAsia="ja-JP"/>
+              </w:rPr>
+            </w:pPr>
+            <w:r>
+              <w:rPr>
+                <w:rFonts w:ascii="Consolas" w:eastAsiaTheme="minorEastAsia" w:hAnsi="Consolas" w:cs="Consolas"/>
+                <w:color w:val="FFFFFF" w:themeColor="background1"/>
+                <w:kern w:val="0"/>
+                <w:sz w:val="16"/>
+                <w:szCs w:val="16"/>
+                <w:lang w:eastAsia="ja-JP"/>
+              </w:rPr>
+              <w:t xml:space="preserve">                            "type": "int",</w:t>
+            </w:r>
+          </w:p>
+          <w:p>
+            <w:pPr>
+              <w:autoSpaceDE w:val="0"/>
+              <w:autoSpaceDN w:val="0"/>
+              <w:adjustRightInd w:val="0"/>
+              <w:spacing w:before="0" w:after="0" w:line="240" w:lineRule="auto"/>
+              <w:rPr>
+                <w:rFonts w:ascii="Consolas" w:eastAsiaTheme="minorEastAsia" w:hAnsi="Consolas" w:cs="Consolas"/>
+                <w:color w:val="FFFFFF" w:themeColor="background1"/>
+                <w:kern w:val="0"/>
+                <w:sz w:val="16"/>
+                <w:szCs w:val="16"/>
+                <w:lang w:eastAsia="ja-JP"/>
+              </w:rPr>
+            </w:pPr>
+            <w:r>
+              <w:rPr>
+                <w:rFonts w:ascii="Consolas" w:eastAsiaTheme="minorEastAsia" w:hAnsi="Consolas" w:cs="Consolas"/>
+                <w:color w:val="FFFFFF" w:themeColor="background1"/>
+                <w:kern w:val="0"/>
+                <w:sz w:val="16"/>
+                <w:szCs w:val="16"/>
+                <w:lang w:eastAsia="ja-JP"/>
+              </w:rPr>
+              <w:t xml:space="preserve">                            "null": false,</w:t>
+            </w:r>
+          </w:p>
+          <w:p>
+            <w:pPr>
+              <w:autoSpaceDE w:val="0"/>
+              <w:autoSpaceDN w:val="0"/>
+              <w:adjustRightInd w:val="0"/>
+              <w:spacing w:before="0" w:after="0" w:line="240" w:lineRule="auto"/>
+              <w:rPr>
+                <w:rFonts w:ascii="Consolas" w:eastAsiaTheme="minorEastAsia" w:hAnsi="Consolas" w:cs="Consolas"/>
+                <w:color w:val="FFFFFF" w:themeColor="background1"/>
+                <w:kern w:val="0"/>
+                <w:sz w:val="16"/>
+                <w:szCs w:val="16"/>
+                <w:lang w:eastAsia="ja-JP"/>
+              </w:rPr>
+            </w:pPr>
+            <w:r>
+              <w:rPr>
+                <w:rFonts w:ascii="Consolas" w:eastAsiaTheme="minorEastAsia" w:hAnsi="Consolas" w:cs="Consolas"/>
+                <w:color w:val="FFFFFF" w:themeColor="background1"/>
+                <w:kern w:val="0"/>
+                <w:sz w:val="16"/>
+                <w:szCs w:val="16"/>
+                <w:lang w:eastAsia="ja-JP"/>
+              </w:rPr>
+              <w:t xml:space="preserve">                            "unsigned": true </w:t>
+            </w:r>
+          </w:p>
+          <w:p>
+            <w:pPr>
+              <w:autoSpaceDE w:val="0"/>
+              <w:autoSpaceDN w:val="0"/>
+              <w:adjustRightInd w:val="0"/>
+              <w:spacing w:before="0" w:after="0" w:line="240" w:lineRule="auto"/>
+              <w:rPr>
+                <w:rFonts w:ascii="Consolas" w:eastAsiaTheme="minorEastAsia" w:hAnsi="Consolas" w:cs="Consolas"/>
+                <w:color w:val="FFFFFF" w:themeColor="background1"/>
+                <w:kern w:val="0"/>
+                <w:sz w:val="16"/>
+                <w:szCs w:val="16"/>
+                <w:lang w:eastAsia="ja-JP"/>
+              </w:rPr>
+            </w:pPr>
+            <w:r>
+              <w:rPr>
+                <w:rFonts w:ascii="Consolas" w:eastAsiaTheme="minorEastAsia" w:hAnsi="Consolas" w:cs="Consolas"/>
+                <w:color w:val="FFFFFF" w:themeColor="background1"/>
+                <w:kern w:val="0"/>
+                <w:sz w:val="16"/>
+                <w:szCs w:val="16"/>
+                <w:lang w:eastAsia="ja-JP"/>
+              </w:rPr>
+              <w:t xml:space="preserve">                        }</w:t>
+            </w:r>
+          </w:p>
+          <w:p>
+            <w:pPr>
+              <w:autoSpaceDE w:val="0"/>
+              <w:autoSpaceDN w:val="0"/>
+              <w:adjustRightInd w:val="0"/>
+              <w:spacing w:before="0" w:after="0" w:line="240" w:lineRule="auto"/>
+              <w:rPr>
+                <w:rFonts w:ascii="Consolas" w:eastAsiaTheme="minorEastAsia" w:hAnsi="Consolas" w:cs="Consolas"/>
+                <w:color w:val="FFFFFF" w:themeColor="background1"/>
+                <w:kern w:val="0"/>
+                <w:sz w:val="16"/>
+                <w:szCs w:val="16"/>
+                <w:lang w:eastAsia="ja-JP"/>
+              </w:rPr>
+            </w:pPr>
+            <w:r>
+              <w:rPr>
+                <w:rFonts w:ascii="Consolas" w:eastAsiaTheme="minorEastAsia" w:hAnsi="Consolas" w:cs="Consolas"/>
+                <w:color w:val="FFFFFF" w:themeColor="background1"/>
+                <w:kern w:val="0"/>
+                <w:sz w:val="16"/>
+                <w:szCs w:val="16"/>
+                <w:lang w:eastAsia="ja-JP"/>
+              </w:rPr>
+              <w:t xml:space="preserve">                    },</w:t>
+            </w:r>
+          </w:p>
+          <w:p>
+            <w:pPr>
+              <w:autoSpaceDE w:val="0"/>
+              <w:autoSpaceDN w:val="0"/>
+              <w:adjustRightInd w:val="0"/>
+              <w:spacing w:before="0" w:after="0" w:line="240" w:lineRule="auto"/>
+              <w:rPr>
+                <w:rFonts w:ascii="Consolas" w:eastAsiaTheme="minorEastAsia" w:hAnsi="Consolas" w:cs="Consolas"/>
+                <w:color w:val="FFFFFF" w:themeColor="background1"/>
+                <w:kern w:val="0"/>
+                <w:sz w:val="16"/>
+                <w:szCs w:val="16"/>
+                <w:lang w:eastAsia="ja-JP"/>
+              </w:rPr>
+            </w:pPr>
+            <w:r>
+              <w:rPr>
+                <w:rFonts w:ascii="Consolas" w:eastAsiaTheme="minorEastAsia" w:hAnsi="Consolas" w:cs="Consolas"/>
+                <w:color w:val="FFFFFF" w:themeColor="background1"/>
+                <w:kern w:val="0"/>
+                <w:sz w:val="16"/>
+                <w:szCs w:val="16"/>
+                <w:lang w:eastAsia="ja-JP"/>
+              </w:rPr>
+              <w:t xml:space="preserve">                    "index": [</w:t>
+            </w:r>
+          </w:p>
+          <w:p>
+            <w:pPr>
+              <w:autoSpaceDE w:val="0"/>
+              <w:autoSpaceDN w:val="0"/>
+              <w:adjustRightInd w:val="0"/>
+              <w:spacing w:before="0" w:after="0" w:line="240" w:lineRule="auto"/>
+              <w:rPr>
+                <w:rFonts w:ascii="Consolas" w:eastAsiaTheme="minorEastAsia" w:hAnsi="Consolas" w:cs="Consolas"/>
+                <w:color w:val="FFFFFF" w:themeColor="background1"/>
+                <w:kern w:val="0"/>
+                <w:sz w:val="16"/>
+                <w:szCs w:val="16"/>
+                <w:lang w:eastAsia="ja-JP"/>
+              </w:rPr>
+            </w:pPr>
+            <w:r>
+              <w:rPr>
+                <w:rFonts w:ascii="Consolas" w:eastAsiaTheme="minorEastAsia" w:hAnsi="Consolas" w:cs="Consolas"/>
+                <w:color w:val="FFFFFF" w:themeColor="background1"/>
+                <w:kern w:val="0"/>
+                <w:sz w:val="16"/>
+                <w:szCs w:val="16"/>
+                <w:lang w:eastAsia="ja-JP"/>
+              </w:rPr>
+              <w:t xml:space="preserve">                        "id_team</w:t>
+            </w:r>
+            <w:r>
+              <w:rPr>
+                <w:rFonts w:ascii="Consolas" w:eastAsiaTheme="minorEastAsia" w:hAnsi="Consolas" w:cs="Consolas"/>
+                <w:color w:val="FFFFFF" w:themeColor="background1"/>
+                <w:kern w:val="0"/>
+                <w:sz w:val="16"/>
+                <w:szCs w:val="16"/>
+                <w:lang w:eastAsia="ja-JP"/>
+              </w:rPr>
+              <w:t>_name_index</w:t>
+            </w:r>
+            <w:r>
+              <w:rPr>
+                <w:rFonts w:ascii="Consolas" w:eastAsiaTheme="minorEastAsia" w:hAnsi="Consolas" w:cs="Consolas"/>
+                <w:color w:val="FFFFFF" w:themeColor="background1"/>
+                <w:kern w:val="0"/>
+                <w:sz w:val="16"/>
+                <w:szCs w:val="16"/>
+                <w:lang w:eastAsia="ja-JP"/>
+              </w:rPr>
+              <w:t>": ["id_team"]</w:t>
+            </w:r>
+          </w:p>
+          <w:p>
+            <w:pPr>
+              <w:autoSpaceDE w:val="0"/>
+              <w:autoSpaceDN w:val="0"/>
+              <w:adjustRightInd w:val="0"/>
+              <w:spacing w:before="0" w:after="0" w:line="240" w:lineRule="auto"/>
+              <w:rPr>
+                <w:rFonts w:ascii="Consolas" w:eastAsiaTheme="minorEastAsia" w:hAnsi="Consolas" w:cs="Consolas"/>
+                <w:color w:val="FFFFFF" w:themeColor="background1"/>
+                <w:kern w:val="0"/>
+                <w:sz w:val="16"/>
+                <w:szCs w:val="16"/>
+                <w:lang w:eastAsia="ja-JP"/>
+              </w:rPr>
+            </w:pPr>
+            <w:r>
+              <w:rPr>
+                <w:rFonts w:ascii="Consolas" w:eastAsiaTheme="minorEastAsia" w:hAnsi="Consolas" w:cs="Consolas"/>
+                <w:color w:val="FFFFFF" w:themeColor="background1"/>
+                <w:kern w:val="0"/>
+                <w:sz w:val="16"/>
+                <w:szCs w:val="16"/>
+                <w:lang w:eastAsia="ja-JP"/>
+              </w:rPr>
+              <w:t xml:space="preserve">                    ],</w:t>
+            </w:r>
+          </w:p>
+          <w:p>
+            <w:pPr>
+              <w:autoSpaceDE w:val="0"/>
+              <w:autoSpaceDN w:val="0"/>
+              <w:adjustRightInd w:val="0"/>
+              <w:spacing w:before="0" w:after="0" w:line="240" w:lineRule="auto"/>
+              <w:rPr>
+                <w:rFonts w:ascii="Consolas" w:eastAsiaTheme="minorEastAsia" w:hAnsi="Consolas" w:cs="Consolas"/>
+                <w:color w:val="FFFFFF" w:themeColor="background1"/>
+                <w:kern w:val="0"/>
+                <w:sz w:val="16"/>
+                <w:szCs w:val="16"/>
+                <w:lang w:eastAsia="ja-JP"/>
+              </w:rPr>
+            </w:pPr>
+            <w:r>
+              <w:rPr>
+                <w:rFonts w:ascii="Consolas" w:eastAsiaTheme="minorEastAsia" w:hAnsi="Consolas" w:cs="Consolas"/>
+                <w:color w:val="FFFFFF" w:themeColor="background1"/>
+                <w:kern w:val="0"/>
+                <w:sz w:val="16"/>
+                <w:szCs w:val="16"/>
+                <w:lang w:eastAsia="ja-JP"/>
+              </w:rPr>
+              <w:t xml:space="preserve">                    "engine": "InnoDB",</w:t>
+            </w:r>
+          </w:p>
+          <w:p>
+            <w:pPr>
+              <w:autoSpaceDE w:val="0"/>
+              <w:autoSpaceDN w:val="0"/>
+              <w:adjustRightInd w:val="0"/>
+              <w:spacing w:before="0" w:after="0" w:line="240" w:lineRule="auto"/>
+              <w:rPr>
+                <w:rFonts w:ascii="Consolas" w:eastAsiaTheme="minorEastAsia" w:hAnsi="Consolas" w:cs="Consolas"/>
+                <w:color w:val="FFFFFF" w:themeColor="background1"/>
+                <w:kern w:val="0"/>
+                <w:sz w:val="16"/>
+                <w:szCs w:val="16"/>
+                <w:lang w:eastAsia="ja-JP"/>
+              </w:rPr>
+            </w:pPr>
+            <w:r>
+              <w:rPr>
+                <w:rFonts w:ascii="Consolas" w:eastAsiaTheme="minorEastAsia" w:hAnsi="Consolas" w:cs="Consolas"/>
+                <w:color w:val="FFFFFF" w:themeColor="background1"/>
+                <w:kern w:val="0"/>
+                <w:sz w:val="16"/>
+                <w:szCs w:val="16"/>
+                <w:lang w:eastAsia="ja-JP"/>
+              </w:rPr>
+              <w:t xml:space="preserve">                    "auto_increment": 1,</w:t>
+            </w:r>
+          </w:p>
+          <w:p>
+            <w:pPr>
+              <w:autoSpaceDE w:val="0"/>
+              <w:autoSpaceDN w:val="0"/>
+              <w:adjustRightInd w:val="0"/>
+              <w:spacing w:before="0" w:after="0" w:line="240" w:lineRule="auto"/>
+              <w:rPr>
+                <w:rFonts w:ascii="Consolas" w:eastAsiaTheme="minorEastAsia" w:hAnsi="Consolas" w:cs="Consolas"/>
+                <w:color w:val="FFFFFF" w:themeColor="background1"/>
+                <w:kern w:val="0"/>
+                <w:sz w:val="16"/>
+                <w:szCs w:val="16"/>
+                <w:lang w:eastAsia="ja-JP"/>
+              </w:rPr>
+            </w:pPr>
+            <w:r>
+              <w:rPr>
+                <w:rFonts w:ascii="Consolas" w:eastAsiaTheme="minorEastAsia" w:hAnsi="Consolas" w:cs="Consolas"/>
+                <w:color w:val="FFFFFF" w:themeColor="background1"/>
+                <w:kern w:val="0"/>
+                <w:sz w:val="16"/>
+                <w:szCs w:val="16"/>
+                <w:lang w:eastAsia="ja-JP"/>
+              </w:rPr>
+              <w:t xml:space="preserve">                    "default_charset": "utf8"</w:t>
+            </w:r>
+          </w:p>
+          <w:p>
+            <w:pPr>
+              <w:autoSpaceDE w:val="0"/>
+              <w:autoSpaceDN w:val="0"/>
+              <w:adjustRightInd w:val="0"/>
+              <w:spacing w:before="0" w:after="0" w:line="240" w:lineRule="auto"/>
+              <w:rPr>
+                <w:rFonts w:ascii="Courier New" w:hAnsi="Courier New" w:cs="Courier New"/>
+                <w:b/>
+                <w:sz w:val="16"/>
+                <w:szCs w:val="16"/>
+              </w:rPr>
+            </w:pPr>
+            <w:r>
+              <w:rPr>
+                <w:rFonts w:ascii="Consolas" w:eastAsiaTheme="minorEastAsia" w:hAnsi="Consolas" w:cs="Consolas"/>
+                <w:color w:val="FFFFFF" w:themeColor="background1"/>
+                <w:kern w:val="0"/>
+                <w:sz w:val="16"/>
+                <w:szCs w:val="16"/>
+                <w:lang w:eastAsia="ja-JP"/>
+              </w:rPr>
+              <w:t xml:space="preserve">                </w:t>
+            </w:r>
+            <w:r>
+              <w:rPr>
+                <w:rFonts w:ascii="Consolas" w:eastAsiaTheme="minorEastAsia" w:hAnsi="Consolas" w:cs="Consolas"/>
+                <w:color w:val="FFFFFF" w:themeColor="background1"/>
+                <w:kern w:val="0"/>
+                <w:sz w:val="16"/>
+                <w:szCs w:val="16"/>
+                <w:lang w:val="fr-FR" w:eastAsia="ja-JP"/>
+              </w:rPr>
+              <w:t>},</w:t>
+            </w:r>
+          </w:p>
+        </w:tc>
+      </w:tr>
+    </w:tbl>
+    <w:p>
+      <w:pPr>
+        <w:pStyle w:val="NormalWeb"/>
+        <w:shd w:val="clear" w:color="auto" w:fill="FFFFFF"/>
+        <w:spacing w:before="0" w:after="255"/>
+        <w:rPr>
+          <w:rFonts w:cs="Miriam"/>
+          <w:szCs w:val="24"/>
+          <w:lang w:val="fr-FR"/>
+        </w:rPr>
+      </w:pPr>
+      <w:r>
+        <w:rPr>
+          <w:rFonts w:cs="Miriam"/>
+          <w:szCs w:val="24"/>
+          <w:lang w:val="fr-FR"/>
+        </w:rPr>
+        <w:t>ou</w:t>
+      </w:r>
+      <w:bookmarkStart w:id="24" w:name="_GoBack"/>
+      <w:bookmarkEnd w:id="24"/>
+    </w:p>
+    <w:tbl>
+      <w:tblPr>
+        <w:tblStyle w:val="Grilledutableau"/>
+        <w:tblW w:w="0" w:type="auto"/>
+        <w:shd w:val="clear" w:color="auto" w:fill="000000" w:themeFill="text1"/>
+        <w:tblLook w:val="04A0" w:firstRow="1" w:lastRow="0" w:firstColumn="1" w:lastColumn="0" w:noHBand="0" w:noVBand="1"/>
+      </w:tblPr>
+      <w:tblGrid>
+        <w:gridCol w:w="9211"/>
+      </w:tblGrid>
+      <w:tr>
+        <w:tc>
+          <w:tcPr>
+            <w:tcW w:w="9211" w:type="dxa"/>
+            <w:shd w:val="clear" w:color="auto" w:fill="000000" w:themeFill="text1"/>
+          </w:tcPr>
+          <w:p>
+            <w:pPr>
+              <w:autoSpaceDE w:val="0"/>
+              <w:autoSpaceDN w:val="0"/>
+              <w:adjustRightInd w:val="0"/>
+              <w:spacing w:before="0" w:after="0" w:line="240" w:lineRule="auto"/>
+              <w:rPr>
+                <w:rFonts w:ascii="Consolas" w:eastAsiaTheme="minorEastAsia" w:hAnsi="Consolas" w:cs="Consolas"/>
+                <w:color w:val="FFFFFF" w:themeColor="background1"/>
+                <w:kern w:val="0"/>
+                <w:sz w:val="16"/>
+                <w:szCs w:val="16"/>
+                <w:lang w:val="fr-FR" w:eastAsia="ja-JP"/>
+              </w:rPr>
+            </w:pPr>
+          </w:p>
+          <w:p>
+            <w:pPr>
+              <w:autoSpaceDE w:val="0"/>
+              <w:autoSpaceDN w:val="0"/>
+              <w:adjustRightInd w:val="0"/>
+              <w:spacing w:before="0" w:after="0" w:line="240" w:lineRule="auto"/>
+              <w:rPr>
+                <w:rFonts w:ascii="Consolas" w:eastAsiaTheme="minorEastAsia" w:hAnsi="Consolas" w:cs="Consolas"/>
+                <w:color w:val="FFFFFF" w:themeColor="background1"/>
+                <w:kern w:val="0"/>
+                <w:sz w:val="16"/>
+                <w:szCs w:val="16"/>
+                <w:lang w:eastAsia="ja-JP"/>
+              </w:rPr>
+            </w:pPr>
+            <w:r>
+              <w:rPr>
+                <w:rFonts w:ascii="Consolas" w:eastAsiaTheme="minorEastAsia" w:hAnsi="Consolas" w:cs="Consolas"/>
+                <w:color w:val="FFFFFF" w:themeColor="background1"/>
+                <w:kern w:val="0"/>
+                <w:sz w:val="16"/>
+                <w:szCs w:val="16"/>
+                <w:lang w:eastAsia="ja-JP"/>
+              </w:rPr>
+              <w:t xml:space="preserve">                "user": {</w:t>
+            </w:r>
+          </w:p>
+          <w:p>
+            <w:pPr>
+              <w:autoSpaceDE w:val="0"/>
+              <w:autoSpaceDN w:val="0"/>
+              <w:adjustRightInd w:val="0"/>
+              <w:spacing w:before="0" w:after="0" w:line="240" w:lineRule="auto"/>
+              <w:rPr>
+                <w:rFonts w:ascii="Consolas" w:eastAsiaTheme="minorEastAsia" w:hAnsi="Consolas" w:cs="Consolas"/>
+                <w:color w:val="FFFFFF" w:themeColor="background1"/>
+                <w:kern w:val="0"/>
+                <w:sz w:val="16"/>
+                <w:szCs w:val="16"/>
+                <w:lang w:eastAsia="ja-JP"/>
+              </w:rPr>
+            </w:pPr>
+            <w:r>
+              <w:rPr>
+                <w:rFonts w:ascii="Consolas" w:eastAsiaTheme="minorEastAsia" w:hAnsi="Consolas" w:cs="Consolas"/>
+                <w:color w:val="FFFFFF" w:themeColor="background1"/>
+                <w:kern w:val="0"/>
+                <w:sz w:val="16"/>
+                <w:szCs w:val="16"/>
+                <w:lang w:eastAsia="ja-JP"/>
+              </w:rPr>
+              <w:t xml:space="preserve">                    "fields": {</w:t>
+            </w:r>
+          </w:p>
+          <w:p>
+            <w:pPr>
+              <w:autoSpaceDE w:val="0"/>
+              <w:autoSpaceDN w:val="0"/>
+              <w:adjustRightInd w:val="0"/>
+              <w:spacing w:before="0" w:after="0" w:line="240" w:lineRule="auto"/>
+              <w:rPr>
+                <w:rFonts w:ascii="Consolas" w:eastAsiaTheme="minorEastAsia" w:hAnsi="Consolas" w:cs="Consolas"/>
+                <w:color w:val="FFFFFF" w:themeColor="background1"/>
+                <w:kern w:val="0"/>
+                <w:sz w:val="16"/>
+                <w:szCs w:val="16"/>
+                <w:lang w:eastAsia="ja-JP"/>
+              </w:rPr>
+            </w:pPr>
+            <w:r>
+              <w:rPr>
+                <w:rFonts w:ascii="Consolas" w:eastAsiaTheme="minorEastAsia" w:hAnsi="Consolas" w:cs="Consolas"/>
+                <w:color w:val="FFFFFF" w:themeColor="background1"/>
+                <w:kern w:val="0"/>
+                <w:sz w:val="16"/>
+                <w:szCs w:val="16"/>
+                <w:lang w:eastAsia="ja-JP"/>
+              </w:rPr>
+              <w:t xml:space="preserve">                        "id": {</w:t>
+            </w:r>
+          </w:p>
+          <w:p>
+            <w:pPr>
+              <w:autoSpaceDE w:val="0"/>
+              <w:autoSpaceDN w:val="0"/>
+              <w:adjustRightInd w:val="0"/>
+              <w:spacing w:before="0" w:after="0" w:line="240" w:lineRule="auto"/>
+              <w:rPr>
+                <w:rFonts w:ascii="Consolas" w:eastAsiaTheme="minorEastAsia" w:hAnsi="Consolas" w:cs="Consolas"/>
+                <w:color w:val="FFFFFF" w:themeColor="background1"/>
+                <w:kern w:val="0"/>
+                <w:sz w:val="16"/>
+                <w:szCs w:val="16"/>
+                <w:lang w:eastAsia="ja-JP"/>
+              </w:rPr>
+            </w:pPr>
+            <w:r>
+              <w:rPr>
+                <w:rFonts w:ascii="Consolas" w:eastAsiaTheme="minorEastAsia" w:hAnsi="Consolas" w:cs="Consolas"/>
+                <w:color w:val="FFFFFF" w:themeColor="background1"/>
+                <w:kern w:val="0"/>
+                <w:sz w:val="16"/>
+                <w:szCs w:val="16"/>
+                <w:lang w:eastAsia="ja-JP"/>
+              </w:rPr>
+              <w:t xml:space="preserve">                            "type": "int",</w:t>
+            </w:r>
+          </w:p>
+          <w:p>
+            <w:pPr>
+              <w:autoSpaceDE w:val="0"/>
+              <w:autoSpaceDN w:val="0"/>
+              <w:adjustRightInd w:val="0"/>
+              <w:spacing w:before="0" w:after="0" w:line="240" w:lineRule="auto"/>
+              <w:rPr>
+                <w:rFonts w:ascii="Consolas" w:eastAsiaTheme="minorEastAsia" w:hAnsi="Consolas" w:cs="Consolas"/>
+                <w:color w:val="FFFFFF" w:themeColor="background1"/>
+                <w:kern w:val="0"/>
+                <w:sz w:val="16"/>
+                <w:szCs w:val="16"/>
+                <w:lang w:eastAsia="ja-JP"/>
+              </w:rPr>
+            </w:pPr>
+            <w:r>
+              <w:rPr>
+                <w:rFonts w:ascii="Consolas" w:eastAsiaTheme="minorEastAsia" w:hAnsi="Consolas" w:cs="Consolas"/>
+                <w:color w:val="FFFFFF" w:themeColor="background1"/>
+                <w:kern w:val="0"/>
+                <w:sz w:val="16"/>
+                <w:szCs w:val="16"/>
+                <w:lang w:eastAsia="ja-JP"/>
+              </w:rPr>
+              <w:t xml:space="preserve">                            "key": "primary",</w:t>
+            </w:r>
+          </w:p>
+          <w:p>
+            <w:pPr>
+              <w:autoSpaceDE w:val="0"/>
+              <w:autoSpaceDN w:val="0"/>
+              <w:adjustRightInd w:val="0"/>
+              <w:spacing w:before="0" w:after="0" w:line="240" w:lineRule="auto"/>
+              <w:rPr>
+                <w:rFonts w:ascii="Consolas" w:eastAsiaTheme="minorEastAsia" w:hAnsi="Consolas" w:cs="Consolas"/>
+                <w:color w:val="FFFFFF" w:themeColor="background1"/>
+                <w:kern w:val="0"/>
+                <w:sz w:val="16"/>
+                <w:szCs w:val="16"/>
+                <w:lang w:eastAsia="ja-JP"/>
+              </w:rPr>
+            </w:pPr>
+            <w:r>
+              <w:rPr>
+                <w:rFonts w:ascii="Consolas" w:eastAsiaTheme="minorEastAsia" w:hAnsi="Consolas" w:cs="Consolas"/>
+                <w:color w:val="FFFFFF" w:themeColor="background1"/>
+                <w:kern w:val="0"/>
+                <w:sz w:val="16"/>
+                <w:szCs w:val="16"/>
+                <w:lang w:eastAsia="ja-JP"/>
+              </w:rPr>
+              <w:t xml:space="preserve">                            "null": false,</w:t>
+            </w:r>
+          </w:p>
+          <w:p>
+            <w:pPr>
+              <w:autoSpaceDE w:val="0"/>
+              <w:autoSpaceDN w:val="0"/>
+              <w:adjustRightInd w:val="0"/>
+              <w:spacing w:before="0" w:after="0" w:line="240" w:lineRule="auto"/>
+              <w:rPr>
+                <w:rFonts w:ascii="Consolas" w:eastAsiaTheme="minorEastAsia" w:hAnsi="Consolas" w:cs="Consolas"/>
+                <w:color w:val="FFFFFF" w:themeColor="background1"/>
+                <w:kern w:val="0"/>
+                <w:sz w:val="16"/>
+                <w:szCs w:val="16"/>
+                <w:lang w:eastAsia="ja-JP"/>
+              </w:rPr>
+            </w:pPr>
+            <w:r>
+              <w:rPr>
+                <w:rFonts w:ascii="Consolas" w:eastAsiaTheme="minorEastAsia" w:hAnsi="Consolas" w:cs="Consolas"/>
+                <w:color w:val="FFFFFF" w:themeColor="background1"/>
+                <w:kern w:val="0"/>
+                <w:sz w:val="16"/>
+                <w:szCs w:val="16"/>
+                <w:lang w:eastAsia="ja-JP"/>
+              </w:rPr>
+              <w:t xml:space="preserve">                            "unsigned": true,</w:t>
+            </w:r>
+          </w:p>
+          <w:p>
+            <w:pPr>
+              <w:autoSpaceDE w:val="0"/>
+              <w:autoSpaceDN w:val="0"/>
+              <w:adjustRightInd w:val="0"/>
+              <w:spacing w:before="0" w:after="0" w:line="240" w:lineRule="auto"/>
+              <w:rPr>
+                <w:rFonts w:ascii="Consolas" w:eastAsiaTheme="minorEastAsia" w:hAnsi="Consolas" w:cs="Consolas"/>
+                <w:color w:val="FFFFFF" w:themeColor="background1"/>
+                <w:kern w:val="0"/>
+                <w:sz w:val="16"/>
+                <w:szCs w:val="16"/>
+                <w:lang w:eastAsia="ja-JP"/>
+              </w:rPr>
+            </w:pPr>
+            <w:r>
+              <w:rPr>
+                <w:rFonts w:ascii="Consolas" w:eastAsiaTheme="minorEastAsia" w:hAnsi="Consolas" w:cs="Consolas"/>
+                <w:color w:val="FFFFFF" w:themeColor="background1"/>
+                <w:kern w:val="0"/>
+                <w:sz w:val="16"/>
+                <w:szCs w:val="16"/>
+                <w:lang w:eastAsia="ja-JP"/>
+              </w:rPr>
+              <w:t xml:space="preserve">                            "autoincrement": true</w:t>
+            </w:r>
+          </w:p>
+          <w:p>
+            <w:pPr>
+              <w:autoSpaceDE w:val="0"/>
+              <w:autoSpaceDN w:val="0"/>
+              <w:adjustRightInd w:val="0"/>
+              <w:spacing w:before="0" w:after="0" w:line="240" w:lineRule="auto"/>
+              <w:rPr>
+                <w:rFonts w:ascii="Consolas" w:eastAsiaTheme="minorEastAsia" w:hAnsi="Consolas" w:cs="Consolas"/>
+                <w:color w:val="FFFFFF" w:themeColor="background1"/>
+                <w:kern w:val="0"/>
+                <w:sz w:val="16"/>
+                <w:szCs w:val="16"/>
+                <w:lang w:eastAsia="ja-JP"/>
+              </w:rPr>
+            </w:pPr>
+            <w:r>
+              <w:rPr>
+                <w:rFonts w:ascii="Consolas" w:eastAsiaTheme="minorEastAsia" w:hAnsi="Consolas" w:cs="Consolas"/>
+                <w:color w:val="FFFFFF" w:themeColor="background1"/>
+                <w:kern w:val="0"/>
+                <w:sz w:val="16"/>
+                <w:szCs w:val="16"/>
+                <w:lang w:eastAsia="ja-JP"/>
+              </w:rPr>
+              <w:t xml:space="preserve">                        },</w:t>
+            </w:r>
+          </w:p>
+          <w:p>
+            <w:pPr>
+              <w:autoSpaceDE w:val="0"/>
+              <w:autoSpaceDN w:val="0"/>
+              <w:adjustRightInd w:val="0"/>
+              <w:spacing w:before="0" w:after="0" w:line="240" w:lineRule="auto"/>
+              <w:rPr>
+                <w:rFonts w:ascii="Consolas" w:eastAsiaTheme="minorEastAsia" w:hAnsi="Consolas" w:cs="Consolas"/>
+                <w:color w:val="FFFFFF" w:themeColor="background1"/>
+                <w:kern w:val="0"/>
+                <w:sz w:val="16"/>
+                <w:szCs w:val="16"/>
+                <w:lang w:eastAsia="ja-JP"/>
+              </w:rPr>
+            </w:pPr>
+            <w:r>
+              <w:rPr>
+                <w:rFonts w:ascii="Consolas" w:eastAsiaTheme="minorEastAsia" w:hAnsi="Consolas" w:cs="Consolas"/>
+                <w:color w:val="FFFFFF" w:themeColor="background1"/>
+                <w:kern w:val="0"/>
+                <w:sz w:val="16"/>
+                <w:szCs w:val="16"/>
+                <w:lang w:eastAsia="ja-JP"/>
+              </w:rPr>
+              <w:t xml:space="preserve">                        "id_team": {</w:t>
+            </w:r>
+          </w:p>
+          <w:p>
+            <w:pPr>
+              <w:autoSpaceDE w:val="0"/>
+              <w:autoSpaceDN w:val="0"/>
+              <w:adjustRightInd w:val="0"/>
+              <w:spacing w:before="0" w:after="0" w:line="240" w:lineRule="auto"/>
+              <w:rPr>
+                <w:rFonts w:ascii="Consolas" w:eastAsiaTheme="minorEastAsia" w:hAnsi="Consolas" w:cs="Consolas"/>
+                <w:color w:val="FFFFFF" w:themeColor="background1"/>
+                <w:kern w:val="0"/>
+                <w:sz w:val="16"/>
+                <w:szCs w:val="16"/>
+                <w:lang w:eastAsia="ja-JP"/>
+              </w:rPr>
+            </w:pPr>
+            <w:r>
+              <w:rPr>
+                <w:rFonts w:ascii="Consolas" w:eastAsiaTheme="minorEastAsia" w:hAnsi="Consolas" w:cs="Consolas"/>
+                <w:color w:val="FFFFFF" w:themeColor="background1"/>
+                <w:kern w:val="0"/>
+                <w:sz w:val="16"/>
+                <w:szCs w:val="16"/>
+                <w:lang w:eastAsia="ja-JP"/>
+              </w:rPr>
+              <w:t xml:space="preserve">                            "type": "int",</w:t>
+            </w:r>
+          </w:p>
+          <w:p>
+            <w:pPr>
+              <w:autoSpaceDE w:val="0"/>
+              <w:autoSpaceDN w:val="0"/>
+              <w:adjustRightInd w:val="0"/>
+              <w:spacing w:before="0" w:after="0" w:line="240" w:lineRule="auto"/>
+              <w:rPr>
+                <w:rFonts w:ascii="Consolas" w:eastAsiaTheme="minorEastAsia" w:hAnsi="Consolas" w:cs="Consolas"/>
+                <w:color w:val="FFFFFF" w:themeColor="background1"/>
+                <w:kern w:val="0"/>
+                <w:sz w:val="16"/>
+                <w:szCs w:val="16"/>
+                <w:lang w:eastAsia="ja-JP"/>
+              </w:rPr>
+            </w:pPr>
+            <w:r>
+              <w:rPr>
+                <w:rFonts w:ascii="Consolas" w:eastAsiaTheme="minorEastAsia" w:hAnsi="Consolas" w:cs="Consolas"/>
+                <w:color w:val="FFFFFF" w:themeColor="background1"/>
+                <w:kern w:val="0"/>
+                <w:sz w:val="16"/>
+                <w:szCs w:val="16"/>
+                <w:lang w:eastAsia="ja-JP"/>
+              </w:rPr>
+              <w:t xml:space="preserve">                            "null": false,</w:t>
+            </w:r>
+          </w:p>
+          <w:p>
+            <w:pPr>
+              <w:autoSpaceDE w:val="0"/>
+              <w:autoSpaceDN w:val="0"/>
+              <w:adjustRightInd w:val="0"/>
+              <w:spacing w:before="0" w:after="0" w:line="240" w:lineRule="auto"/>
+              <w:rPr>
+                <w:rFonts w:ascii="Consolas" w:eastAsiaTheme="minorEastAsia" w:hAnsi="Consolas" w:cs="Consolas"/>
+                <w:color w:val="FFFFFF" w:themeColor="background1"/>
+                <w:kern w:val="0"/>
+                <w:sz w:val="16"/>
+                <w:szCs w:val="16"/>
+                <w:lang w:eastAsia="ja-JP"/>
+              </w:rPr>
+            </w:pPr>
+            <w:r>
+              <w:rPr>
+                <w:rFonts w:ascii="Consolas" w:eastAsiaTheme="minorEastAsia" w:hAnsi="Consolas" w:cs="Consolas"/>
+                <w:color w:val="FFFFFF" w:themeColor="background1"/>
+                <w:kern w:val="0"/>
+                <w:sz w:val="16"/>
+                <w:szCs w:val="16"/>
+                <w:lang w:eastAsia="ja-JP"/>
+              </w:rPr>
+              <w:t xml:space="preserve">                            "unsigned": true,</w:t>
+            </w:r>
+          </w:p>
+          <w:p>
+            <w:pPr>
+              <w:autoSpaceDE w:val="0"/>
+              <w:autoSpaceDN w:val="0"/>
+              <w:adjustRightInd w:val="0"/>
+              <w:spacing w:before="0" w:after="0" w:line="240" w:lineRule="auto"/>
+              <w:rPr>
+                <w:rFonts w:ascii="Consolas" w:eastAsiaTheme="minorEastAsia" w:hAnsi="Consolas" w:cs="Consolas"/>
+                <w:color w:val="FFFFFF" w:themeColor="background1"/>
+                <w:kern w:val="0"/>
+                <w:sz w:val="16"/>
+                <w:szCs w:val="16"/>
+                <w:lang w:eastAsia="ja-JP"/>
+              </w:rPr>
+            </w:pPr>
+            <w:r>
+              <w:rPr>
+                <w:rFonts w:ascii="Consolas" w:eastAsiaTheme="minorEastAsia" w:hAnsi="Consolas" w:cs="Consolas"/>
+                <w:color w:val="FFFFFF" w:themeColor="background1"/>
+                <w:kern w:val="0"/>
+                <w:sz w:val="16"/>
+                <w:szCs w:val="16"/>
+                <w:lang w:eastAsia="ja-JP"/>
+              </w:rPr>
+              <w:t xml:space="preserve">                            "</w:t>
+            </w:r>
+            <w:r>
+              <w:rPr>
+                <w:rFonts w:ascii="Consolas" w:eastAsiaTheme="minorEastAsia" w:hAnsi="Consolas" w:cs="Consolas"/>
+                <w:color w:val="FFFFFF" w:themeColor="background1"/>
+                <w:kern w:val="0"/>
+                <w:sz w:val="16"/>
+                <w:szCs w:val="16"/>
+                <w:lang w:eastAsia="ja-JP"/>
+              </w:rPr>
+              <w:t>key</w:t>
+            </w:r>
+            <w:r>
+              <w:rPr>
+                <w:rFonts w:ascii="Consolas" w:eastAsiaTheme="minorEastAsia" w:hAnsi="Consolas" w:cs="Consolas"/>
+                <w:color w:val="FFFFFF" w:themeColor="background1"/>
+                <w:kern w:val="0"/>
+                <w:sz w:val="16"/>
+                <w:szCs w:val="16"/>
+                <w:lang w:eastAsia="ja-JP"/>
+              </w:rPr>
+              <w:t>":</w:t>
+            </w:r>
+            <w:r>
+              <w:rPr>
+                <w:rFonts w:ascii="Consolas" w:eastAsiaTheme="minorEastAsia" w:hAnsi="Consolas" w:cs="Consolas"/>
+                <w:color w:val="FFFFFF" w:themeColor="background1"/>
+                <w:kern w:val="0"/>
+                <w:sz w:val="16"/>
+                <w:szCs w:val="16"/>
+                <w:lang w:eastAsia="ja-JP"/>
+              </w:rPr>
+              <w:t xml:space="preserve"> “index”</w:t>
+            </w:r>
+            <w:r>
+              <w:rPr>
+                <w:rFonts w:ascii="Consolas" w:eastAsiaTheme="minorEastAsia" w:hAnsi="Consolas" w:cs="Consolas"/>
+                <w:color w:val="FFFFFF" w:themeColor="background1"/>
+                <w:kern w:val="0"/>
+                <w:sz w:val="16"/>
+                <w:szCs w:val="16"/>
+                <w:lang w:eastAsia="ja-JP"/>
+              </w:rPr>
+              <w:t xml:space="preserve"> </w:t>
+            </w:r>
+          </w:p>
+          <w:p>
+            <w:pPr>
+              <w:autoSpaceDE w:val="0"/>
+              <w:autoSpaceDN w:val="0"/>
+              <w:adjustRightInd w:val="0"/>
+              <w:spacing w:before="0" w:after="0" w:line="240" w:lineRule="auto"/>
+              <w:rPr>
+                <w:rFonts w:ascii="Consolas" w:eastAsiaTheme="minorEastAsia" w:hAnsi="Consolas" w:cs="Consolas"/>
+                <w:color w:val="FFFFFF" w:themeColor="background1"/>
+                <w:kern w:val="0"/>
+                <w:sz w:val="16"/>
+                <w:szCs w:val="16"/>
+                <w:lang w:eastAsia="ja-JP"/>
+              </w:rPr>
+            </w:pPr>
+            <w:r>
+              <w:rPr>
+                <w:rFonts w:ascii="Consolas" w:eastAsiaTheme="minorEastAsia" w:hAnsi="Consolas" w:cs="Consolas"/>
+                <w:color w:val="FFFFFF" w:themeColor="background1"/>
+                <w:kern w:val="0"/>
+                <w:sz w:val="16"/>
+                <w:szCs w:val="16"/>
+                <w:lang w:eastAsia="ja-JP"/>
+              </w:rPr>
+              <w:t xml:space="preserve">                        }</w:t>
+            </w:r>
+          </w:p>
+          <w:p>
+            <w:pPr>
+              <w:autoSpaceDE w:val="0"/>
+              <w:autoSpaceDN w:val="0"/>
+              <w:adjustRightInd w:val="0"/>
+              <w:spacing w:before="0" w:after="0" w:line="240" w:lineRule="auto"/>
+              <w:rPr>
+                <w:rFonts w:ascii="Consolas" w:eastAsiaTheme="minorEastAsia" w:hAnsi="Consolas" w:cs="Consolas"/>
+                <w:color w:val="FFFFFF" w:themeColor="background1"/>
+                <w:kern w:val="0"/>
+                <w:sz w:val="16"/>
+                <w:szCs w:val="16"/>
+                <w:lang w:eastAsia="ja-JP"/>
+              </w:rPr>
+            </w:pPr>
+            <w:r>
+              <w:rPr>
+                <w:rFonts w:ascii="Consolas" w:eastAsiaTheme="minorEastAsia" w:hAnsi="Consolas" w:cs="Consolas"/>
+                <w:color w:val="FFFFFF" w:themeColor="background1"/>
+                <w:kern w:val="0"/>
+                <w:sz w:val="16"/>
+                <w:szCs w:val="16"/>
+                <w:lang w:eastAsia="ja-JP"/>
+              </w:rPr>
+              <w:t xml:space="preserve">                    },</w:t>
+            </w:r>
+          </w:p>
+          <w:p>
+            <w:pPr>
+              <w:autoSpaceDE w:val="0"/>
+              <w:autoSpaceDN w:val="0"/>
+              <w:adjustRightInd w:val="0"/>
+              <w:spacing w:before="0" w:after="0" w:line="240" w:lineRule="auto"/>
+              <w:rPr>
+                <w:rFonts w:ascii="Consolas" w:eastAsiaTheme="minorEastAsia" w:hAnsi="Consolas" w:cs="Consolas"/>
+                <w:color w:val="FFFFFF" w:themeColor="background1"/>
+                <w:kern w:val="0"/>
+                <w:sz w:val="16"/>
+                <w:szCs w:val="16"/>
+                <w:lang w:eastAsia="ja-JP"/>
+              </w:rPr>
+            </w:pPr>
+            <w:r>
+              <w:rPr>
+                <w:rFonts w:ascii="Consolas" w:eastAsiaTheme="minorEastAsia" w:hAnsi="Consolas" w:cs="Consolas"/>
+                <w:color w:val="FFFFFF" w:themeColor="background1"/>
+                <w:kern w:val="0"/>
+                <w:sz w:val="16"/>
+                <w:szCs w:val="16"/>
+                <w:lang w:eastAsia="ja-JP"/>
+              </w:rPr>
+              <w:t xml:space="preserve">                    "engine": "InnoDB",</w:t>
+            </w:r>
+          </w:p>
+          <w:p>
+            <w:pPr>
+              <w:autoSpaceDE w:val="0"/>
+              <w:autoSpaceDN w:val="0"/>
+              <w:adjustRightInd w:val="0"/>
+              <w:spacing w:before="0" w:after="0" w:line="240" w:lineRule="auto"/>
+              <w:rPr>
+                <w:rFonts w:ascii="Consolas" w:eastAsiaTheme="minorEastAsia" w:hAnsi="Consolas" w:cs="Consolas"/>
+                <w:color w:val="FFFFFF" w:themeColor="background1"/>
+                <w:kern w:val="0"/>
+                <w:sz w:val="16"/>
+                <w:szCs w:val="16"/>
+                <w:lang w:eastAsia="ja-JP"/>
+              </w:rPr>
+            </w:pPr>
+            <w:r>
+              <w:rPr>
+                <w:rFonts w:ascii="Consolas" w:eastAsiaTheme="minorEastAsia" w:hAnsi="Consolas" w:cs="Consolas"/>
+                <w:color w:val="FFFFFF" w:themeColor="background1"/>
+                <w:kern w:val="0"/>
+                <w:sz w:val="16"/>
+                <w:szCs w:val="16"/>
+                <w:lang w:eastAsia="ja-JP"/>
+              </w:rPr>
+              <w:t xml:space="preserve">                    "auto_increment": 1,</w:t>
+            </w:r>
+          </w:p>
+          <w:p>
+            <w:pPr>
+              <w:autoSpaceDE w:val="0"/>
+              <w:autoSpaceDN w:val="0"/>
+              <w:adjustRightInd w:val="0"/>
+              <w:spacing w:before="0" w:after="0" w:line="240" w:lineRule="auto"/>
+              <w:rPr>
+                <w:rFonts w:ascii="Consolas" w:eastAsiaTheme="minorEastAsia" w:hAnsi="Consolas" w:cs="Consolas"/>
+                <w:color w:val="FFFFFF" w:themeColor="background1"/>
+                <w:kern w:val="0"/>
+                <w:sz w:val="16"/>
+                <w:szCs w:val="16"/>
+                <w:lang w:eastAsia="ja-JP"/>
+              </w:rPr>
+            </w:pPr>
+            <w:r>
+              <w:rPr>
+                <w:rFonts w:ascii="Consolas" w:eastAsiaTheme="minorEastAsia" w:hAnsi="Consolas" w:cs="Consolas"/>
+                <w:color w:val="FFFFFF" w:themeColor="background1"/>
+                <w:kern w:val="0"/>
+                <w:sz w:val="16"/>
+                <w:szCs w:val="16"/>
+                <w:lang w:eastAsia="ja-JP"/>
+              </w:rPr>
+              <w:t xml:space="preserve">                    "default_charset": "utf8"</w:t>
+            </w:r>
+          </w:p>
+          <w:p>
+            <w:pPr>
+              <w:autoSpaceDE w:val="0"/>
+              <w:autoSpaceDN w:val="0"/>
+              <w:adjustRightInd w:val="0"/>
+              <w:spacing w:before="0" w:after="0" w:line="240" w:lineRule="auto"/>
+              <w:rPr>
+                <w:rFonts w:ascii="Courier New" w:hAnsi="Courier New" w:cs="Courier New"/>
+                <w:b/>
+                <w:sz w:val="16"/>
+                <w:szCs w:val="16"/>
+              </w:rPr>
+            </w:pPr>
+            <w:r>
+              <w:rPr>
+                <w:rFonts w:ascii="Consolas" w:eastAsiaTheme="minorEastAsia" w:hAnsi="Consolas" w:cs="Consolas"/>
+                <w:color w:val="FFFFFF" w:themeColor="background1"/>
+                <w:kern w:val="0"/>
+                <w:sz w:val="16"/>
+                <w:szCs w:val="16"/>
+                <w:lang w:eastAsia="ja-JP"/>
+              </w:rPr>
+              <w:t xml:space="preserve">                </w:t>
+            </w:r>
+            <w:r>
+              <w:rPr>
+                <w:rFonts w:ascii="Consolas" w:eastAsiaTheme="minorEastAsia" w:hAnsi="Consolas" w:cs="Consolas"/>
+                <w:color w:val="FFFFFF" w:themeColor="background1"/>
+                <w:kern w:val="0"/>
+                <w:sz w:val="16"/>
+                <w:szCs w:val="16"/>
+                <w:lang w:val="fr-FR" w:eastAsia="ja-JP"/>
+              </w:rPr>
+              <w:t>},</w:t>
+            </w:r>
+          </w:p>
+        </w:tc>
+      </w:tr>
+    </w:tbl>
+    <w:p>
+      <w:pPr>
+        <w:pStyle w:val="NormalWeb"/>
+        <w:shd w:val="clear" w:color="auto" w:fill="FFFFFF"/>
+        <w:spacing w:before="0" w:after="255"/>
+        <w:rPr>
+          <w:rFonts w:asciiTheme="minorHAnsi" w:hAnsiTheme="minorHAnsi" w:cs="Miriam"/>
+          <w:szCs w:val="24"/>
+          <w:lang w:val="fr-FR"/>
+        </w:rPr>
+      </w:pPr>
+    </w:p>
+    <w:p>
+      <w:pPr>
+        <w:pStyle w:val="NormalWeb"/>
+        <w:shd w:val="clear" w:color="auto" w:fill="FFFFFF"/>
+        <w:spacing w:before="0" w:after="255"/>
+        <w:rPr>
+          <w:rFonts w:asciiTheme="minorHAnsi" w:hAnsiTheme="minorHAnsi" w:cs="Miriam"/>
+          <w:szCs w:val="24"/>
+          <w:lang w:val="fr-FR"/>
+        </w:rPr>
+      </w:pPr>
+    </w:p>
+    <w:p>
+      <w:pPr>
+        <w:pStyle w:val="NormalWeb"/>
+        <w:shd w:val="clear" w:color="auto" w:fill="FFFFFF"/>
+        <w:spacing w:before="0" w:after="255"/>
+        <w:rPr>
+          <w:rFonts w:asciiTheme="minorHAnsi" w:hAnsiTheme="minorHAnsi" w:cs="Miriam"/>
+          <w:szCs w:val="24"/>
+          <w:lang w:val="fr-FR"/>
+        </w:rPr>
+      </w:pPr>
+    </w:p>
+    <w:p>
+      <w:pPr>
+        <w:pStyle w:val="NormalWeb"/>
+        <w:shd w:val="clear" w:color="auto" w:fill="FFFFFF"/>
+        <w:spacing w:before="0" w:after="255"/>
+        <w:rPr>
+          <w:rFonts w:asciiTheme="minorHAnsi" w:hAnsiTheme="minorHAnsi" w:cs="Miriam"/>
+          <w:szCs w:val="24"/>
+          <w:lang w:val="fr-FR"/>
+        </w:rPr>
+      </w:pPr>
+    </w:p>
+    <w:p>
+      <w:pPr>
+        <w:pStyle w:val="NormalWeb"/>
+        <w:shd w:val="clear" w:color="auto" w:fill="FFFFFF"/>
+        <w:spacing w:before="0" w:after="255"/>
+        <w:rPr>
           <w:rFonts w:asciiTheme="minorHAnsi" w:hAnsiTheme="minorHAnsi"/>
           <w:lang w:val="fr-FR"/>
         </w:rPr>
       </w:pPr>
-      <w:r>
-        <w:rPr>
-          <w:rFonts w:asciiTheme="minorHAnsi" w:hAnsiTheme="minorHAnsi" w:cs="Miriam"/>
-          <w:szCs w:val="24"/>
-        </w:rPr>
-        <w:t xml:space="preserve"> </w:t>
-      </w:r>
       <w:r>
         <w:rPr>
           <w:rFonts w:asciiTheme="minorHAnsi" w:hAnsiTheme="minorHAnsi" w:cs="Miriam"/>
@@ -36192,6 +39393,118 @@
     </w:lvl>
   </w:abstractNum>
   <w:abstractNum w:abstractNumId="2">
+    <w:nsid w:val="1BFF3F6B"/>
+    <w:multiLevelType w:val="hybridMultilevel"/>
+    <w:tmpl w:val="2528E51C"/>
+    <w:lvl w:ilvl="0" w:tplc="F8384840">
+      <w:numFmt w:val="bullet"/>
+      <w:lvlText w:val=""/>
+      <w:lvlJc w:val="left"/>
+      <w:pPr>
+        <w:ind w:left="720" w:hanging="360"/>
+      </w:pPr>
+      <w:rPr>
+        <w:rFonts w:ascii="Symbol" w:eastAsiaTheme="minorHAnsi" w:hAnsi="Symbol" w:cs="Miriam" w:hint="default"/>
+      </w:rPr>
+    </w:lvl>
+    <w:lvl w:ilvl="1" w:tplc="040C0003" w:tentative="1">
+      <w:start w:val="1"/>
+      <w:numFmt w:val="bullet"/>
+      <w:lvlText w:val="o"/>
+      <w:lvlJc w:val="left"/>
+      <w:pPr>
+        <w:ind w:left="1440" w:hanging="360"/>
+      </w:pPr>
+      <w:rPr>
+        <w:rFonts w:ascii="Courier New" w:hAnsi="Courier New" w:cs="Courier New" w:hint="default"/>
+      </w:rPr>
+    </w:lvl>
+    <w:lvl w:ilvl="2" w:tplc="040C0005" w:tentative="1">
+      <w:start w:val="1"/>
+      <w:numFmt w:val="bullet"/>
+      <w:lvlText w:val=""/>
+      <w:lvlJc w:val="left"/>
+      <w:pPr>
+        <w:ind w:left="2160" w:hanging="360"/>
+      </w:pPr>
+      <w:rPr>
+        <w:rFonts w:ascii="Wingdings" w:hAnsi="Wingdings" w:hint="default"/>
+      </w:rPr>
+    </w:lvl>
+    <w:lvl w:ilvl="3" w:tplc="040C0001" w:tentative="1">
+      <w:start w:val="1"/>
+      <w:numFmt w:val="bullet"/>
+      <w:lvlText w:val=""/>
+      <w:lvlJc w:val="left"/>
+      <w:pPr>
+        <w:ind w:left="2880" w:hanging="360"/>
+      </w:pPr>
+      <w:rPr>
+        <w:rFonts w:ascii="Symbol" w:hAnsi="Symbol" w:hint="default"/>
+      </w:rPr>
+    </w:lvl>
+    <w:lvl w:ilvl="4" w:tplc="040C0003" w:tentative="1">
+      <w:start w:val="1"/>
+      <w:numFmt w:val="bullet"/>
+      <w:lvlText w:val="o"/>
+      <w:lvlJc w:val="left"/>
+      <w:pPr>
+        <w:ind w:left="3600" w:hanging="360"/>
+      </w:pPr>
+      <w:rPr>
+        <w:rFonts w:ascii="Courier New" w:hAnsi="Courier New" w:cs="Courier New" w:hint="default"/>
+      </w:rPr>
+    </w:lvl>
+    <w:lvl w:ilvl="5" w:tplc="040C0005" w:tentative="1">
+      <w:start w:val="1"/>
+      <w:numFmt w:val="bullet"/>
+      <w:lvlText w:val=""/>
+      <w:lvlJc w:val="left"/>
+      <w:pPr>
+        <w:ind w:left="4320" w:hanging="360"/>
+      </w:pPr>
+      <w:rPr>
+        <w:rFonts w:ascii="Wingdings" w:hAnsi="Wingdings" w:hint="default"/>
+      </w:rPr>
+    </w:lvl>
+    <w:lvl w:ilvl="6" w:tplc="040C0001" w:tentative="1">
+      <w:start w:val="1"/>
+      <w:numFmt w:val="bullet"/>
+      <w:lvlText w:val=""/>
+      <w:lvlJc w:val="left"/>
+      <w:pPr>
+        <w:ind w:left="5040" w:hanging="360"/>
+      </w:pPr>
+      <w:rPr>
+        <w:rFonts w:ascii="Symbol" w:hAnsi="Symbol" w:hint="default"/>
+      </w:rPr>
+    </w:lvl>
+    <w:lvl w:ilvl="7" w:tplc="040C0003" w:tentative="1">
+      <w:start w:val="1"/>
+      <w:numFmt w:val="bullet"/>
+      <w:lvlText w:val="o"/>
+      <w:lvlJc w:val="left"/>
+      <w:pPr>
+        <w:ind w:left="5760" w:hanging="360"/>
+      </w:pPr>
+      <w:rPr>
+        <w:rFonts w:ascii="Courier New" w:hAnsi="Courier New" w:cs="Courier New" w:hint="default"/>
+      </w:rPr>
+    </w:lvl>
+    <w:lvl w:ilvl="8" w:tplc="040C0005" w:tentative="1">
+      <w:start w:val="1"/>
+      <w:numFmt w:val="bullet"/>
+      <w:lvlText w:val=""/>
+      <w:lvlJc w:val="left"/>
+      <w:pPr>
+        <w:ind w:left="6480" w:hanging="360"/>
+      </w:pPr>
+      <w:rPr>
+        <w:rFonts w:ascii="Wingdings" w:hAnsi="Wingdings" w:hint="default"/>
+      </w:rPr>
+    </w:lvl>
+  </w:abstractNum>
+  <w:abstractNum w:abstractNumId="3">
     <w:nsid w:val="1D835B5A"/>
     <w:multiLevelType w:val="hybridMultilevel"/>
     <w:tmpl w:val="1C0C43EA"/>
@@ -36304,7 +39617,7 @@
       </w:rPr>
     </w:lvl>
   </w:abstractNum>
-  <w:abstractNum w:abstractNumId="3">
+  <w:abstractNum w:abstractNumId="4">
     <w:nsid w:val="2D98689B"/>
     <w:multiLevelType w:val="hybridMultilevel"/>
     <w:tmpl w:val="3076A67E"/>
@@ -36393,7 +39706,7 @@
       </w:pPr>
     </w:lvl>
   </w:abstractNum>
-  <w:abstractNum w:abstractNumId="4">
+  <w:abstractNum w:abstractNumId="5">
     <w:nsid w:val="4AE56C24"/>
     <w:multiLevelType w:val="hybridMultilevel"/>
     <w:tmpl w:val="C8B68AA6"/>
@@ -36483,7 +39796,7 @@
       </w:pPr>
     </w:lvl>
   </w:abstractNum>
-  <w:abstractNum w:abstractNumId="5">
+  <w:abstractNum w:abstractNumId="6">
     <w:nsid w:val="5B8F4B0E"/>
     <w:multiLevelType w:val="hybridMultilevel"/>
     <w:tmpl w:val="6CAEB1B2"/>
@@ -36595,7 +39908,7 @@
       </w:rPr>
     </w:lvl>
   </w:abstractNum>
-  <w:abstractNum w:abstractNumId="6">
+  <w:abstractNum w:abstractNumId="7">
     <w:nsid w:val="7AB1222D"/>
     <w:multiLevelType w:val="hybridMultilevel"/>
     <w:tmpl w:val="EB04AD72"/>
@@ -36708,25 +40021,28 @@
     </w:lvl>
   </w:abstractNum>
   <w:num w:numId="1">
+    <w:abstractNumId w:val="5"/>
+  </w:num>
+  <w:num w:numId="2">
+    <w:abstractNumId w:val="3"/>
+  </w:num>
+  <w:num w:numId="3">
     <w:abstractNumId w:val="4"/>
   </w:num>
-  <w:num w:numId="2">
-    <w:abstractNumId w:val="2"/>
-  </w:num>
-  <w:num w:numId="3">
-    <w:abstractNumId w:val="3"/>
-  </w:num>
   <w:num w:numId="4">
-    <w:abstractNumId w:val="6"/>
+    <w:abstractNumId w:val="7"/>
   </w:num>
   <w:num w:numId="5">
-    <w:abstractNumId w:val="5"/>
+    <w:abstractNumId w:val="6"/>
   </w:num>
   <w:num w:numId="6">
     <w:abstractNumId w:val="0"/>
   </w:num>
   <w:num w:numId="7">
     <w:abstractNumId w:val="1"/>
+  </w:num>
+  <w:num w:numId="8">
+    <w:abstractNumId w:val="2"/>
   </w:num>
 </w:numbering>
 </file>
@@ -38230,7 +41546,7 @@
 </file>
 
 <file path=customXml/itemProps3.xml><?xml version="1.0" encoding="utf-8"?>
-<ds:datastoreItem xmlns:ds="http://schemas.openxmlformats.org/officeDocument/2006/customXml" ds:itemID="{E3400DA7-8AF5-4497-A4E3-B12B45B95C68}">
+<ds:datastoreItem xmlns:ds="http://schemas.openxmlformats.org/officeDocument/2006/customXml" ds:itemID="{62BE72B8-E7A3-4488-80DA-E9170C3578AC}">
   <ds:schemaRefs>
     <ds:schemaRef ds:uri="http://schemas.openxmlformats.org/officeDocument/2006/bibliography"/>
   </ds:schemaRefs>

</xml_diff>

<commit_message>
Add plugin Concept Improve Entity Batch Update doc PSR-3 on the Vendor
</commit_message>
<xml_diff>
--- a/Venus_Framework_tutoriel.docx
+++ b/Venus_Framework_tutoriel.docx
@@ -16,7 +16,6 @@
           <w:docPartUnique/>
         </w:docPartObj>
       </w:sdtPr>
-      <w:sdtEndPr/>
       <w:sdtContent>
         <w:sdt>
           <w:sdtPr>
@@ -32,7 +31,6 @@
               <w:docPartUnique/>
             </w:docPartObj>
           </w:sdtPr>
-          <w:sdtEndPr/>
           <w:sdtContent>
             <w:p>
               <w:pPr>
@@ -51,7 +49,6 @@
                   <w:id w:val="-759527637"/>
                   <w:picture/>
                 </w:sdtPr>
-                <w:sdtEndPr/>
                 <w:sdtContent>
                   <w:r>
                     <w:rPr>
@@ -191,7 +188,6 @@
                                           <w:dataBinding w:prefixMappings="xmlns:ns0='http://schemas.microsoft.com/office/2006/coverPageProps' " w:xpath="/ns0:CoverPageProperties[1]/ns0:CompanyAddress[1]" w:storeItemID="{55AF091B-3C7A-41E3-B477-F2FDAA23CFDA}"/>
                                           <w:text w:multiLine="1"/>
                                         </w:sdtPr>
-                                        <w:sdtEndPr/>
                                         <w:sdtContent>
                                           <w:tc>
                                             <w:tcPr>
@@ -269,7 +265,6 @@
                                             <w:dataBinding w:prefixMappings="xmlns:ns0='http://schemas.microsoft.com/office/2006/coverPageProps' " w:xpath="/ns0:CoverPageProperties[1]/ns0:CompanyEmail[1]" w:storeItemID="{55AF091B-3C7A-41E3-B477-F2FDAA23CFDA}"/>
                                             <w:text/>
                                           </w:sdtPr>
-                                          <w:sdtEndPr/>
                                           <w:sdtContent>
                                             <w:p>
                                               <w:pPr>
@@ -295,7 +290,6 @@
                                               <w:dataBinding w:prefixMappings="xmlns:ns0='http://purl.org/dc/elements/1.1/' xmlns:ns1='http://schemas.openxmlformats.org/package/2006/metadata/core-properties' " w:xpath="/ns1:coreProperties[1]/ns1:contentStatus[1]" w:storeItemID="{6C3C8BC8-F283-45AE-878A-BAB7291924A1}"/>
                                               <w:text/>
                                             </w:sdtPr>
-                                            <w:sdtEndPr/>
                                             <w:sdtContent>
                                               <w:r>
                                                 <w:t>https://github.com/las93</w:t>
@@ -366,7 +360,6 @@
                                     <w:dataBinding w:prefixMappings="xmlns:ns0='http://schemas.microsoft.com/office/2006/coverPageProps' " w:xpath="/ns0:CoverPageProperties[1]/ns0:CompanyAddress[1]" w:storeItemID="{55AF091B-3C7A-41E3-B477-F2FDAA23CFDA}"/>
                                     <w:text w:multiLine="1"/>
                                   </w:sdtPr>
-                                  <w:sdtEndPr/>
                                   <w:sdtContent>
                                     <w:tc>
                                       <w:tcPr>
@@ -444,7 +437,6 @@
                                       <w:dataBinding w:prefixMappings="xmlns:ns0='http://schemas.microsoft.com/office/2006/coverPageProps' " w:xpath="/ns0:CoverPageProperties[1]/ns0:CompanyEmail[1]" w:storeItemID="{55AF091B-3C7A-41E3-B477-F2FDAA23CFDA}"/>
                                       <w:text/>
                                     </w:sdtPr>
-                                    <w:sdtEndPr/>
                                     <w:sdtContent>
                                       <w:p>
                                         <w:pPr>
@@ -470,7 +462,6 @@
                                         <w:dataBinding w:prefixMappings="xmlns:ns0='http://purl.org/dc/elements/1.1/' xmlns:ns1='http://schemas.openxmlformats.org/package/2006/metadata/core-properties' " w:xpath="/ns1:coreProperties[1]/ns1:contentStatus[1]" w:storeItemID="{6C3C8BC8-F283-45AE-878A-BAB7291924A1}"/>
                                         <w:text/>
                                       </w:sdtPr>
-                                      <w:sdtEndPr/>
                                       <w:sdtContent>
                                         <w:r>
                                           <w:t>https://github.com/las93</w:t>
@@ -567,7 +558,6 @@
                                         <w:dataBinding w:prefixMappings="xmlns:ns0='http://purl.org/dc/elements/1.1/' xmlns:ns1='http://schemas.openxmlformats.org/package/2006/metadata/core-properties' " w:xpath="/ns1:coreProperties[1]/ns0:title[1]" w:storeItemID="{6C3C8BC8-F283-45AE-878A-BAB7291924A1}"/>
                                         <w:text/>
                                       </w:sdtPr>
-                                      <w:sdtEndPr/>
                                       <w:sdtContent>
                                         <w:r>
                                           <w:rPr>
@@ -596,7 +586,6 @@
                                         <w:dataBinding w:prefixMappings="xmlns:ns0='http://purl.org/dc/elements/1.1/' xmlns:ns1='http://schemas.openxmlformats.org/package/2006/metadata/core-properties' " w:xpath="/ns1:coreProperties[1]/ns0:subject[1]" w:storeItemID="{6C3C8BC8-F283-45AE-878A-BAB7291924A1}"/>
                                         <w:text/>
                                       </w:sdtPr>
-                                      <w:sdtEndPr/>
                                       <w:sdtContent>
                                         <w:r>
                                           <w:rPr>
@@ -650,7 +639,6 @@
                                   <w:dataBinding w:prefixMappings="xmlns:ns0='http://purl.org/dc/elements/1.1/' xmlns:ns1='http://schemas.openxmlformats.org/package/2006/metadata/core-properties' " w:xpath="/ns1:coreProperties[1]/ns0:title[1]" w:storeItemID="{6C3C8BC8-F283-45AE-878A-BAB7291924A1}"/>
                                   <w:text/>
                                 </w:sdtPr>
-                                <w:sdtEndPr/>
                                 <w:sdtContent>
                                   <w:r>
                                     <w:rPr>
@@ -679,7 +667,6 @@
                                   <w:dataBinding w:prefixMappings="xmlns:ns0='http://purl.org/dc/elements/1.1/' xmlns:ns1='http://schemas.openxmlformats.org/package/2006/metadata/core-properties' " w:xpath="/ns1:coreProperties[1]/ns0:subject[1]" w:storeItemID="{6C3C8BC8-F283-45AE-878A-BAB7291924A1}"/>
                                   <w:text/>
                                 </w:sdtPr>
-                                <w:sdtEndPr/>
                                 <w:sdtContent>
                                   <w:r>
                                     <w:rPr>
@@ -26710,6 +26697,7 @@
               <w:autoSpaceDN w:val="0"/>
               <w:adjustRightInd w:val="0"/>
               <w:spacing w:before="0" w:after="0" w:line="240" w:lineRule="auto"/>
+              <w:ind w:left="720"/>
               <w:rPr>
                 <w:rFonts w:ascii="Consolas" w:eastAsiaTheme="minorEastAsia" w:hAnsi="Consolas" w:cs="Consolas"/>
                 <w:color w:val="4C483D" w:themeColor="text2"/>
@@ -35943,15 +35931,7 @@
           <w:szCs w:val="24"/>
           <w:lang w:val="fr-FR"/>
         </w:rPr>
-        <w:t xml:space="preserve">Venus 2 </w:t>
-      </w:r>
-      <w:r>
-        <w:rPr>
-          <w:rFonts w:cs="Miriam"/>
-          <w:szCs w:val="24"/>
-          <w:lang w:val="fr-FR"/>
-        </w:rPr>
-        <w:t>permet de définir des clés étrangères complètes dans les fichiers de configurations de bases de données. Voici un exemple complet :</w:t>
+        <w:t>Venus 2 permet de définir des clés étrangères complètes dans les fichiers de configurations de bases de données. Voici un exemple complet :</w:t>
       </w:r>
     </w:p>
     <w:tbl>
@@ -36426,23 +36406,7 @@
           <w:szCs w:val="24"/>
           <w:lang w:val="fr-FR"/>
         </w:rPr>
-        <w:t xml:space="preserve">Venus 2 permet de définir </w:t>
-      </w:r>
-      <w:r>
-        <w:rPr>
-          <w:rFonts w:cs="Miriam"/>
-          <w:szCs w:val="24"/>
-          <w:lang w:val="fr-FR"/>
-        </w:rPr>
-        <w:t>des compléments d’information sur les tables que vous voulez créer comme le moteur utilisé, l’auto-increment de départ et le charset par défaut de la table. Voici un exemple de table avec ce type de définition</w:t>
-      </w:r>
-      <w:r>
-        <w:rPr>
-          <w:rFonts w:cs="Miriam"/>
-          <w:szCs w:val="24"/>
-          <w:lang w:val="fr-FR"/>
-        </w:rPr>
-        <w:t> :</w:t>
+        <w:t>Venus 2 permet de définir des compléments d’information sur les tables que vous voulez créer comme le moteur utilisé, l’auto-increment de départ et le charset par défaut de la table. Voici un exemple de table avec ce type de définition :</w:t>
       </w:r>
     </w:p>
     <w:tbl>
@@ -36499,9 +36463,20 @@
                 <w:kern w:val="0"/>
                 <w:sz w:val="16"/>
                 <w:szCs w:val="16"/>
-                <w:lang w:eastAsia="ja-JP"/>
-              </w:rPr>
-              <w:t xml:space="preserve">                "board": {</w:t>
+                <w:lang w:val="fr-FR" w:eastAsia="ja-JP"/>
+              </w:rPr>
+              <w:t xml:space="preserve">                </w:t>
+            </w:r>
+            <w:r>
+              <w:rPr>
+                <w:rFonts w:ascii="Consolas" w:eastAsiaTheme="minorEastAsia" w:hAnsi="Consolas" w:cs="Consolas"/>
+                <w:color w:val="FFFFFF" w:themeColor="background1"/>
+                <w:kern w:val="0"/>
+                <w:sz w:val="16"/>
+                <w:szCs w:val="16"/>
+                <w:lang w:eastAsia="ja-JP"/>
+              </w:rPr>
+              <w:t>"board": {</w:t>
             </w:r>
           </w:p>
           <w:p>
@@ -37029,7 +37004,7 @@
                 <w:kern w:val="0"/>
                 <w:sz w:val="16"/>
                 <w:szCs w:val="16"/>
-                <w:lang w:val="fr-FR" w:eastAsia="ja-JP"/>
+                <w:lang w:eastAsia="ja-JP"/>
               </w:rPr>
             </w:pPr>
             <w:r>
@@ -37050,7 +37025,7 @@
                 <w:kern w:val="0"/>
                 <w:sz w:val="16"/>
                 <w:szCs w:val="16"/>
-                <w:lang w:val="fr-FR" w:eastAsia="ja-JP"/>
+                <w:lang w:eastAsia="ja-JP"/>
               </w:rPr>
               <w:t>"join_delete": "cascade",</w:t>
             </w:r>
@@ -37067,17 +37042,17 @@
                 <w:kern w:val="0"/>
                 <w:sz w:val="16"/>
                 <w:szCs w:val="16"/>
-                <w:lang w:val="fr-FR" w:eastAsia="ja-JP"/>
-              </w:rPr>
-            </w:pPr>
-            <w:r>
-              <w:rPr>
-                <w:rFonts w:ascii="Consolas" w:eastAsiaTheme="minorEastAsia" w:hAnsi="Consolas" w:cs="Consolas"/>
-                <w:color w:val="FFFFFF" w:themeColor="background1"/>
-                <w:kern w:val="0"/>
-                <w:sz w:val="16"/>
-                <w:szCs w:val="16"/>
-                <w:lang w:val="fr-FR" w:eastAsia="ja-JP"/>
+                <w:lang w:eastAsia="ja-JP"/>
+              </w:rPr>
+            </w:pPr>
+            <w:r>
+              <w:rPr>
+                <w:rFonts w:ascii="Consolas" w:eastAsiaTheme="minorEastAsia" w:hAnsi="Consolas" w:cs="Consolas"/>
+                <w:color w:val="FFFFFF" w:themeColor="background1"/>
+                <w:kern w:val="0"/>
+                <w:sz w:val="16"/>
+                <w:szCs w:val="16"/>
+                <w:lang w:eastAsia="ja-JP"/>
               </w:rPr>
               <w:t xml:space="preserve">                            "join_update": "cascade",</w:t>
             </w:r>
@@ -37569,25 +37544,7 @@
           <w:lang w:val="fr-FR"/>
         </w:rPr>
         <w:lastRenderedPageBreak/>
-        <w:t xml:space="preserve">Définir </w:t>
-      </w:r>
-      <w:r>
-        <w:rPr>
-          <w:rFonts w:cs="Miriam"/>
-          <w:sz w:val="24"/>
-          <w:szCs w:val="24"/>
-          <w:lang w:val="fr-FR"/>
-        </w:rPr>
-        <w:t>des index dans</w:t>
-      </w:r>
-      <w:r>
-        <w:rPr>
-          <w:rFonts w:cs="Miriam"/>
-          <w:sz w:val="24"/>
-          <w:szCs w:val="24"/>
-          <w:lang w:val="fr-FR"/>
-        </w:rPr>
-        <w:t xml:space="preserve"> la table</w:t>
+        <w:t>Définir des index dans la table</w:t>
       </w:r>
     </w:p>
     <w:p>
@@ -37783,9 +37740,20 @@
                 <w:kern w:val="0"/>
                 <w:sz w:val="16"/>
                 <w:szCs w:val="16"/>
-                <w:lang w:eastAsia="ja-JP"/>
-              </w:rPr>
-              <w:t xml:space="preserve">                "user": {</w:t>
+                <w:lang w:val="fr-FR" w:eastAsia="ja-JP"/>
+              </w:rPr>
+              <w:t xml:space="preserve">                </w:t>
+            </w:r>
+            <w:r>
+              <w:rPr>
+                <w:rFonts w:ascii="Consolas" w:eastAsiaTheme="minorEastAsia" w:hAnsi="Consolas" w:cs="Consolas"/>
+                <w:color w:val="FFFFFF" w:themeColor="background1"/>
+                <w:kern w:val="0"/>
+                <w:sz w:val="16"/>
+                <w:szCs w:val="16"/>
+                <w:lang w:eastAsia="ja-JP"/>
+              </w:rPr>
+              <w:t>"user": {</w:t>
             </w:r>
           </w:p>
           <w:p>
@@ -38408,8 +38376,6 @@
         </w:rPr>
         <w:t>ou</w:t>
       </w:r>
-      <w:bookmarkStart w:id="24" w:name="_GoBack"/>
-      <w:bookmarkEnd w:id="24"/>
     </w:p>
     <w:tbl>
       <w:tblPr>
@@ -38439,7 +38405,7 @@
                 <w:kern w:val="0"/>
                 <w:sz w:val="16"/>
                 <w:szCs w:val="16"/>
-                <w:lang w:val="fr-FR" w:eastAsia="ja-JP"/>
+                <w:lang w:eastAsia="ja-JP"/>
               </w:rPr>
             </w:pPr>
           </w:p>
@@ -39041,15 +39007,104 @@
     </w:tbl>
     <w:p>
       <w:pPr>
+        <w:pStyle w:val="Titre2"/>
+        <w:rPr>
+          <w:lang w:val="fr-FR"/>
+        </w:rPr>
+      </w:pPr>
+      <w:r>
+        <w:rPr>
+          <w:rFonts w:cs="Miriam"/>
+          <w:sz w:val="24"/>
+          <w:szCs w:val="24"/>
+          <w:lang w:val="fr-FR"/>
+        </w:rPr>
+        <w:t>Créer un plugin</w:t>
+      </w:r>
+    </w:p>
+    <w:p>
+      <w:pPr>
+        <w:rPr>
+          <w:rFonts w:cs="Miriam"/>
+          <w:b/>
+          <w:color w:val="FF0000"/>
+          <w:lang w:val="fr-FR"/>
+        </w:rPr>
+      </w:pPr>
+      <w:r>
+        <w:rPr>
+          <w:rFonts w:cs="Miriam"/>
+          <w:b/>
+          <w:color w:val="FF0000"/>
+          <w:lang w:val="fr-FR"/>
+        </w:rPr>
+        <w:t>Disponibilité</w:t>
+      </w:r>
+      <w:r>
+        <w:rPr>
+          <w:rFonts w:cs="Miriam"/>
+          <w:b/>
+          <w:color w:val="FF0000"/>
+          <w:lang w:val="fr-FR"/>
+        </w:rPr>
+        <w:t xml:space="preserve"> : </w:t>
+      </w:r>
+      <w:r>
+        <w:rPr>
+          <w:rFonts w:cs="Miriam"/>
+          <w:b/>
+          <w:color w:val="FF0000"/>
+          <w:lang w:val="fr-FR"/>
+        </w:rPr>
+        <w:t>Venus2</w:t>
+      </w:r>
+      <w:r>
+        <w:rPr>
+          <w:rFonts w:cs="Miriam"/>
+          <w:b/>
+          <w:color w:val="FF0000"/>
+          <w:lang w:val="fr-FR"/>
+        </w:rPr>
+        <w:t xml:space="preserve"> 1.0.0</w:t>
+      </w:r>
+      <w:r>
+        <w:rPr>
+          <w:rFonts w:cs="Miriam"/>
+          <w:b/>
+          <w:color w:val="FF0000"/>
+          <w:lang w:val="fr-FR"/>
+        </w:rPr>
+        <w:t>-beta2</w:t>
+      </w:r>
+    </w:p>
+    <w:p>
+      <w:pPr>
         <w:pStyle w:val="NormalWeb"/>
         <w:shd w:val="clear" w:color="auto" w:fill="FFFFFF"/>
         <w:spacing w:before="0" w:after="255"/>
         <w:rPr>
-          <w:rFonts w:asciiTheme="minorHAnsi" w:hAnsiTheme="minorHAnsi" w:cs="Miriam"/>
-          <w:szCs w:val="24"/>
-          <w:lang w:val="fr-FR"/>
-        </w:rPr>
-      </w:pPr>
+          <w:rFonts w:cs="Miriam"/>
+          <w:szCs w:val="24"/>
+          <w:lang w:val="fr-FR"/>
+        </w:rPr>
+      </w:pPr>
+      <w:r>
+        <w:rPr>
+          <w:rFonts w:cs="Miriam"/>
+          <w:szCs w:val="24"/>
+          <w:lang w:val="fr-FR"/>
+        </w:rPr>
+        <w:lastRenderedPageBreak/>
+        <w:t>Enorme nouveauté dans Venus2, la possibilité de créer des plugins, soit des extensions utilisables au sein du framework</w:t>
+      </w:r>
+      <w:r>
+        <w:rPr>
+          <w:rFonts w:cs="Miriam"/>
+          <w:szCs w:val="24"/>
+          <w:lang w:val="fr-FR"/>
+        </w:rPr>
+        <w:t>.</w:t>
+      </w:r>
     </w:p>
     <w:p>
       <w:pPr>
@@ -39057,11 +39112,828 @@
         <w:shd w:val="clear" w:color="auto" w:fill="FFFFFF"/>
         <w:spacing w:before="0" w:after="255"/>
         <w:rPr>
+          <w:rFonts w:cs="Miriam"/>
+          <w:szCs w:val="24"/>
+          <w:lang w:val="fr-FR"/>
+        </w:rPr>
+      </w:pPr>
+      <w:r>
+        <w:rPr>
+          <w:rFonts w:cs="Miriam"/>
+          <w:szCs w:val="24"/>
+          <w:lang w:val="fr-FR"/>
+        </w:rPr>
+        <w:t>Vous pourrez donc créer un plugin en ajoutant un dossier dans :</w:t>
+      </w:r>
+      <w:r>
+        <w:rPr>
+          <w:rFonts w:cs="Miriam"/>
+          <w:szCs w:val="24"/>
+          <w:lang w:val="fr-FR"/>
+        </w:rPr>
+        <w:t xml:space="preserve"> </w:t>
+      </w:r>
+      <w:r>
+        <w:rPr>
+          <w:rFonts w:cs="Miriam"/>
+          <w:szCs w:val="24"/>
+          <w:lang w:val="fr-FR"/>
+        </w:rPr>
+        <w:t>/private/src/plugins/</w:t>
+      </w:r>
+    </w:p>
+    <w:p>
+      <w:pPr>
+        <w:pStyle w:val="NormalWeb"/>
+        <w:shd w:val="clear" w:color="auto" w:fill="FFFFFF"/>
+        <w:spacing w:before="0" w:after="255"/>
+        <w:rPr>
           <w:rFonts w:asciiTheme="minorHAnsi" w:hAnsiTheme="minorHAnsi" w:cs="Miriam"/>
           <w:szCs w:val="24"/>
           <w:lang w:val="fr-FR"/>
         </w:rPr>
       </w:pPr>
+      <w:r>
+        <w:rPr>
+          <w:rFonts w:asciiTheme="minorHAnsi" w:hAnsiTheme="minorHAnsi" w:cs="Miriam"/>
+          <w:szCs w:val="24"/>
+          <w:lang w:val="fr-FR"/>
+        </w:rPr>
+        <w:t xml:space="preserve">Il est également possible de créer </w:t>
+      </w:r>
+      <w:r>
+        <w:rPr>
+          <w:rFonts w:asciiTheme="minorHAnsi" w:hAnsiTheme="minorHAnsi" w:cs="Miriam"/>
+          <w:szCs w:val="24"/>
+          <w:lang w:val="fr-FR"/>
+        </w:rPr>
+        <w:t>un nouveau</w:t>
+      </w:r>
+      <w:r>
+        <w:rPr>
+          <w:rFonts w:asciiTheme="minorHAnsi" w:hAnsiTheme="minorHAnsi" w:cs="Miriam"/>
+          <w:szCs w:val="24"/>
+          <w:lang w:val="fr-FR"/>
+        </w:rPr>
+        <w:t xml:space="preserve"> plugin avec un batch :</w:t>
+      </w:r>
+    </w:p>
+    <w:p>
+      <w:pPr>
+        <w:pStyle w:val="NormalWeb"/>
+        <w:shd w:val="clear" w:color="auto" w:fill="FFFFFF"/>
+        <w:spacing w:before="0" w:after="255"/>
+        <w:rPr>
+          <w:rFonts w:ascii="Courier New" w:hAnsi="Courier New" w:cs="Courier New"/>
+          <w:sz w:val="16"/>
+          <w:szCs w:val="16"/>
+          <w:lang w:val="fr-FR"/>
+        </w:rPr>
+      </w:pPr>
+      <w:r>
+        <w:rPr>
+          <w:rFonts w:ascii="Courier New" w:hAnsi="Courier New" w:cs="Courier New"/>
+          <w:sz w:val="16"/>
+          <w:szCs w:val="16"/>
+          <w:lang w:val="fr-FR"/>
+        </w:rPr>
+        <w:t>C:\Users\judicael.paquet\Zend\workspaces\DefaultW</w:t>
+      </w:r>
+      <w:r>
+        <w:rPr>
+          <w:rFonts w:ascii="Courier New" w:hAnsi="Courier New" w:cs="Courier New"/>
+          <w:sz w:val="16"/>
+          <w:szCs w:val="16"/>
+          <w:lang w:val="fr-FR"/>
+        </w:rPr>
+        <w:t>orkspace10\scrum&gt;C:\xampp2\php\</w:t>
+      </w:r>
+      <w:r>
+        <w:rPr>
+          <w:rFonts w:ascii="Courier New" w:hAnsi="Courier New" w:cs="Courier New"/>
+          <w:sz w:val="16"/>
+          <w:szCs w:val="16"/>
+          <w:lang w:val="fr-FR"/>
+        </w:rPr>
+        <w:t>php.exe -f "C:\Users\judicael.paquet\Zend\workspa</w:t>
+      </w:r>
+      <w:r>
+        <w:rPr>
+          <w:rFonts w:ascii="Courier New" w:hAnsi="Courier New" w:cs="Courier New"/>
+          <w:sz w:val="16"/>
+          <w:szCs w:val="16"/>
+          <w:lang w:val="fr-FR"/>
+        </w:rPr>
+        <w:t>ces\DefaultWorkspace10\uranium\</w:t>
+      </w:r>
+      <w:r>
+        <w:rPr>
+          <w:rFonts w:ascii="Courier New" w:hAnsi="Courier New" w:cs="Courier New"/>
+          <w:sz w:val="16"/>
+          <w:szCs w:val="16"/>
+          <w:lang w:val="fr-FR"/>
+        </w:rPr>
+        <w:t xml:space="preserve">private\launch.php" -- </w:t>
+      </w:r>
+      <w:r>
+        <w:rPr>
+          <w:rFonts w:ascii="Courier New" w:hAnsi="Courier New" w:cs="Courier New"/>
+          <w:sz w:val="16"/>
+          <w:szCs w:val="16"/>
+          <w:lang w:val="fr-FR"/>
+        </w:rPr>
+        <w:t>create</w:t>
+      </w:r>
+      <w:r>
+        <w:rPr>
+          <w:rFonts w:ascii="Courier New" w:hAnsi="Courier New" w:cs="Courier New"/>
+          <w:sz w:val="16"/>
+          <w:szCs w:val="16"/>
+          <w:lang w:val="fr-FR"/>
+        </w:rPr>
+        <w:t>_plugin</w:t>
+      </w:r>
+      <w:r>
+        <w:rPr>
+          <w:rFonts w:ascii="Courier New" w:hAnsi="Courier New" w:cs="Courier New"/>
+          <w:sz w:val="16"/>
+          <w:szCs w:val="16"/>
+          <w:lang w:val="fr-FR"/>
+        </w:rPr>
+        <w:t xml:space="preserve"> –n MonPlugin</w:t>
+      </w:r>
+    </w:p>
+    <w:p>
+      <w:pPr>
+        <w:pStyle w:val="NormalWeb"/>
+        <w:shd w:val="clear" w:color="auto" w:fill="FFFFFF"/>
+        <w:spacing w:before="0" w:after="255"/>
+        <w:rPr>
+          <w:rFonts w:asciiTheme="minorHAnsi" w:hAnsiTheme="minorHAnsi" w:cs="Miriam"/>
+          <w:szCs w:val="24"/>
+          <w:lang w:val="fr-FR"/>
+        </w:rPr>
+      </w:pPr>
+      <w:r>
+        <w:rPr>
+          <w:rFonts w:asciiTheme="minorHAnsi" w:hAnsiTheme="minorHAnsi" w:cs="Miriam"/>
+          <w:szCs w:val="24"/>
+          <w:lang w:val="fr-FR"/>
+        </w:rPr>
+        <w:t xml:space="preserve">Si mon plugin a besoin d’installer des tables complémentaires, je vais pouvoir l’indiquer dans la méthode spécialement </w:t>
+      </w:r>
+      <w:r>
+        <w:rPr>
+          <w:rFonts w:asciiTheme="minorHAnsi" w:hAnsiTheme="minorHAnsi" w:cs="Miriam"/>
+          <w:szCs w:val="24"/>
+          <w:lang w:val="fr-FR"/>
+        </w:rPr>
+        <w:t>conçue</w:t>
+      </w:r>
+      <w:r>
+        <w:rPr>
+          <w:rFonts w:asciiTheme="minorHAnsi" w:hAnsiTheme="minorHAnsi" w:cs="Miriam"/>
+          <w:szCs w:val="24"/>
+          <w:lang w:val="fr-FR"/>
+        </w:rPr>
+        <w:t xml:space="preserve"> pour installer le plugin :</w:t>
+      </w:r>
+    </w:p>
+    <w:tbl>
+      <w:tblPr>
+        <w:tblStyle w:val="Grilledutableau"/>
+        <w:tblW w:w="0" w:type="auto"/>
+        <w:shd w:val="clear" w:color="auto" w:fill="F2F2F2" w:themeFill="background1" w:themeFillShade="F2"/>
+        <w:tblLook w:val="04A0" w:firstRow="1" w:lastRow="0" w:firstColumn="1" w:lastColumn="0" w:noHBand="0" w:noVBand="1"/>
+      </w:tblPr>
+      <w:tblGrid>
+        <w:gridCol w:w="9211"/>
+      </w:tblGrid>
+      <w:tr>
+        <w:tc>
+          <w:tcPr>
+            <w:tcW w:w="9211" w:type="dxa"/>
+            <w:shd w:val="clear" w:color="auto" w:fill="F2F2F2" w:themeFill="background1" w:themeFillShade="F2"/>
+          </w:tcPr>
+          <w:p>
+            <w:pPr>
+              <w:autoSpaceDE w:val="0"/>
+              <w:autoSpaceDN w:val="0"/>
+              <w:adjustRightInd w:val="0"/>
+              <w:spacing w:before="0" w:after="0" w:line="240" w:lineRule="auto"/>
+              <w:rPr>
+                <w:rFonts w:ascii="Consolas" w:eastAsiaTheme="minorEastAsia" w:hAnsi="Consolas" w:cs="Consolas"/>
+                <w:color w:val="4C483D" w:themeColor="text2"/>
+                <w:kern w:val="0"/>
+                <w:lang w:val="fr-FR" w:eastAsia="ja-JP"/>
+              </w:rPr>
+            </w:pPr>
+          </w:p>
+          <w:p>
+            <w:pPr>
+              <w:autoSpaceDE w:val="0"/>
+              <w:autoSpaceDN w:val="0"/>
+              <w:adjustRightInd w:val="0"/>
+              <w:spacing w:before="0" w:after="0" w:line="240" w:lineRule="auto"/>
+              <w:rPr>
+                <w:rFonts w:ascii="Consolas" w:eastAsiaTheme="minorEastAsia" w:hAnsi="Consolas" w:cs="Consolas"/>
+                <w:color w:val="4C483D" w:themeColor="text2"/>
+                <w:kern w:val="0"/>
+                <w:lang w:eastAsia="ja-JP"/>
+              </w:rPr>
+            </w:pPr>
+            <w:r>
+              <w:rPr>
+                <w:rFonts w:ascii="Consolas" w:eastAsiaTheme="minorEastAsia" w:hAnsi="Consolas" w:cs="Consolas"/>
+                <w:color w:val="000000"/>
+                <w:kern w:val="0"/>
+                <w:lang w:eastAsia="ja-JP"/>
+              </w:rPr>
+              <w:t xml:space="preserve">    </w:t>
+            </w:r>
+            <w:r>
+              <w:rPr>
+                <w:rFonts w:ascii="Consolas" w:eastAsiaTheme="minorEastAsia" w:hAnsi="Consolas" w:cs="Consolas"/>
+                <w:color w:val="3F55BF"/>
+                <w:kern w:val="0"/>
+                <w:lang w:eastAsia="ja-JP"/>
+              </w:rPr>
+              <w:t>/**</w:t>
+            </w:r>
+          </w:p>
+          <w:p>
+            <w:pPr>
+              <w:autoSpaceDE w:val="0"/>
+              <w:autoSpaceDN w:val="0"/>
+              <w:adjustRightInd w:val="0"/>
+              <w:spacing w:before="0" w:after="0" w:line="240" w:lineRule="auto"/>
+              <w:rPr>
+                <w:rFonts w:ascii="Consolas" w:eastAsiaTheme="minorEastAsia" w:hAnsi="Consolas" w:cs="Consolas"/>
+                <w:color w:val="4C483D" w:themeColor="text2"/>
+                <w:kern w:val="0"/>
+                <w:lang w:eastAsia="ja-JP"/>
+              </w:rPr>
+            </w:pPr>
+            <w:r>
+              <w:rPr>
+                <w:rFonts w:ascii="Consolas" w:eastAsiaTheme="minorEastAsia" w:hAnsi="Consolas" w:cs="Consolas"/>
+                <w:color w:val="3F55BF"/>
+                <w:kern w:val="0"/>
+                <w:lang w:eastAsia="ja-JP"/>
+              </w:rPr>
+              <w:t xml:space="preserve">     * install method</w:t>
+            </w:r>
+          </w:p>
+          <w:p>
+            <w:pPr>
+              <w:autoSpaceDE w:val="0"/>
+              <w:autoSpaceDN w:val="0"/>
+              <w:adjustRightInd w:val="0"/>
+              <w:spacing w:before="0" w:after="0" w:line="240" w:lineRule="auto"/>
+              <w:rPr>
+                <w:rFonts w:ascii="Consolas" w:eastAsiaTheme="minorEastAsia" w:hAnsi="Consolas" w:cs="Consolas"/>
+                <w:color w:val="4C483D" w:themeColor="text2"/>
+                <w:kern w:val="0"/>
+                <w:lang w:eastAsia="ja-JP"/>
+              </w:rPr>
+            </w:pPr>
+            <w:r>
+              <w:rPr>
+                <w:rFonts w:ascii="Consolas" w:eastAsiaTheme="minorEastAsia" w:hAnsi="Consolas" w:cs="Consolas"/>
+                <w:color w:val="3F55BF"/>
+                <w:kern w:val="0"/>
+                <w:lang w:eastAsia="ja-JP"/>
+              </w:rPr>
+              <w:t xml:space="preserve">     *</w:t>
+            </w:r>
+          </w:p>
+          <w:p>
+            <w:pPr>
+              <w:autoSpaceDE w:val="0"/>
+              <w:autoSpaceDN w:val="0"/>
+              <w:adjustRightInd w:val="0"/>
+              <w:spacing w:before="0" w:after="0" w:line="240" w:lineRule="auto"/>
+              <w:rPr>
+                <w:rFonts w:ascii="Consolas" w:eastAsiaTheme="minorEastAsia" w:hAnsi="Consolas" w:cs="Consolas"/>
+                <w:color w:val="4C483D" w:themeColor="text2"/>
+                <w:kern w:val="0"/>
+                <w:lang w:eastAsia="ja-JP"/>
+              </w:rPr>
+            </w:pPr>
+            <w:r>
+              <w:rPr>
+                <w:rFonts w:ascii="Consolas" w:eastAsiaTheme="minorEastAsia" w:hAnsi="Consolas" w:cs="Consolas"/>
+                <w:color w:val="3F55BF"/>
+                <w:kern w:val="0"/>
+                <w:lang w:eastAsia="ja-JP"/>
+              </w:rPr>
+              <w:t xml:space="preserve">     * </w:t>
+            </w:r>
+            <w:r>
+              <w:rPr>
+                <w:rFonts w:ascii="Consolas" w:eastAsiaTheme="minorEastAsia" w:hAnsi="Consolas" w:cs="Consolas"/>
+                <w:b/>
+                <w:bCs/>
+                <w:color w:val="7F9FBF"/>
+                <w:kern w:val="0"/>
+                <w:lang w:eastAsia="ja-JP"/>
+              </w:rPr>
+              <w:t>@access</w:t>
+            </w:r>
+            <w:r>
+              <w:rPr>
+                <w:rFonts w:ascii="Consolas" w:eastAsiaTheme="minorEastAsia" w:hAnsi="Consolas" w:cs="Consolas"/>
+                <w:color w:val="3F55BF"/>
+                <w:kern w:val="0"/>
+                <w:lang w:eastAsia="ja-JP"/>
+              </w:rPr>
+              <w:t xml:space="preserve"> public</w:t>
+            </w:r>
+          </w:p>
+          <w:p>
+            <w:pPr>
+              <w:autoSpaceDE w:val="0"/>
+              <w:autoSpaceDN w:val="0"/>
+              <w:adjustRightInd w:val="0"/>
+              <w:spacing w:before="0" w:after="0" w:line="240" w:lineRule="auto"/>
+              <w:rPr>
+                <w:rFonts w:ascii="Consolas" w:eastAsiaTheme="minorEastAsia" w:hAnsi="Consolas" w:cs="Consolas"/>
+                <w:color w:val="4C483D" w:themeColor="text2"/>
+                <w:kern w:val="0"/>
+                <w:lang w:eastAsia="ja-JP"/>
+              </w:rPr>
+            </w:pPr>
+            <w:r>
+              <w:rPr>
+                <w:rFonts w:ascii="Consolas" w:eastAsiaTheme="minorEastAsia" w:hAnsi="Consolas" w:cs="Consolas"/>
+                <w:color w:val="3F55BF"/>
+                <w:kern w:val="0"/>
+                <w:lang w:eastAsia="ja-JP"/>
+              </w:rPr>
+              <w:t xml:space="preserve">     * </w:t>
+            </w:r>
+            <w:r>
+              <w:rPr>
+                <w:rFonts w:ascii="Consolas" w:eastAsiaTheme="minorEastAsia" w:hAnsi="Consolas" w:cs="Consolas"/>
+                <w:b/>
+                <w:bCs/>
+                <w:color w:val="7F9FBF"/>
+                <w:kern w:val="0"/>
+                <w:lang w:eastAsia="ja-JP"/>
+              </w:rPr>
+              <w:t>@return</w:t>
+            </w:r>
+            <w:r>
+              <w:rPr>
+                <w:rFonts w:ascii="Consolas" w:eastAsiaTheme="minorEastAsia" w:hAnsi="Consolas" w:cs="Consolas"/>
+                <w:color w:val="3F55BF"/>
+                <w:kern w:val="0"/>
+                <w:lang w:eastAsia="ja-JP"/>
+              </w:rPr>
+              <w:t xml:space="preserve"> void</w:t>
+            </w:r>
+          </w:p>
+          <w:p>
+            <w:pPr>
+              <w:autoSpaceDE w:val="0"/>
+              <w:autoSpaceDN w:val="0"/>
+              <w:adjustRightInd w:val="0"/>
+              <w:spacing w:before="0" w:after="0" w:line="240" w:lineRule="auto"/>
+              <w:rPr>
+                <w:rFonts w:ascii="Consolas" w:eastAsiaTheme="minorEastAsia" w:hAnsi="Consolas" w:cs="Consolas"/>
+                <w:color w:val="4C483D" w:themeColor="text2"/>
+                <w:kern w:val="0"/>
+                <w:lang w:eastAsia="ja-JP"/>
+              </w:rPr>
+            </w:pPr>
+            <w:r>
+              <w:rPr>
+                <w:rFonts w:ascii="Consolas" w:eastAsiaTheme="minorEastAsia" w:hAnsi="Consolas" w:cs="Consolas"/>
+                <w:color w:val="3F55BF"/>
+                <w:kern w:val="0"/>
+                <w:lang w:eastAsia="ja-JP"/>
+              </w:rPr>
+              <w:t xml:space="preserve">     */</w:t>
+            </w:r>
+          </w:p>
+          <w:p>
+            <w:pPr>
+              <w:autoSpaceDE w:val="0"/>
+              <w:autoSpaceDN w:val="0"/>
+              <w:adjustRightInd w:val="0"/>
+              <w:spacing w:before="0" w:after="0" w:line="240" w:lineRule="auto"/>
+              <w:rPr>
+                <w:rFonts w:ascii="Consolas" w:eastAsiaTheme="minorEastAsia" w:hAnsi="Consolas" w:cs="Consolas"/>
+                <w:color w:val="4C483D" w:themeColor="text2"/>
+                <w:kern w:val="0"/>
+                <w:lang w:eastAsia="ja-JP"/>
+              </w:rPr>
+            </w:pPr>
+            <w:r>
+              <w:rPr>
+                <w:rFonts w:ascii="Consolas" w:eastAsiaTheme="minorEastAsia" w:hAnsi="Consolas" w:cs="Consolas"/>
+                <w:color w:val="000000"/>
+                <w:kern w:val="0"/>
+                <w:lang w:eastAsia="ja-JP"/>
+              </w:rPr>
+              <w:t xml:space="preserve">    </w:t>
+            </w:r>
+            <w:r>
+              <w:rPr>
+                <w:rFonts w:ascii="Consolas" w:eastAsiaTheme="minorEastAsia" w:hAnsi="Consolas" w:cs="Consolas"/>
+                <w:b/>
+                <w:bCs/>
+                <w:color w:val="7F0055"/>
+                <w:kern w:val="0"/>
+                <w:lang w:eastAsia="ja-JP"/>
+              </w:rPr>
+              <w:t xml:space="preserve">public function </w:t>
+            </w:r>
+            <w:r>
+              <w:rPr>
+                <w:rFonts w:ascii="Consolas" w:eastAsiaTheme="minorEastAsia" w:hAnsi="Consolas" w:cs="Consolas"/>
+                <w:color w:val="000000"/>
+                <w:kern w:val="0"/>
+                <w:lang w:eastAsia="ja-JP"/>
+              </w:rPr>
+              <w:t>install()</w:t>
+            </w:r>
+          </w:p>
+          <w:p>
+            <w:pPr>
+              <w:autoSpaceDE w:val="0"/>
+              <w:autoSpaceDN w:val="0"/>
+              <w:adjustRightInd w:val="0"/>
+              <w:spacing w:before="0" w:after="0" w:line="240" w:lineRule="auto"/>
+              <w:rPr>
+                <w:rFonts w:ascii="Consolas" w:eastAsiaTheme="minorEastAsia" w:hAnsi="Consolas" w:cs="Consolas"/>
+                <w:color w:val="4C483D" w:themeColor="text2"/>
+                <w:kern w:val="0"/>
+                <w:lang w:eastAsia="ja-JP"/>
+              </w:rPr>
+            </w:pPr>
+            <w:r>
+              <w:rPr>
+                <w:rFonts w:ascii="Consolas" w:eastAsiaTheme="minorEastAsia" w:hAnsi="Consolas" w:cs="Consolas"/>
+                <w:color w:val="000000"/>
+                <w:kern w:val="0"/>
+                <w:lang w:eastAsia="ja-JP"/>
+              </w:rPr>
+              <w:t xml:space="preserve">    {</w:t>
+            </w:r>
+          </w:p>
+          <w:p>
+            <w:pPr>
+              <w:autoSpaceDE w:val="0"/>
+              <w:autoSpaceDN w:val="0"/>
+              <w:adjustRightInd w:val="0"/>
+              <w:spacing w:before="0" w:after="0" w:line="240" w:lineRule="auto"/>
+              <w:rPr>
+                <w:rFonts w:ascii="Consolas" w:eastAsiaTheme="minorEastAsia" w:hAnsi="Consolas" w:cs="Consolas"/>
+                <w:color w:val="4C483D" w:themeColor="text2"/>
+                <w:kern w:val="0"/>
+                <w:lang w:eastAsia="ja-JP"/>
+              </w:rPr>
+            </w:pPr>
+            <w:r>
+              <w:rPr>
+                <w:rFonts w:ascii="Consolas" w:eastAsiaTheme="minorEastAsia" w:hAnsi="Consolas" w:cs="Consolas"/>
+                <w:color w:val="000000"/>
+                <w:kern w:val="0"/>
+                <w:lang w:eastAsia="ja-JP"/>
+              </w:rPr>
+              <w:t xml:space="preserve">        $this-&gt;</w:t>
+            </w:r>
+            <w:r>
+              <w:rPr>
+                <w:rFonts w:ascii="Consolas" w:eastAsiaTheme="minorEastAsia" w:hAnsi="Consolas" w:cs="Consolas"/>
+                <w:color w:val="0000C0"/>
+                <w:kern w:val="0"/>
+                <w:lang w:eastAsia="ja-JP"/>
+              </w:rPr>
+              <w:t>installDb</w:t>
+            </w:r>
+            <w:r>
+              <w:rPr>
+                <w:rFonts w:ascii="Consolas" w:eastAsiaTheme="minorEastAsia" w:hAnsi="Consolas" w:cs="Consolas"/>
+                <w:color w:val="000000"/>
+                <w:kern w:val="0"/>
+                <w:lang w:eastAsia="ja-JP"/>
+              </w:rPr>
+              <w:t>;</w:t>
+            </w:r>
+          </w:p>
+          <w:p>
+            <w:pPr>
+              <w:autoSpaceDE w:val="0"/>
+              <w:autoSpaceDN w:val="0"/>
+              <w:adjustRightInd w:val="0"/>
+              <w:spacing w:before="0" w:after="0" w:line="240" w:lineRule="auto"/>
+              <w:rPr>
+                <w:rFonts w:ascii="Courier New" w:hAnsi="Courier New" w:cs="Courier New"/>
+                <w:b/>
+                <w:sz w:val="16"/>
+                <w:szCs w:val="16"/>
+              </w:rPr>
+            </w:pPr>
+            <w:r>
+              <w:rPr>
+                <w:rFonts w:ascii="Consolas" w:eastAsiaTheme="minorEastAsia" w:hAnsi="Consolas" w:cs="Consolas"/>
+                <w:color w:val="000000"/>
+                <w:kern w:val="0"/>
+                <w:lang w:eastAsia="ja-JP"/>
+              </w:rPr>
+              <w:t xml:space="preserve">    </w:t>
+            </w:r>
+            <w:r>
+              <w:rPr>
+                <w:rFonts w:ascii="Consolas" w:eastAsiaTheme="minorEastAsia" w:hAnsi="Consolas" w:cs="Consolas"/>
+                <w:color w:val="000000"/>
+                <w:kern w:val="0"/>
+                <w:lang w:val="fr-FR" w:eastAsia="ja-JP"/>
+              </w:rPr>
+              <w:t>}</w:t>
+            </w:r>
+          </w:p>
+        </w:tc>
+      </w:tr>
+    </w:tbl>
+    <w:p>
+      <w:pPr>
+        <w:pStyle w:val="NormalWeb"/>
+        <w:shd w:val="clear" w:color="auto" w:fill="FFFFFF"/>
+        <w:spacing w:before="0" w:after="255"/>
+        <w:rPr>
+          <w:rFonts w:asciiTheme="minorHAnsi" w:hAnsiTheme="minorHAnsi" w:cs="Miriam"/>
+          <w:szCs w:val="24"/>
+          <w:lang w:val="fr-FR"/>
+        </w:rPr>
+      </w:pPr>
+      <w:r>
+        <w:rPr>
+          <w:rFonts w:asciiTheme="minorHAnsi" w:hAnsiTheme="minorHAnsi" w:cs="Miriam"/>
+          <w:szCs w:val="24"/>
+          <w:lang w:val="fr-FR"/>
+        </w:rPr>
+        <w:t>Cela va automatiquement lire le fichier Db.conf et va créer les tables, les entités et les modèles correspondants.</w:t>
+      </w:r>
+    </w:p>
+    <w:p>
+      <w:pPr>
+        <w:pStyle w:val="NormalWeb"/>
+        <w:shd w:val="clear" w:color="auto" w:fill="FFFFFF"/>
+        <w:spacing w:before="0" w:after="255"/>
+        <w:rPr>
+          <w:rFonts w:asciiTheme="minorHAnsi" w:hAnsiTheme="minorHAnsi" w:cs="Miriam"/>
+          <w:szCs w:val="24"/>
+          <w:lang w:val="fr-FR"/>
+        </w:rPr>
+      </w:pPr>
+      <w:r>
+        <w:rPr>
+          <w:rFonts w:asciiTheme="minorHAnsi" w:hAnsiTheme="minorHAnsi" w:cs="Miriam"/>
+          <w:szCs w:val="24"/>
+          <w:lang w:val="fr-FR"/>
+        </w:rPr>
+        <w:t>Quand on a fini</w:t>
+      </w:r>
+      <w:bookmarkStart w:id="24" w:name="_GoBack"/>
+      <w:bookmarkEnd w:id="24"/>
+      <w:r>
+        <w:rPr>
+          <w:rFonts w:asciiTheme="minorHAnsi" w:hAnsiTheme="minorHAnsi" w:cs="Miriam"/>
+          <w:szCs w:val="24"/>
+          <w:lang w:val="fr-FR"/>
+        </w:rPr>
+        <w:t xml:space="preserve"> de créer son plugin, il faut installer celui-ci.</w:t>
+      </w:r>
+    </w:p>
+    <w:p>
+      <w:pPr>
+        <w:pStyle w:val="NormalWeb"/>
+        <w:shd w:val="clear" w:color="auto" w:fill="FFFFFF"/>
+        <w:spacing w:before="0" w:after="255"/>
+        <w:rPr>
+          <w:rFonts w:asciiTheme="minorHAnsi" w:hAnsiTheme="minorHAnsi" w:cs="Miriam"/>
+          <w:szCs w:val="24"/>
+          <w:lang w:val="fr-FR"/>
+        </w:rPr>
+      </w:pPr>
+      <w:r>
+        <w:rPr>
+          <w:rFonts w:asciiTheme="minorHAnsi" w:hAnsiTheme="minorHAnsi" w:cs="Miriam"/>
+          <w:szCs w:val="24"/>
+          <w:lang w:val="fr-FR"/>
+        </w:rPr>
+        <w:t>En premier lieu, on va rajouter ce plugin dans le fichier /private/conf/Plugin.conf</w:t>
+      </w:r>
+    </w:p>
+    <w:tbl>
+      <w:tblPr>
+        <w:tblStyle w:val="Grilledutableau"/>
+        <w:tblW w:w="0" w:type="auto"/>
+        <w:shd w:val="clear" w:color="auto" w:fill="000000" w:themeFill="text1"/>
+        <w:tblLook w:val="04A0" w:firstRow="1" w:lastRow="0" w:firstColumn="1" w:lastColumn="0" w:noHBand="0" w:noVBand="1"/>
+      </w:tblPr>
+      <w:tblGrid>
+        <w:gridCol w:w="9211"/>
+      </w:tblGrid>
+      <w:tr>
+        <w:tc>
+          <w:tcPr>
+            <w:tcW w:w="9211" w:type="dxa"/>
+            <w:shd w:val="clear" w:color="auto" w:fill="000000" w:themeFill="text1"/>
+          </w:tcPr>
+          <w:p>
+            <w:pPr>
+              <w:autoSpaceDE w:val="0"/>
+              <w:autoSpaceDN w:val="0"/>
+              <w:adjustRightInd w:val="0"/>
+              <w:spacing w:before="0" w:after="0" w:line="240" w:lineRule="auto"/>
+              <w:rPr>
+                <w:rFonts w:ascii="Consolas" w:eastAsiaTheme="minorEastAsia" w:hAnsi="Consolas" w:cs="Consolas"/>
+                <w:color w:val="FFFFFF" w:themeColor="background1"/>
+                <w:kern w:val="0"/>
+                <w:lang w:val="fr-FR" w:eastAsia="ja-JP"/>
+              </w:rPr>
+            </w:pPr>
+            <w:r>
+              <w:rPr>
+                <w:rFonts w:ascii="Consolas" w:eastAsiaTheme="minorEastAsia" w:hAnsi="Consolas" w:cs="Consolas"/>
+                <w:color w:val="FFFFFF" w:themeColor="background1"/>
+                <w:kern w:val="0"/>
+                <w:lang w:val="fr-FR" w:eastAsia="ja-JP"/>
+              </w:rPr>
+              <w:t>[</w:t>
+            </w:r>
+          </w:p>
+          <w:p>
+            <w:pPr>
+              <w:autoSpaceDE w:val="0"/>
+              <w:autoSpaceDN w:val="0"/>
+              <w:adjustRightInd w:val="0"/>
+              <w:spacing w:before="0" w:after="0" w:line="240" w:lineRule="auto"/>
+              <w:rPr>
+                <w:rFonts w:ascii="Consolas" w:eastAsiaTheme="minorEastAsia" w:hAnsi="Consolas" w:cs="Consolas"/>
+                <w:color w:val="FFFFFF" w:themeColor="background1"/>
+                <w:kern w:val="0"/>
+                <w:lang w:val="fr-FR" w:eastAsia="ja-JP"/>
+              </w:rPr>
+            </w:pPr>
+            <w:r>
+              <w:rPr>
+                <w:rFonts w:ascii="Consolas" w:eastAsiaTheme="minorEastAsia" w:hAnsi="Consolas" w:cs="Consolas"/>
+                <w:color w:val="FFFFFF" w:themeColor="background1"/>
+                <w:kern w:val="0"/>
+                <w:lang w:val="fr-FR" w:eastAsia="ja-JP"/>
+              </w:rPr>
+              <w:t xml:space="preserve">    "</w:t>
+            </w:r>
+            <w:r>
+              <w:rPr>
+                <w:rFonts w:ascii="Consolas" w:eastAsiaTheme="minorEastAsia" w:hAnsi="Consolas" w:cs="Consolas"/>
+                <w:color w:val="FFFFFF" w:themeColor="background1"/>
+                <w:kern w:val="0"/>
+                <w:lang w:val="fr-FR" w:eastAsia="ja-JP"/>
+              </w:rPr>
+              <w:t>Mo</w:t>
+            </w:r>
+            <w:r>
+              <w:rPr>
+                <w:rFonts w:ascii="Consolas" w:eastAsiaTheme="minorEastAsia" w:hAnsi="Consolas" w:cs="Consolas"/>
+                <w:color w:val="FFFFFF" w:themeColor="background1"/>
+                <w:kern w:val="0"/>
+                <w:lang w:val="fr-FR" w:eastAsia="ja-JP"/>
+              </w:rPr>
+              <w:t>n</w:t>
+            </w:r>
+            <w:r>
+              <w:rPr>
+                <w:rFonts w:ascii="Consolas" w:eastAsiaTheme="minorEastAsia" w:hAnsi="Consolas" w:cs="Consolas"/>
+                <w:color w:val="FFFFFF" w:themeColor="background1"/>
+                <w:kern w:val="0"/>
+                <w:lang w:val="fr-FR" w:eastAsia="ja-JP"/>
+              </w:rPr>
+              <w:t>Plugin</w:t>
+            </w:r>
+            <w:r>
+              <w:rPr>
+                <w:rFonts w:ascii="Consolas" w:eastAsiaTheme="minorEastAsia" w:hAnsi="Consolas" w:cs="Consolas"/>
+                <w:color w:val="FFFFFF" w:themeColor="background1"/>
+                <w:kern w:val="0"/>
+                <w:lang w:val="fr-FR" w:eastAsia="ja-JP"/>
+              </w:rPr>
+              <w:t>"</w:t>
+            </w:r>
+          </w:p>
+          <w:p>
+            <w:pPr>
+              <w:pStyle w:val="NormalWeb"/>
+              <w:spacing w:before="0" w:after="255"/>
+              <w:rPr>
+                <w:rFonts w:asciiTheme="minorHAnsi" w:hAnsiTheme="minorHAnsi" w:cs="Miriam"/>
+                <w:color w:val="FFFFFF" w:themeColor="background1"/>
+                <w:szCs w:val="24"/>
+                <w:lang w:val="fr-FR"/>
+              </w:rPr>
+            </w:pPr>
+            <w:r>
+              <w:rPr>
+                <w:rFonts w:ascii="Consolas" w:eastAsiaTheme="minorEastAsia" w:hAnsi="Consolas" w:cs="Consolas"/>
+                <w:color w:val="FFFFFF" w:themeColor="background1"/>
+                <w:kern w:val="0"/>
+                <w:lang w:val="fr-FR" w:eastAsia="ja-JP"/>
+              </w:rPr>
+              <w:t>]</w:t>
+            </w:r>
+          </w:p>
+        </w:tc>
+      </w:tr>
+    </w:tbl>
+    <w:p>
+      <w:pPr>
+        <w:pStyle w:val="NormalWeb"/>
+        <w:shd w:val="clear" w:color="auto" w:fill="FFFFFF"/>
+        <w:spacing w:before="0" w:after="255"/>
+        <w:rPr>
+          <w:rFonts w:asciiTheme="minorHAnsi" w:hAnsiTheme="minorHAnsi" w:cs="Miriam"/>
+          <w:szCs w:val="24"/>
+          <w:lang w:val="fr-FR"/>
+        </w:rPr>
+      </w:pPr>
+      <w:r>
+        <w:rPr>
+          <w:rFonts w:asciiTheme="minorHAnsi" w:hAnsiTheme="minorHAnsi" w:cs="Miriam"/>
+          <w:szCs w:val="24"/>
+          <w:lang w:val="fr-FR"/>
+        </w:rPr>
+        <w:t>On voit ensuite lancer le script qui permet d’installer le plugin</w:t>
+      </w:r>
+      <w:r>
+        <w:rPr>
+          <w:rFonts w:asciiTheme="minorHAnsi" w:hAnsiTheme="minorHAnsi" w:cs="Miriam"/>
+          <w:szCs w:val="24"/>
+          <w:lang w:val="fr-FR"/>
+        </w:rPr>
+        <w:t xml:space="preserve"> sur le portail qu’on désire</w:t>
+      </w:r>
+      <w:r>
+        <w:rPr>
+          <w:rFonts w:asciiTheme="minorHAnsi" w:hAnsiTheme="minorHAnsi" w:cs="Miriam"/>
+          <w:szCs w:val="24"/>
+          <w:lang w:val="fr-FR"/>
+        </w:rPr>
+        <w:t> :</w:t>
+      </w:r>
+    </w:p>
+    <w:p>
+      <w:pPr>
+        <w:pStyle w:val="NormalWeb"/>
+        <w:shd w:val="clear" w:color="auto" w:fill="FFFFFF"/>
+        <w:spacing w:before="0" w:after="255"/>
+        <w:rPr>
+          <w:rFonts w:ascii="Courier New" w:hAnsi="Courier New" w:cs="Courier New"/>
+          <w:sz w:val="16"/>
+          <w:szCs w:val="16"/>
+          <w:lang w:val="fr-FR"/>
+        </w:rPr>
+      </w:pPr>
+      <w:r>
+        <w:rPr>
+          <w:rFonts w:ascii="Courier New" w:hAnsi="Courier New" w:cs="Courier New"/>
+          <w:sz w:val="16"/>
+          <w:szCs w:val="16"/>
+          <w:lang w:val="fr-FR"/>
+        </w:rPr>
+        <w:t xml:space="preserve">C:\Users\judicael.paquet\Zend\workspaces\DefaultWorkspace10\scrum&gt;C:\xampp2\php\php.exe -f "C:\Users\judicael.paquet\Zend\workspaces\DefaultWorkspace10\uranium\private\launch.php" -- </w:t>
+      </w:r>
+      <w:r>
+        <w:rPr>
+          <w:rFonts w:ascii="Courier New" w:hAnsi="Courier New" w:cs="Courier New"/>
+          <w:sz w:val="16"/>
+          <w:szCs w:val="16"/>
+          <w:lang w:val="fr-FR"/>
+        </w:rPr>
+        <w:t>install</w:t>
+      </w:r>
+      <w:r>
+        <w:rPr>
+          <w:rFonts w:ascii="Courier New" w:hAnsi="Courier New" w:cs="Courier New"/>
+          <w:sz w:val="16"/>
+          <w:szCs w:val="16"/>
+          <w:lang w:val="fr-FR"/>
+        </w:rPr>
+        <w:t>_plugin</w:t>
+      </w:r>
+      <w:r>
+        <w:rPr>
+          <w:rFonts w:ascii="Courier New" w:hAnsi="Courier New" w:cs="Courier New"/>
+          <w:sz w:val="16"/>
+          <w:szCs w:val="16"/>
+          <w:lang w:val="fr-FR"/>
+        </w:rPr>
+        <w:t xml:space="preserve"> –p MonPortail</w:t>
+      </w:r>
     </w:p>
     <w:p>
       <w:pPr>
@@ -41546,7 +42418,7 @@
 </file>
 
 <file path=customXml/itemProps3.xml><?xml version="1.0" encoding="utf-8"?>
-<ds:datastoreItem xmlns:ds="http://schemas.openxmlformats.org/officeDocument/2006/customXml" ds:itemID="{62BE72B8-E7A3-4488-80DA-E9170C3578AC}">
+<ds:datastoreItem xmlns:ds="http://schemas.openxmlformats.org/officeDocument/2006/customXml" ds:itemID="{CB779AFD-D161-4BF1-A517-0DF9B94FA00C}">
   <ds:schemaRefs>
     <ds:schemaRef ds:uri="http://schemas.openxmlformats.org/officeDocument/2006/bibliography"/>
   </ds:schemaRefs>

</xml_diff>

<commit_message>
Bug fixed on AUtoload (Linux) + Bug fixed on json define Const.conf + Bug fixed Bd.conf name (Linux) + you can define a multihost in Route.conf + Update doc + Update Apollina and Attila + get I18n for plugins
</commit_message>
<xml_diff>
--- a/Venus_Framework_tutoriel.docx
+++ b/Venus_Framework_tutoriel.docx
@@ -16,6 +16,7 @@
           <w:docPartUnique/>
         </w:docPartObj>
       </w:sdtPr>
+      <w:sdtEndPr/>
       <w:sdtContent>
         <w:sdt>
           <w:sdtPr>
@@ -31,6 +32,7 @@
               <w:docPartUnique/>
             </w:docPartObj>
           </w:sdtPr>
+          <w:sdtEndPr/>
           <w:sdtContent>
             <w:p>
               <w:pPr>
@@ -49,6 +51,7 @@
                   <w:id w:val="-759527637"/>
                   <w:picture/>
                 </w:sdtPr>
+                <w:sdtEndPr/>
                 <w:sdtContent>
                   <w:r>
                     <w:rPr>
@@ -188,6 +191,7 @@
                                           <w:dataBinding w:prefixMappings="xmlns:ns0='http://schemas.microsoft.com/office/2006/coverPageProps' " w:xpath="/ns0:CoverPageProperties[1]/ns0:CompanyAddress[1]" w:storeItemID="{55AF091B-3C7A-41E3-B477-F2FDAA23CFDA}"/>
                                           <w:text w:multiLine="1"/>
                                         </w:sdtPr>
+                                        <w:sdtEndPr/>
                                         <w:sdtContent>
                                           <w:tc>
                                             <w:tcPr>
@@ -265,6 +269,7 @@
                                             <w:dataBinding w:prefixMappings="xmlns:ns0='http://schemas.microsoft.com/office/2006/coverPageProps' " w:xpath="/ns0:CoverPageProperties[1]/ns0:CompanyEmail[1]" w:storeItemID="{55AF091B-3C7A-41E3-B477-F2FDAA23CFDA}"/>
                                             <w:text/>
                                           </w:sdtPr>
+                                          <w:sdtEndPr/>
                                           <w:sdtContent>
                                             <w:p>
                                               <w:pPr>
@@ -290,6 +295,7 @@
                                               <w:dataBinding w:prefixMappings="xmlns:ns0='http://purl.org/dc/elements/1.1/' xmlns:ns1='http://schemas.openxmlformats.org/package/2006/metadata/core-properties' " w:xpath="/ns1:coreProperties[1]/ns1:contentStatus[1]" w:storeItemID="{6C3C8BC8-F283-45AE-878A-BAB7291924A1}"/>
                                               <w:text/>
                                             </w:sdtPr>
+                                            <w:sdtEndPr/>
                                             <w:sdtContent>
                                               <w:r>
                                                 <w:t>https://github.com/las93</w:t>
@@ -360,6 +366,7 @@
                                     <w:dataBinding w:prefixMappings="xmlns:ns0='http://schemas.microsoft.com/office/2006/coverPageProps' " w:xpath="/ns0:CoverPageProperties[1]/ns0:CompanyAddress[1]" w:storeItemID="{55AF091B-3C7A-41E3-B477-F2FDAA23CFDA}"/>
                                     <w:text w:multiLine="1"/>
                                   </w:sdtPr>
+                                  <w:sdtEndPr/>
                                   <w:sdtContent>
                                     <w:tc>
                                       <w:tcPr>
@@ -437,6 +444,7 @@
                                       <w:dataBinding w:prefixMappings="xmlns:ns0='http://schemas.microsoft.com/office/2006/coverPageProps' " w:xpath="/ns0:CoverPageProperties[1]/ns0:CompanyEmail[1]" w:storeItemID="{55AF091B-3C7A-41E3-B477-F2FDAA23CFDA}"/>
                                       <w:text/>
                                     </w:sdtPr>
+                                    <w:sdtEndPr/>
                                     <w:sdtContent>
                                       <w:p>
                                         <w:pPr>
@@ -462,6 +470,7 @@
                                         <w:dataBinding w:prefixMappings="xmlns:ns0='http://purl.org/dc/elements/1.1/' xmlns:ns1='http://schemas.openxmlformats.org/package/2006/metadata/core-properties' " w:xpath="/ns1:coreProperties[1]/ns1:contentStatus[1]" w:storeItemID="{6C3C8BC8-F283-45AE-878A-BAB7291924A1}"/>
                                         <w:text/>
                                       </w:sdtPr>
+                                      <w:sdtEndPr/>
                                       <w:sdtContent>
                                         <w:r>
                                           <w:t>https://github.com/las93</w:t>
@@ -558,6 +567,7 @@
                                         <w:dataBinding w:prefixMappings="xmlns:ns0='http://purl.org/dc/elements/1.1/' xmlns:ns1='http://schemas.openxmlformats.org/package/2006/metadata/core-properties' " w:xpath="/ns1:coreProperties[1]/ns0:title[1]" w:storeItemID="{6C3C8BC8-F283-45AE-878A-BAB7291924A1}"/>
                                         <w:text/>
                                       </w:sdtPr>
+                                      <w:sdtEndPr/>
                                       <w:sdtContent>
                                         <w:r>
                                           <w:rPr>
@@ -586,6 +596,7 @@
                                         <w:dataBinding w:prefixMappings="xmlns:ns0='http://purl.org/dc/elements/1.1/' xmlns:ns1='http://schemas.openxmlformats.org/package/2006/metadata/core-properties' " w:xpath="/ns1:coreProperties[1]/ns0:subject[1]" w:storeItemID="{6C3C8BC8-F283-45AE-878A-BAB7291924A1}"/>
                                         <w:text/>
                                       </w:sdtPr>
+                                      <w:sdtEndPr/>
                                       <w:sdtContent>
                                         <w:r>
                                           <w:rPr>
@@ -639,6 +650,7 @@
                                   <w:dataBinding w:prefixMappings="xmlns:ns0='http://purl.org/dc/elements/1.1/' xmlns:ns1='http://schemas.openxmlformats.org/package/2006/metadata/core-properties' " w:xpath="/ns1:coreProperties[1]/ns0:title[1]" w:storeItemID="{6C3C8BC8-F283-45AE-878A-BAB7291924A1}"/>
                                   <w:text/>
                                 </w:sdtPr>
+                                <w:sdtEndPr/>
                                 <w:sdtContent>
                                   <w:r>
                                     <w:rPr>
@@ -667,6 +679,7 @@
                                   <w:dataBinding w:prefixMappings="xmlns:ns0='http://purl.org/dc/elements/1.1/' xmlns:ns1='http://schemas.openxmlformats.org/package/2006/metadata/core-properties' " w:xpath="/ns1:coreProperties[1]/ns0:subject[1]" w:storeItemID="{6C3C8BC8-F283-45AE-878A-BAB7291924A1}"/>
                                   <w:text/>
                                 </w:sdtPr>
+                                <w:sdtEndPr/>
                                 <w:sdtContent>
                                   <w:r>
                                     <w:rPr>
@@ -39197,43 +39210,7 @@
           <w:szCs w:val="16"/>
           <w:lang w:val="fr-FR"/>
         </w:rPr>
-        <w:t>C:\Users\judicael.paquet\Zend\workspaces\DefaultW</w:t>
-      </w:r>
-      <w:r>
-        <w:rPr>
-          <w:rFonts w:ascii="Courier New" w:hAnsi="Courier New" w:cs="Courier New"/>
-          <w:sz w:val="16"/>
-          <w:szCs w:val="16"/>
-          <w:lang w:val="fr-FR"/>
-        </w:rPr>
-        <w:t>orkspace10\scrum&gt;C:\xampp2\php\</w:t>
-      </w:r>
-      <w:r>
-        <w:rPr>
-          <w:rFonts w:ascii="Courier New" w:hAnsi="Courier New" w:cs="Courier New"/>
-          <w:sz w:val="16"/>
-          <w:szCs w:val="16"/>
-          <w:lang w:val="fr-FR"/>
-        </w:rPr>
-        <w:t>php.exe -f "C:\Users\judicael.paquet\Zend\workspa</w:t>
-      </w:r>
-      <w:r>
-        <w:rPr>
-          <w:rFonts w:ascii="Courier New" w:hAnsi="Courier New" w:cs="Courier New"/>
-          <w:sz w:val="16"/>
-          <w:szCs w:val="16"/>
-          <w:lang w:val="fr-FR"/>
-        </w:rPr>
-        <w:t>ces\DefaultWorkspace10\uranium\</w:t>
-      </w:r>
-      <w:r>
-        <w:rPr>
-          <w:rFonts w:ascii="Courier New" w:hAnsi="Courier New" w:cs="Courier New"/>
-          <w:sz w:val="16"/>
-          <w:szCs w:val="16"/>
-          <w:lang w:val="fr-FR"/>
-        </w:rPr>
-        <w:t xml:space="preserve">private\launch.php" -- </w:t>
+        <w:t xml:space="preserve">C:\Users\judicael.paquet\Zend\workspaces\DefaultWorkspace10\scrum&gt;C:\xampp2\php\php.exe -f "C:\Users\judicael.paquet\Zend\workspaces\DefaultWorkspace10\uranium\private\launch.php" -- </w:t>
       </w:r>
       <w:r>
         <w:rPr>
@@ -39347,7 +39324,7 @@
                 <w:rFonts w:ascii="Consolas" w:eastAsiaTheme="minorEastAsia" w:hAnsi="Consolas" w:cs="Consolas"/>
                 <w:color w:val="000000"/>
                 <w:kern w:val="0"/>
-                <w:lang w:eastAsia="ja-JP"/>
+                <w:lang w:val="fr-FR" w:eastAsia="ja-JP"/>
               </w:rPr>
               <w:t xml:space="preserve">    </w:t>
             </w:r>
@@ -39697,8 +39674,6 @@
         </w:rPr>
         <w:t>Quand on a fini</w:t>
       </w:r>
-      <w:bookmarkStart w:id="24" w:name="_GoBack"/>
-      <w:bookmarkEnd w:id="24"/>
       <w:r>
         <w:rPr>
           <w:rFonts w:asciiTheme="minorHAnsi" w:hAnsiTheme="minorHAnsi" w:cs="Miriam"/>
@@ -39937,15 +39912,135 @@
     </w:p>
     <w:p>
       <w:pPr>
+        <w:pStyle w:val="Titre2"/>
+        <w:rPr>
+          <w:lang w:val="fr-FR"/>
+        </w:rPr>
+      </w:pPr>
+      <w:r>
+        <w:rPr>
+          <w:rFonts w:cs="Miriam"/>
+          <w:sz w:val="24"/>
+          <w:szCs w:val="24"/>
+          <w:lang w:val="fr-FR"/>
+        </w:rPr>
+        <w:t>Définti plusieurs host dans une route</w:t>
+      </w:r>
+    </w:p>
+    <w:p>
+      <w:pPr>
+        <w:rPr>
+          <w:rFonts w:cs="Miriam"/>
+          <w:b/>
+          <w:color w:val="FF0000"/>
+          <w:lang w:val="fr-FR"/>
+        </w:rPr>
+      </w:pPr>
+      <w:r>
+        <w:rPr>
+          <w:rFonts w:cs="Miriam"/>
+          <w:b/>
+          <w:color w:val="FF0000"/>
+          <w:lang w:val="fr-FR"/>
+        </w:rPr>
+        <w:t>Disponibilité</w:t>
+      </w:r>
+      <w:r>
+        <w:rPr>
+          <w:rFonts w:cs="Miriam"/>
+          <w:b/>
+          <w:color w:val="FF0000"/>
+          <w:lang w:val="fr-FR"/>
+        </w:rPr>
+        <w:t xml:space="preserve"> : </w:t>
+      </w:r>
+      <w:r>
+        <w:rPr>
+          <w:rFonts w:cs="Miriam"/>
+          <w:b/>
+          <w:color w:val="FF0000"/>
+          <w:lang w:val="fr-FR"/>
+        </w:rPr>
+        <w:t>Venus2</w:t>
+      </w:r>
+      <w:r>
+        <w:rPr>
+          <w:rFonts w:cs="Miriam"/>
+          <w:b/>
+          <w:color w:val="FF0000"/>
+          <w:lang w:val="fr-FR"/>
+        </w:rPr>
+        <w:t xml:space="preserve"> 1.0.0</w:t>
+      </w:r>
+      <w:bookmarkStart w:id="24" w:name="_GoBack"/>
+      <w:bookmarkEnd w:id="24"/>
+    </w:p>
+    <w:p>
+      <w:pPr>
         <w:pStyle w:val="NormalWeb"/>
         <w:shd w:val="clear" w:color="auto" w:fill="FFFFFF"/>
         <w:spacing w:before="0" w:after="255"/>
         <w:rPr>
-          <w:rFonts w:asciiTheme="minorHAnsi" w:hAnsiTheme="minorHAnsi" w:cs="Miriam"/>
-          <w:szCs w:val="24"/>
-          <w:lang w:val="fr-FR"/>
-        </w:rPr>
-      </w:pPr>
+          <w:rFonts w:cs="Miriam"/>
+          <w:szCs w:val="24"/>
+          <w:lang w:val="fr-FR"/>
+        </w:rPr>
+      </w:pPr>
+      <w:r>
+        <w:rPr>
+          <w:rFonts w:cs="Miriam"/>
+          <w:szCs w:val="24"/>
+          <w:lang w:val="fr-FR"/>
+        </w:rPr>
+        <w:t>Afin de faciliter les configurations de host pour avoir les mêmes routes en dev et en prod, on peut maintenant définir plusieurs host dans une route séparés par une virgule :</w:t>
+      </w:r>
+    </w:p>
+    <w:p>
+      <w:pPr>
+        <w:autoSpaceDE w:val="0"/>
+        <w:autoSpaceDN w:val="0"/>
+        <w:adjustRightInd w:val="0"/>
+        <w:spacing w:before="0" w:after="0" w:line="240" w:lineRule="auto"/>
+        <w:rPr>
+          <w:rFonts w:ascii="Consolas" w:eastAsiaTheme="minorEastAsia" w:hAnsi="Consolas" w:cs="Consolas"/>
+          <w:color w:val="4C483D" w:themeColor="text2"/>
+          <w:kern w:val="0"/>
+          <w:lang w:val="fr-FR" w:eastAsia="ja-JP"/>
+        </w:rPr>
+      </w:pPr>
+      <w:r>
+        <w:rPr>
+          <w:rFonts w:ascii="Consolas" w:eastAsiaTheme="minorEastAsia" w:hAnsi="Consolas" w:cs="Consolas"/>
+          <w:color w:val="4C483D" w:themeColor="text2"/>
+          <w:kern w:val="0"/>
+          <w:lang w:val="fr-FR" w:eastAsia="ja-JP"/>
+        </w:rPr>
+        <w:t>{</w:t>
+      </w:r>
+    </w:p>
+    <w:p>
+      <w:pPr>
+        <w:autoSpaceDE w:val="0"/>
+        <w:autoSpaceDN w:val="0"/>
+        <w:adjustRightInd w:val="0"/>
+        <w:spacing w:before="0" w:after="0" w:line="240" w:lineRule="auto"/>
+        <w:rPr>
+          <w:rFonts w:ascii="Consolas" w:eastAsiaTheme="minorEastAsia" w:hAnsi="Consolas" w:cs="Consolas"/>
+          <w:color w:val="4C483D" w:themeColor="text2"/>
+          <w:kern w:val="0"/>
+          <w:lang w:val="fr-FR" w:eastAsia="ja-JP"/>
+        </w:rPr>
+      </w:pPr>
+      <w:r>
+        <w:rPr>
+          <w:rFonts w:ascii="Consolas" w:eastAsiaTheme="minorEastAsia" w:hAnsi="Consolas" w:cs="Consolas"/>
+          <w:color w:val="4C483D" w:themeColor="text2"/>
+          <w:kern w:val="0"/>
+          <w:lang w:val="fr-FR" w:eastAsia="ja-JP"/>
+        </w:rPr>
+        <w:tab/>
+        <w:t>"localhost:85,www.scrum-agile.com" : {</w:t>
+      </w:r>
     </w:p>
     <w:p>
       <w:pPr>
@@ -39958,6 +40053,25 @@
           <w:lang w:val="fr-FR"/>
         </w:rPr>
       </w:pPr>
+      <w:r>
+        <w:rPr>
+          <w:rFonts w:ascii="Consolas" w:eastAsiaTheme="minorEastAsia" w:hAnsi="Consolas" w:cs="Consolas"/>
+          <w:color w:val="4C483D" w:themeColor="text2"/>
+          <w:kern w:val="0"/>
+          <w:lang w:val="fr-FR" w:eastAsia="ja-JP"/>
+        </w:rPr>
+        <w:tab/>
+      </w:r>
+      <w:r>
+        <w:rPr>
+          <w:rFonts w:ascii="Consolas" w:eastAsiaTheme="minorEastAsia" w:hAnsi="Consolas" w:cs="Consolas"/>
+          <w:color w:val="4C483D" w:themeColor="text2"/>
+          <w:kern w:val="0"/>
+          <w:lang w:val="fr-FR" w:eastAsia="ja-JP"/>
+        </w:rPr>
+        <w:tab/>
+        <w:t>"routes": {</w:t>
+      </w:r>
     </w:p>
     <w:p>
       <w:pPr>
@@ -39965,6 +40079,18 @@
         <w:shd w:val="clear" w:color="auto" w:fill="FFFFFF"/>
         <w:spacing w:before="0" w:after="255"/>
         <w:rPr>
+          <w:rFonts w:asciiTheme="minorHAnsi" w:hAnsiTheme="minorHAnsi" w:cs="Miriam"/>
+          <w:szCs w:val="24"/>
+          <w:lang w:val="fr-FR"/>
+        </w:rPr>
+      </w:pPr>
+    </w:p>
+    <w:p>
+      <w:pPr>
+        <w:pStyle w:val="NormalWeb"/>
+        <w:shd w:val="clear" w:color="auto" w:fill="FFFFFF"/>
+        <w:spacing w:before="0" w:after="255"/>
+        <w:rPr>
           <w:rFonts w:asciiTheme="minorHAnsi" w:hAnsiTheme="minorHAnsi"/>
           <w:lang w:val="fr-FR"/>
         </w:rPr>
@@ -39975,6 +40101,7 @@
           <w:szCs w:val="24"/>
           <w:lang w:val="fr-FR"/>
         </w:rPr>
+        <w:lastRenderedPageBreak/>
         <w:t>[en cours]</w:t>
       </w:r>
     </w:p>
@@ -42418,7 +42545,7 @@
 </file>
 
 <file path=customXml/itemProps3.xml><?xml version="1.0" encoding="utf-8"?>
-<ds:datastoreItem xmlns:ds="http://schemas.openxmlformats.org/officeDocument/2006/customXml" ds:itemID="{CB779AFD-D161-4BF1-A517-0DF9B94FA00C}">
+<ds:datastoreItem xmlns:ds="http://schemas.openxmlformats.org/officeDocument/2006/customXml" ds:itemID="{8B6DD89E-031A-47D4-BB67-994E2224647A}">
   <ds:schemaRefs>
     <ds:schemaRef ds:uri="http://schemas.openxmlformats.org/officeDocument/2006/bibliography"/>
   </ds:schemaRefs>

</xml_diff>

<commit_message>
New organisation -> with buncle + many fixed + begin the assets
</commit_message>
<xml_diff>
--- a/Venus_Framework_tutoriel.docx
+++ b/Venus_Framework_tutoriel.docx
@@ -16,7 +16,6 @@
           <w:docPartUnique/>
         </w:docPartObj>
       </w:sdtPr>
-      <w:sdtEndPr/>
       <w:sdtContent>
         <w:sdt>
           <w:sdtPr>
@@ -32,7 +31,6 @@
               <w:docPartUnique/>
             </w:docPartObj>
           </w:sdtPr>
-          <w:sdtEndPr/>
           <w:sdtContent>
             <w:p>
               <w:pPr>
@@ -51,7 +49,6 @@
                   <w:id w:val="-759527637"/>
                   <w:picture/>
                 </w:sdtPr>
-                <w:sdtEndPr/>
                 <w:sdtContent>
                   <w:r>
                     <w:rPr>
@@ -191,7 +188,6 @@
                                           <w:dataBinding w:prefixMappings="xmlns:ns0='http://schemas.microsoft.com/office/2006/coverPageProps' " w:xpath="/ns0:CoverPageProperties[1]/ns0:CompanyAddress[1]" w:storeItemID="{55AF091B-3C7A-41E3-B477-F2FDAA23CFDA}"/>
                                           <w:text w:multiLine="1"/>
                                         </w:sdtPr>
-                                        <w:sdtEndPr/>
                                         <w:sdtContent>
                                           <w:tc>
                                             <w:tcPr>
@@ -269,7 +265,6 @@
                                             <w:dataBinding w:prefixMappings="xmlns:ns0='http://schemas.microsoft.com/office/2006/coverPageProps' " w:xpath="/ns0:CoverPageProperties[1]/ns0:CompanyEmail[1]" w:storeItemID="{55AF091B-3C7A-41E3-B477-F2FDAA23CFDA}"/>
                                             <w:text/>
                                           </w:sdtPr>
-                                          <w:sdtEndPr/>
                                           <w:sdtContent>
                                             <w:p>
                                               <w:pPr>
@@ -295,7 +290,6 @@
                                               <w:dataBinding w:prefixMappings="xmlns:ns0='http://purl.org/dc/elements/1.1/' xmlns:ns1='http://schemas.openxmlformats.org/package/2006/metadata/core-properties' " w:xpath="/ns1:coreProperties[1]/ns1:contentStatus[1]" w:storeItemID="{6C3C8BC8-F283-45AE-878A-BAB7291924A1}"/>
                                               <w:text/>
                                             </w:sdtPr>
-                                            <w:sdtEndPr/>
                                             <w:sdtContent>
                                               <w:r>
                                                 <w:t>https://github.com/las93</w:t>
@@ -366,7 +360,6 @@
                                     <w:dataBinding w:prefixMappings="xmlns:ns0='http://schemas.microsoft.com/office/2006/coverPageProps' " w:xpath="/ns0:CoverPageProperties[1]/ns0:CompanyAddress[1]" w:storeItemID="{55AF091B-3C7A-41E3-B477-F2FDAA23CFDA}"/>
                                     <w:text w:multiLine="1"/>
                                   </w:sdtPr>
-                                  <w:sdtEndPr/>
                                   <w:sdtContent>
                                     <w:tc>
                                       <w:tcPr>
@@ -444,7 +437,6 @@
                                       <w:dataBinding w:prefixMappings="xmlns:ns0='http://schemas.microsoft.com/office/2006/coverPageProps' " w:xpath="/ns0:CoverPageProperties[1]/ns0:CompanyEmail[1]" w:storeItemID="{55AF091B-3C7A-41E3-B477-F2FDAA23CFDA}"/>
                                       <w:text/>
                                     </w:sdtPr>
-                                    <w:sdtEndPr/>
                                     <w:sdtContent>
                                       <w:p>
                                         <w:pPr>
@@ -470,7 +462,6 @@
                                         <w:dataBinding w:prefixMappings="xmlns:ns0='http://purl.org/dc/elements/1.1/' xmlns:ns1='http://schemas.openxmlformats.org/package/2006/metadata/core-properties' " w:xpath="/ns1:coreProperties[1]/ns1:contentStatus[1]" w:storeItemID="{6C3C8BC8-F283-45AE-878A-BAB7291924A1}"/>
                                         <w:text/>
                                       </w:sdtPr>
-                                      <w:sdtEndPr/>
                                       <w:sdtContent>
                                         <w:r>
                                           <w:t>https://github.com/las93</w:t>
@@ -567,13 +558,24 @@
                                         <w:dataBinding w:prefixMappings="xmlns:ns0='http://purl.org/dc/elements/1.1/' xmlns:ns1='http://schemas.openxmlformats.org/package/2006/metadata/core-properties' " w:xpath="/ns1:coreProperties[1]/ns0:title[1]" w:storeItemID="{6C3C8BC8-F283-45AE-878A-BAB7291924A1}"/>
                                         <w:text/>
                                       </w:sdtPr>
-                                      <w:sdtEndPr/>
                                       <w:sdtContent>
                                         <w:r>
                                           <w:rPr>
                                             <w:lang w:val="fr-FR"/>
                                           </w:rPr>
-                                          <w:t>Venus Framework PHP</w:t>
+                                          <w:t xml:space="preserve">Venus Framework </w:t>
+                                        </w:r>
+                                        <w:r>
+                                          <w:rPr>
+                                            <w:lang w:val="fr-FR"/>
+                                          </w:rPr>
+                                          <w:t xml:space="preserve">2 </w:t>
+                                        </w:r>
+                                        <w:r>
+                                          <w:rPr>
+                                            <w:lang w:val="fr-FR"/>
+                                          </w:rPr>
+                                          <w:t>PHP</w:t>
                                         </w:r>
                                       </w:sdtContent>
                                     </w:sdt>
@@ -596,7 +598,6 @@
                                         <w:dataBinding w:prefixMappings="xmlns:ns0='http://purl.org/dc/elements/1.1/' xmlns:ns1='http://schemas.openxmlformats.org/package/2006/metadata/core-properties' " w:xpath="/ns1:coreProperties[1]/ns0:subject[1]" w:storeItemID="{6C3C8BC8-F283-45AE-878A-BAB7291924A1}"/>
                                         <w:text/>
                                       </w:sdtPr>
-                                      <w:sdtEndPr/>
                                       <w:sdtContent>
                                         <w:r>
                                           <w:rPr>
@@ -650,13 +651,24 @@
                                   <w:dataBinding w:prefixMappings="xmlns:ns0='http://purl.org/dc/elements/1.1/' xmlns:ns1='http://schemas.openxmlformats.org/package/2006/metadata/core-properties' " w:xpath="/ns1:coreProperties[1]/ns0:title[1]" w:storeItemID="{6C3C8BC8-F283-45AE-878A-BAB7291924A1}"/>
                                   <w:text/>
                                 </w:sdtPr>
-                                <w:sdtEndPr/>
                                 <w:sdtContent>
                                   <w:r>
                                     <w:rPr>
                                       <w:lang w:val="fr-FR"/>
                                     </w:rPr>
-                                    <w:t>Venus Framework PHP</w:t>
+                                    <w:t xml:space="preserve">Venus Framework </w:t>
+                                  </w:r>
+                                  <w:r>
+                                    <w:rPr>
+                                      <w:lang w:val="fr-FR"/>
+                                    </w:rPr>
+                                    <w:t xml:space="preserve">2 </w:t>
+                                  </w:r>
+                                  <w:r>
+                                    <w:rPr>
+                                      <w:lang w:val="fr-FR"/>
+                                    </w:rPr>
+                                    <w:t>PHP</w:t>
                                   </w:r>
                                 </w:sdtContent>
                               </w:sdt>
@@ -679,7 +691,6 @@
                                   <w:dataBinding w:prefixMappings="xmlns:ns0='http://purl.org/dc/elements/1.1/' xmlns:ns1='http://schemas.openxmlformats.org/package/2006/metadata/core-properties' " w:xpath="/ns1:coreProperties[1]/ns0:subject[1]" w:storeItemID="{6C3C8BC8-F283-45AE-878A-BAB7291924A1}"/>
                                   <w:text/>
                                 </w:sdtPr>
-                                <w:sdtEndPr/>
                                 <w:sdtContent>
                                   <w:r>
                                     <w:rPr>
@@ -1765,7 +1776,31 @@
           <w:lang w:eastAsia="fr-FR"/>
         </w:rPr>
         <w:br/>
-        <w:t xml:space="preserve">     DocumentRoot E:/venus/public/Demo/</w:t>
+        <w:t xml:space="preserve">     DocumentRoot E:/venus/</w:t>
+      </w:r>
+      <w:r>
+        <w:rPr>
+          <w:rFonts w:ascii="Consolas" w:eastAsia="Times New Roman" w:hAnsi="Consolas" w:cs="Consolas"/>
+          <w:color w:val="333333"/>
+          <w:lang w:eastAsia="fr-FR"/>
+        </w:rPr>
+        <w:t>bundle/src</w:t>
+      </w:r>
+      <w:r>
+        <w:rPr>
+          <w:rFonts w:ascii="Consolas" w:eastAsia="Times New Roman" w:hAnsi="Consolas" w:cs="Consolas"/>
+          <w:color w:val="333333"/>
+          <w:lang w:eastAsia="fr-FR"/>
+        </w:rPr>
+        <w:t>/Demo/</w:t>
+      </w:r>
+      <w:r>
+        <w:rPr>
+          <w:rFonts w:ascii="Consolas" w:eastAsia="Times New Roman" w:hAnsi="Consolas" w:cs="Consolas"/>
+          <w:color w:val="333333"/>
+          <w:lang w:eastAsia="fr-FR"/>
+        </w:rPr>
+        <w:t>public/</w:t>
       </w:r>
     </w:p>
     <w:p>
@@ -1808,7 +1843,7 @@
           <w:color w:val="333333"/>
           <w:lang w:eastAsia="fr-FR"/>
         </w:rPr>
-        <w:t xml:space="preserve">     &lt;Directory E:/venus/public/Demo/&gt;</w:t>
+        <w:t xml:space="preserve">     &lt;Directory E:/</w:t>
       </w:r>
       <w:r>
         <w:rPr>
@@ -1816,8 +1851,7 @@
           <w:color w:val="333333"/>
           <w:lang w:eastAsia="fr-FR"/>
         </w:rPr>
-        <w:br/>
-        <w:t xml:space="preserve">         DirectoryIndex index.php</w:t>
+        <w:t>venus/</w:t>
       </w:r>
       <w:r>
         <w:rPr>
@@ -1825,8 +1859,7 @@
           <w:color w:val="333333"/>
           <w:lang w:eastAsia="fr-FR"/>
         </w:rPr>
-        <w:br/>
-        <w:t xml:space="preserve">         AllowOverride All</w:t>
+        <w:t>bundle/src</w:t>
       </w:r>
       <w:r>
         <w:rPr>
@@ -1834,8 +1867,7 @@
           <w:color w:val="333333"/>
           <w:lang w:eastAsia="fr-FR"/>
         </w:rPr>
-        <w:br/>
-        <w:t xml:space="preserve">         Order allow,deny</w:t>
+        <w:t>/Demo/</w:t>
       </w:r>
       <w:r>
         <w:rPr>
@@ -1843,8 +1875,60 @@
           <w:color w:val="333333"/>
           <w:lang w:eastAsia="fr-FR"/>
         </w:rPr>
+        <w:t>public/</w:t>
+      </w:r>
+      <w:r>
+        <w:rPr>
+          <w:rFonts w:ascii="Consolas" w:eastAsia="Times New Roman" w:hAnsi="Consolas" w:cs="Consolas"/>
+          <w:color w:val="333333"/>
+          <w:lang w:eastAsia="fr-FR"/>
+        </w:rPr>
+        <w:t>&gt;</w:t>
+      </w:r>
+      <w:r>
+        <w:rPr>
+          <w:rFonts w:ascii="Consolas" w:eastAsia="Times New Roman" w:hAnsi="Consolas" w:cs="Consolas"/>
+          <w:color w:val="333333"/>
+          <w:lang w:eastAsia="fr-FR"/>
+        </w:rPr>
+        <w:br/>
+        <w:t xml:space="preserve">         DirectoryIndex index.php</w:t>
+      </w:r>
+      <w:r>
+        <w:rPr>
+          <w:rFonts w:ascii="Consolas" w:eastAsia="Times New Roman" w:hAnsi="Consolas" w:cs="Consolas"/>
+          <w:color w:val="333333"/>
+          <w:lang w:eastAsia="fr-FR"/>
+        </w:rPr>
+        <w:br/>
+        <w:t xml:space="preserve">         AllowOverride All</w:t>
+      </w:r>
+      <w:r>
+        <w:rPr>
+          <w:rFonts w:ascii="Consolas" w:eastAsia="Times New Roman" w:hAnsi="Consolas" w:cs="Consolas"/>
+          <w:color w:val="333333"/>
+          <w:lang w:eastAsia="fr-FR"/>
+        </w:rPr>
+        <w:br/>
+        <w:t xml:space="preserve">         Order allow,deny</w:t>
+      </w:r>
+      <w:r>
+        <w:rPr>
+          <w:rFonts w:ascii="Consolas" w:eastAsia="Times New Roman" w:hAnsi="Consolas" w:cs="Consolas"/>
+          <w:color w:val="333333"/>
+          <w:lang w:eastAsia="fr-FR"/>
+        </w:rPr>
         <w:br/>
         <w:t xml:space="preserve">         Allow from all</w:t>
+      </w:r>
+      <w:r>
+        <w:rPr>
+          <w:rFonts w:ascii="Consolas" w:eastAsia="Times New Roman" w:hAnsi="Consolas" w:cs="Consolas"/>
+          <w:color w:val="333333"/>
+          <w:lang w:eastAsia="fr-FR"/>
+        </w:rPr>
+        <w:br/>
+        <w:t xml:space="preserve">         Require all granted</w:t>
       </w:r>
       <w:r>
         <w:rPr>
@@ -2024,6 +2108,7 @@
           <w:szCs w:val="24"/>
           <w:lang w:val="fr-FR"/>
         </w:rPr>
+        <w:lastRenderedPageBreak/>
         <w:t>Le routeur ne fait que respecter ce que vous lui définissez dans les fichiers de configuration. De base, le framework vous propose une configuration pour notre projet Demo :</w:t>
       </w:r>
     </w:p>
@@ -2047,7 +2132,6 @@
           <w:szCs w:val="18"/>
           <w:lang w:val="en-US"/>
         </w:rPr>
-        <w:lastRenderedPageBreak/>
         <w:t>{</w:t>
       </w:r>
     </w:p>
@@ -2602,7 +2686,43 @@
           <w:szCs w:val="24"/>
           <w:lang w:val="fr-FR"/>
         </w:rPr>
-        <w:t>Vous pouvez aller voir le fichier /Venus/private/src/Demo/Controller/Home.php et la méthode show() pour voir comment le framework affiche un simple Hello World.</w:t>
+        <w:t>Vous pouvez aller voir le fichier /Venus/</w:t>
+      </w:r>
+      <w:r>
+        <w:rPr>
+          <w:rFonts w:cs="Miriam"/>
+          <w:sz w:val="24"/>
+          <w:szCs w:val="24"/>
+          <w:lang w:val="fr-FR"/>
+        </w:rPr>
+        <w:t>bundles</w:t>
+      </w:r>
+      <w:r>
+        <w:rPr>
+          <w:rFonts w:cs="Miriam"/>
+          <w:sz w:val="24"/>
+          <w:szCs w:val="24"/>
+          <w:lang w:val="fr-FR"/>
+        </w:rPr>
+        <w:t>/src/Demo/</w:t>
+      </w:r>
+      <w:r>
+        <w:rPr>
+          <w:rFonts w:cs="Miriam"/>
+          <w:sz w:val="24"/>
+          <w:szCs w:val="24"/>
+          <w:lang w:val="fr-FR"/>
+        </w:rPr>
+        <w:t>app/</w:t>
+      </w:r>
+      <w:r>
+        <w:rPr>
+          <w:rFonts w:cs="Miriam"/>
+          <w:sz w:val="24"/>
+          <w:szCs w:val="24"/>
+          <w:lang w:val="fr-FR"/>
+        </w:rPr>
+        <w:t>Controller/Home.php et la méthode show() pour voir comment le framework affiche un simple Hello World.</w:t>
       </w:r>
     </w:p>
     <w:p>
@@ -3211,6 +3331,7 @@
           <w:sz w:val="18"/>
           <w:szCs w:val="18"/>
         </w:rPr>
+        <w:lastRenderedPageBreak/>
         <w:tab/>
       </w:r>
       <w:r>
@@ -3283,7 +3404,6 @@
           <w:szCs w:val="24"/>
           <w:lang w:val="fr-FR"/>
         </w:rPr>
-        <w:lastRenderedPageBreak/>
         <w:t>On a rajouté ici un paramètre id dans la « route » que l’on définit plus précisément dans les « constraints » sous forme d’expression régulière. Il faudra également rajouter $id dans la méthode show().</w:t>
       </w:r>
       <w:r>
@@ -3894,18 +4014,17 @@
           <w:szCs w:val="24"/>
           <w:lang w:val="fr-FR"/>
         </w:rPr>
-        <w:t>Nous allons créer également un fichier e:\venus\private\src\Demo\View\Demo.tpl avec du texte quelconque dedans. Le « template » comprend automatiquement le lieu où chercher le template ainsi que l’extension .tpl de celui-ci.</w:t>
-      </w:r>
-    </w:p>
-    <w:p>
-      <w:pPr>
+        <w:t>Nous allons créer également un fichier e:\venus\</w:t>
+      </w:r>
+      <w:r>
         <w:rPr>
           <w:rFonts w:cs="Miriam"/>
           <w:sz w:val="24"/>
           <w:szCs w:val="24"/>
           <w:lang w:val="fr-FR"/>
         </w:rPr>
-      </w:pPr>
+        <w:t>bundles</w:t>
+      </w:r>
       <w:r>
         <w:rPr>
           <w:rFonts w:cs="Miriam"/>
@@ -3913,7 +4032,80 @@
           <w:szCs w:val="24"/>
           <w:lang w:val="fr-FR"/>
         </w:rPr>
-        <w:t xml:space="preserve">Le « layout » permet d’automatiser la présence d’un layout. Pour ajouter ce Layout, il suffit de créer un fichier e:\venus\private\src\Demo\View\Layout.tpl et d’ajouter cela à l’intérieur pour appeler le modèle définit : </w:t>
+        <w:t>\src\Demo</w:t>
+      </w:r>
+      <w:r>
+        <w:rPr>
+          <w:rFonts w:cs="Miriam"/>
+          <w:sz w:val="24"/>
+          <w:szCs w:val="24"/>
+          <w:lang w:val="fr-FR"/>
+        </w:rPr>
+        <w:t>\app</w:t>
+      </w:r>
+      <w:r>
+        <w:rPr>
+          <w:rFonts w:cs="Miriam"/>
+          <w:sz w:val="24"/>
+          <w:szCs w:val="24"/>
+          <w:lang w:val="fr-FR"/>
+        </w:rPr>
+        <w:t>\View\Demo.tpl avec du texte quelconque dedans. Le « template » comprend automatiquement le lieu où chercher le template ainsi que l’extension .tpl de celui-ci.</w:t>
+      </w:r>
+    </w:p>
+    <w:p>
+      <w:pPr>
+        <w:rPr>
+          <w:rFonts w:cs="Miriam"/>
+          <w:sz w:val="24"/>
+          <w:szCs w:val="24"/>
+          <w:lang w:val="fr-FR"/>
+        </w:rPr>
+      </w:pPr>
+      <w:r>
+        <w:rPr>
+          <w:rFonts w:cs="Miriam"/>
+          <w:sz w:val="24"/>
+          <w:szCs w:val="24"/>
+          <w:lang w:val="fr-FR"/>
+        </w:rPr>
+        <w:t>Le « layout » permet d’automatiser la présence d’un layout. Pour ajouter ce Layout, il suffit de créer un fichier e:\venus\</w:t>
+      </w:r>
+      <w:r>
+        <w:rPr>
+          <w:rFonts w:cs="Miriam"/>
+          <w:sz w:val="24"/>
+          <w:szCs w:val="24"/>
+          <w:lang w:val="fr-FR"/>
+        </w:rPr>
+        <w:t>bundles</w:t>
+      </w:r>
+      <w:r>
+        <w:rPr>
+          <w:rFonts w:cs="Miriam"/>
+          <w:sz w:val="24"/>
+          <w:szCs w:val="24"/>
+          <w:lang w:val="fr-FR"/>
+        </w:rPr>
+        <w:t>\src\Demo</w:t>
+      </w:r>
+      <w:r>
+        <w:rPr>
+          <w:rFonts w:cs="Miriam"/>
+          <w:sz w:val="24"/>
+          <w:szCs w:val="24"/>
+          <w:lang w:val="fr-FR"/>
+        </w:rPr>
+        <w:t>\app</w:t>
+      </w:r>
+      <w:r>
+        <w:rPr>
+          <w:rFonts w:cs="Miriam"/>
+          <w:sz w:val="24"/>
+          <w:szCs w:val="24"/>
+          <w:lang w:val="fr-FR"/>
+        </w:rPr>
+        <w:t xml:space="preserve">\View\Layout.tpl et d’ajouter cela à l’intérieur pour appeler le modèle définit : </w:t>
       </w:r>
       <w:r>
         <w:rPr>
@@ -3961,6 +4153,7 @@
           <w:szCs w:val="24"/>
           <w:lang w:val="fr-FR"/>
         </w:rPr>
+        <w:lastRenderedPageBreak/>
         <w:t>Dans une route il est possible également de préciser la méthode http utilisée : GET, POST, HEAD, PUT, DELETE,  TRACE, CONNECT pour créer des services full-rest par exemple.</w:t>
       </w:r>
       <w:r>
@@ -4093,7 +4286,6 @@
           <w:sz w:val="16"/>
           <w:szCs w:val="16"/>
         </w:rPr>
-        <w:lastRenderedPageBreak/>
         <w:tab/>
         <w:t>"layout": true,</w:t>
       </w:r>
@@ -4723,6 +4915,54 @@
         <w:t>Pour se lancer dans l’aventure, le mieux c’est de se créer un nouveau projet. Pour cela, il faut directement travailler en ligne de commande afin de lancer le script de création de projet.</w:t>
       </w:r>
     </w:p>
+    <w:tbl>
+      <w:tblPr>
+        <w:tblStyle w:val="Grilledutableau"/>
+        <w:tblW w:w="0" w:type="auto"/>
+        <w:shd w:val="clear" w:color="auto" w:fill="FF0000"/>
+        <w:tblLook w:val="04A0" w:firstRow="1" w:lastRow="0" w:firstColumn="1" w:lastColumn="0" w:noHBand="0" w:noVBand="1"/>
+      </w:tblPr>
+      <w:tblGrid>
+        <w:gridCol w:w="9211"/>
+      </w:tblGrid>
+      <w:tr>
+        <w:tc>
+          <w:tcPr>
+            <w:tcW w:w="9211" w:type="dxa"/>
+            <w:shd w:val="clear" w:color="auto" w:fill="FF0000"/>
+          </w:tcPr>
+          <w:p>
+            <w:pPr>
+              <w:rPr>
+                <w:rFonts w:cs="Miriam"/>
+                <w:b/>
+                <w:color w:val="FFFFFF" w:themeColor="background1"/>
+                <w:lang w:val="fr-FR"/>
+              </w:rPr>
+            </w:pPr>
+            <w:r>
+              <w:rPr>
+                <w:rFonts w:cs="Miriam"/>
+                <w:b/>
+                <w:color w:val="FFFFFF" w:themeColor="background1"/>
+                <w:lang w:val="fr-FR"/>
+              </w:rPr>
+              <w:t>/!\ Ne pas copier/coller ce code, word transforme certains caractères que Linux ne reconnait pas.</w:t>
+            </w:r>
+          </w:p>
+        </w:tc>
+      </w:tr>
+    </w:tbl>
+    <w:p>
+      <w:pPr>
+        <w:rPr>
+          <w:rFonts w:cs="Miriam"/>
+          <w:sz w:val="24"/>
+          <w:szCs w:val="24"/>
+          <w:lang w:val="fr-FR"/>
+        </w:rPr>
+      </w:pPr>
+    </w:p>
     <w:p>
       <w:pPr>
         <w:pStyle w:val="NormalWeb"/>
@@ -4752,7 +4992,27 @@
           <w:szCs w:val="21"/>
           <w:lang w:val="fr-FR"/>
         </w:rPr>
-        <w:t>/private/&gt;php launch.php create_project –p Front</w:t>
+        <w:t>/</w:t>
+      </w:r>
+      <w:r>
+        <w:rPr>
+          <w:rFonts w:ascii="inherit" w:hAnsi="inherit"/>
+          <w:color w:val="4F4E4E"/>
+          <w:sz w:val="21"/>
+          <w:szCs w:val="21"/>
+          <w:lang w:val="fr-FR"/>
+        </w:rPr>
+        <w:t>bundles</w:t>
+      </w:r>
+      <w:r>
+        <w:rPr>
+          <w:rFonts w:ascii="inherit" w:hAnsi="inherit"/>
+          <w:color w:val="4F4E4E"/>
+          <w:sz w:val="21"/>
+          <w:szCs w:val="21"/>
+          <w:lang w:val="fr-FR"/>
+        </w:rPr>
+        <w:t>/&gt;php launch.php create_project –p Front</w:t>
       </w:r>
     </w:p>
     <w:p>
@@ -4789,7 +5049,7 @@
           <w:szCs w:val="24"/>
           <w:lang w:val="fr-FR"/>
         </w:rPr>
-        <w:t xml:space="preserve">"E:\venus\private\launch.php" </w:t>
+        <w:t>"E:\venus\</w:t>
       </w:r>
       <w:r>
         <w:rPr>
@@ -4798,6 +5058,24 @@
           <w:szCs w:val="24"/>
           <w:lang w:val="fr-FR"/>
         </w:rPr>
+        <w:t>bundles</w:t>
+      </w:r>
+      <w:r>
+        <w:rPr>
+          <w:rFonts w:cs="Miriam"/>
+          <w:sz w:val="24"/>
+          <w:szCs w:val="24"/>
+          <w:lang w:val="fr-FR"/>
+        </w:rPr>
+        <w:t xml:space="preserve">\launch.php" </w:t>
+      </w:r>
+      <w:r>
+        <w:rPr>
+          <w:rFonts w:cs="Miriam"/>
+          <w:sz w:val="24"/>
+          <w:szCs w:val="24"/>
+          <w:lang w:val="fr-FR"/>
+        </w:rPr>
         <w:t>–</w:t>
       </w:r>
       <w:r>
@@ -4844,7 +5122,97 @@
           <w:szCs w:val="24"/>
           <w:lang w:val="fr-FR"/>
         </w:rPr>
-        <w:t>Votre projet est à présent créé avec public/Front et private/src/Front.</w:t>
+        <w:t xml:space="preserve">Votre projet </w:t>
+      </w:r>
+      <w:r>
+        <w:rPr>
+          <w:rFonts w:cs="Miriam"/>
+          <w:sz w:val="24"/>
+          <w:szCs w:val="24"/>
+          <w:lang w:val="fr-FR"/>
+        </w:rPr>
+        <w:t xml:space="preserve">(qu’on appelle bundle depuis Venus Framework 2) Front/ </w:t>
+      </w:r>
+      <w:r>
+        <w:rPr>
+          <w:rFonts w:cs="Miriam"/>
+          <w:sz w:val="24"/>
+          <w:szCs w:val="24"/>
+          <w:lang w:val="fr-FR"/>
+        </w:rPr>
+        <w:t xml:space="preserve">est à présent créé avec </w:t>
+      </w:r>
+      <w:r>
+        <w:rPr>
+          <w:rFonts w:cs="Miriam"/>
+          <w:sz w:val="24"/>
+          <w:szCs w:val="24"/>
+          <w:lang w:val="fr-FR"/>
+        </w:rPr>
+        <w:t>un espace bundles/src/Front/</w:t>
+      </w:r>
+      <w:r>
+        <w:rPr>
+          <w:rFonts w:cs="Miriam"/>
+          <w:sz w:val="24"/>
+          <w:szCs w:val="24"/>
+          <w:lang w:val="fr-FR"/>
+        </w:rPr>
+        <w:t>public</w:t>
+      </w:r>
+      <w:r>
+        <w:rPr>
+          <w:rFonts w:cs="Miriam"/>
+          <w:sz w:val="24"/>
+          <w:szCs w:val="24"/>
+          <w:lang w:val="fr-FR"/>
+        </w:rPr>
+        <w:t xml:space="preserve"> </w:t>
+      </w:r>
+      <w:r>
+        <w:rPr>
+          <w:rFonts w:cs="Miriam"/>
+          <w:sz w:val="24"/>
+          <w:szCs w:val="24"/>
+          <w:lang w:val="fr-FR"/>
+        </w:rPr>
+        <w:t xml:space="preserve"> et </w:t>
+      </w:r>
+      <w:r>
+        <w:rPr>
+          <w:rFonts w:cs="Miriam"/>
+          <w:sz w:val="24"/>
+          <w:szCs w:val="24"/>
+          <w:lang w:val="fr-FR"/>
+        </w:rPr>
+        <w:t>un espace applicatif bundles</w:t>
+      </w:r>
+      <w:r>
+        <w:rPr>
+          <w:rFonts w:cs="Miriam"/>
+          <w:sz w:val="24"/>
+          <w:szCs w:val="24"/>
+          <w:lang w:val="fr-FR"/>
+        </w:rPr>
+        <w:t>/src/Front</w:t>
+      </w:r>
+      <w:r>
+        <w:rPr>
+          <w:rFonts w:cs="Miriam"/>
+          <w:sz w:val="24"/>
+          <w:szCs w:val="24"/>
+          <w:lang w:val="fr-FR"/>
+        </w:rPr>
+        <w:t>/app</w:t>
+      </w:r>
+      <w:r>
+        <w:rPr>
+          <w:rFonts w:cs="Miriam"/>
+          <w:sz w:val="24"/>
+          <w:szCs w:val="24"/>
+          <w:lang w:val="fr-FR"/>
+        </w:rPr>
+        <w:t>.</w:t>
       </w:r>
     </w:p>
     <w:p>
@@ -4910,7 +5278,53 @@
           <w:szCs w:val="24"/>
           <w:lang w:val="fr-FR"/>
         </w:rPr>
-        <w:t xml:space="preserve"> e:/venus/private/src/Demo/Controller/Exemple1.php qui contient un exemple d’appel de template.</w:t>
+        <w:t xml:space="preserve"> </w:t>
+      </w:r>
+      <w:r>
+        <w:rPr>
+          <w:rFonts w:cs="Miriam"/>
+          <w:sz w:val="24"/>
+          <w:szCs w:val="24"/>
+          <w:lang w:val="fr-FR"/>
+        </w:rPr>
+        <w:lastRenderedPageBreak/>
+        <w:t>e:/venus/</w:t>
+      </w:r>
+      <w:r>
+        <w:rPr>
+          <w:rFonts w:cs="Miriam"/>
+          <w:sz w:val="24"/>
+          <w:szCs w:val="24"/>
+          <w:lang w:val="fr-FR"/>
+        </w:rPr>
+        <w:t>bundles</w:t>
+      </w:r>
+      <w:r>
+        <w:rPr>
+          <w:rFonts w:cs="Miriam"/>
+          <w:sz w:val="24"/>
+          <w:szCs w:val="24"/>
+          <w:lang w:val="fr-FR"/>
+        </w:rPr>
+        <w:t>/src/Demo</w:t>
+      </w:r>
+      <w:r>
+        <w:rPr>
+          <w:rFonts w:cs="Miriam"/>
+          <w:sz w:val="24"/>
+          <w:szCs w:val="24"/>
+          <w:lang w:val="fr-FR"/>
+        </w:rPr>
+        <w:t>/app</w:t>
+      </w:r>
+      <w:r>
+        <w:rPr>
+          <w:rFonts w:cs="Miriam"/>
+          <w:sz w:val="24"/>
+          <w:szCs w:val="24"/>
+          <w:lang w:val="fr-FR"/>
+        </w:rPr>
+        <w:t>/Controller/Exemple1.php qui contient un exemple d’appel de template.</w:t>
       </w:r>
     </w:p>
     <w:tbl>
@@ -5345,7 +5759,6 @@
                 <w:sz w:val="16"/>
                 <w:szCs w:val="16"/>
               </w:rPr>
-              <w:lastRenderedPageBreak/>
               <w:tab/>
             </w:r>
             <w:r>
@@ -6034,7 +6447,51 @@
           <w:shd w:val="clear" w:color="auto" w:fill="FFFFFF"/>
           <w:lang w:val="fr-FR"/>
         </w:rPr>
-        <w:t xml:space="preserve"> que cela est fait, il faut aller configurer la connexion de sa base de données dans le fichier e:/venus/private/src/Demo/conf/Db.conf pour mettre l’utilisateur et le passeport de la base de données.</w:t>
+        <w:t xml:space="preserve"> que cela est fait, il faut aller configurer la connexion de sa base de données dans le fichier e:/venus/</w:t>
+      </w:r>
+      <w:r>
+        <w:rPr>
+          <w:rFonts w:cs="Arial"/>
+          <w:color w:val="444444"/>
+          <w:sz w:val="24"/>
+          <w:szCs w:val="24"/>
+          <w:shd w:val="clear" w:color="auto" w:fill="FFFFFF"/>
+          <w:lang w:val="fr-FR"/>
+        </w:rPr>
+        <w:t>bundles</w:t>
+      </w:r>
+      <w:r>
+        <w:rPr>
+          <w:rFonts w:cs="Arial"/>
+          <w:color w:val="444444"/>
+          <w:sz w:val="24"/>
+          <w:szCs w:val="24"/>
+          <w:shd w:val="clear" w:color="auto" w:fill="FFFFFF"/>
+          <w:lang w:val="fr-FR"/>
+        </w:rPr>
+        <w:t>/src/Demo</w:t>
+      </w:r>
+      <w:r>
+        <w:rPr>
+          <w:rFonts w:cs="Arial"/>
+          <w:color w:val="444444"/>
+          <w:sz w:val="24"/>
+          <w:szCs w:val="24"/>
+          <w:shd w:val="clear" w:color="auto" w:fill="FFFFFF"/>
+          <w:lang w:val="fr-FR"/>
+        </w:rPr>
+        <w:t>/app</w:t>
+      </w:r>
+      <w:r>
+        <w:rPr>
+          <w:rFonts w:cs="Arial"/>
+          <w:color w:val="444444"/>
+          <w:sz w:val="24"/>
+          <w:szCs w:val="24"/>
+          <w:shd w:val="clear" w:color="auto" w:fill="FFFFFF"/>
+          <w:lang w:val="fr-FR"/>
+        </w:rPr>
+        <w:t>/conf/Db.conf pour mettre l’utilisateur et le passeport de la base de données.</w:t>
       </w:r>
     </w:p>
     <w:p>
@@ -6216,6 +6673,7 @@
         <w:rPr>
           <w:rFonts w:ascii="Consolas" w:hAnsi="Consolas" w:cs="Consolas"/>
         </w:rPr>
+        <w:lastRenderedPageBreak/>
         <w:t xml:space="preserve">                "Exemple1": {</w:t>
       </w:r>
     </w:p>
@@ -6386,7 +6844,6 @@
         <w:rPr>
           <w:rFonts w:ascii="Consolas" w:hAnsi="Consolas" w:cs="Consolas"/>
         </w:rPr>
-        <w:lastRenderedPageBreak/>
         <w:t xml:space="preserve">                            "type": "varchar",</w:t>
       </w:r>
     </w:p>
@@ -6575,7 +7032,29 @@
           <w:shd w:val="clear" w:color="auto" w:fill="FFFFFF"/>
           <w:lang w:val="fr-FR"/>
         </w:rPr>
-        <w:t>* Si vous changez de base, il faut impérativement modifier le private/conf/Const.php et le champ « db_conf ».</w:t>
+        <w:t xml:space="preserve">* Si vous changez de base, il faut impérativement modifier le </w:t>
+      </w:r>
+      <w:r>
+        <w:rPr>
+          <w:rFonts w:cs="Arial"/>
+          <w:color w:val="FF0000"/>
+          <w:sz w:val="18"/>
+          <w:szCs w:val="18"/>
+          <w:shd w:val="clear" w:color="auto" w:fill="FFFFFF"/>
+          <w:lang w:val="fr-FR"/>
+        </w:rPr>
+        <w:t>bundles</w:t>
+      </w:r>
+      <w:r>
+        <w:rPr>
+          <w:rFonts w:cs="Arial"/>
+          <w:color w:val="FF0000"/>
+          <w:sz w:val="18"/>
+          <w:szCs w:val="18"/>
+          <w:shd w:val="clear" w:color="auto" w:fill="FFFFFF"/>
+          <w:lang w:val="fr-FR"/>
+        </w:rPr>
+        <w:t>/conf/Const.php et le champ « db_conf ».</w:t>
       </w:r>
     </w:p>
     <w:p>
@@ -6699,7 +7178,51 @@
           <w:lang w:val="fr-FR"/>
         </w:rPr>
         <w:br/>
-        <w:t>e:/venus/private/src/Demo/conf/Route.conf</w:t>
+        <w:t>e:/venus/</w:t>
+      </w:r>
+      <w:r>
+        <w:rPr>
+          <w:rFonts w:cs="Arial"/>
+          <w:color w:val="444444"/>
+          <w:sz w:val="24"/>
+          <w:szCs w:val="24"/>
+          <w:shd w:val="clear" w:color="auto" w:fill="FFFFFF"/>
+          <w:lang w:val="fr-FR"/>
+        </w:rPr>
+        <w:t>bundles</w:t>
+      </w:r>
+      <w:r>
+        <w:rPr>
+          <w:rFonts w:cs="Arial"/>
+          <w:color w:val="444444"/>
+          <w:sz w:val="24"/>
+          <w:szCs w:val="24"/>
+          <w:shd w:val="clear" w:color="auto" w:fill="FFFFFF"/>
+          <w:lang w:val="fr-FR"/>
+        </w:rPr>
+        <w:t>/src/Demo</w:t>
+      </w:r>
+      <w:r>
+        <w:rPr>
+          <w:rFonts w:cs="Arial"/>
+          <w:color w:val="444444"/>
+          <w:sz w:val="24"/>
+          <w:szCs w:val="24"/>
+          <w:shd w:val="clear" w:color="auto" w:fill="FFFFFF"/>
+          <w:lang w:val="fr-FR"/>
+        </w:rPr>
+        <w:t>/app</w:t>
+      </w:r>
+      <w:r>
+        <w:rPr>
+          <w:rFonts w:cs="Arial"/>
+          <w:color w:val="444444"/>
+          <w:sz w:val="24"/>
+          <w:szCs w:val="24"/>
+          <w:shd w:val="clear" w:color="auto" w:fill="FFFFFF"/>
+          <w:lang w:val="fr-FR"/>
+        </w:rPr>
+        <w:t>/conf/Route.conf</w:t>
       </w:r>
     </w:p>
     <w:p>
@@ -6995,6 +7518,7 @@
           <w:szCs w:val="24"/>
           <w:lang w:val="fr-FR"/>
         </w:rPr>
+        <w:lastRenderedPageBreak/>
         <w:t xml:space="preserve">Notre table Exemple1 a un modèle et une entité au sein du framework. Une </w:t>
       </w:r>
       <w:r>
@@ -7176,7 +7700,6 @@
                 <w:rFonts w:ascii="Consolas" w:hAnsi="Consolas" w:cs="Consolas"/>
                 <w:color w:val="B3B5AF"/>
               </w:rPr>
-              <w:lastRenderedPageBreak/>
               <w:tab/>
               <w:t xml:space="preserve"> * Get Lasts folders</w:t>
             </w:r>
@@ -9268,6 +9791,7 @@
           <w:szCs w:val="24"/>
           <w:lang w:val="fr-FR"/>
         </w:rPr>
+        <w:lastRenderedPageBreak/>
         <w:t xml:space="preserve">Entité : </w:t>
       </w:r>
       <w:r>
@@ -9279,7 +9803,7 @@
           <w:shd w:val="clear" w:color="auto" w:fill="FFFFFF"/>
           <w:lang w:val="fr-FR"/>
         </w:rPr>
-        <w:t>e:/venus/private/src/Demo/Entity/Exemple1.php</w:t>
+        <w:t>e:/venus/</w:t>
       </w:r>
       <w:r>
         <w:rPr>
@@ -9290,7 +9814,7 @@
           <w:shd w:val="clear" w:color="auto" w:fill="FFFFFF"/>
           <w:lang w:val="fr-FR"/>
         </w:rPr>
-        <w:br/>
+        <w:t>bundles</w:t>
       </w:r>
       <w:r>
         <w:rPr>
@@ -9301,29 +9825,9 @@
           <w:shd w:val="clear" w:color="auto" w:fill="FFFFFF"/>
           <w:lang w:val="fr-FR"/>
         </w:rPr>
-        <w:t>Modèle : e:/venus/private/src/Demo/Model/Exemple1.php</w:t>
-      </w:r>
-    </w:p>
-    <w:p>
-      <w:pPr>
-        <w:pStyle w:val="Titre2"/>
-        <w:rPr>
-          <w:lang w:val="fr-FR"/>
-        </w:rPr>
-      </w:pPr>
-      <w:bookmarkStart w:id="9" w:name="_Toc388455876"/>
-      <w:r>
-        <w:rPr>
-          <w:rFonts w:ascii="Garamond" w:hAnsi="Garamond"/>
-          <w:color w:val="4C483D"/>
-          <w:lang w:val="fr-FR"/>
-        </w:rPr>
-        <w:t>Les templates (vues) de bases</w:t>
-      </w:r>
-      <w:bookmarkEnd w:id="9"/>
-    </w:p>
-    <w:p>
-      <w:pPr>
+        <w:t>/src/Demo</w:t>
+      </w:r>
+      <w:r>
         <w:rPr>
           <w:rFonts w:cs="Arial"/>
           <w:color w:val="444444"/>
@@ -9332,7 +9836,8 @@
           <w:shd w:val="clear" w:color="auto" w:fill="FFFFFF"/>
           <w:lang w:val="fr-FR"/>
         </w:rPr>
-      </w:pPr>
+        <w:t>/app</w:t>
+      </w:r>
       <w:r>
         <w:rPr>
           <w:rFonts w:cs="Arial"/>
@@ -9342,11 +9847,9 @@
           <w:shd w:val="clear" w:color="auto" w:fill="FFFFFF"/>
           <w:lang w:val="fr-FR"/>
         </w:rPr>
-        <w:t>Un template, outil efficace pour tout framework, a pour but de dissocier l’affichage et la gestion de donnée. Il propose cependant des options dynamiques afin de proposer un maximum de flexibilité tout en gardant une séparation propre.</w:t>
-      </w:r>
-    </w:p>
-    <w:p>
-      <w:pPr>
+        <w:t>/Entity/Exemple1.php</w:t>
+      </w:r>
+      <w:r>
         <w:rPr>
           <w:rFonts w:cs="Arial"/>
           <w:color w:val="444444"/>
@@ -9355,7 +9858,8 @@
           <w:shd w:val="clear" w:color="auto" w:fill="FFFFFF"/>
           <w:lang w:val="fr-FR"/>
         </w:rPr>
-      </w:pPr>
+        <w:br/>
+      </w:r>
       <w:r>
         <w:rPr>
           <w:rFonts w:cs="Arial"/>
@@ -9365,16 +9869,7 @@
           <w:shd w:val="clear" w:color="auto" w:fill="FFFFFF"/>
           <w:lang w:val="fr-FR"/>
         </w:rPr>
-        <w:t>Voici le template de notre exemple précédent :</w:t>
-      </w:r>
-      <w:r>
-        <w:rPr>
-          <w:rFonts w:cs="Miriam"/>
-          <w:sz w:val="24"/>
-          <w:szCs w:val="24"/>
-          <w:lang w:val="fr-FR"/>
-        </w:rPr>
-        <w:t xml:space="preserve"> </w:t>
+        <w:t>Modèle : e:/venus/</w:t>
       </w:r>
       <w:r>
         <w:rPr>
@@ -9385,7 +9880,168 @@
           <w:shd w:val="clear" w:color="auto" w:fill="FFFFFF"/>
           <w:lang w:val="fr-FR"/>
         </w:rPr>
-        <w:t>e:/venus/private/src/Demo/View/Exemple1.tpl</w:t>
+        <w:t>bundles</w:t>
+      </w:r>
+      <w:r>
+        <w:rPr>
+          <w:rFonts w:cs="Arial"/>
+          <w:color w:val="444444"/>
+          <w:sz w:val="24"/>
+          <w:szCs w:val="24"/>
+          <w:shd w:val="clear" w:color="auto" w:fill="FFFFFF"/>
+          <w:lang w:val="fr-FR"/>
+        </w:rPr>
+        <w:t>/src/Demo/</w:t>
+      </w:r>
+      <w:r>
+        <w:rPr>
+          <w:rFonts w:cs="Arial"/>
+          <w:color w:val="444444"/>
+          <w:sz w:val="24"/>
+          <w:szCs w:val="24"/>
+          <w:shd w:val="clear" w:color="auto" w:fill="FFFFFF"/>
+          <w:lang w:val="fr-FR"/>
+        </w:rPr>
+        <w:t>app/</w:t>
+      </w:r>
+      <w:r>
+        <w:rPr>
+          <w:rFonts w:cs="Arial"/>
+          <w:color w:val="444444"/>
+          <w:sz w:val="24"/>
+          <w:szCs w:val="24"/>
+          <w:shd w:val="clear" w:color="auto" w:fill="FFFFFF"/>
+          <w:lang w:val="fr-FR"/>
+        </w:rPr>
+        <w:t>Model/Exemple1.php</w:t>
+      </w:r>
+    </w:p>
+    <w:p>
+      <w:pPr>
+        <w:pStyle w:val="Titre2"/>
+        <w:rPr>
+          <w:lang w:val="fr-FR"/>
+        </w:rPr>
+      </w:pPr>
+      <w:bookmarkStart w:id="9" w:name="_Toc388455876"/>
+      <w:r>
+        <w:rPr>
+          <w:rFonts w:ascii="Garamond" w:hAnsi="Garamond"/>
+          <w:color w:val="4C483D"/>
+          <w:lang w:val="fr-FR"/>
+        </w:rPr>
+        <w:t>Les templates (vues) de bases</w:t>
+      </w:r>
+      <w:bookmarkEnd w:id="9"/>
+    </w:p>
+    <w:p>
+      <w:pPr>
+        <w:rPr>
+          <w:rFonts w:cs="Arial"/>
+          <w:color w:val="444444"/>
+          <w:sz w:val="24"/>
+          <w:szCs w:val="24"/>
+          <w:shd w:val="clear" w:color="auto" w:fill="FFFFFF"/>
+          <w:lang w:val="fr-FR"/>
+        </w:rPr>
+      </w:pPr>
+      <w:r>
+        <w:rPr>
+          <w:rFonts w:cs="Arial"/>
+          <w:color w:val="444444"/>
+          <w:sz w:val="24"/>
+          <w:szCs w:val="24"/>
+          <w:shd w:val="clear" w:color="auto" w:fill="FFFFFF"/>
+          <w:lang w:val="fr-FR"/>
+        </w:rPr>
+        <w:t>Un template, outil efficace pour tout framework, a pour but de dissocier l’affichage et la gestion de donnée. Il propose cependant des options dynamiques afin de proposer un maximum de flexibilité tout en gardant une séparation propre.</w:t>
+      </w:r>
+    </w:p>
+    <w:p>
+      <w:pPr>
+        <w:rPr>
+          <w:rFonts w:cs="Arial"/>
+          <w:color w:val="444444"/>
+          <w:sz w:val="24"/>
+          <w:szCs w:val="24"/>
+          <w:shd w:val="clear" w:color="auto" w:fill="FFFFFF"/>
+          <w:lang w:val="fr-FR"/>
+        </w:rPr>
+      </w:pPr>
+      <w:r>
+        <w:rPr>
+          <w:rFonts w:cs="Arial"/>
+          <w:color w:val="444444"/>
+          <w:sz w:val="24"/>
+          <w:szCs w:val="24"/>
+          <w:shd w:val="clear" w:color="auto" w:fill="FFFFFF"/>
+          <w:lang w:val="fr-FR"/>
+        </w:rPr>
+        <w:t>Voici le template de notre exemple précédent :</w:t>
+      </w:r>
+      <w:r>
+        <w:rPr>
+          <w:rFonts w:cs="Miriam"/>
+          <w:sz w:val="24"/>
+          <w:szCs w:val="24"/>
+          <w:lang w:val="fr-FR"/>
+        </w:rPr>
+        <w:t xml:space="preserve"> </w:t>
+      </w:r>
+      <w:r>
+        <w:rPr>
+          <w:rFonts w:cs="Arial"/>
+          <w:color w:val="444444"/>
+          <w:sz w:val="24"/>
+          <w:szCs w:val="24"/>
+          <w:shd w:val="clear" w:color="auto" w:fill="FFFFFF"/>
+          <w:lang w:val="fr-FR"/>
+        </w:rPr>
+        <w:t>e:/venus/</w:t>
+      </w:r>
+      <w:r>
+        <w:rPr>
+          <w:rFonts w:cs="Arial"/>
+          <w:color w:val="444444"/>
+          <w:sz w:val="24"/>
+          <w:szCs w:val="24"/>
+          <w:shd w:val="clear" w:color="auto" w:fill="FFFFFF"/>
+          <w:lang w:val="fr-FR"/>
+        </w:rPr>
+        <w:t>bundles</w:t>
+      </w:r>
+      <w:r>
+        <w:rPr>
+          <w:rFonts w:cs="Arial"/>
+          <w:color w:val="444444"/>
+          <w:sz w:val="24"/>
+          <w:szCs w:val="24"/>
+          <w:shd w:val="clear" w:color="auto" w:fill="FFFFFF"/>
+          <w:lang w:val="fr-FR"/>
+        </w:rPr>
+        <w:t>/src/Demo/</w:t>
+      </w:r>
+      <w:r>
+        <w:rPr>
+          <w:rFonts w:cs="Arial"/>
+          <w:color w:val="444444"/>
+          <w:sz w:val="24"/>
+          <w:szCs w:val="24"/>
+          <w:shd w:val="clear" w:color="auto" w:fill="FFFFFF"/>
+          <w:lang w:val="fr-FR"/>
+        </w:rPr>
+        <w:t>app/</w:t>
+      </w:r>
+      <w:r>
+        <w:rPr>
+          <w:rFonts w:cs="Arial"/>
+          <w:color w:val="444444"/>
+          <w:sz w:val="24"/>
+          <w:szCs w:val="24"/>
+          <w:shd w:val="clear" w:color="auto" w:fill="FFFFFF"/>
+          <w:lang w:val="fr-FR"/>
+        </w:rPr>
+        <w:t>View/Exemple1.tpl</w:t>
       </w:r>
     </w:p>
     <w:p>
@@ -9430,7 +10086,6 @@
         <w:rPr>
           <w:rFonts w:ascii="Consolas" w:hAnsi="Consolas" w:cs="Consolas"/>
         </w:rPr>
-        <w:lastRenderedPageBreak/>
         <w:tab/>
         <w:t>{$oExemple-&gt;get_title()} - {$oExemple-&gt;get_id()}&lt;br/&gt;&lt;br/&gt;</w:t>
       </w:r>
@@ -10084,6 +10739,7 @@
         <w:rPr>
           <w:rFonts w:ascii="Consolas" w:hAnsi="Consolas" w:cs="Consolas"/>
         </w:rPr>
+        <w:lastRenderedPageBreak/>
         <w:t xml:space="preserve">            </w:t>
       </w:r>
       <w:r>
@@ -10236,7 +10892,43 @@
           <w:szCs w:val="24"/>
           <w:lang w:val="fr-FR"/>
         </w:rPr>
-        <w:t>Nous créons ensuite l’entité correspondante dans e:/venus/private/src/Demo/Entity/news.php</w:t>
+        <w:t>Nous créons ensuite l’entité correspondante dans e:/venus/</w:t>
+      </w:r>
+      <w:r>
+        <w:rPr>
+          <w:rFonts w:cs="Miriam"/>
+          <w:sz w:val="24"/>
+          <w:szCs w:val="24"/>
+          <w:lang w:val="fr-FR"/>
+        </w:rPr>
+        <w:t>bundles</w:t>
+      </w:r>
+      <w:r>
+        <w:rPr>
+          <w:rFonts w:cs="Miriam"/>
+          <w:sz w:val="24"/>
+          <w:szCs w:val="24"/>
+          <w:lang w:val="fr-FR"/>
+        </w:rPr>
+        <w:t>/src/Demo</w:t>
+      </w:r>
+      <w:r>
+        <w:rPr>
+          <w:rFonts w:cs="Miriam"/>
+          <w:sz w:val="24"/>
+          <w:szCs w:val="24"/>
+          <w:lang w:val="fr-FR"/>
+        </w:rPr>
+        <w:t>/app</w:t>
+      </w:r>
+      <w:r>
+        <w:rPr>
+          <w:rFonts w:cs="Miriam"/>
+          <w:sz w:val="24"/>
+          <w:szCs w:val="24"/>
+          <w:lang w:val="fr-FR"/>
+        </w:rPr>
+        <w:t>/Entity/news.php</w:t>
       </w:r>
     </w:p>
     <w:tbl>
@@ -10364,7 +11056,6 @@
                 <w:color w:val="B3B5AF"/>
                 <w:lang w:val="fr-FR"/>
               </w:rPr>
-              <w:lastRenderedPageBreak/>
               <w:t xml:space="preserve"> * @category  </w:t>
             </w:r>
             <w:r>
@@ -11229,6 +11920,7 @@
                 <w:rFonts w:ascii="Consolas" w:hAnsi="Consolas" w:cs="Consolas"/>
                 <w:color w:val="B3B5AF"/>
               </w:rPr>
+              <w:lastRenderedPageBreak/>
               <w:tab/>
               <w:t xml:space="preserve"> * @access private</w:t>
             </w:r>
@@ -11522,7 +12214,6 @@
                 <w:rFonts w:ascii="Consolas" w:hAnsi="Consolas" w:cs="Consolas"/>
                 <w:color w:val="B3B5AF"/>
               </w:rPr>
-              <w:lastRenderedPageBreak/>
               <w:tab/>
               <w:t xml:space="preserve"> *</w:t>
             </w:r>
@@ -12900,7 +13591,43 @@
           <w:szCs w:val="24"/>
           <w:lang w:val="fr-FR"/>
         </w:rPr>
-        <w:t>Nous créons ensuite le modèle correspondant dans e:/venus/private/src/Demo/Model/news.php</w:t>
+        <w:t>Nous créons ensuite le modèle correspondant dans e:/venus/</w:t>
+      </w:r>
+      <w:r>
+        <w:rPr>
+          <w:rFonts w:cs="Miriam"/>
+          <w:sz w:val="24"/>
+          <w:szCs w:val="24"/>
+          <w:lang w:val="fr-FR"/>
+        </w:rPr>
+        <w:t>bundles</w:t>
+      </w:r>
+      <w:r>
+        <w:rPr>
+          <w:rFonts w:cs="Miriam"/>
+          <w:sz w:val="24"/>
+          <w:szCs w:val="24"/>
+          <w:lang w:val="fr-FR"/>
+        </w:rPr>
+        <w:t>/src/Demo</w:t>
+      </w:r>
+      <w:r>
+        <w:rPr>
+          <w:rFonts w:cs="Miriam"/>
+          <w:sz w:val="24"/>
+          <w:szCs w:val="24"/>
+          <w:lang w:val="fr-FR"/>
+        </w:rPr>
+        <w:t>/app</w:t>
+      </w:r>
+      <w:r>
+        <w:rPr>
+          <w:rFonts w:cs="Miriam"/>
+          <w:sz w:val="24"/>
+          <w:szCs w:val="24"/>
+          <w:lang w:val="fr-FR"/>
+        </w:rPr>
+        <w:t>/Model/news.php</w:t>
       </w:r>
     </w:p>
     <w:tbl>
@@ -13518,6 +14245,7 @@
                 <w:color w:val="B3B5AF"/>
                 <w:lang w:val="fr-FR"/>
               </w:rPr>
+              <w:lastRenderedPageBreak/>
               <w:t xml:space="preserve"> * @author    </w:t>
             </w:r>
             <w:r>
@@ -13870,7 +14598,43 @@
           <w:szCs w:val="24"/>
           <w:lang w:val="fr-FR"/>
         </w:rPr>
-        <w:t>A présent nous allons ajouter l’utilisation de ce modèle dans notre controller afin de bien comprendre la rapidité et l’efficacité du framework (c’est notre méthode recommandée mais ce n’est pas la seule méthode possible). Nous allons dans notre controller e:/venus/private/src/Demo/Controller/Exemple1.php</w:t>
+        <w:t>A présent nous allons ajouter l’utilisation de ce modèle dans notre controller afin de bien comprendre la rapidité et l’efficacité du framework (c’est notre méthode recommandée mais ce n’est pas la seule méthode possible). Nous allons dans notre controller e:/venus/</w:t>
+      </w:r>
+      <w:r>
+        <w:rPr>
+          <w:rFonts w:cs="Miriam"/>
+          <w:sz w:val="24"/>
+          <w:szCs w:val="24"/>
+          <w:lang w:val="fr-FR"/>
+        </w:rPr>
+        <w:t>bundles</w:t>
+      </w:r>
+      <w:r>
+        <w:rPr>
+          <w:rFonts w:cs="Miriam"/>
+          <w:sz w:val="24"/>
+          <w:szCs w:val="24"/>
+          <w:lang w:val="fr-FR"/>
+        </w:rPr>
+        <w:t>/src/Demo/</w:t>
+      </w:r>
+      <w:r>
+        <w:rPr>
+          <w:rFonts w:cs="Miriam"/>
+          <w:sz w:val="24"/>
+          <w:szCs w:val="24"/>
+          <w:lang w:val="fr-FR"/>
+        </w:rPr>
+        <w:t>app/</w:t>
+      </w:r>
+      <w:r>
+        <w:rPr>
+          <w:rFonts w:cs="Miriam"/>
+          <w:sz w:val="24"/>
+          <w:szCs w:val="24"/>
+          <w:lang w:val="fr-FR"/>
+        </w:rPr>
+        <w:t>Controller/Exemple1.php</w:t>
       </w:r>
     </w:p>
     <w:p>
@@ -14841,7 +15605,6 @@
           <w:color w:val="4C483D"/>
           <w:lang w:val="fr-FR"/>
         </w:rPr>
-        <w:lastRenderedPageBreak/>
         <w:t>Des raccourcis dans les controller</w:t>
       </w:r>
       <w:bookmarkEnd w:id="12"/>
@@ -15776,6 +16539,7 @@
           <w:szCs w:val="24"/>
           <w:lang w:val="fr-FR"/>
         </w:rPr>
+        <w:lastRenderedPageBreak/>
         <w:t xml:space="preserve">Voici des raccourcis automatiquement propose à tous les </w:t>
       </w:r>
       <w:r>
@@ -15987,7 +16751,6 @@
           <w:rFonts w:ascii="Garamond" w:hAnsi="Garamond"/>
           <w:color w:val="4C483D"/>
         </w:rPr>
-        <w:lastRenderedPageBreak/>
         <w:t>Manipulation des modèles</w:t>
       </w:r>
       <w:bookmarkEnd w:id="13"/>
@@ -16860,6 +17623,7 @@
                 <w:sz w:val="21"/>
                 <w:szCs w:val="21"/>
               </w:rPr>
+              <w:lastRenderedPageBreak/>
               <w:t>truncate()</w:t>
             </w:r>
           </w:p>
@@ -17039,7 +17803,6 @@
           <w:szCs w:val="24"/>
           <w:lang w:val="fr-FR"/>
         </w:rPr>
-        <w:lastRenderedPageBreak/>
         <w:t>$oModel-&gt;findBy(array('id' =&gt; 12); =&gt; retourne les résultats mais on passe les critères sous forme de tableau (permet de definir plusieurs critères)</w:t>
       </w:r>
     </w:p>
@@ -17192,7 +17955,39 @@
           <w:szCs w:val="24"/>
           <w:lang w:val="fr-FR"/>
         </w:rPr>
-        <w:t>e:/venus/private/src/Demo/conf/Db.conf</w:t>
+        <w:t>e:/venus/</w:t>
+      </w:r>
+      <w:r>
+        <w:rPr>
+          <w:rFonts w:asciiTheme="minorHAnsi" w:hAnsiTheme="minorHAnsi" w:cs="Miriam"/>
+          <w:szCs w:val="24"/>
+          <w:lang w:val="fr-FR"/>
+        </w:rPr>
+        <w:t>bundles</w:t>
+      </w:r>
+      <w:r>
+        <w:rPr>
+          <w:rFonts w:asciiTheme="minorHAnsi" w:hAnsiTheme="minorHAnsi" w:cs="Miriam"/>
+          <w:szCs w:val="24"/>
+          <w:lang w:val="fr-FR"/>
+        </w:rPr>
+        <w:t>/src/Demo/</w:t>
+      </w:r>
+      <w:r>
+        <w:rPr>
+          <w:rFonts w:asciiTheme="minorHAnsi" w:hAnsiTheme="minorHAnsi" w:cs="Miriam"/>
+          <w:szCs w:val="24"/>
+          <w:lang w:val="fr-FR"/>
+        </w:rPr>
+        <w:t>app/</w:t>
+      </w:r>
+      <w:r>
+        <w:rPr>
+          <w:rFonts w:asciiTheme="minorHAnsi" w:hAnsiTheme="minorHAnsi" w:cs="Miriam"/>
+          <w:szCs w:val="24"/>
+          <w:lang w:val="fr-FR"/>
+        </w:rPr>
+        <w:t>conf/Db.conf</w:t>
       </w:r>
       <w:r>
         <w:rPr>
@@ -17611,6 +18406,9 @@
       <w:pPr>
         <w:pStyle w:val="NormalWeb"/>
         <w:shd w:val="clear" w:color="auto" w:fill="FFFFFF"/>
+        <w:tabs>
+          <w:tab w:val="left" w:pos="3828"/>
+        </w:tabs>
         <w:spacing w:before="0" w:after="255"/>
         <w:rPr>
           <w:rFonts w:asciiTheme="minorHAnsi" w:hAnsiTheme="minorHAnsi" w:cs="Miriam"/>
@@ -17626,6 +18424,39 @@
         </w:rPr>
         <w:t>Il faut ensuite lancer le script pour le scaffolding :</w:t>
       </w:r>
+    </w:p>
+    <w:p>
+      <w:pPr>
+        <w:shd w:val="clear" w:color="auto" w:fill="FF0000"/>
+        <w:rPr>
+          <w:rFonts w:cs="Miriam"/>
+          <w:b/>
+          <w:color w:val="FFFFFF" w:themeColor="background1"/>
+          <w:lang w:val="fr-FR"/>
+        </w:rPr>
+      </w:pPr>
+      <w:r>
+        <w:rPr>
+          <w:rFonts w:cs="Miriam"/>
+          <w:b/>
+          <w:color w:val="FFFFFF" w:themeColor="background1"/>
+          <w:lang w:val="fr-FR"/>
+        </w:rPr>
+        <w:lastRenderedPageBreak/>
+        <w:t>/!\ Ne pas copier/coller ce code, word transforme certains caractères que Linux ne reconnait pas.</w:t>
+      </w:r>
+    </w:p>
+    <w:p>
+      <w:pPr>
+        <w:pStyle w:val="NormalWeb"/>
+        <w:shd w:val="clear" w:color="auto" w:fill="FFFFFF"/>
+        <w:spacing w:before="0" w:after="255"/>
+        <w:rPr>
+          <w:rFonts w:asciiTheme="minorHAnsi" w:hAnsiTheme="minorHAnsi" w:cs="Miriam"/>
+          <w:szCs w:val="24"/>
+          <w:lang w:val="fr-FR"/>
+        </w:rPr>
+      </w:pPr>
     </w:p>
     <w:p>
       <w:pPr>
@@ -17646,7 +18477,7 @@
           <w:sz w:val="21"/>
           <w:szCs w:val="21"/>
         </w:rPr>
-        <w:t>Sous Linux : /private/&gt;php launch.php scaffolding –p Demo</w:t>
+        <w:t>Sous Linux : /</w:t>
       </w:r>
       <w:r>
         <w:rPr>
@@ -17655,6 +18486,24 @@
           <w:sz w:val="21"/>
           <w:szCs w:val="21"/>
         </w:rPr>
+        <w:t>bundles</w:t>
+      </w:r>
+      <w:r>
+        <w:rPr>
+          <w:rFonts w:ascii="inherit" w:hAnsi="inherit"/>
+          <w:color w:val="4F4E4E"/>
+          <w:sz w:val="21"/>
+          <w:szCs w:val="21"/>
+        </w:rPr>
+        <w:t>/&gt;php launch.php scaffolding –p Demo</w:t>
+      </w:r>
+      <w:r>
+        <w:rPr>
+          <w:rFonts w:ascii="inherit" w:hAnsi="inherit"/>
+          <w:color w:val="4F4E4E"/>
+          <w:sz w:val="21"/>
+          <w:szCs w:val="21"/>
+        </w:rPr>
         <w:t xml:space="preserve"> -c</w:t>
       </w:r>
     </w:p>
@@ -17672,7 +18521,23 @@
           <w:sz w:val="24"/>
           <w:szCs w:val="24"/>
         </w:rPr>
-        <w:t xml:space="preserve">Sous Windows : C:\Users\judicael.paquet&gt;C:\xampp\php\php.exe -f "E:\venus\private\launch.php" </w:t>
+        <w:t>Sous Windows : C:\Users\judicael.paquet&gt;C:\xampp\php\php.exe -f "E:\venus\</w:t>
+      </w:r>
+      <w:r>
+        <w:rPr>
+          <w:rFonts w:cs="Miriam"/>
+          <w:sz w:val="24"/>
+          <w:szCs w:val="24"/>
+        </w:rPr>
+        <w:t>bundles</w:t>
+      </w:r>
+      <w:r>
+        <w:rPr>
+          <w:rFonts w:cs="Miriam"/>
+          <w:sz w:val="24"/>
+          <w:szCs w:val="24"/>
+        </w:rPr>
+        <w:t xml:space="preserve">\launch.php" </w:t>
       </w:r>
       <w:r>
         <w:rPr>
@@ -17851,7 +18716,6 @@
           <w:color w:val="4C483D"/>
           <w:lang w:val="fr-FR"/>
         </w:rPr>
-        <w:lastRenderedPageBreak/>
         <w:t xml:space="preserve">Créer des </w:t>
       </w:r>
       <w:r>
@@ -18311,6 +19175,7 @@
                 <w:color w:val="F6F3E8"/>
                 <w:lang w:val="fr-FR"/>
               </w:rPr>
+              <w:lastRenderedPageBreak/>
               <w:tab/>
             </w:r>
             <w:r>
@@ -18580,7 +19445,23 @@
           <w:szCs w:val="24"/>
           <w:lang w:val="fr-FR"/>
         </w:rPr>
-        <w:t xml:space="preserve"> (e:/venus/private/conf/Route.conf)</w:t>
+        <w:t xml:space="preserve"> (e:/venus/</w:t>
+      </w:r>
+      <w:r>
+        <w:rPr>
+          <w:rFonts w:cs="Miriam"/>
+          <w:szCs w:val="24"/>
+          <w:lang w:val="fr-FR"/>
+        </w:rPr>
+        <w:t>bundles</w:t>
+      </w:r>
+      <w:r>
+        <w:rPr>
+          <w:rFonts w:cs="Miriam"/>
+          <w:szCs w:val="24"/>
+          <w:lang w:val="fr-FR"/>
+        </w:rPr>
+        <w:t>/conf/Route.conf)</w:t>
       </w:r>
       <w:r>
         <w:rPr>
@@ -18627,7 +19508,6 @@
                 <w:kern w:val="0"/>
                 <w:lang w:eastAsia="ja-JP"/>
               </w:rPr>
-              <w:lastRenderedPageBreak/>
               <w:tab/>
             </w:r>
             <w:r>
@@ -18638,6 +19518,14 @@
                 <w:lang w:eastAsia="ja-JP"/>
               </w:rPr>
               <w:tab/>
+            </w:r>
+            <w:r>
+              <w:rPr>
+                <w:rFonts w:ascii="Consolas" w:eastAsiaTheme="minorEastAsia" w:hAnsi="Consolas" w:cs="Consolas"/>
+                <w:color w:val="F2F2F2" w:themeColor="background1" w:themeShade="F2"/>
+                <w:kern w:val="0"/>
+                <w:lang w:eastAsia="ja-JP"/>
+              </w:rPr>
               <w:t>"routes": {</w:t>
             </w:r>
           </w:p>
@@ -19409,7 +20297,71 @@
           <w:szCs w:val="24"/>
           <w:lang w:val="fr-FR"/>
         </w:rPr>
-        <w:t>Il vous suffira de modifier e:/venus/private/src/Demo/conf/Route.conf et e:/venus/private/src/Demo/View/Error.tpl pour personnaliser vos pages d’erreurs.</w:t>
+        <w:t>Il vous suffira de modifier e:/venus/</w:t>
+      </w:r>
+      <w:r>
+        <w:rPr>
+          <w:rFonts w:cs="Miriam"/>
+          <w:szCs w:val="24"/>
+          <w:lang w:val="fr-FR"/>
+        </w:rPr>
+        <w:t>bundles</w:t>
+      </w:r>
+      <w:r>
+        <w:rPr>
+          <w:rFonts w:cs="Miriam"/>
+          <w:szCs w:val="24"/>
+          <w:lang w:val="fr-FR"/>
+        </w:rPr>
+        <w:t>/src/Demo/</w:t>
+      </w:r>
+      <w:r>
+        <w:rPr>
+          <w:rFonts w:cs="Miriam"/>
+          <w:szCs w:val="24"/>
+          <w:lang w:val="fr-FR"/>
+        </w:rPr>
+        <w:t>app/</w:t>
+      </w:r>
+      <w:r>
+        <w:rPr>
+          <w:rFonts w:cs="Miriam"/>
+          <w:szCs w:val="24"/>
+          <w:lang w:val="fr-FR"/>
+        </w:rPr>
+        <w:t>conf/Route.conf et e:/venus/</w:t>
+      </w:r>
+      <w:r>
+        <w:rPr>
+          <w:rFonts w:cs="Miriam"/>
+          <w:szCs w:val="24"/>
+          <w:lang w:val="fr-FR"/>
+        </w:rPr>
+        <w:t>bundles</w:t>
+      </w:r>
+      <w:r>
+        <w:rPr>
+          <w:rFonts w:cs="Miriam"/>
+          <w:szCs w:val="24"/>
+          <w:lang w:val="fr-FR"/>
+        </w:rPr>
+        <w:t>/src/Demo/</w:t>
+      </w:r>
+      <w:r>
+        <w:rPr>
+          <w:rFonts w:cs="Miriam"/>
+          <w:szCs w:val="24"/>
+          <w:lang w:val="fr-FR"/>
+        </w:rPr>
+        <w:t>app/</w:t>
+      </w:r>
+      <w:r>
+        <w:rPr>
+          <w:rFonts w:cs="Miriam"/>
+          <w:szCs w:val="24"/>
+          <w:lang w:val="fr-FR"/>
+        </w:rPr>
+        <w:t>View/Error.tpl pour personnaliser vos pages d’erreurs.</w:t>
       </w:r>
     </w:p>
     <w:p>
@@ -19527,6 +20479,7 @@
           <w:szCs w:val="24"/>
           <w:lang w:val="fr-FR"/>
         </w:rPr>
+        <w:lastRenderedPageBreak/>
         <w:t>{* et *} =&gt; entourent des commentaires. Ceci ne s’affichera pas sur le site, c’est uniquement pour mettre des repères pour les développeurs/intégrateurs au sein du code source.</w:t>
       </w:r>
     </w:p>
@@ -19716,7 +20669,6 @@
           <w:szCs w:val="24"/>
           <w:lang w:val="fr-FR"/>
         </w:rPr>
-        <w:lastRenderedPageBreak/>
         <w:t>{$app.</w:t>
       </w:r>
       <w:r>
@@ -20232,6 +21184,7 @@
           <w:kern w:val="0"/>
           <w:lang w:val="fr-FR" w:eastAsia="ja-JP"/>
         </w:rPr>
+        <w:lastRenderedPageBreak/>
         <w:t>{$test|</w:t>
       </w:r>
       <w:r>
@@ -21061,7 +22014,6 @@
           <w:kern w:val="0"/>
           <w:lang w:val="fr-FR" w:eastAsia="ja-JP"/>
         </w:rPr>
-        <w:lastRenderedPageBreak/>
         <w:t xml:space="preserve">permet d’échapper </w:t>
       </w:r>
       <w:r>
@@ -22281,6 +23233,7 @@
           <w:kern w:val="0"/>
           <w:lang w:val="fr-FR" w:eastAsia="ja-JP"/>
         </w:rPr>
+        <w:lastRenderedPageBreak/>
         <w:t>{$test|strip:'&amp;nbsp;'}</w:t>
       </w:r>
     </w:p>
@@ -23014,18 +23967,7 @@
           <w:sz w:val="20"/>
           <w:lang w:val="fr-FR" w:eastAsia="ja-JP"/>
         </w:rPr>
-        <w:t xml:space="preserve">e de décider ce qu’on ajoute après le contenu comme les 3 points, ensuite on détermine si on coupe après le dernier mot ou directement au </w:t>
-      </w:r>
-      <w:r>
-        <w:rPr>
-          <w:rFonts w:ascii="Consolas" w:eastAsiaTheme="minorEastAsia" w:hAnsi="Consolas" w:cs="Consolas"/>
-          <w:color w:val="4C483D" w:themeColor="text2"/>
-          <w:kern w:val="0"/>
-          <w:sz w:val="20"/>
-          <w:lang w:val="fr-FR" w:eastAsia="ja-JP"/>
-        </w:rPr>
-        <w:lastRenderedPageBreak/>
-        <w:t>caractère 30 et le dernier paramètre permet de définir si on coupe en prenant le milieu de la chaîne de caractère en référence et non le début de la chaine.</w:t>
+        <w:t>e de décider ce qu’on ajoute après le contenu comme les 3 points, ensuite on détermine si on coupe après le dernier mot ou directement au caractère 30 et le dernier paramètre permet de définir si on coupe en prenant le milieu de la chaîne de caractère en référence et non le début de la chaine.</w:t>
       </w:r>
     </w:p>
     <w:p>
@@ -23882,6 +24824,7 @@
           <w:szCs w:val="24"/>
           <w:lang w:val="fr-FR"/>
         </w:rPr>
+        <w:lastRenderedPageBreak/>
         <w:br/>
         <w:t>Si vous assignez un tableau avec un index alphanumérique, vous pourrez afficher le contenu du tableau.</w:t>
       </w:r>
@@ -24381,15 +25324,6 @@
                 <w:szCs w:val="16"/>
               </w:rPr>
               <w:br/>
-            </w:r>
-            <w:r>
-              <w:rPr>
-                <w:rFonts w:ascii="Courier New" w:hAnsi="Courier New" w:cs="Courier New"/>
-                <w:color w:val="FFFFFF" w:themeColor="background1"/>
-                <w:sz w:val="16"/>
-                <w:szCs w:val="16"/>
-              </w:rPr>
-              <w:lastRenderedPageBreak/>
               <w:t xml:space="preserve">     -&gt;assign(‘test’, </w:t>
             </w:r>
             <w:r>
@@ -24507,7 +25441,6 @@
           <w:szCs w:val="24"/>
           <w:lang w:val="fr-FR"/>
         </w:rPr>
-        <w:lastRenderedPageBreak/>
         <w:br/>
         <w:t>Si vous assignez un</w:t>
       </w:r>
@@ -25034,6 +25967,7 @@
           <w:szCs w:val="24"/>
           <w:lang w:val="fr-FR"/>
         </w:rPr>
+        <w:lastRenderedPageBreak/>
         <w:t>Pour faire des foreach afin de parcourir des éléments, il faudra les écrire de ce façon :</w:t>
       </w:r>
       <w:r>
@@ -25447,7 +26381,6 @@
           <w:szCs w:val="24"/>
           <w:lang w:val="fr-FR"/>
         </w:rPr>
-        <w:lastRenderedPageBreak/>
         <w:br/>
       </w:r>
       <w:bookmarkStart w:id="22" w:name="_Toc388455889"/>
@@ -25749,7 +26682,39 @@
           <w:szCs w:val="24"/>
           <w:lang w:val="fr-FR"/>
         </w:rPr>
-        <w:t>Ce modèle e:/venus/private/src/Demo/Model/article.php contient aucune méthode pour le moment. Nous allons ajouter cette méthode ci-dessous en tant que première méthode :</w:t>
+        <w:t>Ce modèle e:/venus/</w:t>
+      </w:r>
+      <w:r>
+        <w:rPr>
+          <w:rFonts w:cs="Miriam"/>
+          <w:szCs w:val="24"/>
+          <w:lang w:val="fr-FR"/>
+        </w:rPr>
+        <w:t>bundles</w:t>
+      </w:r>
+      <w:r>
+        <w:rPr>
+          <w:rFonts w:cs="Miriam"/>
+          <w:szCs w:val="24"/>
+          <w:lang w:val="fr-FR"/>
+        </w:rPr>
+        <w:t>/src/Demo/</w:t>
+      </w:r>
+      <w:r>
+        <w:rPr>
+          <w:rFonts w:cs="Miriam"/>
+          <w:szCs w:val="24"/>
+          <w:lang w:val="fr-FR"/>
+        </w:rPr>
+        <w:t>app/</w:t>
+      </w:r>
+      <w:r>
+        <w:rPr>
+          <w:rFonts w:cs="Miriam"/>
+          <w:szCs w:val="24"/>
+          <w:lang w:val="fr-FR"/>
+        </w:rPr>
+        <w:t>Model/article.php contient aucune méthode pour le moment. Nous allons ajouter cette méthode ci-dessous en tant que première méthode :</w:t>
       </w:r>
     </w:p>
     <w:tbl>
@@ -25998,6 +26963,7 @@
                 <w:szCs w:val="16"/>
                 <w:lang w:eastAsia="ja-JP"/>
               </w:rPr>
+              <w:lastRenderedPageBreak/>
               <w:tab/>
               <w:t xml:space="preserve"> */</w:t>
             </w:r>
@@ -27971,7 +28937,6 @@
           <w:szCs w:val="24"/>
           <w:lang w:val="fr-FR"/>
         </w:rPr>
-        <w:lastRenderedPageBreak/>
         <w:t xml:space="preserve">Nous avons ici </w:t>
       </w:r>
       <w:r>
@@ -28441,7 +29406,18 @@
                 <w:szCs w:val="16"/>
                 <w:lang w:val="fr-FR"/>
               </w:rPr>
-              <w:t>Permet de définir le order by sachant qu’on donne un tableau ce qui permet d’indiquer plusieurs ordres comme en SQL</w:t>
+              <w:t xml:space="preserve">Permet de définir le order by sachant qu’on donne un tableau ce qui permet d’indiquer </w:t>
+            </w:r>
+            <w:r>
+              <w:rPr>
+                <w:rFonts w:ascii="Courier New" w:hAnsi="Courier New" w:cs="Courier New"/>
+                <w:color w:val="FFFFFF" w:themeColor="background1"/>
+                <w:sz w:val="16"/>
+                <w:szCs w:val="16"/>
+                <w:lang w:val="fr-FR"/>
+              </w:rPr>
+              <w:lastRenderedPageBreak/>
+              <w:t>plusieurs ordres comme en SQL</w:t>
             </w:r>
           </w:p>
         </w:tc>
@@ -28470,6 +29446,7 @@
                 <w:sz w:val="16"/>
                 <w:szCs w:val="16"/>
               </w:rPr>
+              <w:lastRenderedPageBreak/>
               <w:t>$this-&gt;orm-&gt;limit($iLimit, $iOffset)</w:t>
             </w:r>
           </w:p>
@@ -28604,7 +29581,39 @@
           <w:szCs w:val="24"/>
           <w:lang w:val="fr-FR"/>
         </w:rPr>
-        <w:t>Vous pouvez à présent créer vos propres modèles. Vous pouvez vous référer à e:/venus/private/lib/Orm.php et e:/venus/private/lib/Orm/Where.php pour connaitre l’</w:t>
+        <w:t>Vous pouvez à présent créer vos propres modèles. Vous pouvez vous référer à e:/venus/</w:t>
+      </w:r>
+      <w:r>
+        <w:rPr>
+          <w:rFonts w:cs="Miriam"/>
+          <w:szCs w:val="24"/>
+          <w:lang w:val="fr-FR"/>
+        </w:rPr>
+        <w:t>bundles</w:t>
+      </w:r>
+      <w:r>
+        <w:rPr>
+          <w:rFonts w:cs="Miriam"/>
+          <w:szCs w:val="24"/>
+          <w:lang w:val="fr-FR"/>
+        </w:rPr>
+        <w:t>/lib/Orm.php et e:/venus/</w:t>
+      </w:r>
+      <w:r>
+        <w:rPr>
+          <w:rFonts w:cs="Miriam"/>
+          <w:szCs w:val="24"/>
+          <w:lang w:val="fr-FR"/>
+        </w:rPr>
+        <w:t>bundles</w:t>
+      </w:r>
+      <w:r>
+        <w:rPr>
+          <w:rFonts w:cs="Miriam"/>
+          <w:szCs w:val="24"/>
+          <w:lang w:val="fr-FR"/>
+        </w:rPr>
+        <w:t>/lib/Orm/Where.php pour connaitre l’</w:t>
       </w:r>
       <w:r>
         <w:rPr>
@@ -28664,7 +29673,6 @@
           <w:szCs w:val="24"/>
           <w:lang w:val="fr-FR"/>
         </w:rPr>
-        <w:lastRenderedPageBreak/>
         <w:t>Rediriger une configuration vers celle d’un autre bundle</w:t>
       </w:r>
     </w:p>
@@ -29258,6 +30266,7 @@
           <w:sz w:val="20"/>
           <w:lang w:val="fr-FR"/>
         </w:rPr>
+        <w:lastRenderedPageBreak/>
         <w:t>Dans un formulaire, vous pouvez afficher un label personnalisé (et non le name du form) :</w:t>
       </w:r>
     </w:p>
@@ -29739,7 +30748,6 @@
           <w:kern w:val="0"/>
           <w:lang w:eastAsia="ja-JP"/>
         </w:rPr>
-        <w:lastRenderedPageBreak/>
         <w:t>-&gt;</w:t>
       </w:r>
       <w:r>
@@ -31650,7 +32658,6 @@
           <w:szCs w:val="24"/>
           <w:lang w:val="fr-FR"/>
         </w:rPr>
-        <w:lastRenderedPageBreak/>
         <w:t>Pour utiliser un cache, il suffit d’utiliser cette classe :</w:t>
       </w:r>
     </w:p>
@@ -31955,6 +32962,7 @@
           <w:kern w:val="0"/>
           <w:lang w:eastAsia="ja-JP"/>
         </w:rPr>
+        <w:lastRenderedPageBreak/>
         <w:t xml:space="preserve">                            "type": "int",</w:t>
       </w:r>
     </w:p>
@@ -32216,7 +33224,23 @@
           <w:szCs w:val="24"/>
           <w:lang w:val="fr-FR"/>
         </w:rPr>
-        <w:t>Tous les autoloader sont gérés dans le fichier /private/conf/Autoload.php.</w:t>
+        <w:t>Tous les autoloader sont gérés dans le fichier /</w:t>
+      </w:r>
+      <w:r>
+        <w:rPr>
+          <w:rFonts w:asciiTheme="minorHAnsi" w:hAnsiTheme="minorHAnsi" w:cs="Miriam"/>
+          <w:szCs w:val="24"/>
+          <w:lang w:val="fr-FR"/>
+        </w:rPr>
+        <w:t>bundles</w:t>
+      </w:r>
+      <w:r>
+        <w:rPr>
+          <w:rFonts w:asciiTheme="minorHAnsi" w:hAnsiTheme="minorHAnsi" w:cs="Miriam"/>
+          <w:szCs w:val="24"/>
+          <w:lang w:val="fr-FR"/>
+        </w:rPr>
+        <w:t>/conf/Autoload.php.</w:t>
       </w:r>
     </w:p>
     <w:p>
@@ -32256,7 +33280,23 @@
           <w:szCs w:val="24"/>
           <w:lang w:val="fr-FR"/>
         </w:rPr>
-        <w:t>Le deuxième autoload intègre le fichier autoloader de composer.json. En cas de besoin, vous pouvez ajouter un package dans /private/ext/composer.json et qui sera automatiquement pris en charge par Venus2 après avoir joué composer install ou composer update.</w:t>
+        <w:t>Le deuxième autoload intègre le fichier autoloader de composer.json. En cas de besoin, vous pouvez ajouter un package dans /</w:t>
+      </w:r>
+      <w:r>
+        <w:rPr>
+          <w:rFonts w:asciiTheme="minorHAnsi" w:hAnsiTheme="minorHAnsi" w:cs="Miriam"/>
+          <w:szCs w:val="24"/>
+          <w:lang w:val="fr-FR"/>
+        </w:rPr>
+        <w:t>bundles</w:t>
+      </w:r>
+      <w:r>
+        <w:rPr>
+          <w:rFonts w:asciiTheme="minorHAnsi" w:hAnsiTheme="minorHAnsi" w:cs="Miriam"/>
+          <w:szCs w:val="24"/>
+          <w:lang w:val="fr-FR"/>
+        </w:rPr>
+        <w:t>/ext/composer.json et qui sera automatiquement pris en charge par Venus2 après avoir joué composer install ou composer update.</w:t>
       </w:r>
     </w:p>
     <w:p>
@@ -32276,7 +33316,23 @@
           <w:szCs w:val="24"/>
           <w:lang w:val="fr-FR"/>
         </w:rPr>
-        <w:t>Le troisième autoload intègre les fichiers autoload (ou fichiers simples) définit dans le fichier /private/conf/Const.conf comme ceci :</w:t>
+        <w:t>Le troisième autoload intègre les fichiers autoload (ou fichiers simples) définit dans le fichier /</w:t>
+      </w:r>
+      <w:r>
+        <w:rPr>
+          <w:rFonts w:asciiTheme="minorHAnsi" w:hAnsiTheme="minorHAnsi" w:cs="Miriam"/>
+          <w:szCs w:val="24"/>
+          <w:lang w:val="fr-FR"/>
+        </w:rPr>
+        <w:t>bundles</w:t>
+      </w:r>
+      <w:r>
+        <w:rPr>
+          <w:rFonts w:asciiTheme="minorHAnsi" w:hAnsiTheme="minorHAnsi" w:cs="Miriam"/>
+          <w:szCs w:val="24"/>
+          <w:lang w:val="fr-FR"/>
+        </w:rPr>
+        <w:t>/conf/Const.conf comme ceci :</w:t>
       </w:r>
     </w:p>
     <w:tbl>
@@ -32409,7 +33465,29 @@
                 <w:lang w:eastAsia="ja-JP"/>
               </w:rPr>
               <w:tab/>
-              <w:t>"private/ext/vendor/facebook/base_facebook.php",</w:t>
+              <w:t>"</w:t>
+            </w:r>
+            <w:r>
+              <w:rPr>
+                <w:rFonts w:ascii="Courier New" w:eastAsiaTheme="minorEastAsia" w:hAnsi="Courier New" w:cs="Courier New"/>
+                <w:color w:val="FFFFFF" w:themeColor="background1"/>
+                <w:kern w:val="0"/>
+                <w:sz w:val="16"/>
+                <w:szCs w:val="16"/>
+                <w:lang w:eastAsia="ja-JP"/>
+              </w:rPr>
+              <w:t>bundles</w:t>
+            </w:r>
+            <w:r>
+              <w:rPr>
+                <w:rFonts w:ascii="Courier New" w:eastAsiaTheme="minorEastAsia" w:hAnsi="Courier New" w:cs="Courier New"/>
+                <w:color w:val="FFFFFF" w:themeColor="background1"/>
+                <w:kern w:val="0"/>
+                <w:sz w:val="16"/>
+                <w:szCs w:val="16"/>
+                <w:lang w:eastAsia="ja-JP"/>
+              </w:rPr>
+              <w:t>/ext/vendor/facebook/base_facebook.php",</w:t>
             </w:r>
           </w:p>
           <w:p>
@@ -32448,7 +33526,29 @@
                 <w:lang w:eastAsia="ja-JP"/>
               </w:rPr>
               <w:tab/>
-              <w:t>"private/ext/vendor/facebook/facebook.php"</w:t>
+              <w:t>"</w:t>
+            </w:r>
+            <w:r>
+              <w:rPr>
+                <w:rFonts w:ascii="Courier New" w:eastAsiaTheme="minorEastAsia" w:hAnsi="Courier New" w:cs="Courier New"/>
+                <w:color w:val="FFFFFF" w:themeColor="background1"/>
+                <w:kern w:val="0"/>
+                <w:sz w:val="16"/>
+                <w:szCs w:val="16"/>
+                <w:lang w:eastAsia="ja-JP"/>
+              </w:rPr>
+              <w:t>bundles</w:t>
+            </w:r>
+            <w:r>
+              <w:rPr>
+                <w:rFonts w:ascii="Courier New" w:eastAsiaTheme="minorEastAsia" w:hAnsi="Courier New" w:cs="Courier New"/>
+                <w:color w:val="FFFFFF" w:themeColor="background1"/>
+                <w:kern w:val="0"/>
+                <w:sz w:val="16"/>
+                <w:szCs w:val="16"/>
+                <w:lang w:eastAsia="ja-JP"/>
+              </w:rPr>
+              <w:t>/ext/vendor/facebook/facebook.php"</w:t>
             </w:r>
           </w:p>
           <w:p>
@@ -32649,7 +33749,7 @@
           <w:szCs w:val="24"/>
           <w:lang w:val="fr-FR"/>
         </w:rPr>
-        <w:t>Vous pouvez ajouter votre package dans /private/ext/composer.json, relancer la machine en allant dans le dossier /private/ext/</w:t>
+        <w:t>Vous pouvez ajouter votre package dans /</w:t>
       </w:r>
       <w:r>
         <w:rPr>
@@ -32657,6 +33757,38 @@
           <w:szCs w:val="24"/>
           <w:lang w:val="fr-FR"/>
         </w:rPr>
+        <w:t>bundles</w:t>
+      </w:r>
+      <w:r>
+        <w:rPr>
+          <w:rFonts w:asciiTheme="minorHAnsi" w:hAnsiTheme="minorHAnsi" w:cs="Miriam"/>
+          <w:szCs w:val="24"/>
+          <w:lang w:val="fr-FR"/>
+        </w:rPr>
+        <w:t>/ext/composer.json, relancer la machine en allant dans le dossier /</w:t>
+      </w:r>
+      <w:r>
+        <w:rPr>
+          <w:rFonts w:asciiTheme="minorHAnsi" w:hAnsiTheme="minorHAnsi" w:cs="Miriam"/>
+          <w:szCs w:val="24"/>
+          <w:lang w:val="fr-FR"/>
+        </w:rPr>
+        <w:t>bundles</w:t>
+      </w:r>
+      <w:r>
+        <w:rPr>
+          <w:rFonts w:asciiTheme="minorHAnsi" w:hAnsiTheme="minorHAnsi" w:cs="Miriam"/>
+          <w:szCs w:val="24"/>
+          <w:lang w:val="fr-FR"/>
+        </w:rPr>
+        <w:t>/ext/</w:t>
+      </w:r>
+      <w:r>
+        <w:rPr>
+          <w:rFonts w:asciiTheme="minorHAnsi" w:hAnsiTheme="minorHAnsi" w:cs="Miriam"/>
+          <w:szCs w:val="24"/>
+          <w:lang w:val="fr-FR"/>
+        </w:rPr>
         <w:t xml:space="preserve"> et en faisant composer install (ou composer update).</w:t>
       </w:r>
     </w:p>
@@ -32674,6 +33806,7 @@
           <w:szCs w:val="24"/>
           <w:lang w:val="fr-FR"/>
         </w:rPr>
+        <w:lastRenderedPageBreak/>
         <w:t>Utiliser Smarty à la place d’Apollina</w:t>
       </w:r>
     </w:p>
@@ -32749,7 +33882,23 @@
           <w:szCs w:val="24"/>
           <w:lang w:val="fr-FR"/>
         </w:rPr>
-        <w:t>Pour utiliser Smarty à la place d’Apollina, vous pouvez ajouter le composer (smarty/smarty) [voir le point précédent] et vous pouvez adapter le fichier /private/lib/Vendor.php pour faire fonctionner Smarty à la place d’Apollina.</w:t>
+        <w:t>Pour utiliser Smarty à la place d’Apollina, vous pouvez ajouter le composer (smarty/smarty) [voir le point précédent] et vous pouvez adapter le fichier /</w:t>
+      </w:r>
+      <w:r>
+        <w:rPr>
+          <w:rFonts w:asciiTheme="minorHAnsi" w:hAnsiTheme="minorHAnsi" w:cs="Miriam"/>
+          <w:szCs w:val="24"/>
+          <w:lang w:val="fr-FR"/>
+        </w:rPr>
+        <w:t>bundles</w:t>
+      </w:r>
+      <w:r>
+        <w:rPr>
+          <w:rFonts w:asciiTheme="minorHAnsi" w:hAnsiTheme="minorHAnsi" w:cs="Miriam"/>
+          <w:szCs w:val="24"/>
+          <w:lang w:val="fr-FR"/>
+        </w:rPr>
+        <w:t>/lib/Vendor.php pour faire fonctionner Smarty à la place d’Apollina.</w:t>
       </w:r>
       <w:r>
         <w:rPr>
@@ -35359,7 +36508,6 @@
                 <w:szCs w:val="16"/>
                 <w:lang w:val="fr-FR" w:eastAsia="fr-FR"/>
               </w:rPr>
-              <w:lastRenderedPageBreak/>
               <w:t xml:space="preserve">    {</w:t>
             </w:r>
           </w:p>
@@ -35868,7 +37016,6 @@
           <w:szCs w:val="24"/>
           <w:lang w:val="fr-FR"/>
         </w:rPr>
-        <w:lastRenderedPageBreak/>
         <w:t>Des clés étrangères</w:t>
       </w:r>
     </w:p>
@@ -36478,6 +37625,7 @@
                 <w:szCs w:val="16"/>
                 <w:lang w:val="fr-FR" w:eastAsia="ja-JP"/>
               </w:rPr>
+              <w:lastRenderedPageBreak/>
               <w:t xml:space="preserve">                </w:t>
             </w:r>
             <w:r>
@@ -37256,7 +38404,6 @@
                 <w:szCs w:val="16"/>
                 <w:lang w:eastAsia="ja-JP"/>
               </w:rPr>
-              <w:lastRenderedPageBreak/>
               <w:t xml:space="preserve">                            "join": "user",</w:t>
             </w:r>
           </w:p>
@@ -39107,7 +40254,6 @@
           <w:szCs w:val="24"/>
           <w:lang w:val="fr-FR"/>
         </w:rPr>
-        <w:lastRenderedPageBreak/>
         <w:t>Enorme nouveauté dans Venus2, la possibilité de créer des plugins, soit des extensions utilisables au sein du framework</w:t>
       </w:r>
       <w:r>
@@ -39152,7 +40298,23 @@
           <w:szCs w:val="24"/>
           <w:lang w:val="fr-FR"/>
         </w:rPr>
-        <w:t>/private/src/plugins/</w:t>
+        <w:t>/</w:t>
+      </w:r>
+      <w:r>
+        <w:rPr>
+          <w:rFonts w:cs="Miriam"/>
+          <w:szCs w:val="24"/>
+          <w:lang w:val="fr-FR"/>
+        </w:rPr>
+        <w:t>bundles</w:t>
+      </w:r>
+      <w:r>
+        <w:rPr>
+          <w:rFonts w:cs="Miriam"/>
+          <w:szCs w:val="24"/>
+          <w:lang w:val="fr-FR"/>
+        </w:rPr>
+        <w:t>/src/plugins/</w:t>
       </w:r>
     </w:p>
     <w:p>
@@ -39210,7 +40372,25 @@
           <w:szCs w:val="16"/>
           <w:lang w:val="fr-FR"/>
         </w:rPr>
-        <w:t xml:space="preserve">C:\Users\judicael.paquet\Zend\workspaces\DefaultWorkspace10\scrum&gt;C:\xampp2\php\php.exe -f "C:\Users\judicael.paquet\Zend\workspaces\DefaultWorkspace10\uranium\private\launch.php" -- </w:t>
+        <w:t>C:\Users\judicael.paquet\Zend\workspaces\DefaultWorkspace10\scrum&gt;C:\xampp2\php\php.exe -f "C:\Users\judicael.paquet\Zend\workspaces\DefaultWorkspace10\uranium\</w:t>
+      </w:r>
+      <w:r>
+        <w:rPr>
+          <w:rFonts w:ascii="Courier New" w:hAnsi="Courier New" w:cs="Courier New"/>
+          <w:sz w:val="16"/>
+          <w:szCs w:val="16"/>
+          <w:lang w:val="fr-FR"/>
+        </w:rPr>
+        <w:t>bundles</w:t>
+      </w:r>
+      <w:r>
+        <w:rPr>
+          <w:rFonts w:ascii="Courier New" w:hAnsi="Courier New" w:cs="Courier New"/>
+          <w:sz w:val="16"/>
+          <w:szCs w:val="16"/>
+          <w:lang w:val="fr-FR"/>
+        </w:rPr>
+        <w:t xml:space="preserve">\launch.php" -- </w:t>
       </w:r>
       <w:r>
         <w:rPr>
@@ -39700,7 +40880,23 @@
           <w:szCs w:val="24"/>
           <w:lang w:val="fr-FR"/>
         </w:rPr>
-        <w:t>En premier lieu, on va rajouter ce plugin dans le fichier /private/conf/Plugin.conf</w:t>
+        <w:t>En premier lieu, on va rajouter ce plugin dans le fichier /</w:t>
+      </w:r>
+      <w:r>
+        <w:rPr>
+          <w:rFonts w:asciiTheme="minorHAnsi" w:hAnsiTheme="minorHAnsi" w:cs="Miriam"/>
+          <w:szCs w:val="24"/>
+          <w:lang w:val="fr-FR"/>
+        </w:rPr>
+        <w:t>bundles</w:t>
+      </w:r>
+      <w:r>
+        <w:rPr>
+          <w:rFonts w:asciiTheme="minorHAnsi" w:hAnsiTheme="minorHAnsi" w:cs="Miriam"/>
+          <w:szCs w:val="24"/>
+          <w:lang w:val="fr-FR"/>
+        </w:rPr>
+        <w:t>/conf/Plugin.conf</w:t>
       </w:r>
     </w:p>
     <w:tbl>
@@ -39842,6 +41038,7 @@
           <w:szCs w:val="24"/>
           <w:lang w:val="fr-FR"/>
         </w:rPr>
+        <w:lastRenderedPageBreak/>
         <w:t>On voit ensuite lancer le script qui permet d’installer le plugin</w:t>
       </w:r>
       <w:r>
@@ -39880,7 +41077,7 @@
           <w:szCs w:val="16"/>
           <w:lang w:val="fr-FR"/>
         </w:rPr>
-        <w:t xml:space="preserve">C:\Users\judicael.paquet\Zend\workspaces\DefaultWorkspace10\scrum&gt;C:\xampp2\php\php.exe -f "C:\Users\judicael.paquet\Zend\workspaces\DefaultWorkspace10\uranium\private\launch.php" -- </w:t>
+        <w:t>C:\Users\judicael.paquet\Zend\workspaces\DefaultWorkspace10\scrum&gt;C:\xampp2\php\php.exe -f "C:\Users\judicael.paquet\Zend\workspaces\DefaultWorkspace10\uranium\</w:t>
       </w:r>
       <w:r>
         <w:rPr>
@@ -39889,7 +41086,7 @@
           <w:szCs w:val="16"/>
           <w:lang w:val="fr-FR"/>
         </w:rPr>
-        <w:t>install</w:t>
+        <w:t>bundles</w:t>
       </w:r>
       <w:r>
         <w:rPr>
@@ -39898,7 +41095,7 @@
           <w:szCs w:val="16"/>
           <w:lang w:val="fr-FR"/>
         </w:rPr>
-        <w:t>_plugin</w:t>
+        <w:t xml:space="preserve">\launch.php" -- </w:t>
       </w:r>
       <w:r>
         <w:rPr>
@@ -39907,6 +41104,24 @@
           <w:szCs w:val="16"/>
           <w:lang w:val="fr-FR"/>
         </w:rPr>
+        <w:t>install</w:t>
+      </w:r>
+      <w:r>
+        <w:rPr>
+          <w:rFonts w:ascii="Courier New" w:hAnsi="Courier New" w:cs="Courier New"/>
+          <w:sz w:val="16"/>
+          <w:szCs w:val="16"/>
+          <w:lang w:val="fr-FR"/>
+        </w:rPr>
+        <w:t>_plugin</w:t>
+      </w:r>
+      <w:r>
+        <w:rPr>
+          <w:rFonts w:ascii="Courier New" w:hAnsi="Courier New" w:cs="Courier New"/>
+          <w:sz w:val="16"/>
+          <w:szCs w:val="16"/>
+          <w:lang w:val="fr-FR"/>
+        </w:rPr>
         <w:t xml:space="preserve"> –p MonPortail</w:t>
       </w:r>
     </w:p>
@@ -39924,7 +41139,16 @@
           <w:szCs w:val="24"/>
           <w:lang w:val="fr-FR"/>
         </w:rPr>
-        <w:t>Définti plusieurs host dans une route</w:t>
+        <w:t>Définit</w:t>
+      </w:r>
+      <w:r>
+        <w:rPr>
+          <w:rFonts w:cs="Miriam"/>
+          <w:sz w:val="24"/>
+          <w:szCs w:val="24"/>
+          <w:lang w:val="fr-FR"/>
+        </w:rPr>
+        <w:t xml:space="preserve"> plusieurs host dans une route</w:t>
       </w:r>
     </w:p>
     <w:p>
@@ -39972,8 +41196,6 @@
         </w:rPr>
         <w:t xml:space="preserve"> 1.0.0</w:t>
       </w:r>
-      <w:bookmarkStart w:id="24" w:name="_GoBack"/>
-      <w:bookmarkEnd w:id="24"/>
     </w:p>
     <w:p>
       <w:pPr>
@@ -40048,9 +41270,10 @@
         <w:shd w:val="clear" w:color="auto" w:fill="FFFFFF"/>
         <w:spacing w:before="0" w:after="255"/>
         <w:rPr>
-          <w:rFonts w:asciiTheme="minorHAnsi" w:hAnsiTheme="minorHAnsi" w:cs="Miriam"/>
-          <w:szCs w:val="24"/>
-          <w:lang w:val="fr-FR"/>
+          <w:rFonts w:ascii="Consolas" w:eastAsiaTheme="minorEastAsia" w:hAnsi="Consolas" w:cs="Consolas"/>
+          <w:color w:val="4C483D" w:themeColor="text2"/>
+          <w:kern w:val="0"/>
+          <w:lang w:val="fr-FR" w:eastAsia="ja-JP"/>
         </w:rPr>
       </w:pPr>
       <w:r>
@@ -40071,6 +41294,69 @@
         </w:rPr>
         <w:tab/>
         <w:t>"routes": {</w:t>
+      </w:r>
+    </w:p>
+    <w:p>
+      <w:pPr>
+        <w:pStyle w:val="Titre2"/>
+        <w:rPr>
+          <w:lang w:val="fr-FR"/>
+        </w:rPr>
+      </w:pPr>
+      <w:r>
+        <w:rPr>
+          <w:rFonts w:cs="Miriam"/>
+          <w:sz w:val="24"/>
+          <w:szCs w:val="24"/>
+          <w:lang w:val="fr-FR"/>
+        </w:rPr>
+        <w:t>Gestion d’Asset sous Venus</w:t>
+      </w:r>
+    </w:p>
+    <w:p>
+      <w:pPr>
+        <w:rPr>
+          <w:rFonts w:cs="Miriam"/>
+          <w:b/>
+          <w:color w:val="FF0000"/>
+          <w:lang w:val="fr-FR"/>
+        </w:rPr>
+      </w:pPr>
+      <w:r>
+        <w:rPr>
+          <w:rFonts w:cs="Miriam"/>
+          <w:b/>
+          <w:color w:val="FF0000"/>
+          <w:lang w:val="fr-FR"/>
+        </w:rPr>
+        <w:t>Disponibilité</w:t>
+      </w:r>
+      <w:r>
+        <w:rPr>
+          <w:rFonts w:cs="Miriam"/>
+          <w:b/>
+          <w:color w:val="FF0000"/>
+          <w:lang w:val="fr-FR"/>
+        </w:rPr>
+        <w:t xml:space="preserve"> : </w:t>
+      </w:r>
+      <w:r>
+        <w:rPr>
+          <w:rFonts w:cs="Miriam"/>
+          <w:b/>
+          <w:color w:val="FF0000"/>
+          <w:lang w:val="fr-FR"/>
+        </w:rPr>
+        <w:t>Venus2</w:t>
+      </w:r>
+      <w:r>
+        <w:rPr>
+          <w:rFonts w:cs="Miriam"/>
+          <w:b/>
+          <w:color w:val="FF0000"/>
+          <w:lang w:val="fr-FR"/>
+        </w:rPr>
+        <w:t xml:space="preserve"> 1.0.0</w:t>
       </w:r>
     </w:p>
     <w:p>
@@ -40079,18 +41365,357 @@
         <w:shd w:val="clear" w:color="auto" w:fill="FFFFFF"/>
         <w:spacing w:before="0" w:after="255"/>
         <w:rPr>
-          <w:rFonts w:asciiTheme="minorHAnsi" w:hAnsiTheme="minorHAnsi" w:cs="Miriam"/>
-          <w:szCs w:val="24"/>
-          <w:lang w:val="fr-FR"/>
-        </w:rPr>
-      </w:pPr>
-    </w:p>
+          <w:rFonts w:cs="Miriam"/>
+          <w:szCs w:val="24"/>
+          <w:lang w:val="fr-FR"/>
+        </w:rPr>
+      </w:pPr>
+      <w:r>
+        <w:rPr>
+          <w:rFonts w:cs="Miriam"/>
+          <w:szCs w:val="24"/>
+          <w:lang w:val="fr-FR"/>
+        </w:rPr>
+        <w:t xml:space="preserve">Venus propose pour sa version 2 de gérer les asset. Ce concept permet de gérer des CSS et des JS qui ne sont pas dans le dossier public classique mais dans le dossier public du bundle. Voici un exemple pour ajouter des CSS et des Javascript avec les asset </w:t>
+      </w:r>
+      <w:r>
+        <w:rPr>
+          <w:rFonts w:cs="Miriam"/>
+          <w:szCs w:val="24"/>
+          <w:lang w:val="fr-FR"/>
+        </w:rPr>
+        <w:t>:</w:t>
+      </w:r>
+    </w:p>
+    <w:tbl>
+      <w:tblPr>
+        <w:tblStyle w:val="Grilledutableau"/>
+        <w:tblW w:w="0" w:type="auto"/>
+        <w:shd w:val="clear" w:color="auto" w:fill="F2F2F2" w:themeFill="background1" w:themeFillShade="F2"/>
+        <w:tblLook w:val="04A0" w:firstRow="1" w:lastRow="0" w:firstColumn="1" w:lastColumn="0" w:noHBand="0" w:noVBand="1"/>
+      </w:tblPr>
+      <w:tblGrid>
+        <w:gridCol w:w="9211"/>
+      </w:tblGrid>
+      <w:tr>
+        <w:tc>
+          <w:tcPr>
+            <w:tcW w:w="9211" w:type="dxa"/>
+            <w:shd w:val="clear" w:color="auto" w:fill="F2F2F2" w:themeFill="background1" w:themeFillShade="F2"/>
+          </w:tcPr>
+          <w:p>
+            <w:pPr>
+              <w:autoSpaceDE w:val="0"/>
+              <w:autoSpaceDN w:val="0"/>
+              <w:adjustRightInd w:val="0"/>
+              <w:spacing w:before="0" w:after="0" w:line="240" w:lineRule="auto"/>
+              <w:rPr>
+                <w:rFonts w:ascii="Consolas" w:eastAsiaTheme="minorEastAsia" w:hAnsi="Consolas" w:cs="Consolas"/>
+                <w:color w:val="4C483D" w:themeColor="text2"/>
+                <w:kern w:val="0"/>
+                <w:lang w:val="fr-FR" w:eastAsia="ja-JP"/>
+              </w:rPr>
+            </w:pPr>
+            <w:r>
+              <w:rPr>
+                <w:rFonts w:ascii="Consolas" w:eastAsiaTheme="minorEastAsia" w:hAnsi="Consolas" w:cs="Consolas"/>
+                <w:color w:val="3F55BF"/>
+                <w:kern w:val="0"/>
+                <w:lang w:val="fr-FR" w:eastAsia="ja-JP"/>
+              </w:rPr>
+              <w:t>$oAsset = new \Venus\lib\Asset;</w:t>
+            </w:r>
+          </w:p>
+          <w:p>
+            <w:pPr>
+              <w:autoSpaceDE w:val="0"/>
+              <w:autoSpaceDN w:val="0"/>
+              <w:adjustRightInd w:val="0"/>
+              <w:spacing w:before="0" w:after="0" w:line="240" w:lineRule="auto"/>
+              <w:rPr>
+                <w:rFonts w:ascii="Consolas" w:eastAsiaTheme="minorEastAsia" w:hAnsi="Consolas" w:cs="Consolas"/>
+                <w:color w:val="4C483D" w:themeColor="text2"/>
+                <w:kern w:val="0"/>
+                <w:lang w:eastAsia="ja-JP"/>
+              </w:rPr>
+            </w:pPr>
+            <w:r>
+              <w:rPr>
+                <w:rFonts w:ascii="Consolas" w:eastAsiaTheme="minorEastAsia" w:hAnsi="Consolas" w:cs="Consolas"/>
+                <w:color w:val="3F55BF"/>
+                <w:kern w:val="0"/>
+                <w:lang w:eastAsia="ja-JP"/>
+              </w:rPr>
+              <w:t>$oAsset-&gt;</w:t>
+            </w:r>
+            <w:r>
+              <w:rPr>
+                <w:rFonts w:ascii="Consolas" w:eastAsiaTheme="minorEastAsia" w:hAnsi="Consolas" w:cs="Consolas"/>
+                <w:color w:val="000000"/>
+                <w:kern w:val="0"/>
+                <w:lang w:eastAsia="ja-JP"/>
+              </w:rPr>
+              <w:t>stylesheets</w:t>
+            </w:r>
+            <w:r>
+              <w:rPr>
+                <w:rFonts w:ascii="Consolas" w:eastAsiaTheme="minorEastAsia" w:hAnsi="Consolas" w:cs="Consolas"/>
+                <w:color w:val="3F55BF"/>
+                <w:kern w:val="0"/>
+                <w:lang w:eastAsia="ja-JP"/>
+              </w:rPr>
+              <w:t>(array('css/style.css'));</w:t>
+            </w:r>
+            <w:r>
+              <w:rPr>
+                <w:rFonts w:ascii="Consolas" w:eastAsiaTheme="minorEastAsia" w:hAnsi="Consolas" w:cs="Consolas"/>
+                <w:color w:val="4C483D" w:themeColor="text2"/>
+                <w:kern w:val="0"/>
+                <w:lang w:eastAsia="ja-JP"/>
+              </w:rPr>
+              <w:t xml:space="preserve"> </w:t>
+            </w:r>
+          </w:p>
+          <w:p>
+            <w:pPr>
+              <w:autoSpaceDE w:val="0"/>
+              <w:autoSpaceDN w:val="0"/>
+              <w:adjustRightInd w:val="0"/>
+              <w:spacing w:before="0" w:after="0" w:line="240" w:lineRule="auto"/>
+              <w:rPr>
+                <w:rFonts w:ascii="Courier New" w:hAnsi="Courier New" w:cs="Courier New"/>
+                <w:b/>
+                <w:sz w:val="16"/>
+                <w:szCs w:val="16"/>
+              </w:rPr>
+            </w:pPr>
+            <w:r>
+              <w:rPr>
+                <w:rFonts w:ascii="Consolas" w:eastAsiaTheme="minorEastAsia" w:hAnsi="Consolas" w:cs="Consolas"/>
+                <w:color w:val="3F55BF"/>
+                <w:kern w:val="0"/>
+                <w:lang w:eastAsia="ja-JP"/>
+              </w:rPr>
+              <w:t>$oAsset-&gt;</w:t>
+            </w:r>
+            <w:r>
+              <w:rPr>
+                <w:rFonts w:ascii="Consolas" w:eastAsiaTheme="minorEastAsia" w:hAnsi="Consolas" w:cs="Consolas"/>
+                <w:color w:val="000000"/>
+                <w:kern w:val="0"/>
+                <w:lang w:eastAsia="ja-JP"/>
+              </w:rPr>
+              <w:t>javascripts</w:t>
+            </w:r>
+            <w:r>
+              <w:rPr>
+                <w:rFonts w:ascii="Consolas" w:eastAsiaTheme="minorEastAsia" w:hAnsi="Consolas" w:cs="Consolas"/>
+                <w:color w:val="3F55BF"/>
+                <w:kern w:val="0"/>
+                <w:lang w:eastAsia="ja-JP"/>
+              </w:rPr>
+              <w:t>(array('js</w:t>
+            </w:r>
+            <w:r>
+              <w:rPr>
+                <w:rFonts w:ascii="Consolas" w:eastAsiaTheme="minorEastAsia" w:hAnsi="Consolas" w:cs="Consolas"/>
+                <w:color w:val="3F55BF"/>
+                <w:kern w:val="0"/>
+                <w:lang w:eastAsia="ja-JP"/>
+              </w:rPr>
+              <w:t>/</w:t>
+            </w:r>
+            <w:r>
+              <w:rPr>
+                <w:rFonts w:ascii="Consolas" w:eastAsiaTheme="minorEastAsia" w:hAnsi="Consolas" w:cs="Consolas"/>
+                <w:color w:val="3F55BF"/>
+                <w:kern w:val="0"/>
+                <w:lang w:eastAsia="ja-JP"/>
+              </w:rPr>
+              <w:t>javascript.js</w:t>
+            </w:r>
+            <w:r>
+              <w:rPr>
+                <w:rFonts w:ascii="Consolas" w:eastAsiaTheme="minorEastAsia" w:hAnsi="Consolas" w:cs="Consolas"/>
+                <w:color w:val="3F55BF"/>
+                <w:kern w:val="0"/>
+                <w:lang w:eastAsia="ja-JP"/>
+              </w:rPr>
+              <w:t>'));</w:t>
+            </w:r>
+          </w:p>
+        </w:tc>
+      </w:tr>
+    </w:tbl>
     <w:p>
       <w:pPr>
         <w:pStyle w:val="NormalWeb"/>
         <w:shd w:val="clear" w:color="auto" w:fill="FFFFFF"/>
         <w:spacing w:before="0" w:after="255"/>
         <w:rPr>
+          <w:rFonts w:cs="Miriam"/>
+          <w:szCs w:val="24"/>
+          <w:lang w:val="fr-FR"/>
+        </w:rPr>
+      </w:pPr>
+      <w:r>
+        <w:rPr>
+          <w:rFonts w:asciiTheme="minorHAnsi" w:hAnsiTheme="minorHAnsi" w:cs="Miriam"/>
+          <w:szCs w:val="24"/>
+          <w:lang w:val="fr-FR"/>
+        </w:rPr>
+        <w:br/>
+        <w:t xml:space="preserve">Dans le fichier de configuration Const.conf </w:t>
+      </w:r>
+      <w:r>
+        <w:rPr>
+          <w:rFonts w:asciiTheme="minorHAnsi" w:hAnsiTheme="minorHAnsi" w:cs="Miriam"/>
+          <w:szCs w:val="24"/>
+          <w:lang w:val="fr-FR"/>
+        </w:rPr>
+        <w:t>vous pourrez rajouter une option pour ajouter un paramètre à l’URL des assets ; cela permet de décacher automatiquement les fichiers sur les navigateurs des utilisateurs et</w:t>
+      </w:r>
+      <w:r>
+        <w:rPr>
+          <w:rFonts w:asciiTheme="minorHAnsi" w:hAnsiTheme="minorHAnsi" w:cs="Miriam"/>
+          <w:szCs w:val="24"/>
+          <w:lang w:val="fr-FR"/>
+        </w:rPr>
+        <w:t xml:space="preserve"> sur les cache de type V</w:t>
+      </w:r>
+      <w:r>
+        <w:rPr>
+          <w:rFonts w:asciiTheme="minorHAnsi" w:hAnsiTheme="minorHAnsi" w:cs="Miriam"/>
+          <w:szCs w:val="24"/>
+          <w:lang w:val="fr-FR"/>
+        </w:rPr>
+        <w:t>arnish (Akamai)</w:t>
+      </w:r>
+      <w:r>
+        <w:rPr>
+          <w:rFonts w:asciiTheme="minorHAnsi" w:hAnsiTheme="minorHAnsi" w:cs="Miriam"/>
+          <w:szCs w:val="24"/>
+          <w:lang w:val="fr-FR"/>
+        </w:rPr>
+        <w:t xml:space="preserve"> [on appelle ça du cache busting].</w:t>
+      </w:r>
+      <w:bookmarkStart w:id="24" w:name="_GoBack"/>
+      <w:bookmarkEnd w:id="24"/>
+      <w:r>
+        <w:rPr>
+          <w:rFonts w:cs="Miriam"/>
+          <w:szCs w:val="24"/>
+          <w:lang w:val="fr-FR"/>
+        </w:rPr>
+        <w:t xml:space="preserve"> </w:t>
+      </w:r>
+    </w:p>
+    <w:tbl>
+      <w:tblPr>
+        <w:tblStyle w:val="Grilledutableau"/>
+        <w:tblW w:w="0" w:type="auto"/>
+        <w:shd w:val="clear" w:color="auto" w:fill="F2F2F2" w:themeFill="background1" w:themeFillShade="F2"/>
+        <w:tblLook w:val="04A0" w:firstRow="1" w:lastRow="0" w:firstColumn="1" w:lastColumn="0" w:noHBand="0" w:noVBand="1"/>
+      </w:tblPr>
+      <w:tblGrid>
+        <w:gridCol w:w="9211"/>
+      </w:tblGrid>
+      <w:tr>
+        <w:tc>
+          <w:tcPr>
+            <w:tcW w:w="9211" w:type="dxa"/>
+            <w:shd w:val="clear" w:color="auto" w:fill="F2F2F2" w:themeFill="background1" w:themeFillShade="F2"/>
+          </w:tcPr>
+          <w:p>
+            <w:pPr>
+              <w:autoSpaceDE w:val="0"/>
+              <w:autoSpaceDN w:val="0"/>
+              <w:adjustRightInd w:val="0"/>
+              <w:spacing w:before="0" w:after="0" w:line="240" w:lineRule="auto"/>
+              <w:rPr>
+                <w:rFonts w:ascii="Courier New" w:hAnsi="Courier New" w:cs="Courier New"/>
+                <w:b/>
+                <w:sz w:val="16"/>
+                <w:szCs w:val="16"/>
+                <w:lang w:val="fr-FR"/>
+              </w:rPr>
+            </w:pPr>
+            <w:r>
+              <w:rPr>
+                <w:rFonts w:ascii="Consolas" w:eastAsiaTheme="minorEastAsia" w:hAnsi="Consolas" w:cs="Consolas"/>
+                <w:color w:val="4C483D" w:themeColor="text2"/>
+                <w:kern w:val="0"/>
+                <w:lang w:val="fr-FR" w:eastAsia="ja-JP"/>
+              </w:rPr>
+              <w:t>"asset_version" : "v2"</w:t>
+            </w:r>
+            <w:r>
+              <w:rPr>
+                <w:rFonts w:ascii="Consolas" w:eastAsiaTheme="minorEastAsia" w:hAnsi="Consolas" w:cs="Consolas"/>
+                <w:color w:val="4C483D" w:themeColor="text2"/>
+                <w:kern w:val="0"/>
+                <w:lang w:val="fr-FR" w:eastAsia="ja-JP"/>
+              </w:rPr>
+              <w:t xml:space="preserve"> // ajoute v2</w:t>
+            </w:r>
+          </w:p>
+        </w:tc>
+      </w:tr>
+    </w:tbl>
+    <w:p>
+      <w:pPr>
+        <w:pStyle w:val="NormalWeb"/>
+        <w:shd w:val="clear" w:color="auto" w:fill="FFFFFF"/>
+        <w:spacing w:before="0" w:after="255"/>
+        <w:rPr>
+          <w:rFonts w:asciiTheme="minorHAnsi" w:hAnsiTheme="minorHAnsi" w:cs="Miriam"/>
+          <w:szCs w:val="24"/>
+          <w:lang w:val="fr-FR"/>
+        </w:rPr>
+      </w:pPr>
+    </w:p>
+    <w:p>
+      <w:pPr>
+        <w:pStyle w:val="NormalWeb"/>
+        <w:shd w:val="clear" w:color="auto" w:fill="FFFFFF"/>
+        <w:spacing w:before="0" w:after="255"/>
+        <w:rPr>
+          <w:rFonts w:asciiTheme="minorHAnsi" w:hAnsiTheme="minorHAnsi" w:cs="Miriam"/>
+          <w:szCs w:val="24"/>
+          <w:lang w:val="fr-FR"/>
+        </w:rPr>
+      </w:pPr>
+    </w:p>
+    <w:p>
+      <w:pPr>
+        <w:pStyle w:val="NormalWeb"/>
+        <w:shd w:val="clear" w:color="auto" w:fill="FFFFFF"/>
+        <w:spacing w:before="0" w:after="255"/>
+        <w:rPr>
+          <w:rFonts w:asciiTheme="minorHAnsi" w:hAnsiTheme="minorHAnsi" w:cs="Miriam"/>
+          <w:szCs w:val="24"/>
+          <w:lang w:val="fr-FR"/>
+        </w:rPr>
+      </w:pPr>
+    </w:p>
+    <w:p>
+      <w:pPr>
+        <w:pStyle w:val="NormalWeb"/>
+        <w:shd w:val="clear" w:color="auto" w:fill="FFFFFF"/>
+        <w:spacing w:before="0" w:after="255"/>
+        <w:rPr>
+          <w:rFonts w:asciiTheme="minorHAnsi" w:hAnsiTheme="minorHAnsi" w:cs="Miriam"/>
+          <w:szCs w:val="24"/>
+          <w:lang w:val="fr-FR"/>
+        </w:rPr>
+      </w:pPr>
+    </w:p>
+    <w:p>
+      <w:pPr>
+        <w:pStyle w:val="NormalWeb"/>
+        <w:shd w:val="clear" w:color="auto" w:fill="FFFFFF"/>
+        <w:spacing w:before="0" w:after="255"/>
+        <w:rPr>
           <w:rFonts w:asciiTheme="minorHAnsi" w:hAnsiTheme="minorHAnsi"/>
           <w:lang w:val="fr-FR"/>
         </w:rPr>
@@ -40101,7 +41726,6 @@
           <w:szCs w:val="24"/>
           <w:lang w:val="fr-FR"/>
         </w:rPr>
-        <w:lastRenderedPageBreak/>
         <w:t>[en cours]</w:t>
       </w:r>
     </w:p>
@@ -41682,7 +43306,6 @@
       <w:spacing w:after="0" w:line="240" w:lineRule="auto"/>
     </w:pPr>
     <w:tblPr>
-      <w:tblInd w:w="0" w:type="dxa"/>
       <w:tblBorders>
         <w:top w:val="single" w:sz="4" w:space="0" w:color="auto"/>
         <w:left w:val="single" w:sz="4" w:space="0" w:color="auto"/>
@@ -41691,12 +43314,6 @@
         <w:insideH w:val="single" w:sz="4" w:space="0" w:color="auto"/>
         <w:insideV w:val="single" w:sz="4" w:space="0" w:color="auto"/>
       </w:tblBorders>
-      <w:tblCellMar>
-        <w:top w:w="0" w:type="dxa"/>
-        <w:left w:w="108" w:type="dxa"/>
-        <w:bottom w:w="0" w:type="dxa"/>
-        <w:right w:w="108" w:type="dxa"/>
-      </w:tblCellMar>
     </w:tblPr>
   </w:style>
   <w:style w:type="paragraph" w:customStyle="1" w:styleId="Coordonnes">
@@ -41946,11 +43563,9 @@
       <w:szCs w:val="18"/>
     </w:rPr>
     <w:tblPr>
-      <w:tblInd w:w="0" w:type="dxa"/>
       <w:tblCellMar>
         <w:top w:w="144" w:type="dxa"/>
         <w:left w:w="0" w:type="dxa"/>
-        <w:bottom w:w="0" w:type="dxa"/>
         <w:right w:w="0" w:type="dxa"/>
       </w:tblCellMar>
     </w:tblPr>
@@ -42022,7 +43637,6 @@
     </w:pPr>
     <w:tblPr>
       <w:tblStyleRowBandSize w:val="1"/>
-      <w:tblInd w:w="0" w:type="dxa"/>
       <w:tblBorders>
         <w:top w:val="single" w:sz="4" w:space="0" w:color="BCB8AC" w:themeColor="text2" w:themeTint="66"/>
         <w:left w:val="single" w:sz="4" w:space="0" w:color="BCB8AC" w:themeColor="text2" w:themeTint="66"/>
@@ -42030,12 +43644,6 @@
         <w:right w:val="single" w:sz="4" w:space="0" w:color="BCB8AC" w:themeColor="text2" w:themeTint="66"/>
         <w:insideV w:val="single" w:sz="4" w:space="0" w:color="BCB8AC" w:themeColor="text2" w:themeTint="66"/>
       </w:tblBorders>
-      <w:tblCellMar>
-        <w:top w:w="0" w:type="dxa"/>
-        <w:left w:w="108" w:type="dxa"/>
-        <w:bottom w:w="0" w:type="dxa"/>
-        <w:right w:w="108" w:type="dxa"/>
-      </w:tblCellMar>
     </w:tblPr>
     <w:tblStylePr w:type="firstRow">
       <w:rPr>
@@ -42221,14 +43829,11 @@
       <w:lang w:eastAsia="en-US"/>
     </w:rPr>
     <w:tblPr>
-      <w:tblInd w:w="0" w:type="dxa"/>
       <w:tblBorders>
         <w:insideH w:val="single" w:sz="4" w:space="0" w:color="D9D9D9" w:themeColor="background1" w:themeShade="D9"/>
       </w:tblBorders>
       <w:tblCellMar>
-        <w:top w:w="0" w:type="dxa"/>
         <w:left w:w="0" w:type="dxa"/>
-        <w:bottom w:w="0" w:type="dxa"/>
         <w:right w:w="0" w:type="dxa"/>
       </w:tblCellMar>
     </w:tblPr>
@@ -42545,7 +44150,7 @@
 </file>
 
 <file path=customXml/itemProps3.xml><?xml version="1.0" encoding="utf-8"?>
-<ds:datastoreItem xmlns:ds="http://schemas.openxmlformats.org/officeDocument/2006/customXml" ds:itemID="{8B6DD89E-031A-47D4-BB67-994E2224647A}">
+<ds:datastoreItem xmlns:ds="http://schemas.openxmlformats.org/officeDocument/2006/customXml" ds:itemID="{6916942B-9092-4CF6-9AF4-7CEE87A5D386}">
   <ds:schemaRefs>
     <ds:schemaRef ds:uri="http://schemas.openxmlformats.org/officeDocument/2006/bibliography"/>
   </ds:schemaRefs>

</xml_diff>

<commit_message>
Add array in assign + Change Route for error page + Add call request for the asset + Add Include_path in the bootstrap (bug fixed)
</commit_message>
<xml_diff>
--- a/Venus_Framework_tutoriel.docx
+++ b/Venus_Framework_tutoriel.docx
@@ -41464,7 +41464,25 @@
                 <w:kern w:val="0"/>
                 <w:lang w:eastAsia="ja-JP"/>
               </w:rPr>
-              <w:t>(array('css/style.css'));</w:t>
+              <w:t>(array('</w:t>
+            </w:r>
+            <w:r>
+              <w:rPr>
+                <w:rFonts w:ascii="Consolas" w:eastAsiaTheme="minorEastAsia" w:hAnsi="Consolas" w:cs="Consolas"/>
+                <w:color w:val="3F55BF"/>
+                <w:kern w:val="0"/>
+                <w:lang w:eastAsia="ja-JP"/>
+              </w:rPr>
+              <w:t>Demo/public/</w:t>
+            </w:r>
+            <w:r>
+              <w:rPr>
+                <w:rFonts w:ascii="Consolas" w:eastAsiaTheme="minorEastAsia" w:hAnsi="Consolas" w:cs="Consolas"/>
+                <w:color w:val="3F55BF"/>
+                <w:kern w:val="0"/>
+                <w:lang w:eastAsia="ja-JP"/>
+              </w:rPr>
+              <w:t>css/style.css'));</w:t>
             </w:r>
             <w:r>
               <w:rPr>
@@ -41514,7 +41532,27 @@
                 <w:kern w:val="0"/>
                 <w:lang w:eastAsia="ja-JP"/>
               </w:rPr>
-              <w:t>(array('js</w:t>
+              <w:t>(array('</w:t>
+            </w:r>
+            <w:bookmarkStart w:id="24" w:name="_GoBack"/>
+            <w:bookmarkEnd w:id="24"/>
+            <w:r>
+              <w:rPr>
+                <w:rFonts w:ascii="Consolas" w:eastAsiaTheme="minorEastAsia" w:hAnsi="Consolas" w:cs="Consolas"/>
+                <w:color w:val="3F55BF"/>
+                <w:kern w:val="0"/>
+                <w:lang w:eastAsia="ja-JP"/>
+              </w:rPr>
+              <w:t>Demo/public/</w:t>
+            </w:r>
+            <w:r>
+              <w:rPr>
+                <w:rFonts w:ascii="Consolas" w:eastAsiaTheme="minorEastAsia" w:hAnsi="Consolas" w:cs="Consolas"/>
+                <w:color w:val="3F55BF"/>
+                <w:kern w:val="0"/>
+                <w:lang w:eastAsia="ja-JP"/>
+              </w:rPr>
+              <w:t>js</w:t>
             </w:r>
             <w:r>
               <w:rPr>
@@ -41599,8 +41637,6 @@
         </w:rPr>
         <w:t xml:space="preserve"> [on appelle ça du cache busting].</w:t>
       </w:r>
-      <w:bookmarkStart w:id="24" w:name="_GoBack"/>
-      <w:bookmarkEnd w:id="24"/>
       <w:r>
         <w:rPr>
           <w:rFonts w:cs="Miriam"/>
@@ -44150,7 +44186,7 @@
 </file>
 
 <file path=customXml/itemProps3.xml><?xml version="1.0" encoding="utf-8"?>
-<ds:datastoreItem xmlns:ds="http://schemas.openxmlformats.org/officeDocument/2006/customXml" ds:itemID="{6916942B-9092-4CF6-9AF4-7CEE87A5D386}">
+<ds:datastoreItem xmlns:ds="http://schemas.openxmlformats.org/officeDocument/2006/customXml" ds:itemID="{3441D9B2-0357-483D-A4B6-A75A6B3923DC}">
   <ds:schemaRefs>
     <ds:schemaRef ds:uri="http://schemas.openxmlformats.org/officeDocument/2006/bibliography"/>
   </ds:schemaRefs>

</xml_diff>

<commit_message>
Finish the new organization (bugs fixed)
</commit_message>
<xml_diff>
--- a/Venus_Framework_tutoriel.docx
+++ b/Venus_Framework_tutoriel.docx
@@ -16,6 +16,7 @@
           <w:docPartUnique/>
         </w:docPartObj>
       </w:sdtPr>
+      <w:sdtEndPr/>
       <w:sdtContent>
         <w:sdt>
           <w:sdtPr>
@@ -31,6 +32,7 @@
               <w:docPartUnique/>
             </w:docPartObj>
           </w:sdtPr>
+          <w:sdtEndPr/>
           <w:sdtContent>
             <w:p>
               <w:pPr>
@@ -49,6 +51,7 @@
                   <w:id w:val="-759527637"/>
                   <w:picture/>
                 </w:sdtPr>
+                <w:sdtEndPr/>
                 <w:sdtContent>
                   <w:r>
                     <w:rPr>
@@ -188,6 +191,7 @@
                                           <w:dataBinding w:prefixMappings="xmlns:ns0='http://schemas.microsoft.com/office/2006/coverPageProps' " w:xpath="/ns0:CoverPageProperties[1]/ns0:CompanyAddress[1]" w:storeItemID="{55AF091B-3C7A-41E3-B477-F2FDAA23CFDA}"/>
                                           <w:text w:multiLine="1"/>
                                         </w:sdtPr>
+                                        <w:sdtEndPr/>
                                         <w:sdtContent>
                                           <w:tc>
                                             <w:tcPr>
@@ -265,6 +269,7 @@
                                             <w:dataBinding w:prefixMappings="xmlns:ns0='http://schemas.microsoft.com/office/2006/coverPageProps' " w:xpath="/ns0:CoverPageProperties[1]/ns0:CompanyEmail[1]" w:storeItemID="{55AF091B-3C7A-41E3-B477-F2FDAA23CFDA}"/>
                                             <w:text/>
                                           </w:sdtPr>
+                                          <w:sdtEndPr/>
                                           <w:sdtContent>
                                             <w:p>
                                               <w:pPr>
@@ -290,6 +295,7 @@
                                               <w:dataBinding w:prefixMappings="xmlns:ns0='http://purl.org/dc/elements/1.1/' xmlns:ns1='http://schemas.openxmlformats.org/package/2006/metadata/core-properties' " w:xpath="/ns1:coreProperties[1]/ns1:contentStatus[1]" w:storeItemID="{6C3C8BC8-F283-45AE-878A-BAB7291924A1}"/>
                                               <w:text/>
                                             </w:sdtPr>
+                                            <w:sdtEndPr/>
                                             <w:sdtContent>
                                               <w:r>
                                                 <w:t>https://github.com/las93</w:t>
@@ -360,6 +366,7 @@
                                     <w:dataBinding w:prefixMappings="xmlns:ns0='http://schemas.microsoft.com/office/2006/coverPageProps' " w:xpath="/ns0:CoverPageProperties[1]/ns0:CompanyAddress[1]" w:storeItemID="{55AF091B-3C7A-41E3-B477-F2FDAA23CFDA}"/>
                                     <w:text w:multiLine="1"/>
                                   </w:sdtPr>
+                                  <w:sdtEndPr/>
                                   <w:sdtContent>
                                     <w:tc>
                                       <w:tcPr>
@@ -437,6 +444,7 @@
                                       <w:dataBinding w:prefixMappings="xmlns:ns0='http://schemas.microsoft.com/office/2006/coverPageProps' " w:xpath="/ns0:CoverPageProperties[1]/ns0:CompanyEmail[1]" w:storeItemID="{55AF091B-3C7A-41E3-B477-F2FDAA23CFDA}"/>
                                       <w:text/>
                                     </w:sdtPr>
+                                    <w:sdtEndPr/>
                                     <w:sdtContent>
                                       <w:p>
                                         <w:pPr>
@@ -462,6 +470,7 @@
                                         <w:dataBinding w:prefixMappings="xmlns:ns0='http://purl.org/dc/elements/1.1/' xmlns:ns1='http://schemas.openxmlformats.org/package/2006/metadata/core-properties' " w:xpath="/ns1:coreProperties[1]/ns1:contentStatus[1]" w:storeItemID="{6C3C8BC8-F283-45AE-878A-BAB7291924A1}"/>
                                         <w:text/>
                                       </w:sdtPr>
+                                      <w:sdtEndPr/>
                                       <w:sdtContent>
                                         <w:r>
                                           <w:t>https://github.com/las93</w:t>
@@ -558,6 +567,7 @@
                                         <w:dataBinding w:prefixMappings="xmlns:ns0='http://purl.org/dc/elements/1.1/' xmlns:ns1='http://schemas.openxmlformats.org/package/2006/metadata/core-properties' " w:xpath="/ns1:coreProperties[1]/ns0:title[1]" w:storeItemID="{6C3C8BC8-F283-45AE-878A-BAB7291924A1}"/>
                                         <w:text/>
                                       </w:sdtPr>
+                                      <w:sdtEndPr/>
                                       <w:sdtContent>
                                         <w:r>
                                           <w:rPr>
@@ -598,6 +608,7 @@
                                         <w:dataBinding w:prefixMappings="xmlns:ns0='http://purl.org/dc/elements/1.1/' xmlns:ns1='http://schemas.openxmlformats.org/package/2006/metadata/core-properties' " w:xpath="/ns1:coreProperties[1]/ns0:subject[1]" w:storeItemID="{6C3C8BC8-F283-45AE-878A-BAB7291924A1}"/>
                                         <w:text/>
                                       </w:sdtPr>
+                                      <w:sdtEndPr/>
                                       <w:sdtContent>
                                         <w:r>
                                           <w:rPr>
@@ -651,6 +662,7 @@
                                   <w:dataBinding w:prefixMappings="xmlns:ns0='http://purl.org/dc/elements/1.1/' xmlns:ns1='http://schemas.openxmlformats.org/package/2006/metadata/core-properties' " w:xpath="/ns1:coreProperties[1]/ns0:title[1]" w:storeItemID="{6C3C8BC8-F283-45AE-878A-BAB7291924A1}"/>
                                   <w:text/>
                                 </w:sdtPr>
+                                <w:sdtEndPr/>
                                 <w:sdtContent>
                                   <w:r>
                                     <w:rPr>
@@ -691,6 +703,7 @@
                                   <w:dataBinding w:prefixMappings="xmlns:ns0='http://purl.org/dc/elements/1.1/' xmlns:ns1='http://schemas.openxmlformats.org/package/2006/metadata/core-properties' " w:xpath="/ns1:coreProperties[1]/ns0:subject[1]" w:storeItemID="{6C3C8BC8-F283-45AE-878A-BAB7291924A1}"/>
                                   <w:text/>
                                 </w:sdtPr>
+                                <w:sdtEndPr/>
                                 <w:sdtContent>
                                   <w:r>
                                     <w:rPr>
@@ -18643,8 +18656,10 @@
           <w:szCs w:val="24"/>
           <w:lang w:val="fr-FR"/>
         </w:rPr>
-        <w:t xml:space="preserve">-e =&gt; permet de </w:t>
-      </w:r>
+        <w:t>-e =&gt; permet de</w:t>
+      </w:r>
+      <w:bookmarkStart w:id="15" w:name="_GoBack"/>
+      <w:bookmarkEnd w:id="15"/>
       <w:r>
         <w:rPr>
           <w:rFonts w:cs="Miriam"/>
@@ -18652,7 +18667,7 @@
           <w:szCs w:val="24"/>
           <w:lang w:val="fr-FR"/>
         </w:rPr>
-        <w:t xml:space="preserve">ne pas </w:t>
+        <w:t xml:space="preserve"> </w:t>
       </w:r>
       <w:r>
         <w:rPr>
@@ -18709,7 +18724,7 @@
           <w:lang w:val="fr-FR"/>
         </w:rPr>
       </w:pPr>
-      <w:bookmarkStart w:id="15" w:name="_Toc388455882"/>
+      <w:bookmarkStart w:id="16" w:name="_Toc388455882"/>
       <w:r>
         <w:rPr>
           <w:rFonts w:ascii="Garamond" w:hAnsi="Garamond"/>
@@ -18726,7 +18741,7 @@
         </w:rPr>
         <w:t>vues</w:t>
       </w:r>
-      <w:bookmarkEnd w:id="15"/>
+      <w:bookmarkEnd w:id="16"/>
     </w:p>
     <w:p>
       <w:pPr>
@@ -19371,7 +19386,7 @@
           <w:lang w:val="fr-FR"/>
         </w:rPr>
       </w:pPr>
-      <w:bookmarkStart w:id="16" w:name="_Toc388455883"/>
+      <w:bookmarkStart w:id="17" w:name="_Toc388455883"/>
       <w:r>
         <w:rPr>
           <w:rFonts w:ascii="Century Gothic" w:hAnsi="Century Gothic"/>
@@ -19380,7 +19395,7 @@
         </w:rPr>
         <w:t>Vos besoins</w:t>
       </w:r>
-      <w:bookmarkEnd w:id="16"/>
+      <w:bookmarkEnd w:id="17"/>
     </w:p>
     <w:p>
       <w:pPr>
@@ -19389,7 +19404,7 @@
           <w:lang w:val="fr-FR"/>
         </w:rPr>
       </w:pPr>
-      <w:bookmarkStart w:id="17" w:name="_Toc388455884"/>
+      <w:bookmarkStart w:id="18" w:name="_Toc388455884"/>
       <w:r>
         <w:rPr>
           <w:rFonts w:ascii="Garamond" w:hAnsi="Garamond"/>
@@ -19398,7 +19413,7 @@
         </w:rPr>
         <w:t>Créer une page d’erreur 404/403</w:t>
       </w:r>
-      <w:bookmarkEnd w:id="17"/>
+      <w:bookmarkEnd w:id="18"/>
     </w:p>
     <w:p>
       <w:pPr>
@@ -20371,7 +20386,7 @@
           <w:lang w:val="fr-FR"/>
         </w:rPr>
       </w:pPr>
-      <w:bookmarkStart w:id="18" w:name="_Toc388455885"/>
+      <w:bookmarkStart w:id="19" w:name="_Toc388455885"/>
       <w:r>
         <w:rPr>
           <w:rFonts w:ascii="Garamond" w:hAnsi="Garamond"/>
@@ -20380,7 +20395,7 @@
         </w:rPr>
         <w:t>Variables pré-définies et commentaires des templates</w:t>
       </w:r>
-      <w:bookmarkEnd w:id="18"/>
+      <w:bookmarkEnd w:id="19"/>
     </w:p>
     <w:p>
       <w:pPr>
@@ -20851,7 +20866,7 @@
           <w:lang w:val="fr-FR"/>
         </w:rPr>
       </w:pPr>
-      <w:bookmarkStart w:id="19" w:name="_Toc388455886"/>
+      <w:bookmarkStart w:id="20" w:name="_Toc388455886"/>
       <w:r>
         <w:rPr>
           <w:rFonts w:ascii="Garamond" w:hAnsi="Garamond"/>
@@ -20884,7 +20899,7 @@
         </w:rPr>
         <w:t xml:space="preserve"> des templates</w:t>
       </w:r>
-      <w:bookmarkEnd w:id="19"/>
+      <w:bookmarkEnd w:id="20"/>
     </w:p>
     <w:p>
       <w:pPr>
@@ -24622,7 +24637,7 @@
           <w:lang w:val="fr-FR"/>
         </w:rPr>
       </w:pPr>
-      <w:bookmarkStart w:id="20" w:name="_Toc388455887"/>
+      <w:bookmarkStart w:id="21" w:name="_Toc388455887"/>
       <w:r>
         <w:rPr>
           <w:rFonts w:ascii="Garamond" w:hAnsi="Garamond"/>
@@ -24631,7 +24646,7 @@
         </w:rPr>
         <w:t>Les variables dans les templates</w:t>
       </w:r>
-      <w:bookmarkEnd w:id="20"/>
+      <w:bookmarkEnd w:id="21"/>
     </w:p>
     <w:p>
       <w:pPr>
@@ -25779,7 +25794,7 @@
           <w:lang w:val="fr-FR"/>
         </w:rPr>
       </w:pPr>
-      <w:bookmarkStart w:id="21" w:name="_Toc388455888"/>
+      <w:bookmarkStart w:id="22" w:name="_Toc388455888"/>
       <w:r>
         <w:rPr>
           <w:rFonts w:ascii="Garamond" w:hAnsi="Garamond"/>
@@ -25788,7 +25803,7 @@
         </w:rPr>
         <w:t>Les boucles et conditions dans les templates</w:t>
       </w:r>
-      <w:bookmarkEnd w:id="21"/>
+      <w:bookmarkEnd w:id="22"/>
     </w:p>
     <w:p>
       <w:pPr>
@@ -26383,7 +26398,7 @@
         </w:rPr>
         <w:br/>
       </w:r>
-      <w:bookmarkStart w:id="22" w:name="_Toc388455889"/>
+      <w:bookmarkStart w:id="23" w:name="_Toc388455889"/>
       <w:r>
         <w:rPr>
           <w:rFonts w:ascii="Garamond" w:hAnsi="Garamond"/>
@@ -26392,7 +26407,7 @@
         </w:rPr>
         <w:t>Les fonctions dans les templates</w:t>
       </w:r>
-      <w:bookmarkEnd w:id="22"/>
+      <w:bookmarkEnd w:id="23"/>
     </w:p>
     <w:p>
       <w:pPr>
@@ -26565,7 +26580,7 @@
           <w:lang w:val="fr-FR"/>
         </w:rPr>
       </w:pPr>
-      <w:bookmarkStart w:id="23" w:name="_Toc388455890"/>
+      <w:bookmarkStart w:id="24" w:name="_Toc388455890"/>
       <w:r>
         <w:rPr>
           <w:rFonts w:cs="Miriam"/>
@@ -26590,7 +26605,7 @@
         </w:rPr>
         <w:t>outer des méthodes avec l’ORM dans mon modèle</w:t>
       </w:r>
-      <w:bookmarkEnd w:id="23"/>
+      <w:bookmarkEnd w:id="24"/>
     </w:p>
     <w:p>
       <w:pPr>
@@ -41534,8 +41549,6 @@
               </w:rPr>
               <w:t>(array('</w:t>
             </w:r>
-            <w:bookmarkStart w:id="24" w:name="_GoBack"/>
-            <w:bookmarkEnd w:id="24"/>
             <w:r>
               <w:rPr>
                 <w:rFonts w:ascii="Consolas" w:eastAsiaTheme="minorEastAsia" w:hAnsi="Consolas" w:cs="Consolas"/>
@@ -44186,7 +44199,7 @@
 </file>
 
 <file path=customXml/itemProps3.xml><?xml version="1.0" encoding="utf-8"?>
-<ds:datastoreItem xmlns:ds="http://schemas.openxmlformats.org/officeDocument/2006/customXml" ds:itemID="{3441D9B2-0357-483D-A4B6-A75A6B3923DC}">
+<ds:datastoreItem xmlns:ds="http://schemas.openxmlformats.org/officeDocument/2006/customXml" ds:itemID="{2BC6ED37-69C2-4186-81E8-5BC2D4514234}">
   <ds:schemaRefs>
     <ds:schemaRef ds:uri="http://schemas.openxmlformats.org/officeDocument/2006/bibliography"/>
   </ds:schemaRefs>

</xml_diff>

<commit_message>
Finish Asset (with template function)
</commit_message>
<xml_diff>
--- a/Venus_Framework_tutoriel.docx
+++ b/Venus_Framework_tutoriel.docx
@@ -18658,8 +18658,6 @@
         </w:rPr>
         <w:t>-e =&gt; permet de</w:t>
       </w:r>
-      <w:bookmarkStart w:id="15" w:name="_GoBack"/>
-      <w:bookmarkEnd w:id="15"/>
       <w:r>
         <w:rPr>
           <w:rFonts w:cs="Miriam"/>
@@ -18724,7 +18722,7 @@
           <w:lang w:val="fr-FR"/>
         </w:rPr>
       </w:pPr>
-      <w:bookmarkStart w:id="16" w:name="_Toc388455882"/>
+      <w:bookmarkStart w:id="15" w:name="_Toc388455882"/>
       <w:r>
         <w:rPr>
           <w:rFonts w:ascii="Garamond" w:hAnsi="Garamond"/>
@@ -18741,7 +18739,7 @@
         </w:rPr>
         <w:t>vues</w:t>
       </w:r>
-      <w:bookmarkEnd w:id="16"/>
+      <w:bookmarkEnd w:id="15"/>
     </w:p>
     <w:p>
       <w:pPr>
@@ -19386,7 +19384,7 @@
           <w:lang w:val="fr-FR"/>
         </w:rPr>
       </w:pPr>
-      <w:bookmarkStart w:id="17" w:name="_Toc388455883"/>
+      <w:bookmarkStart w:id="16" w:name="_Toc388455883"/>
       <w:r>
         <w:rPr>
           <w:rFonts w:ascii="Century Gothic" w:hAnsi="Century Gothic"/>
@@ -19395,7 +19393,7 @@
         </w:rPr>
         <w:t>Vos besoins</w:t>
       </w:r>
-      <w:bookmarkEnd w:id="17"/>
+      <w:bookmarkEnd w:id="16"/>
     </w:p>
     <w:p>
       <w:pPr>
@@ -19404,7 +19402,7 @@
           <w:lang w:val="fr-FR"/>
         </w:rPr>
       </w:pPr>
-      <w:bookmarkStart w:id="18" w:name="_Toc388455884"/>
+      <w:bookmarkStart w:id="17" w:name="_Toc388455884"/>
       <w:r>
         <w:rPr>
           <w:rFonts w:ascii="Garamond" w:hAnsi="Garamond"/>
@@ -19413,7 +19411,7 @@
         </w:rPr>
         <w:t>Créer une page d’erreur 404/403</w:t>
       </w:r>
-      <w:bookmarkEnd w:id="18"/>
+      <w:bookmarkEnd w:id="17"/>
     </w:p>
     <w:p>
       <w:pPr>
@@ -20386,7 +20384,7 @@
           <w:lang w:val="fr-FR"/>
         </w:rPr>
       </w:pPr>
-      <w:bookmarkStart w:id="19" w:name="_Toc388455885"/>
+      <w:bookmarkStart w:id="18" w:name="_Toc388455885"/>
       <w:r>
         <w:rPr>
           <w:rFonts w:ascii="Garamond" w:hAnsi="Garamond"/>
@@ -20395,7 +20393,7 @@
         </w:rPr>
         <w:t>Variables pré-définies et commentaires des templates</w:t>
       </w:r>
-      <w:bookmarkEnd w:id="19"/>
+      <w:bookmarkEnd w:id="18"/>
     </w:p>
     <w:p>
       <w:pPr>
@@ -20866,7 +20864,7 @@
           <w:lang w:val="fr-FR"/>
         </w:rPr>
       </w:pPr>
-      <w:bookmarkStart w:id="20" w:name="_Toc388455886"/>
+      <w:bookmarkStart w:id="19" w:name="_Toc388455886"/>
       <w:r>
         <w:rPr>
           <w:rFonts w:ascii="Garamond" w:hAnsi="Garamond"/>
@@ -20899,7 +20897,7 @@
         </w:rPr>
         <w:t xml:space="preserve"> des templates</w:t>
       </w:r>
-      <w:bookmarkEnd w:id="20"/>
+      <w:bookmarkEnd w:id="19"/>
     </w:p>
     <w:p>
       <w:pPr>
@@ -24637,7 +24635,7 @@
           <w:lang w:val="fr-FR"/>
         </w:rPr>
       </w:pPr>
-      <w:bookmarkStart w:id="21" w:name="_Toc388455887"/>
+      <w:bookmarkStart w:id="20" w:name="_Toc388455887"/>
       <w:r>
         <w:rPr>
           <w:rFonts w:ascii="Garamond" w:hAnsi="Garamond"/>
@@ -24646,7 +24644,7 @@
         </w:rPr>
         <w:t>Les variables dans les templates</w:t>
       </w:r>
-      <w:bookmarkEnd w:id="21"/>
+      <w:bookmarkEnd w:id="20"/>
     </w:p>
     <w:p>
       <w:pPr>
@@ -25794,7 +25792,7 @@
           <w:lang w:val="fr-FR"/>
         </w:rPr>
       </w:pPr>
-      <w:bookmarkStart w:id="22" w:name="_Toc388455888"/>
+      <w:bookmarkStart w:id="21" w:name="_Toc388455888"/>
       <w:r>
         <w:rPr>
           <w:rFonts w:ascii="Garamond" w:hAnsi="Garamond"/>
@@ -25803,7 +25801,7 @@
         </w:rPr>
         <w:t>Les boucles et conditions dans les templates</w:t>
       </w:r>
-      <w:bookmarkEnd w:id="22"/>
+      <w:bookmarkEnd w:id="21"/>
     </w:p>
     <w:p>
       <w:pPr>
@@ -26398,7 +26396,7 @@
         </w:rPr>
         <w:br/>
       </w:r>
-      <w:bookmarkStart w:id="23" w:name="_Toc388455889"/>
+      <w:bookmarkStart w:id="22" w:name="_Toc388455889"/>
       <w:r>
         <w:rPr>
           <w:rFonts w:ascii="Garamond" w:hAnsi="Garamond"/>
@@ -26407,7 +26405,7 @@
         </w:rPr>
         <w:t>Les fonctions dans les templates</w:t>
       </w:r>
-      <w:bookmarkEnd w:id="23"/>
+      <w:bookmarkEnd w:id="22"/>
     </w:p>
     <w:p>
       <w:pPr>
@@ -26580,7 +26578,7 @@
           <w:lang w:val="fr-FR"/>
         </w:rPr>
       </w:pPr>
-      <w:bookmarkStart w:id="24" w:name="_Toc388455890"/>
+      <w:bookmarkStart w:id="23" w:name="_Toc388455890"/>
       <w:r>
         <w:rPr>
           <w:rFonts w:cs="Miriam"/>
@@ -26605,7 +26603,7 @@
         </w:rPr>
         <w:t>outer des méthodes avec l’ORM dans mon modèle</w:t>
       </w:r>
-      <w:bookmarkEnd w:id="24"/>
+      <w:bookmarkEnd w:id="23"/>
     </w:p>
     <w:p>
       <w:pPr>
@@ -41729,12 +41727,124 @@
         <w:shd w:val="clear" w:color="auto" w:fill="FFFFFF"/>
         <w:spacing w:before="0" w:after="255"/>
         <w:rPr>
+          <w:rFonts w:cs="Miriam"/>
+          <w:szCs w:val="24"/>
+          <w:lang w:val="fr-FR"/>
+        </w:rPr>
+      </w:pPr>
+      <w:r>
+        <w:rPr>
           <w:rFonts w:asciiTheme="minorHAnsi" w:hAnsiTheme="minorHAnsi" w:cs="Miriam"/>
           <w:szCs w:val="24"/>
           <w:lang w:val="fr-FR"/>
         </w:rPr>
-      </w:pPr>
-    </w:p>
+        <w:t>Vous pouvez appeler les asset de cette façon :</w:t>
+      </w:r>
+      <w:r>
+        <w:rPr>
+          <w:rFonts w:cs="Miriam"/>
+          <w:szCs w:val="24"/>
+          <w:lang w:val="fr-FR"/>
+        </w:rPr>
+        <w:t xml:space="preserve"> </w:t>
+      </w:r>
+    </w:p>
+    <w:tbl>
+      <w:tblPr>
+        <w:tblStyle w:val="Grilledutableau"/>
+        <w:tblW w:w="0" w:type="auto"/>
+        <w:shd w:val="clear" w:color="auto" w:fill="F2F2F2" w:themeFill="background1" w:themeFillShade="F2"/>
+        <w:tblLook w:val="04A0" w:firstRow="1" w:lastRow="0" w:firstColumn="1" w:lastColumn="0" w:noHBand="0" w:noVBand="1"/>
+      </w:tblPr>
+      <w:tblGrid>
+        <w:gridCol w:w="9211"/>
+      </w:tblGrid>
+      <w:tr>
+        <w:tc>
+          <w:tcPr>
+            <w:tcW w:w="9211" w:type="dxa"/>
+            <w:shd w:val="clear" w:color="auto" w:fill="F2F2F2" w:themeFill="background1" w:themeFillShade="F2"/>
+          </w:tcPr>
+          <w:p>
+            <w:pPr>
+              <w:autoSpaceDE w:val="0"/>
+              <w:autoSpaceDN w:val="0"/>
+              <w:adjustRightInd w:val="0"/>
+              <w:spacing w:before="0" w:after="0" w:line="240" w:lineRule="auto"/>
+              <w:rPr>
+                <w:rFonts w:ascii="Courier New" w:hAnsi="Courier New" w:cs="Courier New"/>
+                <w:b/>
+                <w:sz w:val="16"/>
+                <w:szCs w:val="16"/>
+              </w:rPr>
+            </w:pPr>
+            <w:r>
+              <w:rPr>
+                <w:rFonts w:ascii="Consolas" w:eastAsiaTheme="minorEastAsia" w:hAnsi="Consolas" w:cs="Consolas"/>
+                <w:color w:val="4C483D" w:themeColor="text2"/>
+                <w:kern w:val="0"/>
+                <w:lang w:eastAsia="ja-JP"/>
+              </w:rPr>
+              <w:t>&lt;link rel="stylesheet" href="/getCss?Demo/public/css/global"&gt;</w:t>
+            </w:r>
+            <w:r>
+              <w:rPr>
+                <w:rFonts w:ascii="Consolas" w:eastAsiaTheme="minorEastAsia" w:hAnsi="Consolas" w:cs="Consolas"/>
+                <w:color w:val="4C483D" w:themeColor="text2"/>
+                <w:kern w:val="0"/>
+                <w:lang w:eastAsia="ja-JP"/>
+              </w:rPr>
+              <w:br/>
+            </w:r>
+            <w:r>
+              <w:rPr>
+                <w:rFonts w:ascii="Consolas" w:eastAsiaTheme="minorEastAsia" w:hAnsi="Consolas" w:cs="Consolas"/>
+                <w:color w:val="4C483D" w:themeColor="text2"/>
+                <w:kern w:val="0"/>
+                <w:lang w:eastAsia="ja-JP"/>
+              </w:rPr>
+              <w:t>&lt;lin</w:t>
+            </w:r>
+            <w:r>
+              <w:rPr>
+                <w:rFonts w:ascii="Consolas" w:eastAsiaTheme="minorEastAsia" w:hAnsi="Consolas" w:cs="Consolas"/>
+                <w:color w:val="4C483D" w:themeColor="text2"/>
+                <w:kern w:val="0"/>
+                <w:lang w:eastAsia="ja-JP"/>
+              </w:rPr>
+              <w:t>k rel="stylesheet" href="/getJs</w:t>
+            </w:r>
+            <w:r>
+              <w:rPr>
+                <w:rFonts w:ascii="Consolas" w:eastAsiaTheme="minorEastAsia" w:hAnsi="Consolas" w:cs="Consolas"/>
+                <w:color w:val="4C483D" w:themeColor="text2"/>
+                <w:kern w:val="0"/>
+                <w:lang w:eastAsia="ja-JP"/>
+              </w:rPr>
+              <w:t>?Demo/public/</w:t>
+            </w:r>
+            <w:r>
+              <w:rPr>
+                <w:rFonts w:ascii="Consolas" w:eastAsiaTheme="minorEastAsia" w:hAnsi="Consolas" w:cs="Consolas"/>
+                <w:color w:val="4C483D" w:themeColor="text2"/>
+                <w:kern w:val="0"/>
+                <w:lang w:eastAsia="ja-JP"/>
+              </w:rPr>
+              <w:t>js</w:t>
+            </w:r>
+            <w:r>
+              <w:rPr>
+                <w:rFonts w:ascii="Consolas" w:eastAsiaTheme="minorEastAsia" w:hAnsi="Consolas" w:cs="Consolas"/>
+                <w:color w:val="4C483D" w:themeColor="text2"/>
+                <w:kern w:val="0"/>
+                <w:lang w:eastAsia="ja-JP"/>
+              </w:rPr>
+              <w:t>/global"&gt;</w:t>
+            </w:r>
+          </w:p>
+        </w:tc>
+      </w:tr>
+    </w:tbl>
     <w:p>
       <w:pPr>
         <w:pStyle w:val="NormalWeb"/>
@@ -41746,7 +41856,203 @@
           <w:lang w:val="fr-FR"/>
         </w:rPr>
       </w:pPr>
-    </w:p>
+      <w:r>
+        <w:rPr>
+          <w:rFonts w:asciiTheme="minorHAnsi" w:hAnsiTheme="minorHAnsi" w:cs="Miriam"/>
+          <w:szCs w:val="24"/>
+          <w:lang w:val="fr-FR"/>
+        </w:rPr>
+        <w:br/>
+      </w:r>
+      <w:r>
+        <w:rPr>
+          <w:rFonts w:asciiTheme="minorHAnsi" w:hAnsiTheme="minorHAnsi" w:cs="Miriam"/>
+          <w:szCs w:val="24"/>
+          <w:lang w:val="fr-FR"/>
+        </w:rPr>
+        <w:t>ou en utilisant une function templating comme ceci :</w:t>
+      </w:r>
+    </w:p>
+    <w:tbl>
+      <w:tblPr>
+        <w:tblStyle w:val="Grilledutableau"/>
+        <w:tblW w:w="0" w:type="auto"/>
+        <w:shd w:val="clear" w:color="auto" w:fill="F2F2F2" w:themeFill="background1" w:themeFillShade="F2"/>
+        <w:tblLook w:val="04A0" w:firstRow="1" w:lastRow="0" w:firstColumn="1" w:lastColumn="0" w:noHBand="0" w:noVBand="1"/>
+      </w:tblPr>
+      <w:tblGrid>
+        <w:gridCol w:w="9211"/>
+      </w:tblGrid>
+      <w:tr>
+        <w:tc>
+          <w:tcPr>
+            <w:tcW w:w="9211" w:type="dxa"/>
+            <w:shd w:val="clear" w:color="auto" w:fill="F2F2F2" w:themeFill="background1" w:themeFillShade="F2"/>
+          </w:tcPr>
+          <w:p>
+            <w:pPr>
+              <w:autoSpaceDE w:val="0"/>
+              <w:autoSpaceDN w:val="0"/>
+              <w:adjustRightInd w:val="0"/>
+              <w:spacing w:before="0" w:after="0" w:line="240" w:lineRule="auto"/>
+              <w:rPr>
+                <w:rFonts w:ascii="Courier New" w:hAnsi="Courier New" w:cs="Courier New"/>
+                <w:b/>
+                <w:sz w:val="16"/>
+                <w:szCs w:val="16"/>
+              </w:rPr>
+            </w:pPr>
+            <w:r>
+              <w:rPr>
+                <w:rFonts w:ascii="Consolas" w:eastAsiaTheme="minorEastAsia" w:hAnsi="Consolas" w:cs="Consolas"/>
+                <w:color w:val="4C483D" w:themeColor="text2"/>
+                <w:kern w:val="0"/>
+                <w:lang w:eastAsia="ja-JP"/>
+              </w:rPr>
+              <w:t>&lt;link rel="stylesheet" href="</w:t>
+            </w:r>
+            <w:r>
+              <w:rPr>
+                <w:rFonts w:ascii="Consolas" w:eastAsiaTheme="minorEastAsia" w:hAnsi="Consolas" w:cs="Consolas"/>
+                <w:color w:val="4C483D" w:themeColor="text2"/>
+                <w:kern w:val="0"/>
+                <w:lang w:eastAsia="ja-JP"/>
+              </w:rPr>
+              <w:t>{asset template=</w:t>
+            </w:r>
+            <w:r>
+              <w:rPr>
+                <w:rFonts w:ascii="Consolas" w:eastAsiaTheme="minorEastAsia" w:hAnsi="Consolas" w:cs="Consolas"/>
+                <w:color w:val="4C483D" w:themeColor="text2"/>
+                <w:kern w:val="0"/>
+                <w:lang w:eastAsia="ja-JP"/>
+              </w:rPr>
+              <w:t>"Demo/public/css/global"</w:t>
+            </w:r>
+            <w:r>
+              <w:rPr>
+                <w:rFonts w:ascii="Consolas" w:eastAsiaTheme="minorEastAsia" w:hAnsi="Consolas" w:cs="Consolas"/>
+                <w:color w:val="4C483D" w:themeColor="text2"/>
+                <w:kern w:val="0"/>
+                <w:lang w:eastAsia="ja-JP"/>
+              </w:rPr>
+              <w:t>}</w:t>
+            </w:r>
+            <w:r>
+              <w:rPr>
+                <w:rFonts w:ascii="Consolas" w:eastAsiaTheme="minorEastAsia" w:hAnsi="Consolas" w:cs="Consolas"/>
+                <w:color w:val="4C483D" w:themeColor="text2"/>
+                <w:kern w:val="0"/>
+                <w:lang w:eastAsia="ja-JP"/>
+              </w:rPr>
+              <w:t>"&gt;</w:t>
+            </w:r>
+            <w:r>
+              <w:rPr>
+                <w:rFonts w:ascii="Consolas" w:eastAsiaTheme="minorEastAsia" w:hAnsi="Consolas" w:cs="Consolas"/>
+                <w:color w:val="4C483D" w:themeColor="text2"/>
+                <w:kern w:val="0"/>
+                <w:lang w:eastAsia="ja-JP"/>
+              </w:rPr>
+              <w:br/>
+              <w:t>&lt;lin</w:t>
+            </w:r>
+            <w:r>
+              <w:rPr>
+                <w:rFonts w:ascii="Consolas" w:eastAsiaTheme="minorEastAsia" w:hAnsi="Consolas" w:cs="Consolas"/>
+                <w:color w:val="4C483D" w:themeColor="text2"/>
+                <w:kern w:val="0"/>
+                <w:lang w:eastAsia="ja-JP"/>
+              </w:rPr>
+              <w:t>k rel="stylesheet" href</w:t>
+            </w:r>
+            <w:r>
+              <w:rPr>
+                <w:rFonts w:ascii="Consolas" w:eastAsiaTheme="minorEastAsia" w:hAnsi="Consolas" w:cs="Consolas"/>
+                <w:color w:val="4C483D" w:themeColor="text2"/>
+                <w:kern w:val="0"/>
+                <w:lang w:eastAsia="ja-JP"/>
+              </w:rPr>
+              <w:t>=</w:t>
+            </w:r>
+            <w:r>
+              <w:rPr>
+                <w:rFonts w:ascii="Consolas" w:eastAsiaTheme="minorEastAsia" w:hAnsi="Consolas" w:cs="Consolas"/>
+                <w:color w:val="4C483D" w:themeColor="text2"/>
+                <w:kern w:val="0"/>
+                <w:lang w:eastAsia="ja-JP"/>
+              </w:rPr>
+              <w:t>"</w:t>
+            </w:r>
+            <w:r>
+              <w:rPr>
+                <w:rFonts w:ascii="Consolas" w:eastAsiaTheme="minorEastAsia" w:hAnsi="Consolas" w:cs="Consolas"/>
+                <w:color w:val="4C483D" w:themeColor="text2"/>
+                <w:kern w:val="0"/>
+                <w:lang w:eastAsia="ja-JP"/>
+              </w:rPr>
+              <w:t>{asset template=</w:t>
+            </w:r>
+            <w:r>
+              <w:rPr>
+                <w:rFonts w:ascii="Consolas" w:eastAsiaTheme="minorEastAsia" w:hAnsi="Consolas" w:cs="Consolas"/>
+                <w:color w:val="4C483D" w:themeColor="text2"/>
+                <w:kern w:val="0"/>
+                <w:lang w:eastAsia="ja-JP"/>
+              </w:rPr>
+              <w:t>"Demo/public/</w:t>
+            </w:r>
+            <w:r>
+              <w:rPr>
+                <w:rFonts w:ascii="Consolas" w:eastAsiaTheme="minorEastAsia" w:hAnsi="Consolas" w:cs="Consolas"/>
+                <w:color w:val="4C483D" w:themeColor="text2"/>
+                <w:kern w:val="0"/>
+                <w:lang w:eastAsia="ja-JP"/>
+              </w:rPr>
+              <w:t>js</w:t>
+            </w:r>
+            <w:bookmarkStart w:id="24" w:name="_GoBack"/>
+            <w:bookmarkEnd w:id="24"/>
+            <w:r>
+              <w:rPr>
+                <w:rFonts w:ascii="Consolas" w:eastAsiaTheme="minorEastAsia" w:hAnsi="Consolas" w:cs="Consolas"/>
+                <w:color w:val="4C483D" w:themeColor="text2"/>
+                <w:kern w:val="0"/>
+                <w:lang w:eastAsia="ja-JP"/>
+              </w:rPr>
+              <w:t>/global"</w:t>
+            </w:r>
+            <w:r>
+              <w:rPr>
+                <w:rFonts w:ascii="Consolas" w:eastAsiaTheme="minorEastAsia" w:hAnsi="Consolas" w:cs="Consolas"/>
+                <w:color w:val="4C483D" w:themeColor="text2"/>
+                <w:kern w:val="0"/>
+                <w:lang w:eastAsia="ja-JP"/>
+              </w:rPr>
+              <w:t>}</w:t>
+            </w:r>
+            <w:r>
+              <w:rPr>
+                <w:rFonts w:ascii="Consolas" w:eastAsiaTheme="minorEastAsia" w:hAnsi="Consolas" w:cs="Consolas"/>
+                <w:color w:val="4C483D" w:themeColor="text2"/>
+                <w:kern w:val="0"/>
+                <w:lang w:eastAsia="ja-JP"/>
+              </w:rPr>
+              <w:t>"</w:t>
+            </w:r>
+            <w:r>
+              <w:rPr>
+                <w:rFonts w:ascii="Consolas" w:eastAsiaTheme="minorEastAsia" w:hAnsi="Consolas" w:cs="Consolas"/>
+                <w:color w:val="4C483D" w:themeColor="text2"/>
+                <w:kern w:val="0"/>
+                <w:lang w:eastAsia="ja-JP"/>
+              </w:rPr>
+              <w:t>&gt;</w:t>
+            </w:r>
+          </w:p>
+        </w:tc>
+      </w:tr>
+    </w:tbl>
     <w:p>
       <w:pPr>
         <w:pStyle w:val="NormalWeb"/>
@@ -41755,7 +42061,57 @@
         <w:rPr>
           <w:rFonts w:asciiTheme="minorHAnsi" w:hAnsiTheme="minorHAnsi" w:cs="Miriam"/>
           <w:szCs w:val="24"/>
-          <w:lang w:val="fr-FR"/>
+        </w:rPr>
+      </w:pPr>
+      <w:r>
+        <w:rPr>
+          <w:rFonts w:asciiTheme="minorHAnsi" w:hAnsiTheme="minorHAnsi" w:cs="Miriam"/>
+          <w:szCs w:val="24"/>
+        </w:rPr>
+        <w:br/>
+      </w:r>
+    </w:p>
+    <w:p>
+      <w:pPr>
+        <w:pStyle w:val="NormalWeb"/>
+        <w:shd w:val="clear" w:color="auto" w:fill="FFFFFF"/>
+        <w:spacing w:before="0" w:after="255"/>
+        <w:rPr>
+          <w:rFonts w:asciiTheme="minorHAnsi" w:hAnsiTheme="minorHAnsi" w:cs="Miriam"/>
+          <w:szCs w:val="24"/>
+        </w:rPr>
+      </w:pPr>
+    </w:p>
+    <w:p>
+      <w:pPr>
+        <w:pStyle w:val="NormalWeb"/>
+        <w:shd w:val="clear" w:color="auto" w:fill="FFFFFF"/>
+        <w:spacing w:before="0" w:after="255"/>
+        <w:rPr>
+          <w:rFonts w:asciiTheme="minorHAnsi" w:hAnsiTheme="minorHAnsi" w:cs="Miriam"/>
+          <w:szCs w:val="24"/>
+        </w:rPr>
+      </w:pPr>
+    </w:p>
+    <w:p>
+      <w:pPr>
+        <w:pStyle w:val="NormalWeb"/>
+        <w:shd w:val="clear" w:color="auto" w:fill="FFFFFF"/>
+        <w:spacing w:before="0" w:after="255"/>
+        <w:rPr>
+          <w:rFonts w:asciiTheme="minorHAnsi" w:hAnsiTheme="minorHAnsi" w:cs="Miriam"/>
+          <w:szCs w:val="24"/>
+        </w:rPr>
+      </w:pPr>
+    </w:p>
+    <w:p>
+      <w:pPr>
+        <w:pStyle w:val="NormalWeb"/>
+        <w:shd w:val="clear" w:color="auto" w:fill="FFFFFF"/>
+        <w:spacing w:before="0" w:after="255"/>
+        <w:rPr>
+          <w:rFonts w:asciiTheme="minorHAnsi" w:hAnsiTheme="minorHAnsi" w:cs="Miriam"/>
+          <w:szCs w:val="24"/>
         </w:rPr>
       </w:pPr>
     </w:p>
@@ -44199,7 +44555,7 @@
 </file>
 
 <file path=customXml/itemProps3.xml><?xml version="1.0" encoding="utf-8"?>
-<ds:datastoreItem xmlns:ds="http://schemas.openxmlformats.org/officeDocument/2006/customXml" ds:itemID="{2BC6ED37-69C2-4186-81E8-5BC2D4514234}">
+<ds:datastoreItem xmlns:ds="http://schemas.openxmlformats.org/officeDocument/2006/customXml" ds:itemID="{553CA6B2-CC31-49DD-91DB-3F1F8B0356DA}">
   <ds:schemaRefs>
     <ds:schemaRef ds:uri="http://schemas.openxmlformats.org/officeDocument/2006/bibliography"/>
   </ds:schemaRefs>

</xml_diff>

<commit_message>
Advancement : maintenance batch + Form v2
</commit_message>
<xml_diff>
--- a/Venus_Framework_tutoriel.docx
+++ b/Venus_Framework_tutoriel.docx
@@ -16,7 +16,6 @@
           <w:docPartUnique/>
         </w:docPartObj>
       </w:sdtPr>
-      <w:sdtEndPr/>
       <w:sdtContent>
         <w:sdt>
           <w:sdtPr>
@@ -32,7 +31,6 @@
               <w:docPartUnique/>
             </w:docPartObj>
           </w:sdtPr>
-          <w:sdtEndPr/>
           <w:sdtContent>
             <w:p>
               <w:pPr>
@@ -51,7 +49,6 @@
                   <w:id w:val="-759527637"/>
                   <w:picture/>
                 </w:sdtPr>
-                <w:sdtEndPr/>
                 <w:sdtContent>
                   <w:r>
                     <w:rPr>
@@ -191,7 +188,6 @@
                                           <w:dataBinding w:prefixMappings="xmlns:ns0='http://schemas.microsoft.com/office/2006/coverPageProps' " w:xpath="/ns0:CoverPageProperties[1]/ns0:CompanyAddress[1]" w:storeItemID="{55AF091B-3C7A-41E3-B477-F2FDAA23CFDA}"/>
                                           <w:text w:multiLine="1"/>
                                         </w:sdtPr>
-                                        <w:sdtEndPr/>
                                         <w:sdtContent>
                                           <w:tc>
                                             <w:tcPr>
@@ -269,7 +265,6 @@
                                             <w:dataBinding w:prefixMappings="xmlns:ns0='http://schemas.microsoft.com/office/2006/coverPageProps' " w:xpath="/ns0:CoverPageProperties[1]/ns0:CompanyEmail[1]" w:storeItemID="{55AF091B-3C7A-41E3-B477-F2FDAA23CFDA}"/>
                                             <w:text/>
                                           </w:sdtPr>
-                                          <w:sdtEndPr/>
                                           <w:sdtContent>
                                             <w:p>
                                               <w:pPr>
@@ -295,7 +290,6 @@
                                               <w:dataBinding w:prefixMappings="xmlns:ns0='http://purl.org/dc/elements/1.1/' xmlns:ns1='http://schemas.openxmlformats.org/package/2006/metadata/core-properties' " w:xpath="/ns1:coreProperties[1]/ns1:contentStatus[1]" w:storeItemID="{6C3C8BC8-F283-45AE-878A-BAB7291924A1}"/>
                                               <w:text/>
                                             </w:sdtPr>
-                                            <w:sdtEndPr/>
                                             <w:sdtContent>
                                               <w:r>
                                                 <w:t>https://github.com/las93</w:t>
@@ -366,7 +360,6 @@
                                     <w:dataBinding w:prefixMappings="xmlns:ns0='http://schemas.microsoft.com/office/2006/coverPageProps' " w:xpath="/ns0:CoverPageProperties[1]/ns0:CompanyAddress[1]" w:storeItemID="{55AF091B-3C7A-41E3-B477-F2FDAA23CFDA}"/>
                                     <w:text w:multiLine="1"/>
                                   </w:sdtPr>
-                                  <w:sdtEndPr/>
                                   <w:sdtContent>
                                     <w:tc>
                                       <w:tcPr>
@@ -444,7 +437,6 @@
                                       <w:dataBinding w:prefixMappings="xmlns:ns0='http://schemas.microsoft.com/office/2006/coverPageProps' " w:xpath="/ns0:CoverPageProperties[1]/ns0:CompanyEmail[1]" w:storeItemID="{55AF091B-3C7A-41E3-B477-F2FDAA23CFDA}"/>
                                       <w:text/>
                                     </w:sdtPr>
-                                    <w:sdtEndPr/>
                                     <w:sdtContent>
                                       <w:p>
                                         <w:pPr>
@@ -470,7 +462,6 @@
                                         <w:dataBinding w:prefixMappings="xmlns:ns0='http://purl.org/dc/elements/1.1/' xmlns:ns1='http://schemas.openxmlformats.org/package/2006/metadata/core-properties' " w:xpath="/ns1:coreProperties[1]/ns1:contentStatus[1]" w:storeItemID="{6C3C8BC8-F283-45AE-878A-BAB7291924A1}"/>
                                         <w:text/>
                                       </w:sdtPr>
-                                      <w:sdtEndPr/>
                                       <w:sdtContent>
                                         <w:r>
                                           <w:t>https://github.com/las93</w:t>
@@ -567,7 +558,6 @@
                                         <w:dataBinding w:prefixMappings="xmlns:ns0='http://purl.org/dc/elements/1.1/' xmlns:ns1='http://schemas.openxmlformats.org/package/2006/metadata/core-properties' " w:xpath="/ns1:coreProperties[1]/ns0:title[1]" w:storeItemID="{6C3C8BC8-F283-45AE-878A-BAB7291924A1}"/>
                                         <w:text/>
                                       </w:sdtPr>
-                                      <w:sdtEndPr/>
                                       <w:sdtContent>
                                         <w:r>
                                           <w:rPr>
@@ -608,7 +598,6 @@
                                         <w:dataBinding w:prefixMappings="xmlns:ns0='http://purl.org/dc/elements/1.1/' xmlns:ns1='http://schemas.openxmlformats.org/package/2006/metadata/core-properties' " w:xpath="/ns1:coreProperties[1]/ns0:subject[1]" w:storeItemID="{6C3C8BC8-F283-45AE-878A-BAB7291924A1}"/>
                                         <w:text/>
                                       </w:sdtPr>
-                                      <w:sdtEndPr/>
                                       <w:sdtContent>
                                         <w:r>
                                           <w:rPr>
@@ -662,7 +651,6 @@
                                   <w:dataBinding w:prefixMappings="xmlns:ns0='http://purl.org/dc/elements/1.1/' xmlns:ns1='http://schemas.openxmlformats.org/package/2006/metadata/core-properties' " w:xpath="/ns1:coreProperties[1]/ns0:title[1]" w:storeItemID="{6C3C8BC8-F283-45AE-878A-BAB7291924A1}"/>
                                   <w:text/>
                                 </w:sdtPr>
-                                <w:sdtEndPr/>
                                 <w:sdtContent>
                                   <w:r>
                                     <w:rPr>
@@ -703,7 +691,6 @@
                                   <w:dataBinding w:prefixMappings="xmlns:ns0='http://purl.org/dc/elements/1.1/' xmlns:ns1='http://schemas.openxmlformats.org/package/2006/metadata/core-properties' " w:xpath="/ns1:coreProperties[1]/ns0:subject[1]" w:storeItemID="{6C3C8BC8-F283-45AE-878A-BAB7291924A1}"/>
                                   <w:text/>
                                 </w:sdtPr>
-                                <w:sdtEndPr/>
                                 <w:sdtContent>
                                   <w:r>
                                     <w:rPr>
@@ -29897,7 +29884,16 @@
           <w:kern w:val="0"/>
           <w:lang w:eastAsia="ja-JP"/>
         </w:rPr>
-        <w:t>$sForm = $this-&gt;</w:t>
+        <w:t>$o</w:t>
+      </w:r>
+      <w:r>
+        <w:rPr>
+          <w:rFonts w:ascii="Consolas" w:eastAsiaTheme="minorEastAsia" w:hAnsi="Consolas" w:cs="Consolas"/>
+          <w:color w:val="000000"/>
+          <w:kern w:val="0"/>
+          <w:lang w:eastAsia="ja-JP"/>
+        </w:rPr>
+        <w:t>Form = $this-&gt;</w:t>
       </w:r>
       <w:r>
         <w:rPr>
@@ -30189,7 +30185,39 @@
           <w:szCs w:val="24"/>
           <w:lang w:val="fr-FR"/>
         </w:rPr>
-        <w:t>Ensuite on indique l’entité qui doti se synchroniser avec le formulaire (sachant que les champs doivent avoir le nom des colonnes de la table).</w:t>
+        <w:t>Ens</w:t>
+      </w:r>
+      <w:r>
+        <w:rPr>
+          <w:rFonts w:cs="Miriam"/>
+          <w:szCs w:val="24"/>
+          <w:lang w:val="fr-FR"/>
+        </w:rPr>
+        <w:t>uite on indique l’entité qui do</w:t>
+      </w:r>
+      <w:r>
+        <w:rPr>
+          <w:rFonts w:cs="Miriam"/>
+          <w:szCs w:val="24"/>
+          <w:lang w:val="fr-FR"/>
+        </w:rPr>
+        <w:t>i</w:t>
+      </w:r>
+      <w:r>
+        <w:rPr>
+          <w:rFonts w:cs="Miriam"/>
+          <w:szCs w:val="24"/>
+          <w:lang w:val="fr-FR"/>
+        </w:rPr>
+        <w:t>t</w:t>
+      </w:r>
+      <w:r>
+        <w:rPr>
+          <w:rFonts w:cs="Miriam"/>
+          <w:szCs w:val="24"/>
+          <w:lang w:val="fr-FR"/>
+        </w:rPr>
+        <w:t xml:space="preserve"> se synchroniser avec le formulaire (sachant que les champs doivent avoir le nom des colonnes de la table).</w:t>
       </w:r>
     </w:p>
     <w:p>
@@ -30219,25 +30247,41 @@
         <w:spacing w:before="0" w:after="255"/>
         <w:rPr>
           <w:rFonts w:cs="Miriam"/>
-          <w:szCs w:val="24"/>
-          <w:lang w:val="fr-FR"/>
-        </w:rPr>
-      </w:pPr>
-      <w:r>
-        <w:rPr>
-          <w:rFonts w:cs="Miriam"/>
-          <w:szCs w:val="24"/>
-          <w:lang w:val="fr-FR"/>
-        </w:rPr>
-        <w:t>Le getForm() permet de récupérer l’HTML créé du formulaire pour ensuite l’envoyer au template</w:t>
-      </w:r>
-      <w:r>
-        <w:rPr>
-          <w:rFonts w:cs="Miriam"/>
-          <w:szCs w:val="24"/>
-          <w:lang w:val="fr-FR"/>
-        </w:rPr>
-        <w:t>.</w:t>
+          <w:b/>
+          <w:color w:val="FF0000"/>
+          <w:szCs w:val="24"/>
+          <w:lang w:val="fr-FR"/>
+        </w:rPr>
+      </w:pPr>
+      <w:r>
+        <w:rPr>
+          <w:rFonts w:cs="Miriam"/>
+          <w:b/>
+          <w:color w:val="FF0000"/>
+          <w:szCs w:val="24"/>
+          <w:lang w:val="fr-FR"/>
+        </w:rPr>
+        <w:t>!!!</w:t>
+      </w:r>
+      <w:r>
+        <w:rPr>
+          <w:rFonts w:cs="Miriam"/>
+          <w:b/>
+          <w:color w:val="FF0000"/>
+          <w:szCs w:val="24"/>
+          <w:lang w:val="fr-FR"/>
+        </w:rPr>
+        <w:t>Changement dans Venus 2 1.0.0</w:t>
+      </w:r>
+      <w:r>
+        <w:rPr>
+          <w:rFonts w:cs="Miriam"/>
+          <w:b/>
+          <w:color w:val="FF0000"/>
+          <w:szCs w:val="24"/>
+          <w:lang w:val="fr-FR"/>
+        </w:rPr>
+        <w:t> !!!</w:t>
       </w:r>
     </w:p>
     <w:p>
@@ -30246,6 +30290,28 @@
         <w:shd w:val="clear" w:color="auto" w:fill="FFFFFF"/>
         <w:spacing w:before="0" w:after="255"/>
         <w:rPr>
+          <w:rFonts w:cs="Miriam"/>
+          <w:color w:val="FF0000"/>
+          <w:szCs w:val="24"/>
+          <w:lang w:val="fr-FR"/>
+        </w:rPr>
+      </w:pPr>
+      <w:r>
+        <w:rPr>
+          <w:rFonts w:cs="Miriam"/>
+          <w:color w:val="FF0000"/>
+          <w:szCs w:val="24"/>
+          <w:lang w:val="fr-FR"/>
+        </w:rPr>
+        <w:t>Le getForm() permet de récupérer un conteneur qui propose différentes méthodes utiles pour afficher le formulaire final ou réaliser d’autres opération.</w:t>
+      </w:r>
+    </w:p>
+    <w:p>
+      <w:pPr>
+        <w:pStyle w:val="NormalWeb"/>
+        <w:shd w:val="clear" w:color="auto" w:fill="FFFFFF"/>
+        <w:spacing w:before="0" w:after="255"/>
+        <w:rPr>
           <w:rFonts w:ascii="Consolas" w:hAnsi="Consolas" w:cs="Consolas"/>
           <w:sz w:val="20"/>
           <w:u w:val="single"/>
@@ -30259,6 +30325,7 @@
           <w:u w:val="single"/>
           <w:lang w:val="fr-FR"/>
         </w:rPr>
+        <w:lastRenderedPageBreak/>
         <w:t>A/ Ajouter un label</w:t>
       </w:r>
     </w:p>
@@ -30279,7 +30346,6 @@
           <w:sz w:val="20"/>
           <w:lang w:val="fr-FR"/>
         </w:rPr>
-        <w:lastRenderedPageBreak/>
         <w:t>Dans un formulaire, vous pouvez afficher un label personnalisé (et non le name du form) :</w:t>
       </w:r>
     </w:p>
@@ -30897,7 +30963,16 @@
           <w:kern w:val="0"/>
           <w:lang w:eastAsia="ja-JP"/>
         </w:rPr>
-        <w:t>$sForm = $this-&gt;</w:t>
+        <w:t>$o</w:t>
+      </w:r>
+      <w:r>
+        <w:rPr>
+          <w:rFonts w:ascii="Consolas" w:eastAsiaTheme="minorEastAsia" w:hAnsi="Consolas" w:cs="Consolas"/>
+          <w:color w:val="000000"/>
+          <w:kern w:val="0"/>
+          <w:lang w:eastAsia="ja-JP"/>
+        </w:rPr>
+        <w:t>Form = $this-&gt;</w:t>
       </w:r>
       <w:r>
         <w:rPr>
@@ -31446,7 +31521,16 @@
           <w:kern w:val="0"/>
           <w:lang w:eastAsia="ja-JP"/>
         </w:rPr>
-        <w:t>$sForm = $this-&gt;</w:t>
+        <w:t>$o</w:t>
+      </w:r>
+      <w:r>
+        <w:rPr>
+          <w:rFonts w:ascii="Consolas" w:eastAsiaTheme="minorEastAsia" w:hAnsi="Consolas" w:cs="Consolas"/>
+          <w:color w:val="000000"/>
+          <w:kern w:val="0"/>
+          <w:lang w:eastAsia="ja-JP"/>
+        </w:rPr>
+        <w:t>Form = $this-&gt;</w:t>
       </w:r>
       <w:r>
         <w:rPr>
@@ -32020,7 +32104,16 @@
           <w:kern w:val="0"/>
           <w:lang w:eastAsia="ja-JP"/>
         </w:rPr>
-        <w:t>$sForm = $this-&gt;</w:t>
+        <w:t>$o</w:t>
+      </w:r>
+      <w:r>
+        <w:rPr>
+          <w:rFonts w:ascii="Consolas" w:eastAsiaTheme="minorEastAsia" w:hAnsi="Consolas" w:cs="Consolas"/>
+          <w:color w:val="000000"/>
+          <w:kern w:val="0"/>
+          <w:lang w:eastAsia="ja-JP"/>
+        </w:rPr>
+        <w:t>Form = $this-&gt;</w:t>
       </w:r>
       <w:r>
         <w:rPr>
@@ -32482,6 +32575,7 @@
           <w:kern w:val="0"/>
           <w:lang w:eastAsia="ja-JP"/>
         </w:rPr>
+        <w:lastRenderedPageBreak/>
         <w:tab/>
       </w:r>
       <w:r>
@@ -32511,6 +32605,69 @@
           <w:lang w:val="fr-FR" w:eastAsia="ja-JP"/>
         </w:rPr>
         <w:t>-&gt;getForm();</w:t>
+      </w:r>
+    </w:p>
+    <w:p>
+      <w:pPr>
+        <w:pStyle w:val="Titre2"/>
+        <w:rPr>
+          <w:lang w:val="fr-FR"/>
+        </w:rPr>
+      </w:pPr>
+      <w:r>
+        <w:rPr>
+          <w:rFonts w:cs="Miriam"/>
+          <w:sz w:val="24"/>
+          <w:szCs w:val="24"/>
+          <w:lang w:val="fr-FR"/>
+        </w:rPr>
+        <w:t>Le conteneur retourné par GetForm()</w:t>
+      </w:r>
+    </w:p>
+    <w:p>
+      <w:pPr>
+        <w:rPr>
+          <w:rFonts w:cs="Miriam"/>
+          <w:b/>
+          <w:color w:val="FF0000"/>
+          <w:lang w:val="fr-FR"/>
+        </w:rPr>
+      </w:pPr>
+      <w:r>
+        <w:rPr>
+          <w:rFonts w:cs="Miriam"/>
+          <w:b/>
+          <w:color w:val="FF0000"/>
+          <w:lang w:val="fr-FR"/>
+        </w:rPr>
+        <w:t>Disponibilité</w:t>
+      </w:r>
+      <w:r>
+        <w:rPr>
+          <w:rFonts w:cs="Miriam"/>
+          <w:b/>
+          <w:color w:val="FF0000"/>
+          <w:lang w:val="fr-FR"/>
+        </w:rPr>
+        <w:t xml:space="preserve"> : </w:t>
+      </w:r>
+      <w:r>
+        <w:rPr>
+          <w:rFonts w:cs="Miriam"/>
+          <w:b/>
+          <w:color w:val="FF0000"/>
+          <w:lang w:val="fr-FR"/>
+        </w:rPr>
+        <w:t>Venus2</w:t>
+      </w:r>
+      <w:r>
+        <w:rPr>
+          <w:rFonts w:cs="Miriam"/>
+          <w:b/>
+          <w:color w:val="FF0000"/>
+          <w:lang w:val="fr-FR"/>
+        </w:rPr>
+        <w:t xml:space="preserve"> 1.0.0</w:t>
       </w:r>
     </w:p>
     <w:p>
@@ -32519,26 +32676,16 @@
         <w:shd w:val="clear" w:color="auto" w:fill="FFFFFF"/>
         <w:spacing w:before="0" w:after="255"/>
         <w:rPr>
-          <w:rFonts w:ascii="Consolas" w:hAnsi="Consolas" w:cs="Consolas"/>
-          <w:sz w:val="20"/>
-          <w:lang w:val="fr-FR"/>
-        </w:rPr>
-      </w:pPr>
-    </w:p>
-    <w:p>
-      <w:pPr>
-        <w:pStyle w:val="Titre2"/>
-        <w:rPr>
-          <w:lang w:val="fr-FR"/>
-        </w:rPr>
-      </w:pPr>
-      <w:r>
-        <w:rPr>
-          <w:rFonts w:cs="Miriam"/>
-          <w:szCs w:val="24"/>
-          <w:lang w:val="fr-FR"/>
-        </w:rPr>
-        <w:t>Sauvegarde et suppression rapide des entités</w:t>
+          <w:szCs w:val="24"/>
+          <w:lang w:val="fr-FR"/>
+        </w:rPr>
+      </w:pPr>
+      <w:r>
+        <w:rPr>
+          <w:szCs w:val="24"/>
+          <w:lang w:val="fr-FR"/>
+        </w:rPr>
+        <w:t>Le conteneur propose par exemple d’afficher le formulaire final en une seule variable.</w:t>
       </w:r>
     </w:p>
     <w:p>
@@ -32547,18 +32694,23 @@
         <w:shd w:val="clear" w:color="auto" w:fill="FFFFFF"/>
         <w:spacing w:before="0" w:after="255"/>
         <w:rPr>
-          <w:rFonts w:cs="Miriam"/>
-          <w:szCs w:val="24"/>
-          <w:lang w:val="fr-FR"/>
-        </w:rPr>
-      </w:pPr>
-      <w:r>
-        <w:rPr>
-          <w:rFonts w:cs="Miriam"/>
-          <w:szCs w:val="24"/>
-          <w:lang w:val="fr-FR"/>
-        </w:rPr>
-        <w:t>Venus permet de sauvegarder ou de modifier rapidement une entité. Pour cela lorsque vous avez une entité faites :</w:t>
+          <w:rFonts w:ascii="Consolas" w:hAnsi="Consolas" w:cs="Consolas"/>
+          <w:sz w:val="20"/>
+        </w:rPr>
+      </w:pPr>
+      <w:r>
+        <w:rPr>
+          <w:rFonts w:ascii="Consolas" w:hAnsi="Consolas" w:cs="Consolas"/>
+          <w:sz w:val="20"/>
+        </w:rPr>
+        <w:t xml:space="preserve">Controlleur : </w:t>
+      </w:r>
+      <w:r>
+        <w:rPr>
+          <w:rFonts w:ascii="Consolas" w:hAnsi="Consolas" w:cs="Consolas"/>
+          <w:sz w:val="20"/>
+        </w:rPr>
+        <w:t>$this-&gt;view-&gt;assign(‘form’, $oForm-&gt;createView());</w:t>
       </w:r>
     </w:p>
     <w:p>
@@ -32567,35 +32719,30 @@
         <w:shd w:val="clear" w:color="auto" w:fill="FFFFFF"/>
         <w:spacing w:before="0" w:after="255"/>
         <w:rPr>
-          <w:rFonts w:cs="Miriam"/>
-          <w:szCs w:val="24"/>
-          <w:lang w:val="fr-FR"/>
-        </w:rPr>
-      </w:pPr>
-      <w:r>
-        <w:rPr>
-          <w:rFonts w:cs="Miriam"/>
-          <w:szCs w:val="24"/>
-          <w:lang w:val="fr-FR"/>
-        </w:rPr>
-        <w:t>$oEntity-&gt;save() ; pour la sauvegarder (update ou insert selon la clé primaire indiquée)</w:t>
-      </w:r>
-      <w:r>
-        <w:rPr>
-          <w:rFonts w:cs="Miriam"/>
-          <w:szCs w:val="24"/>
-          <w:lang w:val="fr-FR"/>
-        </w:rPr>
-        <w:br/>
-        <w:t>=&gt; on peut mettre true en paramètre pour accepter un INSERT ON DUPLICATE KEY UPDATE</w:t>
-      </w:r>
-      <w:r>
-        <w:rPr>
-          <w:rFonts w:cs="Miriam"/>
-          <w:szCs w:val="24"/>
-          <w:lang w:val="fr-FR"/>
-        </w:rPr>
-        <w:t>.</w:t>
+          <w:rFonts w:ascii="Consolas" w:hAnsi="Consolas" w:cs="Consolas"/>
+          <w:sz w:val="20"/>
+        </w:rPr>
+      </w:pPr>
+      <w:r>
+        <w:rPr>
+          <w:rFonts w:ascii="Consolas" w:hAnsi="Consolas" w:cs="Consolas"/>
+          <w:sz w:val="20"/>
+        </w:rPr>
+        <w:t>Vue : {$form</w:t>
+      </w:r>
+      <w:r>
+        <w:rPr>
+          <w:rFonts w:ascii="Consolas" w:hAnsi="Consolas" w:cs="Consolas"/>
+          <w:sz w:val="20"/>
+        </w:rPr>
+        <w:t>-&gt;</w:t>
+      </w:r>
+      <w:r>
+        <w:rPr>
+          <w:rFonts w:ascii="Consolas" w:hAnsi="Consolas" w:cs="Consolas"/>
+          <w:sz w:val="20"/>
+        </w:rPr>
+        <w:t>form}</w:t>
       </w:r>
     </w:p>
     <w:p>
@@ -32604,323 +32751,23 @@
         <w:shd w:val="clear" w:color="auto" w:fill="FFFFFF"/>
         <w:spacing w:before="0" w:after="255"/>
         <w:rPr>
-          <w:rFonts w:cs="Miriam"/>
-          <w:szCs w:val="24"/>
-          <w:lang w:val="fr-FR"/>
-        </w:rPr>
-      </w:pPr>
-      <w:r>
-        <w:rPr>
-          <w:rFonts w:cs="Miriam"/>
-          <w:szCs w:val="24"/>
-          <w:lang w:val="fr-FR"/>
-        </w:rPr>
-        <w:t>$oEntity-&gt;remove() ; pour la supprimer</w:t>
-      </w:r>
-    </w:p>
-    <w:p>
-      <w:pPr>
-        <w:pStyle w:val="Titre2"/>
-        <w:rPr>
-          <w:lang w:val="fr-FR"/>
-        </w:rPr>
-      </w:pPr>
-      <w:r>
-        <w:rPr>
-          <w:rFonts w:cs="Miriam"/>
-          <w:szCs w:val="24"/>
-          <w:lang w:val="fr-FR"/>
-        </w:rPr>
-        <w:t>Gestion des caches</w:t>
-      </w:r>
-    </w:p>
-    <w:p>
-      <w:pPr>
-        <w:pStyle w:val="NormalWeb"/>
-        <w:shd w:val="clear" w:color="auto" w:fill="FFFFFF"/>
-        <w:spacing w:before="0" w:after="255"/>
-        <w:rPr>
-          <w:rFonts w:cs="Miriam"/>
-          <w:szCs w:val="24"/>
-          <w:lang w:val="fr-FR"/>
-        </w:rPr>
-      </w:pPr>
-      <w:r>
-        <w:rPr>
-          <w:rFonts w:cs="Miriam"/>
-          <w:szCs w:val="24"/>
-          <w:lang w:val="fr-FR"/>
-        </w:rPr>
-        <w:t>Le framework permet de gérer du cache de différente façon : utiliser des fichiers, utiliser du cache mémoire classique, Redis, Memcache ou Apc.</w:t>
-      </w:r>
-    </w:p>
-    <w:p>
-      <w:pPr>
-        <w:pStyle w:val="NormalWeb"/>
-        <w:shd w:val="clear" w:color="auto" w:fill="FFFFFF"/>
-        <w:spacing w:before="0" w:after="255"/>
-        <w:rPr>
-          <w:rFonts w:cs="Miriam"/>
-          <w:szCs w:val="24"/>
-          <w:lang w:val="fr-FR"/>
-        </w:rPr>
-      </w:pPr>
-      <w:r>
-        <w:rPr>
-          <w:rFonts w:cs="Miriam"/>
-          <w:szCs w:val="24"/>
-          <w:lang w:val="fr-FR"/>
-        </w:rPr>
-        <w:t>Pour utiliser un cache, il suffit d’utiliser cette classe :</w:t>
-      </w:r>
-    </w:p>
-    <w:p>
-      <w:pPr>
-        <w:pStyle w:val="NormalWeb"/>
-        <w:shd w:val="clear" w:color="auto" w:fill="FFFFFF"/>
-        <w:spacing w:before="0" w:after="255"/>
-        <w:rPr>
-          <w:rFonts w:cs="Miriam"/>
-          <w:szCs w:val="24"/>
-          <w:lang w:val="fr-FR"/>
-        </w:rPr>
-      </w:pPr>
-      <w:r>
-        <w:rPr>
-          <w:rFonts w:cs="Miriam"/>
-          <w:szCs w:val="24"/>
-          <w:lang w:val="fr-FR"/>
-        </w:rPr>
-        <w:t>$oCache = new \Venus\lib\Cache;</w:t>
-      </w:r>
-      <w:r>
-        <w:rPr>
-          <w:rFonts w:cs="Miriam"/>
-          <w:szCs w:val="24"/>
-          <w:lang w:val="fr-FR"/>
-        </w:rPr>
-        <w:br/>
-        <w:t>$oCache-&gt;setCacheType(‘apc’); // apc, memcache, redis, file, memory</w:t>
-      </w:r>
-    </w:p>
-    <w:p>
-      <w:pPr>
-        <w:pStyle w:val="NormalWeb"/>
-        <w:shd w:val="clear" w:color="auto" w:fill="FFFFFF"/>
-        <w:spacing w:before="0" w:after="255"/>
-        <w:rPr>
-          <w:rFonts w:cs="Miriam"/>
-          <w:szCs w:val="24"/>
-          <w:lang w:val="fr-FR"/>
-        </w:rPr>
-      </w:pPr>
-      <w:r>
-        <w:rPr>
-          <w:rFonts w:cs="Miriam"/>
-          <w:szCs w:val="24"/>
-          <w:lang w:val="fr-FR"/>
-        </w:rPr>
-        <w:t>Attention, pour Redis et Memca</w:t>
-      </w:r>
-      <w:r>
-        <w:rPr>
-          <w:rFonts w:cs="Miriam"/>
-          <w:szCs w:val="24"/>
-          <w:lang w:val="fr-FR"/>
-        </w:rPr>
-        <w:t>c</w:t>
-      </w:r>
-      <w:r>
-        <w:rPr>
-          <w:rFonts w:cs="Miriam"/>
-          <w:szCs w:val="24"/>
-          <w:lang w:val="fr-FR"/>
-        </w:rPr>
-        <w:t>h</w:t>
-      </w:r>
-      <w:r>
-        <w:rPr>
-          <w:rFonts w:cs="Miriam"/>
-          <w:szCs w:val="24"/>
-          <w:lang w:val="fr-FR"/>
-        </w:rPr>
-        <w:t>e vous devez créer des fichiers de confi</w:t>
-      </w:r>
-      <w:r>
-        <w:rPr>
-          <w:rFonts w:cs="Miriam"/>
-          <w:szCs w:val="24"/>
-          <w:lang w:val="fr-FR"/>
-        </w:rPr>
-        <w:t>guration globals ou par Portail. Vous trouverez un exemple dans le dossier de configuration global.</w:t>
-      </w:r>
-    </w:p>
-    <w:p>
-      <w:pPr>
-        <w:pStyle w:val="Titre2"/>
-        <w:rPr>
-          <w:lang w:val="fr-FR"/>
-        </w:rPr>
-      </w:pPr>
-      <w:r>
-        <w:rPr>
-          <w:rFonts w:cs="Miriam"/>
-          <w:szCs w:val="24"/>
-          <w:lang w:val="fr-FR"/>
-        </w:rPr>
-        <w:t>Application multilingue</w:t>
-      </w:r>
-    </w:p>
-    <w:p>
-      <w:pPr>
-        <w:pStyle w:val="NormalWeb"/>
-        <w:shd w:val="clear" w:color="auto" w:fill="FFFFFF"/>
-        <w:spacing w:before="0" w:after="255"/>
-        <w:rPr>
-          <w:rFonts w:cs="Miriam"/>
-          <w:szCs w:val="24"/>
-          <w:lang w:val="fr-FR"/>
-        </w:rPr>
-      </w:pPr>
-      <w:r>
-        <w:rPr>
-          <w:rFonts w:cs="Miriam"/>
-          <w:szCs w:val="24"/>
-          <w:lang w:val="fr-FR"/>
-        </w:rPr>
-        <w:t>Venus permet de faire des applications multilingues.</w:t>
-      </w:r>
-      <w:r>
-        <w:rPr>
-          <w:rFonts w:cs="Miriam"/>
-          <w:szCs w:val="24"/>
-          <w:lang w:val="fr-FR"/>
-        </w:rPr>
-        <w:t xml:space="preserve"> Pour cela vous pouvez utiliser la classe I18n qui propose 3 modes : le gettext si vous l’avez activé et que le fichier .mo existe, un traducteur local si le fichier .json existe ou sinon un simple Mock pour vous laisser simuler une traduction.</w:t>
-      </w:r>
-    </w:p>
-    <w:p>
-      <w:pPr>
-        <w:pStyle w:val="NormalWeb"/>
-        <w:shd w:val="clear" w:color="auto" w:fill="FFFFFF"/>
-        <w:spacing w:before="0" w:after="255"/>
-        <w:rPr>
-          <w:rFonts w:cs="Miriam"/>
-          <w:szCs w:val="24"/>
-          <w:lang w:val="fr-FR"/>
-        </w:rPr>
-      </w:pPr>
-      <w:r>
-        <w:rPr>
-          <w:rFonts w:cs="Miriam"/>
-          <w:szCs w:val="24"/>
-          <w:lang w:val="fr-FR"/>
-        </w:rPr>
-        <w:t>Une classe Mock permet de ne pas bloquer vos développements en proposant toutes les fonctionnalités des classes réelles mais en ayant aucun résultat réel.</w:t>
-      </w:r>
-    </w:p>
-    <w:p>
-      <w:pPr>
-        <w:pStyle w:val="NormalWeb"/>
-        <w:shd w:val="clear" w:color="auto" w:fill="FFFFFF"/>
-        <w:spacing w:before="0" w:after="255"/>
-        <w:rPr>
-          <w:rFonts w:cs="Miriam"/>
-          <w:szCs w:val="24"/>
-          <w:lang w:val="fr-FR"/>
-        </w:rPr>
-      </w:pPr>
-      <w:r>
-        <w:rPr>
-          <w:rFonts w:cs="Miriam"/>
-          <w:szCs w:val="24"/>
-          <w:lang w:val="fr-FR"/>
-        </w:rPr>
-        <w:t>Les fichiers de traductions .mo ou .json doivent se trouver dans /data/i18n/. Un exemple de fichier json est présent dans le framework.</w:t>
-      </w:r>
-    </w:p>
-    <w:p>
-      <w:pPr>
-        <w:pStyle w:val="NormalWeb"/>
-        <w:shd w:val="clear" w:color="auto" w:fill="FFFFFF"/>
-        <w:spacing w:before="0" w:after="255"/>
-        <w:rPr>
-          <w:rFonts w:cs="Miriam"/>
-          <w:szCs w:val="24"/>
-          <w:lang w:val="fr-FR"/>
-        </w:rPr>
-      </w:pPr>
-      <w:r>
-        <w:rPr>
-          <w:rFonts w:cs="Miriam"/>
-          <w:szCs w:val="24"/>
-          <w:lang w:val="fr-FR"/>
-        </w:rPr>
-        <w:t>La configuration du multilingue se fait dans le fichiers de configuration Const.json où il faudra configurer « language », « i18n_domain » et « i18n_directory ».</w:t>
-      </w:r>
-    </w:p>
-    <w:p>
-      <w:pPr>
-        <w:pStyle w:val="NormalWeb"/>
-        <w:shd w:val="clear" w:color="auto" w:fill="FFFFFF"/>
-        <w:spacing w:before="0" w:after="255"/>
-        <w:rPr>
-          <w:rFonts w:cs="Miriam"/>
-          <w:szCs w:val="24"/>
-          <w:lang w:val="fr-FR"/>
-        </w:rPr>
-      </w:pPr>
-      <w:r>
-        <w:rPr>
-          <w:rFonts w:cs="Miriam"/>
-          <w:szCs w:val="24"/>
-          <w:lang w:val="fr-FR"/>
-        </w:rPr>
-        <w:t>Dans un template, vous pourrez mettre {gettext word=’cool’}</w:t>
-      </w:r>
-    </w:p>
-    <w:p>
-      <w:pPr>
-        <w:pStyle w:val="Titre2"/>
-        <w:rPr>
-          <w:lang w:val="fr-FR"/>
-        </w:rPr>
-      </w:pPr>
-      <w:r>
-        <w:rPr>
-          <w:rFonts w:cs="Miriam"/>
-          <w:szCs w:val="24"/>
-          <w:lang w:val="fr-FR"/>
-        </w:rPr>
-        <w:t>Faire un modèle de données avec un join</w:t>
-      </w:r>
-    </w:p>
-    <w:p>
-      <w:pPr>
-        <w:pStyle w:val="NormalWeb"/>
-        <w:shd w:val="clear" w:color="auto" w:fill="FFFFFF"/>
-        <w:spacing w:before="0" w:after="255"/>
-        <w:rPr>
-          <w:rFonts w:cs="Miriam"/>
-          <w:szCs w:val="24"/>
-          <w:lang w:val="fr-FR"/>
-        </w:rPr>
-      </w:pPr>
-      <w:r>
-        <w:rPr>
-          <w:rFonts w:cs="Miriam"/>
-          <w:szCs w:val="24"/>
-          <w:lang w:val="fr-FR"/>
-        </w:rPr>
-        <w:t>Venus permet aux entités de se lier entre elles. Pour cela il suffit de définir un join</w:t>
-      </w:r>
-      <w:r>
-        <w:rPr>
-          <w:rFonts w:cs="Miriam"/>
-          <w:szCs w:val="24"/>
-          <w:lang w:val="fr-FR"/>
-        </w:rPr>
-        <w:t xml:space="preserve"> sur un des champs join dans le Db.conf comme ceci :</w:t>
+          <w:szCs w:val="24"/>
+          <w:lang w:val="fr-FR"/>
+        </w:rPr>
+      </w:pPr>
+      <w:r>
+        <w:rPr>
+          <w:szCs w:val="24"/>
+          <w:lang w:val="fr-FR"/>
+        </w:rPr>
+        <w:t>Pour sauvegarder le résultat, il faudra ajouter un $form-&gt;handleRequest(). Le synchronizeEntity() n’est pas obligatoire pour valider un formulaire</w:t>
+      </w:r>
+      <w:r>
+        <w:rPr>
+          <w:szCs w:val="24"/>
+          <w:lang w:val="fr-FR"/>
+        </w:rPr>
+        <w:t>. Par contre si vous faites un synchronizeEntity, le résultat ne s’enregistrera qu’après avoir fait le $form-&gt;handleRequest() :</w:t>
       </w:r>
     </w:p>
     <w:p>
@@ -32939,20 +32786,29 @@
       <w:r>
         <w:rPr>
           <w:rFonts w:ascii="Consolas" w:eastAsiaTheme="minorEastAsia" w:hAnsi="Consolas" w:cs="Consolas"/>
-          <w:color w:val="4C483D" w:themeColor="text2"/>
-          <w:kern w:val="0"/>
-          <w:lang w:val="fr-FR" w:eastAsia="ja-JP"/>
-        </w:rPr>
-        <w:t xml:space="preserve">                        </w:t>
-      </w:r>
-      <w:r>
-        <w:rPr>
-          <w:rFonts w:ascii="Consolas" w:eastAsiaTheme="minorEastAsia" w:hAnsi="Consolas" w:cs="Consolas"/>
-          <w:color w:val="4C483D" w:themeColor="text2"/>
+          <w:color w:val="000000"/>
           <w:kern w:val="0"/>
           <w:lang w:eastAsia="ja-JP"/>
         </w:rPr>
-        <w:t>"id_product": {</w:t>
+        <w:t>$o</w:t>
+      </w:r>
+      <w:r>
+        <w:rPr>
+          <w:rFonts w:ascii="Consolas" w:eastAsiaTheme="minorEastAsia" w:hAnsi="Consolas" w:cs="Consolas"/>
+          <w:color w:val="000000"/>
+          <w:kern w:val="0"/>
+          <w:lang w:eastAsia="ja-JP"/>
+        </w:rPr>
+        <w:t>Form = $this-&gt;</w:t>
+      </w:r>
+      <w:r>
+        <w:rPr>
+          <w:rFonts w:ascii="Consolas" w:eastAsiaTheme="minorEastAsia" w:hAnsi="Consolas" w:cs="Consolas"/>
+          <w:color w:val="0000C0"/>
+          <w:kern w:val="0"/>
+          <w:lang w:eastAsia="ja-JP"/>
+        </w:rPr>
+        <w:t>form</w:t>
       </w:r>
     </w:p>
     <w:p>
@@ -32971,12 +32827,120 @@
       <w:r>
         <w:rPr>
           <w:rFonts w:ascii="Consolas" w:eastAsiaTheme="minorEastAsia" w:hAnsi="Consolas" w:cs="Consolas"/>
-          <w:color w:val="4C483D" w:themeColor="text2"/>
+          <w:color w:val="000000"/>
           <w:kern w:val="0"/>
           <w:lang w:eastAsia="ja-JP"/>
         </w:rPr>
-        <w:lastRenderedPageBreak/>
-        <w:t xml:space="preserve">                            "type": "int",</w:t>
+        <w:tab/>
+      </w:r>
+      <w:r>
+        <w:rPr>
+          <w:rFonts w:ascii="Consolas" w:eastAsiaTheme="minorEastAsia" w:hAnsi="Consolas" w:cs="Consolas"/>
+          <w:color w:val="000000"/>
+          <w:kern w:val="0"/>
+          <w:lang w:eastAsia="ja-JP"/>
+        </w:rPr>
+        <w:tab/>
+      </w:r>
+      <w:r>
+        <w:rPr>
+          <w:rFonts w:ascii="Consolas" w:eastAsiaTheme="minorEastAsia" w:hAnsi="Consolas" w:cs="Consolas"/>
+          <w:color w:val="000000"/>
+          <w:kern w:val="0"/>
+          <w:lang w:eastAsia="ja-JP"/>
+        </w:rPr>
+        <w:tab/>
+      </w:r>
+      <w:r>
+        <w:rPr>
+          <w:rFonts w:ascii="Consolas" w:eastAsiaTheme="minorEastAsia" w:hAnsi="Consolas" w:cs="Consolas"/>
+          <w:color w:val="000000"/>
+          <w:kern w:val="0"/>
+          <w:lang w:eastAsia="ja-JP"/>
+        </w:rPr>
+        <w:tab/>
+        <w:t xml:space="preserve"> </w:t>
+      </w:r>
+      <w:r>
+        <w:rPr>
+          <w:rFonts w:ascii="Consolas" w:eastAsiaTheme="minorEastAsia" w:hAnsi="Consolas" w:cs="Consolas"/>
+          <w:color w:val="000000"/>
+          <w:kern w:val="0"/>
+          <w:lang w:eastAsia="ja-JP"/>
+        </w:rPr>
+        <w:t>-&gt;add(</w:t>
+      </w:r>
+      <w:r>
+        <w:rPr>
+          <w:rFonts w:ascii="Consolas" w:eastAsiaTheme="minorEastAsia" w:hAnsi="Consolas" w:cs="Consolas"/>
+          <w:color w:val="0000C0"/>
+          <w:kern w:val="0"/>
+          <w:lang w:eastAsia="ja-JP"/>
+        </w:rPr>
+        <w:t>'</w:t>
+      </w:r>
+      <w:r>
+        <w:rPr>
+          <w:rFonts w:ascii="Consolas" w:eastAsiaTheme="minorEastAsia" w:hAnsi="Consolas" w:cs="Consolas"/>
+          <w:color w:val="0000C0"/>
+          <w:kern w:val="0"/>
+          <w:lang w:eastAsia="ja-JP"/>
+        </w:rPr>
+        <w:t>Mon Label</w:t>
+      </w:r>
+      <w:r>
+        <w:rPr>
+          <w:rFonts w:ascii="Consolas" w:eastAsiaTheme="minorEastAsia" w:hAnsi="Consolas" w:cs="Consolas"/>
+          <w:color w:val="0000C0"/>
+          <w:kern w:val="0"/>
+          <w:lang w:eastAsia="ja-JP"/>
+        </w:rPr>
+        <w:t>'</w:t>
+      </w:r>
+      <w:r>
+        <w:rPr>
+          <w:rFonts w:ascii="Consolas" w:eastAsiaTheme="minorEastAsia" w:hAnsi="Consolas" w:cs="Consolas"/>
+          <w:color w:val="000000"/>
+          <w:kern w:val="0"/>
+          <w:lang w:eastAsia="ja-JP"/>
+        </w:rPr>
+        <w:t xml:space="preserve">, </w:t>
+      </w:r>
+      <w:r>
+        <w:rPr>
+          <w:rFonts w:ascii="Consolas" w:eastAsiaTheme="minorEastAsia" w:hAnsi="Consolas" w:cs="Consolas"/>
+          <w:color w:val="0000C0"/>
+          <w:kern w:val="0"/>
+          <w:lang w:eastAsia="ja-JP"/>
+        </w:rPr>
+        <w:t>'</w:t>
+      </w:r>
+      <w:r>
+        <w:rPr>
+          <w:rFonts w:ascii="Consolas" w:eastAsiaTheme="minorEastAsia" w:hAnsi="Consolas" w:cs="Consolas"/>
+          <w:color w:val="0000C0"/>
+          <w:kern w:val="0"/>
+          <w:lang w:eastAsia="ja-JP"/>
+        </w:rPr>
+        <w:t>label</w:t>
+      </w:r>
+      <w:r>
+        <w:rPr>
+          <w:rFonts w:ascii="Consolas" w:eastAsiaTheme="minorEastAsia" w:hAnsi="Consolas" w:cs="Consolas"/>
+          <w:color w:val="0000C0"/>
+          <w:kern w:val="0"/>
+          <w:lang w:eastAsia="ja-JP"/>
+        </w:rPr>
+        <w:t>'</w:t>
+      </w:r>
+      <w:r>
+        <w:rPr>
+          <w:rFonts w:ascii="Consolas" w:eastAsiaTheme="minorEastAsia" w:hAnsi="Consolas" w:cs="Consolas"/>
+          <w:color w:val="000000"/>
+          <w:kern w:val="0"/>
+          <w:lang w:eastAsia="ja-JP"/>
+        </w:rPr>
+        <w:t>)</w:t>
       </w:r>
     </w:p>
     <w:p>
@@ -32995,11 +32959,122 @@
       <w:r>
         <w:rPr>
           <w:rFonts w:ascii="Consolas" w:eastAsiaTheme="minorEastAsia" w:hAnsi="Consolas" w:cs="Consolas"/>
-          <w:color w:val="4C483D" w:themeColor="text2"/>
+          <w:color w:val="000000"/>
           <w:kern w:val="0"/>
           <w:lang w:eastAsia="ja-JP"/>
         </w:rPr>
-        <w:t xml:space="preserve">                            "null": false,</w:t>
+        <w:tab/>
+      </w:r>
+      <w:r>
+        <w:rPr>
+          <w:rFonts w:ascii="Consolas" w:eastAsiaTheme="minorEastAsia" w:hAnsi="Consolas" w:cs="Consolas"/>
+          <w:color w:val="000000"/>
+          <w:kern w:val="0"/>
+          <w:lang w:eastAsia="ja-JP"/>
+        </w:rPr>
+        <w:tab/>
+      </w:r>
+      <w:r>
+        <w:rPr>
+          <w:rFonts w:ascii="Consolas" w:eastAsiaTheme="minorEastAsia" w:hAnsi="Consolas" w:cs="Consolas"/>
+          <w:color w:val="000000"/>
+          <w:kern w:val="0"/>
+          <w:lang w:eastAsia="ja-JP"/>
+        </w:rPr>
+        <w:tab/>
+      </w:r>
+      <w:r>
+        <w:rPr>
+          <w:rFonts w:ascii="Consolas" w:eastAsiaTheme="minorEastAsia" w:hAnsi="Consolas" w:cs="Consolas"/>
+          <w:color w:val="000000"/>
+          <w:kern w:val="0"/>
+          <w:lang w:eastAsia="ja-JP"/>
+        </w:rPr>
+        <w:tab/>
+        <w:t xml:space="preserve"> </w:t>
+      </w:r>
+      <w:r>
+        <w:rPr>
+          <w:rFonts w:ascii="Consolas" w:eastAsiaTheme="minorEastAsia" w:hAnsi="Consolas" w:cs="Consolas"/>
+          <w:color w:val="000000"/>
+          <w:kern w:val="0"/>
+          <w:lang w:eastAsia="ja-JP"/>
+        </w:rPr>
+        <w:t>-&gt;add(</w:t>
+      </w:r>
+      <w:r>
+        <w:rPr>
+          <w:rFonts w:ascii="Consolas" w:eastAsiaTheme="minorEastAsia" w:hAnsi="Consolas" w:cs="Consolas"/>
+          <w:color w:val="0000C0"/>
+          <w:kern w:val="0"/>
+          <w:lang w:eastAsia="ja-JP"/>
+        </w:rPr>
+        <w:t>'id_merchant'</w:t>
+      </w:r>
+      <w:r>
+        <w:rPr>
+          <w:rFonts w:ascii="Consolas" w:eastAsiaTheme="minorEastAsia" w:hAnsi="Consolas" w:cs="Consolas"/>
+          <w:color w:val="000000"/>
+          <w:kern w:val="0"/>
+          <w:lang w:eastAsia="ja-JP"/>
+        </w:rPr>
+        <w:t xml:space="preserve">, </w:t>
+      </w:r>
+      <w:r>
+        <w:rPr>
+          <w:rFonts w:ascii="Consolas" w:eastAsiaTheme="minorEastAsia" w:hAnsi="Consolas" w:cs="Consolas"/>
+          <w:color w:val="0000C0"/>
+          <w:kern w:val="0"/>
+          <w:lang w:eastAsia="ja-JP"/>
+        </w:rPr>
+        <w:t>'select'</w:t>
+      </w:r>
+      <w:r>
+        <w:rPr>
+          <w:rFonts w:ascii="Consolas" w:eastAsiaTheme="minorEastAsia" w:hAnsi="Consolas" w:cs="Consolas"/>
+          <w:color w:val="000000"/>
+          <w:kern w:val="0"/>
+          <w:lang w:eastAsia="ja-JP"/>
+        </w:rPr>
+        <w:t xml:space="preserve">, </w:t>
+      </w:r>
+      <w:r>
+        <w:rPr>
+          <w:rFonts w:ascii="Consolas" w:eastAsiaTheme="minorEastAsia" w:hAnsi="Consolas" w:cs="Consolas"/>
+          <w:color w:val="0000C0"/>
+          <w:kern w:val="0"/>
+          <w:lang w:eastAsia="ja-JP"/>
+        </w:rPr>
+        <w:t>'Merchants'</w:t>
+      </w:r>
+      <w:r>
+        <w:rPr>
+          <w:rFonts w:ascii="Consolas" w:eastAsiaTheme="minorEastAsia" w:hAnsi="Consolas" w:cs="Consolas"/>
+          <w:color w:val="000000"/>
+          <w:kern w:val="0"/>
+          <w:lang w:eastAsia="ja-JP"/>
+        </w:rPr>
+        <w:t xml:space="preserve">, </w:t>
+      </w:r>
+      <w:r>
+        <w:rPr>
+          <w:rFonts w:ascii="Consolas" w:eastAsiaTheme="minorEastAsia" w:hAnsi="Consolas" w:cs="Consolas"/>
+          <w:b/>
+          <w:bCs/>
+          <w:color w:val="7F0055"/>
+          <w:kern w:val="0"/>
+          <w:lang w:eastAsia="ja-JP"/>
+        </w:rPr>
+        <w:t>null</w:t>
+      </w:r>
+      <w:r>
+        <w:rPr>
+          <w:rFonts w:ascii="Consolas" w:eastAsiaTheme="minorEastAsia" w:hAnsi="Consolas" w:cs="Consolas"/>
+          <w:color w:val="000000"/>
+          <w:kern w:val="0"/>
+          <w:lang w:eastAsia="ja-JP"/>
+        </w:rPr>
+        <w:t>, $aFinalMerchant)</w:t>
       </w:r>
     </w:p>
     <w:p>
@@ -33018,11 +33093,84 @@
       <w:r>
         <w:rPr>
           <w:rFonts w:ascii="Consolas" w:eastAsiaTheme="minorEastAsia" w:hAnsi="Consolas" w:cs="Consolas"/>
-          <w:color w:val="4C483D" w:themeColor="text2"/>
+          <w:color w:val="000000"/>
           <w:kern w:val="0"/>
           <w:lang w:eastAsia="ja-JP"/>
         </w:rPr>
-        <w:t xml:space="preserve">                            "unsigned": true,</w:t>
+        <w:tab/>
+      </w:r>
+      <w:r>
+        <w:rPr>
+          <w:rFonts w:ascii="Consolas" w:eastAsiaTheme="minorEastAsia" w:hAnsi="Consolas" w:cs="Consolas"/>
+          <w:color w:val="000000"/>
+          <w:kern w:val="0"/>
+          <w:lang w:eastAsia="ja-JP"/>
+        </w:rPr>
+        <w:tab/>
+      </w:r>
+      <w:r>
+        <w:rPr>
+          <w:rFonts w:ascii="Consolas" w:eastAsiaTheme="minorEastAsia" w:hAnsi="Consolas" w:cs="Consolas"/>
+          <w:color w:val="000000"/>
+          <w:kern w:val="0"/>
+          <w:lang w:eastAsia="ja-JP"/>
+        </w:rPr>
+        <w:tab/>
+      </w:r>
+      <w:r>
+        <w:rPr>
+          <w:rFonts w:ascii="Consolas" w:eastAsiaTheme="minorEastAsia" w:hAnsi="Consolas" w:cs="Consolas"/>
+          <w:color w:val="000000"/>
+          <w:kern w:val="0"/>
+          <w:lang w:eastAsia="ja-JP"/>
+        </w:rPr>
+        <w:tab/>
+        <w:t xml:space="preserve"> </w:t>
+      </w:r>
+      <w:r>
+        <w:rPr>
+          <w:rFonts w:ascii="Consolas" w:eastAsiaTheme="minorEastAsia" w:hAnsi="Consolas" w:cs="Consolas"/>
+          <w:color w:val="000000"/>
+          <w:kern w:val="0"/>
+          <w:lang w:eastAsia="ja-JP"/>
+        </w:rPr>
+        <w:t>-&gt;add(</w:t>
+      </w:r>
+      <w:r>
+        <w:rPr>
+          <w:rFonts w:ascii="Consolas" w:eastAsiaTheme="minorEastAsia" w:hAnsi="Consolas" w:cs="Consolas"/>
+          <w:color w:val="0000C0"/>
+          <w:kern w:val="0"/>
+          <w:lang w:eastAsia="ja-JP"/>
+        </w:rPr>
+        <w:t>'validate'</w:t>
+      </w:r>
+      <w:r>
+        <w:rPr>
+          <w:rFonts w:ascii="Consolas" w:eastAsiaTheme="minorEastAsia" w:hAnsi="Consolas" w:cs="Consolas"/>
+          <w:color w:val="000000"/>
+          <w:kern w:val="0"/>
+          <w:lang w:eastAsia="ja-JP"/>
+        </w:rPr>
+        <w:t xml:space="preserve">, </w:t>
+      </w:r>
+      <w:r>
+        <w:rPr>
+          <w:rFonts w:ascii="Consolas" w:eastAsiaTheme="minorEastAsia" w:hAnsi="Consolas" w:cs="Consolas"/>
+          <w:color w:val="0000C0"/>
+          <w:kern w:val="0"/>
+          <w:lang w:eastAsia="ja-JP"/>
+        </w:rPr>
+        <w:t>'submit'</w:t>
+      </w:r>
+      <w:r>
+        <w:rPr>
+          <w:rFonts w:ascii="Consolas" w:eastAsiaTheme="minorEastAsia" w:hAnsi="Consolas" w:cs="Consolas"/>
+          <w:color w:val="000000"/>
+          <w:kern w:val="0"/>
+          <w:lang w:eastAsia="ja-JP"/>
+        </w:rPr>
+        <w:t>)</w:t>
       </w:r>
     </w:p>
     <w:p>
@@ -33041,11 +33189,594 @@
       <w:r>
         <w:rPr>
           <w:rFonts w:ascii="Consolas" w:eastAsiaTheme="minorEastAsia" w:hAnsi="Consolas" w:cs="Consolas"/>
-          <w:color w:val="4C483D" w:themeColor="text2"/>
+          <w:color w:val="000000"/>
           <w:kern w:val="0"/>
           <w:lang w:eastAsia="ja-JP"/>
         </w:rPr>
-        <w:t xml:space="preserve">                            "join": "product",</w:t>
+        <w:tab/>
+      </w:r>
+      <w:r>
+        <w:rPr>
+          <w:rFonts w:ascii="Consolas" w:eastAsiaTheme="minorEastAsia" w:hAnsi="Consolas" w:cs="Consolas"/>
+          <w:color w:val="000000"/>
+          <w:kern w:val="0"/>
+          <w:lang w:eastAsia="ja-JP"/>
+        </w:rPr>
+        <w:tab/>
+      </w:r>
+      <w:r>
+        <w:rPr>
+          <w:rFonts w:ascii="Consolas" w:eastAsiaTheme="minorEastAsia" w:hAnsi="Consolas" w:cs="Consolas"/>
+          <w:color w:val="000000"/>
+          <w:kern w:val="0"/>
+          <w:lang w:eastAsia="ja-JP"/>
+        </w:rPr>
+        <w:tab/>
+        <w:t xml:space="preserve">        </w:t>
+      </w:r>
+      <w:r>
+        <w:rPr>
+          <w:rFonts w:ascii="Consolas" w:eastAsiaTheme="minorEastAsia" w:hAnsi="Consolas" w:cs="Consolas"/>
+          <w:color w:val="000000"/>
+          <w:kern w:val="0"/>
+          <w:lang w:eastAsia="ja-JP"/>
+        </w:rPr>
+        <w:t>-&gt;synchronizeEntity(</w:t>
+      </w:r>
+      <w:r>
+        <w:rPr>
+          <w:rFonts w:ascii="Consolas" w:eastAsiaTheme="minorEastAsia" w:hAnsi="Consolas" w:cs="Consolas"/>
+          <w:color w:val="0000C0"/>
+          <w:kern w:val="0"/>
+          <w:lang w:eastAsia="ja-JP"/>
+        </w:rPr>
+        <w:t>'Venus\src\Helium\Entity\user'</w:t>
+      </w:r>
+      <w:r>
+        <w:rPr>
+          <w:rFonts w:ascii="Consolas" w:eastAsiaTheme="minorEastAsia" w:hAnsi="Consolas" w:cs="Consolas"/>
+          <w:color w:val="000000"/>
+          <w:kern w:val="0"/>
+          <w:lang w:eastAsia="ja-JP"/>
+        </w:rPr>
+        <w:t>)</w:t>
+      </w:r>
+    </w:p>
+    <w:p>
+      <w:pPr>
+        <w:pStyle w:val="NormalWeb"/>
+        <w:shd w:val="clear" w:color="auto" w:fill="FFFFFF"/>
+        <w:spacing w:before="0" w:after="255"/>
+        <w:rPr>
+          <w:rFonts w:ascii="Consolas" w:eastAsiaTheme="minorEastAsia" w:hAnsi="Consolas" w:cs="Consolas"/>
+          <w:color w:val="000000"/>
+          <w:kern w:val="0"/>
+          <w:lang w:eastAsia="ja-JP"/>
+        </w:rPr>
+      </w:pPr>
+      <w:r>
+        <w:rPr>
+          <w:rFonts w:ascii="Consolas" w:eastAsiaTheme="minorEastAsia" w:hAnsi="Consolas" w:cs="Consolas"/>
+          <w:color w:val="000000"/>
+          <w:kern w:val="0"/>
+          <w:lang w:eastAsia="ja-JP"/>
+        </w:rPr>
+        <w:tab/>
+      </w:r>
+      <w:r>
+        <w:rPr>
+          <w:rFonts w:ascii="Consolas" w:eastAsiaTheme="minorEastAsia" w:hAnsi="Consolas" w:cs="Consolas"/>
+          <w:color w:val="000000"/>
+          <w:kern w:val="0"/>
+          <w:lang w:eastAsia="ja-JP"/>
+        </w:rPr>
+        <w:tab/>
+      </w:r>
+      <w:r>
+        <w:rPr>
+          <w:rFonts w:ascii="Consolas" w:eastAsiaTheme="minorEastAsia" w:hAnsi="Consolas" w:cs="Consolas"/>
+          <w:color w:val="000000"/>
+          <w:kern w:val="0"/>
+          <w:lang w:eastAsia="ja-JP"/>
+        </w:rPr>
+        <w:tab/>
+        <w:t xml:space="preserve">       </w:t>
+      </w:r>
+      <w:r>
+        <w:rPr>
+          <w:rFonts w:ascii="Consolas" w:eastAsiaTheme="minorEastAsia" w:hAnsi="Consolas" w:cs="Consolas"/>
+          <w:color w:val="000000"/>
+          <w:kern w:val="0"/>
+          <w:lang w:eastAsia="ja-JP"/>
+        </w:rPr>
+        <w:t>-&gt;getForm();</w:t>
+      </w:r>
+    </w:p>
+    <w:p>
+      <w:pPr>
+        <w:pStyle w:val="NormalWeb"/>
+        <w:shd w:val="clear" w:color="auto" w:fill="FFFFFF"/>
+        <w:spacing w:before="0" w:after="255"/>
+        <w:rPr>
+          <w:rFonts w:ascii="Consolas" w:hAnsi="Consolas" w:cs="Consolas"/>
+          <w:sz w:val="20"/>
+        </w:rPr>
+      </w:pPr>
+      <w:r>
+        <w:rPr>
+          <w:rFonts w:ascii="Consolas" w:hAnsi="Consolas" w:cs="Consolas"/>
+          <w:sz w:val="20"/>
+        </w:rPr>
+        <w:t>$oForm-&gt;handleRequest();</w:t>
+      </w:r>
+    </w:p>
+    <w:p>
+      <w:pPr>
+        <w:pStyle w:val="NormalWeb"/>
+        <w:shd w:val="clear" w:color="auto" w:fill="FFFFFF"/>
+        <w:spacing w:before="0" w:after="255"/>
+        <w:rPr>
+          <w:rFonts w:ascii="Consolas" w:hAnsi="Consolas" w:cs="Consolas"/>
+          <w:sz w:val="20"/>
+        </w:rPr>
+      </w:pPr>
+      <w:r>
+        <w:rPr>
+          <w:rFonts w:ascii="Consolas" w:hAnsi="Consolas" w:cs="Consolas"/>
+          <w:sz w:val="20"/>
+        </w:rPr>
+        <w:t>If ($oForm-&gt;isValid())</w:t>
+      </w:r>
+      <w:r>
+        <w:rPr>
+          <w:rFonts w:ascii="Consolas" w:hAnsi="Consolas" w:cs="Consolas"/>
+          <w:sz w:val="20"/>
+        </w:rPr>
+        <w:t xml:space="preserve"> { /*résultats */ }</w:t>
+      </w:r>
+    </w:p>
+    <w:p>
+      <w:pPr>
+        <w:pStyle w:val="NormalWeb"/>
+        <w:shd w:val="clear" w:color="auto" w:fill="FFFFFF"/>
+        <w:spacing w:before="0" w:after="255"/>
+        <w:rPr>
+          <w:szCs w:val="24"/>
+          <w:lang w:val="fr-FR"/>
+        </w:rPr>
+      </w:pPr>
+      <w:r>
+        <w:rPr>
+          <w:szCs w:val="24"/>
+          <w:lang w:val="fr-FR"/>
+        </w:rPr>
+        <w:t xml:space="preserve">Vous pouvez aussi tester si le formulaire a été </w:t>
+      </w:r>
+      <w:r>
+        <w:rPr>
+          <w:szCs w:val="24"/>
+          <w:lang w:val="fr-FR"/>
+        </w:rPr>
+        <w:t>soumis (sans en tester la validité) en utilisant la méthode $oForm-&gt;isSubmitted().</w:t>
+      </w:r>
+    </w:p>
+    <w:p>
+      <w:pPr>
+        <w:pStyle w:val="NormalWeb"/>
+        <w:shd w:val="clear" w:color="auto" w:fill="FFFFFF"/>
+        <w:spacing w:before="0" w:after="255"/>
+        <w:rPr>
+          <w:szCs w:val="24"/>
+          <w:lang w:val="fr-FR"/>
+        </w:rPr>
+      </w:pPr>
+      <w:r>
+        <w:rPr>
+          <w:szCs w:val="24"/>
+          <w:lang w:val="fr-FR"/>
+        </w:rPr>
+        <w:t>Vous pouvez tester le bouton submit qui a été cliqué (quand vous en mettez plusieurs) avec la méthode $oForm-&gt;isClicked(‘bouton_valid1’) ;</w:t>
+      </w:r>
+      <w:bookmarkStart w:id="24" w:name="_GoBack"/>
+      <w:bookmarkEnd w:id="24"/>
+    </w:p>
+    <w:p>
+      <w:pPr>
+        <w:pStyle w:val="Titre2"/>
+        <w:rPr>
+          <w:lang w:val="fr-FR"/>
+        </w:rPr>
+      </w:pPr>
+      <w:r>
+        <w:rPr>
+          <w:rFonts w:cs="Miriam"/>
+          <w:szCs w:val="24"/>
+          <w:lang w:val="fr-FR"/>
+        </w:rPr>
+        <w:t>Sauvegarde et suppression rapide des entités</w:t>
+      </w:r>
+    </w:p>
+    <w:p>
+      <w:pPr>
+        <w:pStyle w:val="NormalWeb"/>
+        <w:shd w:val="clear" w:color="auto" w:fill="FFFFFF"/>
+        <w:spacing w:before="0" w:after="255"/>
+        <w:rPr>
+          <w:rFonts w:cs="Miriam"/>
+          <w:szCs w:val="24"/>
+          <w:lang w:val="fr-FR"/>
+        </w:rPr>
+      </w:pPr>
+      <w:r>
+        <w:rPr>
+          <w:rFonts w:cs="Miriam"/>
+          <w:szCs w:val="24"/>
+          <w:lang w:val="fr-FR"/>
+        </w:rPr>
+        <w:t>Venus permet de sauvegarder ou de modifier rapidement une entité. Pour cela lorsque vous avez une entité faites :</w:t>
+      </w:r>
+    </w:p>
+    <w:p>
+      <w:pPr>
+        <w:pStyle w:val="NormalWeb"/>
+        <w:shd w:val="clear" w:color="auto" w:fill="FFFFFF"/>
+        <w:spacing w:before="0" w:after="255"/>
+        <w:rPr>
+          <w:rFonts w:cs="Miriam"/>
+          <w:szCs w:val="24"/>
+          <w:lang w:val="fr-FR"/>
+        </w:rPr>
+      </w:pPr>
+      <w:r>
+        <w:rPr>
+          <w:rFonts w:cs="Miriam"/>
+          <w:szCs w:val="24"/>
+          <w:lang w:val="fr-FR"/>
+        </w:rPr>
+        <w:t>$oEntity-&gt;save() ; pour la sauvegarder (update ou insert selon la clé primaire indiquée)</w:t>
+      </w:r>
+      <w:r>
+        <w:rPr>
+          <w:rFonts w:cs="Miriam"/>
+          <w:szCs w:val="24"/>
+          <w:lang w:val="fr-FR"/>
+        </w:rPr>
+        <w:br/>
+        <w:t>=&gt; on peut mettre true en paramètre pour accepter un INSERT ON DUPLICATE KEY UPDATE</w:t>
+      </w:r>
+      <w:r>
+        <w:rPr>
+          <w:rFonts w:cs="Miriam"/>
+          <w:szCs w:val="24"/>
+          <w:lang w:val="fr-FR"/>
+        </w:rPr>
+        <w:t>.</w:t>
+      </w:r>
+    </w:p>
+    <w:p>
+      <w:pPr>
+        <w:pStyle w:val="NormalWeb"/>
+        <w:shd w:val="clear" w:color="auto" w:fill="FFFFFF"/>
+        <w:spacing w:before="0" w:after="255"/>
+        <w:rPr>
+          <w:rFonts w:cs="Miriam"/>
+          <w:szCs w:val="24"/>
+          <w:lang w:val="fr-FR"/>
+        </w:rPr>
+      </w:pPr>
+      <w:r>
+        <w:rPr>
+          <w:rFonts w:cs="Miriam"/>
+          <w:szCs w:val="24"/>
+          <w:lang w:val="fr-FR"/>
+        </w:rPr>
+        <w:t>$oEntity-&gt;remove() ; pour la supprimer</w:t>
+      </w:r>
+    </w:p>
+    <w:p>
+      <w:pPr>
+        <w:pStyle w:val="Titre2"/>
+        <w:rPr>
+          <w:lang w:val="fr-FR"/>
+        </w:rPr>
+      </w:pPr>
+      <w:r>
+        <w:rPr>
+          <w:rFonts w:cs="Miriam"/>
+          <w:szCs w:val="24"/>
+          <w:lang w:val="fr-FR"/>
+        </w:rPr>
+        <w:t>Gestion des caches</w:t>
+      </w:r>
+    </w:p>
+    <w:p>
+      <w:pPr>
+        <w:pStyle w:val="NormalWeb"/>
+        <w:shd w:val="clear" w:color="auto" w:fill="FFFFFF"/>
+        <w:spacing w:before="0" w:after="255"/>
+        <w:rPr>
+          <w:rFonts w:cs="Miriam"/>
+          <w:szCs w:val="24"/>
+          <w:lang w:val="fr-FR"/>
+        </w:rPr>
+      </w:pPr>
+      <w:r>
+        <w:rPr>
+          <w:rFonts w:cs="Miriam"/>
+          <w:szCs w:val="24"/>
+          <w:lang w:val="fr-FR"/>
+        </w:rPr>
+        <w:t>Le framework permet de gérer du cache de différente façon : utiliser des fichiers, utiliser du cache mémoire classique, Redis, Memcache ou Apc.</w:t>
+      </w:r>
+    </w:p>
+    <w:p>
+      <w:pPr>
+        <w:pStyle w:val="NormalWeb"/>
+        <w:shd w:val="clear" w:color="auto" w:fill="FFFFFF"/>
+        <w:spacing w:before="0" w:after="255"/>
+        <w:rPr>
+          <w:rFonts w:cs="Miriam"/>
+          <w:szCs w:val="24"/>
+          <w:lang w:val="fr-FR"/>
+        </w:rPr>
+      </w:pPr>
+      <w:r>
+        <w:rPr>
+          <w:rFonts w:cs="Miriam"/>
+          <w:szCs w:val="24"/>
+          <w:lang w:val="fr-FR"/>
+        </w:rPr>
+        <w:t>Pour utiliser un cache, il suffit d’utiliser cette classe :</w:t>
+      </w:r>
+    </w:p>
+    <w:p>
+      <w:pPr>
+        <w:pStyle w:val="NormalWeb"/>
+        <w:shd w:val="clear" w:color="auto" w:fill="FFFFFF"/>
+        <w:spacing w:before="0" w:after="255"/>
+        <w:rPr>
+          <w:rFonts w:cs="Miriam"/>
+          <w:szCs w:val="24"/>
+          <w:lang w:val="fr-FR"/>
+        </w:rPr>
+      </w:pPr>
+      <w:r>
+        <w:rPr>
+          <w:rFonts w:cs="Miriam"/>
+          <w:szCs w:val="24"/>
+          <w:lang w:val="fr-FR"/>
+        </w:rPr>
+        <w:lastRenderedPageBreak/>
+        <w:t>$oCache = new \Venus\lib\Cache;</w:t>
+      </w:r>
+      <w:r>
+        <w:rPr>
+          <w:rFonts w:cs="Miriam"/>
+          <w:szCs w:val="24"/>
+          <w:lang w:val="fr-FR"/>
+        </w:rPr>
+        <w:br/>
+        <w:t>$oCache-&gt;setCacheType(‘apc’); // apc, memcache, redis, file, memory</w:t>
+      </w:r>
+    </w:p>
+    <w:p>
+      <w:pPr>
+        <w:pStyle w:val="NormalWeb"/>
+        <w:shd w:val="clear" w:color="auto" w:fill="FFFFFF"/>
+        <w:spacing w:before="0" w:after="255"/>
+        <w:rPr>
+          <w:rFonts w:cs="Miriam"/>
+          <w:szCs w:val="24"/>
+          <w:lang w:val="fr-FR"/>
+        </w:rPr>
+      </w:pPr>
+      <w:r>
+        <w:rPr>
+          <w:rFonts w:cs="Miriam"/>
+          <w:szCs w:val="24"/>
+          <w:lang w:val="fr-FR"/>
+        </w:rPr>
+        <w:t>Attention, pour Redis et Memca</w:t>
+      </w:r>
+      <w:r>
+        <w:rPr>
+          <w:rFonts w:cs="Miriam"/>
+          <w:szCs w:val="24"/>
+          <w:lang w:val="fr-FR"/>
+        </w:rPr>
+        <w:t>c</w:t>
+      </w:r>
+      <w:r>
+        <w:rPr>
+          <w:rFonts w:cs="Miriam"/>
+          <w:szCs w:val="24"/>
+          <w:lang w:val="fr-FR"/>
+        </w:rPr>
+        <w:t>h</w:t>
+      </w:r>
+      <w:r>
+        <w:rPr>
+          <w:rFonts w:cs="Miriam"/>
+          <w:szCs w:val="24"/>
+          <w:lang w:val="fr-FR"/>
+        </w:rPr>
+        <w:t>e vous devez créer des fichiers de confi</w:t>
+      </w:r>
+      <w:r>
+        <w:rPr>
+          <w:rFonts w:cs="Miriam"/>
+          <w:szCs w:val="24"/>
+          <w:lang w:val="fr-FR"/>
+        </w:rPr>
+        <w:t>guration globals ou par Portail. Vous trouverez un exemple dans le dossier de configuration global.</w:t>
+      </w:r>
+    </w:p>
+    <w:p>
+      <w:pPr>
+        <w:pStyle w:val="Titre2"/>
+        <w:rPr>
+          <w:lang w:val="fr-FR"/>
+        </w:rPr>
+      </w:pPr>
+      <w:r>
+        <w:rPr>
+          <w:rFonts w:cs="Miriam"/>
+          <w:szCs w:val="24"/>
+          <w:lang w:val="fr-FR"/>
+        </w:rPr>
+        <w:t>Application multilingue</w:t>
+      </w:r>
+    </w:p>
+    <w:p>
+      <w:pPr>
+        <w:pStyle w:val="NormalWeb"/>
+        <w:shd w:val="clear" w:color="auto" w:fill="FFFFFF"/>
+        <w:spacing w:before="0" w:after="255"/>
+        <w:rPr>
+          <w:rFonts w:cs="Miriam"/>
+          <w:szCs w:val="24"/>
+          <w:lang w:val="fr-FR"/>
+        </w:rPr>
+      </w:pPr>
+      <w:r>
+        <w:rPr>
+          <w:rFonts w:cs="Miriam"/>
+          <w:szCs w:val="24"/>
+          <w:lang w:val="fr-FR"/>
+        </w:rPr>
+        <w:t>Venus permet de faire des applications multilingues.</w:t>
+      </w:r>
+      <w:r>
+        <w:rPr>
+          <w:rFonts w:cs="Miriam"/>
+          <w:szCs w:val="24"/>
+          <w:lang w:val="fr-FR"/>
+        </w:rPr>
+        <w:t xml:space="preserve"> Pour cela vous pouvez utiliser la classe I18n qui propose 3 modes : le gettext si vous l’avez activé et que le fichier .mo existe, un traducteur local si le fichier .json existe ou sinon un simple Mock pour vous laisser simuler une traduction.</w:t>
+      </w:r>
+    </w:p>
+    <w:p>
+      <w:pPr>
+        <w:pStyle w:val="NormalWeb"/>
+        <w:shd w:val="clear" w:color="auto" w:fill="FFFFFF"/>
+        <w:spacing w:before="0" w:after="255"/>
+        <w:rPr>
+          <w:rFonts w:cs="Miriam"/>
+          <w:szCs w:val="24"/>
+          <w:lang w:val="fr-FR"/>
+        </w:rPr>
+      </w:pPr>
+      <w:r>
+        <w:rPr>
+          <w:rFonts w:cs="Miriam"/>
+          <w:szCs w:val="24"/>
+          <w:lang w:val="fr-FR"/>
+        </w:rPr>
+        <w:t>Une classe Mock permet de ne pas bloquer vos développements en proposant toutes les fonctionnalités des classes réelles mais en ayant aucun résultat réel.</w:t>
+      </w:r>
+    </w:p>
+    <w:p>
+      <w:pPr>
+        <w:pStyle w:val="NormalWeb"/>
+        <w:shd w:val="clear" w:color="auto" w:fill="FFFFFF"/>
+        <w:spacing w:before="0" w:after="255"/>
+        <w:rPr>
+          <w:rFonts w:cs="Miriam"/>
+          <w:szCs w:val="24"/>
+          <w:lang w:val="fr-FR"/>
+        </w:rPr>
+      </w:pPr>
+      <w:r>
+        <w:rPr>
+          <w:rFonts w:cs="Miriam"/>
+          <w:szCs w:val="24"/>
+          <w:lang w:val="fr-FR"/>
+        </w:rPr>
+        <w:t>Les fichiers de traductions .mo ou .json doivent se trouver dans /data/i18n/. Un exemple de fichier json est présent dans le framework.</w:t>
+      </w:r>
+    </w:p>
+    <w:p>
+      <w:pPr>
+        <w:pStyle w:val="NormalWeb"/>
+        <w:shd w:val="clear" w:color="auto" w:fill="FFFFFF"/>
+        <w:spacing w:before="0" w:after="255"/>
+        <w:rPr>
+          <w:rFonts w:cs="Miriam"/>
+          <w:szCs w:val="24"/>
+          <w:lang w:val="fr-FR"/>
+        </w:rPr>
+      </w:pPr>
+      <w:r>
+        <w:rPr>
+          <w:rFonts w:cs="Miriam"/>
+          <w:szCs w:val="24"/>
+          <w:lang w:val="fr-FR"/>
+        </w:rPr>
+        <w:t>La configuration du multilingue se fait dans le fichiers de configuration Const.json où il faudra configurer « language », « i18n_domain » et « i18n_directory ».</w:t>
+      </w:r>
+    </w:p>
+    <w:p>
+      <w:pPr>
+        <w:pStyle w:val="NormalWeb"/>
+        <w:shd w:val="clear" w:color="auto" w:fill="FFFFFF"/>
+        <w:spacing w:before="0" w:after="255"/>
+        <w:rPr>
+          <w:rFonts w:cs="Miriam"/>
+          <w:szCs w:val="24"/>
+          <w:lang w:val="fr-FR"/>
+        </w:rPr>
+      </w:pPr>
+      <w:r>
+        <w:rPr>
+          <w:rFonts w:cs="Miriam"/>
+          <w:szCs w:val="24"/>
+          <w:lang w:val="fr-FR"/>
+        </w:rPr>
+        <w:t>Dans un template, vous pourrez mettre {gettext word=’cool’}</w:t>
+      </w:r>
+    </w:p>
+    <w:p>
+      <w:pPr>
+        <w:pStyle w:val="Titre2"/>
+        <w:rPr>
+          <w:lang w:val="fr-FR"/>
+        </w:rPr>
+      </w:pPr>
+      <w:r>
+        <w:rPr>
+          <w:rFonts w:cs="Miriam"/>
+          <w:szCs w:val="24"/>
+          <w:lang w:val="fr-FR"/>
+        </w:rPr>
+        <w:t>Faire un modèle de données avec un join</w:t>
+      </w:r>
+    </w:p>
+    <w:p>
+      <w:pPr>
+        <w:pStyle w:val="NormalWeb"/>
+        <w:shd w:val="clear" w:color="auto" w:fill="FFFFFF"/>
+        <w:spacing w:before="0" w:after="255"/>
+        <w:rPr>
+          <w:rFonts w:cs="Miriam"/>
+          <w:szCs w:val="24"/>
+          <w:lang w:val="fr-FR"/>
+        </w:rPr>
+      </w:pPr>
+      <w:r>
+        <w:rPr>
+          <w:rFonts w:cs="Miriam"/>
+          <w:szCs w:val="24"/>
+          <w:lang w:val="fr-FR"/>
+        </w:rPr>
+        <w:t>Venus permet aux entités de se lier entre elles. Pour cela il suffit de définir un join</w:t>
+      </w:r>
+      <w:r>
+        <w:rPr>
+          <w:rFonts w:cs="Miriam"/>
+          <w:szCs w:val="24"/>
+          <w:lang w:val="fr-FR"/>
+        </w:rPr>
+        <w:t xml:space="preserve"> sur un des champs join dans le Db.conf comme ceci :</w:t>
       </w:r>
     </w:p>
     <w:p>
@@ -33066,6 +33797,130 @@
           <w:rFonts w:ascii="Consolas" w:eastAsiaTheme="minorEastAsia" w:hAnsi="Consolas" w:cs="Consolas"/>
           <w:color w:val="4C483D" w:themeColor="text2"/>
           <w:kern w:val="0"/>
+          <w:lang w:val="fr-FR" w:eastAsia="ja-JP"/>
+        </w:rPr>
+        <w:t xml:space="preserve">                        </w:t>
+      </w:r>
+      <w:r>
+        <w:rPr>
+          <w:rFonts w:ascii="Consolas" w:eastAsiaTheme="minorEastAsia" w:hAnsi="Consolas" w:cs="Consolas"/>
+          <w:color w:val="4C483D" w:themeColor="text2"/>
+          <w:kern w:val="0"/>
+          <w:lang w:eastAsia="ja-JP"/>
+        </w:rPr>
+        <w:t>"id_product": {</w:t>
+      </w:r>
+    </w:p>
+    <w:p>
+      <w:pPr>
+        <w:autoSpaceDE w:val="0"/>
+        <w:autoSpaceDN w:val="0"/>
+        <w:adjustRightInd w:val="0"/>
+        <w:spacing w:before="0" w:after="0" w:line="240" w:lineRule="auto"/>
+        <w:rPr>
+          <w:rFonts w:ascii="Consolas" w:eastAsiaTheme="minorEastAsia" w:hAnsi="Consolas" w:cs="Consolas"/>
+          <w:color w:val="4C483D" w:themeColor="text2"/>
+          <w:kern w:val="0"/>
+          <w:lang w:eastAsia="ja-JP"/>
+        </w:rPr>
+      </w:pPr>
+      <w:r>
+        <w:rPr>
+          <w:rFonts w:ascii="Consolas" w:eastAsiaTheme="minorEastAsia" w:hAnsi="Consolas" w:cs="Consolas"/>
+          <w:color w:val="4C483D" w:themeColor="text2"/>
+          <w:kern w:val="0"/>
+          <w:lang w:eastAsia="ja-JP"/>
+        </w:rPr>
+        <w:t xml:space="preserve">                            "type": "int",</w:t>
+      </w:r>
+    </w:p>
+    <w:p>
+      <w:pPr>
+        <w:autoSpaceDE w:val="0"/>
+        <w:autoSpaceDN w:val="0"/>
+        <w:adjustRightInd w:val="0"/>
+        <w:spacing w:before="0" w:after="0" w:line="240" w:lineRule="auto"/>
+        <w:rPr>
+          <w:rFonts w:ascii="Consolas" w:eastAsiaTheme="minorEastAsia" w:hAnsi="Consolas" w:cs="Consolas"/>
+          <w:color w:val="4C483D" w:themeColor="text2"/>
+          <w:kern w:val="0"/>
+          <w:lang w:eastAsia="ja-JP"/>
+        </w:rPr>
+      </w:pPr>
+      <w:r>
+        <w:rPr>
+          <w:rFonts w:ascii="Consolas" w:eastAsiaTheme="minorEastAsia" w:hAnsi="Consolas" w:cs="Consolas"/>
+          <w:color w:val="4C483D" w:themeColor="text2"/>
+          <w:kern w:val="0"/>
+          <w:lang w:eastAsia="ja-JP"/>
+        </w:rPr>
+        <w:t xml:space="preserve">                            "null": false,</w:t>
+      </w:r>
+    </w:p>
+    <w:p>
+      <w:pPr>
+        <w:autoSpaceDE w:val="0"/>
+        <w:autoSpaceDN w:val="0"/>
+        <w:adjustRightInd w:val="0"/>
+        <w:spacing w:before="0" w:after="0" w:line="240" w:lineRule="auto"/>
+        <w:rPr>
+          <w:rFonts w:ascii="Consolas" w:eastAsiaTheme="minorEastAsia" w:hAnsi="Consolas" w:cs="Consolas"/>
+          <w:color w:val="4C483D" w:themeColor="text2"/>
+          <w:kern w:val="0"/>
+          <w:lang w:eastAsia="ja-JP"/>
+        </w:rPr>
+      </w:pPr>
+      <w:r>
+        <w:rPr>
+          <w:rFonts w:ascii="Consolas" w:eastAsiaTheme="minorEastAsia" w:hAnsi="Consolas" w:cs="Consolas"/>
+          <w:color w:val="4C483D" w:themeColor="text2"/>
+          <w:kern w:val="0"/>
+          <w:lang w:eastAsia="ja-JP"/>
+        </w:rPr>
+        <w:t xml:space="preserve">                            "unsigned": true,</w:t>
+      </w:r>
+    </w:p>
+    <w:p>
+      <w:pPr>
+        <w:autoSpaceDE w:val="0"/>
+        <w:autoSpaceDN w:val="0"/>
+        <w:adjustRightInd w:val="0"/>
+        <w:spacing w:before="0" w:after="0" w:line="240" w:lineRule="auto"/>
+        <w:rPr>
+          <w:rFonts w:ascii="Consolas" w:eastAsiaTheme="minorEastAsia" w:hAnsi="Consolas" w:cs="Consolas"/>
+          <w:color w:val="4C483D" w:themeColor="text2"/>
+          <w:kern w:val="0"/>
+          <w:lang w:eastAsia="ja-JP"/>
+        </w:rPr>
+      </w:pPr>
+      <w:r>
+        <w:rPr>
+          <w:rFonts w:ascii="Consolas" w:eastAsiaTheme="minorEastAsia" w:hAnsi="Consolas" w:cs="Consolas"/>
+          <w:color w:val="4C483D" w:themeColor="text2"/>
+          <w:kern w:val="0"/>
+          <w:lang w:eastAsia="ja-JP"/>
+        </w:rPr>
+        <w:t xml:space="preserve">                            "join": "product",</w:t>
+      </w:r>
+    </w:p>
+    <w:p>
+      <w:pPr>
+        <w:autoSpaceDE w:val="0"/>
+        <w:autoSpaceDN w:val="0"/>
+        <w:adjustRightInd w:val="0"/>
+        <w:spacing w:before="0" w:after="0" w:line="240" w:lineRule="auto"/>
+        <w:rPr>
+          <w:rFonts w:ascii="Consolas" w:eastAsiaTheme="minorEastAsia" w:hAnsi="Consolas" w:cs="Consolas"/>
+          <w:color w:val="4C483D" w:themeColor="text2"/>
+          <w:kern w:val="0"/>
+          <w:lang w:eastAsia="ja-JP"/>
+        </w:rPr>
+      </w:pPr>
+      <w:r>
+        <w:rPr>
+          <w:rFonts w:ascii="Consolas" w:eastAsiaTheme="minorEastAsia" w:hAnsi="Consolas" w:cs="Consolas"/>
+          <w:color w:val="4C483D" w:themeColor="text2"/>
+          <w:kern w:val="0"/>
           <w:lang w:eastAsia="ja-JP"/>
         </w:rPr>
         <w:t xml:space="preserve">                            "join_by_field": "id"</w:t>
@@ -33273,6 +34128,7 @@
           <w:szCs w:val="24"/>
           <w:lang w:val="fr-FR"/>
         </w:rPr>
+        <w:lastRenderedPageBreak/>
         <w:t>Le premier Autoload est la fonction classique qui intègre l’ensemble du framework Venus2.</w:t>
       </w:r>
     </w:p>
@@ -33819,7 +34675,6 @@
           <w:szCs w:val="24"/>
           <w:lang w:val="fr-FR"/>
         </w:rPr>
-        <w:lastRenderedPageBreak/>
         <w:t>Utiliser Smarty à la place d’Apollina</w:t>
       </w:r>
     </w:p>
@@ -34408,6 +35263,7 @@
           <w:szCs w:val="24"/>
           <w:lang w:val="fr-FR"/>
         </w:rPr>
+        <w:lastRenderedPageBreak/>
         <w:t>Service d’injection</w:t>
       </w:r>
     </w:p>
@@ -36629,6 +37485,7 @@
                 <w:szCs w:val="16"/>
                 <w:lang w:val="fr-FR" w:eastAsia="fr-FR"/>
               </w:rPr>
+              <w:lastRenderedPageBreak/>
               <w:t xml:space="preserve">    </w:t>
             </w:r>
             <w:r>
@@ -37029,6 +37886,7 @@
           <w:szCs w:val="24"/>
           <w:lang w:val="fr-FR"/>
         </w:rPr>
+        <w:lastRenderedPageBreak/>
         <w:t>Des clés étrangères</w:t>
       </w:r>
     </w:p>
@@ -37638,7 +38496,6 @@
                 <w:szCs w:val="16"/>
                 <w:lang w:val="fr-FR" w:eastAsia="ja-JP"/>
               </w:rPr>
-              <w:lastRenderedPageBreak/>
               <w:t xml:space="preserve">                </w:t>
             </w:r>
             <w:r>
@@ -38509,6 +39366,7 @@
                 <w:szCs w:val="16"/>
                 <w:lang w:val="fr-FR" w:eastAsia="ja-JP"/>
               </w:rPr>
+              <w:lastRenderedPageBreak/>
               <w:t xml:space="preserve">                            "join_update": "cascade",</w:t>
             </w:r>
           </w:p>
@@ -40295,6 +41153,7 @@
           <w:szCs w:val="24"/>
           <w:lang w:val="fr-FR"/>
         </w:rPr>
+        <w:lastRenderedPageBreak/>
         <w:t>Vous pourrez donc créer un plugin en ajoutant un dossier dans :</w:t>
       </w:r>
       <w:r>
@@ -41051,7 +41910,6 @@
           <w:szCs w:val="24"/>
           <w:lang w:val="fr-FR"/>
         </w:rPr>
-        <w:lastRenderedPageBreak/>
         <w:t>On voit ensuite lancer le script qui permet d’installer le plugin</w:t>
       </w:r>
       <w:r>
@@ -41389,6 +42247,7 @@
           <w:szCs w:val="24"/>
           <w:lang w:val="fr-FR"/>
         </w:rPr>
+        <w:lastRenderedPageBreak/>
         <w:t xml:space="preserve">Venus propose pour sa version 2 de gérer les asset. Ce concept permet de gérer des CSS et des JS qui ne sont pas dans le dossier public classique mais dans le dossier public du bundle. Voici un exemple pour ajouter des CSS et des Javascript avec les asset </w:t>
       </w:r>
       <w:r>
@@ -41795,14 +42654,6 @@
                 <w:lang w:eastAsia="ja-JP"/>
               </w:rPr>
               <w:br/>
-            </w:r>
-            <w:r>
-              <w:rPr>
-                <w:rFonts w:ascii="Consolas" w:eastAsiaTheme="minorEastAsia" w:hAnsi="Consolas" w:cs="Consolas"/>
-                <w:color w:val="4C483D" w:themeColor="text2"/>
-                <w:kern w:val="0"/>
-                <w:lang w:eastAsia="ja-JP"/>
-              </w:rPr>
               <w:t>&lt;lin</w:t>
             </w:r>
             <w:r>
@@ -41964,7 +42815,7 @@
                 <w:kern w:val="0"/>
                 <w:lang w:eastAsia="ja-JP"/>
               </w:rPr>
-              <w:t>k rel="stylesheet" href</w:t>
+              <w:t>k rel="stylesheet" href=</w:t>
             </w:r>
             <w:r>
               <w:rPr>
@@ -41973,7 +42824,7 @@
                 <w:kern w:val="0"/>
                 <w:lang w:eastAsia="ja-JP"/>
               </w:rPr>
-              <w:t>=</w:t>
+              <w:t>"</w:t>
             </w:r>
             <w:r>
               <w:rPr>
@@ -41982,7 +42833,7 @@
                 <w:kern w:val="0"/>
                 <w:lang w:eastAsia="ja-JP"/>
               </w:rPr>
-              <w:t>"</w:t>
+              <w:t>{asset template=</w:t>
             </w:r>
             <w:r>
               <w:rPr>
@@ -41991,7 +42842,7 @@
                 <w:kern w:val="0"/>
                 <w:lang w:eastAsia="ja-JP"/>
               </w:rPr>
-              <w:t>{asset template=</w:t>
+              <w:t>"Demo/public/</w:t>
             </w:r>
             <w:r>
               <w:rPr>
@@ -42000,7 +42851,7 @@
                 <w:kern w:val="0"/>
                 <w:lang w:eastAsia="ja-JP"/>
               </w:rPr>
-              <w:t>"Demo/public/</w:t>
+              <w:t>js</w:t>
             </w:r>
             <w:r>
               <w:rPr>
@@ -42009,10 +42860,8 @@
                 <w:kern w:val="0"/>
                 <w:lang w:eastAsia="ja-JP"/>
               </w:rPr>
-              <w:t>js</w:t>
-            </w:r>
-            <w:bookmarkStart w:id="24" w:name="_GoBack"/>
-            <w:bookmarkEnd w:id="24"/>
+              <w:t>/global"</w:t>
+            </w:r>
             <w:r>
               <w:rPr>
                 <w:rFonts w:ascii="Consolas" w:eastAsiaTheme="minorEastAsia" w:hAnsi="Consolas" w:cs="Consolas"/>
@@ -42020,25 +42869,7 @@
                 <w:kern w:val="0"/>
                 <w:lang w:eastAsia="ja-JP"/>
               </w:rPr>
-              <w:t>/global"</w:t>
-            </w:r>
-            <w:r>
-              <w:rPr>
-                <w:rFonts w:ascii="Consolas" w:eastAsiaTheme="minorEastAsia" w:hAnsi="Consolas" w:cs="Consolas"/>
-                <w:color w:val="4C483D" w:themeColor="text2"/>
-                <w:kern w:val="0"/>
-                <w:lang w:eastAsia="ja-JP"/>
-              </w:rPr>
-              <w:t>}</w:t>
-            </w:r>
-            <w:r>
-              <w:rPr>
-                <w:rFonts w:ascii="Consolas" w:eastAsiaTheme="minorEastAsia" w:hAnsi="Consolas" w:cs="Consolas"/>
-                <w:color w:val="4C483D" w:themeColor="text2"/>
-                <w:kern w:val="0"/>
-                <w:lang w:eastAsia="ja-JP"/>
-              </w:rPr>
-              <w:t>"</w:t>
+              <w:t>}"</w:t>
             </w:r>
             <w:r>
               <w:rPr>
@@ -44555,7 +45386,7 @@
 </file>
 
 <file path=customXml/itemProps3.xml><?xml version="1.0" encoding="utf-8"?>
-<ds:datastoreItem xmlns:ds="http://schemas.openxmlformats.org/officeDocument/2006/customXml" ds:itemID="{553CA6B2-CC31-49DD-91DB-3F1F8B0356DA}">
+<ds:datastoreItem xmlns:ds="http://schemas.openxmlformats.org/officeDocument/2006/customXml" ds:itemID="{B8D3B76D-40EB-4319-B1DA-45365A3B4220}">
   <ds:schemaRefs>
     <ds:schemaRef ds:uri="http://schemas.openxmlformats.org/officeDocument/2006/bibliography"/>
   </ds:schemaRefs>

</xml_diff>

<commit_message>
Update Attila Create Formular by imbrication
</commit_message>
<xml_diff>
--- a/Venus_Framework_tutoriel.docx
+++ b/Venus_Framework_tutoriel.docx
@@ -32721,12 +32721,14 @@
         <w:rPr>
           <w:rFonts w:ascii="Consolas" w:hAnsi="Consolas" w:cs="Consolas"/>
           <w:sz w:val="20"/>
+          <w:lang w:val="fr-FR"/>
         </w:rPr>
       </w:pPr>
       <w:r>
         <w:rPr>
           <w:rFonts w:ascii="Consolas" w:hAnsi="Consolas" w:cs="Consolas"/>
           <w:sz w:val="20"/>
+          <w:lang w:val="fr-FR"/>
         </w:rPr>
         <w:t>Vue : {$form</w:t>
       </w:r>
@@ -32734,6 +32736,7 @@
         <w:rPr>
           <w:rFonts w:ascii="Consolas" w:hAnsi="Consolas" w:cs="Consolas"/>
           <w:sz w:val="20"/>
+          <w:lang w:val="fr-FR"/>
         </w:rPr>
         <w:t>-&gt;</w:t>
       </w:r>
@@ -32741,6 +32744,7 @@
         <w:rPr>
           <w:rFonts w:ascii="Consolas" w:hAnsi="Consolas" w:cs="Consolas"/>
           <w:sz w:val="20"/>
+          <w:lang w:val="fr-FR"/>
         </w:rPr>
         <w:t>form}</w:t>
       </w:r>
@@ -33377,24 +33381,6 @@
         </w:rPr>
         <w:t>Vous pouvez tester le bouton submit qui a été cliqué (quand vous en mettez plusieurs) avec la méthode $oForm-&gt;isClicked(‘bouton_valid1’) ;</w:t>
       </w:r>
-      <w:bookmarkStart w:id="24" w:name="_GoBack"/>
-      <w:bookmarkEnd w:id="24"/>
-    </w:p>
-    <w:p>
-      <w:pPr>
-        <w:pStyle w:val="Titre2"/>
-        <w:rPr>
-          <w:lang w:val="fr-FR"/>
-        </w:rPr>
-      </w:pPr>
-      <w:r>
-        <w:rPr>
-          <w:rFonts w:cs="Miriam"/>
-          <w:szCs w:val="24"/>
-          <w:lang w:val="fr-FR"/>
-        </w:rPr>
-        <w:t>Sauvegarde et suppression rapide des entités</w:t>
-      </w:r>
     </w:p>
     <w:p>
       <w:pPr>
@@ -33402,18 +33388,16 @@
         <w:shd w:val="clear" w:color="auto" w:fill="FFFFFF"/>
         <w:spacing w:before="0" w:after="255"/>
         <w:rPr>
-          <w:rFonts w:cs="Miriam"/>
-          <w:szCs w:val="24"/>
-          <w:lang w:val="fr-FR"/>
-        </w:rPr>
-      </w:pPr>
-      <w:r>
-        <w:rPr>
-          <w:rFonts w:cs="Miriam"/>
-          <w:szCs w:val="24"/>
-          <w:lang w:val="fr-FR"/>
-        </w:rPr>
-        <w:t>Venus permet de sauvegarder ou de modifier rapidement une entité. Pour cela lorsque vous avez une entité faites :</w:t>
+          <w:szCs w:val="24"/>
+          <w:lang w:val="fr-FR"/>
+        </w:rPr>
+      </w:pPr>
+      <w:r>
+        <w:rPr>
+          <w:szCs w:val="24"/>
+          <w:lang w:val="fr-FR"/>
+        </w:rPr>
+        <w:t>Dans les templates, vous pouvez écrire tout le formulaire vous-même comme ceci :</w:t>
       </w:r>
     </w:p>
     <w:p>
@@ -33422,35 +33406,53 @@
         <w:shd w:val="clear" w:color="auto" w:fill="FFFFFF"/>
         <w:spacing w:before="0" w:after="255"/>
         <w:rPr>
-          <w:rFonts w:cs="Miriam"/>
-          <w:szCs w:val="24"/>
-          <w:lang w:val="fr-FR"/>
-        </w:rPr>
-      </w:pPr>
-      <w:r>
-        <w:rPr>
-          <w:rFonts w:cs="Miriam"/>
-          <w:szCs w:val="24"/>
-          <w:lang w:val="fr-FR"/>
-        </w:rPr>
-        <w:t>$oEntity-&gt;save() ; pour la sauvegarder (update ou insert selon la clé primaire indiquée)</w:t>
-      </w:r>
-      <w:r>
-        <w:rPr>
-          <w:rFonts w:cs="Miriam"/>
-          <w:szCs w:val="24"/>
-          <w:lang w:val="fr-FR"/>
+          <w:szCs w:val="24"/>
+        </w:rPr>
+      </w:pPr>
+      <w:r>
+        <w:rPr>
+          <w:szCs w:val="24"/>
+        </w:rPr>
+        <w:t>{$form-&gt;form_start</w:t>
+      </w:r>
+      <w:r>
+        <w:rPr>
+          <w:szCs w:val="24"/>
+        </w:rPr>
+        <w:t>}</w:t>
+      </w:r>
+      <w:r>
+        <w:rPr>
+          <w:szCs w:val="24"/>
         </w:rPr>
         <w:br/>
-        <w:t>=&gt; on peut mettre true en paramètre pour accepter un INSERT ON DUPLICATE KEY UPDATE</w:t>
-      </w:r>
-      <w:r>
-        <w:rPr>
-          <w:rFonts w:cs="Miriam"/>
-          <w:szCs w:val="24"/>
-          <w:lang w:val="fr-FR"/>
-        </w:rPr>
-        <w:t>.</w:t>
+        <w:t xml:space="preserve">    {$form-&gt;form_row[‘name’]} </w:t>
+      </w:r>
+      <w:r>
+        <w:rPr>
+          <w:szCs w:val="24"/>
+        </w:rPr>
+        <w:br/>
+        <w:t xml:space="preserve">    {$form-&gt;form_row[‘</w:t>
+      </w:r>
+      <w:r>
+        <w:rPr>
+          <w:szCs w:val="24"/>
+        </w:rPr>
+        <w:t>first</w:t>
+      </w:r>
+      <w:r>
+        <w:rPr>
+          <w:szCs w:val="24"/>
+        </w:rPr>
+        <w:t>name’]}</w:t>
+      </w:r>
+      <w:r>
+        <w:rPr>
+          <w:szCs w:val="24"/>
+        </w:rPr>
+        <w:br/>
+        <w:t>{$form-&gt;form_end}</w:t>
       </w:r>
     </w:p>
     <w:p>
@@ -33459,18 +33461,44 @@
         <w:shd w:val="clear" w:color="auto" w:fill="FFFFFF"/>
         <w:spacing w:before="0" w:after="255"/>
         <w:rPr>
-          <w:rFonts w:cs="Miriam"/>
-          <w:szCs w:val="24"/>
-          <w:lang w:val="fr-FR"/>
-        </w:rPr>
-      </w:pPr>
-      <w:r>
-        <w:rPr>
-          <w:rFonts w:cs="Miriam"/>
-          <w:szCs w:val="24"/>
-          <w:lang w:val="fr-FR"/>
-        </w:rPr>
-        <w:t>$oEntity-&gt;remove() ; pour la supprimer</w:t>
+          <w:szCs w:val="24"/>
+          <w:lang w:val="fr-FR"/>
+        </w:rPr>
+      </w:pPr>
+      <w:r>
+        <w:rPr>
+          <w:szCs w:val="24"/>
+          <w:lang w:val="fr-FR"/>
+        </w:rPr>
+        <w:t xml:space="preserve">Pour renforcer </w:t>
+      </w:r>
+      <w:r>
+        <w:rPr>
+          <w:szCs w:val="24"/>
+          <w:lang w:val="fr-FR"/>
+        </w:rPr>
+        <w:t>la sécurité des formulaires, vo</w:t>
+      </w:r>
+      <w:r>
+        <w:rPr>
+          <w:szCs w:val="24"/>
+          <w:lang w:val="fr-FR"/>
+        </w:rPr>
+        <w:t>u</w:t>
+      </w:r>
+      <w:r>
+        <w:rPr>
+          <w:szCs w:val="24"/>
+          <w:lang w:val="fr-FR"/>
+        </w:rPr>
+        <w:t>s</w:t>
+      </w:r>
+      <w:r>
+        <w:rPr>
+          <w:szCs w:val="24"/>
+          <w:lang w:val="fr-FR"/>
+        </w:rPr>
+        <w:t xml:space="preserve"> pouvez rajouter des contraintes</w:t>
       </w:r>
     </w:p>
     <w:p>
@@ -33483,10 +33511,57 @@
       <w:r>
         <w:rPr>
           <w:rFonts w:cs="Miriam"/>
-          <w:szCs w:val="24"/>
-          <w:lang w:val="fr-FR"/>
-        </w:rPr>
-        <w:t>Gestion des caches</w:t>
+          <w:sz w:val="24"/>
+          <w:szCs w:val="24"/>
+          <w:lang w:val="fr-FR"/>
+        </w:rPr>
+        <w:t>Les formulaire imbriqués</w:t>
+      </w:r>
+    </w:p>
+    <w:p>
+      <w:pPr>
+        <w:rPr>
+          <w:rFonts w:cs="Miriam"/>
+          <w:b/>
+          <w:color w:val="FF0000"/>
+          <w:lang w:val="fr-FR"/>
+        </w:rPr>
+      </w:pPr>
+      <w:r>
+        <w:rPr>
+          <w:rFonts w:cs="Miriam"/>
+          <w:b/>
+          <w:color w:val="FF0000"/>
+          <w:lang w:val="fr-FR"/>
+        </w:rPr>
+        <w:t>Disponibilité</w:t>
+      </w:r>
+      <w:r>
+        <w:rPr>
+          <w:rFonts w:cs="Miriam"/>
+          <w:b/>
+          <w:color w:val="FF0000"/>
+          <w:lang w:val="fr-FR"/>
+        </w:rPr>
+        <w:t xml:space="preserve"> : </w:t>
+      </w:r>
+      <w:r>
+        <w:rPr>
+          <w:rFonts w:cs="Miriam"/>
+          <w:b/>
+          <w:color w:val="FF0000"/>
+          <w:lang w:val="fr-FR"/>
+        </w:rPr>
+        <w:t>Venus2</w:t>
+      </w:r>
+      <w:r>
+        <w:rPr>
+          <w:rFonts w:cs="Miriam"/>
+          <w:b/>
+          <w:color w:val="FF0000"/>
+          <w:lang w:val="fr-FR"/>
+        </w:rPr>
+        <w:t xml:space="preserve"> 1.0.0</w:t>
       </w:r>
     </w:p>
     <w:p>
@@ -33495,288 +33570,16 @@
         <w:shd w:val="clear" w:color="auto" w:fill="FFFFFF"/>
         <w:spacing w:before="0" w:after="255"/>
         <w:rPr>
-          <w:rFonts w:cs="Miriam"/>
-          <w:szCs w:val="24"/>
-          <w:lang w:val="fr-FR"/>
-        </w:rPr>
-      </w:pPr>
-      <w:r>
-        <w:rPr>
-          <w:rFonts w:cs="Miriam"/>
-          <w:szCs w:val="24"/>
-          <w:lang w:val="fr-FR"/>
-        </w:rPr>
-        <w:t>Le framework permet de gérer du cache de différente façon : utiliser des fichiers, utiliser du cache mémoire classique, Redis, Memcache ou Apc.</w:t>
-      </w:r>
-    </w:p>
-    <w:p>
-      <w:pPr>
-        <w:pStyle w:val="NormalWeb"/>
-        <w:shd w:val="clear" w:color="auto" w:fill="FFFFFF"/>
-        <w:spacing w:before="0" w:after="255"/>
-        <w:rPr>
-          <w:rFonts w:cs="Miriam"/>
-          <w:szCs w:val="24"/>
-          <w:lang w:val="fr-FR"/>
-        </w:rPr>
-      </w:pPr>
-      <w:r>
-        <w:rPr>
-          <w:rFonts w:cs="Miriam"/>
-          <w:szCs w:val="24"/>
-          <w:lang w:val="fr-FR"/>
-        </w:rPr>
-        <w:t>Pour utiliser un cache, il suffit d’utiliser cette classe :</w:t>
-      </w:r>
-    </w:p>
-    <w:p>
-      <w:pPr>
-        <w:pStyle w:val="NormalWeb"/>
-        <w:shd w:val="clear" w:color="auto" w:fill="FFFFFF"/>
-        <w:spacing w:before="0" w:after="255"/>
-        <w:rPr>
-          <w:rFonts w:cs="Miriam"/>
-          <w:szCs w:val="24"/>
-          <w:lang w:val="fr-FR"/>
-        </w:rPr>
-      </w:pPr>
-      <w:r>
-        <w:rPr>
-          <w:rFonts w:cs="Miriam"/>
-          <w:szCs w:val="24"/>
-          <w:lang w:val="fr-FR"/>
-        </w:rPr>
-        <w:lastRenderedPageBreak/>
-        <w:t>$oCache = new \Venus\lib\Cache;</w:t>
-      </w:r>
-      <w:r>
-        <w:rPr>
-          <w:rFonts w:cs="Miriam"/>
-          <w:szCs w:val="24"/>
-          <w:lang w:val="fr-FR"/>
-        </w:rPr>
-        <w:br/>
-        <w:t>$oCache-&gt;setCacheType(‘apc’); // apc, memcache, redis, file, memory</w:t>
-      </w:r>
-    </w:p>
-    <w:p>
-      <w:pPr>
-        <w:pStyle w:val="NormalWeb"/>
-        <w:shd w:val="clear" w:color="auto" w:fill="FFFFFF"/>
-        <w:spacing w:before="0" w:after="255"/>
-        <w:rPr>
-          <w:rFonts w:cs="Miriam"/>
-          <w:szCs w:val="24"/>
-          <w:lang w:val="fr-FR"/>
-        </w:rPr>
-      </w:pPr>
-      <w:r>
-        <w:rPr>
-          <w:rFonts w:cs="Miriam"/>
-          <w:szCs w:val="24"/>
-          <w:lang w:val="fr-FR"/>
-        </w:rPr>
-        <w:t>Attention, pour Redis et Memca</w:t>
-      </w:r>
-      <w:r>
-        <w:rPr>
-          <w:rFonts w:cs="Miriam"/>
-          <w:szCs w:val="24"/>
-          <w:lang w:val="fr-FR"/>
-        </w:rPr>
-        <w:t>c</w:t>
-      </w:r>
-      <w:r>
-        <w:rPr>
-          <w:rFonts w:cs="Miriam"/>
-          <w:szCs w:val="24"/>
-          <w:lang w:val="fr-FR"/>
-        </w:rPr>
-        <w:t>h</w:t>
-      </w:r>
-      <w:r>
-        <w:rPr>
-          <w:rFonts w:cs="Miriam"/>
-          <w:szCs w:val="24"/>
-          <w:lang w:val="fr-FR"/>
-        </w:rPr>
-        <w:t>e vous devez créer des fichiers de confi</w:t>
-      </w:r>
-      <w:r>
-        <w:rPr>
-          <w:rFonts w:cs="Miriam"/>
-          <w:szCs w:val="24"/>
-          <w:lang w:val="fr-FR"/>
-        </w:rPr>
-        <w:t>guration globals ou par Portail. Vous trouverez un exemple dans le dossier de configuration global.</w:t>
-      </w:r>
-    </w:p>
-    <w:p>
-      <w:pPr>
-        <w:pStyle w:val="Titre2"/>
-        <w:rPr>
-          <w:lang w:val="fr-FR"/>
-        </w:rPr>
-      </w:pPr>
-      <w:r>
-        <w:rPr>
-          <w:rFonts w:cs="Miriam"/>
-          <w:szCs w:val="24"/>
-          <w:lang w:val="fr-FR"/>
-        </w:rPr>
-        <w:t>Application multilingue</w:t>
-      </w:r>
-    </w:p>
-    <w:p>
-      <w:pPr>
-        <w:pStyle w:val="NormalWeb"/>
-        <w:shd w:val="clear" w:color="auto" w:fill="FFFFFF"/>
-        <w:spacing w:before="0" w:after="255"/>
-        <w:rPr>
-          <w:rFonts w:cs="Miriam"/>
-          <w:szCs w:val="24"/>
-          <w:lang w:val="fr-FR"/>
-        </w:rPr>
-      </w:pPr>
-      <w:r>
-        <w:rPr>
-          <w:rFonts w:cs="Miriam"/>
-          <w:szCs w:val="24"/>
-          <w:lang w:val="fr-FR"/>
-        </w:rPr>
-        <w:t>Venus permet de faire des applications multilingues.</w:t>
-      </w:r>
-      <w:r>
-        <w:rPr>
-          <w:rFonts w:cs="Miriam"/>
-          <w:szCs w:val="24"/>
-          <w:lang w:val="fr-FR"/>
-        </w:rPr>
-        <w:t xml:space="preserve"> Pour cela vous pouvez utiliser la classe I18n qui propose 3 modes : le gettext si vous l’avez activé et que le fichier .mo existe, un traducteur local si le fichier .json existe ou sinon un simple Mock pour vous laisser simuler une traduction.</w:t>
-      </w:r>
-    </w:p>
-    <w:p>
-      <w:pPr>
-        <w:pStyle w:val="NormalWeb"/>
-        <w:shd w:val="clear" w:color="auto" w:fill="FFFFFF"/>
-        <w:spacing w:before="0" w:after="255"/>
-        <w:rPr>
-          <w:rFonts w:cs="Miriam"/>
-          <w:szCs w:val="24"/>
-          <w:lang w:val="fr-FR"/>
-        </w:rPr>
-      </w:pPr>
-      <w:r>
-        <w:rPr>
-          <w:rFonts w:cs="Miriam"/>
-          <w:szCs w:val="24"/>
-          <w:lang w:val="fr-FR"/>
-        </w:rPr>
-        <w:t>Une classe Mock permet de ne pas bloquer vos développements en proposant toutes les fonctionnalités des classes réelles mais en ayant aucun résultat réel.</w:t>
-      </w:r>
-    </w:p>
-    <w:p>
-      <w:pPr>
-        <w:pStyle w:val="NormalWeb"/>
-        <w:shd w:val="clear" w:color="auto" w:fill="FFFFFF"/>
-        <w:spacing w:before="0" w:after="255"/>
-        <w:rPr>
-          <w:rFonts w:cs="Miriam"/>
-          <w:szCs w:val="24"/>
-          <w:lang w:val="fr-FR"/>
-        </w:rPr>
-      </w:pPr>
-      <w:r>
-        <w:rPr>
-          <w:rFonts w:cs="Miriam"/>
-          <w:szCs w:val="24"/>
-          <w:lang w:val="fr-FR"/>
-        </w:rPr>
-        <w:t>Les fichiers de traductions .mo ou .json doivent se trouver dans /data/i18n/. Un exemple de fichier json est présent dans le framework.</w:t>
-      </w:r>
-    </w:p>
-    <w:p>
-      <w:pPr>
-        <w:pStyle w:val="NormalWeb"/>
-        <w:shd w:val="clear" w:color="auto" w:fill="FFFFFF"/>
-        <w:spacing w:before="0" w:after="255"/>
-        <w:rPr>
-          <w:rFonts w:cs="Miriam"/>
-          <w:szCs w:val="24"/>
-          <w:lang w:val="fr-FR"/>
-        </w:rPr>
-      </w:pPr>
-      <w:r>
-        <w:rPr>
-          <w:rFonts w:cs="Miriam"/>
-          <w:szCs w:val="24"/>
-          <w:lang w:val="fr-FR"/>
-        </w:rPr>
-        <w:t>La configuration du multilingue se fait dans le fichiers de configuration Const.json où il faudra configurer « language », « i18n_domain » et « i18n_directory ».</w:t>
-      </w:r>
-    </w:p>
-    <w:p>
-      <w:pPr>
-        <w:pStyle w:val="NormalWeb"/>
-        <w:shd w:val="clear" w:color="auto" w:fill="FFFFFF"/>
-        <w:spacing w:before="0" w:after="255"/>
-        <w:rPr>
-          <w:rFonts w:cs="Miriam"/>
-          <w:szCs w:val="24"/>
-          <w:lang w:val="fr-FR"/>
-        </w:rPr>
-      </w:pPr>
-      <w:r>
-        <w:rPr>
-          <w:rFonts w:cs="Miriam"/>
-          <w:szCs w:val="24"/>
-          <w:lang w:val="fr-FR"/>
-        </w:rPr>
-        <w:t>Dans un template, vous pourrez mettre {gettext word=’cool’}</w:t>
-      </w:r>
-    </w:p>
-    <w:p>
-      <w:pPr>
-        <w:pStyle w:val="Titre2"/>
-        <w:rPr>
-          <w:lang w:val="fr-FR"/>
-        </w:rPr>
-      </w:pPr>
-      <w:r>
-        <w:rPr>
-          <w:rFonts w:cs="Miriam"/>
-          <w:szCs w:val="24"/>
-          <w:lang w:val="fr-FR"/>
-        </w:rPr>
-        <w:t>Faire un modèle de données avec un join</w:t>
-      </w:r>
-    </w:p>
-    <w:p>
-      <w:pPr>
-        <w:pStyle w:val="NormalWeb"/>
-        <w:shd w:val="clear" w:color="auto" w:fill="FFFFFF"/>
-        <w:spacing w:before="0" w:after="255"/>
-        <w:rPr>
-          <w:rFonts w:cs="Miriam"/>
-          <w:szCs w:val="24"/>
-          <w:lang w:val="fr-FR"/>
-        </w:rPr>
-      </w:pPr>
-      <w:r>
-        <w:rPr>
-          <w:rFonts w:cs="Miriam"/>
-          <w:szCs w:val="24"/>
-          <w:lang w:val="fr-FR"/>
-        </w:rPr>
-        <w:t>Venus permet aux entités de se lier entre elles. Pour cela il suffit de définir un join</w:t>
-      </w:r>
-      <w:r>
-        <w:rPr>
-          <w:rFonts w:cs="Miriam"/>
-          <w:szCs w:val="24"/>
-          <w:lang w:val="fr-FR"/>
-        </w:rPr>
-        <w:t xml:space="preserve"> sur un des champs join dans le Db.conf comme ceci :</w:t>
+          <w:szCs w:val="24"/>
+          <w:lang w:val="fr-FR"/>
+        </w:rPr>
+      </w:pPr>
+      <w:r>
+        <w:rPr>
+          <w:szCs w:val="24"/>
+          <w:lang w:val="fr-FR"/>
+        </w:rPr>
+        <w:t>Venus 2 permet de faire des formulaires imbriqués comme ceci :</w:t>
       </w:r>
     </w:p>
     <w:p>
@@ -33795,20 +33598,29 @@
       <w:r>
         <w:rPr>
           <w:rFonts w:ascii="Consolas" w:eastAsiaTheme="minorEastAsia" w:hAnsi="Consolas" w:cs="Consolas"/>
-          <w:color w:val="4C483D" w:themeColor="text2"/>
-          <w:kern w:val="0"/>
-          <w:lang w:val="fr-FR" w:eastAsia="ja-JP"/>
-        </w:rPr>
-        <w:t xml:space="preserve">                        </w:t>
-      </w:r>
-      <w:r>
-        <w:rPr>
-          <w:rFonts w:ascii="Consolas" w:eastAsiaTheme="minorEastAsia" w:hAnsi="Consolas" w:cs="Consolas"/>
-          <w:color w:val="4C483D" w:themeColor="text2"/>
+          <w:color w:val="000000"/>
           <w:kern w:val="0"/>
           <w:lang w:eastAsia="ja-JP"/>
         </w:rPr>
-        <w:t>"id_product": {</w:t>
+        <w:t>$o</w:t>
+      </w:r>
+      <w:r>
+        <w:rPr>
+          <w:rFonts w:ascii="Consolas" w:eastAsiaTheme="minorEastAsia" w:hAnsi="Consolas" w:cs="Consolas"/>
+          <w:color w:val="000000"/>
+          <w:kern w:val="0"/>
+          <w:lang w:eastAsia="ja-JP"/>
+        </w:rPr>
+        <w:t>Form = $this-&gt;</w:t>
+      </w:r>
+      <w:r>
+        <w:rPr>
+          <w:rFonts w:ascii="Consolas" w:eastAsiaTheme="minorEastAsia" w:hAnsi="Consolas" w:cs="Consolas"/>
+          <w:color w:val="0000C0"/>
+          <w:kern w:val="0"/>
+          <w:lang w:eastAsia="ja-JP"/>
+        </w:rPr>
+        <w:t>form</w:t>
       </w:r>
     </w:p>
     <w:p>
@@ -33827,11 +33639,120 @@
       <w:r>
         <w:rPr>
           <w:rFonts w:ascii="Consolas" w:eastAsiaTheme="minorEastAsia" w:hAnsi="Consolas" w:cs="Consolas"/>
-          <w:color w:val="4C483D" w:themeColor="text2"/>
+          <w:color w:val="000000"/>
           <w:kern w:val="0"/>
           <w:lang w:eastAsia="ja-JP"/>
         </w:rPr>
-        <w:t xml:space="preserve">                            "type": "int",</w:t>
+        <w:tab/>
+      </w:r>
+      <w:r>
+        <w:rPr>
+          <w:rFonts w:ascii="Consolas" w:eastAsiaTheme="minorEastAsia" w:hAnsi="Consolas" w:cs="Consolas"/>
+          <w:color w:val="000000"/>
+          <w:kern w:val="0"/>
+          <w:lang w:eastAsia="ja-JP"/>
+        </w:rPr>
+        <w:tab/>
+      </w:r>
+      <w:r>
+        <w:rPr>
+          <w:rFonts w:ascii="Consolas" w:eastAsiaTheme="minorEastAsia" w:hAnsi="Consolas" w:cs="Consolas"/>
+          <w:color w:val="000000"/>
+          <w:kern w:val="0"/>
+          <w:lang w:eastAsia="ja-JP"/>
+        </w:rPr>
+        <w:tab/>
+      </w:r>
+      <w:r>
+        <w:rPr>
+          <w:rFonts w:ascii="Consolas" w:eastAsiaTheme="minorEastAsia" w:hAnsi="Consolas" w:cs="Consolas"/>
+          <w:color w:val="000000"/>
+          <w:kern w:val="0"/>
+          <w:lang w:eastAsia="ja-JP"/>
+        </w:rPr>
+        <w:tab/>
+        <w:t xml:space="preserve"> </w:t>
+      </w:r>
+      <w:r>
+        <w:rPr>
+          <w:rFonts w:ascii="Consolas" w:eastAsiaTheme="minorEastAsia" w:hAnsi="Consolas" w:cs="Consolas"/>
+          <w:color w:val="000000"/>
+          <w:kern w:val="0"/>
+          <w:lang w:eastAsia="ja-JP"/>
+        </w:rPr>
+        <w:t>-&gt;add(</w:t>
+      </w:r>
+      <w:r>
+        <w:rPr>
+          <w:rFonts w:ascii="Consolas" w:eastAsiaTheme="minorEastAsia" w:hAnsi="Consolas" w:cs="Consolas"/>
+          <w:color w:val="0000C0"/>
+          <w:kern w:val="0"/>
+          <w:lang w:eastAsia="ja-JP"/>
+        </w:rPr>
+        <w:t>'</w:t>
+      </w:r>
+      <w:r>
+        <w:rPr>
+          <w:rFonts w:ascii="Consolas" w:eastAsiaTheme="minorEastAsia" w:hAnsi="Consolas" w:cs="Consolas"/>
+          <w:color w:val="0000C0"/>
+          <w:kern w:val="0"/>
+          <w:lang w:eastAsia="ja-JP"/>
+        </w:rPr>
+        <w:t>Utilisateur</w:t>
+      </w:r>
+      <w:r>
+        <w:rPr>
+          <w:rFonts w:ascii="Consolas" w:eastAsiaTheme="minorEastAsia" w:hAnsi="Consolas" w:cs="Consolas"/>
+          <w:color w:val="0000C0"/>
+          <w:kern w:val="0"/>
+          <w:lang w:eastAsia="ja-JP"/>
+        </w:rPr>
+        <w:t>'</w:t>
+      </w:r>
+      <w:r>
+        <w:rPr>
+          <w:rFonts w:ascii="Consolas" w:eastAsiaTheme="minorEastAsia" w:hAnsi="Consolas" w:cs="Consolas"/>
+          <w:color w:val="000000"/>
+          <w:kern w:val="0"/>
+          <w:lang w:eastAsia="ja-JP"/>
+        </w:rPr>
+        <w:t xml:space="preserve">, </w:t>
+      </w:r>
+      <w:r>
+        <w:rPr>
+          <w:rFonts w:ascii="Consolas" w:eastAsiaTheme="minorEastAsia" w:hAnsi="Consolas" w:cs="Consolas"/>
+          <w:color w:val="0000C0"/>
+          <w:kern w:val="0"/>
+          <w:lang w:eastAsia="ja-JP"/>
+        </w:rPr>
+        <w:t>'</w:t>
+      </w:r>
+      <w:r>
+        <w:rPr>
+          <w:rFonts w:ascii="Consolas" w:eastAsiaTheme="minorEastAsia" w:hAnsi="Consolas" w:cs="Consolas"/>
+          <w:color w:val="0000C0"/>
+          <w:kern w:val="0"/>
+          <w:lang w:eastAsia="ja-JP"/>
+        </w:rPr>
+        <w:t>label</w:t>
+      </w:r>
+      <w:r>
+        <w:rPr>
+          <w:rFonts w:ascii="Consolas" w:eastAsiaTheme="minorEastAsia" w:hAnsi="Consolas" w:cs="Consolas"/>
+          <w:color w:val="0000C0"/>
+          <w:kern w:val="0"/>
+          <w:lang w:eastAsia="ja-JP"/>
+        </w:rPr>
+        <w:t>'</w:t>
+      </w:r>
+      <w:r>
+        <w:rPr>
+          <w:rFonts w:ascii="Consolas" w:eastAsiaTheme="minorEastAsia" w:hAnsi="Consolas" w:cs="Consolas"/>
+          <w:color w:val="000000"/>
+          <w:kern w:val="0"/>
+          <w:lang w:eastAsia="ja-JP"/>
+        </w:rPr>
+        <w:t>)</w:t>
       </w:r>
     </w:p>
     <w:p>
@@ -33850,11 +33771,158 @@
       <w:r>
         <w:rPr>
           <w:rFonts w:ascii="Consolas" w:eastAsiaTheme="minorEastAsia" w:hAnsi="Consolas" w:cs="Consolas"/>
-          <w:color w:val="4C483D" w:themeColor="text2"/>
+          <w:color w:val="000000"/>
           <w:kern w:val="0"/>
           <w:lang w:eastAsia="ja-JP"/>
         </w:rPr>
-        <w:t xml:space="preserve">                            "null": false,</w:t>
+        <w:tab/>
+      </w:r>
+      <w:r>
+        <w:rPr>
+          <w:rFonts w:ascii="Consolas" w:eastAsiaTheme="minorEastAsia" w:hAnsi="Consolas" w:cs="Consolas"/>
+          <w:color w:val="000000"/>
+          <w:kern w:val="0"/>
+          <w:lang w:eastAsia="ja-JP"/>
+        </w:rPr>
+        <w:tab/>
+      </w:r>
+      <w:r>
+        <w:rPr>
+          <w:rFonts w:ascii="Consolas" w:eastAsiaTheme="minorEastAsia" w:hAnsi="Consolas" w:cs="Consolas"/>
+          <w:color w:val="000000"/>
+          <w:kern w:val="0"/>
+          <w:lang w:eastAsia="ja-JP"/>
+        </w:rPr>
+        <w:tab/>
+      </w:r>
+      <w:r>
+        <w:rPr>
+          <w:rFonts w:ascii="Consolas" w:eastAsiaTheme="minorEastAsia" w:hAnsi="Consolas" w:cs="Consolas"/>
+          <w:color w:val="000000"/>
+          <w:kern w:val="0"/>
+          <w:lang w:eastAsia="ja-JP"/>
+        </w:rPr>
+        <w:tab/>
+        <w:t xml:space="preserve"> </w:t>
+      </w:r>
+      <w:r>
+        <w:rPr>
+          <w:rFonts w:ascii="Consolas" w:eastAsiaTheme="minorEastAsia" w:hAnsi="Consolas" w:cs="Consolas"/>
+          <w:color w:val="000000"/>
+          <w:kern w:val="0"/>
+          <w:lang w:eastAsia="ja-JP"/>
+        </w:rPr>
+        <w:t>-&gt;add(</w:t>
+      </w:r>
+      <w:r>
+        <w:rPr>
+          <w:rFonts w:ascii="Consolas" w:eastAsiaTheme="minorEastAsia" w:hAnsi="Consolas" w:cs="Consolas"/>
+          <w:color w:val="0000C0"/>
+          <w:kern w:val="0"/>
+          <w:lang w:eastAsia="ja-JP"/>
+        </w:rPr>
+        <w:t>'id_user</w:t>
+      </w:r>
+      <w:r>
+        <w:rPr>
+          <w:rFonts w:ascii="Consolas" w:eastAsiaTheme="minorEastAsia" w:hAnsi="Consolas" w:cs="Consolas"/>
+          <w:color w:val="0000C0"/>
+          <w:kern w:val="0"/>
+          <w:lang w:eastAsia="ja-JP"/>
+        </w:rPr>
+        <w:t>'</w:t>
+      </w:r>
+      <w:r>
+        <w:rPr>
+          <w:rFonts w:ascii="Consolas" w:eastAsiaTheme="minorEastAsia" w:hAnsi="Consolas" w:cs="Consolas"/>
+          <w:color w:val="000000"/>
+          <w:kern w:val="0"/>
+          <w:lang w:eastAsia="ja-JP"/>
+        </w:rPr>
+        <w:t xml:space="preserve">, </w:t>
+      </w:r>
+      <w:r>
+        <w:rPr>
+          <w:rFonts w:ascii="Consolas" w:eastAsiaTheme="minorEastAsia" w:hAnsi="Consolas" w:cs="Consolas"/>
+          <w:color w:val="0000C0"/>
+          <w:kern w:val="0"/>
+          <w:lang w:eastAsia="ja-JP"/>
+        </w:rPr>
+        <w:t>'select'</w:t>
+      </w:r>
+      <w:r>
+        <w:rPr>
+          <w:rFonts w:ascii="Consolas" w:eastAsiaTheme="minorEastAsia" w:hAnsi="Consolas" w:cs="Consolas"/>
+          <w:color w:val="000000"/>
+          <w:kern w:val="0"/>
+          <w:lang w:eastAsia="ja-JP"/>
+        </w:rPr>
+        <w:t xml:space="preserve">, </w:t>
+      </w:r>
+      <w:r>
+        <w:rPr>
+          <w:rFonts w:ascii="Consolas" w:eastAsiaTheme="minorEastAsia" w:hAnsi="Consolas" w:cs="Consolas"/>
+          <w:color w:val="0000C0"/>
+          <w:kern w:val="0"/>
+          <w:lang w:eastAsia="ja-JP"/>
+        </w:rPr>
+        <w:t>'</w:t>
+      </w:r>
+      <w:r>
+        <w:rPr>
+          <w:rFonts w:ascii="Consolas" w:eastAsiaTheme="minorEastAsia" w:hAnsi="Consolas" w:cs="Consolas"/>
+          <w:color w:val="0000C0"/>
+          <w:kern w:val="0"/>
+          <w:lang w:eastAsia="ja-JP"/>
+        </w:rPr>
+        <w:t>Users</w:t>
+      </w:r>
+      <w:r>
+        <w:rPr>
+          <w:rFonts w:ascii="Consolas" w:eastAsiaTheme="minorEastAsia" w:hAnsi="Consolas" w:cs="Consolas"/>
+          <w:color w:val="0000C0"/>
+          <w:kern w:val="0"/>
+          <w:lang w:eastAsia="ja-JP"/>
+        </w:rPr>
+        <w:t>'</w:t>
+      </w:r>
+      <w:r>
+        <w:rPr>
+          <w:rFonts w:ascii="Consolas" w:eastAsiaTheme="minorEastAsia" w:hAnsi="Consolas" w:cs="Consolas"/>
+          <w:color w:val="000000"/>
+          <w:kern w:val="0"/>
+          <w:lang w:eastAsia="ja-JP"/>
+        </w:rPr>
+        <w:t xml:space="preserve">, </w:t>
+      </w:r>
+      <w:r>
+        <w:rPr>
+          <w:rFonts w:ascii="Consolas" w:eastAsiaTheme="minorEastAsia" w:hAnsi="Consolas" w:cs="Consolas"/>
+          <w:b/>
+          <w:bCs/>
+          <w:color w:val="7F0055"/>
+          <w:kern w:val="0"/>
+          <w:lang w:eastAsia="ja-JP"/>
+        </w:rPr>
+        <w:t>null</w:t>
+      </w:r>
+      <w:r>
+        <w:rPr>
+          <w:rFonts w:ascii="Consolas" w:eastAsiaTheme="minorEastAsia" w:hAnsi="Consolas" w:cs="Consolas"/>
+          <w:color w:val="000000"/>
+          <w:kern w:val="0"/>
+          <w:lang w:eastAsia="ja-JP"/>
+        </w:rPr>
+        <w:t>, $aUser</w:t>
+      </w:r>
+      <w:r>
+        <w:rPr>
+          <w:rFonts w:ascii="Consolas" w:eastAsiaTheme="minorEastAsia" w:hAnsi="Consolas" w:cs="Consolas"/>
+          <w:color w:val="000000"/>
+          <w:kern w:val="0"/>
+          <w:lang w:eastAsia="ja-JP"/>
+        </w:rPr>
+        <w:t>)</w:t>
       </w:r>
     </w:p>
     <w:p>
@@ -33873,11 +33941,108 @@
       <w:r>
         <w:rPr>
           <w:rFonts w:ascii="Consolas" w:eastAsiaTheme="minorEastAsia" w:hAnsi="Consolas" w:cs="Consolas"/>
-          <w:color w:val="4C483D" w:themeColor="text2"/>
+          <w:color w:val="000000"/>
           <w:kern w:val="0"/>
           <w:lang w:eastAsia="ja-JP"/>
         </w:rPr>
-        <w:t xml:space="preserve">                            "unsigned": true,</w:t>
+        <w:lastRenderedPageBreak/>
+        <w:tab/>
+      </w:r>
+      <w:r>
+        <w:rPr>
+          <w:rFonts w:ascii="Consolas" w:eastAsiaTheme="minorEastAsia" w:hAnsi="Consolas" w:cs="Consolas"/>
+          <w:color w:val="000000"/>
+          <w:kern w:val="0"/>
+          <w:lang w:eastAsia="ja-JP"/>
+        </w:rPr>
+        <w:tab/>
+      </w:r>
+      <w:r>
+        <w:rPr>
+          <w:rFonts w:ascii="Consolas" w:eastAsiaTheme="minorEastAsia" w:hAnsi="Consolas" w:cs="Consolas"/>
+          <w:color w:val="000000"/>
+          <w:kern w:val="0"/>
+          <w:lang w:eastAsia="ja-JP"/>
+        </w:rPr>
+        <w:tab/>
+        <w:t xml:space="preserve">       </w:t>
+      </w:r>
+      <w:r>
+        <w:rPr>
+          <w:rFonts w:ascii="Consolas" w:eastAsiaTheme="minorEastAsia" w:hAnsi="Consolas" w:cs="Consolas"/>
+          <w:color w:val="000000"/>
+          <w:kern w:val="0"/>
+          <w:lang w:eastAsia="ja-JP"/>
+        </w:rPr>
+        <w:t>-&gt;synchronizeEntity(</w:t>
+      </w:r>
+      <w:r>
+        <w:rPr>
+          <w:rFonts w:ascii="Consolas" w:eastAsiaTheme="minorEastAsia" w:hAnsi="Consolas" w:cs="Consolas"/>
+          <w:color w:val="0000C0"/>
+          <w:kern w:val="0"/>
+          <w:lang w:eastAsia="ja-JP"/>
+        </w:rPr>
+        <w:t>'Venus\src\Helium\Entity\user'</w:t>
+      </w:r>
+      <w:r>
+        <w:rPr>
+          <w:rFonts w:ascii="Consolas" w:eastAsiaTheme="minorEastAsia" w:hAnsi="Consolas" w:cs="Consolas"/>
+          <w:color w:val="000000"/>
+          <w:kern w:val="0"/>
+          <w:lang w:eastAsia="ja-JP"/>
+        </w:rPr>
+        <w:t>)</w:t>
+      </w:r>
+    </w:p>
+    <w:p>
+      <w:pPr>
+        <w:pStyle w:val="NormalWeb"/>
+        <w:shd w:val="clear" w:color="auto" w:fill="FFFFFF"/>
+        <w:spacing w:before="0" w:after="255"/>
+        <w:rPr>
+          <w:rFonts w:ascii="Consolas" w:eastAsiaTheme="minorEastAsia" w:hAnsi="Consolas" w:cs="Consolas"/>
+          <w:color w:val="000000"/>
+          <w:kern w:val="0"/>
+          <w:lang w:eastAsia="ja-JP"/>
+        </w:rPr>
+      </w:pPr>
+      <w:r>
+        <w:rPr>
+          <w:rFonts w:ascii="Consolas" w:eastAsiaTheme="minorEastAsia" w:hAnsi="Consolas" w:cs="Consolas"/>
+          <w:color w:val="000000"/>
+          <w:kern w:val="0"/>
+          <w:lang w:eastAsia="ja-JP"/>
+        </w:rPr>
+        <w:tab/>
+      </w:r>
+      <w:r>
+        <w:rPr>
+          <w:rFonts w:ascii="Consolas" w:eastAsiaTheme="minorEastAsia" w:hAnsi="Consolas" w:cs="Consolas"/>
+          <w:color w:val="000000"/>
+          <w:kern w:val="0"/>
+          <w:lang w:eastAsia="ja-JP"/>
+        </w:rPr>
+        <w:tab/>
+      </w:r>
+      <w:r>
+        <w:rPr>
+          <w:rFonts w:ascii="Consolas" w:eastAsiaTheme="minorEastAsia" w:hAnsi="Consolas" w:cs="Consolas"/>
+          <w:color w:val="000000"/>
+          <w:kern w:val="0"/>
+          <w:lang w:eastAsia="ja-JP"/>
+        </w:rPr>
+        <w:tab/>
+        <w:t xml:space="preserve">      </w:t>
+      </w:r>
+      <w:r>
+        <w:rPr>
+          <w:rFonts w:ascii="Consolas" w:eastAsiaTheme="minorEastAsia" w:hAnsi="Consolas" w:cs="Consolas"/>
+          <w:color w:val="000000"/>
+          <w:kern w:val="0"/>
+          <w:lang w:eastAsia="ja-JP"/>
+        </w:rPr>
+        <w:t>-&gt;getForm();</w:t>
       </w:r>
     </w:p>
     <w:p>
@@ -33888,7 +34053,7 @@
         <w:spacing w:before="0" w:after="0" w:line="240" w:lineRule="auto"/>
         <w:rPr>
           <w:rFonts w:ascii="Consolas" w:eastAsiaTheme="minorEastAsia" w:hAnsi="Consolas" w:cs="Consolas"/>
-          <w:color w:val="4C483D" w:themeColor="text2"/>
+          <w:color w:val="000000"/>
           <w:kern w:val="0"/>
           <w:lang w:eastAsia="ja-JP"/>
         </w:rPr>
@@ -33896,11 +34061,20 @@
       <w:r>
         <w:rPr>
           <w:rFonts w:ascii="Consolas" w:eastAsiaTheme="minorEastAsia" w:hAnsi="Consolas" w:cs="Consolas"/>
-          <w:color w:val="4C483D" w:themeColor="text2"/>
+          <w:color w:val="000000"/>
           <w:kern w:val="0"/>
           <w:lang w:eastAsia="ja-JP"/>
         </w:rPr>
-        <w:t xml:space="preserve">                            "join": "product",</w:t>
+        <w:t>$</w:t>
+      </w:r>
+      <w:r>
+        <w:rPr>
+          <w:rFonts w:ascii="Consolas" w:eastAsiaTheme="minorEastAsia" w:hAnsi="Consolas" w:cs="Consolas"/>
+          <w:color w:val="000000"/>
+          <w:kern w:val="0"/>
+          <w:lang w:eastAsia="ja-JP"/>
+        </w:rPr>
+        <w:t>oFinalForm = new \Venus\lib\Form;</w:t>
       </w:r>
     </w:p>
     <w:p>
@@ -33911,6 +34085,20 @@
         <w:spacing w:before="0" w:after="0" w:line="240" w:lineRule="auto"/>
         <w:rPr>
           <w:rFonts w:ascii="Consolas" w:eastAsiaTheme="minorEastAsia" w:hAnsi="Consolas" w:cs="Consolas"/>
+          <w:color w:val="000000"/>
+          <w:kern w:val="0"/>
+          <w:lang w:eastAsia="ja-JP"/>
+        </w:rPr>
+      </w:pPr>
+    </w:p>
+    <w:p>
+      <w:pPr>
+        <w:autoSpaceDE w:val="0"/>
+        <w:autoSpaceDN w:val="0"/>
+        <w:adjustRightInd w:val="0"/>
+        <w:spacing w:before="0" w:after="0" w:line="240" w:lineRule="auto"/>
+        <w:rPr>
+          <w:rFonts w:ascii="Consolas" w:eastAsiaTheme="minorEastAsia" w:hAnsi="Consolas" w:cs="Consolas"/>
           <w:color w:val="4C483D" w:themeColor="text2"/>
           <w:kern w:val="0"/>
           <w:lang w:eastAsia="ja-JP"/>
@@ -33919,11 +34107,457 @@
       <w:r>
         <w:rPr>
           <w:rFonts w:ascii="Consolas" w:eastAsiaTheme="minorEastAsia" w:hAnsi="Consolas" w:cs="Consolas"/>
+          <w:color w:val="000000"/>
+          <w:kern w:val="0"/>
+          <w:lang w:eastAsia="ja-JP"/>
+        </w:rPr>
+        <w:t>$o</w:t>
+      </w:r>
+      <w:r>
+        <w:rPr>
+          <w:rFonts w:ascii="Consolas" w:eastAsiaTheme="minorEastAsia" w:hAnsi="Consolas" w:cs="Consolas"/>
+          <w:color w:val="000000"/>
+          <w:kern w:val="0"/>
+          <w:lang w:eastAsia="ja-JP"/>
+        </w:rPr>
+        <w:t>Form</w:t>
+      </w:r>
+      <w:r>
+        <w:rPr>
+          <w:rFonts w:ascii="Consolas" w:eastAsiaTheme="minorEastAsia" w:hAnsi="Consolas" w:cs="Consolas"/>
+          <w:color w:val="000000"/>
+          <w:kern w:val="0"/>
+          <w:lang w:eastAsia="ja-JP"/>
+        </w:rPr>
+        <w:t>2</w:t>
+      </w:r>
+      <w:r>
+        <w:rPr>
+          <w:rFonts w:ascii="Consolas" w:eastAsiaTheme="minorEastAsia" w:hAnsi="Consolas" w:cs="Consolas"/>
+          <w:color w:val="000000"/>
+          <w:kern w:val="0"/>
+          <w:lang w:eastAsia="ja-JP"/>
+        </w:rPr>
+        <w:t xml:space="preserve"> = </w:t>
+      </w:r>
+      <w:r>
+        <w:rPr>
+          <w:rFonts w:ascii="Consolas" w:eastAsiaTheme="minorEastAsia" w:hAnsi="Consolas" w:cs="Consolas"/>
+          <w:color w:val="000000"/>
+          <w:kern w:val="0"/>
+          <w:lang w:eastAsia="ja-JP"/>
+        </w:rPr>
+        <w:t>$</w:t>
+      </w:r>
+      <w:r>
+        <w:rPr>
+          <w:rFonts w:ascii="Consolas" w:eastAsiaTheme="minorEastAsia" w:hAnsi="Consolas" w:cs="Consolas"/>
+          <w:color w:val="000000"/>
+          <w:kern w:val="0"/>
+          <w:lang w:eastAsia="ja-JP"/>
+        </w:rPr>
+        <w:t>oFinalForm</w:t>
+      </w:r>
+    </w:p>
+    <w:p>
+      <w:pPr>
+        <w:autoSpaceDE w:val="0"/>
+        <w:autoSpaceDN w:val="0"/>
+        <w:adjustRightInd w:val="0"/>
+        <w:spacing w:before="0" w:after="0" w:line="240" w:lineRule="auto"/>
+        <w:rPr>
+          <w:rFonts w:ascii="Consolas" w:eastAsiaTheme="minorEastAsia" w:hAnsi="Consolas" w:cs="Consolas"/>
           <w:color w:val="4C483D" w:themeColor="text2"/>
           <w:kern w:val="0"/>
           <w:lang w:eastAsia="ja-JP"/>
         </w:rPr>
-        <w:t xml:space="preserve">                            "join_by_field": "id"</w:t>
+      </w:pPr>
+      <w:r>
+        <w:rPr>
+          <w:rFonts w:ascii="Consolas" w:eastAsiaTheme="minorEastAsia" w:hAnsi="Consolas" w:cs="Consolas"/>
+          <w:color w:val="000000"/>
+          <w:kern w:val="0"/>
+          <w:lang w:eastAsia="ja-JP"/>
+        </w:rPr>
+        <w:tab/>
+      </w:r>
+      <w:r>
+        <w:rPr>
+          <w:rFonts w:ascii="Consolas" w:eastAsiaTheme="minorEastAsia" w:hAnsi="Consolas" w:cs="Consolas"/>
+          <w:color w:val="000000"/>
+          <w:kern w:val="0"/>
+          <w:lang w:eastAsia="ja-JP"/>
+        </w:rPr>
+        <w:tab/>
+      </w:r>
+      <w:r>
+        <w:rPr>
+          <w:rFonts w:ascii="Consolas" w:eastAsiaTheme="minorEastAsia" w:hAnsi="Consolas" w:cs="Consolas"/>
+          <w:color w:val="000000"/>
+          <w:kern w:val="0"/>
+          <w:lang w:eastAsia="ja-JP"/>
+        </w:rPr>
+        <w:tab/>
+      </w:r>
+      <w:r>
+        <w:rPr>
+          <w:rFonts w:ascii="Consolas" w:eastAsiaTheme="minorEastAsia" w:hAnsi="Consolas" w:cs="Consolas"/>
+          <w:color w:val="000000"/>
+          <w:kern w:val="0"/>
+          <w:lang w:eastAsia="ja-JP"/>
+        </w:rPr>
+        <w:tab/>
+        <w:t xml:space="preserve"> </w:t>
+      </w:r>
+      <w:r>
+        <w:rPr>
+          <w:rFonts w:ascii="Consolas" w:eastAsiaTheme="minorEastAsia" w:hAnsi="Consolas" w:cs="Consolas"/>
+          <w:color w:val="000000"/>
+          <w:kern w:val="0"/>
+          <w:lang w:eastAsia="ja-JP"/>
+        </w:rPr>
+        <w:t>-&gt;add(</w:t>
+      </w:r>
+      <w:r>
+        <w:rPr>
+          <w:rFonts w:ascii="Consolas" w:eastAsiaTheme="minorEastAsia" w:hAnsi="Consolas" w:cs="Consolas"/>
+          <w:color w:val="0000C0"/>
+          <w:kern w:val="0"/>
+          <w:lang w:eastAsia="ja-JP"/>
+        </w:rPr>
+        <w:t>'</w:t>
+      </w:r>
+      <w:r>
+        <w:rPr>
+          <w:rFonts w:ascii="Consolas" w:eastAsiaTheme="minorEastAsia" w:hAnsi="Consolas" w:cs="Consolas"/>
+          <w:color w:val="0000C0"/>
+          <w:kern w:val="0"/>
+          <w:lang w:eastAsia="ja-JP"/>
+        </w:rPr>
+        <w:t>title_g</w:t>
+      </w:r>
+      <w:r>
+        <w:rPr>
+          <w:rFonts w:ascii="Consolas" w:eastAsiaTheme="minorEastAsia" w:hAnsi="Consolas" w:cs="Consolas"/>
+          <w:color w:val="0000C0"/>
+          <w:kern w:val="0"/>
+          <w:lang w:eastAsia="ja-JP"/>
+        </w:rPr>
+        <w:t>roup</w:t>
+      </w:r>
+      <w:r>
+        <w:rPr>
+          <w:rFonts w:ascii="Consolas" w:eastAsiaTheme="minorEastAsia" w:hAnsi="Consolas" w:cs="Consolas"/>
+          <w:color w:val="0000C0"/>
+          <w:kern w:val="0"/>
+          <w:lang w:eastAsia="ja-JP"/>
+        </w:rPr>
+        <w:t>'</w:t>
+      </w:r>
+      <w:r>
+        <w:rPr>
+          <w:rFonts w:ascii="Consolas" w:eastAsiaTheme="minorEastAsia" w:hAnsi="Consolas" w:cs="Consolas"/>
+          <w:color w:val="000000"/>
+          <w:kern w:val="0"/>
+          <w:lang w:eastAsia="ja-JP"/>
+        </w:rPr>
+        <w:t xml:space="preserve">, </w:t>
+      </w:r>
+      <w:r>
+        <w:rPr>
+          <w:rFonts w:ascii="Consolas" w:eastAsiaTheme="minorEastAsia" w:hAnsi="Consolas" w:cs="Consolas"/>
+          <w:color w:val="0000C0"/>
+          <w:kern w:val="0"/>
+          <w:lang w:eastAsia="ja-JP"/>
+        </w:rPr>
+        <w:t>'</w:t>
+      </w:r>
+      <w:r>
+        <w:rPr>
+          <w:rFonts w:ascii="Consolas" w:eastAsiaTheme="minorEastAsia" w:hAnsi="Consolas" w:cs="Consolas"/>
+          <w:color w:val="0000C0"/>
+          <w:kern w:val="0"/>
+          <w:lang w:eastAsia="ja-JP"/>
+        </w:rPr>
+        <w:t>input</w:t>
+      </w:r>
+      <w:r>
+        <w:rPr>
+          <w:rFonts w:ascii="Consolas" w:eastAsiaTheme="minorEastAsia" w:hAnsi="Consolas" w:cs="Consolas"/>
+          <w:color w:val="0000C0"/>
+          <w:kern w:val="0"/>
+          <w:lang w:eastAsia="ja-JP"/>
+        </w:rPr>
+        <w:t>'</w:t>
+      </w:r>
+      <w:r>
+        <w:rPr>
+          <w:rFonts w:ascii="Consolas" w:eastAsiaTheme="minorEastAsia" w:hAnsi="Consolas" w:cs="Consolas"/>
+          <w:color w:val="0000C0"/>
+          <w:kern w:val="0"/>
+          <w:lang w:eastAsia="ja-JP"/>
+        </w:rPr>
+        <w:t>, ‘Title Group’</w:t>
+      </w:r>
+      <w:r>
+        <w:rPr>
+          <w:rFonts w:ascii="Consolas" w:eastAsiaTheme="minorEastAsia" w:hAnsi="Consolas" w:cs="Consolas"/>
+          <w:color w:val="000000"/>
+          <w:kern w:val="0"/>
+          <w:lang w:eastAsia="ja-JP"/>
+        </w:rPr>
+        <w:t>)</w:t>
+      </w:r>
+    </w:p>
+    <w:p>
+      <w:pPr>
+        <w:autoSpaceDE w:val="0"/>
+        <w:autoSpaceDN w:val="0"/>
+        <w:adjustRightInd w:val="0"/>
+        <w:spacing w:before="0" w:after="0" w:line="240" w:lineRule="auto"/>
+        <w:rPr>
+          <w:rFonts w:ascii="Consolas" w:eastAsiaTheme="minorEastAsia" w:hAnsi="Consolas" w:cs="Consolas"/>
+          <w:color w:val="000000"/>
+          <w:kern w:val="0"/>
+          <w:lang w:eastAsia="ja-JP"/>
+        </w:rPr>
+      </w:pPr>
+      <w:r>
+        <w:rPr>
+          <w:rFonts w:ascii="Consolas" w:eastAsiaTheme="minorEastAsia" w:hAnsi="Consolas" w:cs="Consolas"/>
+          <w:color w:val="000000"/>
+          <w:kern w:val="0"/>
+          <w:lang w:eastAsia="ja-JP"/>
+        </w:rPr>
+        <w:tab/>
+      </w:r>
+      <w:r>
+        <w:rPr>
+          <w:rFonts w:ascii="Consolas" w:eastAsiaTheme="minorEastAsia" w:hAnsi="Consolas" w:cs="Consolas"/>
+          <w:color w:val="000000"/>
+          <w:kern w:val="0"/>
+          <w:lang w:eastAsia="ja-JP"/>
+        </w:rPr>
+        <w:tab/>
+      </w:r>
+      <w:r>
+        <w:rPr>
+          <w:rFonts w:ascii="Consolas" w:eastAsiaTheme="minorEastAsia" w:hAnsi="Consolas" w:cs="Consolas"/>
+          <w:color w:val="000000"/>
+          <w:kern w:val="0"/>
+          <w:lang w:eastAsia="ja-JP"/>
+        </w:rPr>
+        <w:tab/>
+      </w:r>
+      <w:r>
+        <w:rPr>
+          <w:rFonts w:ascii="Consolas" w:eastAsiaTheme="minorEastAsia" w:hAnsi="Consolas" w:cs="Consolas"/>
+          <w:color w:val="000000"/>
+          <w:kern w:val="0"/>
+          <w:lang w:eastAsia="ja-JP"/>
+        </w:rPr>
+        <w:tab/>
+        <w:t xml:space="preserve"> </w:t>
+      </w:r>
+      <w:r>
+        <w:rPr>
+          <w:rFonts w:ascii="Consolas" w:eastAsiaTheme="minorEastAsia" w:hAnsi="Consolas" w:cs="Consolas"/>
+          <w:color w:val="000000"/>
+          <w:kern w:val="0"/>
+          <w:lang w:eastAsia="ja-JP"/>
+        </w:rPr>
+        <w:t>-&gt;add(</w:t>
+      </w:r>
+      <w:r>
+        <w:rPr>
+          <w:rFonts w:ascii="Consolas" w:eastAsiaTheme="minorEastAsia" w:hAnsi="Consolas" w:cs="Consolas"/>
+          <w:color w:val="0000C0"/>
+          <w:kern w:val="0"/>
+          <w:lang w:eastAsia="ja-JP"/>
+        </w:rPr>
+        <w:t>'</w:t>
+      </w:r>
+      <w:r>
+        <w:rPr>
+          <w:rFonts w:ascii="Consolas" w:eastAsiaTheme="minorEastAsia" w:hAnsi="Consolas" w:cs="Consolas"/>
+          <w:color w:val="0000C0"/>
+          <w:kern w:val="0"/>
+          <w:lang w:eastAsia="ja-JP"/>
+        </w:rPr>
+        <w:t>users</w:t>
+      </w:r>
+      <w:r>
+        <w:rPr>
+          <w:rFonts w:ascii="Consolas" w:eastAsiaTheme="minorEastAsia" w:hAnsi="Consolas" w:cs="Consolas"/>
+          <w:color w:val="0000C0"/>
+          <w:kern w:val="0"/>
+          <w:lang w:eastAsia="ja-JP"/>
+        </w:rPr>
+        <w:t>'</w:t>
+      </w:r>
+      <w:r>
+        <w:rPr>
+          <w:rFonts w:ascii="Consolas" w:eastAsiaTheme="minorEastAsia" w:hAnsi="Consolas" w:cs="Consolas"/>
+          <w:color w:val="000000"/>
+          <w:kern w:val="0"/>
+          <w:lang w:eastAsia="ja-JP"/>
+        </w:rPr>
+        <w:t xml:space="preserve">, </w:t>
+      </w:r>
+      <w:r>
+        <w:rPr>
+          <w:rFonts w:ascii="Consolas" w:eastAsiaTheme="minorEastAsia" w:hAnsi="Consolas" w:cs="Consolas"/>
+          <w:color w:val="0000C0"/>
+          <w:kern w:val="0"/>
+          <w:lang w:eastAsia="ja-JP"/>
+        </w:rPr>
+        <w:t>$oForm</w:t>
+      </w:r>
+      <w:r>
+        <w:rPr>
+          <w:rFonts w:ascii="Consolas" w:eastAsiaTheme="minorEastAsia" w:hAnsi="Consolas" w:cs="Consolas"/>
+          <w:color w:val="000000"/>
+          <w:kern w:val="0"/>
+          <w:lang w:eastAsia="ja-JP"/>
+        </w:rPr>
+        <w:t>)</w:t>
+      </w:r>
+    </w:p>
+    <w:p>
+      <w:pPr>
+        <w:autoSpaceDE w:val="0"/>
+        <w:autoSpaceDN w:val="0"/>
+        <w:adjustRightInd w:val="0"/>
+        <w:spacing w:before="0" w:after="0" w:line="240" w:lineRule="auto"/>
+        <w:rPr>
+          <w:rFonts w:ascii="Consolas" w:eastAsiaTheme="minorEastAsia" w:hAnsi="Consolas" w:cs="Consolas"/>
+          <w:color w:val="4C483D" w:themeColor="text2"/>
+          <w:kern w:val="0"/>
+          <w:lang w:eastAsia="ja-JP"/>
+        </w:rPr>
+      </w:pPr>
+      <w:r>
+        <w:rPr>
+          <w:rFonts w:ascii="Consolas" w:eastAsiaTheme="minorEastAsia" w:hAnsi="Consolas" w:cs="Consolas"/>
+          <w:color w:val="000000"/>
+          <w:kern w:val="0"/>
+          <w:lang w:eastAsia="ja-JP"/>
+        </w:rPr>
+        <w:t xml:space="preserve">                           </w:t>
+      </w:r>
+      <w:r>
+        <w:rPr>
+          <w:rFonts w:ascii="Consolas" w:eastAsiaTheme="minorEastAsia" w:hAnsi="Consolas" w:cs="Consolas"/>
+          <w:color w:val="000000"/>
+          <w:kern w:val="0"/>
+          <w:lang w:eastAsia="ja-JP"/>
+        </w:rPr>
+        <w:t>-&gt;add(</w:t>
+      </w:r>
+      <w:r>
+        <w:rPr>
+          <w:rFonts w:ascii="Consolas" w:eastAsiaTheme="minorEastAsia" w:hAnsi="Consolas" w:cs="Consolas"/>
+          <w:color w:val="0000C0"/>
+          <w:kern w:val="0"/>
+          <w:lang w:eastAsia="ja-JP"/>
+        </w:rPr>
+        <w:t>'validate'</w:t>
+      </w:r>
+      <w:r>
+        <w:rPr>
+          <w:rFonts w:ascii="Consolas" w:eastAsiaTheme="minorEastAsia" w:hAnsi="Consolas" w:cs="Consolas"/>
+          <w:color w:val="000000"/>
+          <w:kern w:val="0"/>
+          <w:lang w:eastAsia="ja-JP"/>
+        </w:rPr>
+        <w:t xml:space="preserve">, </w:t>
+      </w:r>
+      <w:r>
+        <w:rPr>
+          <w:rFonts w:ascii="Consolas" w:eastAsiaTheme="minorEastAsia" w:hAnsi="Consolas" w:cs="Consolas"/>
+          <w:color w:val="0000C0"/>
+          <w:kern w:val="0"/>
+          <w:lang w:eastAsia="ja-JP"/>
+        </w:rPr>
+        <w:t>'submit'</w:t>
+      </w:r>
+      <w:r>
+        <w:rPr>
+          <w:rFonts w:ascii="Consolas" w:eastAsiaTheme="minorEastAsia" w:hAnsi="Consolas" w:cs="Consolas"/>
+          <w:color w:val="000000"/>
+          <w:kern w:val="0"/>
+          <w:lang w:eastAsia="ja-JP"/>
+        </w:rPr>
+        <w:t>)</w:t>
+      </w:r>
+    </w:p>
+    <w:p>
+      <w:pPr>
+        <w:autoSpaceDE w:val="0"/>
+        <w:autoSpaceDN w:val="0"/>
+        <w:adjustRightInd w:val="0"/>
+        <w:spacing w:before="0" w:after="0" w:line="240" w:lineRule="auto"/>
+        <w:rPr>
+          <w:rFonts w:ascii="Consolas" w:eastAsiaTheme="minorEastAsia" w:hAnsi="Consolas" w:cs="Consolas"/>
+          <w:color w:val="4C483D" w:themeColor="text2"/>
+          <w:kern w:val="0"/>
+          <w:lang w:eastAsia="ja-JP"/>
+        </w:rPr>
+      </w:pPr>
+      <w:r>
+        <w:rPr>
+          <w:rFonts w:ascii="Consolas" w:eastAsiaTheme="minorEastAsia" w:hAnsi="Consolas" w:cs="Consolas"/>
+          <w:color w:val="000000"/>
+          <w:kern w:val="0"/>
+          <w:lang w:eastAsia="ja-JP"/>
+        </w:rPr>
+        <w:tab/>
+      </w:r>
+      <w:r>
+        <w:rPr>
+          <w:rFonts w:ascii="Consolas" w:eastAsiaTheme="minorEastAsia" w:hAnsi="Consolas" w:cs="Consolas"/>
+          <w:color w:val="000000"/>
+          <w:kern w:val="0"/>
+          <w:lang w:eastAsia="ja-JP"/>
+        </w:rPr>
+        <w:tab/>
+      </w:r>
+      <w:r>
+        <w:rPr>
+          <w:rFonts w:ascii="Consolas" w:eastAsiaTheme="minorEastAsia" w:hAnsi="Consolas" w:cs="Consolas"/>
+          <w:color w:val="000000"/>
+          <w:kern w:val="0"/>
+          <w:lang w:eastAsia="ja-JP"/>
+        </w:rPr>
+        <w:tab/>
+        <w:t xml:space="preserve">        </w:t>
+      </w:r>
+      <w:r>
+        <w:rPr>
+          <w:rFonts w:ascii="Consolas" w:eastAsiaTheme="minorEastAsia" w:hAnsi="Consolas" w:cs="Consolas"/>
+          <w:color w:val="000000"/>
+          <w:kern w:val="0"/>
+          <w:lang w:eastAsia="ja-JP"/>
+        </w:rPr>
+        <w:t>-&gt;synchronizeEntity(</w:t>
+      </w:r>
+      <w:r>
+        <w:rPr>
+          <w:rFonts w:ascii="Consolas" w:eastAsiaTheme="minorEastAsia" w:hAnsi="Consolas" w:cs="Consolas"/>
+          <w:color w:val="0000C0"/>
+          <w:kern w:val="0"/>
+          <w:lang w:eastAsia="ja-JP"/>
+        </w:rPr>
+        <w:t>'Venus\src\Helium\Entity\user'</w:t>
+      </w:r>
+      <w:r>
+        <w:rPr>
+          <w:rFonts w:ascii="Consolas" w:eastAsiaTheme="minorEastAsia" w:hAnsi="Consolas" w:cs="Consolas"/>
+          <w:color w:val="000000"/>
+          <w:kern w:val="0"/>
+          <w:lang w:eastAsia="ja-JP"/>
+        </w:rPr>
+        <w:t>)</w:t>
       </w:r>
     </w:p>
     <w:p>
@@ -33932,28 +34566,82 @@
         <w:shd w:val="clear" w:color="auto" w:fill="FFFFFF"/>
         <w:spacing w:before="0" w:after="255"/>
         <w:rPr>
-          <w:rFonts w:cs="Miriam"/>
-          <w:szCs w:val="24"/>
-          <w:lang w:val="fr-FR"/>
-        </w:rPr>
-      </w:pPr>
-      <w:r>
-        <w:rPr>
-          <w:rFonts w:ascii="Consolas" w:eastAsiaTheme="minorEastAsia" w:hAnsi="Consolas" w:cs="Consolas"/>
-          <w:color w:val="4C483D" w:themeColor="text2"/>
+          <w:rFonts w:ascii="Consolas" w:eastAsiaTheme="minorEastAsia" w:hAnsi="Consolas" w:cs="Consolas"/>
+          <w:color w:val="000000"/>
+          <w:kern w:val="0"/>
+          <w:lang w:val="fr-FR" w:eastAsia="ja-JP"/>
+        </w:rPr>
+      </w:pPr>
+      <w:r>
+        <w:rPr>
+          <w:rFonts w:ascii="Consolas" w:eastAsiaTheme="minorEastAsia" w:hAnsi="Consolas" w:cs="Consolas"/>
+          <w:color w:val="000000"/>
           <w:kern w:val="0"/>
           <w:lang w:eastAsia="ja-JP"/>
         </w:rPr>
-        <w:t xml:space="preserve">                     </w:t>
-      </w:r>
-      <w:r>
-        <w:rPr>
-          <w:rFonts w:ascii="Consolas" w:eastAsiaTheme="minorEastAsia" w:hAnsi="Consolas" w:cs="Consolas"/>
-          <w:color w:val="4C483D" w:themeColor="text2"/>
+        <w:tab/>
+      </w:r>
+      <w:r>
+        <w:rPr>
+          <w:rFonts w:ascii="Consolas" w:eastAsiaTheme="minorEastAsia" w:hAnsi="Consolas" w:cs="Consolas"/>
+          <w:color w:val="000000"/>
+          <w:kern w:val="0"/>
+          <w:lang w:eastAsia="ja-JP"/>
+        </w:rPr>
+        <w:tab/>
+      </w:r>
+      <w:r>
+        <w:rPr>
+          <w:rFonts w:ascii="Consolas" w:eastAsiaTheme="minorEastAsia" w:hAnsi="Consolas" w:cs="Consolas"/>
+          <w:color w:val="000000"/>
+          <w:kern w:val="0"/>
+          <w:lang w:eastAsia="ja-JP"/>
+        </w:rPr>
+        <w:tab/>
+        <w:t xml:space="preserve">       </w:t>
+      </w:r>
+      <w:r>
+        <w:rPr>
+          <w:rFonts w:ascii="Consolas" w:eastAsiaTheme="minorEastAsia" w:hAnsi="Consolas" w:cs="Consolas"/>
+          <w:color w:val="000000"/>
           <w:kern w:val="0"/>
           <w:lang w:val="fr-FR" w:eastAsia="ja-JP"/>
         </w:rPr>
-        <w:t>},</w:t>
+        <w:t>-&gt;getForm();</w:t>
+      </w:r>
+    </w:p>
+    <w:p>
+      <w:pPr>
+        <w:pStyle w:val="NormalWeb"/>
+        <w:rPr>
+          <w:rFonts w:ascii="Consolas" w:eastAsiaTheme="minorEastAsia" w:hAnsi="Consolas" w:cs="Consolas"/>
+          <w:color w:val="000000"/>
+          <w:kern w:val="0"/>
+          <w:lang w:eastAsia="ja-JP"/>
+        </w:rPr>
+      </w:pPr>
+      <w:r>
+        <w:rPr>
+          <w:rFonts w:ascii="Consolas" w:hAnsi="Consolas" w:cs="Consolas"/>
+          <w:sz w:val="20"/>
+        </w:rPr>
+        <w:t>$this-&gt;view-&gt;assign(‘form’, $oForm</w:t>
+      </w:r>
+      <w:r>
+        <w:rPr>
+          <w:rFonts w:ascii="Consolas" w:hAnsi="Consolas" w:cs="Consolas"/>
+          <w:sz w:val="20"/>
+        </w:rPr>
+        <w:t>2</w:t>
+      </w:r>
+      <w:bookmarkStart w:id="24" w:name="_GoBack"/>
+      <w:bookmarkEnd w:id="24"/>
+      <w:r>
+        <w:rPr>
+          <w:rFonts w:ascii="Consolas" w:hAnsi="Consolas" w:cs="Consolas"/>
+          <w:sz w:val="20"/>
+        </w:rPr>
+        <w:t>-&gt;createView());</w:t>
       </w:r>
     </w:p>
     <w:p>
@@ -33962,18 +34650,16 @@
         <w:shd w:val="clear" w:color="auto" w:fill="FFFFFF"/>
         <w:spacing w:before="0" w:after="255"/>
         <w:rPr>
-          <w:rFonts w:cs="Miriam"/>
-          <w:szCs w:val="24"/>
-          <w:lang w:val="fr-FR"/>
-        </w:rPr>
-      </w:pPr>
-      <w:r>
-        <w:rPr>
-          <w:rFonts w:cs="Miriam"/>
-          <w:szCs w:val="24"/>
-          <w:lang w:val="fr-FR"/>
-        </w:rPr>
-        <w:t>Le join représente la table sur laquelle se lier et join_by_field le champs sur lequel faire la jointure. Vous pouvez omettre le deuxième paramètre si le champ a le même nom sur les deux tables.</w:t>
+          <w:szCs w:val="24"/>
+          <w:lang w:val="fr-FR"/>
+        </w:rPr>
+      </w:pPr>
+      <w:r>
+        <w:rPr>
+          <w:szCs w:val="24"/>
+          <w:lang w:val="fr-FR"/>
+        </w:rPr>
+        <w:t>Dans les templates, vous pouvez écrire tout le formulaire vous-même comme ceci :</w:t>
       </w:r>
     </w:p>
     <w:p>
@@ -33982,98 +34668,72 @@
         <w:shd w:val="clear" w:color="auto" w:fill="FFFFFF"/>
         <w:spacing w:before="0" w:after="255"/>
         <w:rPr>
-          <w:rFonts w:asciiTheme="minorHAnsi" w:hAnsiTheme="minorHAnsi" w:cs="Miriam"/>
-          <w:szCs w:val="24"/>
-          <w:lang w:val="fr-FR"/>
-        </w:rPr>
-      </w:pPr>
-      <w:r>
-        <w:rPr>
-          <w:rFonts w:cs="Miriam"/>
-          <w:szCs w:val="24"/>
-          <w:lang w:val="fr-FR"/>
-        </w:rPr>
-        <w:t xml:space="preserve">La jointure se fait automatiquement sur les deux tables donc il est inutile de la déclarer sur les deux tables. </w:t>
-      </w:r>
-    </w:p>
-    <w:p>
-      <w:pPr>
-        <w:pStyle w:val="Titre2"/>
-        <w:rPr>
-          <w:lang w:val="fr-FR"/>
-        </w:rPr>
-      </w:pPr>
-      <w:r>
-        <w:rPr>
-          <w:rFonts w:cs="Miriam"/>
-          <w:sz w:val="24"/>
-          <w:szCs w:val="24"/>
-          <w:lang w:val="fr-FR"/>
-        </w:rPr>
-        <w:t>3 types d’autoloader possibles dans Venus 2</w:t>
-      </w:r>
-      <w:r>
-        <w:rPr>
-          <w:lang w:val="fr-FR"/>
-        </w:rPr>
-        <w:t xml:space="preserve"> </w:t>
-      </w:r>
-    </w:p>
-    <w:p>
-      <w:pPr>
-        <w:rPr>
-          <w:rFonts w:cs="Miriam"/>
-          <w:b/>
-          <w:color w:val="FF0000"/>
-          <w:lang w:val="fr-FR"/>
-        </w:rPr>
-      </w:pPr>
-      <w:r>
-        <w:rPr>
-          <w:rFonts w:cs="Miriam"/>
-          <w:b/>
-          <w:color w:val="FF0000"/>
-          <w:lang w:val="fr-FR"/>
-        </w:rPr>
-        <w:t>Disponibilité</w:t>
-      </w:r>
-      <w:r>
-        <w:rPr>
-          <w:rFonts w:cs="Miriam"/>
-          <w:b/>
-          <w:color w:val="FF0000"/>
-          <w:lang w:val="fr-FR"/>
-        </w:rPr>
-        <w:t xml:space="preserve"> : </w:t>
-      </w:r>
-      <w:r>
-        <w:rPr>
-          <w:rFonts w:cs="Miriam"/>
-          <w:b/>
-          <w:color w:val="FF0000"/>
-          <w:lang w:val="fr-FR"/>
-        </w:rPr>
-        <w:t>Venus2</w:t>
-      </w:r>
-      <w:r>
-        <w:rPr>
-          <w:rFonts w:cs="Miriam"/>
-          <w:b/>
-          <w:color w:val="FF0000"/>
-          <w:lang w:val="fr-FR"/>
-        </w:rPr>
-        <w:t xml:space="preserve"> 1.0.0-beta2</w:t>
-      </w:r>
-    </w:p>
-    <w:p>
-      <w:pPr>
-        <w:pStyle w:val="Titre2"/>
-        <w:rPr>
-          <w:sz w:val="24"/>
-          <w:szCs w:val="24"/>
-          <w:lang w:val="fr-FR"/>
-        </w:rPr>
-      </w:pPr>
+          <w:szCs w:val="24"/>
+        </w:rPr>
+      </w:pPr>
+      <w:r>
+        <w:rPr>
+          <w:szCs w:val="24"/>
+        </w:rPr>
+        <w:t>{$form-&gt;form_start}</w:t>
+      </w:r>
+      <w:r>
+        <w:rPr>
+          <w:szCs w:val="24"/>
+        </w:rPr>
+        <w:br/>
+        <w:t xml:space="preserve">    {$form-&gt;form_row[‘</w:t>
+      </w:r>
+      <w:r>
+        <w:rPr>
+          <w:szCs w:val="24"/>
+        </w:rPr>
+        <w:t>users</w:t>
+      </w:r>
+      <w:r>
+        <w:rPr>
+          <w:szCs w:val="24"/>
+        </w:rPr>
+        <w:t>’]</w:t>
+      </w:r>
+      <w:r>
+        <w:rPr>
+          <w:szCs w:val="24"/>
+        </w:rPr>
+        <w:t>[‘id_user’]</w:t>
+      </w:r>
+      <w:r>
+        <w:rPr>
+          <w:szCs w:val="24"/>
+        </w:rPr>
+        <w:t xml:space="preserve">} </w:t>
+      </w:r>
+      <w:r>
+        <w:rPr>
+          <w:szCs w:val="24"/>
+        </w:rPr>
+        <w:br/>
+        <w:t xml:space="preserve">    {$form-&gt;form_row[‘</w:t>
+      </w:r>
+      <w:r>
+        <w:rPr>
+          <w:szCs w:val="24"/>
+        </w:rPr>
+        <w:t>title_group’</w:t>
+      </w:r>
+      <w:r>
+        <w:rPr>
+          <w:szCs w:val="24"/>
+        </w:rPr>
+        <w:t>]}</w:t>
+      </w:r>
+      <w:r>
+        <w:rPr>
+          <w:szCs w:val="24"/>
+        </w:rPr>
+        <w:br/>
+        <w:t>{$form-&gt;form_end}</w:t>
+      </w:r>
     </w:p>
     <w:p>
       <w:pPr>
@@ -34081,34 +34741,27 @@
         <w:shd w:val="clear" w:color="auto" w:fill="FFFFFF"/>
         <w:spacing w:before="0" w:after="255"/>
         <w:rPr>
-          <w:rFonts w:asciiTheme="minorHAnsi" w:hAnsiTheme="minorHAnsi" w:cs="Miriam"/>
-          <w:szCs w:val="24"/>
-          <w:lang w:val="fr-FR"/>
-        </w:rPr>
-      </w:pPr>
-      <w:r>
-        <w:rPr>
-          <w:rFonts w:asciiTheme="minorHAnsi" w:hAnsiTheme="minorHAnsi" w:cs="Miriam"/>
-          <w:szCs w:val="24"/>
-          <w:lang w:val="fr-FR"/>
-        </w:rPr>
-        <w:t>Tous les autoloader sont gérés dans le fichier /</w:t>
-      </w:r>
-      <w:r>
-        <w:rPr>
-          <w:rFonts w:asciiTheme="minorHAnsi" w:hAnsiTheme="minorHAnsi" w:cs="Miriam"/>
-          <w:szCs w:val="24"/>
-          <w:lang w:val="fr-FR"/>
-        </w:rPr>
-        <w:t>bundles</w:t>
-      </w:r>
-      <w:r>
-        <w:rPr>
-          <w:rFonts w:asciiTheme="minorHAnsi" w:hAnsiTheme="minorHAnsi" w:cs="Miriam"/>
-          <w:szCs w:val="24"/>
-          <w:lang w:val="fr-FR"/>
-        </w:rPr>
-        <w:t>/conf/Autoload.php.</w:t>
+          <w:rFonts w:ascii="Consolas" w:eastAsiaTheme="minorEastAsia" w:hAnsi="Consolas" w:cs="Consolas"/>
+          <w:color w:val="000000"/>
+          <w:kern w:val="0"/>
+          <w:lang w:eastAsia="ja-JP"/>
+        </w:rPr>
+      </w:pPr>
+    </w:p>
+    <w:p>
+      <w:pPr>
+        <w:pStyle w:val="Titre2"/>
+        <w:rPr>
+          <w:lang w:val="fr-FR"/>
+        </w:rPr>
+      </w:pPr>
+      <w:r>
+        <w:rPr>
+          <w:rFonts w:cs="Miriam"/>
+          <w:szCs w:val="24"/>
+          <w:lang w:val="fr-FR"/>
+        </w:rPr>
+        <w:t>Sauvegarde et suppression rapide des entités</w:t>
       </w:r>
     </w:p>
     <w:p>
@@ -34117,6 +34770,594 @@
         <w:shd w:val="clear" w:color="auto" w:fill="FFFFFF"/>
         <w:spacing w:before="0" w:after="255"/>
         <w:rPr>
+          <w:rFonts w:cs="Miriam"/>
+          <w:szCs w:val="24"/>
+          <w:lang w:val="fr-FR"/>
+        </w:rPr>
+      </w:pPr>
+      <w:r>
+        <w:rPr>
+          <w:rFonts w:cs="Miriam"/>
+          <w:szCs w:val="24"/>
+          <w:lang w:val="fr-FR"/>
+        </w:rPr>
+        <w:t>Venus permet de sauvegarder ou de modifier rapidement une entité. Pour cela lorsque vous avez une entité faites :</w:t>
+      </w:r>
+    </w:p>
+    <w:p>
+      <w:pPr>
+        <w:pStyle w:val="NormalWeb"/>
+        <w:shd w:val="clear" w:color="auto" w:fill="FFFFFF"/>
+        <w:spacing w:before="0" w:after="255"/>
+        <w:rPr>
+          <w:rFonts w:cs="Miriam"/>
+          <w:szCs w:val="24"/>
+          <w:lang w:val="fr-FR"/>
+        </w:rPr>
+      </w:pPr>
+      <w:r>
+        <w:rPr>
+          <w:rFonts w:cs="Miriam"/>
+          <w:szCs w:val="24"/>
+          <w:lang w:val="fr-FR"/>
+        </w:rPr>
+        <w:t>$oEntity-&gt;save() ; pour la sauvegarder (update ou insert selon la clé primaire indiquée)</w:t>
+      </w:r>
+      <w:r>
+        <w:rPr>
+          <w:rFonts w:cs="Miriam"/>
+          <w:szCs w:val="24"/>
+          <w:lang w:val="fr-FR"/>
+        </w:rPr>
+        <w:br/>
+        <w:t>=&gt; on peut mettre true en paramètre pour accepter un INSERT ON DUPLICATE KEY UPDATE</w:t>
+      </w:r>
+      <w:r>
+        <w:rPr>
+          <w:rFonts w:cs="Miriam"/>
+          <w:szCs w:val="24"/>
+          <w:lang w:val="fr-FR"/>
+        </w:rPr>
+        <w:t>.</w:t>
+      </w:r>
+    </w:p>
+    <w:p>
+      <w:pPr>
+        <w:pStyle w:val="NormalWeb"/>
+        <w:shd w:val="clear" w:color="auto" w:fill="FFFFFF"/>
+        <w:spacing w:before="0" w:after="255"/>
+        <w:rPr>
+          <w:rFonts w:cs="Miriam"/>
+          <w:szCs w:val="24"/>
+          <w:lang w:val="fr-FR"/>
+        </w:rPr>
+      </w:pPr>
+      <w:r>
+        <w:rPr>
+          <w:rFonts w:cs="Miriam"/>
+          <w:szCs w:val="24"/>
+          <w:lang w:val="fr-FR"/>
+        </w:rPr>
+        <w:t>$oEntity-&gt;remove() ; pour la supprimer</w:t>
+      </w:r>
+    </w:p>
+    <w:p>
+      <w:pPr>
+        <w:pStyle w:val="Titre2"/>
+        <w:rPr>
+          <w:lang w:val="fr-FR"/>
+        </w:rPr>
+      </w:pPr>
+      <w:r>
+        <w:rPr>
+          <w:rFonts w:cs="Miriam"/>
+          <w:szCs w:val="24"/>
+          <w:lang w:val="fr-FR"/>
+        </w:rPr>
+        <w:t>Gestion des caches</w:t>
+      </w:r>
+    </w:p>
+    <w:p>
+      <w:pPr>
+        <w:pStyle w:val="NormalWeb"/>
+        <w:shd w:val="clear" w:color="auto" w:fill="FFFFFF"/>
+        <w:spacing w:before="0" w:after="255"/>
+        <w:rPr>
+          <w:rFonts w:cs="Miriam"/>
+          <w:szCs w:val="24"/>
+          <w:lang w:val="fr-FR"/>
+        </w:rPr>
+      </w:pPr>
+      <w:r>
+        <w:rPr>
+          <w:rFonts w:cs="Miriam"/>
+          <w:szCs w:val="24"/>
+          <w:lang w:val="fr-FR"/>
+        </w:rPr>
+        <w:t>Le framework permet de gérer du cache de différente façon : utiliser des fichiers, utiliser du cache mémoire classique, Redis, Memcache ou Apc.</w:t>
+      </w:r>
+    </w:p>
+    <w:p>
+      <w:pPr>
+        <w:pStyle w:val="NormalWeb"/>
+        <w:shd w:val="clear" w:color="auto" w:fill="FFFFFF"/>
+        <w:spacing w:before="0" w:after="255"/>
+        <w:rPr>
+          <w:rFonts w:cs="Miriam"/>
+          <w:szCs w:val="24"/>
+          <w:lang w:val="fr-FR"/>
+        </w:rPr>
+      </w:pPr>
+      <w:r>
+        <w:rPr>
+          <w:rFonts w:cs="Miriam"/>
+          <w:szCs w:val="24"/>
+          <w:lang w:val="fr-FR"/>
+        </w:rPr>
+        <w:t>Pour utiliser un cache, il suffit d’utiliser cette classe :</w:t>
+      </w:r>
+    </w:p>
+    <w:p>
+      <w:pPr>
+        <w:pStyle w:val="NormalWeb"/>
+        <w:shd w:val="clear" w:color="auto" w:fill="FFFFFF"/>
+        <w:spacing w:before="0" w:after="255"/>
+        <w:rPr>
+          <w:rFonts w:cs="Miriam"/>
+          <w:szCs w:val="24"/>
+          <w:lang w:val="fr-FR"/>
+        </w:rPr>
+      </w:pPr>
+      <w:r>
+        <w:rPr>
+          <w:rFonts w:cs="Miriam"/>
+          <w:szCs w:val="24"/>
+          <w:lang w:val="fr-FR"/>
+        </w:rPr>
+        <w:t>$oCache = new \Venus\lib\Cache;</w:t>
+      </w:r>
+      <w:r>
+        <w:rPr>
+          <w:rFonts w:cs="Miriam"/>
+          <w:szCs w:val="24"/>
+          <w:lang w:val="fr-FR"/>
+        </w:rPr>
+        <w:br/>
+        <w:t>$oCache-&gt;setCacheType(‘apc’); // apc, memcache, redis, file, memory</w:t>
+      </w:r>
+    </w:p>
+    <w:p>
+      <w:pPr>
+        <w:pStyle w:val="NormalWeb"/>
+        <w:shd w:val="clear" w:color="auto" w:fill="FFFFFF"/>
+        <w:spacing w:before="0" w:after="255"/>
+        <w:rPr>
+          <w:rFonts w:cs="Miriam"/>
+          <w:szCs w:val="24"/>
+          <w:lang w:val="fr-FR"/>
+        </w:rPr>
+      </w:pPr>
+      <w:r>
+        <w:rPr>
+          <w:rFonts w:cs="Miriam"/>
+          <w:szCs w:val="24"/>
+          <w:lang w:val="fr-FR"/>
+        </w:rPr>
+        <w:t>Attention, pour Redis et Memca</w:t>
+      </w:r>
+      <w:r>
+        <w:rPr>
+          <w:rFonts w:cs="Miriam"/>
+          <w:szCs w:val="24"/>
+          <w:lang w:val="fr-FR"/>
+        </w:rPr>
+        <w:t>c</w:t>
+      </w:r>
+      <w:r>
+        <w:rPr>
+          <w:rFonts w:cs="Miriam"/>
+          <w:szCs w:val="24"/>
+          <w:lang w:val="fr-FR"/>
+        </w:rPr>
+        <w:t>h</w:t>
+      </w:r>
+      <w:r>
+        <w:rPr>
+          <w:rFonts w:cs="Miriam"/>
+          <w:szCs w:val="24"/>
+          <w:lang w:val="fr-FR"/>
+        </w:rPr>
+        <w:t>e vous devez créer des fichiers de confi</w:t>
+      </w:r>
+      <w:r>
+        <w:rPr>
+          <w:rFonts w:cs="Miriam"/>
+          <w:szCs w:val="24"/>
+          <w:lang w:val="fr-FR"/>
+        </w:rPr>
+        <w:t>guration globals ou par Portail. Vous trouverez un exemple dans le dossier de configuration global.</w:t>
+      </w:r>
+    </w:p>
+    <w:p>
+      <w:pPr>
+        <w:pStyle w:val="Titre2"/>
+        <w:rPr>
+          <w:lang w:val="fr-FR"/>
+        </w:rPr>
+      </w:pPr>
+      <w:r>
+        <w:rPr>
+          <w:rFonts w:cs="Miriam"/>
+          <w:szCs w:val="24"/>
+          <w:lang w:val="fr-FR"/>
+        </w:rPr>
+        <w:t>Application multilingue</w:t>
+      </w:r>
+    </w:p>
+    <w:p>
+      <w:pPr>
+        <w:pStyle w:val="NormalWeb"/>
+        <w:shd w:val="clear" w:color="auto" w:fill="FFFFFF"/>
+        <w:spacing w:before="0" w:after="255"/>
+        <w:rPr>
+          <w:rFonts w:cs="Miriam"/>
+          <w:szCs w:val="24"/>
+          <w:lang w:val="fr-FR"/>
+        </w:rPr>
+      </w:pPr>
+      <w:r>
+        <w:rPr>
+          <w:rFonts w:cs="Miriam"/>
+          <w:szCs w:val="24"/>
+          <w:lang w:val="fr-FR"/>
+        </w:rPr>
+        <w:t>Venus permet de faire des applications multilingues.</w:t>
+      </w:r>
+      <w:r>
+        <w:rPr>
+          <w:rFonts w:cs="Miriam"/>
+          <w:szCs w:val="24"/>
+          <w:lang w:val="fr-FR"/>
+        </w:rPr>
+        <w:t xml:space="preserve"> Pour cela vous pouvez utiliser la classe I18n qui propose 3 modes : le gettext si vous l’avez activé et que le fichier .mo existe, un </w:t>
+      </w:r>
+      <w:r>
+        <w:rPr>
+          <w:rFonts w:cs="Miriam"/>
+          <w:szCs w:val="24"/>
+          <w:lang w:val="fr-FR"/>
+        </w:rPr>
+        <w:lastRenderedPageBreak/>
+        <w:t>traducteur local si le fichier .json existe ou sinon un simple Mock pour vous laisser simuler une traduction.</w:t>
+      </w:r>
+    </w:p>
+    <w:p>
+      <w:pPr>
+        <w:pStyle w:val="NormalWeb"/>
+        <w:shd w:val="clear" w:color="auto" w:fill="FFFFFF"/>
+        <w:spacing w:before="0" w:after="255"/>
+        <w:rPr>
+          <w:rFonts w:cs="Miriam"/>
+          <w:szCs w:val="24"/>
+          <w:lang w:val="fr-FR"/>
+        </w:rPr>
+      </w:pPr>
+      <w:r>
+        <w:rPr>
+          <w:rFonts w:cs="Miriam"/>
+          <w:szCs w:val="24"/>
+          <w:lang w:val="fr-FR"/>
+        </w:rPr>
+        <w:t>Une classe Mock permet de ne pas bloquer vos développements en proposant toutes les fonctionnalités des classes réelles mais en ayant aucun résultat réel.</w:t>
+      </w:r>
+    </w:p>
+    <w:p>
+      <w:pPr>
+        <w:pStyle w:val="NormalWeb"/>
+        <w:shd w:val="clear" w:color="auto" w:fill="FFFFFF"/>
+        <w:spacing w:before="0" w:after="255"/>
+        <w:rPr>
+          <w:rFonts w:cs="Miriam"/>
+          <w:szCs w:val="24"/>
+          <w:lang w:val="fr-FR"/>
+        </w:rPr>
+      </w:pPr>
+      <w:r>
+        <w:rPr>
+          <w:rFonts w:cs="Miriam"/>
+          <w:szCs w:val="24"/>
+          <w:lang w:val="fr-FR"/>
+        </w:rPr>
+        <w:t>Les fichiers de traductions .mo ou .json doivent se trouver dans /data/i18n/. Un exemple de fichier json est présent dans le framework.</w:t>
+      </w:r>
+    </w:p>
+    <w:p>
+      <w:pPr>
+        <w:pStyle w:val="NormalWeb"/>
+        <w:shd w:val="clear" w:color="auto" w:fill="FFFFFF"/>
+        <w:spacing w:before="0" w:after="255"/>
+        <w:rPr>
+          <w:rFonts w:cs="Miriam"/>
+          <w:szCs w:val="24"/>
+          <w:lang w:val="fr-FR"/>
+        </w:rPr>
+      </w:pPr>
+      <w:r>
+        <w:rPr>
+          <w:rFonts w:cs="Miriam"/>
+          <w:szCs w:val="24"/>
+          <w:lang w:val="fr-FR"/>
+        </w:rPr>
+        <w:t>La configuration du multilingue se fait dans le fichiers de configuration Const.json où il faudra configurer « language », « i18n_domain » et « i18n_directory ».</w:t>
+      </w:r>
+    </w:p>
+    <w:p>
+      <w:pPr>
+        <w:pStyle w:val="NormalWeb"/>
+        <w:shd w:val="clear" w:color="auto" w:fill="FFFFFF"/>
+        <w:spacing w:before="0" w:after="255"/>
+        <w:rPr>
+          <w:rFonts w:cs="Miriam"/>
+          <w:szCs w:val="24"/>
+          <w:lang w:val="fr-FR"/>
+        </w:rPr>
+      </w:pPr>
+      <w:r>
+        <w:rPr>
+          <w:rFonts w:cs="Miriam"/>
+          <w:szCs w:val="24"/>
+          <w:lang w:val="fr-FR"/>
+        </w:rPr>
+        <w:t>Dans un template, vous pourrez mettre {gettext word=’cool’}</w:t>
+      </w:r>
+    </w:p>
+    <w:p>
+      <w:pPr>
+        <w:pStyle w:val="Titre2"/>
+        <w:rPr>
+          <w:lang w:val="fr-FR"/>
+        </w:rPr>
+      </w:pPr>
+      <w:r>
+        <w:rPr>
+          <w:rFonts w:cs="Miriam"/>
+          <w:szCs w:val="24"/>
+          <w:lang w:val="fr-FR"/>
+        </w:rPr>
+        <w:t>Faire un modèle de données avec un join</w:t>
+      </w:r>
+    </w:p>
+    <w:p>
+      <w:pPr>
+        <w:pStyle w:val="NormalWeb"/>
+        <w:shd w:val="clear" w:color="auto" w:fill="FFFFFF"/>
+        <w:spacing w:before="0" w:after="255"/>
+        <w:rPr>
+          <w:rFonts w:cs="Miriam"/>
+          <w:szCs w:val="24"/>
+          <w:lang w:val="fr-FR"/>
+        </w:rPr>
+      </w:pPr>
+      <w:r>
+        <w:rPr>
+          <w:rFonts w:cs="Miriam"/>
+          <w:szCs w:val="24"/>
+          <w:lang w:val="fr-FR"/>
+        </w:rPr>
+        <w:t>Venus permet aux entités de se lier entre elles. Pour cela il suffit de définir un join</w:t>
+      </w:r>
+      <w:r>
+        <w:rPr>
+          <w:rFonts w:cs="Miriam"/>
+          <w:szCs w:val="24"/>
+          <w:lang w:val="fr-FR"/>
+        </w:rPr>
+        <w:t xml:space="preserve"> sur un des champs join dans le Db.conf comme ceci :</w:t>
+      </w:r>
+    </w:p>
+    <w:p>
+      <w:pPr>
+        <w:autoSpaceDE w:val="0"/>
+        <w:autoSpaceDN w:val="0"/>
+        <w:adjustRightInd w:val="0"/>
+        <w:spacing w:before="0" w:after="0" w:line="240" w:lineRule="auto"/>
+        <w:rPr>
+          <w:rFonts w:ascii="Consolas" w:eastAsiaTheme="minorEastAsia" w:hAnsi="Consolas" w:cs="Consolas"/>
+          <w:color w:val="4C483D" w:themeColor="text2"/>
+          <w:kern w:val="0"/>
+          <w:lang w:eastAsia="ja-JP"/>
+        </w:rPr>
+      </w:pPr>
+      <w:r>
+        <w:rPr>
+          <w:rFonts w:ascii="Consolas" w:eastAsiaTheme="minorEastAsia" w:hAnsi="Consolas" w:cs="Consolas"/>
+          <w:color w:val="4C483D" w:themeColor="text2"/>
+          <w:kern w:val="0"/>
+          <w:lang w:val="fr-FR" w:eastAsia="ja-JP"/>
+        </w:rPr>
+        <w:t xml:space="preserve">                        </w:t>
+      </w:r>
+      <w:r>
+        <w:rPr>
+          <w:rFonts w:ascii="Consolas" w:eastAsiaTheme="minorEastAsia" w:hAnsi="Consolas" w:cs="Consolas"/>
+          <w:color w:val="4C483D" w:themeColor="text2"/>
+          <w:kern w:val="0"/>
+          <w:lang w:eastAsia="ja-JP"/>
+        </w:rPr>
+        <w:t>"id_product": {</w:t>
+      </w:r>
+    </w:p>
+    <w:p>
+      <w:pPr>
+        <w:autoSpaceDE w:val="0"/>
+        <w:autoSpaceDN w:val="0"/>
+        <w:adjustRightInd w:val="0"/>
+        <w:spacing w:before="0" w:after="0" w:line="240" w:lineRule="auto"/>
+        <w:rPr>
+          <w:rFonts w:ascii="Consolas" w:eastAsiaTheme="minorEastAsia" w:hAnsi="Consolas" w:cs="Consolas"/>
+          <w:color w:val="4C483D" w:themeColor="text2"/>
+          <w:kern w:val="0"/>
+          <w:lang w:eastAsia="ja-JP"/>
+        </w:rPr>
+      </w:pPr>
+      <w:r>
+        <w:rPr>
+          <w:rFonts w:ascii="Consolas" w:eastAsiaTheme="minorEastAsia" w:hAnsi="Consolas" w:cs="Consolas"/>
+          <w:color w:val="4C483D" w:themeColor="text2"/>
+          <w:kern w:val="0"/>
+          <w:lang w:eastAsia="ja-JP"/>
+        </w:rPr>
+        <w:t xml:space="preserve">                            "type": "int",</w:t>
+      </w:r>
+    </w:p>
+    <w:p>
+      <w:pPr>
+        <w:autoSpaceDE w:val="0"/>
+        <w:autoSpaceDN w:val="0"/>
+        <w:adjustRightInd w:val="0"/>
+        <w:spacing w:before="0" w:after="0" w:line="240" w:lineRule="auto"/>
+        <w:rPr>
+          <w:rFonts w:ascii="Consolas" w:eastAsiaTheme="minorEastAsia" w:hAnsi="Consolas" w:cs="Consolas"/>
+          <w:color w:val="4C483D" w:themeColor="text2"/>
+          <w:kern w:val="0"/>
+          <w:lang w:eastAsia="ja-JP"/>
+        </w:rPr>
+      </w:pPr>
+      <w:r>
+        <w:rPr>
+          <w:rFonts w:ascii="Consolas" w:eastAsiaTheme="minorEastAsia" w:hAnsi="Consolas" w:cs="Consolas"/>
+          <w:color w:val="4C483D" w:themeColor="text2"/>
+          <w:kern w:val="0"/>
+          <w:lang w:eastAsia="ja-JP"/>
+        </w:rPr>
+        <w:t xml:space="preserve">                            "null": false,</w:t>
+      </w:r>
+    </w:p>
+    <w:p>
+      <w:pPr>
+        <w:autoSpaceDE w:val="0"/>
+        <w:autoSpaceDN w:val="0"/>
+        <w:adjustRightInd w:val="0"/>
+        <w:spacing w:before="0" w:after="0" w:line="240" w:lineRule="auto"/>
+        <w:rPr>
+          <w:rFonts w:ascii="Consolas" w:eastAsiaTheme="minorEastAsia" w:hAnsi="Consolas" w:cs="Consolas"/>
+          <w:color w:val="4C483D" w:themeColor="text2"/>
+          <w:kern w:val="0"/>
+          <w:lang w:eastAsia="ja-JP"/>
+        </w:rPr>
+      </w:pPr>
+      <w:r>
+        <w:rPr>
+          <w:rFonts w:ascii="Consolas" w:eastAsiaTheme="minorEastAsia" w:hAnsi="Consolas" w:cs="Consolas"/>
+          <w:color w:val="4C483D" w:themeColor="text2"/>
+          <w:kern w:val="0"/>
+          <w:lang w:eastAsia="ja-JP"/>
+        </w:rPr>
+        <w:t xml:space="preserve">                            "unsigned": true,</w:t>
+      </w:r>
+    </w:p>
+    <w:p>
+      <w:pPr>
+        <w:autoSpaceDE w:val="0"/>
+        <w:autoSpaceDN w:val="0"/>
+        <w:adjustRightInd w:val="0"/>
+        <w:spacing w:before="0" w:after="0" w:line="240" w:lineRule="auto"/>
+        <w:rPr>
+          <w:rFonts w:ascii="Consolas" w:eastAsiaTheme="minorEastAsia" w:hAnsi="Consolas" w:cs="Consolas"/>
+          <w:color w:val="4C483D" w:themeColor="text2"/>
+          <w:kern w:val="0"/>
+          <w:lang w:eastAsia="ja-JP"/>
+        </w:rPr>
+      </w:pPr>
+      <w:r>
+        <w:rPr>
+          <w:rFonts w:ascii="Consolas" w:eastAsiaTheme="minorEastAsia" w:hAnsi="Consolas" w:cs="Consolas"/>
+          <w:color w:val="4C483D" w:themeColor="text2"/>
+          <w:kern w:val="0"/>
+          <w:lang w:eastAsia="ja-JP"/>
+        </w:rPr>
+        <w:t xml:space="preserve">                            "join": "product",</w:t>
+      </w:r>
+    </w:p>
+    <w:p>
+      <w:pPr>
+        <w:autoSpaceDE w:val="0"/>
+        <w:autoSpaceDN w:val="0"/>
+        <w:adjustRightInd w:val="0"/>
+        <w:spacing w:before="0" w:after="0" w:line="240" w:lineRule="auto"/>
+        <w:rPr>
+          <w:rFonts w:ascii="Consolas" w:eastAsiaTheme="minorEastAsia" w:hAnsi="Consolas" w:cs="Consolas"/>
+          <w:color w:val="4C483D" w:themeColor="text2"/>
+          <w:kern w:val="0"/>
+          <w:lang w:eastAsia="ja-JP"/>
+        </w:rPr>
+      </w:pPr>
+      <w:r>
+        <w:rPr>
+          <w:rFonts w:ascii="Consolas" w:eastAsiaTheme="minorEastAsia" w:hAnsi="Consolas" w:cs="Consolas"/>
+          <w:color w:val="4C483D" w:themeColor="text2"/>
+          <w:kern w:val="0"/>
+          <w:lang w:eastAsia="ja-JP"/>
+        </w:rPr>
+        <w:t xml:space="preserve">                            "join_by_field": "id"</w:t>
+      </w:r>
+    </w:p>
+    <w:p>
+      <w:pPr>
+        <w:pStyle w:val="NormalWeb"/>
+        <w:shd w:val="clear" w:color="auto" w:fill="FFFFFF"/>
+        <w:spacing w:before="0" w:after="255"/>
+        <w:rPr>
+          <w:rFonts w:cs="Miriam"/>
+          <w:szCs w:val="24"/>
+          <w:lang w:val="fr-FR"/>
+        </w:rPr>
+      </w:pPr>
+      <w:r>
+        <w:rPr>
+          <w:rFonts w:ascii="Consolas" w:eastAsiaTheme="minorEastAsia" w:hAnsi="Consolas" w:cs="Consolas"/>
+          <w:color w:val="4C483D" w:themeColor="text2"/>
+          <w:kern w:val="0"/>
+          <w:lang w:eastAsia="ja-JP"/>
+        </w:rPr>
+        <w:t xml:space="preserve">                     </w:t>
+      </w:r>
+      <w:r>
+        <w:rPr>
+          <w:rFonts w:ascii="Consolas" w:eastAsiaTheme="minorEastAsia" w:hAnsi="Consolas" w:cs="Consolas"/>
+          <w:color w:val="4C483D" w:themeColor="text2"/>
+          <w:kern w:val="0"/>
+          <w:lang w:val="fr-FR" w:eastAsia="ja-JP"/>
+        </w:rPr>
+        <w:t>},</w:t>
+      </w:r>
+    </w:p>
+    <w:p>
+      <w:pPr>
+        <w:pStyle w:val="NormalWeb"/>
+        <w:shd w:val="clear" w:color="auto" w:fill="FFFFFF"/>
+        <w:spacing w:before="0" w:after="255"/>
+        <w:rPr>
+          <w:rFonts w:cs="Miriam"/>
+          <w:szCs w:val="24"/>
+          <w:lang w:val="fr-FR"/>
+        </w:rPr>
+      </w:pPr>
+      <w:r>
+        <w:rPr>
+          <w:rFonts w:cs="Miriam"/>
+          <w:szCs w:val="24"/>
+          <w:lang w:val="fr-FR"/>
+        </w:rPr>
+        <w:t>Le join représente la table sur laquelle se lier et join_by_field le champs sur lequel faire la jointure. Vous pouvez omettre le deuxième paramètre si le champ a le même nom sur les deux tables.</w:t>
+      </w:r>
+    </w:p>
+    <w:p>
+      <w:pPr>
+        <w:pStyle w:val="NormalWeb"/>
+        <w:shd w:val="clear" w:color="auto" w:fill="FFFFFF"/>
+        <w:spacing w:before="0" w:after="255"/>
+        <w:rPr>
           <w:rFonts w:asciiTheme="minorHAnsi" w:hAnsiTheme="minorHAnsi" w:cs="Miriam"/>
           <w:szCs w:val="24"/>
           <w:lang w:val="fr-FR"/>
@@ -34124,11 +35365,145 @@
       </w:pPr>
       <w:r>
         <w:rPr>
+          <w:rFonts w:cs="Miriam"/>
+          <w:szCs w:val="24"/>
+          <w:lang w:val="fr-FR"/>
+        </w:rPr>
+        <w:t xml:space="preserve">La jointure se fait automatiquement sur les deux tables donc il est inutile de la déclarer sur les deux tables. </w:t>
+      </w:r>
+    </w:p>
+    <w:p>
+      <w:pPr>
+        <w:pStyle w:val="Titre2"/>
+        <w:rPr>
+          <w:lang w:val="fr-FR"/>
+        </w:rPr>
+      </w:pPr>
+      <w:r>
+        <w:rPr>
+          <w:rFonts w:cs="Miriam"/>
+          <w:sz w:val="24"/>
+          <w:szCs w:val="24"/>
+          <w:lang w:val="fr-FR"/>
+        </w:rPr>
+        <w:t>3 types d’autoloader possibles dans Venus 2</w:t>
+      </w:r>
+      <w:r>
+        <w:rPr>
+          <w:lang w:val="fr-FR"/>
+        </w:rPr>
+        <w:t xml:space="preserve"> </w:t>
+      </w:r>
+    </w:p>
+    <w:p>
+      <w:pPr>
+        <w:rPr>
+          <w:rFonts w:cs="Miriam"/>
+          <w:b/>
+          <w:color w:val="FF0000"/>
+          <w:lang w:val="fr-FR"/>
+        </w:rPr>
+      </w:pPr>
+      <w:r>
+        <w:rPr>
+          <w:rFonts w:cs="Miriam"/>
+          <w:b/>
+          <w:color w:val="FF0000"/>
+          <w:lang w:val="fr-FR"/>
+        </w:rPr>
+        <w:t>Disponibilité</w:t>
+      </w:r>
+      <w:r>
+        <w:rPr>
+          <w:rFonts w:cs="Miriam"/>
+          <w:b/>
+          <w:color w:val="FF0000"/>
+          <w:lang w:val="fr-FR"/>
+        </w:rPr>
+        <w:t xml:space="preserve"> : </w:t>
+      </w:r>
+      <w:r>
+        <w:rPr>
+          <w:rFonts w:cs="Miriam"/>
+          <w:b/>
+          <w:color w:val="FF0000"/>
+          <w:lang w:val="fr-FR"/>
+        </w:rPr>
+        <w:t>Venus2</w:t>
+      </w:r>
+      <w:r>
+        <w:rPr>
+          <w:rFonts w:cs="Miriam"/>
+          <w:b/>
+          <w:color w:val="FF0000"/>
+          <w:lang w:val="fr-FR"/>
+        </w:rPr>
+        <w:t xml:space="preserve"> 1.0.0-beta2</w:t>
+      </w:r>
+    </w:p>
+    <w:p>
+      <w:pPr>
+        <w:pStyle w:val="Titre2"/>
+        <w:rPr>
+          <w:sz w:val="24"/>
+          <w:szCs w:val="24"/>
+          <w:lang w:val="fr-FR"/>
+        </w:rPr>
+      </w:pPr>
+    </w:p>
+    <w:p>
+      <w:pPr>
+        <w:pStyle w:val="NormalWeb"/>
+        <w:shd w:val="clear" w:color="auto" w:fill="FFFFFF"/>
+        <w:spacing w:before="0" w:after="255"/>
+        <w:rPr>
           <w:rFonts w:asciiTheme="minorHAnsi" w:hAnsiTheme="minorHAnsi" w:cs="Miriam"/>
           <w:szCs w:val="24"/>
           <w:lang w:val="fr-FR"/>
         </w:rPr>
-        <w:lastRenderedPageBreak/>
+      </w:pPr>
+      <w:r>
+        <w:rPr>
+          <w:rFonts w:asciiTheme="minorHAnsi" w:hAnsiTheme="minorHAnsi" w:cs="Miriam"/>
+          <w:szCs w:val="24"/>
+          <w:lang w:val="fr-FR"/>
+        </w:rPr>
+        <w:t>Tous les autoloader sont gérés dans le fichier /</w:t>
+      </w:r>
+      <w:r>
+        <w:rPr>
+          <w:rFonts w:asciiTheme="minorHAnsi" w:hAnsiTheme="minorHAnsi" w:cs="Miriam"/>
+          <w:szCs w:val="24"/>
+          <w:lang w:val="fr-FR"/>
+        </w:rPr>
+        <w:t>bundles</w:t>
+      </w:r>
+      <w:r>
+        <w:rPr>
+          <w:rFonts w:asciiTheme="minorHAnsi" w:hAnsiTheme="minorHAnsi" w:cs="Miriam"/>
+          <w:szCs w:val="24"/>
+          <w:lang w:val="fr-FR"/>
+        </w:rPr>
+        <w:t>/conf/Autoload.php.</w:t>
+      </w:r>
+    </w:p>
+    <w:p>
+      <w:pPr>
+        <w:pStyle w:val="NormalWeb"/>
+        <w:shd w:val="clear" w:color="auto" w:fill="FFFFFF"/>
+        <w:spacing w:before="0" w:after="255"/>
+        <w:rPr>
+          <w:rFonts w:asciiTheme="minorHAnsi" w:hAnsiTheme="minorHAnsi" w:cs="Miriam"/>
+          <w:szCs w:val="24"/>
+          <w:lang w:val="fr-FR"/>
+        </w:rPr>
+      </w:pPr>
+      <w:r>
+        <w:rPr>
+          <w:rFonts w:asciiTheme="minorHAnsi" w:hAnsiTheme="minorHAnsi" w:cs="Miriam"/>
+          <w:szCs w:val="24"/>
+          <w:lang w:val="fr-FR"/>
+        </w:rPr>
         <w:t>Le premier Autoload est la fonction classique qui intègre l’ensemble du framework Venus2.</w:t>
       </w:r>
     </w:p>
@@ -34271,6 +35646,7 @@
                 <w:szCs w:val="16"/>
                 <w:lang w:eastAsia="ja-JP"/>
               </w:rPr>
+              <w:lastRenderedPageBreak/>
               <w:tab/>
               <w:t>"</w:t>
             </w:r>
@@ -35263,7 +36639,6 @@
           <w:szCs w:val="24"/>
           <w:lang w:val="fr-FR"/>
         </w:rPr>
-        <w:lastRenderedPageBreak/>
         <w:t>Service d’injection</w:t>
       </w:r>
     </w:p>
@@ -35694,6 +37069,7 @@
                 <w:szCs w:val="16"/>
                 <w:lang w:val="fr-FR" w:eastAsia="fr-FR"/>
               </w:rPr>
+              <w:lastRenderedPageBreak/>
               <w:t xml:space="preserve">}, </w:t>
             </w:r>
             <w:r>
@@ -35781,6 +37157,7 @@
           <w:szCs w:val="24"/>
           <w:lang w:val="fr-FR"/>
         </w:rPr>
+        <w:lastRenderedPageBreak/>
         <w:t>Le true (on peut mettre false) permet de définir si on partage le service à toutes les instances ou uniquement à cette instance. (le true valide le partage pour tous).</w:t>
       </w:r>
     </w:p>
@@ -37485,7 +38862,6 @@
                 <w:szCs w:val="16"/>
                 <w:lang w:val="fr-FR" w:eastAsia="fr-FR"/>
               </w:rPr>
-              <w:lastRenderedPageBreak/>
               <w:t xml:space="preserve">    </w:t>
             </w:r>
             <w:r>
@@ -37886,7 +39262,6 @@
           <w:szCs w:val="24"/>
           <w:lang w:val="fr-FR"/>
         </w:rPr>
-        <w:lastRenderedPageBreak/>
         <w:t>Des clés étrangères</w:t>
       </w:r>
     </w:p>
@@ -37962,6 +39337,7 @@
           <w:szCs w:val="24"/>
           <w:lang w:val="fr-FR"/>
         </w:rPr>
+        <w:lastRenderedPageBreak/>
         <w:t>Venus 2 permet de définir des clés étrangères complètes dans les fichiers de configurations de bases de données. Voici un exemple complet :</w:t>
       </w:r>
     </w:p>
@@ -39366,7 +40742,6 @@
                 <w:szCs w:val="16"/>
                 <w:lang w:val="fr-FR" w:eastAsia="ja-JP"/>
               </w:rPr>
-              <w:lastRenderedPageBreak/>
               <w:t xml:space="preserve">                            "join_update": "cascade",</w:t>
             </w:r>
           </w:p>
@@ -39574,7 +40949,6 @@
           <w:szCs w:val="24"/>
           <w:lang w:val="fr-FR"/>
         </w:rPr>
-        <w:lastRenderedPageBreak/>
         <w:t>Définir des index dans la table</w:t>
       </w:r>
     </w:p>
@@ -39650,6 +41024,7 @@
           <w:szCs w:val="24"/>
           <w:lang w:val="fr-FR"/>
         </w:rPr>
+        <w:lastRenderedPageBreak/>
         <w:t xml:space="preserve">Venus 2 permet de définir des </w:t>
       </w:r>
       <w:r>
@@ -41153,7 +42528,6 @@
           <w:szCs w:val="24"/>
           <w:lang w:val="fr-FR"/>
         </w:rPr>
-        <w:lastRenderedPageBreak/>
         <w:t>Vous pourrez donc créer un plugin en ajoutant un dossier dans :</w:t>
       </w:r>
       <w:r>
@@ -41309,6 +42683,7 @@
           <w:szCs w:val="24"/>
           <w:lang w:val="fr-FR"/>
         </w:rPr>
+        <w:lastRenderedPageBreak/>
         <w:t xml:space="preserve">Si mon plugin a besoin d’installer des tables complémentaires, je vais pouvoir l’indiquer dans la méthode spécialement </w:t>
       </w:r>
       <w:r>
@@ -42247,7 +43622,6 @@
           <w:szCs w:val="24"/>
           <w:lang w:val="fr-FR"/>
         </w:rPr>
-        <w:lastRenderedPageBreak/>
         <w:t xml:space="preserve">Venus propose pour sa version 2 de gérer les asset. Ce concept permet de gérer des CSS et des JS qui ne sont pas dans le dossier public classique mais dans le dossier public du bundle. Voici un exemple pour ajouter des CSS et des Javascript avec les asset </w:t>
       </w:r>
       <w:r>
@@ -42481,7 +43855,16 @@
           <w:szCs w:val="24"/>
           <w:lang w:val="fr-FR"/>
         </w:rPr>
-        <w:t>vous pourrez rajouter une option pour ajouter un paramètre à l’URL des assets ; cela permet de décacher automatiquement les fichiers sur les navigateurs des utilisateurs et</w:t>
+        <w:t xml:space="preserve">vous pourrez rajouter une option pour ajouter un </w:t>
+      </w:r>
+      <w:r>
+        <w:rPr>
+          <w:rFonts w:asciiTheme="minorHAnsi" w:hAnsiTheme="minorHAnsi" w:cs="Miriam"/>
+          <w:szCs w:val="24"/>
+          <w:lang w:val="fr-FR"/>
+        </w:rPr>
+        <w:lastRenderedPageBreak/>
+        <w:t>paramètre à l’URL des assets ; cela permet de décacher automatiquement les fichiers sur les navigateurs des utilisateurs et</w:t>
       </w:r>
       <w:r>
         <w:rPr>
@@ -45386,7 +46769,7 @@
 </file>
 
 <file path=customXml/itemProps3.xml><?xml version="1.0" encoding="utf-8"?>
-<ds:datastoreItem xmlns:ds="http://schemas.openxmlformats.org/officeDocument/2006/customXml" ds:itemID="{B8D3B76D-40EB-4319-B1DA-45365A3B4220}">
+<ds:datastoreItem xmlns:ds="http://schemas.openxmlformats.org/officeDocument/2006/customXml" ds:itemID="{5533A22B-B5C6-4B01-BF35-E913AAE699A8}">
   <ds:schemaRefs>
     <ds:schemaRef ds:uri="http://schemas.openxmlformats.org/officeDocument/2006/bibliography"/>
   </ds:schemaRefs>

</xml_diff>

<commit_message>
Add constrtaint - fixed bug
</commit_message>
<xml_diff>
--- a/Venus_Framework_tutoriel.docx
+++ b/Venus_Framework_tutoriel.docx
@@ -33561,7 +33561,7 @@
           <w:color w:val="FF0000"/>
           <w:lang w:val="fr-FR"/>
         </w:rPr>
-        <w:t xml:space="preserve"> 1.0.0</w:t>
+        <w:t xml:space="preserve"> 1.0.1</w:t>
       </w:r>
     </w:p>
     <w:p>
@@ -34569,7 +34569,7 @@
           <w:rFonts w:ascii="Consolas" w:eastAsiaTheme="minorEastAsia" w:hAnsi="Consolas" w:cs="Consolas"/>
           <w:color w:val="000000"/>
           <w:kern w:val="0"/>
-          <w:lang w:val="fr-FR" w:eastAsia="ja-JP"/>
+          <w:lang w:eastAsia="ja-JP"/>
         </w:rPr>
       </w:pPr>
       <w:r>
@@ -34605,7 +34605,7 @@
           <w:rFonts w:ascii="Consolas" w:eastAsiaTheme="minorEastAsia" w:hAnsi="Consolas" w:cs="Consolas"/>
           <w:color w:val="000000"/>
           <w:kern w:val="0"/>
-          <w:lang w:val="fr-FR" w:eastAsia="ja-JP"/>
+          <w:lang w:eastAsia="ja-JP"/>
         </w:rPr>
         <w:t>-&gt;getForm();</w:t>
       </w:r>
@@ -34634,8 +34634,6 @@
         </w:rPr>
         <w:t>2</w:t>
       </w:r>
-      <w:bookmarkStart w:id="24" w:name="_GoBack"/>
-      <w:bookmarkEnd w:id="24"/>
       <w:r>
         <w:rPr>
           <w:rFonts w:ascii="Consolas" w:hAnsi="Consolas" w:cs="Consolas"/>
@@ -34737,31 +34735,551 @@
     </w:p>
     <w:p>
       <w:pPr>
+        <w:pStyle w:val="Titre2"/>
+        <w:rPr>
+          <w:lang w:val="fr-FR"/>
+        </w:rPr>
+      </w:pPr>
+      <w:r>
+        <w:rPr>
+          <w:rFonts w:cs="Miriam"/>
+          <w:sz w:val="24"/>
+          <w:szCs w:val="24"/>
+          <w:lang w:val="fr-FR"/>
+        </w:rPr>
+        <w:t>Ajouter des contraintes (validator) sur vos formulaire</w:t>
+      </w:r>
+    </w:p>
+    <w:p>
+      <w:pPr>
+        <w:rPr>
+          <w:rFonts w:cs="Miriam"/>
+          <w:b/>
+          <w:color w:val="FF0000"/>
+          <w:lang w:val="fr-FR"/>
+        </w:rPr>
+      </w:pPr>
+      <w:r>
+        <w:rPr>
+          <w:rFonts w:cs="Miriam"/>
+          <w:b/>
+          <w:color w:val="FF0000"/>
+          <w:lang w:val="fr-FR"/>
+        </w:rPr>
+        <w:t>Disponibilité</w:t>
+      </w:r>
+      <w:r>
+        <w:rPr>
+          <w:rFonts w:cs="Miriam"/>
+          <w:b/>
+          <w:color w:val="FF0000"/>
+          <w:lang w:val="fr-FR"/>
+        </w:rPr>
+        <w:t xml:space="preserve"> : </w:t>
+      </w:r>
+      <w:r>
+        <w:rPr>
+          <w:rFonts w:cs="Miriam"/>
+          <w:b/>
+          <w:color w:val="FF0000"/>
+          <w:lang w:val="fr-FR"/>
+        </w:rPr>
+        <w:t>Venus2 1.0.2</w:t>
+      </w:r>
+    </w:p>
+    <w:p>
+      <w:pPr>
         <w:pStyle w:val="NormalWeb"/>
         <w:shd w:val="clear" w:color="auto" w:fill="FFFFFF"/>
         <w:spacing w:before="0" w:after="255"/>
         <w:rPr>
-          <w:rFonts w:ascii="Consolas" w:eastAsiaTheme="minorEastAsia" w:hAnsi="Consolas" w:cs="Consolas"/>
+          <w:rFonts w:eastAsiaTheme="minorEastAsia"/>
           <w:color w:val="000000"/>
           <w:kern w:val="0"/>
+          <w:lang w:val="fr-FR" w:eastAsia="ja-JP"/>
+        </w:rPr>
+      </w:pPr>
+      <w:r>
+        <w:rPr>
+          <w:rFonts w:eastAsiaTheme="minorEastAsia"/>
+          <w:color w:val="000000"/>
+          <w:kern w:val="0"/>
+          <w:lang w:val="fr-FR" w:eastAsia="ja-JP"/>
+        </w:rPr>
+        <w:t>Voici un exemple d’utilisation de contrainte sur les formulaire</w:t>
+      </w:r>
+      <w:r>
+        <w:rPr>
+          <w:rFonts w:eastAsiaTheme="minorEastAsia"/>
+          <w:color w:val="000000"/>
+          <w:kern w:val="0"/>
+          <w:lang w:val="fr-FR" w:eastAsia="ja-JP"/>
+        </w:rPr>
+        <w:t>s</w:t>
+      </w:r>
+      <w:r>
+        <w:rPr>
+          <w:rFonts w:eastAsiaTheme="minorEastAsia"/>
+          <w:color w:val="000000"/>
+          <w:kern w:val="0"/>
+          <w:lang w:val="fr-FR" w:eastAsia="ja-JP"/>
+        </w:rPr>
+        <w:t xml:space="preserve"> ce qui permettra d’invalider ou de valider un formulaire :</w:t>
+      </w:r>
+    </w:p>
+    <w:p>
+      <w:pPr>
+        <w:autoSpaceDE w:val="0"/>
+        <w:autoSpaceDN w:val="0"/>
+        <w:adjustRightInd w:val="0"/>
+        <w:spacing w:before="0" w:after="0" w:line="240" w:lineRule="auto"/>
+        <w:rPr>
+          <w:rFonts w:ascii="Consolas" w:eastAsiaTheme="minorEastAsia" w:hAnsi="Consolas" w:cs="Consolas"/>
+          <w:color w:val="4C483D" w:themeColor="text2"/>
+          <w:kern w:val="0"/>
           <w:lang w:eastAsia="ja-JP"/>
         </w:rPr>
       </w:pPr>
-    </w:p>
-    <w:p>
-      <w:pPr>
-        <w:pStyle w:val="Titre2"/>
-        <w:rPr>
-          <w:lang w:val="fr-FR"/>
-        </w:rPr>
-      </w:pPr>
-      <w:r>
-        <w:rPr>
-          <w:rFonts w:cs="Miriam"/>
-          <w:szCs w:val="24"/>
-          <w:lang w:val="fr-FR"/>
-        </w:rPr>
-        <w:t>Sauvegarde et suppression rapide des entités</w:t>
+      <w:r>
+        <w:rPr>
+          <w:rFonts w:ascii="Consolas" w:eastAsiaTheme="minorEastAsia" w:hAnsi="Consolas" w:cs="Consolas"/>
+          <w:color w:val="000000"/>
+          <w:kern w:val="0"/>
+          <w:lang w:eastAsia="ja-JP"/>
+        </w:rPr>
+        <w:t>$o</w:t>
+      </w:r>
+      <w:r>
+        <w:rPr>
+          <w:rFonts w:ascii="Consolas" w:eastAsiaTheme="minorEastAsia" w:hAnsi="Consolas" w:cs="Consolas"/>
+          <w:color w:val="000000"/>
+          <w:kern w:val="0"/>
+          <w:lang w:eastAsia="ja-JP"/>
+        </w:rPr>
+        <w:t>Form = $this-&gt;</w:t>
+      </w:r>
+      <w:r>
+        <w:rPr>
+          <w:rFonts w:ascii="Consolas" w:eastAsiaTheme="minorEastAsia" w:hAnsi="Consolas" w:cs="Consolas"/>
+          <w:color w:val="0000C0"/>
+          <w:kern w:val="0"/>
+          <w:lang w:eastAsia="ja-JP"/>
+        </w:rPr>
+        <w:t>form</w:t>
+      </w:r>
+    </w:p>
+    <w:p>
+      <w:pPr>
+        <w:autoSpaceDE w:val="0"/>
+        <w:autoSpaceDN w:val="0"/>
+        <w:adjustRightInd w:val="0"/>
+        <w:spacing w:before="0" w:after="0" w:line="240" w:lineRule="auto"/>
+        <w:rPr>
+          <w:rFonts w:ascii="Consolas" w:eastAsiaTheme="minorEastAsia" w:hAnsi="Consolas" w:cs="Consolas"/>
+          <w:color w:val="4C483D" w:themeColor="text2"/>
+          <w:kern w:val="0"/>
+          <w:lang w:eastAsia="ja-JP"/>
+        </w:rPr>
+      </w:pPr>
+      <w:r>
+        <w:rPr>
+          <w:rFonts w:ascii="Consolas" w:eastAsiaTheme="minorEastAsia" w:hAnsi="Consolas" w:cs="Consolas"/>
+          <w:color w:val="000000"/>
+          <w:kern w:val="0"/>
+          <w:lang w:eastAsia="ja-JP"/>
+        </w:rPr>
+        <w:tab/>
+      </w:r>
+      <w:r>
+        <w:rPr>
+          <w:rFonts w:ascii="Consolas" w:eastAsiaTheme="minorEastAsia" w:hAnsi="Consolas" w:cs="Consolas"/>
+          <w:color w:val="000000"/>
+          <w:kern w:val="0"/>
+          <w:lang w:eastAsia="ja-JP"/>
+        </w:rPr>
+        <w:tab/>
+        <w:t xml:space="preserve"> </w:t>
+      </w:r>
+      <w:r>
+        <w:rPr>
+          <w:rFonts w:ascii="Consolas" w:eastAsiaTheme="minorEastAsia" w:hAnsi="Consolas" w:cs="Consolas"/>
+          <w:color w:val="000000"/>
+          <w:kern w:val="0"/>
+          <w:lang w:eastAsia="ja-JP"/>
+        </w:rPr>
+        <w:t>-&gt;add(</w:t>
+      </w:r>
+      <w:r>
+        <w:rPr>
+          <w:rFonts w:ascii="Consolas" w:eastAsiaTheme="minorEastAsia" w:hAnsi="Consolas" w:cs="Consolas"/>
+          <w:color w:val="0000C0"/>
+          <w:kern w:val="0"/>
+          <w:lang w:eastAsia="ja-JP"/>
+        </w:rPr>
+        <w:t>'</w:t>
+      </w:r>
+      <w:r>
+        <w:rPr>
+          <w:rFonts w:ascii="Consolas" w:eastAsiaTheme="minorEastAsia" w:hAnsi="Consolas" w:cs="Consolas"/>
+          <w:color w:val="0000C0"/>
+          <w:kern w:val="0"/>
+          <w:lang w:eastAsia="ja-JP"/>
+        </w:rPr>
+        <w:t>Utilisateur</w:t>
+      </w:r>
+      <w:r>
+        <w:rPr>
+          <w:rFonts w:ascii="Consolas" w:eastAsiaTheme="minorEastAsia" w:hAnsi="Consolas" w:cs="Consolas"/>
+          <w:color w:val="0000C0"/>
+          <w:kern w:val="0"/>
+          <w:lang w:eastAsia="ja-JP"/>
+        </w:rPr>
+        <w:t>'</w:t>
+      </w:r>
+      <w:r>
+        <w:rPr>
+          <w:rFonts w:ascii="Consolas" w:eastAsiaTheme="minorEastAsia" w:hAnsi="Consolas" w:cs="Consolas"/>
+          <w:color w:val="000000"/>
+          <w:kern w:val="0"/>
+          <w:lang w:eastAsia="ja-JP"/>
+        </w:rPr>
+        <w:t xml:space="preserve">, </w:t>
+      </w:r>
+      <w:r>
+        <w:rPr>
+          <w:rFonts w:ascii="Consolas" w:eastAsiaTheme="minorEastAsia" w:hAnsi="Consolas" w:cs="Consolas"/>
+          <w:color w:val="0000C0"/>
+          <w:kern w:val="0"/>
+          <w:lang w:eastAsia="ja-JP"/>
+        </w:rPr>
+        <w:t>'</w:t>
+      </w:r>
+      <w:r>
+        <w:rPr>
+          <w:rFonts w:ascii="Consolas" w:eastAsiaTheme="minorEastAsia" w:hAnsi="Consolas" w:cs="Consolas"/>
+          <w:color w:val="0000C0"/>
+          <w:kern w:val="0"/>
+          <w:lang w:eastAsia="ja-JP"/>
+        </w:rPr>
+        <w:t>label</w:t>
+      </w:r>
+      <w:r>
+        <w:rPr>
+          <w:rFonts w:ascii="Consolas" w:eastAsiaTheme="minorEastAsia" w:hAnsi="Consolas" w:cs="Consolas"/>
+          <w:color w:val="0000C0"/>
+          <w:kern w:val="0"/>
+          <w:lang w:eastAsia="ja-JP"/>
+        </w:rPr>
+        <w:t>'</w:t>
+      </w:r>
+      <w:r>
+        <w:rPr>
+          <w:rFonts w:ascii="Consolas" w:eastAsiaTheme="minorEastAsia" w:hAnsi="Consolas" w:cs="Consolas"/>
+          <w:color w:val="000000"/>
+          <w:kern w:val="0"/>
+          <w:lang w:eastAsia="ja-JP"/>
+        </w:rPr>
+        <w:t>)</w:t>
+      </w:r>
+    </w:p>
+    <w:p>
+      <w:pPr>
+        <w:autoSpaceDE w:val="0"/>
+        <w:autoSpaceDN w:val="0"/>
+        <w:adjustRightInd w:val="0"/>
+        <w:spacing w:before="0" w:after="0" w:line="240" w:lineRule="auto"/>
+        <w:rPr>
+          <w:rFonts w:ascii="Consolas" w:eastAsiaTheme="minorEastAsia" w:hAnsi="Consolas" w:cs="Consolas"/>
+          <w:color w:val="4C483D" w:themeColor="text2"/>
+          <w:kern w:val="0"/>
+          <w:lang w:eastAsia="ja-JP"/>
+        </w:rPr>
+      </w:pPr>
+      <w:r>
+        <w:rPr>
+          <w:rFonts w:ascii="Consolas" w:eastAsiaTheme="minorEastAsia" w:hAnsi="Consolas" w:cs="Consolas"/>
+          <w:color w:val="000000"/>
+          <w:kern w:val="0"/>
+          <w:lang w:eastAsia="ja-JP"/>
+        </w:rPr>
+        <w:tab/>
+      </w:r>
+      <w:r>
+        <w:rPr>
+          <w:rFonts w:ascii="Consolas" w:eastAsiaTheme="minorEastAsia" w:hAnsi="Consolas" w:cs="Consolas"/>
+          <w:color w:val="000000"/>
+          <w:kern w:val="0"/>
+          <w:lang w:eastAsia="ja-JP"/>
+        </w:rPr>
+        <w:tab/>
+        <w:t xml:space="preserve"> </w:t>
+      </w:r>
+      <w:r>
+        <w:rPr>
+          <w:rFonts w:ascii="Consolas" w:eastAsiaTheme="minorEastAsia" w:hAnsi="Consolas" w:cs="Consolas"/>
+          <w:color w:val="000000"/>
+          <w:kern w:val="0"/>
+          <w:lang w:eastAsia="ja-JP"/>
+        </w:rPr>
+        <w:t>-&gt;add(</w:t>
+      </w:r>
+      <w:r>
+        <w:rPr>
+          <w:rFonts w:ascii="Consolas" w:eastAsiaTheme="minorEastAsia" w:hAnsi="Consolas" w:cs="Consolas"/>
+          <w:color w:val="0000C0"/>
+          <w:kern w:val="0"/>
+          <w:lang w:eastAsia="ja-JP"/>
+        </w:rPr>
+        <w:t>'id_user</w:t>
+      </w:r>
+      <w:r>
+        <w:rPr>
+          <w:rFonts w:ascii="Consolas" w:eastAsiaTheme="minorEastAsia" w:hAnsi="Consolas" w:cs="Consolas"/>
+          <w:color w:val="0000C0"/>
+          <w:kern w:val="0"/>
+          <w:lang w:eastAsia="ja-JP"/>
+        </w:rPr>
+        <w:t>'</w:t>
+      </w:r>
+      <w:r>
+        <w:rPr>
+          <w:rFonts w:ascii="Consolas" w:eastAsiaTheme="minorEastAsia" w:hAnsi="Consolas" w:cs="Consolas"/>
+          <w:color w:val="000000"/>
+          <w:kern w:val="0"/>
+          <w:lang w:eastAsia="ja-JP"/>
+        </w:rPr>
+        <w:t xml:space="preserve">, </w:t>
+      </w:r>
+      <w:r>
+        <w:rPr>
+          <w:rFonts w:ascii="Consolas" w:eastAsiaTheme="minorEastAsia" w:hAnsi="Consolas" w:cs="Consolas"/>
+          <w:color w:val="0000C0"/>
+          <w:kern w:val="0"/>
+          <w:lang w:eastAsia="ja-JP"/>
+        </w:rPr>
+        <w:t>'select'</w:t>
+      </w:r>
+      <w:r>
+        <w:rPr>
+          <w:rFonts w:ascii="Consolas" w:eastAsiaTheme="minorEastAsia" w:hAnsi="Consolas" w:cs="Consolas"/>
+          <w:color w:val="000000"/>
+          <w:kern w:val="0"/>
+          <w:lang w:eastAsia="ja-JP"/>
+        </w:rPr>
+        <w:t xml:space="preserve">, </w:t>
+      </w:r>
+      <w:r>
+        <w:rPr>
+          <w:rFonts w:ascii="Consolas" w:eastAsiaTheme="minorEastAsia" w:hAnsi="Consolas" w:cs="Consolas"/>
+          <w:color w:val="0000C0"/>
+          <w:kern w:val="0"/>
+          <w:lang w:eastAsia="ja-JP"/>
+        </w:rPr>
+        <w:t>'</w:t>
+      </w:r>
+      <w:r>
+        <w:rPr>
+          <w:rFonts w:ascii="Consolas" w:eastAsiaTheme="minorEastAsia" w:hAnsi="Consolas" w:cs="Consolas"/>
+          <w:color w:val="0000C0"/>
+          <w:kern w:val="0"/>
+          <w:lang w:eastAsia="ja-JP"/>
+        </w:rPr>
+        <w:t>Users</w:t>
+      </w:r>
+      <w:r>
+        <w:rPr>
+          <w:rFonts w:ascii="Consolas" w:eastAsiaTheme="minorEastAsia" w:hAnsi="Consolas" w:cs="Consolas"/>
+          <w:color w:val="0000C0"/>
+          <w:kern w:val="0"/>
+          <w:lang w:eastAsia="ja-JP"/>
+        </w:rPr>
+        <w:t>'</w:t>
+      </w:r>
+      <w:r>
+        <w:rPr>
+          <w:rFonts w:ascii="Consolas" w:eastAsiaTheme="minorEastAsia" w:hAnsi="Consolas" w:cs="Consolas"/>
+          <w:color w:val="000000"/>
+          <w:kern w:val="0"/>
+          <w:lang w:eastAsia="ja-JP"/>
+        </w:rPr>
+        <w:t xml:space="preserve">, </w:t>
+      </w:r>
+      <w:r>
+        <w:rPr>
+          <w:rFonts w:ascii="Consolas" w:eastAsiaTheme="minorEastAsia" w:hAnsi="Consolas" w:cs="Consolas"/>
+          <w:b/>
+          <w:bCs/>
+          <w:color w:val="7F0055"/>
+          <w:kern w:val="0"/>
+          <w:lang w:eastAsia="ja-JP"/>
+        </w:rPr>
+        <w:t>null</w:t>
+      </w:r>
+      <w:r>
+        <w:rPr>
+          <w:rFonts w:ascii="Consolas" w:eastAsiaTheme="minorEastAsia" w:hAnsi="Consolas" w:cs="Consolas"/>
+          <w:color w:val="000000"/>
+          <w:kern w:val="0"/>
+          <w:lang w:eastAsia="ja-JP"/>
+        </w:rPr>
+        <w:t>, $aUser</w:t>
+      </w:r>
+      <w:r>
+        <w:rPr>
+          <w:rFonts w:ascii="Consolas" w:eastAsiaTheme="minorEastAsia" w:hAnsi="Consolas" w:cs="Consolas"/>
+          <w:color w:val="000000"/>
+          <w:kern w:val="0"/>
+          <w:lang w:eastAsia="ja-JP"/>
+        </w:rPr>
+        <w:t>)</w:t>
+      </w:r>
+    </w:p>
+    <w:p>
+      <w:pPr>
+        <w:autoSpaceDE w:val="0"/>
+        <w:autoSpaceDN w:val="0"/>
+        <w:adjustRightInd w:val="0"/>
+        <w:spacing w:before="0" w:after="0" w:line="240" w:lineRule="auto"/>
+        <w:rPr>
+          <w:rFonts w:ascii="Consolas" w:eastAsiaTheme="minorEastAsia" w:hAnsi="Consolas" w:cs="Consolas"/>
+          <w:color w:val="000000"/>
+          <w:kern w:val="0"/>
+          <w:lang w:eastAsia="ja-JP"/>
+        </w:rPr>
+      </w:pPr>
+      <w:r>
+        <w:rPr>
+          <w:rFonts w:ascii="Consolas" w:eastAsiaTheme="minorEastAsia" w:hAnsi="Consolas" w:cs="Consolas"/>
+          <w:color w:val="000000"/>
+          <w:kern w:val="0"/>
+          <w:lang w:eastAsia="ja-JP"/>
+        </w:rPr>
+        <w:tab/>
+      </w:r>
+      <w:r>
+        <w:rPr>
+          <w:rFonts w:ascii="Consolas" w:eastAsiaTheme="minorEastAsia" w:hAnsi="Consolas" w:cs="Consolas"/>
+          <w:color w:val="000000"/>
+          <w:kern w:val="0"/>
+          <w:lang w:eastAsia="ja-JP"/>
+        </w:rPr>
+        <w:tab/>
+        <w:t xml:space="preserve"> </w:t>
+      </w:r>
+      <w:r>
+        <w:rPr>
+          <w:rFonts w:ascii="Consolas" w:eastAsiaTheme="minorEastAsia" w:hAnsi="Consolas" w:cs="Consolas"/>
+          <w:color w:val="000000"/>
+          <w:kern w:val="0"/>
+          <w:lang w:eastAsia="ja-JP"/>
+        </w:rPr>
+        <w:t>-&gt;synchronizeEntity(</w:t>
+      </w:r>
+      <w:r>
+        <w:rPr>
+          <w:rFonts w:ascii="Consolas" w:eastAsiaTheme="minorEastAsia" w:hAnsi="Consolas" w:cs="Consolas"/>
+          <w:color w:val="0000C0"/>
+          <w:kern w:val="0"/>
+          <w:lang w:eastAsia="ja-JP"/>
+        </w:rPr>
+        <w:t>'Venus\src\Helium\Entity\user'</w:t>
+      </w:r>
+      <w:r>
+        <w:rPr>
+          <w:rFonts w:ascii="Consolas" w:eastAsiaTheme="minorEastAsia" w:hAnsi="Consolas" w:cs="Consolas"/>
+          <w:color w:val="000000"/>
+          <w:kern w:val="0"/>
+          <w:lang w:eastAsia="ja-JP"/>
+        </w:rPr>
+        <w:t>)</w:t>
+      </w:r>
+    </w:p>
+    <w:p>
+      <w:pPr>
+        <w:autoSpaceDE w:val="0"/>
+        <w:autoSpaceDN w:val="0"/>
+        <w:adjustRightInd w:val="0"/>
+        <w:spacing w:before="0" w:after="0" w:line="240" w:lineRule="auto"/>
+        <w:rPr>
+          <w:rFonts w:ascii="Consolas" w:eastAsiaTheme="minorEastAsia" w:hAnsi="Consolas" w:cs="Consolas"/>
+          <w:color w:val="4C483D" w:themeColor="text2"/>
+          <w:kern w:val="0"/>
+          <w:lang w:val="fr-FR" w:eastAsia="ja-JP"/>
+        </w:rPr>
+      </w:pPr>
+      <w:r>
+        <w:rPr>
+          <w:rFonts w:ascii="Consolas" w:eastAsiaTheme="minorEastAsia" w:hAnsi="Consolas" w:cs="Consolas"/>
+          <w:color w:val="000000"/>
+          <w:kern w:val="0"/>
+          <w:lang w:eastAsia="ja-JP"/>
+        </w:rPr>
+        <w:tab/>
+      </w:r>
+      <w:r>
+        <w:rPr>
+          <w:rFonts w:ascii="Consolas" w:eastAsiaTheme="minorEastAsia" w:hAnsi="Consolas" w:cs="Consolas"/>
+          <w:color w:val="000000"/>
+          <w:kern w:val="0"/>
+          <w:lang w:eastAsia="ja-JP"/>
+        </w:rPr>
+        <w:tab/>
+      </w:r>
+      <w:r>
+        <w:rPr>
+          <w:rFonts w:ascii="Consolas" w:eastAsiaTheme="minorEastAsia" w:hAnsi="Consolas" w:cs="Consolas"/>
+          <w:color w:val="000000"/>
+          <w:kern w:val="0"/>
+          <w:lang w:val="fr-FR" w:eastAsia="ja-JP"/>
+        </w:rPr>
+        <w:t xml:space="preserve"> -&gt;addConstraint(</w:t>
+      </w:r>
+      <w:r>
+        <w:rPr>
+          <w:rFonts w:ascii="Consolas" w:eastAsiaTheme="minorEastAsia" w:hAnsi="Consolas" w:cs="Consolas"/>
+          <w:color w:val="0000C0"/>
+          <w:kern w:val="0"/>
+          <w:lang w:val="fr-FR" w:eastAsia="ja-JP"/>
+        </w:rPr>
+        <w:t>'Utilisateur'</w:t>
+      </w:r>
+      <w:r>
+        <w:rPr>
+          <w:rFonts w:ascii="Consolas" w:eastAsiaTheme="minorEastAsia" w:hAnsi="Consolas" w:cs="Consolas"/>
+          <w:color w:val="000000"/>
+          <w:kern w:val="0"/>
+          <w:lang w:val="fr-FR" w:eastAsia="ja-JP"/>
+        </w:rPr>
+        <w:t xml:space="preserve">, </w:t>
+      </w:r>
+      <w:r>
+        <w:rPr>
+          <w:rFonts w:ascii="Consolas" w:eastAsiaTheme="minorEastAsia" w:hAnsi="Consolas" w:cs="Consolas"/>
+          <w:color w:val="000000"/>
+          <w:kern w:val="0"/>
+          <w:lang w:val="fr-FR" w:eastAsia="ja-JP"/>
+        </w:rPr>
+        <w:t xml:space="preserve">new </w:t>
+      </w:r>
+      <w:bookmarkStart w:id="24" w:name="_GoBack"/>
+      <w:bookmarkEnd w:id="24"/>
+      <w:r>
+        <w:rPr>
+          <w:rFonts w:ascii="Consolas" w:eastAsiaTheme="minorEastAsia" w:hAnsi="Consolas" w:cs="Consolas"/>
+          <w:color w:val="0000C0"/>
+          <w:kern w:val="0"/>
+          <w:lang w:val="fr-FR" w:eastAsia="ja-JP"/>
+        </w:rPr>
+        <w:t>\</w:t>
+      </w:r>
+      <w:r>
+        <w:rPr>
+          <w:rFonts w:ascii="Consolas" w:eastAsiaTheme="minorEastAsia" w:hAnsi="Consolas" w:cs="Consolas"/>
+          <w:color w:val="000000"/>
+          <w:kern w:val="0"/>
+          <w:lang w:val="fr-FR" w:eastAsia="ja-JP"/>
+        </w:rPr>
+        <w:t>Venus\lib\Validator\NotBlank)</w:t>
       </w:r>
     </w:p>
     <w:p>
@@ -34770,18 +35288,30 @@
         <w:shd w:val="clear" w:color="auto" w:fill="FFFFFF"/>
         <w:spacing w:before="0" w:after="255"/>
         <w:rPr>
-          <w:rFonts w:cs="Miriam"/>
-          <w:szCs w:val="24"/>
-          <w:lang w:val="fr-FR"/>
-        </w:rPr>
-      </w:pPr>
-      <w:r>
-        <w:rPr>
-          <w:rFonts w:cs="Miriam"/>
-          <w:szCs w:val="24"/>
-          <w:lang w:val="fr-FR"/>
-        </w:rPr>
-        <w:t>Venus permet de sauvegarder ou de modifier rapidement une entité. Pour cela lorsque vous avez une entité faites :</w:t>
+          <w:rFonts w:ascii="Consolas" w:eastAsiaTheme="minorEastAsia" w:hAnsi="Consolas" w:cs="Consolas"/>
+          <w:color w:val="000000"/>
+          <w:kern w:val="0"/>
+          <w:lang w:val="fr-FR" w:eastAsia="ja-JP"/>
+        </w:rPr>
+      </w:pPr>
+      <w:r>
+        <w:rPr>
+          <w:rFonts w:ascii="Consolas" w:eastAsiaTheme="minorEastAsia" w:hAnsi="Consolas" w:cs="Consolas"/>
+          <w:color w:val="000000"/>
+          <w:kern w:val="0"/>
+          <w:lang w:val="fr-FR" w:eastAsia="ja-JP"/>
+        </w:rPr>
+        <w:tab/>
+      </w:r>
+      <w:r>
+        <w:rPr>
+          <w:rFonts w:ascii="Consolas" w:eastAsiaTheme="minorEastAsia" w:hAnsi="Consolas" w:cs="Consolas"/>
+          <w:color w:val="000000"/>
+          <w:kern w:val="0"/>
+          <w:lang w:val="fr-FR" w:eastAsia="ja-JP"/>
+        </w:rPr>
+        <w:tab/>
+        <w:t xml:space="preserve"> -&gt;getForm();</w:t>
       </w:r>
     </w:p>
     <w:p>
@@ -34790,35 +35320,29 @@
         <w:shd w:val="clear" w:color="auto" w:fill="FFFFFF"/>
         <w:spacing w:before="0" w:after="255"/>
         <w:rPr>
-          <w:rFonts w:cs="Miriam"/>
-          <w:szCs w:val="24"/>
-          <w:lang w:val="fr-FR"/>
-        </w:rPr>
-      </w:pPr>
-      <w:r>
-        <w:rPr>
-          <w:rFonts w:cs="Miriam"/>
-          <w:szCs w:val="24"/>
-          <w:lang w:val="fr-FR"/>
-        </w:rPr>
-        <w:t>$oEntity-&gt;save() ; pour la sauvegarder (update ou insert selon la clé primaire indiquée)</w:t>
-      </w:r>
-      <w:r>
-        <w:rPr>
-          <w:rFonts w:cs="Miriam"/>
-          <w:szCs w:val="24"/>
-          <w:lang w:val="fr-FR"/>
-        </w:rPr>
-        <w:br/>
-        <w:t>=&gt; on peut mettre true en paramètre pour accepter un INSERT ON DUPLICATE KEY UPDATE</w:t>
-      </w:r>
-      <w:r>
-        <w:rPr>
-          <w:rFonts w:cs="Miriam"/>
-          <w:szCs w:val="24"/>
-          <w:lang w:val="fr-FR"/>
-        </w:rPr>
-        <w:t>.</w:t>
+          <w:rFonts w:eastAsiaTheme="minorEastAsia"/>
+          <w:color w:val="000000"/>
+          <w:kern w:val="0"/>
+          <w:lang w:val="fr-FR" w:eastAsia="ja-JP"/>
+        </w:rPr>
+      </w:pPr>
+      <w:r>
+        <w:rPr>
+          <w:rFonts w:eastAsiaTheme="minorEastAsia"/>
+          <w:color w:val="000000"/>
+          <w:kern w:val="0"/>
+          <w:lang w:val="fr-FR" w:eastAsia="ja-JP"/>
+        </w:rPr>
+        <w:t>Le formulaire n’acceptera pas d’avoi</w:t>
+      </w:r>
+      <w:r>
+        <w:rPr>
+          <w:rFonts w:eastAsiaTheme="minorEastAsia"/>
+          <w:color w:val="000000"/>
+          <w:kern w:val="0"/>
+          <w:lang w:val="fr-FR" w:eastAsia="ja-JP"/>
+        </w:rPr>
+        <w:t>r un utilisateur vide et retournera une exception.</w:t>
       </w:r>
     </w:p>
     <w:p>
@@ -34827,19 +35351,12 @@
         <w:shd w:val="clear" w:color="auto" w:fill="FFFFFF"/>
         <w:spacing w:before="0" w:after="255"/>
         <w:rPr>
-          <w:rFonts w:cs="Miriam"/>
-          <w:szCs w:val="24"/>
-          <w:lang w:val="fr-FR"/>
-        </w:rPr>
-      </w:pPr>
-      <w:r>
-        <w:rPr>
-          <w:rFonts w:cs="Miriam"/>
-          <w:szCs w:val="24"/>
-          <w:lang w:val="fr-FR"/>
-        </w:rPr>
-        <w:t>$oEntity-&gt;remove() ; pour la supprimer</w:t>
-      </w:r>
+          <w:rFonts w:eastAsiaTheme="minorEastAsia"/>
+          <w:color w:val="000000"/>
+          <w:kern w:val="0"/>
+          <w:lang w:val="fr-FR" w:eastAsia="ja-JP"/>
+        </w:rPr>
+      </w:pPr>
     </w:p>
     <w:p>
       <w:pPr>
@@ -34854,7 +35371,7 @@
           <w:szCs w:val="24"/>
           <w:lang w:val="fr-FR"/>
         </w:rPr>
-        <w:t>Gestion des caches</w:t>
+        <w:t>Sauvegarde et suppression rapide des entités</w:t>
       </w:r>
     </w:p>
     <w:p>
@@ -34874,7 +35391,7 @@
           <w:szCs w:val="24"/>
           <w:lang w:val="fr-FR"/>
         </w:rPr>
-        <w:t>Le framework permet de gérer du cache de différente façon : utiliser des fichiers, utiliser du cache mémoire classique, Redis, Memcache ou Apc.</w:t>
+        <w:t>Venus permet de sauvegarder ou de modifier rapidement une entité. Pour cela lorsque vous avez une entité faites :</w:t>
       </w:r>
     </w:p>
     <w:p>
@@ -34894,7 +35411,24 @@
           <w:szCs w:val="24"/>
           <w:lang w:val="fr-FR"/>
         </w:rPr>
-        <w:t>Pour utiliser un cache, il suffit d’utiliser cette classe :</w:t>
+        <w:t>$oEntity-&gt;save() ; pour la sauvegarder (update ou insert selon la clé primaire indiquée)</w:t>
+      </w:r>
+      <w:r>
+        <w:rPr>
+          <w:rFonts w:cs="Miriam"/>
+          <w:szCs w:val="24"/>
+          <w:lang w:val="fr-FR"/>
+        </w:rPr>
+        <w:br/>
+        <w:t>=&gt; on peut mettre true en paramètre pour accepter un INSERT ON DUPLICATE KEY UPDATE</w:t>
+      </w:r>
+      <w:r>
+        <w:rPr>
+          <w:rFonts w:cs="Miriam"/>
+          <w:szCs w:val="24"/>
+          <w:lang w:val="fr-FR"/>
+        </w:rPr>
+        <w:t>.</w:t>
       </w:r>
     </w:p>
     <w:p>
@@ -34914,16 +35448,23 @@
           <w:szCs w:val="24"/>
           <w:lang w:val="fr-FR"/>
         </w:rPr>
-        <w:t>$oCache = new \Venus\lib\Cache;</w:t>
-      </w:r>
-      <w:r>
-        <w:rPr>
-          <w:rFonts w:cs="Miriam"/>
-          <w:szCs w:val="24"/>
-          <w:lang w:val="fr-FR"/>
-        </w:rPr>
-        <w:br/>
-        <w:t>$oCache-&gt;setCacheType(‘apc’); // apc, memcache, redis, file, memory</w:t>
+        <w:t>$oEntity-&gt;remove() ; pour la supprimer</w:t>
+      </w:r>
+    </w:p>
+    <w:p>
+      <w:pPr>
+        <w:pStyle w:val="Titre2"/>
+        <w:rPr>
+          <w:lang w:val="fr-FR"/>
+        </w:rPr>
+      </w:pPr>
+      <w:r>
+        <w:rPr>
+          <w:rFonts w:cs="Miriam"/>
+          <w:szCs w:val="24"/>
+          <w:lang w:val="fr-FR"/>
+        </w:rPr>
+        <w:t>Gestion des caches</w:t>
       </w:r>
     </w:p>
     <w:p>
@@ -34943,55 +35484,7 @@
           <w:szCs w:val="24"/>
           <w:lang w:val="fr-FR"/>
         </w:rPr>
-        <w:t>Attention, pour Redis et Memca</w:t>
-      </w:r>
-      <w:r>
-        <w:rPr>
-          <w:rFonts w:cs="Miriam"/>
-          <w:szCs w:val="24"/>
-          <w:lang w:val="fr-FR"/>
-        </w:rPr>
-        <w:t>c</w:t>
-      </w:r>
-      <w:r>
-        <w:rPr>
-          <w:rFonts w:cs="Miriam"/>
-          <w:szCs w:val="24"/>
-          <w:lang w:val="fr-FR"/>
-        </w:rPr>
-        <w:t>h</w:t>
-      </w:r>
-      <w:r>
-        <w:rPr>
-          <w:rFonts w:cs="Miriam"/>
-          <w:szCs w:val="24"/>
-          <w:lang w:val="fr-FR"/>
-        </w:rPr>
-        <w:t>e vous devez créer des fichiers de confi</w:t>
-      </w:r>
-      <w:r>
-        <w:rPr>
-          <w:rFonts w:cs="Miriam"/>
-          <w:szCs w:val="24"/>
-          <w:lang w:val="fr-FR"/>
-        </w:rPr>
-        <w:t>guration globals ou par Portail. Vous trouverez un exemple dans le dossier de configuration global.</w:t>
-      </w:r>
-    </w:p>
-    <w:p>
-      <w:pPr>
-        <w:pStyle w:val="Titre2"/>
-        <w:rPr>
-          <w:lang w:val="fr-FR"/>
-        </w:rPr>
-      </w:pPr>
-      <w:r>
-        <w:rPr>
-          <w:rFonts w:cs="Miriam"/>
-          <w:szCs w:val="24"/>
-          <w:lang w:val="fr-FR"/>
-        </w:rPr>
-        <w:t>Application multilingue</w:t>
+        <w:t>Le framework permet de gérer du cache de différente façon : utiliser des fichiers, utiliser du cache mémoire classique, Redis, Memcache ou Apc.</w:t>
       </w:r>
     </w:p>
     <w:p>
@@ -35011,6 +35504,124 @@
           <w:szCs w:val="24"/>
           <w:lang w:val="fr-FR"/>
         </w:rPr>
+        <w:lastRenderedPageBreak/>
+        <w:t>Pour utiliser un cache, il suffit d’utiliser cette classe :</w:t>
+      </w:r>
+    </w:p>
+    <w:p>
+      <w:pPr>
+        <w:pStyle w:val="NormalWeb"/>
+        <w:shd w:val="clear" w:color="auto" w:fill="FFFFFF"/>
+        <w:spacing w:before="0" w:after="255"/>
+        <w:rPr>
+          <w:rFonts w:cs="Miriam"/>
+          <w:szCs w:val="24"/>
+          <w:lang w:val="fr-FR"/>
+        </w:rPr>
+      </w:pPr>
+      <w:r>
+        <w:rPr>
+          <w:rFonts w:cs="Miriam"/>
+          <w:szCs w:val="24"/>
+          <w:lang w:val="fr-FR"/>
+        </w:rPr>
+        <w:t>$oCache = new \Venus\lib\Cache;</w:t>
+      </w:r>
+      <w:r>
+        <w:rPr>
+          <w:rFonts w:cs="Miriam"/>
+          <w:szCs w:val="24"/>
+          <w:lang w:val="fr-FR"/>
+        </w:rPr>
+        <w:br/>
+        <w:t>$oCache-&gt;setCacheType(‘apc’); // apc, memcache, redis, file, memory</w:t>
+      </w:r>
+    </w:p>
+    <w:p>
+      <w:pPr>
+        <w:pStyle w:val="NormalWeb"/>
+        <w:shd w:val="clear" w:color="auto" w:fill="FFFFFF"/>
+        <w:spacing w:before="0" w:after="255"/>
+        <w:rPr>
+          <w:rFonts w:cs="Miriam"/>
+          <w:szCs w:val="24"/>
+          <w:lang w:val="fr-FR"/>
+        </w:rPr>
+      </w:pPr>
+      <w:r>
+        <w:rPr>
+          <w:rFonts w:cs="Miriam"/>
+          <w:szCs w:val="24"/>
+          <w:lang w:val="fr-FR"/>
+        </w:rPr>
+        <w:t>Attention, pour Redis et Memca</w:t>
+      </w:r>
+      <w:r>
+        <w:rPr>
+          <w:rFonts w:cs="Miriam"/>
+          <w:szCs w:val="24"/>
+          <w:lang w:val="fr-FR"/>
+        </w:rPr>
+        <w:t>c</w:t>
+      </w:r>
+      <w:r>
+        <w:rPr>
+          <w:rFonts w:cs="Miriam"/>
+          <w:szCs w:val="24"/>
+          <w:lang w:val="fr-FR"/>
+        </w:rPr>
+        <w:t>h</w:t>
+      </w:r>
+      <w:r>
+        <w:rPr>
+          <w:rFonts w:cs="Miriam"/>
+          <w:szCs w:val="24"/>
+          <w:lang w:val="fr-FR"/>
+        </w:rPr>
+        <w:t>e vous devez créer des fichiers de confi</w:t>
+      </w:r>
+      <w:r>
+        <w:rPr>
+          <w:rFonts w:cs="Miriam"/>
+          <w:szCs w:val="24"/>
+          <w:lang w:val="fr-FR"/>
+        </w:rPr>
+        <w:t>guration globals ou par Portail. Vous trouverez un exemple dans le dossier de configuration global.</w:t>
+      </w:r>
+    </w:p>
+    <w:p>
+      <w:pPr>
+        <w:pStyle w:val="Titre2"/>
+        <w:rPr>
+          <w:lang w:val="fr-FR"/>
+        </w:rPr>
+      </w:pPr>
+      <w:r>
+        <w:rPr>
+          <w:rFonts w:cs="Miriam"/>
+          <w:szCs w:val="24"/>
+          <w:lang w:val="fr-FR"/>
+        </w:rPr>
+        <w:t>Application multilingue</w:t>
+      </w:r>
+    </w:p>
+    <w:p>
+      <w:pPr>
+        <w:pStyle w:val="NormalWeb"/>
+        <w:shd w:val="clear" w:color="auto" w:fill="FFFFFF"/>
+        <w:spacing w:before="0" w:after="255"/>
+        <w:rPr>
+          <w:rFonts w:cs="Miriam"/>
+          <w:szCs w:val="24"/>
+          <w:lang w:val="fr-FR"/>
+        </w:rPr>
+      </w:pPr>
+      <w:r>
+        <w:rPr>
+          <w:rFonts w:cs="Miriam"/>
+          <w:szCs w:val="24"/>
+          <w:lang w:val="fr-FR"/>
+        </w:rPr>
         <w:t>Venus permet de faire des applications multilingues.</w:t>
       </w:r>
       <w:r>
@@ -35019,16 +35630,7 @@
           <w:szCs w:val="24"/>
           <w:lang w:val="fr-FR"/>
         </w:rPr>
-        <w:t xml:space="preserve"> Pour cela vous pouvez utiliser la classe I18n qui propose 3 modes : le gettext si vous l’avez activé et que le fichier .mo existe, un </w:t>
-      </w:r>
-      <w:r>
-        <w:rPr>
-          <w:rFonts w:cs="Miriam"/>
-          <w:szCs w:val="24"/>
-          <w:lang w:val="fr-FR"/>
-        </w:rPr>
-        <w:lastRenderedPageBreak/>
-        <w:t>traducteur local si le fichier .json existe ou sinon un simple Mock pour vous laisser simuler une traduction.</w:t>
+        <w:t xml:space="preserve"> Pour cela vous pouvez utiliser la classe I18n qui propose 3 modes : le gettext si vous l’avez activé et que le fichier .mo existe, un traducteur local si le fichier .json existe ou sinon un simple Mock pour vous laisser simuler une traduction.</w:t>
       </w:r>
     </w:p>
     <w:p>
@@ -35646,7 +36248,6 @@
                 <w:szCs w:val="16"/>
                 <w:lang w:eastAsia="ja-JP"/>
               </w:rPr>
-              <w:lastRenderedPageBreak/>
               <w:tab/>
               <w:t>"</w:t>
             </w:r>
@@ -37069,7 +37670,6 @@
                 <w:szCs w:val="16"/>
                 <w:lang w:val="fr-FR" w:eastAsia="fr-FR"/>
               </w:rPr>
-              <w:lastRenderedPageBreak/>
               <w:t xml:space="preserve">}, </w:t>
             </w:r>
             <w:r>
@@ -37157,7 +37757,6 @@
           <w:szCs w:val="24"/>
           <w:lang w:val="fr-FR"/>
         </w:rPr>
-        <w:lastRenderedPageBreak/>
         <w:t>Le true (on peut mettre false) permet de définir si on partage le service à toutes les instances ou uniquement à cette instance. (le true valide le partage pour tous).</w:t>
       </w:r>
     </w:p>
@@ -38754,6 +39353,7 @@
                 <w:szCs w:val="16"/>
                 <w:lang w:val="fr-FR" w:eastAsia="fr-FR"/>
               </w:rPr>
+              <w:lastRenderedPageBreak/>
               <w:t xml:space="preserve">    {</w:t>
             </w:r>
           </w:p>
@@ -39262,6 +39862,7 @@
           <w:szCs w:val="24"/>
           <w:lang w:val="fr-FR"/>
         </w:rPr>
+        <w:lastRenderedPageBreak/>
         <w:t>Des clés étrangères</w:t>
       </w:r>
     </w:p>
@@ -39337,7 +39938,6 @@
           <w:szCs w:val="24"/>
           <w:lang w:val="fr-FR"/>
         </w:rPr>
-        <w:lastRenderedPageBreak/>
         <w:t>Venus 2 permet de définir des clés étrangères complètes dans les fichiers de configurations de bases de données. Voici un exemple complet :</w:t>
       </w:r>
     </w:p>
@@ -40650,6 +41250,7 @@
                 <w:szCs w:val="16"/>
                 <w:lang w:eastAsia="ja-JP"/>
               </w:rPr>
+              <w:lastRenderedPageBreak/>
               <w:t xml:space="preserve">                            "join": "user",</w:t>
             </w:r>
           </w:p>
@@ -40949,6 +41550,7 @@
           <w:szCs w:val="24"/>
           <w:lang w:val="fr-FR"/>
         </w:rPr>
+        <w:lastRenderedPageBreak/>
         <w:t>Définir des index dans la table</w:t>
       </w:r>
     </w:p>
@@ -41024,7 +41626,6 @@
           <w:szCs w:val="24"/>
           <w:lang w:val="fr-FR"/>
         </w:rPr>
-        <w:lastRenderedPageBreak/>
         <w:t xml:space="preserve">Venus 2 permet de définir des </w:t>
       </w:r>
       <w:r>
@@ -42500,6 +43101,7 @@
           <w:szCs w:val="24"/>
           <w:lang w:val="fr-FR"/>
         </w:rPr>
+        <w:lastRenderedPageBreak/>
         <w:t>Enorme nouveauté dans Venus2, la possibilité de créer des plugins, soit des extensions utilisables au sein du framework</w:t>
       </w:r>
       <w:r>
@@ -42683,7 +43285,6 @@
           <w:szCs w:val="24"/>
           <w:lang w:val="fr-FR"/>
         </w:rPr>
-        <w:lastRenderedPageBreak/>
         <w:t xml:space="preserve">Si mon plugin a besoin d’installer des tables complémentaires, je vais pouvoir l’indiquer dans la méthode spécialement </w:t>
       </w:r>
       <w:r>
@@ -43622,6 +44223,7 @@
           <w:szCs w:val="24"/>
           <w:lang w:val="fr-FR"/>
         </w:rPr>
+        <w:lastRenderedPageBreak/>
         <w:t xml:space="preserve">Venus propose pour sa version 2 de gérer les asset. Ce concept permet de gérer des CSS et des JS qui ne sont pas dans le dossier public classique mais dans le dossier public du bundle. Voici un exemple pour ajouter des CSS et des Javascript avec les asset </w:t>
       </w:r>
       <w:r>
@@ -43855,16 +44457,7 @@
           <w:szCs w:val="24"/>
           <w:lang w:val="fr-FR"/>
         </w:rPr>
-        <w:t xml:space="preserve">vous pourrez rajouter une option pour ajouter un </w:t>
-      </w:r>
-      <w:r>
-        <w:rPr>
-          <w:rFonts w:asciiTheme="minorHAnsi" w:hAnsiTheme="minorHAnsi" w:cs="Miriam"/>
-          <w:szCs w:val="24"/>
-          <w:lang w:val="fr-FR"/>
-        </w:rPr>
-        <w:lastRenderedPageBreak/>
-        <w:t>paramètre à l’URL des assets ; cela permet de décacher automatiquement les fichiers sur les navigateurs des utilisateurs et</w:t>
+        <w:t>vous pourrez rajouter une option pour ajouter un paramètre à l’URL des assets ; cela permet de décacher automatiquement les fichiers sur les navigateurs des utilisateurs et</w:t>
       </w:r>
       <w:r>
         <w:rPr>
@@ -46769,7 +47362,7 @@
 </file>
 
 <file path=customXml/itemProps3.xml><?xml version="1.0" encoding="utf-8"?>
-<ds:datastoreItem xmlns:ds="http://schemas.openxmlformats.org/officeDocument/2006/customXml" ds:itemID="{5533A22B-B5C6-4B01-BF35-E913AAE699A8}">
+<ds:datastoreItem xmlns:ds="http://schemas.openxmlformats.org/officeDocument/2006/customXml" ds:itemID="{835F5F3F-901B-43E4-A41A-09C546A67B64}">
   <ds:schemaRefs>
     <ds:schemaRef ds:uri="http://schemas.openxmlformats.org/officeDocument/2006/bibliography"/>
   </ds:schemaRefs>

</xml_diff>